<commit_message>
Add root-object + fix typos document
</commit_message>
<xml_diff>
--- a/doc/WPE - API - WPEFramework.docx
+++ b/doc/WPE - API - WPEFramework.docx
@@ -66,7 +66,7 @@
                 <wp:positionV relativeFrom="paragraph">
                   <wp:posOffset>1600200</wp:posOffset>
                 </wp:positionV>
-                <wp:extent cx="6067425" cy="2295525"/>
+                <wp:extent cx="6068695" cy="2296795"/>
                 <wp:effectExtent l="0" t="0" r="0" b="0"/>
                 <wp:wrapSquare wrapText="bothSides"/>
                 <wp:docPr id="1" name="Tekstvak 24"/>
@@ -77,7 +77,7 @@
                       <wps:spPr>
                         <a:xfrm>
                           <a:off x="0" y="0"/>
-                          <a:ext cx="6066720" cy="2295000"/>
+                          <a:ext cx="6068160" cy="2296080"/>
                         </a:xfrm>
                         <a:prstGeom prst="rect">
                           <a:avLst/>
@@ -175,7 +175,7 @@
           </mc:Choice>
           <mc:Fallback>
             <w:pict>
-              <v:rect id="shape_0" ID="Tekstvak 24" stroked="f" style="position:absolute;margin-left:-9pt;margin-top:126pt;width:477.65pt;height:180.65pt" wp14:anchorId="78D9A77D">
+              <v:rect id="shape_0" ID="Tekstvak 24" stroked="f" style="position:absolute;margin-left:-9pt;margin-top:126pt;width:477.75pt;height:180.75pt" wp14:anchorId="78D9A77D">
                 <w10:wrap type="square"/>
                 <v:fill o:detectmouseclick="t" on="false"/>
                 <v:stroke color="#3465a4" joinstyle="round" endcap="flat"/>
@@ -258,7 +258,7 @@
                 <wp:positionV relativeFrom="paragraph">
                   <wp:posOffset>7772400</wp:posOffset>
                 </wp:positionV>
-                <wp:extent cx="5838825" cy="1152525"/>
+                <wp:extent cx="5840095" cy="1153795"/>
                 <wp:effectExtent l="0" t="0" r="12700" b="0"/>
                 <wp:wrapSquare wrapText="bothSides"/>
                 <wp:docPr id="3" name="Tekstvak 3"/>
@@ -269,7 +269,7 @@
                       <wps:spPr>
                         <a:xfrm>
                           <a:off x="0" y="0"/>
-                          <a:ext cx="5838120" cy="1152000"/>
+                          <a:ext cx="5839560" cy="1153080"/>
                         </a:xfrm>
                         <a:prstGeom prst="rect">
                           <a:avLst/>
@@ -346,7 +346,7 @@
           </mc:Choice>
           <mc:Fallback>
             <w:pict>
-              <v:rect id="shape_0" ID="Tekstvak 3" stroked="f" style="position:absolute;margin-left:0pt;margin-top:612pt;width:459.65pt;height:90.65pt" wp14:anchorId="66AC4ED3">
+              <v:rect id="shape_0" ID="Tekstvak 3" stroked="f" style="position:absolute;margin-left:0pt;margin-top:612pt;width:459.75pt;height:90.75pt" wp14:anchorId="66AC4ED3">
                 <w10:wrap type="square"/>
                 <v:fill o:detectmouseclick="t" on="false"/>
                 <v:stroke color="#3465a4" joinstyle="round" endcap="flat"/>
@@ -883,7 +883,7 @@
             </w:pPr>
             <w:r>
               <w:rPr/>
-              <w:t>M. Fransen</w:t>
+              <w:t>M.Fransen</w:t>
             </w:r>
           </w:p>
         </w:tc>
@@ -972,7 +972,7 @@
             </w:pPr>
             <w:r>
               <w:rPr/>
-              <w:t>C. Custers</w:t>
+              <w:t>C.Custers</w:t>
             </w:r>
           </w:p>
         </w:tc>
@@ -993,11 +993,92 @@
             </w:pPr>
             <w:r>
               <w:rPr/>
-              <w:t xml:space="preserve">Update References </w:t>
-            </w:r>
-            <w:r>
+              <w:t>Update References + Adjust Layout</w:t>
+            </w:r>
+          </w:p>
+        </w:tc>
+      </w:tr>
+      <w:tr>
+        <w:trPr>
+          <w:trHeight w:val="151" w:hRule="atLeast"/>
+        </w:trPr>
+        <w:tc>
+          <w:tcPr>
+            <w:tcW w:w="979" w:type="dxa"/>
+            <w:tcBorders>
+              <w:bottom w:val="single" w:sz="4" w:space="0" w:color="D9D9D9"/>
+              <w:insideH w:val="single" w:sz="4" w:space="0" w:color="D9D9D9"/>
+            </w:tcBorders>
+            <w:shd w:fill="auto" w:val="clear"/>
+          </w:tcPr>
+          <w:p>
+            <w:pPr>
+              <w:pStyle w:val="Textintable"/>
               <w:rPr/>
-              <w:t>+ Adjust Layout</w:t>
+            </w:pPr>
+            <w:r>
+              <w:rPr/>
+              <w:t>0.6</w:t>
+            </w:r>
+          </w:p>
+        </w:tc>
+        <w:tc>
+          <w:tcPr>
+            <w:tcW w:w="1259" w:type="dxa"/>
+            <w:tcBorders>
+              <w:bottom w:val="single" w:sz="4" w:space="0" w:color="D9D9D9"/>
+              <w:insideH w:val="single" w:sz="4" w:space="0" w:color="D9D9D9"/>
+            </w:tcBorders>
+            <w:shd w:fill="auto" w:val="clear"/>
+          </w:tcPr>
+          <w:p>
+            <w:pPr>
+              <w:pStyle w:val="Textintable"/>
+              <w:rPr/>
+            </w:pPr>
+            <w:r>
+              <w:rPr/>
+              <w:t>31-10-2018</w:t>
+            </w:r>
+          </w:p>
+        </w:tc>
+        <w:tc>
+          <w:tcPr>
+            <w:tcW w:w="1542" w:type="dxa"/>
+            <w:tcBorders>
+              <w:bottom w:val="single" w:sz="4" w:space="0" w:color="D9D9D9"/>
+              <w:insideH w:val="single" w:sz="4" w:space="0" w:color="D9D9D9"/>
+            </w:tcBorders>
+            <w:shd w:fill="auto" w:val="clear"/>
+          </w:tcPr>
+          <w:p>
+            <w:pPr>
+              <w:pStyle w:val="Textintable"/>
+              <w:rPr/>
+            </w:pPr>
+            <w:r>
+              <w:rPr/>
+              <w:t>C.Custers</w:t>
+            </w:r>
+          </w:p>
+        </w:tc>
+        <w:tc>
+          <w:tcPr>
+            <w:tcW w:w="4949" w:type="dxa"/>
+            <w:tcBorders>
+              <w:bottom w:val="single" w:sz="4" w:space="0" w:color="D9D9D9"/>
+              <w:insideH w:val="single" w:sz="4" w:space="0" w:color="D9D9D9"/>
+            </w:tcBorders>
+            <w:shd w:fill="auto" w:val="clear"/>
+          </w:tcPr>
+          <w:p>
+            <w:pPr>
+              <w:pStyle w:val="Textintable"/>
+              <w:rPr/>
+            </w:pPr>
+            <w:r>
+              <w:rPr/>
+              <w:t>Add root-object + Fix typos</w:t>
             </w:r>
           </w:p>
         </w:tc>
@@ -1032,7 +1113,7 @@
           <w:docPartGallery w:val="Table of Contents"/>
           <w:docPartUnique w:val="true"/>
         </w:docPartObj>
-        <w:id w:val="1676462285"/>
+        <w:id w:val="652927428"/>
       </w:sdtPr>
       <w:sdtContent>
         <w:p>
@@ -6559,7 +6640,7 @@
           <mc:Choice Requires="wps">
             <w:drawing>
               <wp:inline distT="0" distB="0" distL="0" distR="0" wp14:anchorId="5CD57F36">
-                <wp:extent cx="5549265" cy="391160"/>
+                <wp:extent cx="5550535" cy="392430"/>
                 <wp:effectExtent l="0" t="0" r="0" b="0"/>
                 <wp:docPr id="9" name=""/>
                 <a:graphic xmlns:a="http://schemas.openxmlformats.org/drawingml/2006/main">
@@ -6569,7 +6650,7 @@
                       <wps:spPr>
                         <a:xfrm>
                           <a:off x="0" y="0"/>
-                          <a:ext cx="5548680" cy="390600"/>
+                          <a:ext cx="5549760" cy="391680"/>
                         </a:xfrm>
                         <a:prstGeom prst="rect">
                           <a:avLst/>
@@ -6628,7 +6709,7 @@
           </mc:Choice>
           <mc:Fallback>
             <w:pict>
-              <v:rect id="shape_0" fillcolor="#f2f2f2" stroked="t" style="position:absolute;margin-left:0pt;margin-top:-30.8pt;width:436.85pt;height:30.7pt;mso-position-vertical:top" wp14:anchorId="5CD57F36">
+              <v:rect id="shape_0" fillcolor="#f2f2f2" stroked="t" style="position:absolute;margin-left:0pt;margin-top:-30.9pt;width:436.95pt;height:30.8pt;mso-position-vertical:top" wp14:anchorId="5CD57F36">
                 <w10:wrap type="square"/>
                 <v:fill o:detectmouseclick="t" type="solid" color2="#0d0d0d"/>
                 <v:stroke color="#d9d9d9" joinstyle="round" endcap="flat"/>
@@ -6733,7 +6814,7 @@
           <mc:Choice Requires="wps">
             <w:drawing>
               <wp:inline distT="0" distB="0" distL="0" distR="0" wp14:anchorId="530005DD">
-                <wp:extent cx="5549265" cy="391795"/>
+                <wp:extent cx="5550535" cy="393065"/>
                 <wp:effectExtent l="0" t="0" r="0" b="0"/>
                 <wp:docPr id="11" name=""/>
                 <a:graphic xmlns:a="http://schemas.openxmlformats.org/drawingml/2006/main">
@@ -6743,7 +6824,7 @@
                       <wps:spPr>
                         <a:xfrm>
                           <a:off x="0" y="0"/>
-                          <a:ext cx="5548680" cy="391320"/>
+                          <a:ext cx="5549760" cy="392400"/>
                         </a:xfrm>
                         <a:prstGeom prst="rect">
                           <a:avLst/>
@@ -6802,7 +6883,7 @@
           </mc:Choice>
           <mc:Fallback>
             <w:pict>
-              <v:rect id="shape_0" fillcolor="#f2f2f2" stroked="t" style="position:absolute;margin-left:0pt;margin-top:-30.85pt;width:436.85pt;height:30.75pt;mso-position-vertical:top" wp14:anchorId="530005DD">
+              <v:rect id="shape_0" fillcolor="#f2f2f2" stroked="t" style="position:absolute;margin-left:0pt;margin-top:-30.95pt;width:436.95pt;height:30.85pt;mso-position-vertical:top" wp14:anchorId="530005DD">
                 <w10:wrap type="square"/>
                 <v:fill o:detectmouseclick="t" type="solid" color2="#0d0d0d"/>
                 <v:stroke color="#d9d9d9" joinstyle="round" endcap="flat"/>
@@ -6922,7 +7003,7 @@
           <mc:Choice Requires="wps">
             <w:drawing>
               <wp:inline distT="0" distB="0" distL="0" distR="0" wp14:anchorId="3618F002">
-                <wp:extent cx="5549265" cy="391160"/>
+                <wp:extent cx="5550535" cy="392430"/>
                 <wp:effectExtent l="0" t="0" r="0" b="0"/>
                 <wp:docPr id="13" name=""/>
                 <a:graphic xmlns:a="http://schemas.openxmlformats.org/drawingml/2006/main">
@@ -6932,7 +7013,7 @@
                       <wps:spPr>
                         <a:xfrm>
                           <a:off x="0" y="0"/>
-                          <a:ext cx="5548680" cy="390600"/>
+                          <a:ext cx="5549760" cy="391680"/>
                         </a:xfrm>
                         <a:prstGeom prst="rect">
                           <a:avLst/>
@@ -6991,7 +7072,7 @@
           </mc:Choice>
           <mc:Fallback>
             <w:pict>
-              <v:rect id="shape_0" fillcolor="#f2f2f2" stroked="t" style="position:absolute;margin-left:0pt;margin-top:-30.8pt;width:436.85pt;height:30.7pt;mso-position-vertical:top" wp14:anchorId="3618F002">
+              <v:rect id="shape_0" fillcolor="#f2f2f2" stroked="t" style="position:absolute;margin-left:0pt;margin-top:-30.9pt;width:436.95pt;height:30.8pt;mso-position-vertical:top" wp14:anchorId="3618F002">
                 <w10:wrap type="square"/>
                 <v:fill o:detectmouseclick="t" type="solid" color2="#0d0d0d"/>
                 <v:stroke color="#d9d9d9" joinstyle="round" endcap="flat"/>
@@ -7060,7 +7141,7 @@
           <mc:Choice Requires="wps">
             <w:drawing>
               <wp:inline distT="0" distB="0" distL="0" distR="0" wp14:anchorId="51B9F3BB">
-                <wp:extent cx="5549265" cy="1877060"/>
+                <wp:extent cx="5550535" cy="1878330"/>
                 <wp:effectExtent l="0" t="0" r="0" b="0"/>
                 <wp:docPr id="15" name=""/>
                 <a:graphic xmlns:a="http://schemas.openxmlformats.org/drawingml/2006/main">
@@ -7070,7 +7151,7 @@
                       <wps:spPr>
                         <a:xfrm>
                           <a:off x="0" y="0"/>
-                          <a:ext cx="5548680" cy="1876320"/>
+                          <a:ext cx="5549760" cy="1877760"/>
                         </a:xfrm>
                         <a:prstGeom prst="rect">
                           <a:avLst/>
@@ -7277,7 +7358,7 @@
           </mc:Choice>
           <mc:Fallback>
             <w:pict>
-              <v:rect id="shape_0" fillcolor="#f2f2f2" stroked="t" style="position:absolute;margin-left:0pt;margin-top:-147.8pt;width:436.85pt;height:147.7pt;mso-position-vertical:top" wp14:anchorId="51B9F3BB">
+              <v:rect id="shape_0" fillcolor="#f2f2f2" stroked="t" style="position:absolute;margin-left:0pt;margin-top:-147.9pt;width:436.95pt;height:147.8pt;mso-position-vertical:top" wp14:anchorId="51B9F3BB">
                 <w10:wrap type="square"/>
                 <v:fill o:detectmouseclick="t" type="solid" color2="#0d0d0d"/>
                 <v:stroke color="#d9d9d9" joinstyle="round" endcap="flat"/>
@@ -10823,7 +10904,23 @@
                 <w:rFonts w:eastAsia="Cambria" w:eastAsiaTheme="minorHAnsi"/>
                 <w:lang w:eastAsia="ja-JP"/>
               </w:rPr>
-              <w:t>String stating the Human Readable string associated with this delivery. Default: “”</w:t>
+              <w:t xml:space="preserve">String stating the Human Readable string associated with this delivery. </w:t>
+            </w:r>
+            <w:r>
+              <w:rPr>
+                <w:rFonts w:eastAsia="Cambria" w:eastAsiaTheme="minorHAnsi"/>
+                <w:b/>
+                <w:bCs/>
+                <w:lang w:eastAsia="ja-JP"/>
+              </w:rPr>
+              <w:t>Default</w:t>
+            </w:r>
+            <w:r>
+              <w:rPr>
+                <w:rFonts w:eastAsia="Cambria" w:eastAsiaTheme="minorHAnsi"/>
+                <w:lang w:eastAsia="ja-JP"/>
+              </w:rPr>
+              <w:t>: “”</w:t>
             </w:r>
           </w:p>
         </w:tc>
@@ -10886,7 +10983,23 @@
                 <w:rFonts w:eastAsia="Cambria" w:eastAsiaTheme="minorHAnsi"/>
                 <w:lang w:eastAsia="ja-JP"/>
               </w:rPr>
-              <w:t>Model identification that is returned in multicast broadcasts to identify this device. Default: “”</w:t>
+              <w:t xml:space="preserve">Model identification that is returned in multicast broadcasts to identify this device. </w:t>
+            </w:r>
+            <w:r>
+              <w:rPr>
+                <w:rFonts w:eastAsia="Cambria" w:eastAsiaTheme="minorHAnsi"/>
+                <w:b/>
+                <w:bCs/>
+                <w:lang w:eastAsia="ja-JP"/>
+              </w:rPr>
+              <w:t>Default</w:t>
+            </w:r>
+            <w:r>
+              <w:rPr>
+                <w:rFonts w:eastAsia="Cambria" w:eastAsiaTheme="minorHAnsi"/>
+                <w:lang w:eastAsia="ja-JP"/>
+              </w:rPr>
+              <w:t>: “”</w:t>
             </w:r>
           </w:p>
         </w:tc>
@@ -10949,7 +11062,23 @@
                 <w:rFonts w:eastAsia="Cambria" w:eastAsiaTheme="minorHAnsi"/>
                 <w:lang w:eastAsia="ja-JP"/>
               </w:rPr>
-              <w:t>Number identifying the port on which the TCP RESTfull server should be listening. Default: 80</w:t>
+              <w:t xml:space="preserve">Number identifying the port on which the TCP RESTfull server should be listening. </w:t>
+            </w:r>
+            <w:r>
+              <w:rPr>
+                <w:rFonts w:eastAsia="Cambria" w:eastAsiaTheme="minorHAnsi"/>
+                <w:b/>
+                <w:bCs/>
+                <w:lang w:eastAsia="ja-JP"/>
+              </w:rPr>
+              <w:t>Default</w:t>
+            </w:r>
+            <w:r>
+              <w:rPr>
+                <w:rFonts w:eastAsia="Cambria" w:eastAsiaTheme="minorHAnsi"/>
+                <w:lang w:eastAsia="ja-JP"/>
+              </w:rPr>
+              <w:t>: 80</w:t>
             </w:r>
           </w:p>
         </w:tc>
@@ -11012,7 +11141,23 @@
                 <w:rFonts w:eastAsia="Cambria" w:eastAsiaTheme="minorHAnsi"/>
                 <w:lang w:eastAsia="ja-JP"/>
               </w:rPr>
-              <w:t>IP address to associate the TCP RESTfull server with. This parameter is mutual exclusive with the interface parameter. Default: AnyInterface</w:t>
+              <w:t>IP address to associate the TCP RESTfull server with. This parameter is mutual exclusive with the interface parameter.</w:t>
+            </w:r>
+            <w:r>
+              <w:rPr>
+                <w:rFonts w:eastAsia="Cambria" w:eastAsiaTheme="minorHAnsi"/>
+                <w:b/>
+                <w:bCs/>
+                <w:lang w:eastAsia="ja-JP"/>
+              </w:rPr>
+              <w:t xml:space="preserve"> Default</w:t>
+            </w:r>
+            <w:r>
+              <w:rPr>
+                <w:rFonts w:eastAsia="Cambria" w:eastAsiaTheme="minorHAnsi"/>
+                <w:lang w:eastAsia="ja-JP"/>
+              </w:rPr>
+              <w:t>: AnyInterface</w:t>
             </w:r>
           </w:p>
         </w:tc>
@@ -11138,7 +11283,23 @@
                 <w:rFonts w:eastAsia="Cambria" w:eastAsiaTheme="minorHAnsi"/>
                 <w:lang w:eastAsia="ja-JP"/>
               </w:rPr>
-              <w:t>This is the prefix to indicate the default sstart path for accessing the RESTfull service. Default: “Service”.</w:t>
+              <w:t xml:space="preserve">This is the prefix to indicate the default sstart path for accessing the RESTfull service. </w:t>
+            </w:r>
+            <w:r>
+              <w:rPr>
+                <w:rFonts w:eastAsia="Cambria" w:eastAsiaTheme="minorHAnsi"/>
+                <w:b/>
+                <w:bCs/>
+                <w:lang w:eastAsia="ja-JP"/>
+              </w:rPr>
+              <w:t>Default</w:t>
+            </w:r>
+            <w:r>
+              <w:rPr>
+                <w:rFonts w:eastAsia="Cambria" w:eastAsiaTheme="minorHAnsi"/>
+                <w:lang w:eastAsia="ja-JP"/>
+              </w:rPr>
+              <w:t>: “Service”.</w:t>
             </w:r>
           </w:p>
         </w:tc>
@@ -11191,27 +11352,28 @@
           <w:p>
             <w:pPr>
               <w:pStyle w:val="Textintable"/>
+              <w:rPr/>
+            </w:pPr>
+            <w:r>
               <w:rPr>
                 <w:rFonts w:eastAsia="Cambria" w:eastAsiaTheme="minorHAnsi"/>
                 <w:lang w:eastAsia="ja-JP"/>
               </w:rPr>
+              <w:t>Path to the location where information can be stored over reboots. The path is always postfixed by the callsign of the plugin.</w:t>
+            </w:r>
+          </w:p>
+          <w:p>
+            <w:pPr>
+              <w:pStyle w:val="Textintable"/>
+              <w:rPr/>
             </w:pPr>
             <w:r>
               <w:rPr>
                 <w:rFonts w:eastAsia="Cambria" w:eastAsiaTheme="minorHAnsi"/>
                 <w:lang w:eastAsia="ja-JP"/>
               </w:rPr>
-              <w:t>Path to the location where information can be stored over reboots. The path is always postfixed by the callsign of the plugin.</w:t>
-            </w:r>
-          </w:p>
-          <w:p>
-            <w:pPr>
-              <w:pStyle w:val="Textintable"/>
-              <w:rPr>
-                <w:rFonts w:eastAsia="Cambria" w:eastAsiaTheme="minorHAnsi"/>
-                <w:lang w:eastAsia="ja-JP"/>
-              </w:rPr>
-            </w:pPr>
+              <w:t xml:space="preserve">    </w:t>
+            </w:r>
             <w:r>
               <w:rPr>
                 <w:rFonts w:eastAsia="Cambria" w:eastAsiaTheme="minorHAnsi"/>
@@ -11296,7 +11458,7 @@
                 <w:rFonts w:eastAsia="Cambria" w:eastAsiaTheme="minorHAnsi"/>
                 <w:lang w:eastAsia="ja-JP"/>
               </w:rPr>
-              <w:t>Path to the location where read-only data is stored, this path is postfixed with the plugins classname.</w:t>
+              <w:t>Path to the location where read-only data is stored, this path is post-fixed with the plugins classname.</w:t>
             </w:r>
           </w:p>
           <w:p>
@@ -11307,6 +11469,13 @@
                 <w:lang w:eastAsia="ja-JP"/>
               </w:rPr>
             </w:pPr>
+            <w:r>
+              <w:rPr>
+                <w:rFonts w:eastAsia="Cambria" w:eastAsiaTheme="minorHAnsi"/>
+                <w:lang w:eastAsia="ja-JP"/>
+              </w:rPr>
+              <w:t xml:space="preserve">    </w:t>
+            </w:r>
             <w:r>
               <w:rPr>
                 <w:rFonts w:eastAsia="Cambria" w:eastAsiaTheme="minorHAnsi"/>
@@ -11554,30 +11723,14 @@
           <w:p>
             <w:pPr>
               <w:pStyle w:val="Textintable"/>
+              <w:rPr/>
+            </w:pPr>
+            <w:r>
               <w:rPr>
                 <w:rFonts w:eastAsia="Cambria" w:eastAsiaTheme="minorHAnsi"/>
                 <w:lang w:eastAsia="ja-JP"/>
               </w:rPr>
-            </w:pPr>
-            <w:r>
-              <w:rPr>
-                <w:rFonts w:eastAsia="Cambria" w:eastAsiaTheme="minorHAnsi"/>
-                <w:lang w:eastAsia="ja-JP"/>
-              </w:rPr>
-              <w:t>Path to the JSON configuration files. Each JSON file is describing the configuration for a plugin instance.</w:t>
-            </w:r>
-          </w:p>
-          <w:p>
-            <w:pPr>
-              <w:pStyle w:val="Textintable"/>
-              <w:rPr/>
-            </w:pPr>
-            <w:r>
-              <w:rPr>
-                <w:rFonts w:eastAsia="Cambria" w:eastAsiaTheme="minorHAnsi"/>
-                <w:lang w:eastAsia="ja-JP"/>
-              </w:rPr>
-              <w:t xml:space="preserve">If no value is given, the </w:t>
+              <w:t xml:space="preserve">Path to the JSON configuration files. Each JSON file is describing the configuration for a plugin instance. If no value is given, the </w:t>
             </w:r>
             <w:r>
               <w:rPr>
@@ -11793,33 +11946,30 @@
           <w:p>
             <w:pPr>
               <w:pStyle w:val="Textintable"/>
+              <w:rPr/>
+            </w:pPr>
+            <w:r>
               <w:rPr>
                 <w:rFonts w:eastAsia="Cambria" w:eastAsiaTheme="minorHAnsi"/>
                 <w:lang w:eastAsia="ja-JP"/>
               </w:rPr>
-            </w:pPr>
+              <w:t xml:space="preserve">If no path is given, if a RESTfull API is called, it will be redirected to the path given here. </w:t>
+            </w:r>
             <w:r>
               <w:rPr>
                 <w:rFonts w:eastAsia="Cambria" w:eastAsiaTheme="minorHAnsi"/>
-                <w:lang w:eastAsia="ja-JP"/>
-              </w:rPr>
-              <w:t>If no path is given, if a RESTfull API is called, it will be redirected to the path given here.</w:t>
-            </w:r>
-          </w:p>
-          <w:p>
-            <w:pPr>
-              <w:pStyle w:val="Textintable"/>
+                <w:b/>
+                <w:bCs/>
+                <w:lang w:eastAsia="ja-JP"/>
+              </w:rPr>
+              <w:t>Default</w:t>
+            </w:r>
+            <w:r>
               <w:rPr>
                 <w:rFonts w:eastAsia="Cambria" w:eastAsiaTheme="minorHAnsi"/>
                 <w:lang w:eastAsia="ja-JP"/>
               </w:rPr>
-            </w:pPr>
-            <w:r>
-              <w:rPr>
-                <w:rFonts w:eastAsia="Cambria" w:eastAsiaTheme="minorHAnsi"/>
-                <w:lang w:eastAsia="ja-JP"/>
-              </w:rPr>
-              <w:t>Default: /Service/Controller</w:t>
+              <w:t>: /Service/Controller</w:t>
             </w:r>
           </w:p>
         </w:tc>
@@ -11916,7 +12066,7 @@
                 <w:rFonts w:eastAsia="Cambria" w:eastAsiaTheme="minorHAnsi"/>
                 <w:lang w:eastAsia="ja-JP"/>
               </w:rPr>
-              <w:t xml:space="preserve"> parent process to be started.</w:t>
+              <w:t xml:space="preserve"> parent process to be started. See 3.2.3 for the fields</w:t>
             </w:r>
           </w:p>
         </w:tc>
@@ -12076,7 +12226,7 @@
                 <w:rFonts w:eastAsia="Cambria" w:eastAsiaTheme="minorHAnsi"/>
                 <w:lang w:eastAsia="ja-JP"/>
               </w:rPr>
-              <w:t xml:space="preserve">. Each newly created out-of-process instance will hookup, using this identifier to rhe </w:t>
+              <w:t xml:space="preserve">. Each newly created out-of-process instance will hookup, using this identifier to the </w:t>
             </w:r>
             <w:r>
               <w:rPr>
@@ -12113,7 +12263,7 @@
                 <w:rFonts w:eastAsia="Cambria" w:eastAsiaTheme="minorHAnsi"/>
                 <w:lang w:eastAsia="ja-JP"/>
               </w:rPr>
-              <w:t>. Over this channel, RPC invokactions will take place.</w:t>
+              <w:t>. Over this channel, RPC invoke actions will take place.</w:t>
             </w:r>
           </w:p>
         </w:tc>
@@ -12394,17 +12544,14 @@
           <w:p>
             <w:pPr>
               <w:pStyle w:val="Textintable"/>
+              <w:rPr/>
+            </w:pPr>
+            <w:r>
               <w:rPr>
                 <w:rFonts w:eastAsia="Cambria" w:eastAsiaTheme="minorHAnsi"/>
                 <w:lang w:eastAsia="ja-JP"/>
               </w:rPr>
-            </w:pPr>
-            <w:r>
-              <w:rPr>
-                <w:rFonts w:eastAsia="Cambria" w:eastAsiaTheme="minorHAnsi"/>
-                <w:lang w:eastAsia="ja-JP"/>
-              </w:rPr>
-              <w:t>Name of the SO to be loaded to find the given classname.</w:t>
+              <w:t>Name of the SO (shared object) to be loaded to find the given classname.</w:t>
             </w:r>
           </w:p>
         </w:tc>
@@ -12467,7 +12614,23 @@
                 <w:rFonts w:eastAsia="Cambria" w:eastAsiaTheme="minorHAnsi"/>
                 <w:lang w:eastAsia="ja-JP"/>
               </w:rPr>
-              <w:t>Should this plugin be activated during startup time, or will it be started later via the RESTfull API. Default: true</w:t>
+              <w:t xml:space="preserve">Should this plugin be activated during startup time, or will it be started later via the RESTfull API. </w:t>
+            </w:r>
+            <w:r>
+              <w:rPr>
+                <w:rFonts w:eastAsia="Cambria" w:eastAsiaTheme="minorHAnsi"/>
+                <w:b/>
+                <w:bCs/>
+                <w:lang w:eastAsia="ja-JP"/>
+              </w:rPr>
+              <w:t>Default</w:t>
+            </w:r>
+            <w:r>
+              <w:rPr>
+                <w:rFonts w:eastAsia="Cambria" w:eastAsiaTheme="minorHAnsi"/>
+                <w:lang w:eastAsia="ja-JP"/>
+              </w:rPr>
+              <w:t>: true</w:t>
             </w:r>
           </w:p>
         </w:tc>
@@ -12661,6 +12824,69 @@
           </w:p>
         </w:tc>
       </w:tr>
+      <w:tr>
+        <w:trPr/>
+        <w:tc>
+          <w:tcPr>
+            <w:tcW w:w="1984" w:type="dxa"/>
+            <w:tcBorders>
+              <w:top w:val="nil"/>
+              <w:left w:val="single" w:sz="4" w:space="0" w:color="7F7F7F"/>
+              <w:bottom w:val="single" w:sz="4" w:space="0" w:color="7F7F7F"/>
+              <w:right w:val="single" w:sz="4" w:space="0" w:color="7F7F7F"/>
+              <w:insideH w:val="single" w:sz="4" w:space="0" w:color="7F7F7F"/>
+              <w:insideV w:val="single" w:sz="4" w:space="0" w:color="7F7F7F"/>
+            </w:tcBorders>
+            <w:shd w:fill="auto" w:val="clear"/>
+          </w:tcPr>
+          <w:p>
+            <w:pPr>
+              <w:pStyle w:val="Textintable"/>
+              <w:rPr>
+                <w:rFonts w:eastAsia="Cambria" w:eastAsiaTheme="minorHAnsi"/>
+                <w:lang w:eastAsia="ja-JP"/>
+              </w:rPr>
+            </w:pPr>
+            <w:r>
+              <w:rPr>
+                <w:rFonts w:eastAsia="Cambria" w:eastAsiaTheme="minorHAnsi"/>
+                <w:lang w:eastAsia="ja-JP"/>
+              </w:rPr>
+              <w:t>root</w:t>
+            </w:r>
+          </w:p>
+        </w:tc>
+        <w:tc>
+          <w:tcPr>
+            <w:tcW w:w="6946" w:type="dxa"/>
+            <w:tcBorders>
+              <w:top w:val="nil"/>
+              <w:left w:val="single" w:sz="4" w:space="0" w:color="7F7F7F"/>
+              <w:bottom w:val="single" w:sz="4" w:space="0" w:color="7F7F7F"/>
+              <w:right w:val="single" w:sz="4" w:space="0" w:color="7F7F7F"/>
+              <w:insideH w:val="single" w:sz="4" w:space="0" w:color="7F7F7F"/>
+              <w:insideV w:val="single" w:sz="4" w:space="0" w:color="7F7F7F"/>
+            </w:tcBorders>
+            <w:shd w:fill="auto" w:val="clear"/>
+          </w:tcPr>
+          <w:p>
+            <w:pPr>
+              <w:pStyle w:val="Textintable"/>
+              <w:rPr>
+                <w:rFonts w:eastAsia="Cambria" w:eastAsiaTheme="minorHAnsi"/>
+                <w:lang w:eastAsia="ja-JP"/>
+              </w:rPr>
+            </w:pPr>
+            <w:r>
+              <w:rPr>
+                <w:rFonts w:eastAsia="Cambria" w:eastAsiaTheme="minorHAnsi"/>
+                <w:lang w:eastAsia="ja-JP"/>
+              </w:rPr>
+              <w:t>JSON object specifiying RPC configuration of this plugin. This object is contained inside configuration-object. See the documentation of the specific plugin for details.</w:t>
+            </w:r>
+          </w:p>
+        </w:tc>
+      </w:tr>
     </w:tbl>
     <w:p>
       <w:pPr>
@@ -12672,19 +12898,21 @@
         <w:rPr/>
       </w:pPr>
       <w:bookmarkStart w:id="893" w:name="__RefHeading___Toc7864_3087818978"/>
-      <w:bookmarkStart w:id="894" w:name="_Toc370376423"/>
-      <w:bookmarkStart w:id="895" w:name="_Toc527025470"/>
+      <w:bookmarkStart w:id="894" w:name="__DdeLink__4420_3333340783"/>
+      <w:bookmarkStart w:id="895" w:name="_Toc370376423"/>
+      <w:bookmarkStart w:id="896" w:name="_Toc527025470"/>
       <w:bookmarkEnd w:id="893"/>
       <w:r>
         <w:rPr/>
         <w:t>Process</w:t>
       </w:r>
+      <w:bookmarkEnd w:id="895"/>
+      <w:bookmarkEnd w:id="896"/>
+      <w:r>
+        <w:rPr/>
+        <w:t xml:space="preserve"> </w:t>
+      </w:r>
       <w:bookmarkEnd w:id="894"/>
-      <w:bookmarkEnd w:id="895"/>
-      <w:r>
-        <w:rPr/>
-        <w:t xml:space="preserve"> </w:t>
-      </w:r>
     </w:p>
     <w:tbl>
       <w:tblPr>
@@ -12953,15 +13181,6 @@
     </w:p>
     <w:p>
       <w:pPr>
-        <w:pStyle w:val="Normal"/>
-        <w:rPr/>
-      </w:pPr>
-      <w:r>
-        <w:rPr/>
-      </w:r>
-    </w:p>
-    <w:p>
-      <w:pPr>
         <w:pStyle w:val="Heading1"/>
         <w:numPr>
           <w:ilvl w:val="0"/>
@@ -12969,18 +13188,18 @@
         </w:numPr>
         <w:rPr/>
       </w:pPr>
-      <w:bookmarkStart w:id="896" w:name="__RefHeading___Toc7870_3087818978"/>
-      <w:bookmarkStart w:id="897" w:name="_Toc527025471"/>
-      <w:bookmarkStart w:id="898" w:name="_Toc370376424"/>
-      <w:bookmarkStart w:id="899" w:name="_Toc496167970"/>
-      <w:bookmarkEnd w:id="896"/>
+      <w:bookmarkStart w:id="897" w:name="__RefHeading___Toc7870_3087818978"/>
+      <w:bookmarkStart w:id="898" w:name="_Toc527025471"/>
+      <w:bookmarkStart w:id="899" w:name="_Toc370376424"/>
+      <w:bookmarkStart w:id="900" w:name="_Toc496167970"/>
+      <w:bookmarkEnd w:id="897"/>
+      <w:bookmarkEnd w:id="899"/>
+      <w:bookmarkEnd w:id="900"/>
+      <w:r>
+        <w:rPr/>
+        <w:t>Controller Plugin</w:t>
+      </w:r>
       <w:bookmarkEnd w:id="898"/>
-      <w:bookmarkEnd w:id="899"/>
-      <w:r>
-        <w:rPr/>
-        <w:t>Controller Plugin</w:t>
-      </w:r>
-      <w:bookmarkEnd w:id="897"/>
     </w:p>
     <w:p>
       <w:pPr>
@@ -13083,20 +13302,20 @@
         </w:numPr>
         <w:rPr/>
       </w:pPr>
-      <w:bookmarkStart w:id="900" w:name="__RefHeading___Toc7872_3087818978"/>
-      <w:bookmarkStart w:id="901" w:name="_Toc527025472"/>
-      <w:bookmarkStart w:id="902" w:name="_Toc370376425"/>
-      <w:bookmarkStart w:id="903" w:name="_Ref496195423"/>
-      <w:bookmarkStart w:id="904" w:name="_Toc496167971"/>
-      <w:bookmarkEnd w:id="900"/>
-      <w:bookmarkEnd w:id="902"/>
+      <w:bookmarkStart w:id="901" w:name="__RefHeading___Toc7872_3087818978"/>
+      <w:bookmarkStart w:id="902" w:name="_Toc527025472"/>
+      <w:bookmarkStart w:id="903" w:name="_Toc370376425"/>
+      <w:bookmarkStart w:id="904" w:name="_Ref496195423"/>
+      <w:bookmarkStart w:id="905" w:name="_Toc496167971"/>
+      <w:bookmarkEnd w:id="901"/>
       <w:bookmarkEnd w:id="903"/>
       <w:bookmarkEnd w:id="904"/>
+      <w:bookmarkEnd w:id="905"/>
       <w:r>
         <w:rPr/>
         <w:t>Activate/Deactivate state-diagram</w:t>
       </w:r>
-      <w:bookmarkEnd w:id="901"/>
+      <w:bookmarkEnd w:id="902"/>
     </w:p>
     <w:p>
       <w:pPr>
@@ -13115,7 +13334,7 @@
                 <wp:positionV relativeFrom="paragraph">
                   <wp:posOffset>5523865</wp:posOffset>
                 </wp:positionV>
-                <wp:extent cx="3949065" cy="116205"/>
+                <wp:extent cx="3950335" cy="116205"/>
                 <wp:effectExtent l="0" t="0" r="0" b="0"/>
                 <wp:wrapThrough wrapText="bothSides">
                   <wp:wrapPolygon edited="0">
@@ -13132,7 +13351,7 @@
                       <wps:spPr>
                         <a:xfrm>
                           <a:off x="0" y="0"/>
-                          <a:ext cx="3948480" cy="115560"/>
+                          <a:ext cx="3949560" cy="115560"/>
                         </a:xfrm>
                         <a:prstGeom prst="rect">
                           <a:avLst/>
@@ -13201,7 +13420,7 @@
           </mc:Choice>
           <mc:Fallback>
             <w:pict>
-              <v:rect id="shape_0" ID="Text Box 1" fillcolor="white" stroked="f" style="position:absolute;margin-left:59.35pt;margin-top:434.95pt;width:310.85pt;height:9.05pt" wp14:anchorId="4CA0B34A">
+              <v:rect id="shape_0" ID="Text Box 1" fillcolor="white" stroked="f" style="position:absolute;margin-left:59.35pt;margin-top:434.95pt;width:310.95pt;height:9.05pt" wp14:anchorId="4CA0B34A">
                 <w10:wrap type="square"/>
                 <v:fill o:detectmouseclick="t" type="solid" color2="black"/>
                 <v:stroke color="#3465a4" joinstyle="round" endcap="flat"/>
@@ -13384,10 +13603,10 @@
         </w:numPr>
         <w:rPr/>
       </w:pPr>
-      <w:bookmarkStart w:id="905" w:name="__RefHeading___Toc17769_2994574191"/>
-      <w:bookmarkStart w:id="906" w:name="__DdeLink__17767_2994574191"/>
-      <w:bookmarkEnd w:id="905"/>
+      <w:bookmarkStart w:id="906" w:name="__RefHeading___Toc17769_2994574191"/>
+      <w:bookmarkStart w:id="907" w:name="__DdeLink__17767_2994574191"/>
       <w:bookmarkEnd w:id="906"/>
+      <w:bookmarkEnd w:id="907"/>
       <w:r>
         <w:rPr/>
         <w:t>Configuration</w:t>
@@ -13401,9 +13620,9 @@
       <w:r>
         <w:rPr/>
       </w:r>
-      <w:bookmarkStart w:id="907" w:name="__DdeLink__17767_29945741911"/>
       <w:bookmarkStart w:id="908" w:name="__DdeLink__17767_29945741911"/>
-      <w:bookmarkEnd w:id="908"/>
+      <w:bookmarkStart w:id="909" w:name="__DdeLink__17767_29945741911"/>
+      <w:bookmarkEnd w:id="909"/>
     </w:p>
     <w:tbl>
       <w:tblPr>
@@ -14023,15 +14242,15 @@
       <w:r>
         <w:rPr/>
       </w:r>
-      <w:bookmarkStart w:id="909" w:name="_Toc370376426"/>
-      <w:bookmarkStart w:id="910" w:name="_Toc496167972"/>
-      <w:bookmarkStart w:id="911" w:name="_Toc527025473"/>
-      <w:bookmarkStart w:id="912" w:name="_Toc370376426"/>
-      <w:bookmarkStart w:id="913" w:name="_Toc496167972"/>
-      <w:bookmarkStart w:id="914" w:name="_Toc527025473"/>
-      <w:bookmarkEnd w:id="912"/>
+      <w:bookmarkStart w:id="910" w:name="_Toc370376426"/>
+      <w:bookmarkStart w:id="911" w:name="_Toc496167972"/>
+      <w:bookmarkStart w:id="912" w:name="_Toc527025473"/>
+      <w:bookmarkStart w:id="913" w:name="_Toc370376426"/>
+      <w:bookmarkStart w:id="914" w:name="_Toc496167972"/>
+      <w:bookmarkStart w:id="915" w:name="_Toc527025473"/>
       <w:bookmarkEnd w:id="913"/>
       <w:bookmarkEnd w:id="914"/>
+      <w:bookmarkEnd w:id="915"/>
     </w:p>
     <w:p>
       <w:pPr>
@@ -14042,16 +14261,16 @@
         </w:numPr>
         <w:rPr/>
       </w:pPr>
-      <w:bookmarkStart w:id="915" w:name="__RefHeading___Toc17771_2994574191"/>
-      <w:bookmarkEnd w:id="915"/>
+      <w:bookmarkStart w:id="916" w:name="__RefHeading___Toc17771_2994574191"/>
+      <w:bookmarkEnd w:id="916"/>
       <w:r>
         <w:rPr/>
         <w:t>Application Programming Interface (API)</w:t>
       </w:r>
-      <w:bookmarkStart w:id="916" w:name="_Toc527025474"/>
-      <w:bookmarkStart w:id="917" w:name="_Toc370376427"/>
-      <w:bookmarkEnd w:id="916"/>
+      <w:bookmarkStart w:id="917" w:name="_Toc527025474"/>
+      <w:bookmarkStart w:id="918" w:name="_Toc370376427"/>
       <w:bookmarkEnd w:id="917"/>
+      <w:bookmarkEnd w:id="918"/>
     </w:p>
     <w:p>
       <w:pPr>
@@ -14062,8 +14281,8 @@
         </w:numPr>
         <w:rPr/>
       </w:pPr>
-      <w:bookmarkStart w:id="918" w:name="__RefHeading___Toc7876_3087818978"/>
-      <w:bookmarkEnd w:id="918"/>
+      <w:bookmarkStart w:id="919" w:name="__RefHeading___Toc7876_3087818978"/>
+      <w:bookmarkEnd w:id="919"/>
       <w:r>
         <w:rPr/>
         <w:fldChar w:fldCharType="begin"/>
@@ -14084,7 +14303,7 @@
         <w:rPr/>
         <w:fldChar w:fldCharType="end"/>
       </w:r>
-      <w:bookmarkStart w:id="919" w:name="_Toc527025475"/>
+      <w:bookmarkStart w:id="920" w:name="_Toc527025475"/>
       <w:r>
         <w:rPr/>
         <w:t xml:space="preserve"> </w:t>
@@ -14093,7 +14312,7 @@
         <w:rPr/>
         <w:t>status information</w:t>
       </w:r>
-      <w:bookmarkEnd w:id="919"/>
+      <w:bookmarkEnd w:id="920"/>
     </w:p>
     <w:p>
       <w:pPr>
@@ -14281,16 +14500,16 @@
         </w:numPr>
         <w:rPr/>
       </w:pPr>
-      <w:bookmarkStart w:id="920" w:name="__RefHeading___Toc7878_3087818978"/>
-      <w:bookmarkStart w:id="921" w:name="_Toc527025476"/>
-      <w:bookmarkStart w:id="922" w:name="_Toc370376429"/>
-      <w:bookmarkEnd w:id="920"/>
+      <w:bookmarkStart w:id="921" w:name="__RefHeading___Toc7878_3087818978"/>
+      <w:bookmarkStart w:id="922" w:name="_Toc527025476"/>
+      <w:bookmarkStart w:id="923" w:name="_Toc370376429"/>
+      <w:bookmarkEnd w:id="921"/>
+      <w:bookmarkEnd w:id="923"/>
+      <w:r>
+        <w:rPr/>
+        <w:t>Plugin Information</w:t>
+      </w:r>
       <w:bookmarkEnd w:id="922"/>
-      <w:r>
-        <w:rPr/>
-        <w:t>Plugin Information</w:t>
-      </w:r>
-      <w:bookmarkEnd w:id="921"/>
     </w:p>
     <w:p>
       <w:pPr>
@@ -14478,14 +14697,14 @@
         </w:numPr>
         <w:rPr/>
       </w:pPr>
-      <w:bookmarkStart w:id="923" w:name="__RefHeading___Toc7880_3087818978"/>
-      <w:bookmarkStart w:id="924" w:name="_Toc527025477"/>
-      <w:bookmarkEnd w:id="923"/>
+      <w:bookmarkStart w:id="924" w:name="__RefHeading___Toc7880_3087818978"/>
+      <w:bookmarkStart w:id="925" w:name="_Toc527025477"/>
+      <w:bookmarkEnd w:id="924"/>
       <w:r>
         <w:rPr/>
         <w:t>All Plugins Information</w:t>
       </w:r>
-      <w:bookmarkEnd w:id="924"/>
+      <w:bookmarkEnd w:id="925"/>
     </w:p>
     <w:p>
       <w:pPr>
@@ -14495,6 +14714,15 @@
       <w:r>
         <w:rPr/>
         <w:t>Using this method information on all plugins can be requested</w:t>
+      </w:r>
+    </w:p>
+    <w:p>
+      <w:pPr>
+        <w:pStyle w:val="Normal"/>
+        <w:rPr/>
+      </w:pPr>
+      <w:r>
+        <w:rPr/>
       </w:r>
     </w:p>
     <w:tbl>
@@ -14662,16 +14890,16 @@
         </w:numPr>
         <w:rPr/>
       </w:pPr>
-      <w:bookmarkStart w:id="925" w:name="__RefHeading___Toc7882_3087818978"/>
-      <w:bookmarkStart w:id="926" w:name="_Toc527025478"/>
-      <w:bookmarkStart w:id="927" w:name="_Toc370376430"/>
-      <w:bookmarkEnd w:id="925"/>
+      <w:bookmarkStart w:id="926" w:name="__RefHeading___Toc7882_3087818978"/>
+      <w:bookmarkStart w:id="927" w:name="_Toc527025478"/>
+      <w:bookmarkStart w:id="928" w:name="_Toc370376430"/>
+      <w:bookmarkEnd w:id="926"/>
+      <w:bookmarkEnd w:id="928"/>
+      <w:r>
+        <w:rPr/>
+        <w:t>Link information</w:t>
+      </w:r>
       <w:bookmarkEnd w:id="927"/>
-      <w:r>
-        <w:rPr/>
-        <w:t>Link information</w:t>
-      </w:r>
-      <w:bookmarkEnd w:id="926"/>
     </w:p>
     <w:p>
       <w:pPr>
@@ -14681,6 +14909,15 @@
       <w:r>
         <w:rPr/>
         <w:t>Using this method all information, related to a link can be requested.</w:t>
+      </w:r>
+    </w:p>
+    <w:p>
+      <w:pPr>
+        <w:pStyle w:val="Normal"/>
+        <w:rPr/>
+      </w:pPr>
+      <w:r>
+        <w:rPr/>
       </w:r>
     </w:p>
     <w:tbl>
@@ -14854,14 +15091,14 @@
         </w:numPr>
         <w:rPr/>
       </w:pPr>
-      <w:bookmarkStart w:id="928" w:name="__RefHeading___Toc7884_3087818978"/>
-      <w:bookmarkStart w:id="929" w:name="_Toc527025479"/>
-      <w:bookmarkEnd w:id="928"/>
+      <w:bookmarkStart w:id="929" w:name="__RefHeading___Toc7884_3087818978"/>
+      <w:bookmarkStart w:id="930" w:name="_Toc527025479"/>
+      <w:bookmarkEnd w:id="929"/>
       <w:r>
         <w:rPr/>
         <w:t>Environment Value</w:t>
       </w:r>
-      <w:bookmarkEnd w:id="929"/>
+      <w:bookmarkEnd w:id="930"/>
     </w:p>
     <w:p>
       <w:pPr>
@@ -14871,6 +15108,15 @@
       <w:r>
         <w:rPr/>
         <w:t>Using this method the value of an Environment variable can be requested</w:t>
+      </w:r>
+    </w:p>
+    <w:p>
+      <w:pPr>
+        <w:pStyle w:val="Normal"/>
+        <w:rPr/>
+      </w:pPr>
+      <w:r>
+        <w:rPr/>
       </w:r>
     </w:p>
     <w:tbl>
@@ -15109,14 +15355,14 @@
         </w:numPr>
         <w:rPr/>
       </w:pPr>
-      <w:bookmarkStart w:id="930" w:name="__RefHeading___Toc7886_3087818978"/>
-      <w:bookmarkStart w:id="931" w:name="_Toc527025480"/>
-      <w:bookmarkEnd w:id="930"/>
+      <w:bookmarkStart w:id="931" w:name="__RefHeading___Toc7886_3087818978"/>
+      <w:bookmarkStart w:id="932" w:name="_Toc527025480"/>
+      <w:bookmarkEnd w:id="931"/>
       <w:r>
         <w:rPr/>
         <w:t>Configuration String</w:t>
       </w:r>
-      <w:bookmarkEnd w:id="931"/>
+      <w:bookmarkEnd w:id="932"/>
     </w:p>
     <w:p>
       <w:pPr>
@@ -15126,6 +15372,15 @@
       <w:r>
         <w:rPr/>
         <w:t>Using this method the configuration for a service can be requested</w:t>
+      </w:r>
+    </w:p>
+    <w:p>
+      <w:pPr>
+        <w:pStyle w:val="Normal"/>
+        <w:rPr/>
+      </w:pPr>
+      <w:r>
+        <w:rPr/>
       </w:r>
     </w:p>
     <w:tbl>
@@ -15303,14 +15558,14 @@
         </w:numPr>
         <w:rPr/>
       </w:pPr>
-      <w:bookmarkStart w:id="932" w:name="__RefHeading___Toc7888_3087818978"/>
-      <w:bookmarkStart w:id="933" w:name="_Toc527025481"/>
-      <w:bookmarkEnd w:id="932"/>
+      <w:bookmarkStart w:id="933" w:name="__RefHeading___Toc7888_3087818978"/>
+      <w:bookmarkStart w:id="934" w:name="_Toc527025481"/>
+      <w:bookmarkEnd w:id="933"/>
       <w:r>
         <w:rPr/>
         <w:t>Process information</w:t>
       </w:r>
-      <w:bookmarkEnd w:id="933"/>
+      <w:bookmarkEnd w:id="934"/>
     </w:p>
     <w:p>
       <w:pPr>
@@ -15320,6 +15575,15 @@
       <w:r>
         <w:rPr/>
         <w:t>Using this method information on the process can be requested</w:t>
+      </w:r>
+    </w:p>
+    <w:p>
+      <w:pPr>
+        <w:pStyle w:val="Normal"/>
+        <w:rPr/>
+      </w:pPr>
+      <w:r>
+        <w:rPr/>
       </w:r>
     </w:p>
     <w:tbl>
@@ -15491,14 +15755,14 @@
         </w:numPr>
         <w:rPr/>
       </w:pPr>
-      <w:bookmarkStart w:id="934" w:name="__RefHeading___Toc7890_3087818978"/>
-      <w:bookmarkStart w:id="935" w:name="_Toc527025482"/>
-      <w:bookmarkEnd w:id="934"/>
+      <w:bookmarkStart w:id="935" w:name="__RefHeading___Toc7890_3087818978"/>
+      <w:bookmarkStart w:id="936" w:name="_Toc527025482"/>
+      <w:bookmarkEnd w:id="935"/>
       <w:r>
         <w:rPr/>
         <w:t>Discovery Information</w:t>
       </w:r>
-      <w:bookmarkEnd w:id="935"/>
+      <w:bookmarkEnd w:id="936"/>
     </w:p>
     <w:p>
       <w:pPr>
@@ -15508,6 +15772,15 @@
       <w:r>
         <w:rPr/>
         <w:t>Using this method discovery information can be requested</w:t>
+      </w:r>
+    </w:p>
+    <w:p>
+      <w:pPr>
+        <w:pStyle w:val="Normal"/>
+        <w:rPr/>
+      </w:pPr>
+      <w:r>
+        <w:rPr/>
       </w:r>
     </w:p>
     <w:tbl>
@@ -15679,14 +15952,14 @@
         </w:numPr>
         <w:rPr/>
       </w:pPr>
-      <w:bookmarkStart w:id="936" w:name="__RefHeading___Toc7892_3087818978"/>
-      <w:bookmarkStart w:id="937" w:name="_Toc527025483"/>
-      <w:bookmarkEnd w:id="936"/>
+      <w:bookmarkStart w:id="937" w:name="__RefHeading___Toc7892_3087818978"/>
+      <w:bookmarkStart w:id="938" w:name="_Toc527025483"/>
+      <w:bookmarkEnd w:id="937"/>
       <w:r>
         <w:rPr/>
         <w:t>Subsystems</w:t>
       </w:r>
-      <w:bookmarkEnd w:id="937"/>
+      <w:bookmarkEnd w:id="938"/>
     </w:p>
     <w:p>
       <w:pPr>
@@ -15696,6 +15969,15 @@
       <w:r>
         <w:rPr/>
         <w:t>Using this method the status of the Subsystems can be requested</w:t>
+      </w:r>
+    </w:p>
+    <w:p>
+      <w:pPr>
+        <w:pStyle w:val="Normal"/>
+        <w:rPr/>
+      </w:pPr>
+      <w:r>
+        <w:rPr/>
       </w:r>
     </w:p>
     <w:tbl>
@@ -15863,16 +16145,16 @@
         </w:numPr>
         <w:rPr/>
       </w:pPr>
-      <w:bookmarkStart w:id="938" w:name="__RefHeading___Toc7894_3087818978"/>
-      <w:bookmarkStart w:id="939" w:name="_Toc527025484"/>
-      <w:bookmarkStart w:id="940" w:name="_Toc370376431"/>
-      <w:bookmarkEnd w:id="938"/>
+      <w:bookmarkStart w:id="939" w:name="__RefHeading___Toc7894_3087818978"/>
+      <w:bookmarkStart w:id="940" w:name="_Toc527025484"/>
+      <w:bookmarkStart w:id="941" w:name="_Toc370376431"/>
+      <w:bookmarkEnd w:id="939"/>
+      <w:bookmarkEnd w:id="941"/>
+      <w:r>
+        <w:rPr/>
+        <w:t>Activate Plugin</w:t>
+      </w:r>
       <w:bookmarkEnd w:id="940"/>
-      <w:r>
-        <w:rPr/>
-        <w:t>Activate Plugin</w:t>
-      </w:r>
-      <w:bookmarkEnd w:id="939"/>
     </w:p>
     <w:p>
       <w:pPr>
@@ -15882,6 +16164,15 @@
       <w:r>
         <w:rPr/>
         <w:t>Using this method, a plugin can be activated, move from Deactivated, via Activating to Activated state. If a plugin is in the Activated state, it can handle RESTfull requests coming in. Only if it gets activated, the plugin gets loaded into memory.</w:t>
+      </w:r>
+    </w:p>
+    <w:p>
+      <w:pPr>
+        <w:pStyle w:val="Normal"/>
+        <w:rPr/>
+      </w:pPr>
+      <w:r>
+        <w:rPr/>
       </w:r>
     </w:p>
     <w:tbl>
@@ -16165,16 +16456,16 @@
         </w:numPr>
         <w:rPr/>
       </w:pPr>
-      <w:bookmarkStart w:id="941" w:name="__RefHeading___Toc7896_3087818978"/>
-      <w:bookmarkStart w:id="942" w:name="_Toc527025485"/>
-      <w:bookmarkStart w:id="943" w:name="_Toc370376432"/>
-      <w:bookmarkEnd w:id="941"/>
+      <w:bookmarkStart w:id="942" w:name="__RefHeading___Toc7896_3087818978"/>
+      <w:bookmarkStart w:id="943" w:name="_Toc527025485"/>
+      <w:bookmarkStart w:id="944" w:name="_Toc370376432"/>
+      <w:bookmarkEnd w:id="942"/>
+      <w:bookmarkEnd w:id="944"/>
+      <w:r>
+        <w:rPr/>
+        <w:t>Deactivate Plugin</w:t>
+      </w:r>
       <w:bookmarkEnd w:id="943"/>
-      <w:r>
-        <w:rPr/>
-        <w:t>Deactivate Plugin</w:t>
-      </w:r>
-      <w:bookmarkEnd w:id="942"/>
     </w:p>
     <w:p>
       <w:pPr>
@@ -16184,6 +16475,15 @@
       <w:r>
         <w:rPr/>
         <w:t>Using this method, a plugin can be deactivated, move from Activated, via Deactivating to Deactivated. If a plugin is Deactivated, the actual plugin (so) is no longer loaded into the memory of the process. In a deactivated state, the plugin will not respond to any RESTfull requests.</w:t>
+      </w:r>
+    </w:p>
+    <w:p>
+      <w:pPr>
+        <w:pStyle w:val="Normal"/>
+        <w:rPr/>
+      </w:pPr>
+      <w:r>
+        <w:rPr/>
       </w:r>
     </w:p>
     <w:tbl>
@@ -16401,8 +16701,8 @@
                 <w:rFonts w:ascii="Courier" w:hAnsi="Courier"/>
               </w:rPr>
             </w:pPr>
-            <w:bookmarkStart w:id="944" w:name="__DdeLink__12318_2123697851"/>
-            <w:bookmarkEnd w:id="944"/>
+            <w:bookmarkStart w:id="945" w:name="__DdeLink__12318_2123697851"/>
+            <w:bookmarkEnd w:id="945"/>
             <w:r>
               <w:rPr>
                 <w:rFonts w:eastAsia="Cambria" w:ascii="Courier" w:hAnsi="Courier" w:eastAsiaTheme="minorHAnsi"/>
@@ -16448,20 +16748,20 @@
         </w:numPr>
         <w:rPr/>
       </w:pPr>
-      <w:bookmarkStart w:id="945" w:name="__RefHeading___Toc7898_3087818978"/>
-      <w:bookmarkStart w:id="946" w:name="_Toc527025486"/>
-      <w:bookmarkEnd w:id="945"/>
+      <w:bookmarkStart w:id="946" w:name="__RefHeading___Toc7898_3087818978"/>
+      <w:bookmarkStart w:id="947" w:name="_Toc527025486"/>
+      <w:bookmarkEnd w:id="946"/>
       <w:r>
         <w:rPr/>
         <w:t>Reload Configuration</w:t>
       </w:r>
-      <w:bookmarkEnd w:id="946"/>
+      <w:bookmarkEnd w:id="947"/>
       <w:r>
         <w:rPr/>
         <w:t xml:space="preserve"> </w:t>
       </w:r>
-      <w:bookmarkStart w:id="947" w:name="_Toc3703764301"/>
-      <w:bookmarkEnd w:id="947"/>
+      <w:bookmarkStart w:id="948" w:name="_Toc3703764301"/>
+      <w:bookmarkEnd w:id="948"/>
     </w:p>
     <w:p>
       <w:pPr>
@@ -16480,15 +16780,6 @@
       <w:r>
         <w:rPr/>
         <w:t>Using this method to reload Configuration.</w:t>
-      </w:r>
-    </w:p>
-    <w:p>
-      <w:pPr>
-        <w:pStyle w:val="Normal"/>
-        <w:rPr/>
-      </w:pPr>
-      <w:r>
-        <w:rPr/>
       </w:r>
     </w:p>
     <w:p>
@@ -16729,22 +17020,22 @@
         </w:numPr>
         <w:rPr/>
       </w:pPr>
-      <w:bookmarkStart w:id="948" w:name="__RefHeading___Toc7900_3087818978"/>
-      <w:bookmarkStart w:id="949" w:name="_Toc527025487"/>
-      <w:bookmarkStart w:id="950" w:name="_Toc370376433"/>
-      <w:bookmarkStart w:id="951" w:name="_Ref496257042"/>
-      <w:bookmarkStart w:id="952" w:name="_Ref496257033"/>
-      <w:bookmarkStart w:id="953" w:name="_Ref496256992"/>
-      <w:bookmarkEnd w:id="948"/>
-      <w:bookmarkEnd w:id="950"/>
+      <w:bookmarkStart w:id="949" w:name="__RefHeading___Toc7900_3087818978"/>
+      <w:bookmarkStart w:id="950" w:name="_Toc527025487"/>
+      <w:bookmarkStart w:id="951" w:name="_Toc370376433"/>
+      <w:bookmarkStart w:id="952" w:name="_Ref496257042"/>
+      <w:bookmarkStart w:id="953" w:name="_Ref496257033"/>
+      <w:bookmarkStart w:id="954" w:name="_Ref496256992"/>
+      <w:bookmarkEnd w:id="949"/>
       <w:bookmarkEnd w:id="951"/>
       <w:bookmarkEnd w:id="952"/>
       <w:bookmarkEnd w:id="953"/>
+      <w:bookmarkEnd w:id="954"/>
       <w:r>
         <w:rPr/>
         <w:t>Events</w:t>
       </w:r>
-      <w:bookmarkEnd w:id="949"/>
+      <w:bookmarkEnd w:id="950"/>
     </w:p>
     <w:p>
       <w:pPr>
@@ -16769,16 +17060,28 @@
         </w:numPr>
         <w:rPr/>
       </w:pPr>
-      <w:bookmarkStart w:id="954" w:name="__RefHeading___Toc7902_3087818978"/>
-      <w:bookmarkStart w:id="955" w:name="_Toc527025488"/>
-      <w:bookmarkStart w:id="956" w:name="_Toc370376434"/>
-      <w:bookmarkEnd w:id="954"/>
+      <w:bookmarkStart w:id="955" w:name="__RefHeading___Toc7902_3087818978"/>
+      <w:bookmarkStart w:id="956" w:name="_Toc527025488"/>
+      <w:bookmarkStart w:id="957" w:name="_Toc370376434"/>
+      <w:bookmarkEnd w:id="955"/>
+      <w:bookmarkEnd w:id="957"/>
+      <w:r>
+        <w:rPr/>
+        <w:t>Controller notification forwarder event</w:t>
+      </w:r>
       <w:bookmarkEnd w:id="956"/>
-      <w:r>
-        <w:rPr/>
-        <w:t>Controller notification forwarder event</w:t>
-      </w:r>
-      <w:bookmarkEnd w:id="955"/>
+    </w:p>
+    <w:p>
+      <w:pPr>
+        <w:pStyle w:val="Normal"/>
+        <w:rPr/>
+      </w:pPr>
+      <w:r>
+        <w:rPr>
+          <w:lang w:eastAsia="ar-SA"/>
+        </w:rPr>
+        <w:t>The Controller plugin is an aggregator of all the events triggered by the specific plugin. All notifications send by a specific plugin are forwarded over the Controller socket as an event. The event is capsulated in the following JSON:</w:t>
+      </w:r>
     </w:p>
     <w:p>
       <w:pPr>
@@ -16791,7 +17094,6 @@
         <w:rPr>
           <w:lang w:eastAsia="ar-SA"/>
         </w:rPr>
-        <w:t>The Controller plugin is an aggregator of all the events triggered by the specific plugin. All notifications send by a specific plugin are forwarded over the Controller socket as an event. The event is capsulated in the following JSON:</w:t>
       </w:r>
     </w:p>
     <w:tbl>
@@ -16960,16 +17262,16 @@
         </w:numPr>
         <w:rPr/>
       </w:pPr>
-      <w:bookmarkStart w:id="957" w:name="__RefHeading___Toc7904_3087818978"/>
-      <w:bookmarkStart w:id="958" w:name="_Toc527025489"/>
-      <w:bookmarkStart w:id="959" w:name="_Toc370376435"/>
-      <w:bookmarkEnd w:id="957"/>
+      <w:bookmarkStart w:id="958" w:name="__RefHeading___Toc7904_3087818978"/>
+      <w:bookmarkStart w:id="959" w:name="_Toc527025489"/>
+      <w:bookmarkStart w:id="960" w:name="_Toc370376435"/>
+      <w:bookmarkEnd w:id="958"/>
+      <w:bookmarkEnd w:id="960"/>
+      <w:r>
+        <w:rPr/>
+        <w:t>State change event</w:t>
+      </w:r>
       <w:bookmarkEnd w:id="959"/>
-      <w:r>
-        <w:rPr/>
-        <w:t>State change event</w:t>
-      </w:r>
-      <w:bookmarkEnd w:id="958"/>
     </w:p>
     <w:p>
       <w:pPr>
@@ -17007,6 +17309,19 @@
           <w:lang w:eastAsia="ar-SA"/>
         </w:rPr>
         <w:t>) are reported as a state change.</w:t>
+      </w:r>
+    </w:p>
+    <w:p>
+      <w:pPr>
+        <w:pStyle w:val="Normal"/>
+        <w:rPr>
+          <w:lang w:eastAsia="ar-SA"/>
+        </w:rPr>
+      </w:pPr>
+      <w:r>
+        <w:rPr>
+          <w:lang w:eastAsia="ar-SA"/>
+        </w:rPr>
       </w:r>
     </w:p>
     <w:tbl>
@@ -17148,10 +17463,7 @@
                 <w:tab w:val="left" w:pos="757" w:leader="none"/>
               </w:tabs>
               <w:ind w:left="757" w:hanging="757"/>
-              <w:rPr>
-                <w:rFonts w:eastAsia="Cambria" w:eastAsiaTheme="minorHAnsi"/>
-                <w:lang w:eastAsia="ja-JP"/>
-              </w:rPr>
+              <w:rPr/>
             </w:pPr>
             <w:r>
               <w:rPr>
@@ -17167,39 +17479,33 @@
             <w:pPr>
               <w:pStyle w:val="Textintable"/>
               <w:numPr>
-                <w:ilvl w:val="1"/>
-                <w:numId w:val="5"/>
+                <w:ilvl w:val="0"/>
+                <w:numId w:val="8"/>
               </w:numPr>
               <w:tabs>
                 <w:tab w:val="left" w:pos="757" w:leader="none"/>
               </w:tabs>
+              <w:rPr/>
+            </w:pPr>
+            <w:r>
               <w:rPr>
                 <w:rFonts w:eastAsia="Cambria" w:eastAsiaTheme="minorHAnsi"/>
                 <w:lang w:eastAsia="ja-JP"/>
               </w:rPr>
-            </w:pPr>
-            <w:r>
-              <w:rPr>
-                <w:rFonts w:eastAsia="Cambria" w:eastAsiaTheme="minorHAnsi"/>
-                <w:lang w:eastAsia="ja-JP"/>
-              </w:rPr>
-              <w:t>Activated</w:t>
+              <w:t xml:space="preserve">Activated </w:t>
             </w:r>
           </w:p>
           <w:p>
             <w:pPr>
               <w:pStyle w:val="Textintable"/>
               <w:numPr>
-                <w:ilvl w:val="1"/>
-                <w:numId w:val="5"/>
+                <w:ilvl w:val="0"/>
+                <w:numId w:val="8"/>
               </w:numPr>
               <w:tabs>
                 <w:tab w:val="left" w:pos="757" w:leader="none"/>
               </w:tabs>
-              <w:rPr>
-                <w:rFonts w:eastAsia="Cambria" w:eastAsiaTheme="minorHAnsi"/>
-                <w:lang w:eastAsia="ja-JP"/>
-              </w:rPr>
+              <w:rPr/>
             </w:pPr>
             <w:r>
               <w:rPr>
@@ -17283,131 +17589,113 @@
             <w:pPr>
               <w:pStyle w:val="Textintable"/>
               <w:numPr>
-                <w:ilvl w:val="1"/>
-                <w:numId w:val="6"/>
+                <w:ilvl w:val="0"/>
+                <w:numId w:val="7"/>
               </w:numPr>
               <w:tabs>
                 <w:tab w:val="left" w:pos="757" w:leader="none"/>
               </w:tabs>
+              <w:rPr/>
+            </w:pPr>
+            <w:r>
               <w:rPr>
                 <w:rFonts w:eastAsia="Cambria" w:eastAsiaTheme="minorHAnsi"/>
                 <w:lang w:eastAsia="ja-JP"/>
               </w:rPr>
-            </w:pPr>
-            <w:r>
-              <w:rPr>
-                <w:rFonts w:eastAsia="Cambria" w:eastAsiaTheme="minorHAnsi"/>
-                <w:lang w:eastAsia="ja-JP"/>
-              </w:rPr>
-              <w:t>Requested</w:t>
+              <w:t xml:space="preserve">Requested </w:t>
             </w:r>
           </w:p>
           <w:p>
             <w:pPr>
               <w:pStyle w:val="Textintable"/>
               <w:numPr>
-                <w:ilvl w:val="1"/>
-                <w:numId w:val="6"/>
+                <w:ilvl w:val="0"/>
+                <w:numId w:val="7"/>
               </w:numPr>
               <w:tabs>
                 <w:tab w:val="left" w:pos="757" w:leader="none"/>
               </w:tabs>
+              <w:rPr/>
+            </w:pPr>
+            <w:r>
               <w:rPr>
                 <w:rFonts w:eastAsia="Cambria" w:eastAsiaTheme="minorHAnsi"/>
                 <w:lang w:eastAsia="ja-JP"/>
               </w:rPr>
-            </w:pPr>
-            <w:r>
-              <w:rPr>
-                <w:rFonts w:eastAsia="Cambria" w:eastAsiaTheme="minorHAnsi"/>
-                <w:lang w:eastAsia="ja-JP"/>
-              </w:rPr>
-              <w:t>Automatic</w:t>
+              <w:t xml:space="preserve">Automatic </w:t>
             </w:r>
           </w:p>
           <w:p>
             <w:pPr>
               <w:pStyle w:val="Textintable"/>
               <w:numPr>
-                <w:ilvl w:val="1"/>
-                <w:numId w:val="6"/>
+                <w:ilvl w:val="0"/>
+                <w:numId w:val="7"/>
               </w:numPr>
               <w:tabs>
                 <w:tab w:val="left" w:pos="757" w:leader="none"/>
               </w:tabs>
+              <w:rPr/>
+            </w:pPr>
+            <w:r>
               <w:rPr>
                 <w:rFonts w:eastAsia="Cambria" w:eastAsiaTheme="minorHAnsi"/>
                 <w:lang w:eastAsia="ja-JP"/>
               </w:rPr>
-            </w:pPr>
-            <w:r>
-              <w:rPr>
-                <w:rFonts w:eastAsia="Cambria" w:eastAsiaTheme="minorHAnsi"/>
-                <w:lang w:eastAsia="ja-JP"/>
-              </w:rPr>
-              <w:t>Failure</w:t>
+              <w:t xml:space="preserve">Failure </w:t>
             </w:r>
           </w:p>
           <w:p>
             <w:pPr>
               <w:pStyle w:val="Textintable"/>
               <w:numPr>
-                <w:ilvl w:val="1"/>
-                <w:numId w:val="6"/>
+                <w:ilvl w:val="0"/>
+                <w:numId w:val="7"/>
               </w:numPr>
               <w:tabs>
                 <w:tab w:val="left" w:pos="757" w:leader="none"/>
               </w:tabs>
+              <w:rPr/>
+            </w:pPr>
+            <w:r>
               <w:rPr>
                 <w:rFonts w:eastAsia="Cambria" w:eastAsiaTheme="minorHAnsi"/>
                 <w:lang w:eastAsia="ja-JP"/>
               </w:rPr>
-            </w:pPr>
-            <w:r>
-              <w:rPr>
-                <w:rFonts w:eastAsia="Cambria" w:eastAsiaTheme="minorHAnsi"/>
-                <w:lang w:eastAsia="ja-JP"/>
-              </w:rPr>
-              <w:t>MemoryExceeded</w:t>
+              <w:t xml:space="preserve">MemoryExceeded </w:t>
             </w:r>
           </w:p>
           <w:p>
             <w:pPr>
               <w:pStyle w:val="Textintable"/>
               <w:numPr>
-                <w:ilvl w:val="1"/>
-                <w:numId w:val="6"/>
+                <w:ilvl w:val="0"/>
+                <w:numId w:val="7"/>
               </w:numPr>
               <w:tabs>
                 <w:tab w:val="left" w:pos="757" w:leader="none"/>
               </w:tabs>
+              <w:rPr/>
+            </w:pPr>
+            <w:r>
               <w:rPr>
                 <w:rFonts w:eastAsia="Cambria" w:eastAsiaTheme="minorHAnsi"/>
                 <w:lang w:eastAsia="ja-JP"/>
               </w:rPr>
-            </w:pPr>
-            <w:r>
-              <w:rPr>
-                <w:rFonts w:eastAsia="Cambria" w:eastAsiaTheme="minorHAnsi"/>
-                <w:lang w:eastAsia="ja-JP"/>
-              </w:rPr>
-              <w:t>Startup</w:t>
+              <w:t xml:space="preserve">Startup </w:t>
             </w:r>
           </w:p>
           <w:p>
             <w:pPr>
               <w:pStyle w:val="Textintable"/>
               <w:numPr>
-                <w:ilvl w:val="1"/>
-                <w:numId w:val="6"/>
+                <w:ilvl w:val="0"/>
+                <w:numId w:val="7"/>
               </w:numPr>
               <w:tabs>
                 <w:tab w:val="left" w:pos="757" w:leader="none"/>
               </w:tabs>
-              <w:rPr>
-                <w:rFonts w:eastAsia="Cambria" w:eastAsiaTheme="minorHAnsi"/>
-                <w:lang w:eastAsia="ja-JP"/>
-              </w:rPr>
+              <w:rPr/>
             </w:pPr>
             <w:r>
               <w:rPr>
@@ -17429,16 +17717,16 @@
         </w:numPr>
         <w:rPr/>
       </w:pPr>
-      <w:bookmarkStart w:id="960" w:name="__RefHeading___Toc7906_3087818978"/>
-      <w:bookmarkStart w:id="961" w:name="_Toc527025490"/>
-      <w:bookmarkStart w:id="962" w:name="_Toc370376436"/>
-      <w:bookmarkEnd w:id="960"/>
+      <w:bookmarkStart w:id="961" w:name="__RefHeading___Toc7906_3087818978"/>
+      <w:bookmarkStart w:id="962" w:name="_Toc527025490"/>
+      <w:bookmarkStart w:id="963" w:name="_Toc370376436"/>
+      <w:bookmarkEnd w:id="961"/>
+      <w:bookmarkEnd w:id="963"/>
+      <w:r>
+        <w:rPr/>
+        <w:t>JSON definitions</w:t>
+      </w:r>
       <w:bookmarkEnd w:id="962"/>
-      <w:r>
-        <w:rPr/>
-        <w:t>JSON definitions</w:t>
-      </w:r>
-      <w:bookmarkEnd w:id="961"/>
     </w:p>
     <w:p>
       <w:pPr>
@@ -17449,16 +17737,16 @@
         </w:numPr>
         <w:rPr/>
       </w:pPr>
-      <w:bookmarkStart w:id="963" w:name="__RefHeading___Toc7908_3087818978"/>
-      <w:bookmarkStart w:id="964" w:name="_Toc527025491"/>
-      <w:bookmarkStart w:id="965" w:name="_Toc370376437"/>
-      <w:bookmarkEnd w:id="963"/>
+      <w:bookmarkStart w:id="964" w:name="__RefHeading___Toc7908_3087818978"/>
+      <w:bookmarkStart w:id="965" w:name="_Toc527025491"/>
+      <w:bookmarkStart w:id="966" w:name="_Toc370376437"/>
+      <w:bookmarkEnd w:id="964"/>
+      <w:bookmarkEnd w:id="966"/>
+      <w:r>
+        <w:rPr/>
+        <w:t>Plugin information (plugin_info)</w:t>
+      </w:r>
       <w:bookmarkEnd w:id="965"/>
-      <w:r>
-        <w:rPr/>
-        <w:t>Plugin information (plugin_info)</w:t>
-      </w:r>
-      <w:bookmarkEnd w:id="964"/>
     </w:p>
     <w:tbl>
       <w:tblPr>
@@ -17530,10 +17818,7 @@
                 <w:tab w:val="left" w:pos="757" w:leader="none"/>
               </w:tabs>
               <w:ind w:left="757" w:hanging="757"/>
-              <w:rPr>
-                <w:rFonts w:eastAsia="Cambria" w:eastAsiaTheme="minorHAnsi"/>
-                <w:lang w:eastAsia="ja-JP"/>
-              </w:rPr>
+              <w:rPr/>
             </w:pPr>
             <w:r>
               <w:rPr>
@@ -17549,131 +17834,120 @@
             <w:pPr>
               <w:pStyle w:val="Textintable"/>
               <w:numPr>
-                <w:ilvl w:val="1"/>
-                <w:numId w:val="7"/>
+                <w:ilvl w:val="0"/>
+                <w:numId w:val="6"/>
               </w:numPr>
               <w:tabs>
                 <w:tab w:val="left" w:pos="757" w:leader="none"/>
               </w:tabs>
+              <w:rPr/>
+            </w:pPr>
+            <w:r>
               <w:rPr>
                 <w:rFonts w:eastAsia="Cambria" w:eastAsiaTheme="minorHAnsi"/>
                 <w:lang w:eastAsia="ja-JP"/>
               </w:rPr>
-            </w:pPr>
-            <w:r>
-              <w:rPr>
-                <w:rFonts w:eastAsia="Cambria" w:eastAsiaTheme="minorHAnsi"/>
-                <w:lang w:eastAsia="ja-JP"/>
-              </w:rPr>
-              <w:t>Deactivated</w:t>
+              <w:t xml:space="preserve">Deactivated </w:t>
             </w:r>
           </w:p>
           <w:p>
             <w:pPr>
               <w:pStyle w:val="Textintable"/>
               <w:numPr>
-                <w:ilvl w:val="1"/>
-                <w:numId w:val="7"/>
+                <w:ilvl w:val="0"/>
+                <w:numId w:val="6"/>
               </w:numPr>
               <w:tabs>
                 <w:tab w:val="left" w:pos="757" w:leader="none"/>
               </w:tabs>
+              <w:rPr/>
+            </w:pPr>
+            <w:r>
               <w:rPr>
                 <w:rFonts w:eastAsia="Cambria" w:eastAsiaTheme="minorHAnsi"/>
                 <w:lang w:eastAsia="ja-JP"/>
               </w:rPr>
-            </w:pPr>
-            <w:r>
-              <w:rPr>
-                <w:rFonts w:eastAsia="Cambria" w:eastAsiaTheme="minorHAnsi"/>
-                <w:lang w:eastAsia="ja-JP"/>
-              </w:rPr>
-              <w:t xml:space="preserve">Deactivation </w:t>
+              <w:t>Deactivation</w:t>
             </w:r>
           </w:p>
           <w:p>
             <w:pPr>
               <w:pStyle w:val="Textintable"/>
               <w:numPr>
-                <w:ilvl w:val="1"/>
-                <w:numId w:val="7"/>
+                <w:ilvl w:val="0"/>
+                <w:numId w:val="6"/>
               </w:numPr>
               <w:tabs>
                 <w:tab w:val="left" w:pos="757" w:leader="none"/>
               </w:tabs>
+              <w:rPr/>
+            </w:pPr>
+            <w:r>
               <w:rPr>
                 <w:rFonts w:eastAsia="Cambria" w:eastAsiaTheme="minorHAnsi"/>
                 <w:lang w:eastAsia="ja-JP"/>
               </w:rPr>
-            </w:pPr>
+              <w:t xml:space="preserve"> </w:t>
+            </w:r>
             <w:r>
               <w:rPr>
                 <w:rFonts w:eastAsia="Cambria" w:eastAsiaTheme="minorHAnsi"/>
                 <w:lang w:eastAsia="ja-JP"/>
               </w:rPr>
-              <w:t>Activated</w:t>
+              <w:t xml:space="preserve">Activated </w:t>
             </w:r>
           </w:p>
           <w:p>
             <w:pPr>
               <w:pStyle w:val="Textintable"/>
               <w:numPr>
-                <w:ilvl w:val="1"/>
-                <w:numId w:val="7"/>
+                <w:ilvl w:val="0"/>
+                <w:numId w:val="6"/>
               </w:numPr>
               <w:tabs>
                 <w:tab w:val="left" w:pos="757" w:leader="none"/>
               </w:tabs>
+              <w:rPr/>
+            </w:pPr>
+            <w:r>
               <w:rPr>
                 <w:rFonts w:eastAsia="Cambria" w:eastAsiaTheme="minorHAnsi"/>
                 <w:lang w:eastAsia="ja-JP"/>
               </w:rPr>
-            </w:pPr>
-            <w:r>
-              <w:rPr>
-                <w:rFonts w:eastAsia="Cambria" w:eastAsiaTheme="minorHAnsi"/>
-                <w:lang w:eastAsia="ja-JP"/>
-              </w:rPr>
-              <w:t xml:space="preserve">Activation </w:t>
+              <w:t xml:space="preserve">Activation  </w:t>
             </w:r>
           </w:p>
           <w:p>
             <w:pPr>
               <w:pStyle w:val="Textintable"/>
               <w:numPr>
-                <w:ilvl w:val="1"/>
-                <w:numId w:val="7"/>
+                <w:ilvl w:val="0"/>
+                <w:numId w:val="6"/>
               </w:numPr>
               <w:tabs>
                 <w:tab w:val="left" w:pos="757" w:leader="none"/>
               </w:tabs>
+              <w:rPr/>
+            </w:pPr>
+            <w:r>
               <w:rPr>
                 <w:rFonts w:eastAsia="Cambria" w:eastAsiaTheme="minorHAnsi"/>
                 <w:lang w:eastAsia="ja-JP"/>
               </w:rPr>
-            </w:pPr>
-            <w:r>
-              <w:rPr>
-                <w:rFonts w:eastAsia="Cambria" w:eastAsiaTheme="minorHAnsi"/>
-                <w:lang w:eastAsia="ja-JP"/>
-              </w:rPr>
-              <w:t>Suspended</w:t>
+              <w:t xml:space="preserve">Suspended </w:t>
             </w:r>
           </w:p>
           <w:p>
             <w:pPr>
               <w:pStyle w:val="Textintable"/>
               <w:numPr>
-                <w:ilvl w:val="1"/>
-                <w:numId w:val="7"/>
+                <w:ilvl w:val="0"/>
+                <w:numId w:val="6"/>
               </w:numPr>
               <w:tabs>
                 <w:tab w:val="left" w:pos="757" w:leader="none"/>
               </w:tabs>
-              <w:rPr>
-                <w:rFonts w:eastAsia="Cambria" w:eastAsiaTheme="minorHAnsi"/>
-                <w:lang w:eastAsia="ja-JP"/>
-              </w:rPr>
+              <w:rPr/>
             </w:pPr>
             <w:r>
               <w:rPr>
@@ -17703,10 +17977,7 @@
           <w:p>
             <w:pPr>
               <w:pStyle w:val="Textintable"/>
-              <w:rPr>
-                <w:rFonts w:eastAsia="Cambria" w:eastAsiaTheme="minorHAnsi"/>
-                <w:lang w:eastAsia="ja-JP"/>
-              </w:rPr>
+              <w:rPr/>
             </w:pPr>
             <w:r>
               <w:rPr>
@@ -17737,10 +18008,7 @@
                 <w:tab w:val="left" w:pos="757" w:leader="none"/>
               </w:tabs>
               <w:ind w:left="757" w:hanging="757"/>
-              <w:rPr>
-                <w:rFonts w:eastAsia="Cambria" w:eastAsiaTheme="minorHAnsi"/>
-                <w:lang w:eastAsia="ja-JP"/>
-              </w:rPr>
+              <w:rPr/>
             </w:pPr>
             <w:r>
               <w:rPr>
@@ -18041,16 +18309,16 @@
         </w:numPr>
         <w:rPr/>
       </w:pPr>
-      <w:bookmarkStart w:id="966" w:name="__RefHeading___Toc7910_3087818978"/>
-      <w:bookmarkStart w:id="967" w:name="_Toc527025492"/>
-      <w:bookmarkStart w:id="968" w:name="_Toc370376438"/>
-      <w:bookmarkEnd w:id="966"/>
+      <w:bookmarkStart w:id="967" w:name="__RefHeading___Toc7910_3087818978"/>
+      <w:bookmarkStart w:id="968" w:name="_Toc527025492"/>
+      <w:bookmarkStart w:id="969" w:name="_Toc370376438"/>
+      <w:bookmarkEnd w:id="967"/>
+      <w:bookmarkEnd w:id="969"/>
+      <w:r>
+        <w:rPr/>
+        <w:t>Link information(link_info)</w:t>
+      </w:r>
       <w:bookmarkEnd w:id="968"/>
-      <w:r>
-        <w:rPr/>
-        <w:t>Link information(link_info)</w:t>
-      </w:r>
-      <w:bookmarkEnd w:id="967"/>
     </w:p>
     <w:tbl>
       <w:tblPr>
@@ -18122,10 +18390,7 @@
                 <w:tab w:val="left" w:pos="757" w:leader="none"/>
               </w:tabs>
               <w:ind w:left="757" w:hanging="757"/>
-              <w:rPr>
-                <w:rFonts w:eastAsia="Cambria" w:eastAsiaTheme="minorHAnsi"/>
-                <w:lang w:eastAsia="ja-JP"/>
-              </w:rPr>
+              <w:rPr/>
             </w:pPr>
             <w:r>
               <w:rPr>
@@ -18134,28 +18399,107 @@
               </w:rPr>
               <w:t>[enum]</w:t>
               <w:tab/>
-              <w:t>state of this link:</w:t>
+              <w:t xml:space="preserve">state of this link: </w:t>
             </w:r>
           </w:p>
           <w:p>
             <w:pPr>
               <w:pStyle w:val="Textintable"/>
+              <w:numPr>
+                <w:ilvl w:val="0"/>
+                <w:numId w:val="5"/>
+              </w:numPr>
               <w:tabs>
                 <w:tab w:val="left" w:pos="757" w:leader="none"/>
               </w:tabs>
-              <w:ind w:left="757" w:hanging="757"/>
+              <w:rPr/>
+            </w:pPr>
+            <w:r>
               <w:rPr>
                 <w:rFonts w:eastAsia="Cambria" w:eastAsiaTheme="minorHAnsi"/>
                 <w:lang w:eastAsia="ja-JP"/>
               </w:rPr>
+              <w:t>WebServer</w:t>
+            </w:r>
+          </w:p>
+          <w:p>
+            <w:pPr>
+              <w:pStyle w:val="Textintable"/>
+              <w:numPr>
+                <w:ilvl w:val="0"/>
+                <w:numId w:val="5"/>
+              </w:numPr>
+              <w:tabs>
+                <w:tab w:val="left" w:pos="757" w:leader="none"/>
+              </w:tabs>
+              <w:rPr/>
             </w:pPr>
             <w:r>
               <w:rPr>
                 <w:rFonts w:eastAsia="Cambria" w:eastAsiaTheme="minorHAnsi"/>
                 <w:lang w:eastAsia="ja-JP"/>
               </w:rPr>
-              <w:tab/>
-              <w:t>WebServer, WebSocket, RawSocket, Closed, Suspended</w:t>
+              <w:t>WebSocket</w:t>
+            </w:r>
+          </w:p>
+          <w:p>
+            <w:pPr>
+              <w:pStyle w:val="Textintable"/>
+              <w:numPr>
+                <w:ilvl w:val="0"/>
+                <w:numId w:val="5"/>
+              </w:numPr>
+              <w:tabs>
+                <w:tab w:val="left" w:pos="757" w:leader="none"/>
+              </w:tabs>
+              <w:rPr/>
+            </w:pPr>
+            <w:r>
+              <w:rPr>
+                <w:rFonts w:eastAsia="Cambria" w:eastAsiaTheme="minorHAnsi"/>
+                <w:lang w:eastAsia="ja-JP"/>
+              </w:rPr>
+              <w:t>RawSocket</w:t>
+            </w:r>
+          </w:p>
+          <w:p>
+            <w:pPr>
+              <w:pStyle w:val="Textintable"/>
+              <w:numPr>
+                <w:ilvl w:val="0"/>
+                <w:numId w:val="5"/>
+              </w:numPr>
+              <w:tabs>
+                <w:tab w:val="left" w:pos="757" w:leader="none"/>
+              </w:tabs>
+              <w:rPr/>
+            </w:pPr>
+            <w:r>
+              <w:rPr>
+                <w:rFonts w:eastAsia="Cambria" w:eastAsiaTheme="minorHAnsi"/>
+                <w:lang w:eastAsia="ja-JP"/>
+              </w:rPr>
+              <w:t>Closed</w:t>
+            </w:r>
+          </w:p>
+          <w:p>
+            <w:pPr>
+              <w:pStyle w:val="Textintable"/>
+              <w:numPr>
+                <w:ilvl w:val="0"/>
+                <w:numId w:val="5"/>
+              </w:numPr>
+              <w:tabs>
+                <w:tab w:val="left" w:pos="757" w:leader="none"/>
+              </w:tabs>
+              <w:rPr/>
+            </w:pPr>
+            <w:r>
+              <w:rPr>
+                <w:rFonts w:eastAsia="Cambria" w:eastAsiaTheme="minorHAnsi"/>
+                <w:lang w:eastAsia="ja-JP"/>
+              </w:rPr>
+              <w:t>Suspended</w:t>
             </w:r>
           </w:p>
         </w:tc>
@@ -18455,7 +18799,7 @@
               <wp:positionV relativeFrom="paragraph">
                 <wp:posOffset>71755</wp:posOffset>
               </wp:positionV>
-              <wp:extent cx="809625" cy="320675"/>
+              <wp:extent cx="810895" cy="320675"/>
               <wp:effectExtent l="0" t="0" r="0" b="0"/>
               <wp:wrapSquare wrapText="bothSides"/>
               <wp:docPr id="20" name="Tekstvak 29"/>
@@ -18466,7 +18810,7 @@
                     <wps:spPr>
                       <a:xfrm>
                         <a:off x="0" y="0"/>
-                        <a:ext cx="808920" cy="320040"/>
+                        <a:ext cx="810360" cy="320040"/>
                       </a:xfrm>
                       <a:prstGeom prst="rect">
                         <a:avLst/>
@@ -18510,7 +18854,7 @@
                           </w:r>
                           <w:r>
                             <w:rPr/>
-                            <w:t>1</w:t>
+                            <w:t>18</w:t>
                           </w:r>
                           <w:r>
                             <w:rPr/>
@@ -18567,7 +18911,7 @@
         </mc:Choice>
         <mc:Fallback>
           <w:pict>
-            <v:rect id="shape_0" ID="Tekstvak 29" stroked="f" style="position:absolute;margin-left:414pt;margin-top:5.65pt;width:63.65pt;height:25.15pt" wp14:anchorId="1A6A700C">
+            <v:rect id="shape_0" ID="Tekstvak 29" stroked="f" style="position:absolute;margin-left:414pt;margin-top:5.65pt;width:63.75pt;height:25.15pt" wp14:anchorId="1A6A700C">
               <w10:wrap type="square"/>
               <v:fill o:detectmouseclick="t" on="false"/>
               <v:stroke color="#3465a4" joinstyle="round" endcap="flat"/>
@@ -18599,7 +18943,7 @@
                     </w:r>
                     <w:r>
                       <w:rPr/>
-                      <w:t>1</w:t>
+                      <w:t>18</w:t>
                     </w:r>
                     <w:r>
                       <w:rPr/>
@@ -18659,7 +19003,7 @@
               <wp:positionV relativeFrom="paragraph">
                 <wp:posOffset>111125</wp:posOffset>
               </wp:positionV>
-              <wp:extent cx="2981325" cy="466725"/>
+              <wp:extent cx="2982595" cy="467995"/>
               <wp:effectExtent l="0" t="0" r="0" b="0"/>
               <wp:wrapNone/>
               <wp:docPr id="22" name="Tekstvak 30"/>
@@ -18670,7 +19014,7 @@
                     <wps:spPr>
                       <a:xfrm>
                         <a:off x="0" y="0"/>
-                        <a:ext cx="2980800" cy="466200"/>
+                        <a:ext cx="2981880" cy="467280"/>
                       </a:xfrm>
                       <a:prstGeom prst="rect">
                         <a:avLst/>
@@ -18792,7 +19136,7 @@
         </mc:Choice>
         <mc:Fallback>
           <w:pict>
-            <v:rect id="shape_0" ID="Tekstvak 30" stroked="f" style="position:absolute;margin-left:135pt;margin-top:8.75pt;width:234.65pt;height:36.65pt" wp14:anchorId="0FCCBCB5">
+            <v:rect id="shape_0" ID="Tekstvak 30" stroked="f" style="position:absolute;margin-left:135pt;margin-top:8.75pt;width:234.75pt;height:36.75pt" wp14:anchorId="0FCCBCB5">
               <w10:wrap type="square"/>
               <v:fill o:detectmouseclick="t" on="false"/>
               <v:stroke color="#3465a4" joinstyle="round" endcap="flat"/>
@@ -19315,37 +19659,49 @@
       <w:lvlText w:val=""/>
       <w:lvlJc w:val="left"/>
       <w:pPr>
-        <w:ind w:left="720" w:hanging="360"/>
+        <w:tabs>
+          <w:tab w:val="num" w:pos="1440"/>
+        </w:tabs>
+        <w:ind w:left="1440" w:hanging="360"/>
       </w:pPr>
       <w:rPr>
         <w:rFonts w:ascii="Symbol" w:hAnsi="Symbol" w:cs="Symbol" w:hint="default"/>
-        <w:rFonts w:cs="Symbol"/>
+        <w:sz w:val="19"/>
+        <w:rFonts w:cs="OpenSymbol"/>
       </w:rPr>
     </w:lvl>
     <w:lvl w:ilvl="1">
       <w:start w:val="1"/>
       <w:numFmt w:val="bullet"/>
-      <w:lvlText w:val="o"/>
+      <w:lvlText w:val="◦"/>
       <w:lvlJc w:val="left"/>
       <w:pPr>
-        <w:ind w:left="1440" w:hanging="360"/>
+        <w:tabs>
+          <w:tab w:val="num" w:pos="1800"/>
+        </w:tabs>
+        <w:ind w:left="1800" w:hanging="360"/>
       </w:pPr>
       <w:rPr>
-        <w:rFonts w:ascii="Courier New" w:hAnsi="Courier New" w:cs="Courier New" w:hint="default"/>
-        <w:rFonts w:cs="Courier New"/>
+        <w:rFonts w:ascii="OpenSymbol" w:hAnsi="OpenSymbol" w:cs="OpenSymbol" w:hint="default"/>
+        <w:sz w:val="19"/>
+        <w:rFonts w:cs="OpenSymbol"/>
       </w:rPr>
     </w:lvl>
     <w:lvl w:ilvl="2">
       <w:start w:val="1"/>
       <w:numFmt w:val="bullet"/>
-      <w:lvlText w:val=""/>
+      <w:lvlText w:val="▪"/>
       <w:lvlJc w:val="left"/>
       <w:pPr>
+        <w:tabs>
+          <w:tab w:val="num" w:pos="2160"/>
+        </w:tabs>
         <w:ind w:left="2160" w:hanging="360"/>
       </w:pPr>
       <w:rPr>
-        <w:rFonts w:ascii="Wingdings" w:hAnsi="Wingdings" w:cs="Wingdings" w:hint="default"/>
-        <w:rFonts w:cs="Wingdings"/>
+        <w:rFonts w:ascii="OpenSymbol" w:hAnsi="OpenSymbol" w:cs="OpenSymbol" w:hint="default"/>
+        <w:sz w:val="19"/>
+        <w:rFonts w:cs="OpenSymbol"/>
       </w:rPr>
     </w:lvl>
     <w:lvl w:ilvl="3">
@@ -19354,37 +19710,49 @@
       <w:lvlText w:val=""/>
       <w:lvlJc w:val="left"/>
       <w:pPr>
-        <w:ind w:left="2880" w:hanging="360"/>
+        <w:tabs>
+          <w:tab w:val="num" w:pos="2520"/>
+        </w:tabs>
+        <w:ind w:left="2520" w:hanging="360"/>
       </w:pPr>
       <w:rPr>
         <w:rFonts w:ascii="Symbol" w:hAnsi="Symbol" w:cs="Symbol" w:hint="default"/>
-        <w:rFonts w:cs="Symbol"/>
+        <w:sz w:val="19"/>
+        <w:rFonts w:cs="OpenSymbol"/>
       </w:rPr>
     </w:lvl>
     <w:lvl w:ilvl="4">
       <w:start w:val="1"/>
       <w:numFmt w:val="bullet"/>
-      <w:lvlText w:val="o"/>
+      <w:lvlText w:val="◦"/>
       <w:lvlJc w:val="left"/>
       <w:pPr>
-        <w:ind w:left="3600" w:hanging="360"/>
+        <w:tabs>
+          <w:tab w:val="num" w:pos="2880"/>
+        </w:tabs>
+        <w:ind w:left="2880" w:hanging="360"/>
       </w:pPr>
       <w:rPr>
-        <w:rFonts w:ascii="Courier New" w:hAnsi="Courier New" w:cs="Courier New" w:hint="default"/>
-        <w:rFonts w:cs="Courier New"/>
+        <w:rFonts w:ascii="OpenSymbol" w:hAnsi="OpenSymbol" w:cs="OpenSymbol" w:hint="default"/>
+        <w:sz w:val="19"/>
+        <w:rFonts w:cs="OpenSymbol"/>
       </w:rPr>
     </w:lvl>
     <w:lvl w:ilvl="5">
       <w:start w:val="1"/>
       <w:numFmt w:val="bullet"/>
-      <w:lvlText w:val=""/>
+      <w:lvlText w:val="▪"/>
       <w:lvlJc w:val="left"/>
       <w:pPr>
-        <w:ind w:left="4320" w:hanging="360"/>
+        <w:tabs>
+          <w:tab w:val="num" w:pos="3240"/>
+        </w:tabs>
+        <w:ind w:left="3240" w:hanging="360"/>
       </w:pPr>
       <w:rPr>
-        <w:rFonts w:ascii="Wingdings" w:hAnsi="Wingdings" w:cs="Wingdings" w:hint="default"/>
-        <w:rFonts w:cs="Wingdings"/>
+        <w:rFonts w:ascii="OpenSymbol" w:hAnsi="OpenSymbol" w:cs="OpenSymbol" w:hint="default"/>
+        <w:sz w:val="19"/>
+        <w:rFonts w:cs="OpenSymbol"/>
       </w:rPr>
     </w:lvl>
     <w:lvl w:ilvl="6">
@@ -19393,37 +19761,49 @@
       <w:lvlText w:val=""/>
       <w:lvlJc w:val="left"/>
       <w:pPr>
-        <w:ind w:left="5040" w:hanging="360"/>
+        <w:tabs>
+          <w:tab w:val="num" w:pos="3600"/>
+        </w:tabs>
+        <w:ind w:left="3600" w:hanging="360"/>
       </w:pPr>
       <w:rPr>
         <w:rFonts w:ascii="Symbol" w:hAnsi="Symbol" w:cs="Symbol" w:hint="default"/>
-        <w:rFonts w:cs="Symbol"/>
+        <w:sz w:val="19"/>
+        <w:rFonts w:cs="OpenSymbol"/>
       </w:rPr>
     </w:lvl>
     <w:lvl w:ilvl="7">
       <w:start w:val="1"/>
       <w:numFmt w:val="bullet"/>
-      <w:lvlText w:val="o"/>
+      <w:lvlText w:val="◦"/>
       <w:lvlJc w:val="left"/>
       <w:pPr>
-        <w:ind w:left="5760" w:hanging="360"/>
+        <w:tabs>
+          <w:tab w:val="num" w:pos="3960"/>
+        </w:tabs>
+        <w:ind w:left="3960" w:hanging="360"/>
       </w:pPr>
       <w:rPr>
-        <w:rFonts w:ascii="Courier New" w:hAnsi="Courier New" w:cs="Courier New" w:hint="default"/>
-        <w:rFonts w:cs="Courier New"/>
+        <w:rFonts w:ascii="OpenSymbol" w:hAnsi="OpenSymbol" w:cs="OpenSymbol" w:hint="default"/>
+        <w:sz w:val="19"/>
+        <w:rFonts w:cs="OpenSymbol"/>
       </w:rPr>
     </w:lvl>
     <w:lvl w:ilvl="8">
       <w:start w:val="1"/>
       <w:numFmt w:val="bullet"/>
-      <w:lvlText w:val=""/>
+      <w:lvlText w:val="▪"/>
       <w:lvlJc w:val="left"/>
       <w:pPr>
-        <w:ind w:left="6480" w:hanging="360"/>
+        <w:tabs>
+          <w:tab w:val="num" w:pos="4320"/>
+        </w:tabs>
+        <w:ind w:left="4320" w:hanging="360"/>
       </w:pPr>
       <w:rPr>
-        <w:rFonts w:ascii="Wingdings" w:hAnsi="Wingdings" w:cs="Wingdings" w:hint="default"/>
-        <w:rFonts w:cs="Wingdings"/>
+        <w:rFonts w:ascii="OpenSymbol" w:hAnsi="OpenSymbol" w:cs="OpenSymbol" w:hint="default"/>
+        <w:sz w:val="19"/>
+        <w:rFonts w:cs="OpenSymbol"/>
       </w:rPr>
     </w:lvl>
   </w:abstractNum>
@@ -19434,37 +19814,49 @@
       <w:lvlText w:val=""/>
       <w:lvlJc w:val="left"/>
       <w:pPr>
-        <w:ind w:left="720" w:hanging="360"/>
+        <w:tabs>
+          <w:tab w:val="num" w:pos="1635"/>
+        </w:tabs>
+        <w:ind w:left="1635" w:hanging="360"/>
       </w:pPr>
       <w:rPr>
         <w:rFonts w:ascii="Symbol" w:hAnsi="Symbol" w:cs="Symbol" w:hint="default"/>
-        <w:rFonts w:cs="Symbol"/>
+        <w:sz w:val="19"/>
+        <w:rFonts w:cs="OpenSymbol"/>
       </w:rPr>
     </w:lvl>
     <w:lvl w:ilvl="1">
       <w:start w:val="1"/>
       <w:numFmt w:val="bullet"/>
-      <w:lvlText w:val="o"/>
+      <w:lvlText w:val="◦"/>
       <w:lvlJc w:val="left"/>
       <w:pPr>
-        <w:ind w:left="1440" w:hanging="360"/>
+        <w:tabs>
+          <w:tab w:val="num" w:pos="1995"/>
+        </w:tabs>
+        <w:ind w:left="1995" w:hanging="360"/>
       </w:pPr>
       <w:rPr>
-        <w:rFonts w:ascii="Courier New" w:hAnsi="Courier New" w:cs="Courier New" w:hint="default"/>
-        <w:rFonts w:cs="Courier New"/>
+        <w:rFonts w:ascii="OpenSymbol" w:hAnsi="OpenSymbol" w:cs="OpenSymbol" w:hint="default"/>
+        <w:sz w:val="19"/>
+        <w:rFonts w:cs="OpenSymbol"/>
       </w:rPr>
     </w:lvl>
     <w:lvl w:ilvl="2">
       <w:start w:val="1"/>
       <w:numFmt w:val="bullet"/>
-      <w:lvlText w:val=""/>
+      <w:lvlText w:val="▪"/>
       <w:lvlJc w:val="left"/>
       <w:pPr>
-        <w:ind w:left="2160" w:hanging="360"/>
+        <w:tabs>
+          <w:tab w:val="num" w:pos="2355"/>
+        </w:tabs>
+        <w:ind w:left="2355" w:hanging="360"/>
       </w:pPr>
       <w:rPr>
-        <w:rFonts w:ascii="Wingdings" w:hAnsi="Wingdings" w:cs="Wingdings" w:hint="default"/>
-        <w:rFonts w:cs="Wingdings"/>
+        <w:rFonts w:ascii="OpenSymbol" w:hAnsi="OpenSymbol" w:cs="OpenSymbol" w:hint="default"/>
+        <w:sz w:val="19"/>
+        <w:rFonts w:cs="OpenSymbol"/>
       </w:rPr>
     </w:lvl>
     <w:lvl w:ilvl="3">
@@ -19473,37 +19865,49 @@
       <w:lvlText w:val=""/>
       <w:lvlJc w:val="left"/>
       <w:pPr>
-        <w:ind w:left="2880" w:hanging="360"/>
+        <w:tabs>
+          <w:tab w:val="num" w:pos="2715"/>
+        </w:tabs>
+        <w:ind w:left="2715" w:hanging="360"/>
       </w:pPr>
       <w:rPr>
         <w:rFonts w:ascii="Symbol" w:hAnsi="Symbol" w:cs="Symbol" w:hint="default"/>
-        <w:rFonts w:cs="Symbol"/>
+        <w:sz w:val="19"/>
+        <w:rFonts w:cs="OpenSymbol"/>
       </w:rPr>
     </w:lvl>
     <w:lvl w:ilvl="4">
       <w:start w:val="1"/>
       <w:numFmt w:val="bullet"/>
-      <w:lvlText w:val="o"/>
+      <w:lvlText w:val="◦"/>
       <w:lvlJc w:val="left"/>
       <w:pPr>
-        <w:ind w:left="3600" w:hanging="360"/>
+        <w:tabs>
+          <w:tab w:val="num" w:pos="3075"/>
+        </w:tabs>
+        <w:ind w:left="3075" w:hanging="360"/>
       </w:pPr>
       <w:rPr>
-        <w:rFonts w:ascii="Courier New" w:hAnsi="Courier New" w:cs="Courier New" w:hint="default"/>
-        <w:rFonts w:cs="Courier New"/>
+        <w:rFonts w:ascii="OpenSymbol" w:hAnsi="OpenSymbol" w:cs="OpenSymbol" w:hint="default"/>
+        <w:sz w:val="19"/>
+        <w:rFonts w:cs="OpenSymbol"/>
       </w:rPr>
     </w:lvl>
     <w:lvl w:ilvl="5">
       <w:start w:val="1"/>
       <w:numFmt w:val="bullet"/>
-      <w:lvlText w:val=""/>
+      <w:lvlText w:val="▪"/>
       <w:lvlJc w:val="left"/>
       <w:pPr>
-        <w:ind w:left="4320" w:hanging="360"/>
+        <w:tabs>
+          <w:tab w:val="num" w:pos="3435"/>
+        </w:tabs>
+        <w:ind w:left="3435" w:hanging="360"/>
       </w:pPr>
       <w:rPr>
-        <w:rFonts w:ascii="Wingdings" w:hAnsi="Wingdings" w:cs="Wingdings" w:hint="default"/>
-        <w:rFonts w:cs="Wingdings"/>
+        <w:rFonts w:ascii="OpenSymbol" w:hAnsi="OpenSymbol" w:cs="OpenSymbol" w:hint="default"/>
+        <w:sz w:val="19"/>
+        <w:rFonts w:cs="OpenSymbol"/>
       </w:rPr>
     </w:lvl>
     <w:lvl w:ilvl="6">
@@ -19512,37 +19916,49 @@
       <w:lvlText w:val=""/>
       <w:lvlJc w:val="left"/>
       <w:pPr>
-        <w:ind w:left="5040" w:hanging="360"/>
+        <w:tabs>
+          <w:tab w:val="num" w:pos="3795"/>
+        </w:tabs>
+        <w:ind w:left="3795" w:hanging="360"/>
       </w:pPr>
       <w:rPr>
         <w:rFonts w:ascii="Symbol" w:hAnsi="Symbol" w:cs="Symbol" w:hint="default"/>
-        <w:rFonts w:cs="Symbol"/>
+        <w:sz w:val="19"/>
+        <w:rFonts w:cs="OpenSymbol"/>
       </w:rPr>
     </w:lvl>
     <w:lvl w:ilvl="7">
       <w:start w:val="1"/>
       <w:numFmt w:val="bullet"/>
-      <w:lvlText w:val="o"/>
+      <w:lvlText w:val="◦"/>
       <w:lvlJc w:val="left"/>
       <w:pPr>
-        <w:ind w:left="5760" w:hanging="360"/>
+        <w:tabs>
+          <w:tab w:val="num" w:pos="4155"/>
+        </w:tabs>
+        <w:ind w:left="4155" w:hanging="360"/>
       </w:pPr>
       <w:rPr>
-        <w:rFonts w:ascii="Courier New" w:hAnsi="Courier New" w:cs="Courier New" w:hint="default"/>
-        <w:rFonts w:cs="Courier New"/>
+        <w:rFonts w:ascii="OpenSymbol" w:hAnsi="OpenSymbol" w:cs="OpenSymbol" w:hint="default"/>
+        <w:sz w:val="19"/>
+        <w:rFonts w:cs="OpenSymbol"/>
       </w:rPr>
     </w:lvl>
     <w:lvl w:ilvl="8">
       <w:start w:val="1"/>
       <w:numFmt w:val="bullet"/>
-      <w:lvlText w:val=""/>
+      <w:lvlText w:val="▪"/>
       <w:lvlJc w:val="left"/>
       <w:pPr>
-        <w:ind w:left="6480" w:hanging="360"/>
+        <w:tabs>
+          <w:tab w:val="num" w:pos="4515"/>
+        </w:tabs>
+        <w:ind w:left="4515" w:hanging="360"/>
       </w:pPr>
       <w:rPr>
-        <w:rFonts w:ascii="Wingdings" w:hAnsi="Wingdings" w:cs="Wingdings" w:hint="default"/>
-        <w:rFonts w:cs="Wingdings"/>
+        <w:rFonts w:ascii="OpenSymbol" w:hAnsi="OpenSymbol" w:cs="OpenSymbol" w:hint="default"/>
+        <w:sz w:val="19"/>
+        <w:rFonts w:cs="OpenSymbol"/>
       </w:rPr>
     </w:lvl>
   </w:abstractNum>
@@ -19553,37 +19969,49 @@
       <w:lvlText w:val=""/>
       <w:lvlJc w:val="left"/>
       <w:pPr>
-        <w:ind w:left="720" w:hanging="360"/>
+        <w:tabs>
+          <w:tab w:val="num" w:pos="1635"/>
+        </w:tabs>
+        <w:ind w:left="1635" w:hanging="360"/>
       </w:pPr>
       <w:rPr>
         <w:rFonts w:ascii="Symbol" w:hAnsi="Symbol" w:cs="Symbol" w:hint="default"/>
-        <w:rFonts w:cs="Symbol"/>
+        <w:sz w:val="19"/>
+        <w:rFonts w:cs="OpenSymbol"/>
       </w:rPr>
     </w:lvl>
     <w:lvl w:ilvl="1">
       <w:start w:val="1"/>
       <w:numFmt w:val="bullet"/>
-      <w:lvlText w:val="o"/>
+      <w:lvlText w:val="◦"/>
       <w:lvlJc w:val="left"/>
       <w:pPr>
-        <w:ind w:left="1440" w:hanging="360"/>
+        <w:tabs>
+          <w:tab w:val="num" w:pos="1995"/>
+        </w:tabs>
+        <w:ind w:left="1995" w:hanging="360"/>
       </w:pPr>
       <w:rPr>
-        <w:rFonts w:ascii="Courier New" w:hAnsi="Courier New" w:cs="Courier New" w:hint="default"/>
-        <w:rFonts w:cs="Courier New"/>
+        <w:rFonts w:ascii="OpenSymbol" w:hAnsi="OpenSymbol" w:cs="OpenSymbol" w:hint="default"/>
+        <w:sz w:val="19"/>
+        <w:rFonts w:cs="OpenSymbol"/>
       </w:rPr>
     </w:lvl>
     <w:lvl w:ilvl="2">
       <w:start w:val="1"/>
       <w:numFmt w:val="bullet"/>
-      <w:lvlText w:val=""/>
+      <w:lvlText w:val="▪"/>
       <w:lvlJc w:val="left"/>
       <w:pPr>
-        <w:ind w:left="2160" w:hanging="360"/>
+        <w:tabs>
+          <w:tab w:val="num" w:pos="2355"/>
+        </w:tabs>
+        <w:ind w:left="2355" w:hanging="360"/>
       </w:pPr>
       <w:rPr>
-        <w:rFonts w:ascii="Wingdings" w:hAnsi="Wingdings" w:cs="Wingdings" w:hint="default"/>
-        <w:rFonts w:cs="Wingdings"/>
+        <w:rFonts w:ascii="OpenSymbol" w:hAnsi="OpenSymbol" w:cs="OpenSymbol" w:hint="default"/>
+        <w:sz w:val="19"/>
+        <w:rFonts w:cs="OpenSymbol"/>
       </w:rPr>
     </w:lvl>
     <w:lvl w:ilvl="3">
@@ -19592,37 +20020,49 @@
       <w:lvlText w:val=""/>
       <w:lvlJc w:val="left"/>
       <w:pPr>
-        <w:ind w:left="2880" w:hanging="360"/>
+        <w:tabs>
+          <w:tab w:val="num" w:pos="2715"/>
+        </w:tabs>
+        <w:ind w:left="2715" w:hanging="360"/>
       </w:pPr>
       <w:rPr>
         <w:rFonts w:ascii="Symbol" w:hAnsi="Symbol" w:cs="Symbol" w:hint="default"/>
-        <w:rFonts w:cs="Symbol"/>
+        <w:sz w:val="19"/>
+        <w:rFonts w:cs="OpenSymbol"/>
       </w:rPr>
     </w:lvl>
     <w:lvl w:ilvl="4">
       <w:start w:val="1"/>
       <w:numFmt w:val="bullet"/>
-      <w:lvlText w:val="o"/>
+      <w:lvlText w:val="◦"/>
       <w:lvlJc w:val="left"/>
       <w:pPr>
-        <w:ind w:left="3600" w:hanging="360"/>
+        <w:tabs>
+          <w:tab w:val="num" w:pos="3075"/>
+        </w:tabs>
+        <w:ind w:left="3075" w:hanging="360"/>
       </w:pPr>
       <w:rPr>
-        <w:rFonts w:ascii="Courier New" w:hAnsi="Courier New" w:cs="Courier New" w:hint="default"/>
-        <w:rFonts w:cs="Courier New"/>
+        <w:rFonts w:ascii="OpenSymbol" w:hAnsi="OpenSymbol" w:cs="OpenSymbol" w:hint="default"/>
+        <w:sz w:val="19"/>
+        <w:rFonts w:cs="OpenSymbol"/>
       </w:rPr>
     </w:lvl>
     <w:lvl w:ilvl="5">
       <w:start w:val="1"/>
       <w:numFmt w:val="bullet"/>
-      <w:lvlText w:val=""/>
+      <w:lvlText w:val="▪"/>
       <w:lvlJc w:val="left"/>
       <w:pPr>
-        <w:ind w:left="4320" w:hanging="360"/>
+        <w:tabs>
+          <w:tab w:val="num" w:pos="3435"/>
+        </w:tabs>
+        <w:ind w:left="3435" w:hanging="360"/>
       </w:pPr>
       <w:rPr>
-        <w:rFonts w:ascii="Wingdings" w:hAnsi="Wingdings" w:cs="Wingdings" w:hint="default"/>
-        <w:rFonts w:cs="Wingdings"/>
+        <w:rFonts w:ascii="OpenSymbol" w:hAnsi="OpenSymbol" w:cs="OpenSymbol" w:hint="default"/>
+        <w:sz w:val="19"/>
+        <w:rFonts w:cs="OpenSymbol"/>
       </w:rPr>
     </w:lvl>
     <w:lvl w:ilvl="6">
@@ -19631,37 +20071,204 @@
       <w:lvlText w:val=""/>
       <w:lvlJc w:val="left"/>
       <w:pPr>
-        <w:ind w:left="5040" w:hanging="360"/>
+        <w:tabs>
+          <w:tab w:val="num" w:pos="3795"/>
+        </w:tabs>
+        <w:ind w:left="3795" w:hanging="360"/>
       </w:pPr>
       <w:rPr>
         <w:rFonts w:ascii="Symbol" w:hAnsi="Symbol" w:cs="Symbol" w:hint="default"/>
-        <w:rFonts w:cs="Symbol"/>
+        <w:sz w:val="19"/>
+        <w:rFonts w:cs="OpenSymbol"/>
       </w:rPr>
     </w:lvl>
     <w:lvl w:ilvl="7">
       <w:start w:val="1"/>
       <w:numFmt w:val="bullet"/>
-      <w:lvlText w:val="o"/>
+      <w:lvlText w:val="◦"/>
       <w:lvlJc w:val="left"/>
       <w:pPr>
-        <w:ind w:left="5760" w:hanging="360"/>
+        <w:tabs>
+          <w:tab w:val="num" w:pos="4155"/>
+        </w:tabs>
+        <w:ind w:left="4155" w:hanging="360"/>
       </w:pPr>
       <w:rPr>
-        <w:rFonts w:ascii="Courier New" w:hAnsi="Courier New" w:cs="Courier New" w:hint="default"/>
-        <w:rFonts w:cs="Courier New"/>
+        <w:rFonts w:ascii="OpenSymbol" w:hAnsi="OpenSymbol" w:cs="OpenSymbol" w:hint="default"/>
+        <w:sz w:val="19"/>
+        <w:rFonts w:cs="OpenSymbol"/>
       </w:rPr>
     </w:lvl>
     <w:lvl w:ilvl="8">
       <w:start w:val="1"/>
       <w:numFmt w:val="bullet"/>
-      <w:lvlText w:val=""/>
+      <w:lvlText w:val="▪"/>
       <w:lvlJc w:val="left"/>
       <w:pPr>
-        <w:ind w:left="6480" w:hanging="360"/>
+        <w:tabs>
+          <w:tab w:val="num" w:pos="4515"/>
+        </w:tabs>
+        <w:ind w:left="4515" w:hanging="360"/>
       </w:pPr>
       <w:rPr>
-        <w:rFonts w:ascii="Wingdings" w:hAnsi="Wingdings" w:cs="Wingdings" w:hint="default"/>
-        <w:rFonts w:cs="Wingdings"/>
+        <w:rFonts w:ascii="OpenSymbol" w:hAnsi="OpenSymbol" w:cs="OpenSymbol" w:hint="default"/>
+        <w:sz w:val="19"/>
+        <w:rFonts w:cs="OpenSymbol"/>
+      </w:rPr>
+    </w:lvl>
+  </w:abstractNum>
+  <w:abstractNum w:abstractNumId="8">
+    <w:lvl w:ilvl="0">
+      <w:start w:val="1"/>
+      <w:numFmt w:val="bullet"/>
+      <w:lvlText w:val=""/>
+      <w:lvlJc w:val="left"/>
+      <w:pPr>
+        <w:tabs>
+          <w:tab w:val="num" w:pos="1585"/>
+        </w:tabs>
+        <w:ind w:left="1585" w:hanging="360"/>
+      </w:pPr>
+      <w:rPr>
+        <w:rFonts w:ascii="Symbol" w:hAnsi="Symbol" w:cs="Symbol" w:hint="default"/>
+        <w:sz w:val="19"/>
+        <w:rFonts w:cs="OpenSymbol"/>
+      </w:rPr>
+    </w:lvl>
+    <w:lvl w:ilvl="1">
+      <w:start w:val="1"/>
+      <w:numFmt w:val="bullet"/>
+      <w:lvlText w:val="◦"/>
+      <w:lvlJc w:val="left"/>
+      <w:pPr>
+        <w:tabs>
+          <w:tab w:val="num" w:pos="1945"/>
+        </w:tabs>
+        <w:ind w:left="1945" w:hanging="360"/>
+      </w:pPr>
+      <w:rPr>
+        <w:rFonts w:ascii="OpenSymbol" w:hAnsi="OpenSymbol" w:cs="OpenSymbol" w:hint="default"/>
+        <w:sz w:val="19"/>
+        <w:rFonts w:cs="OpenSymbol"/>
+      </w:rPr>
+    </w:lvl>
+    <w:lvl w:ilvl="2">
+      <w:start w:val="1"/>
+      <w:numFmt w:val="bullet"/>
+      <w:lvlText w:val="▪"/>
+      <w:lvlJc w:val="left"/>
+      <w:pPr>
+        <w:tabs>
+          <w:tab w:val="num" w:pos="2305"/>
+        </w:tabs>
+        <w:ind w:left="2305" w:hanging="360"/>
+      </w:pPr>
+      <w:rPr>
+        <w:rFonts w:ascii="OpenSymbol" w:hAnsi="OpenSymbol" w:cs="OpenSymbol" w:hint="default"/>
+        <w:sz w:val="19"/>
+        <w:rFonts w:cs="OpenSymbol"/>
+      </w:rPr>
+    </w:lvl>
+    <w:lvl w:ilvl="3">
+      <w:start w:val="1"/>
+      <w:numFmt w:val="bullet"/>
+      <w:lvlText w:val=""/>
+      <w:lvlJc w:val="left"/>
+      <w:pPr>
+        <w:tabs>
+          <w:tab w:val="num" w:pos="2665"/>
+        </w:tabs>
+        <w:ind w:left="2665" w:hanging="360"/>
+      </w:pPr>
+      <w:rPr>
+        <w:rFonts w:ascii="Symbol" w:hAnsi="Symbol" w:cs="Symbol" w:hint="default"/>
+        <w:sz w:val="19"/>
+        <w:rFonts w:cs="OpenSymbol"/>
+      </w:rPr>
+    </w:lvl>
+    <w:lvl w:ilvl="4">
+      <w:start w:val="1"/>
+      <w:numFmt w:val="bullet"/>
+      <w:lvlText w:val="◦"/>
+      <w:lvlJc w:val="left"/>
+      <w:pPr>
+        <w:tabs>
+          <w:tab w:val="num" w:pos="3025"/>
+        </w:tabs>
+        <w:ind w:left="3025" w:hanging="360"/>
+      </w:pPr>
+      <w:rPr>
+        <w:rFonts w:ascii="OpenSymbol" w:hAnsi="OpenSymbol" w:cs="OpenSymbol" w:hint="default"/>
+        <w:sz w:val="19"/>
+        <w:rFonts w:cs="OpenSymbol"/>
+      </w:rPr>
+    </w:lvl>
+    <w:lvl w:ilvl="5">
+      <w:start w:val="1"/>
+      <w:numFmt w:val="bullet"/>
+      <w:lvlText w:val="▪"/>
+      <w:lvlJc w:val="left"/>
+      <w:pPr>
+        <w:tabs>
+          <w:tab w:val="num" w:pos="3385"/>
+        </w:tabs>
+        <w:ind w:left="3385" w:hanging="360"/>
+      </w:pPr>
+      <w:rPr>
+        <w:rFonts w:ascii="OpenSymbol" w:hAnsi="OpenSymbol" w:cs="OpenSymbol" w:hint="default"/>
+        <w:sz w:val="19"/>
+        <w:rFonts w:cs="OpenSymbol"/>
+      </w:rPr>
+    </w:lvl>
+    <w:lvl w:ilvl="6">
+      <w:start w:val="1"/>
+      <w:numFmt w:val="bullet"/>
+      <w:lvlText w:val=""/>
+      <w:lvlJc w:val="left"/>
+      <w:pPr>
+        <w:tabs>
+          <w:tab w:val="num" w:pos="3745"/>
+        </w:tabs>
+        <w:ind w:left="3745" w:hanging="360"/>
+      </w:pPr>
+      <w:rPr>
+        <w:rFonts w:ascii="Symbol" w:hAnsi="Symbol" w:cs="Symbol" w:hint="default"/>
+        <w:sz w:val="19"/>
+        <w:rFonts w:cs="OpenSymbol"/>
+      </w:rPr>
+    </w:lvl>
+    <w:lvl w:ilvl="7">
+      <w:start w:val="1"/>
+      <w:numFmt w:val="bullet"/>
+      <w:lvlText w:val="◦"/>
+      <w:lvlJc w:val="left"/>
+      <w:pPr>
+        <w:tabs>
+          <w:tab w:val="num" w:pos="4105"/>
+        </w:tabs>
+        <w:ind w:left="4105" w:hanging="360"/>
+      </w:pPr>
+      <w:rPr>
+        <w:rFonts w:ascii="OpenSymbol" w:hAnsi="OpenSymbol" w:cs="OpenSymbol" w:hint="default"/>
+        <w:sz w:val="19"/>
+        <w:rFonts w:cs="OpenSymbol"/>
+      </w:rPr>
+    </w:lvl>
+    <w:lvl w:ilvl="8">
+      <w:start w:val="1"/>
+      <w:numFmt w:val="bullet"/>
+      <w:lvlText w:val="▪"/>
+      <w:lvlJc w:val="left"/>
+      <w:pPr>
+        <w:tabs>
+          <w:tab w:val="num" w:pos="4465"/>
+        </w:tabs>
+        <w:ind w:left="4465" w:hanging="360"/>
+      </w:pPr>
+      <w:rPr>
+        <w:rFonts w:ascii="OpenSymbol" w:hAnsi="OpenSymbol" w:cs="OpenSymbol" w:hint="default"/>
+        <w:sz w:val="19"/>
+        <w:rFonts w:cs="OpenSymbol"/>
       </w:rPr>
     </w:lvl>
   </w:abstractNum>
@@ -19685,6 +20292,9 @@
   </w:num>
   <w:num w:numId="7">
     <w:abstractNumId w:val="7"/>
+  </w:num>
+  <w:num w:numId="8">
+    <w:abstractNumId w:val="8"/>
   </w:num>
 </w:numbering>
 </file>
@@ -25705,6 +26315,759 @@
   </w:style>
   <w:style w:type="character" w:styleId="ListLabel732">
     <w:name w:val="ListLabel 732"/>
+    <w:qFormat/>
+    <w:rPr>
+      <w:rFonts w:eastAsia="Cambria" w:eastAsiaTheme="minorHAnsi"/>
+      <w:lang w:eastAsia="ja-JP"/>
+    </w:rPr>
+  </w:style>
+  <w:style w:type="character" w:styleId="ListLabel733">
+    <w:name w:val="ListLabel 733"/>
+    <w:qFormat/>
+    <w:rPr>
+      <w:rFonts w:cs="Symbol"/>
+    </w:rPr>
+  </w:style>
+  <w:style w:type="character" w:styleId="ListLabel734">
+    <w:name w:val="ListLabel 734"/>
+    <w:qFormat/>
+    <w:rPr>
+      <w:rFonts w:cs="Courier New"/>
+    </w:rPr>
+  </w:style>
+  <w:style w:type="character" w:styleId="ListLabel735">
+    <w:name w:val="ListLabel 735"/>
+    <w:qFormat/>
+    <w:rPr>
+      <w:rFonts w:cs="Wingdings"/>
+    </w:rPr>
+  </w:style>
+  <w:style w:type="character" w:styleId="ListLabel736">
+    <w:name w:val="ListLabel 736"/>
+    <w:qFormat/>
+    <w:rPr>
+      <w:rFonts w:cs="Symbol"/>
+    </w:rPr>
+  </w:style>
+  <w:style w:type="character" w:styleId="ListLabel737">
+    <w:name w:val="ListLabel 737"/>
+    <w:qFormat/>
+    <w:rPr>
+      <w:rFonts w:cs="Courier New"/>
+    </w:rPr>
+  </w:style>
+  <w:style w:type="character" w:styleId="ListLabel738">
+    <w:name w:val="ListLabel 738"/>
+    <w:qFormat/>
+    <w:rPr>
+      <w:rFonts w:cs="Wingdings"/>
+    </w:rPr>
+  </w:style>
+  <w:style w:type="character" w:styleId="ListLabel739">
+    <w:name w:val="ListLabel 739"/>
+    <w:qFormat/>
+    <w:rPr>
+      <w:rFonts w:cs="Symbol"/>
+    </w:rPr>
+  </w:style>
+  <w:style w:type="character" w:styleId="ListLabel740">
+    <w:name w:val="ListLabel 740"/>
+    <w:qFormat/>
+    <w:rPr>
+      <w:rFonts w:cs="Courier New"/>
+    </w:rPr>
+  </w:style>
+  <w:style w:type="character" w:styleId="ListLabel741">
+    <w:name w:val="ListLabel 741"/>
+    <w:qFormat/>
+    <w:rPr>
+      <w:rFonts w:cs="Wingdings"/>
+    </w:rPr>
+  </w:style>
+  <w:style w:type="character" w:styleId="ListLabel742">
+    <w:name w:val="ListLabel 742"/>
+    <w:qFormat/>
+    <w:rPr>
+      <w:rFonts w:cs="Symbol"/>
+    </w:rPr>
+  </w:style>
+  <w:style w:type="character" w:styleId="ListLabel743">
+    <w:name w:val="ListLabel 743"/>
+    <w:qFormat/>
+    <w:rPr>
+      <w:rFonts w:cs="Courier New"/>
+    </w:rPr>
+  </w:style>
+  <w:style w:type="character" w:styleId="ListLabel744">
+    <w:name w:val="ListLabel 744"/>
+    <w:qFormat/>
+    <w:rPr>
+      <w:rFonts w:cs="Wingdings"/>
+    </w:rPr>
+  </w:style>
+  <w:style w:type="character" w:styleId="ListLabel745">
+    <w:name w:val="ListLabel 745"/>
+    <w:qFormat/>
+    <w:rPr>
+      <w:rFonts w:cs="Symbol"/>
+    </w:rPr>
+  </w:style>
+  <w:style w:type="character" w:styleId="ListLabel746">
+    <w:name w:val="ListLabel 746"/>
+    <w:qFormat/>
+    <w:rPr>
+      <w:rFonts w:cs="Courier New"/>
+    </w:rPr>
+  </w:style>
+  <w:style w:type="character" w:styleId="ListLabel747">
+    <w:name w:val="ListLabel 747"/>
+    <w:qFormat/>
+    <w:rPr>
+      <w:rFonts w:cs="Wingdings"/>
+    </w:rPr>
+  </w:style>
+  <w:style w:type="character" w:styleId="ListLabel748">
+    <w:name w:val="ListLabel 748"/>
+    <w:qFormat/>
+    <w:rPr>
+      <w:rFonts w:cs="Symbol"/>
+    </w:rPr>
+  </w:style>
+  <w:style w:type="character" w:styleId="ListLabel749">
+    <w:name w:val="ListLabel 749"/>
+    <w:qFormat/>
+    <w:rPr>
+      <w:rFonts w:cs="Courier New"/>
+    </w:rPr>
+  </w:style>
+  <w:style w:type="character" w:styleId="ListLabel750">
+    <w:name w:val="ListLabel 750"/>
+    <w:qFormat/>
+    <w:rPr>
+      <w:rFonts w:cs="Wingdings"/>
+    </w:rPr>
+  </w:style>
+  <w:style w:type="character" w:styleId="ListLabel751">
+    <w:name w:val="ListLabel 751"/>
+    <w:qFormat/>
+    <w:rPr>
+      <w:rFonts w:cs="Symbol"/>
+    </w:rPr>
+  </w:style>
+  <w:style w:type="character" w:styleId="ListLabel752">
+    <w:name w:val="ListLabel 752"/>
+    <w:qFormat/>
+    <w:rPr>
+      <w:rFonts w:cs="Courier New"/>
+    </w:rPr>
+  </w:style>
+  <w:style w:type="character" w:styleId="ListLabel753">
+    <w:name w:val="ListLabel 753"/>
+    <w:qFormat/>
+    <w:rPr>
+      <w:rFonts w:cs="Wingdings"/>
+    </w:rPr>
+  </w:style>
+  <w:style w:type="character" w:styleId="ListLabel754">
+    <w:name w:val="ListLabel 754"/>
+    <w:qFormat/>
+    <w:rPr>
+      <w:rFonts w:cs="Symbol"/>
+    </w:rPr>
+  </w:style>
+  <w:style w:type="character" w:styleId="ListLabel755">
+    <w:name w:val="ListLabel 755"/>
+    <w:qFormat/>
+    <w:rPr>
+      <w:rFonts w:cs="Courier New"/>
+    </w:rPr>
+  </w:style>
+  <w:style w:type="character" w:styleId="ListLabel756">
+    <w:name w:val="ListLabel 756"/>
+    <w:qFormat/>
+    <w:rPr>
+      <w:rFonts w:cs="Wingdings"/>
+    </w:rPr>
+  </w:style>
+  <w:style w:type="character" w:styleId="ListLabel757">
+    <w:name w:val="ListLabel 757"/>
+    <w:qFormat/>
+    <w:rPr>
+      <w:rFonts w:cs="Symbol"/>
+    </w:rPr>
+  </w:style>
+  <w:style w:type="character" w:styleId="ListLabel758">
+    <w:name w:val="ListLabel 758"/>
+    <w:qFormat/>
+    <w:rPr>
+      <w:rFonts w:cs="Courier New"/>
+    </w:rPr>
+  </w:style>
+  <w:style w:type="character" w:styleId="ListLabel759">
+    <w:name w:val="ListLabel 759"/>
+    <w:qFormat/>
+    <w:rPr>
+      <w:rFonts w:cs="Wingdings"/>
+    </w:rPr>
+  </w:style>
+  <w:style w:type="character" w:styleId="ListLabel760">
+    <w:name w:val="ListLabel 760"/>
+    <w:qFormat/>
+    <w:rPr>
+      <w:rFonts w:cs="Symbol"/>
+    </w:rPr>
+  </w:style>
+  <w:style w:type="character" w:styleId="ListLabel761">
+    <w:name w:val="ListLabel 761"/>
+    <w:qFormat/>
+    <w:rPr>
+      <w:rFonts w:cs="Courier New"/>
+    </w:rPr>
+  </w:style>
+  <w:style w:type="character" w:styleId="ListLabel762">
+    <w:name w:val="ListLabel 762"/>
+    <w:qFormat/>
+    <w:rPr>
+      <w:rFonts w:cs="Wingdings"/>
+    </w:rPr>
+  </w:style>
+  <w:style w:type="character" w:styleId="ListLabel763">
+    <w:name w:val="ListLabel 763"/>
+    <w:qFormat/>
+    <w:rPr>
+      <w:rFonts w:cs="Symbol"/>
+    </w:rPr>
+  </w:style>
+  <w:style w:type="character" w:styleId="ListLabel764">
+    <w:name w:val="ListLabel 764"/>
+    <w:qFormat/>
+    <w:rPr>
+      <w:rFonts w:cs="Courier New"/>
+    </w:rPr>
+  </w:style>
+  <w:style w:type="character" w:styleId="ListLabel765">
+    <w:name w:val="ListLabel 765"/>
+    <w:qFormat/>
+    <w:rPr>
+      <w:rFonts w:cs="Wingdings"/>
+    </w:rPr>
+  </w:style>
+  <w:style w:type="character" w:styleId="ListLabel766">
+    <w:name w:val="ListLabel 766"/>
+    <w:qFormat/>
+    <w:rPr>
+      <w:rFonts w:cs="Symbol"/>
+    </w:rPr>
+  </w:style>
+  <w:style w:type="character" w:styleId="ListLabel767">
+    <w:name w:val="ListLabel 767"/>
+    <w:qFormat/>
+    <w:rPr>
+      <w:rFonts w:cs="Courier New"/>
+    </w:rPr>
+  </w:style>
+  <w:style w:type="character" w:styleId="ListLabel768">
+    <w:name w:val="ListLabel 768"/>
+    <w:qFormat/>
+    <w:rPr>
+      <w:rFonts w:cs="Wingdings"/>
+    </w:rPr>
+  </w:style>
+  <w:style w:type="character" w:styleId="ListLabel769">
+    <w:name w:val="ListLabel 769"/>
+    <w:qFormat/>
+    <w:rPr>
+      <w:rFonts w:cs="Symbol"/>
+    </w:rPr>
+  </w:style>
+  <w:style w:type="character" w:styleId="ListLabel770">
+    <w:name w:val="ListLabel 770"/>
+    <w:qFormat/>
+    <w:rPr>
+      <w:rFonts w:cs="Courier New"/>
+    </w:rPr>
+  </w:style>
+  <w:style w:type="character" w:styleId="ListLabel771">
+    <w:name w:val="ListLabel 771"/>
+    <w:qFormat/>
+    <w:rPr>
+      <w:rFonts w:cs="Wingdings"/>
+    </w:rPr>
+  </w:style>
+  <w:style w:type="character" w:styleId="ListLabel772">
+    <w:name w:val="ListLabel 772"/>
+    <w:qFormat/>
+    <w:rPr>
+      <w:rFonts w:cs="Symbol"/>
+    </w:rPr>
+  </w:style>
+  <w:style w:type="character" w:styleId="ListLabel773">
+    <w:name w:val="ListLabel 773"/>
+    <w:qFormat/>
+    <w:rPr>
+      <w:rFonts w:cs="Courier New"/>
+    </w:rPr>
+  </w:style>
+  <w:style w:type="character" w:styleId="ListLabel774">
+    <w:name w:val="ListLabel 774"/>
+    <w:qFormat/>
+    <w:rPr>
+      <w:rFonts w:cs="Wingdings"/>
+    </w:rPr>
+  </w:style>
+  <w:style w:type="character" w:styleId="ListLabel775">
+    <w:name w:val="ListLabel 775"/>
+    <w:qFormat/>
+    <w:rPr>
+      <w:rFonts w:cs="Symbol"/>
+    </w:rPr>
+  </w:style>
+  <w:style w:type="character" w:styleId="ListLabel776">
+    <w:name w:val="ListLabel 776"/>
+    <w:qFormat/>
+    <w:rPr>
+      <w:rFonts w:cs="Courier New"/>
+    </w:rPr>
+  </w:style>
+  <w:style w:type="character" w:styleId="ListLabel777">
+    <w:name w:val="ListLabel 777"/>
+    <w:qFormat/>
+    <w:rPr>
+      <w:rFonts w:cs="Wingdings"/>
+    </w:rPr>
+  </w:style>
+  <w:style w:type="character" w:styleId="ListLabel778">
+    <w:name w:val="ListLabel 778"/>
+    <w:qFormat/>
+    <w:rPr>
+      <w:rFonts w:eastAsia="Cambria" w:eastAsiaTheme="minorHAnsi"/>
+      <w:lang w:eastAsia="ja-JP"/>
+    </w:rPr>
+  </w:style>
+  <w:style w:type="character" w:styleId="Bullets">
+    <w:name w:val="Bullets"/>
+    <w:qFormat/>
+    <w:rPr>
+      <w:rFonts w:ascii="OpenSymbol" w:hAnsi="OpenSymbol" w:eastAsia="OpenSymbol" w:cs="OpenSymbol"/>
+      <w:sz w:val="19"/>
+    </w:rPr>
+  </w:style>
+  <w:style w:type="character" w:styleId="ListLabel779">
+    <w:name w:val="ListLabel 779"/>
+    <w:qFormat/>
+    <w:rPr>
+      <w:rFonts w:cs="Symbol"/>
+    </w:rPr>
+  </w:style>
+  <w:style w:type="character" w:styleId="ListLabel780">
+    <w:name w:val="ListLabel 780"/>
+    <w:qFormat/>
+    <w:rPr>
+      <w:rFonts w:cs="Courier New"/>
+    </w:rPr>
+  </w:style>
+  <w:style w:type="character" w:styleId="ListLabel781">
+    <w:name w:val="ListLabel 781"/>
+    <w:qFormat/>
+    <w:rPr>
+      <w:rFonts w:cs="Wingdings"/>
+    </w:rPr>
+  </w:style>
+  <w:style w:type="character" w:styleId="ListLabel782">
+    <w:name w:val="ListLabel 782"/>
+    <w:qFormat/>
+    <w:rPr>
+      <w:rFonts w:cs="Symbol"/>
+    </w:rPr>
+  </w:style>
+  <w:style w:type="character" w:styleId="ListLabel783">
+    <w:name w:val="ListLabel 783"/>
+    <w:qFormat/>
+    <w:rPr>
+      <w:rFonts w:cs="Courier New"/>
+    </w:rPr>
+  </w:style>
+  <w:style w:type="character" w:styleId="ListLabel784">
+    <w:name w:val="ListLabel 784"/>
+    <w:qFormat/>
+    <w:rPr>
+      <w:rFonts w:cs="Wingdings"/>
+    </w:rPr>
+  </w:style>
+  <w:style w:type="character" w:styleId="ListLabel785">
+    <w:name w:val="ListLabel 785"/>
+    <w:qFormat/>
+    <w:rPr>
+      <w:rFonts w:cs="Symbol"/>
+    </w:rPr>
+  </w:style>
+  <w:style w:type="character" w:styleId="ListLabel786">
+    <w:name w:val="ListLabel 786"/>
+    <w:qFormat/>
+    <w:rPr>
+      <w:rFonts w:cs="Courier New"/>
+    </w:rPr>
+  </w:style>
+  <w:style w:type="character" w:styleId="ListLabel787">
+    <w:name w:val="ListLabel 787"/>
+    <w:qFormat/>
+    <w:rPr>
+      <w:rFonts w:cs="Wingdings"/>
+    </w:rPr>
+  </w:style>
+  <w:style w:type="character" w:styleId="ListLabel788">
+    <w:name w:val="ListLabel 788"/>
+    <w:qFormat/>
+    <w:rPr>
+      <w:rFonts w:cs="Symbol"/>
+    </w:rPr>
+  </w:style>
+  <w:style w:type="character" w:styleId="ListLabel789">
+    <w:name w:val="ListLabel 789"/>
+    <w:qFormat/>
+    <w:rPr>
+      <w:rFonts w:cs="Courier New"/>
+    </w:rPr>
+  </w:style>
+  <w:style w:type="character" w:styleId="ListLabel790">
+    <w:name w:val="ListLabel 790"/>
+    <w:qFormat/>
+    <w:rPr>
+      <w:rFonts w:cs="Wingdings"/>
+    </w:rPr>
+  </w:style>
+  <w:style w:type="character" w:styleId="ListLabel791">
+    <w:name w:val="ListLabel 791"/>
+    <w:qFormat/>
+    <w:rPr>
+      <w:rFonts w:cs="Symbol"/>
+    </w:rPr>
+  </w:style>
+  <w:style w:type="character" w:styleId="ListLabel792">
+    <w:name w:val="ListLabel 792"/>
+    <w:qFormat/>
+    <w:rPr>
+      <w:rFonts w:cs="Courier New"/>
+    </w:rPr>
+  </w:style>
+  <w:style w:type="character" w:styleId="ListLabel793">
+    <w:name w:val="ListLabel 793"/>
+    <w:qFormat/>
+    <w:rPr>
+      <w:rFonts w:cs="Wingdings"/>
+    </w:rPr>
+  </w:style>
+  <w:style w:type="character" w:styleId="ListLabel794">
+    <w:name w:val="ListLabel 794"/>
+    <w:qFormat/>
+    <w:rPr>
+      <w:rFonts w:cs="Symbol"/>
+    </w:rPr>
+  </w:style>
+  <w:style w:type="character" w:styleId="ListLabel795">
+    <w:name w:val="ListLabel 795"/>
+    <w:qFormat/>
+    <w:rPr>
+      <w:rFonts w:cs="Courier New"/>
+    </w:rPr>
+  </w:style>
+  <w:style w:type="character" w:styleId="ListLabel796">
+    <w:name w:val="ListLabel 796"/>
+    <w:qFormat/>
+    <w:rPr>
+      <w:rFonts w:cs="Wingdings"/>
+    </w:rPr>
+  </w:style>
+  <w:style w:type="character" w:styleId="ListLabel797">
+    <w:name w:val="ListLabel 797"/>
+    <w:qFormat/>
+    <w:rPr>
+      <w:rFonts w:cs="OpenSymbol"/>
+      <w:sz w:val="19"/>
+    </w:rPr>
+  </w:style>
+  <w:style w:type="character" w:styleId="ListLabel798">
+    <w:name w:val="ListLabel 798"/>
+    <w:qFormat/>
+    <w:rPr>
+      <w:rFonts w:cs="OpenSymbol"/>
+      <w:sz w:val="19"/>
+    </w:rPr>
+  </w:style>
+  <w:style w:type="character" w:styleId="ListLabel799">
+    <w:name w:val="ListLabel 799"/>
+    <w:qFormat/>
+    <w:rPr>
+      <w:rFonts w:cs="OpenSymbol"/>
+      <w:sz w:val="19"/>
+    </w:rPr>
+  </w:style>
+  <w:style w:type="character" w:styleId="ListLabel800">
+    <w:name w:val="ListLabel 800"/>
+    <w:qFormat/>
+    <w:rPr>
+      <w:rFonts w:cs="OpenSymbol"/>
+      <w:sz w:val="19"/>
+    </w:rPr>
+  </w:style>
+  <w:style w:type="character" w:styleId="ListLabel801">
+    <w:name w:val="ListLabel 801"/>
+    <w:qFormat/>
+    <w:rPr>
+      <w:rFonts w:cs="OpenSymbol"/>
+      <w:sz w:val="19"/>
+    </w:rPr>
+  </w:style>
+  <w:style w:type="character" w:styleId="ListLabel802">
+    <w:name w:val="ListLabel 802"/>
+    <w:qFormat/>
+    <w:rPr>
+      <w:rFonts w:cs="OpenSymbol"/>
+      <w:sz w:val="19"/>
+    </w:rPr>
+  </w:style>
+  <w:style w:type="character" w:styleId="ListLabel803">
+    <w:name w:val="ListLabel 803"/>
+    <w:qFormat/>
+    <w:rPr>
+      <w:rFonts w:cs="OpenSymbol"/>
+      <w:sz w:val="19"/>
+    </w:rPr>
+  </w:style>
+  <w:style w:type="character" w:styleId="ListLabel804">
+    <w:name w:val="ListLabel 804"/>
+    <w:qFormat/>
+    <w:rPr>
+      <w:rFonts w:cs="OpenSymbol"/>
+      <w:sz w:val="19"/>
+    </w:rPr>
+  </w:style>
+  <w:style w:type="character" w:styleId="ListLabel805">
+    <w:name w:val="ListLabel 805"/>
+    <w:qFormat/>
+    <w:rPr>
+      <w:rFonts w:cs="OpenSymbol"/>
+      <w:sz w:val="19"/>
+    </w:rPr>
+  </w:style>
+  <w:style w:type="character" w:styleId="ListLabel806">
+    <w:name w:val="ListLabel 806"/>
+    <w:qFormat/>
+    <w:rPr>
+      <w:rFonts w:cs="OpenSymbol"/>
+      <w:sz w:val="19"/>
+    </w:rPr>
+  </w:style>
+  <w:style w:type="character" w:styleId="ListLabel807">
+    <w:name w:val="ListLabel 807"/>
+    <w:qFormat/>
+    <w:rPr>
+      <w:rFonts w:cs="OpenSymbol"/>
+      <w:sz w:val="19"/>
+    </w:rPr>
+  </w:style>
+  <w:style w:type="character" w:styleId="ListLabel808">
+    <w:name w:val="ListLabel 808"/>
+    <w:qFormat/>
+    <w:rPr>
+      <w:rFonts w:cs="OpenSymbol"/>
+      <w:sz w:val="19"/>
+    </w:rPr>
+  </w:style>
+  <w:style w:type="character" w:styleId="ListLabel809">
+    <w:name w:val="ListLabel 809"/>
+    <w:qFormat/>
+    <w:rPr>
+      <w:rFonts w:cs="OpenSymbol"/>
+      <w:sz w:val="19"/>
+    </w:rPr>
+  </w:style>
+  <w:style w:type="character" w:styleId="ListLabel810">
+    <w:name w:val="ListLabel 810"/>
+    <w:qFormat/>
+    <w:rPr>
+      <w:rFonts w:cs="OpenSymbol"/>
+      <w:sz w:val="19"/>
+    </w:rPr>
+  </w:style>
+  <w:style w:type="character" w:styleId="ListLabel811">
+    <w:name w:val="ListLabel 811"/>
+    <w:qFormat/>
+    <w:rPr>
+      <w:rFonts w:cs="OpenSymbol"/>
+      <w:sz w:val="19"/>
+    </w:rPr>
+  </w:style>
+  <w:style w:type="character" w:styleId="ListLabel812">
+    <w:name w:val="ListLabel 812"/>
+    <w:qFormat/>
+    <w:rPr>
+      <w:rFonts w:cs="OpenSymbol"/>
+      <w:sz w:val="19"/>
+    </w:rPr>
+  </w:style>
+  <w:style w:type="character" w:styleId="ListLabel813">
+    <w:name w:val="ListLabel 813"/>
+    <w:qFormat/>
+    <w:rPr>
+      <w:rFonts w:cs="OpenSymbol"/>
+      <w:sz w:val="19"/>
+    </w:rPr>
+  </w:style>
+  <w:style w:type="character" w:styleId="ListLabel814">
+    <w:name w:val="ListLabel 814"/>
+    <w:qFormat/>
+    <w:rPr>
+      <w:rFonts w:cs="OpenSymbol"/>
+      <w:sz w:val="19"/>
+    </w:rPr>
+  </w:style>
+  <w:style w:type="character" w:styleId="ListLabel815">
+    <w:name w:val="ListLabel 815"/>
+    <w:qFormat/>
+    <w:rPr>
+      <w:rFonts w:cs="OpenSymbol"/>
+      <w:sz w:val="19"/>
+    </w:rPr>
+  </w:style>
+  <w:style w:type="character" w:styleId="ListLabel816">
+    <w:name w:val="ListLabel 816"/>
+    <w:qFormat/>
+    <w:rPr>
+      <w:rFonts w:cs="OpenSymbol"/>
+      <w:sz w:val="19"/>
+    </w:rPr>
+  </w:style>
+  <w:style w:type="character" w:styleId="ListLabel817">
+    <w:name w:val="ListLabel 817"/>
+    <w:qFormat/>
+    <w:rPr>
+      <w:rFonts w:cs="OpenSymbol"/>
+      <w:sz w:val="19"/>
+    </w:rPr>
+  </w:style>
+  <w:style w:type="character" w:styleId="ListLabel818">
+    <w:name w:val="ListLabel 818"/>
+    <w:qFormat/>
+    <w:rPr>
+      <w:rFonts w:cs="OpenSymbol"/>
+      <w:sz w:val="19"/>
+    </w:rPr>
+  </w:style>
+  <w:style w:type="character" w:styleId="ListLabel819">
+    <w:name w:val="ListLabel 819"/>
+    <w:qFormat/>
+    <w:rPr>
+      <w:rFonts w:cs="OpenSymbol"/>
+      <w:sz w:val="19"/>
+    </w:rPr>
+  </w:style>
+  <w:style w:type="character" w:styleId="ListLabel820">
+    <w:name w:val="ListLabel 820"/>
+    <w:qFormat/>
+    <w:rPr>
+      <w:rFonts w:cs="OpenSymbol"/>
+      <w:sz w:val="19"/>
+    </w:rPr>
+  </w:style>
+  <w:style w:type="character" w:styleId="ListLabel821">
+    <w:name w:val="ListLabel 821"/>
+    <w:qFormat/>
+    <w:rPr>
+      <w:rFonts w:cs="OpenSymbol"/>
+      <w:sz w:val="19"/>
+    </w:rPr>
+  </w:style>
+  <w:style w:type="character" w:styleId="ListLabel822">
+    <w:name w:val="ListLabel 822"/>
+    <w:qFormat/>
+    <w:rPr>
+      <w:rFonts w:cs="OpenSymbol"/>
+      <w:sz w:val="19"/>
+    </w:rPr>
+  </w:style>
+  <w:style w:type="character" w:styleId="ListLabel823">
+    <w:name w:val="ListLabel 823"/>
+    <w:qFormat/>
+    <w:rPr>
+      <w:rFonts w:cs="OpenSymbol"/>
+      <w:sz w:val="19"/>
+    </w:rPr>
+  </w:style>
+  <w:style w:type="character" w:styleId="ListLabel824">
+    <w:name w:val="ListLabel 824"/>
+    <w:qFormat/>
+    <w:rPr>
+      <w:rFonts w:cs="OpenSymbol"/>
+      <w:sz w:val="19"/>
+    </w:rPr>
+  </w:style>
+  <w:style w:type="character" w:styleId="ListLabel825">
+    <w:name w:val="ListLabel 825"/>
+    <w:qFormat/>
+    <w:rPr>
+      <w:rFonts w:cs="OpenSymbol"/>
+      <w:sz w:val="19"/>
+    </w:rPr>
+  </w:style>
+  <w:style w:type="character" w:styleId="ListLabel826">
+    <w:name w:val="ListLabel 826"/>
+    <w:qFormat/>
+    <w:rPr>
+      <w:rFonts w:cs="OpenSymbol"/>
+      <w:sz w:val="19"/>
+    </w:rPr>
+  </w:style>
+  <w:style w:type="character" w:styleId="ListLabel827">
+    <w:name w:val="ListLabel 827"/>
+    <w:qFormat/>
+    <w:rPr>
+      <w:rFonts w:cs="OpenSymbol"/>
+      <w:sz w:val="19"/>
+    </w:rPr>
+  </w:style>
+  <w:style w:type="character" w:styleId="ListLabel828">
+    <w:name w:val="ListLabel 828"/>
+    <w:qFormat/>
+    <w:rPr>
+      <w:rFonts w:cs="OpenSymbol"/>
+      <w:sz w:val="19"/>
+    </w:rPr>
+  </w:style>
+  <w:style w:type="character" w:styleId="ListLabel829">
+    <w:name w:val="ListLabel 829"/>
+    <w:qFormat/>
+    <w:rPr>
+      <w:rFonts w:cs="OpenSymbol"/>
+      <w:sz w:val="19"/>
+    </w:rPr>
+  </w:style>
+  <w:style w:type="character" w:styleId="ListLabel830">
+    <w:name w:val="ListLabel 830"/>
+    <w:qFormat/>
+    <w:rPr>
+      <w:rFonts w:cs="OpenSymbol"/>
+      <w:sz w:val="19"/>
+    </w:rPr>
+  </w:style>
+  <w:style w:type="character" w:styleId="ListLabel831">
+    <w:name w:val="ListLabel 831"/>
+    <w:qFormat/>
+    <w:rPr>
+      <w:rFonts w:cs="OpenSymbol"/>
+      <w:sz w:val="19"/>
+    </w:rPr>
+  </w:style>
+  <w:style w:type="character" w:styleId="ListLabel832">
+    <w:name w:val="ListLabel 832"/>
+    <w:qFormat/>
+    <w:rPr>
+      <w:rFonts w:cs="OpenSymbol"/>
+      <w:sz w:val="19"/>
+    </w:rPr>
+  </w:style>
+  <w:style w:type="character" w:styleId="ListLabel833">
+    <w:name w:val="ListLabel 833"/>
     <w:qFormat/>
     <w:rPr>
       <w:rFonts w:eastAsia="Cambria" w:eastAsiaTheme="minorHAnsi"/>

</xml_diff>

<commit_message>
Update WPE - API - WPEFramework.docx
[JSONRPC] Make API documentation in line with code
</commit_message>
<xml_diff>
--- a/doc/WPE - API - WPEFramework.docx
+++ b/doc/WPE - API - WPEFramework.docx
@@ -1156,8 +1156,8 @@
         <w:br w:type="page"/>
       </w:r>
     </w:p>
-    <w:bookmarkStart w:id="0" w:name="_Toc2843214" w:displacedByCustomXml="next"/>
-    <w:bookmarkStart w:id="1" w:name="_Toc527025451" w:displacedByCustomXml="next"/>
+    <w:bookmarkStart w:id="0" w:name="_Toc527025451" w:displacedByCustomXml="next"/>
+    <w:bookmarkStart w:id="1" w:name="_Toc2843214" w:displacedByCustomXml="next"/>
     <w:sdt>
       <w:sdtPr>
         <w:rPr>
@@ -1174,6 +1174,7 @@
           <w:docPartUnique/>
         </w:docPartObj>
       </w:sdtPr>
+      <w:sdtEndPr/>
       <w:sdtContent>
         <w:p>
           <w:pPr>
@@ -1197,7 +1198,7 @@
               <w:bCs w:val="0"/>
               <w:noProof/>
               <w:szCs w:val="22"/>
-              <w:lang w:val="en-NL" w:eastAsia="en-NL"/>
+              <w:lang/>
             </w:rPr>
           </w:pPr>
           <w:r>
@@ -1279,7 +1280,7 @@
               <w:bCs w:val="0"/>
               <w:noProof/>
               <w:szCs w:val="22"/>
-              <w:lang w:val="en-NL" w:eastAsia="en-NL"/>
+              <w:lang/>
             </w:rPr>
           </w:pPr>
           <w:hyperlink w:anchor="_Toc2843215" w:history="1">
@@ -1297,7 +1298,7 @@
                 <w:bCs w:val="0"/>
                 <w:noProof/>
                 <w:szCs w:val="22"/>
-                <w:lang w:val="en-NL" w:eastAsia="en-NL"/>
+                <w:lang/>
               </w:rPr>
               <w:tab/>
             </w:r>
@@ -1362,7 +1363,7 @@
               <w:rFonts w:asciiTheme="minorHAnsi" w:hAnsiTheme="minorHAnsi"/>
               <w:noProof/>
               <w:sz w:val="22"/>
-              <w:lang w:val="en-NL" w:eastAsia="en-NL"/>
+              <w:lang/>
             </w:rPr>
           </w:pPr>
           <w:hyperlink w:anchor="_Toc2843216" w:history="1">
@@ -1378,7 +1379,7 @@
                 <w:rFonts w:asciiTheme="minorHAnsi" w:hAnsiTheme="minorHAnsi"/>
                 <w:noProof/>
                 <w:sz w:val="22"/>
-                <w:lang w:val="en-NL" w:eastAsia="en-NL"/>
+                <w:lang/>
               </w:rPr>
               <w:tab/>
             </w:r>
@@ -1443,7 +1444,7 @@
               <w:rFonts w:asciiTheme="minorHAnsi" w:hAnsiTheme="minorHAnsi"/>
               <w:noProof/>
               <w:sz w:val="22"/>
-              <w:lang w:val="en-NL" w:eastAsia="en-NL"/>
+              <w:lang/>
             </w:rPr>
           </w:pPr>
           <w:hyperlink w:anchor="_Toc2843217" w:history="1">
@@ -1459,7 +1460,7 @@
                 <w:rFonts w:asciiTheme="minorHAnsi" w:hAnsiTheme="minorHAnsi"/>
                 <w:noProof/>
                 <w:sz w:val="22"/>
-                <w:lang w:val="en-NL" w:eastAsia="en-NL"/>
+                <w:lang/>
               </w:rPr>
               <w:tab/>
             </w:r>
@@ -1524,7 +1525,7 @@
               <w:rFonts w:asciiTheme="minorHAnsi" w:hAnsiTheme="minorHAnsi"/>
               <w:noProof/>
               <w:sz w:val="22"/>
-              <w:lang w:val="en-NL" w:eastAsia="en-NL"/>
+              <w:lang/>
             </w:rPr>
           </w:pPr>
           <w:hyperlink w:anchor="_Toc2843218" w:history="1">
@@ -1540,7 +1541,7 @@
                 <w:rFonts w:asciiTheme="minorHAnsi" w:hAnsiTheme="minorHAnsi"/>
                 <w:noProof/>
                 <w:sz w:val="22"/>
-                <w:lang w:val="en-NL" w:eastAsia="en-NL"/>
+                <w:lang/>
               </w:rPr>
               <w:tab/>
             </w:r>
@@ -1605,7 +1606,7 @@
               <w:rFonts w:asciiTheme="minorHAnsi" w:hAnsiTheme="minorHAnsi"/>
               <w:noProof/>
               <w:sz w:val="22"/>
-              <w:lang w:val="en-NL" w:eastAsia="en-NL"/>
+              <w:lang/>
             </w:rPr>
           </w:pPr>
           <w:hyperlink w:anchor="_Toc2843219" w:history="1">
@@ -1621,7 +1622,7 @@
                 <w:rFonts w:asciiTheme="minorHAnsi" w:hAnsiTheme="minorHAnsi"/>
                 <w:noProof/>
                 <w:sz w:val="22"/>
-                <w:lang w:val="en-NL" w:eastAsia="en-NL"/>
+                <w:lang/>
               </w:rPr>
               <w:tab/>
             </w:r>
@@ -1686,7 +1687,7 @@
               <w:rFonts w:asciiTheme="minorHAnsi" w:hAnsiTheme="minorHAnsi"/>
               <w:noProof/>
               <w:sz w:val="22"/>
-              <w:lang w:val="en-NL" w:eastAsia="en-NL"/>
+              <w:lang/>
             </w:rPr>
           </w:pPr>
           <w:hyperlink w:anchor="_Toc2843220" w:history="1">
@@ -1702,7 +1703,7 @@
                 <w:rFonts w:asciiTheme="minorHAnsi" w:hAnsiTheme="minorHAnsi"/>
                 <w:noProof/>
                 <w:sz w:val="22"/>
-                <w:lang w:val="en-NL" w:eastAsia="en-NL"/>
+                <w:lang/>
               </w:rPr>
               <w:tab/>
             </w:r>
@@ -1767,7 +1768,7 @@
               <w:rFonts w:asciiTheme="minorHAnsi" w:hAnsiTheme="minorHAnsi"/>
               <w:noProof/>
               <w:sz w:val="22"/>
-              <w:lang w:val="en-NL" w:eastAsia="en-NL"/>
+              <w:lang/>
             </w:rPr>
           </w:pPr>
           <w:hyperlink w:anchor="_Toc2843221" w:history="1">
@@ -1783,7 +1784,7 @@
                 <w:rFonts w:asciiTheme="minorHAnsi" w:hAnsiTheme="minorHAnsi"/>
                 <w:noProof/>
                 <w:sz w:val="22"/>
-                <w:lang w:val="en-NL" w:eastAsia="en-NL"/>
+                <w:lang/>
               </w:rPr>
               <w:tab/>
             </w:r>
@@ -1848,7 +1849,7 @@
               <w:rFonts w:asciiTheme="minorHAnsi" w:hAnsiTheme="minorHAnsi"/>
               <w:noProof/>
               <w:sz w:val="22"/>
-              <w:lang w:val="en-NL" w:eastAsia="en-NL"/>
+              <w:lang/>
             </w:rPr>
           </w:pPr>
           <w:hyperlink w:anchor="_Toc2843222" w:history="1">
@@ -1864,7 +1865,7 @@
                 <w:rFonts w:asciiTheme="minorHAnsi" w:hAnsiTheme="minorHAnsi"/>
                 <w:noProof/>
                 <w:sz w:val="22"/>
-                <w:lang w:val="en-NL" w:eastAsia="en-NL"/>
+                <w:lang/>
               </w:rPr>
               <w:tab/>
             </w:r>
@@ -1929,7 +1930,7 @@
               <w:rFonts w:asciiTheme="minorHAnsi" w:hAnsiTheme="minorHAnsi"/>
               <w:noProof/>
               <w:sz w:val="22"/>
-              <w:lang w:val="en-NL" w:eastAsia="en-NL"/>
+              <w:lang/>
             </w:rPr>
           </w:pPr>
           <w:hyperlink w:anchor="_Toc2843223" w:history="1">
@@ -1945,7 +1946,7 @@
                 <w:rFonts w:asciiTheme="minorHAnsi" w:hAnsiTheme="minorHAnsi"/>
                 <w:noProof/>
                 <w:sz w:val="22"/>
-                <w:lang w:val="en-NL" w:eastAsia="en-NL"/>
+                <w:lang/>
               </w:rPr>
               <w:tab/>
             </w:r>
@@ -2012,7 +2013,7 @@
               <w:bCs w:val="0"/>
               <w:noProof/>
               <w:szCs w:val="22"/>
-              <w:lang w:val="en-NL" w:eastAsia="en-NL"/>
+              <w:lang/>
             </w:rPr>
           </w:pPr>
           <w:hyperlink w:anchor="_Toc2843224" w:history="1">
@@ -2030,7 +2031,7 @@
                 <w:bCs w:val="0"/>
                 <w:noProof/>
                 <w:szCs w:val="22"/>
-                <w:lang w:val="en-NL" w:eastAsia="en-NL"/>
+                <w:lang/>
               </w:rPr>
               <w:tab/>
             </w:r>
@@ -2095,7 +2096,7 @@
               <w:rFonts w:asciiTheme="minorHAnsi" w:hAnsiTheme="minorHAnsi"/>
               <w:noProof/>
               <w:sz w:val="22"/>
-              <w:lang w:val="en-NL" w:eastAsia="en-NL"/>
+              <w:lang/>
             </w:rPr>
           </w:pPr>
           <w:hyperlink w:anchor="_Toc2843225" w:history="1">
@@ -2111,7 +2112,7 @@
                 <w:rFonts w:asciiTheme="minorHAnsi" w:hAnsiTheme="minorHAnsi"/>
                 <w:noProof/>
                 <w:sz w:val="22"/>
-                <w:lang w:val="en-NL" w:eastAsia="en-NL"/>
+                <w:lang/>
               </w:rPr>
               <w:tab/>
             </w:r>
@@ -2176,7 +2177,7 @@
               <w:rFonts w:asciiTheme="minorHAnsi" w:hAnsiTheme="minorHAnsi"/>
               <w:noProof/>
               <w:sz w:val="22"/>
-              <w:lang w:val="en-NL" w:eastAsia="en-NL"/>
+              <w:lang/>
             </w:rPr>
           </w:pPr>
           <w:hyperlink w:anchor="_Toc2843226" w:history="1">
@@ -2192,7 +2193,7 @@
                 <w:rFonts w:asciiTheme="minorHAnsi" w:hAnsiTheme="minorHAnsi"/>
                 <w:noProof/>
                 <w:sz w:val="22"/>
-                <w:lang w:val="en-NL" w:eastAsia="en-NL"/>
+                <w:lang/>
               </w:rPr>
               <w:tab/>
             </w:r>
@@ -2257,7 +2258,7 @@
               <w:rFonts w:asciiTheme="minorHAnsi" w:hAnsiTheme="minorHAnsi"/>
               <w:noProof/>
               <w:sz w:val="22"/>
-              <w:lang w:val="en-NL" w:eastAsia="en-NL"/>
+              <w:lang/>
             </w:rPr>
           </w:pPr>
           <w:hyperlink w:anchor="_Toc2843227" w:history="1">
@@ -2273,7 +2274,7 @@
                 <w:rFonts w:asciiTheme="minorHAnsi" w:hAnsiTheme="minorHAnsi"/>
                 <w:noProof/>
                 <w:sz w:val="22"/>
-                <w:lang w:val="en-NL" w:eastAsia="en-NL"/>
+                <w:lang/>
               </w:rPr>
               <w:tab/>
             </w:r>
@@ -2338,7 +2339,7 @@
               <w:rFonts w:asciiTheme="minorHAnsi" w:hAnsiTheme="minorHAnsi"/>
               <w:noProof/>
               <w:sz w:val="22"/>
-              <w:lang w:val="en-NL" w:eastAsia="en-NL"/>
+              <w:lang/>
             </w:rPr>
           </w:pPr>
           <w:hyperlink w:anchor="_Toc2843228" w:history="1">
@@ -2354,7 +2355,7 @@
                 <w:rFonts w:asciiTheme="minorHAnsi" w:hAnsiTheme="minorHAnsi"/>
                 <w:noProof/>
                 <w:sz w:val="22"/>
-                <w:lang w:val="en-NL" w:eastAsia="en-NL"/>
+                <w:lang/>
               </w:rPr>
               <w:tab/>
             </w:r>
@@ -2419,7 +2420,7 @@
               <w:rFonts w:asciiTheme="minorHAnsi" w:hAnsiTheme="minorHAnsi"/>
               <w:noProof/>
               <w:sz w:val="22"/>
-              <w:lang w:val="en-NL" w:eastAsia="en-NL"/>
+              <w:lang/>
             </w:rPr>
           </w:pPr>
           <w:hyperlink w:anchor="_Toc2843229" w:history="1">
@@ -2435,7 +2436,7 @@
                 <w:rFonts w:asciiTheme="minorHAnsi" w:hAnsiTheme="minorHAnsi"/>
                 <w:noProof/>
                 <w:sz w:val="22"/>
-                <w:lang w:val="en-NL" w:eastAsia="en-NL"/>
+                <w:lang/>
               </w:rPr>
               <w:tab/>
             </w:r>
@@ -2500,7 +2501,7 @@
               <w:rFonts w:asciiTheme="minorHAnsi" w:hAnsiTheme="minorHAnsi"/>
               <w:noProof/>
               <w:sz w:val="22"/>
-              <w:lang w:val="en-NL" w:eastAsia="en-NL"/>
+              <w:lang/>
             </w:rPr>
           </w:pPr>
           <w:hyperlink w:anchor="_Toc2843230" w:history="1">
@@ -2516,7 +2517,7 @@
                 <w:rFonts w:asciiTheme="minorHAnsi" w:hAnsiTheme="minorHAnsi"/>
                 <w:noProof/>
                 <w:sz w:val="22"/>
-                <w:lang w:val="en-NL" w:eastAsia="en-NL"/>
+                <w:lang/>
               </w:rPr>
               <w:tab/>
             </w:r>
@@ -2581,7 +2582,7 @@
               <w:rFonts w:asciiTheme="minorHAnsi" w:hAnsiTheme="minorHAnsi"/>
               <w:noProof/>
               <w:sz w:val="22"/>
-              <w:lang w:val="en-NL" w:eastAsia="en-NL"/>
+              <w:lang/>
             </w:rPr>
           </w:pPr>
           <w:hyperlink w:anchor="_Toc2843231" w:history="1">
@@ -2597,7 +2598,7 @@
                 <w:rFonts w:asciiTheme="minorHAnsi" w:hAnsiTheme="minorHAnsi"/>
                 <w:noProof/>
                 <w:sz w:val="22"/>
-                <w:lang w:val="en-NL" w:eastAsia="en-NL"/>
+                <w:lang/>
               </w:rPr>
               <w:tab/>
             </w:r>
@@ -2662,7 +2663,7 @@
               <w:rFonts w:asciiTheme="minorHAnsi" w:hAnsiTheme="minorHAnsi"/>
               <w:noProof/>
               <w:sz w:val="22"/>
-              <w:lang w:val="en-NL" w:eastAsia="en-NL"/>
+              <w:lang/>
             </w:rPr>
           </w:pPr>
           <w:hyperlink w:anchor="_Toc2843232" w:history="1">
@@ -2678,7 +2679,7 @@
                 <w:rFonts w:asciiTheme="minorHAnsi" w:hAnsiTheme="minorHAnsi"/>
                 <w:noProof/>
                 <w:sz w:val="22"/>
-                <w:lang w:val="en-NL" w:eastAsia="en-NL"/>
+                <w:lang/>
               </w:rPr>
               <w:tab/>
             </w:r>
@@ -2743,7 +2744,7 @@
               <w:rFonts w:asciiTheme="minorHAnsi" w:hAnsiTheme="minorHAnsi"/>
               <w:noProof/>
               <w:sz w:val="22"/>
-              <w:lang w:val="en-NL" w:eastAsia="en-NL"/>
+              <w:lang/>
             </w:rPr>
           </w:pPr>
           <w:hyperlink w:anchor="_Toc2843233" w:history="1">
@@ -2759,7 +2760,7 @@
                 <w:rFonts w:asciiTheme="minorHAnsi" w:hAnsiTheme="minorHAnsi"/>
                 <w:noProof/>
                 <w:sz w:val="22"/>
-                <w:lang w:val="en-NL" w:eastAsia="en-NL"/>
+                <w:lang/>
               </w:rPr>
               <w:tab/>
             </w:r>
@@ -2826,7 +2827,7 @@
               <w:bCs w:val="0"/>
               <w:noProof/>
               <w:szCs w:val="22"/>
-              <w:lang w:val="en-NL" w:eastAsia="en-NL"/>
+              <w:lang/>
             </w:rPr>
           </w:pPr>
           <w:hyperlink w:anchor="_Toc2843234" w:history="1">
@@ -2844,7 +2845,7 @@
                 <w:bCs w:val="0"/>
                 <w:noProof/>
                 <w:szCs w:val="22"/>
-                <w:lang w:val="en-NL" w:eastAsia="en-NL"/>
+                <w:lang/>
               </w:rPr>
               <w:tab/>
             </w:r>
@@ -2909,7 +2910,7 @@
               <w:rFonts w:asciiTheme="minorHAnsi" w:hAnsiTheme="minorHAnsi"/>
               <w:noProof/>
               <w:sz w:val="22"/>
-              <w:lang w:val="en-NL" w:eastAsia="en-NL"/>
+              <w:lang/>
             </w:rPr>
           </w:pPr>
           <w:hyperlink w:anchor="_Toc2843235" w:history="1">
@@ -2925,7 +2926,7 @@
                 <w:rFonts w:asciiTheme="minorHAnsi" w:hAnsiTheme="minorHAnsi"/>
                 <w:noProof/>
                 <w:sz w:val="22"/>
-                <w:lang w:val="en-NL" w:eastAsia="en-NL"/>
+                <w:lang/>
               </w:rPr>
               <w:tab/>
             </w:r>
@@ -2990,7 +2991,7 @@
               <w:rFonts w:asciiTheme="minorHAnsi" w:hAnsiTheme="minorHAnsi"/>
               <w:noProof/>
               <w:sz w:val="22"/>
-              <w:lang w:val="en-NL" w:eastAsia="en-NL"/>
+              <w:lang/>
             </w:rPr>
           </w:pPr>
           <w:hyperlink w:anchor="_Toc2843236" w:history="1">
@@ -3006,7 +3007,7 @@
                 <w:rFonts w:asciiTheme="minorHAnsi" w:hAnsiTheme="minorHAnsi"/>
                 <w:noProof/>
                 <w:sz w:val="22"/>
-                <w:lang w:val="en-NL" w:eastAsia="en-NL"/>
+                <w:lang/>
               </w:rPr>
               <w:tab/>
             </w:r>
@@ -3071,7 +3072,7 @@
               <w:rFonts w:asciiTheme="minorHAnsi" w:hAnsiTheme="minorHAnsi"/>
               <w:noProof/>
               <w:sz w:val="22"/>
-              <w:lang w:val="en-NL" w:eastAsia="en-NL"/>
+              <w:lang/>
             </w:rPr>
           </w:pPr>
           <w:hyperlink w:anchor="_Toc2843237" w:history="1">
@@ -3087,7 +3088,7 @@
                 <w:rFonts w:asciiTheme="minorHAnsi" w:hAnsiTheme="minorHAnsi"/>
                 <w:noProof/>
                 <w:sz w:val="22"/>
-                <w:lang w:val="en-NL" w:eastAsia="en-NL"/>
+                <w:lang/>
               </w:rPr>
               <w:tab/>
             </w:r>
@@ -3152,7 +3153,7 @@
               <w:rFonts w:asciiTheme="minorHAnsi" w:hAnsiTheme="minorHAnsi"/>
               <w:noProof/>
               <w:sz w:val="22"/>
-              <w:lang w:val="en-NL" w:eastAsia="en-NL"/>
+              <w:lang/>
             </w:rPr>
           </w:pPr>
           <w:hyperlink w:anchor="_Toc2843238" w:history="1">
@@ -3168,7 +3169,7 @@
                 <w:rFonts w:asciiTheme="minorHAnsi" w:hAnsiTheme="minorHAnsi"/>
                 <w:noProof/>
                 <w:sz w:val="22"/>
-                <w:lang w:val="en-NL" w:eastAsia="en-NL"/>
+                <w:lang/>
               </w:rPr>
               <w:tab/>
             </w:r>
@@ -3233,7 +3234,7 @@
               <w:rFonts w:asciiTheme="minorHAnsi" w:hAnsiTheme="minorHAnsi"/>
               <w:noProof/>
               <w:sz w:val="22"/>
-              <w:lang w:val="en-NL" w:eastAsia="en-NL"/>
+              <w:lang/>
             </w:rPr>
           </w:pPr>
           <w:hyperlink w:anchor="_Toc2843239" w:history="1">
@@ -3249,7 +3250,7 @@
                 <w:rFonts w:asciiTheme="minorHAnsi" w:hAnsiTheme="minorHAnsi"/>
                 <w:noProof/>
                 <w:sz w:val="22"/>
-                <w:lang w:val="en-NL" w:eastAsia="en-NL"/>
+                <w:lang/>
               </w:rPr>
               <w:tab/>
             </w:r>
@@ -3316,7 +3317,7 @@
               <w:bCs w:val="0"/>
               <w:noProof/>
               <w:szCs w:val="22"/>
-              <w:lang w:val="en-NL" w:eastAsia="en-NL"/>
+              <w:lang/>
             </w:rPr>
           </w:pPr>
           <w:hyperlink w:anchor="_Toc2843240" w:history="1">
@@ -3334,7 +3335,7 @@
                 <w:bCs w:val="0"/>
                 <w:noProof/>
                 <w:szCs w:val="22"/>
-                <w:lang w:val="en-NL" w:eastAsia="en-NL"/>
+                <w:lang/>
               </w:rPr>
               <w:tab/>
             </w:r>
@@ -3399,7 +3400,7 @@
               <w:rFonts w:asciiTheme="minorHAnsi" w:hAnsiTheme="minorHAnsi"/>
               <w:noProof/>
               <w:sz w:val="22"/>
-              <w:lang w:val="en-NL" w:eastAsia="en-NL"/>
+              <w:lang/>
             </w:rPr>
           </w:pPr>
           <w:hyperlink w:anchor="_Toc2843241" w:history="1">
@@ -3415,7 +3416,7 @@
                 <w:rFonts w:asciiTheme="minorHAnsi" w:hAnsiTheme="minorHAnsi"/>
                 <w:noProof/>
                 <w:sz w:val="22"/>
-                <w:lang w:val="en-NL" w:eastAsia="en-NL"/>
+                <w:lang/>
               </w:rPr>
               <w:tab/>
             </w:r>
@@ -3480,7 +3481,7 @@
               <w:rFonts w:asciiTheme="minorHAnsi" w:hAnsiTheme="minorHAnsi"/>
               <w:noProof/>
               <w:sz w:val="22"/>
-              <w:lang w:val="en-NL" w:eastAsia="en-NL"/>
+              <w:lang/>
             </w:rPr>
           </w:pPr>
           <w:hyperlink w:anchor="_Toc2843242" w:history="1">
@@ -3496,7 +3497,7 @@
                 <w:rFonts w:asciiTheme="minorHAnsi" w:hAnsiTheme="minorHAnsi"/>
                 <w:noProof/>
                 <w:sz w:val="22"/>
-                <w:lang w:val="en-NL" w:eastAsia="en-NL"/>
+                <w:lang/>
               </w:rPr>
               <w:tab/>
             </w:r>
@@ -3561,7 +3562,7 @@
               <w:rFonts w:asciiTheme="minorHAnsi" w:hAnsiTheme="minorHAnsi"/>
               <w:noProof/>
               <w:sz w:val="22"/>
-              <w:lang w:val="en-NL" w:eastAsia="en-NL"/>
+              <w:lang/>
             </w:rPr>
           </w:pPr>
           <w:hyperlink w:anchor="_Toc2843243" w:history="1">
@@ -3577,7 +3578,7 @@
                 <w:rFonts w:asciiTheme="minorHAnsi" w:hAnsiTheme="minorHAnsi"/>
                 <w:noProof/>
                 <w:sz w:val="22"/>
-                <w:lang w:val="en-NL" w:eastAsia="en-NL"/>
+                <w:lang/>
               </w:rPr>
               <w:tab/>
             </w:r>
@@ -3642,7 +3643,7 @@
               <w:rFonts w:asciiTheme="minorHAnsi" w:hAnsiTheme="minorHAnsi"/>
               <w:noProof/>
               <w:sz w:val="22"/>
-              <w:lang w:val="en-NL" w:eastAsia="en-NL"/>
+              <w:lang/>
             </w:rPr>
           </w:pPr>
           <w:hyperlink w:anchor="_Toc2843244" w:history="1">
@@ -3658,7 +3659,7 @@
                 <w:rFonts w:asciiTheme="minorHAnsi" w:hAnsiTheme="minorHAnsi"/>
                 <w:noProof/>
                 <w:sz w:val="22"/>
-                <w:lang w:val="en-NL" w:eastAsia="en-NL"/>
+                <w:lang/>
               </w:rPr>
               <w:tab/>
             </w:r>
@@ -3723,7 +3724,7 @@
               <w:rFonts w:asciiTheme="minorHAnsi" w:hAnsiTheme="minorHAnsi"/>
               <w:noProof/>
               <w:sz w:val="22"/>
-              <w:lang w:val="en-NL" w:eastAsia="en-NL"/>
+              <w:lang/>
             </w:rPr>
           </w:pPr>
           <w:hyperlink w:anchor="_Toc2843245" w:history="1">
@@ -3739,7 +3740,7 @@
                 <w:rFonts w:asciiTheme="minorHAnsi" w:hAnsiTheme="minorHAnsi"/>
                 <w:noProof/>
                 <w:sz w:val="22"/>
-                <w:lang w:val="en-NL" w:eastAsia="en-NL"/>
+                <w:lang/>
               </w:rPr>
               <w:tab/>
             </w:r>
@@ -3804,7 +3805,7 @@
               <w:rFonts w:asciiTheme="minorHAnsi" w:hAnsiTheme="minorHAnsi"/>
               <w:noProof/>
               <w:sz w:val="22"/>
-              <w:lang w:val="en-NL" w:eastAsia="en-NL"/>
+              <w:lang/>
             </w:rPr>
           </w:pPr>
           <w:hyperlink w:anchor="_Toc2843246" w:history="1">
@@ -3820,7 +3821,7 @@
                 <w:rFonts w:asciiTheme="minorHAnsi" w:hAnsiTheme="minorHAnsi"/>
                 <w:noProof/>
                 <w:sz w:val="22"/>
-                <w:lang w:val="en-NL" w:eastAsia="en-NL"/>
+                <w:lang/>
               </w:rPr>
               <w:tab/>
             </w:r>
@@ -3885,7 +3886,7 @@
               <w:rFonts w:asciiTheme="minorHAnsi" w:hAnsiTheme="minorHAnsi"/>
               <w:noProof/>
               <w:sz w:val="22"/>
-              <w:lang w:val="en-NL" w:eastAsia="en-NL"/>
+              <w:lang/>
             </w:rPr>
           </w:pPr>
           <w:hyperlink w:anchor="_Toc2843247" w:history="1">
@@ -3901,7 +3902,7 @@
                 <w:rFonts w:asciiTheme="minorHAnsi" w:hAnsiTheme="minorHAnsi"/>
                 <w:noProof/>
                 <w:sz w:val="22"/>
-                <w:lang w:val="en-NL" w:eastAsia="en-NL"/>
+                <w:lang/>
               </w:rPr>
               <w:tab/>
             </w:r>
@@ -3966,7 +3967,7 @@
               <w:rFonts w:asciiTheme="minorHAnsi" w:hAnsiTheme="minorHAnsi"/>
               <w:noProof/>
               <w:sz w:val="22"/>
-              <w:lang w:val="en-NL" w:eastAsia="en-NL"/>
+              <w:lang/>
             </w:rPr>
           </w:pPr>
           <w:hyperlink w:anchor="_Toc2843248" w:history="1">
@@ -3982,7 +3983,7 @@
                 <w:rFonts w:asciiTheme="minorHAnsi" w:hAnsiTheme="minorHAnsi"/>
                 <w:noProof/>
                 <w:sz w:val="22"/>
-                <w:lang w:val="en-NL" w:eastAsia="en-NL"/>
+                <w:lang/>
               </w:rPr>
               <w:tab/>
             </w:r>
@@ -4047,7 +4048,7 @@
               <w:rFonts w:asciiTheme="minorHAnsi" w:hAnsiTheme="minorHAnsi"/>
               <w:noProof/>
               <w:sz w:val="22"/>
-              <w:lang w:val="en-NL" w:eastAsia="en-NL"/>
+              <w:lang/>
             </w:rPr>
           </w:pPr>
           <w:hyperlink w:anchor="_Toc2843249" w:history="1">
@@ -4063,7 +4064,7 @@
                 <w:rFonts w:asciiTheme="minorHAnsi" w:hAnsiTheme="minorHAnsi"/>
                 <w:noProof/>
                 <w:sz w:val="22"/>
-                <w:lang w:val="en-NL" w:eastAsia="en-NL"/>
+                <w:lang/>
               </w:rPr>
               <w:tab/>
             </w:r>
@@ -4128,7 +4129,7 @@
               <w:rFonts w:asciiTheme="minorHAnsi" w:hAnsiTheme="minorHAnsi"/>
               <w:noProof/>
               <w:sz w:val="22"/>
-              <w:lang w:val="en-NL" w:eastAsia="en-NL"/>
+              <w:lang/>
             </w:rPr>
           </w:pPr>
           <w:hyperlink w:anchor="_Toc2843250" w:history="1">
@@ -4144,7 +4145,7 @@
                 <w:rFonts w:asciiTheme="minorHAnsi" w:hAnsiTheme="minorHAnsi"/>
                 <w:noProof/>
                 <w:sz w:val="22"/>
-                <w:lang w:val="en-NL" w:eastAsia="en-NL"/>
+                <w:lang/>
               </w:rPr>
               <w:tab/>
             </w:r>
@@ -4209,7 +4210,7 @@
               <w:rFonts w:asciiTheme="minorHAnsi" w:hAnsiTheme="minorHAnsi"/>
               <w:noProof/>
               <w:sz w:val="22"/>
-              <w:lang w:val="en-NL" w:eastAsia="en-NL"/>
+              <w:lang/>
             </w:rPr>
           </w:pPr>
           <w:hyperlink w:anchor="_Toc2843251" w:history="1">
@@ -4225,7 +4226,7 @@
                 <w:rFonts w:asciiTheme="minorHAnsi" w:hAnsiTheme="minorHAnsi"/>
                 <w:noProof/>
                 <w:sz w:val="22"/>
-                <w:lang w:val="en-NL" w:eastAsia="en-NL"/>
+                <w:lang/>
               </w:rPr>
               <w:tab/>
             </w:r>
@@ -4290,7 +4291,7 @@
               <w:rFonts w:asciiTheme="minorHAnsi" w:hAnsiTheme="minorHAnsi"/>
               <w:noProof/>
               <w:sz w:val="22"/>
-              <w:lang w:val="en-NL" w:eastAsia="en-NL"/>
+              <w:lang/>
             </w:rPr>
           </w:pPr>
           <w:hyperlink w:anchor="_Toc2843252" w:history="1">
@@ -4306,7 +4307,7 @@
                 <w:rFonts w:asciiTheme="minorHAnsi" w:hAnsiTheme="minorHAnsi"/>
                 <w:noProof/>
                 <w:sz w:val="22"/>
-                <w:lang w:val="en-NL" w:eastAsia="en-NL"/>
+                <w:lang/>
               </w:rPr>
               <w:tab/>
             </w:r>
@@ -4371,7 +4372,7 @@
               <w:rFonts w:asciiTheme="minorHAnsi" w:hAnsiTheme="minorHAnsi"/>
               <w:noProof/>
               <w:sz w:val="22"/>
-              <w:lang w:val="en-NL" w:eastAsia="en-NL"/>
+              <w:lang/>
             </w:rPr>
           </w:pPr>
           <w:hyperlink w:anchor="_Toc2843253" w:history="1">
@@ -4387,7 +4388,7 @@
                 <w:rFonts w:asciiTheme="minorHAnsi" w:hAnsiTheme="minorHAnsi"/>
                 <w:noProof/>
                 <w:sz w:val="22"/>
-                <w:lang w:val="en-NL" w:eastAsia="en-NL"/>
+                <w:lang/>
               </w:rPr>
               <w:tab/>
             </w:r>
@@ -4452,7 +4453,7 @@
               <w:rFonts w:asciiTheme="minorHAnsi" w:hAnsiTheme="minorHAnsi"/>
               <w:noProof/>
               <w:sz w:val="22"/>
-              <w:lang w:val="en-NL" w:eastAsia="en-NL"/>
+              <w:lang/>
             </w:rPr>
           </w:pPr>
           <w:hyperlink w:anchor="_Toc2843254" w:history="1">
@@ -4468,7 +4469,7 @@
                 <w:rFonts w:asciiTheme="minorHAnsi" w:hAnsiTheme="minorHAnsi"/>
                 <w:noProof/>
                 <w:sz w:val="22"/>
-                <w:lang w:val="en-NL" w:eastAsia="en-NL"/>
+                <w:lang/>
               </w:rPr>
               <w:tab/>
             </w:r>
@@ -4533,7 +4534,7 @@
               <w:rFonts w:asciiTheme="minorHAnsi" w:hAnsiTheme="minorHAnsi"/>
               <w:noProof/>
               <w:sz w:val="22"/>
-              <w:lang w:val="en-NL" w:eastAsia="en-NL"/>
+              <w:lang/>
             </w:rPr>
           </w:pPr>
           <w:hyperlink w:anchor="_Toc2843255" w:history="1">
@@ -4549,7 +4550,7 @@
                 <w:rFonts w:asciiTheme="minorHAnsi" w:hAnsiTheme="minorHAnsi"/>
                 <w:noProof/>
                 <w:sz w:val="22"/>
-                <w:lang w:val="en-NL" w:eastAsia="en-NL"/>
+                <w:lang/>
               </w:rPr>
               <w:tab/>
             </w:r>
@@ -4614,7 +4615,7 @@
               <w:rFonts w:asciiTheme="minorHAnsi" w:hAnsiTheme="minorHAnsi"/>
               <w:noProof/>
               <w:sz w:val="22"/>
-              <w:lang w:val="en-NL" w:eastAsia="en-NL"/>
+              <w:lang/>
             </w:rPr>
           </w:pPr>
           <w:hyperlink w:anchor="_Toc2843256" w:history="1">
@@ -4630,7 +4631,7 @@
                 <w:rFonts w:asciiTheme="minorHAnsi" w:hAnsiTheme="minorHAnsi"/>
                 <w:noProof/>
                 <w:sz w:val="22"/>
-                <w:lang w:val="en-NL" w:eastAsia="en-NL"/>
+                <w:lang/>
               </w:rPr>
               <w:tab/>
             </w:r>
@@ -4695,7 +4696,7 @@
               <w:rFonts w:asciiTheme="minorHAnsi" w:hAnsiTheme="minorHAnsi"/>
               <w:noProof/>
               <w:sz w:val="22"/>
-              <w:lang w:val="en-NL" w:eastAsia="en-NL"/>
+              <w:lang/>
             </w:rPr>
           </w:pPr>
           <w:hyperlink w:anchor="_Toc2843257" w:history="1">
@@ -4711,7 +4712,7 @@
                 <w:rFonts w:asciiTheme="minorHAnsi" w:hAnsiTheme="minorHAnsi"/>
                 <w:noProof/>
                 <w:sz w:val="22"/>
-                <w:lang w:val="en-NL" w:eastAsia="en-NL"/>
+                <w:lang/>
               </w:rPr>
               <w:tab/>
             </w:r>
@@ -4776,7 +4777,7 @@
               <w:rFonts w:asciiTheme="minorHAnsi" w:hAnsiTheme="minorHAnsi"/>
               <w:noProof/>
               <w:sz w:val="22"/>
-              <w:lang w:val="en-NL" w:eastAsia="en-NL"/>
+              <w:lang/>
             </w:rPr>
           </w:pPr>
           <w:hyperlink w:anchor="_Toc2843258" w:history="1">
@@ -4792,7 +4793,7 @@
                 <w:rFonts w:asciiTheme="minorHAnsi" w:hAnsiTheme="minorHAnsi"/>
                 <w:noProof/>
                 <w:sz w:val="22"/>
-                <w:lang w:val="en-NL" w:eastAsia="en-NL"/>
+                <w:lang/>
               </w:rPr>
               <w:tab/>
             </w:r>
@@ -4857,7 +4858,7 @@
               <w:rFonts w:asciiTheme="minorHAnsi" w:hAnsiTheme="minorHAnsi"/>
               <w:noProof/>
               <w:sz w:val="22"/>
-              <w:lang w:val="en-NL" w:eastAsia="en-NL"/>
+              <w:lang/>
             </w:rPr>
           </w:pPr>
           <w:hyperlink w:anchor="_Toc2843259" w:history="1">
@@ -4873,7 +4874,7 @@
                 <w:rFonts w:asciiTheme="minorHAnsi" w:hAnsiTheme="minorHAnsi"/>
                 <w:noProof/>
                 <w:sz w:val="22"/>
-                <w:lang w:val="en-NL" w:eastAsia="en-NL"/>
+                <w:lang/>
               </w:rPr>
               <w:tab/>
             </w:r>
@@ -4938,7 +4939,7 @@
               <w:rFonts w:asciiTheme="minorHAnsi" w:hAnsiTheme="minorHAnsi"/>
               <w:noProof/>
               <w:sz w:val="22"/>
-              <w:lang w:val="en-NL" w:eastAsia="en-NL"/>
+              <w:lang/>
             </w:rPr>
           </w:pPr>
           <w:hyperlink w:anchor="_Toc2843260" w:history="1">
@@ -4954,7 +4955,7 @@
                 <w:rFonts w:asciiTheme="minorHAnsi" w:hAnsiTheme="minorHAnsi"/>
                 <w:noProof/>
                 <w:sz w:val="22"/>
-                <w:lang w:val="en-NL" w:eastAsia="en-NL"/>
+                <w:lang/>
               </w:rPr>
               <w:tab/>
             </w:r>
@@ -5019,7 +5020,7 @@
               <w:rFonts w:asciiTheme="minorHAnsi" w:hAnsiTheme="minorHAnsi"/>
               <w:noProof/>
               <w:sz w:val="22"/>
-              <w:lang w:val="en-NL" w:eastAsia="en-NL"/>
+              <w:lang/>
             </w:rPr>
           </w:pPr>
           <w:hyperlink w:anchor="_Toc2843261" w:history="1">
@@ -5035,7 +5036,7 @@
                 <w:rFonts w:asciiTheme="minorHAnsi" w:hAnsiTheme="minorHAnsi"/>
                 <w:noProof/>
                 <w:sz w:val="22"/>
-                <w:lang w:val="en-NL" w:eastAsia="en-NL"/>
+                <w:lang/>
               </w:rPr>
               <w:tab/>
             </w:r>
@@ -5601,21 +5602,21 @@
             </w:numPr>
           </w:pPr>
           <w:bookmarkStart w:id="29" w:name="_Toc527025456"/>
-          <w:bookmarkStart w:id="30" w:name="_Toc370376410"/>
-          <w:bookmarkStart w:id="31" w:name="_Toc496167961"/>
-          <w:bookmarkStart w:id="32" w:name="_Toc343778510"/>
-          <w:bookmarkStart w:id="33" w:name="_Toc2843219"/>
+          <w:bookmarkStart w:id="30" w:name="_Toc2843219"/>
+          <w:bookmarkStart w:id="31" w:name="_Toc370376410"/>
+          <w:bookmarkStart w:id="32" w:name="_Toc496167961"/>
+          <w:bookmarkStart w:id="33" w:name="_Toc343778510"/>
           <w:r>
             <w:t>Acronyms, Abbreviations and Terms</w:t>
           </w:r>
           <w:bookmarkEnd w:id="29"/>
-          <w:bookmarkEnd w:id="33"/>
+          <w:bookmarkEnd w:id="30"/>
           <w:r>
             <w:t xml:space="preserve"> </w:t>
           </w:r>
-          <w:bookmarkEnd w:id="30"/>
           <w:bookmarkEnd w:id="31"/>
           <w:bookmarkEnd w:id="32"/>
+          <w:bookmarkEnd w:id="33"/>
         </w:p>
         <w:p>
           <w:pPr>
@@ -10021,15 +10022,7 @@
         <w:rPr>
           <w:lang w:eastAsia="ar-SA"/>
         </w:rPr>
-        <w:t xml:space="preserve"> values </w:t>
-      </w:r>
-      <w:bookmarkStart w:id="874" w:name="_GoBack"/>
-      <w:bookmarkEnd w:id="874"/>
-      <w:r>
-        <w:rPr>
-          <w:lang w:eastAsia="ar-SA"/>
-        </w:rPr>
-        <w:t>are:</w:t>
+        <w:t xml:space="preserve"> values are:</w:t>
       </w:r>
     </w:p>
     <w:p>
@@ -10973,13 +10966,13 @@
           <w:numId w:val="4"/>
         </w:numPr>
       </w:pPr>
-      <w:bookmarkStart w:id="875" w:name="_Ref2068693"/>
-      <w:bookmarkStart w:id="876" w:name="_Toc2843228"/>
+      <w:bookmarkStart w:id="874" w:name="_Ref2068693"/>
+      <w:bookmarkStart w:id="875" w:name="_Toc2843228"/>
       <w:r>
         <w:t>A-Synchronous notifications/callback</w:t>
       </w:r>
+      <w:bookmarkEnd w:id="874"/>
       <w:bookmarkEnd w:id="875"/>
-      <w:bookmarkEnd w:id="876"/>
     </w:p>
     <w:p>
       <w:pPr>
@@ -11147,13 +11140,26 @@
                               </w:rPr>
                               <w:t>”, “</w:t>
                             </w:r>
-                            <w:r>
-                              <w:rPr>
-                                <w:rFonts w:ascii="Courier" w:hAnsi="Courier"/>
-                                <w:color w:val="000000" w:themeColor="text1"/>
-                              </w:rPr>
-                              <w:t>space</w:t>
-                            </w:r>
+                            <w:del w:id="876" w:author="Fransen" w:date="2019-04-06T16:36:00Z">
+                              <w:r>
+                                <w:rPr>
+                                  <w:rFonts w:ascii="Courier" w:hAnsi="Courier"/>
+                                  <w:color w:val="000000" w:themeColor="text1"/>
+                                </w:rPr>
+                                <w:delText>space</w:delText>
+                              </w:r>
+                            </w:del>
+                            <w:ins w:id="877" w:author="Fransen" w:date="2019-04-06T16:36:00Z">
+                              <w:r>
+                                <w:rPr>
+                                  <w:rFonts w:ascii="Courier" w:hAnsi="Courier"/>
+                                  <w:color w:val="000000" w:themeColor="text1"/>
+                                </w:rPr>
+                                <w:t>id</w:t>
+                              </w:r>
+                            </w:ins>
+                            <w:bookmarkStart w:id="878" w:name="_GoBack"/>
+                            <w:bookmarkEnd w:id="878"/>
                             <w:r>
                               <w:rPr>
                                 <w:rFonts w:ascii="Courier" w:hAnsi="Courier"/>
@@ -11357,13 +11363,26 @@
                         </w:rPr>
                         <w:t>”, “</w:t>
                       </w:r>
-                      <w:r>
-                        <w:rPr>
-                          <w:rFonts w:ascii="Courier" w:hAnsi="Courier"/>
-                          <w:color w:val="000000" w:themeColor="text1"/>
-                        </w:rPr>
-                        <w:t>space</w:t>
-                      </w:r>
+                      <w:del w:id="879" w:author="Fransen" w:date="2019-04-06T16:36:00Z">
+                        <w:r>
+                          <w:rPr>
+                            <w:rFonts w:ascii="Courier" w:hAnsi="Courier"/>
+                            <w:color w:val="000000" w:themeColor="text1"/>
+                          </w:rPr>
+                          <w:delText>space</w:delText>
+                        </w:r>
+                      </w:del>
+                      <w:ins w:id="880" w:author="Fransen" w:date="2019-04-06T16:36:00Z">
+                        <w:r>
+                          <w:rPr>
+                            <w:rFonts w:ascii="Courier" w:hAnsi="Courier"/>
+                            <w:color w:val="000000" w:themeColor="text1"/>
+                          </w:rPr>
+                          <w:t>id</w:t>
+                        </w:r>
+                      </w:ins>
+                      <w:bookmarkStart w:id="881" w:name="_GoBack"/>
+                      <w:bookmarkEnd w:id="881"/>
                       <w:r>
                         <w:rPr>
                           <w:rFonts w:ascii="Courier" w:hAnsi="Courier"/>
@@ -12335,13 +12354,24 @@
                               </w:rPr>
                               <w:t>”, “</w:t>
                             </w:r>
-                            <w:r>
-                              <w:rPr>
-                                <w:rFonts w:ascii="Courier" w:hAnsi="Courier"/>
-                                <w:color w:val="000000" w:themeColor="text1"/>
-                              </w:rPr>
-                              <w:t>space</w:t>
-                            </w:r>
+                            <w:del w:id="882" w:author="Fransen" w:date="2019-04-06T16:36:00Z">
+                              <w:r>
+                                <w:rPr>
+                                  <w:rFonts w:ascii="Courier" w:hAnsi="Courier"/>
+                                  <w:color w:val="000000" w:themeColor="text1"/>
+                                </w:rPr>
+                                <w:delText>space</w:delText>
+                              </w:r>
+                            </w:del>
+                            <w:ins w:id="883" w:author="Fransen" w:date="2019-04-06T16:36:00Z">
+                              <w:r>
+                                <w:rPr>
+                                  <w:rFonts w:ascii="Courier" w:hAnsi="Courier"/>
+                                  <w:color w:val="000000" w:themeColor="text1"/>
+                                </w:rPr>
+                                <w:t>id</w:t>
+                              </w:r>
+                            </w:ins>
                             <w:r>
                               <w:rPr>
                                 <w:rFonts w:ascii="Courier" w:hAnsi="Courier"/>
@@ -12545,13 +12575,24 @@
                         </w:rPr>
                         <w:t>”, “</w:t>
                       </w:r>
-                      <w:r>
-                        <w:rPr>
-                          <w:rFonts w:ascii="Courier" w:hAnsi="Courier"/>
-                          <w:color w:val="000000" w:themeColor="text1"/>
-                        </w:rPr>
-                        <w:t>space</w:t>
-                      </w:r>
+                      <w:del w:id="884" w:author="Fransen" w:date="2019-04-06T16:36:00Z">
+                        <w:r>
+                          <w:rPr>
+                            <w:rFonts w:ascii="Courier" w:hAnsi="Courier"/>
+                            <w:color w:val="000000" w:themeColor="text1"/>
+                          </w:rPr>
+                          <w:delText>space</w:delText>
+                        </w:r>
+                      </w:del>
+                      <w:ins w:id="885" w:author="Fransen" w:date="2019-04-06T16:36:00Z">
+                        <w:r>
+                          <w:rPr>
+                            <w:rFonts w:ascii="Courier" w:hAnsi="Courier"/>
+                            <w:color w:val="000000" w:themeColor="text1"/>
+                          </w:rPr>
+                          <w:t>id</w:t>
+                        </w:r>
+                      </w:ins>
                       <w:r>
                         <w:rPr>
                           <w:rFonts w:ascii="Courier" w:hAnsi="Courier"/>
@@ -12970,7 +13011,7 @@
           <w:numId w:val="4"/>
         </w:numPr>
       </w:pPr>
-      <w:bookmarkStart w:id="877" w:name="_Toc2843229"/>
+      <w:bookmarkStart w:id="886" w:name="_Toc2843229"/>
       <w:r>
         <w:t xml:space="preserve">JSONRPC over HTTP </w:t>
       </w:r>
@@ -12982,7 +13023,7 @@
       <w:r>
         <w:t xml:space="preserve"> API</w:t>
       </w:r>
-      <w:bookmarkEnd w:id="877"/>
+      <w:bookmarkEnd w:id="886"/>
     </w:p>
     <w:p>
       <w:pPr>
@@ -13556,11 +13597,11 @@
           <w:numId w:val="4"/>
         </w:numPr>
       </w:pPr>
-      <w:bookmarkStart w:id="878" w:name="_Toc2843230"/>
+      <w:bookmarkStart w:id="887" w:name="_Toc2843230"/>
       <w:r>
         <w:t>JSONRPC over WebSocket API</w:t>
       </w:r>
-      <w:bookmarkEnd w:id="878"/>
+      <w:bookmarkEnd w:id="887"/>
     </w:p>
     <w:p>
       <w:pPr>
@@ -14130,13 +14171,13 @@
           <w:numId w:val="4"/>
         </w:numPr>
       </w:pPr>
-      <w:bookmarkStart w:id="879" w:name="_Ref2064111"/>
-      <w:bookmarkStart w:id="880" w:name="_Toc2843231"/>
+      <w:bookmarkStart w:id="888" w:name="_Ref2064111"/>
+      <w:bookmarkStart w:id="889" w:name="_Toc2843231"/>
       <w:r>
         <w:t>RESTful API calls [deprecated]</w:t>
       </w:r>
-      <w:bookmarkEnd w:id="879"/>
-      <w:bookmarkEnd w:id="880"/>
+      <w:bookmarkEnd w:id="888"/>
+      <w:bookmarkEnd w:id="889"/>
     </w:p>
     <w:p/>
     <w:p>
@@ -15536,19 +15577,19 @@
           <w:numId w:val="4"/>
         </w:numPr>
       </w:pPr>
-      <w:bookmarkStart w:id="881" w:name="_Toc370376417"/>
-      <w:bookmarkStart w:id="882" w:name="_Toc527025463"/>
-      <w:bookmarkStart w:id="883" w:name="_Ref2064276"/>
-      <w:bookmarkStart w:id="884" w:name="_Ref2064282"/>
-      <w:bookmarkStart w:id="885" w:name="_Toc2843232"/>
-      <w:bookmarkEnd w:id="881"/>
+      <w:bookmarkStart w:id="890" w:name="_Toc370376417"/>
+      <w:bookmarkStart w:id="891" w:name="_Toc527025463"/>
+      <w:bookmarkStart w:id="892" w:name="_Ref2064276"/>
+      <w:bookmarkStart w:id="893" w:name="_Ref2064282"/>
+      <w:bookmarkStart w:id="894" w:name="_Toc2843232"/>
+      <w:bookmarkEnd w:id="890"/>
       <w:r>
         <w:t>Web sockets</w:t>
       </w:r>
-      <w:bookmarkEnd w:id="882"/>
-      <w:bookmarkEnd w:id="883"/>
-      <w:bookmarkEnd w:id="884"/>
-      <w:bookmarkEnd w:id="885"/>
+      <w:bookmarkEnd w:id="891"/>
+      <w:bookmarkEnd w:id="892"/>
+      <w:bookmarkEnd w:id="893"/>
+      <w:bookmarkEnd w:id="894"/>
     </w:p>
     <w:p>
       <w:pPr>
@@ -16077,13 +16118,13 @@
         </w:numPr>
         <w:jc w:val="both"/>
       </w:pPr>
-      <w:bookmarkStart w:id="886" w:name="_Toc527025464"/>
-      <w:bookmarkStart w:id="887" w:name="_Toc2843233"/>
+      <w:bookmarkStart w:id="895" w:name="_Toc527025464"/>
+      <w:bookmarkStart w:id="896" w:name="_Toc2843233"/>
       <w:r>
         <w:t>Subsystems</w:t>
       </w:r>
-      <w:bookmarkEnd w:id="886"/>
-      <w:bookmarkEnd w:id="887"/>
+      <w:bookmarkEnd w:id="895"/>
+      <w:bookmarkEnd w:id="896"/>
     </w:p>
     <w:p>
       <w:pPr>
@@ -18350,18 +18391,18 @@
           <w:numId w:val="4"/>
         </w:numPr>
       </w:pPr>
-      <w:bookmarkStart w:id="888" w:name="_Toc2778859"/>
-      <w:bookmarkStart w:id="889" w:name="_Toc2778860"/>
-      <w:bookmarkStart w:id="890" w:name="_Toc2778861"/>
-      <w:bookmarkStart w:id="891" w:name="_Toc496167967"/>
-      <w:bookmarkStart w:id="892" w:name="_Toc370376418"/>
-      <w:bookmarkStart w:id="893" w:name="_Toc527025465"/>
-      <w:bookmarkStart w:id="894" w:name="_Toc2843234"/>
-      <w:bookmarkEnd w:id="888"/>
-      <w:bookmarkEnd w:id="889"/>
-      <w:bookmarkEnd w:id="890"/>
-      <w:bookmarkEnd w:id="891"/>
-      <w:bookmarkEnd w:id="892"/>
+      <w:bookmarkStart w:id="897" w:name="_Toc2778859"/>
+      <w:bookmarkStart w:id="898" w:name="_Toc2778860"/>
+      <w:bookmarkStart w:id="899" w:name="_Toc2778861"/>
+      <w:bookmarkStart w:id="900" w:name="_Toc496167967"/>
+      <w:bookmarkStart w:id="901" w:name="_Toc370376418"/>
+      <w:bookmarkStart w:id="902" w:name="_Toc527025465"/>
+      <w:bookmarkStart w:id="903" w:name="_Toc2843234"/>
+      <w:bookmarkEnd w:id="897"/>
+      <w:bookmarkEnd w:id="898"/>
+      <w:bookmarkEnd w:id="899"/>
+      <w:bookmarkEnd w:id="900"/>
+      <w:bookmarkEnd w:id="901"/>
       <w:proofErr w:type="spellStart"/>
       <w:r>
         <w:lastRenderedPageBreak/>
@@ -18371,8 +18412,8 @@
       <w:r>
         <w:t xml:space="preserve"> Application</w:t>
       </w:r>
-      <w:bookmarkEnd w:id="893"/>
-      <w:bookmarkEnd w:id="894"/>
+      <w:bookmarkEnd w:id="902"/>
+      <w:bookmarkEnd w:id="903"/>
     </w:p>
     <w:p>
       <w:pPr>
@@ -18382,17 +18423,17 @@
           <w:numId w:val="4"/>
         </w:numPr>
       </w:pPr>
-      <w:bookmarkStart w:id="895" w:name="_Toc496167968"/>
-      <w:bookmarkStart w:id="896" w:name="_Toc370376419"/>
-      <w:bookmarkStart w:id="897" w:name="_Toc527025466"/>
-      <w:bookmarkStart w:id="898" w:name="_Toc2843235"/>
-      <w:bookmarkEnd w:id="895"/>
-      <w:bookmarkEnd w:id="896"/>
+      <w:bookmarkStart w:id="904" w:name="_Toc496167968"/>
+      <w:bookmarkStart w:id="905" w:name="_Toc370376419"/>
+      <w:bookmarkStart w:id="906" w:name="_Toc527025466"/>
+      <w:bookmarkStart w:id="907" w:name="_Toc2843235"/>
+      <w:bookmarkEnd w:id="904"/>
+      <w:bookmarkEnd w:id="905"/>
       <w:r>
         <w:t>Startup parameters</w:t>
       </w:r>
-      <w:bookmarkEnd w:id="897"/>
-      <w:bookmarkEnd w:id="898"/>
+      <w:bookmarkEnd w:id="906"/>
+      <w:bookmarkEnd w:id="907"/>
     </w:p>
     <w:p>
       <w:pPr>
@@ -18402,17 +18443,17 @@
           <w:numId w:val="4"/>
         </w:numPr>
       </w:pPr>
-      <w:bookmarkStart w:id="899" w:name="_Toc370376420"/>
-      <w:bookmarkStart w:id="900" w:name="_Toc496167969"/>
-      <w:bookmarkStart w:id="901" w:name="_Toc527025467"/>
-      <w:bookmarkStart w:id="902" w:name="_Toc2843236"/>
-      <w:bookmarkEnd w:id="899"/>
-      <w:bookmarkEnd w:id="900"/>
+      <w:bookmarkStart w:id="908" w:name="_Toc370376420"/>
+      <w:bookmarkStart w:id="909" w:name="_Toc496167969"/>
+      <w:bookmarkStart w:id="910" w:name="_Toc527025467"/>
+      <w:bookmarkStart w:id="911" w:name="_Toc2843236"/>
+      <w:bookmarkEnd w:id="908"/>
+      <w:bookmarkEnd w:id="909"/>
       <w:r>
         <w:t>Configuration</w:t>
       </w:r>
-      <w:bookmarkEnd w:id="901"/>
-      <w:bookmarkEnd w:id="902"/>
+      <w:bookmarkEnd w:id="910"/>
+      <w:bookmarkEnd w:id="911"/>
     </w:p>
     <w:p>
       <w:pPr>
@@ -18450,15 +18491,15 @@
           <w:numId w:val="4"/>
         </w:numPr>
       </w:pPr>
-      <w:bookmarkStart w:id="903" w:name="_Toc370376421"/>
-      <w:bookmarkStart w:id="904" w:name="_Toc527025468"/>
-      <w:bookmarkStart w:id="905" w:name="_Toc2843237"/>
+      <w:bookmarkStart w:id="912" w:name="_Toc370376421"/>
+      <w:bookmarkStart w:id="913" w:name="_Toc527025468"/>
+      <w:bookmarkStart w:id="914" w:name="_Toc2843237"/>
       <w:r>
         <w:t>Main configuration</w:t>
       </w:r>
-      <w:bookmarkEnd w:id="903"/>
-      <w:bookmarkEnd w:id="904"/>
-      <w:bookmarkEnd w:id="905"/>
+      <w:bookmarkEnd w:id="912"/>
+      <w:bookmarkEnd w:id="913"/>
+      <w:bookmarkEnd w:id="914"/>
       <w:r>
         <w:tab/>
       </w:r>
@@ -19670,15 +19711,15 @@
           <w:numId w:val="4"/>
         </w:numPr>
       </w:pPr>
-      <w:bookmarkStart w:id="906" w:name="_Toc370376422"/>
-      <w:bookmarkStart w:id="907" w:name="_Toc527025469"/>
-      <w:bookmarkStart w:id="908" w:name="_Toc2843238"/>
-      <w:bookmarkEnd w:id="906"/>
+      <w:bookmarkStart w:id="915" w:name="_Toc370376422"/>
+      <w:bookmarkStart w:id="916" w:name="_Toc527025469"/>
+      <w:bookmarkStart w:id="917" w:name="_Toc2843238"/>
+      <w:bookmarkEnd w:id="915"/>
       <w:r>
         <w:t>Plugin</w:t>
       </w:r>
-      <w:bookmarkEnd w:id="907"/>
-      <w:bookmarkEnd w:id="908"/>
+      <w:bookmarkEnd w:id="916"/>
+      <w:bookmarkEnd w:id="917"/>
     </w:p>
     <w:tbl>
       <w:tblPr>
@@ -20088,20 +20129,20 @@
           <w:numId w:val="4"/>
         </w:numPr>
       </w:pPr>
-      <w:bookmarkStart w:id="909" w:name="_Toc370376423"/>
-      <w:bookmarkStart w:id="910" w:name="_Toc527025470"/>
-      <w:bookmarkStart w:id="911" w:name="__DdeLink__4420_3333340783"/>
-      <w:bookmarkStart w:id="912" w:name="_Toc2843239"/>
+      <w:bookmarkStart w:id="918" w:name="_Toc370376423"/>
+      <w:bookmarkStart w:id="919" w:name="_Toc527025470"/>
+      <w:bookmarkStart w:id="920" w:name="_Toc2843239"/>
+      <w:bookmarkStart w:id="921" w:name="__DdeLink__4420_3333340783"/>
       <w:r>
         <w:t>Process</w:t>
       </w:r>
-      <w:bookmarkEnd w:id="909"/>
-      <w:bookmarkEnd w:id="910"/>
-      <w:bookmarkEnd w:id="912"/>
+      <w:bookmarkEnd w:id="918"/>
+      <w:bookmarkEnd w:id="919"/>
+      <w:bookmarkEnd w:id="920"/>
       <w:r>
         <w:t xml:space="preserve"> </w:t>
       </w:r>
-      <w:bookmarkEnd w:id="911"/>
+      <w:bookmarkEnd w:id="921"/>
     </w:p>
     <w:tbl>
       <w:tblPr>
@@ -20321,20 +20362,20 @@
           <w:numId w:val="4"/>
         </w:numPr>
       </w:pPr>
-      <w:bookmarkStart w:id="913" w:name="_Toc2778868"/>
-      <w:bookmarkStart w:id="914" w:name="_Toc370376424"/>
-      <w:bookmarkStart w:id="915" w:name="_Toc496167970"/>
-      <w:bookmarkStart w:id="916" w:name="_Toc527025471"/>
-      <w:bookmarkStart w:id="917" w:name="_Toc2843240"/>
-      <w:bookmarkEnd w:id="913"/>
-      <w:bookmarkEnd w:id="914"/>
-      <w:bookmarkEnd w:id="915"/>
+      <w:bookmarkStart w:id="922" w:name="_Toc2778868"/>
+      <w:bookmarkStart w:id="923" w:name="_Toc370376424"/>
+      <w:bookmarkStart w:id="924" w:name="_Toc496167970"/>
+      <w:bookmarkStart w:id="925" w:name="_Toc527025471"/>
+      <w:bookmarkStart w:id="926" w:name="_Toc2843240"/>
+      <w:bookmarkEnd w:id="922"/>
+      <w:bookmarkEnd w:id="923"/>
+      <w:bookmarkEnd w:id="924"/>
       <w:r>
         <w:lastRenderedPageBreak/>
         <w:t>Controller Plugin</w:t>
       </w:r>
-      <w:bookmarkEnd w:id="916"/>
-      <w:bookmarkEnd w:id="917"/>
+      <w:bookmarkEnd w:id="925"/>
+      <w:bookmarkEnd w:id="926"/>
     </w:p>
     <w:p>
       <w:pPr>
@@ -20417,19 +20458,19 @@
           <w:numId w:val="4"/>
         </w:numPr>
       </w:pPr>
-      <w:bookmarkStart w:id="918" w:name="_Toc370376425"/>
-      <w:bookmarkStart w:id="919" w:name="_Ref496195423"/>
-      <w:bookmarkStart w:id="920" w:name="_Toc496167971"/>
-      <w:bookmarkStart w:id="921" w:name="_Toc527025472"/>
-      <w:bookmarkStart w:id="922" w:name="_Toc2843241"/>
-      <w:bookmarkEnd w:id="918"/>
-      <w:bookmarkEnd w:id="919"/>
-      <w:bookmarkEnd w:id="920"/>
+      <w:bookmarkStart w:id="927" w:name="_Toc370376425"/>
+      <w:bookmarkStart w:id="928" w:name="_Ref496195423"/>
+      <w:bookmarkStart w:id="929" w:name="_Toc496167971"/>
+      <w:bookmarkStart w:id="930" w:name="_Toc527025472"/>
+      <w:bookmarkStart w:id="931" w:name="_Toc2843241"/>
+      <w:bookmarkEnd w:id="927"/>
+      <w:bookmarkEnd w:id="928"/>
+      <w:bookmarkEnd w:id="929"/>
       <w:r>
         <w:t>Activate/Deactivate state-diagram</w:t>
       </w:r>
-      <w:bookmarkEnd w:id="921"/>
-      <w:bookmarkEnd w:id="922"/>
+      <w:bookmarkEnd w:id="930"/>
+      <w:bookmarkEnd w:id="931"/>
     </w:p>
     <w:p>
       <w:pPr>
@@ -20734,7 +20775,6 @@
         <w:jc w:val="both"/>
       </w:pPr>
       <w:r>
-        <w:lastRenderedPageBreak/>
         <w:t>The states Deactivated, Activating, Activated and Deactivating are controlled by the Controller plugin. The sub-states, suspended and resumed are controlled by the plugin self. To change these states, the API on the plugin needs to be called. For the details, see the specific plugin that have suspend and resume behavior.</w:t>
       </w:r>
     </w:p>
@@ -20746,17 +20786,18 @@
           <w:numId w:val="4"/>
         </w:numPr>
       </w:pPr>
-      <w:bookmarkStart w:id="923" w:name="__DdeLink__17767_2994574191"/>
-      <w:bookmarkStart w:id="924" w:name="_Toc2843242"/>
-      <w:bookmarkEnd w:id="923"/>
-      <w:r>
+      <w:bookmarkStart w:id="932" w:name="__DdeLink__17767_2994574191"/>
+      <w:bookmarkStart w:id="933" w:name="_Toc2843242"/>
+      <w:bookmarkEnd w:id="932"/>
+      <w:r>
+        <w:lastRenderedPageBreak/>
         <w:t>Configuration</w:t>
       </w:r>
-      <w:bookmarkEnd w:id="924"/>
+      <w:bookmarkEnd w:id="933"/>
     </w:p>
     <w:p>
-      <w:bookmarkStart w:id="925" w:name="__DdeLink__17767_29945741911"/>
-      <w:bookmarkEnd w:id="925"/>
+      <w:bookmarkStart w:id="934" w:name="__DdeLink__17767_29945741911"/>
+      <w:bookmarkEnd w:id="934"/>
     </w:p>
     <w:tbl>
       <w:tblPr>
@@ -21290,21 +21331,21 @@
           <w:numId w:val="4"/>
         </w:numPr>
       </w:pPr>
-      <w:bookmarkStart w:id="926" w:name="_Toc370376426"/>
-      <w:bookmarkStart w:id="927" w:name="_Toc496167972"/>
-      <w:bookmarkStart w:id="928" w:name="_Toc527025473"/>
-      <w:bookmarkStart w:id="929" w:name="_Toc2843243"/>
-      <w:bookmarkEnd w:id="926"/>
-      <w:bookmarkEnd w:id="927"/>
-      <w:bookmarkEnd w:id="928"/>
+      <w:bookmarkStart w:id="935" w:name="_Toc370376426"/>
+      <w:bookmarkStart w:id="936" w:name="_Toc496167972"/>
+      <w:bookmarkStart w:id="937" w:name="_Toc527025473"/>
+      <w:bookmarkStart w:id="938" w:name="_Toc2843243"/>
+      <w:bookmarkEnd w:id="935"/>
+      <w:bookmarkEnd w:id="936"/>
+      <w:bookmarkEnd w:id="937"/>
       <w:r>
         <w:t>Application Programming Interface (API)</w:t>
       </w:r>
-      <w:bookmarkStart w:id="930" w:name="_Toc527025474"/>
-      <w:bookmarkStart w:id="931" w:name="_Toc370376427"/>
-      <w:bookmarkEnd w:id="929"/>
-      <w:bookmarkEnd w:id="930"/>
-      <w:bookmarkEnd w:id="931"/>
+      <w:bookmarkStart w:id="939" w:name="_Toc527025474"/>
+      <w:bookmarkStart w:id="940" w:name="_Toc370376427"/>
+      <w:bookmarkEnd w:id="938"/>
+      <w:bookmarkEnd w:id="939"/>
+      <w:bookmarkEnd w:id="940"/>
     </w:p>
     <w:p>
       <w:pPr>
@@ -21323,7 +21364,7 @@
       <w:r>
         <w:fldChar w:fldCharType="separate"/>
       </w:r>
-      <w:bookmarkStart w:id="932" w:name="_Toc2843244"/>
+      <w:bookmarkStart w:id="941" w:name="_Toc2843244"/>
       <w:proofErr w:type="spellStart"/>
       <w:r>
         <w:t>WPEFramework</w:t>
@@ -21332,12 +21373,12 @@
       <w:r>
         <w:fldChar w:fldCharType="end"/>
       </w:r>
-      <w:bookmarkStart w:id="933" w:name="_Toc527025475"/>
+      <w:bookmarkStart w:id="942" w:name="_Toc527025475"/>
       <w:r>
         <w:t xml:space="preserve"> status information</w:t>
       </w:r>
-      <w:bookmarkEnd w:id="932"/>
-      <w:bookmarkEnd w:id="933"/>
+      <w:bookmarkEnd w:id="941"/>
+      <w:bookmarkEnd w:id="942"/>
     </w:p>
     <w:p>
       <w:pPr>
@@ -21526,16 +21567,15 @@
           <w:numId w:val="4"/>
         </w:numPr>
       </w:pPr>
-      <w:bookmarkStart w:id="934" w:name="_Toc370376429"/>
-      <w:bookmarkStart w:id="935" w:name="_Toc527025476"/>
-      <w:bookmarkStart w:id="936" w:name="_Toc2843245"/>
-      <w:bookmarkEnd w:id="934"/>
-      <w:r>
-        <w:lastRenderedPageBreak/>
+      <w:bookmarkStart w:id="943" w:name="_Toc370376429"/>
+      <w:bookmarkStart w:id="944" w:name="_Toc527025476"/>
+      <w:bookmarkStart w:id="945" w:name="_Toc2843245"/>
+      <w:bookmarkEnd w:id="943"/>
+      <w:r>
         <w:t>Plugin Information</w:t>
       </w:r>
-      <w:bookmarkEnd w:id="935"/>
-      <w:bookmarkEnd w:id="936"/>
+      <w:bookmarkEnd w:id="944"/>
+      <w:bookmarkEnd w:id="945"/>
     </w:p>
     <w:p>
       <w:r>
@@ -21700,13 +21740,14 @@
           <w:numId w:val="4"/>
         </w:numPr>
       </w:pPr>
-      <w:bookmarkStart w:id="937" w:name="_Toc527025477"/>
-      <w:bookmarkStart w:id="938" w:name="_Toc2843246"/>
-      <w:r>
+      <w:bookmarkStart w:id="946" w:name="_Toc527025477"/>
+      <w:bookmarkStart w:id="947" w:name="_Toc2843246"/>
+      <w:r>
+        <w:lastRenderedPageBreak/>
         <w:t>All Plugins Information</w:t>
       </w:r>
-      <w:bookmarkEnd w:id="937"/>
-      <w:bookmarkEnd w:id="938"/>
+      <w:bookmarkEnd w:id="946"/>
+      <w:bookmarkEnd w:id="947"/>
     </w:p>
     <w:p>
       <w:r>
@@ -21873,15 +21914,15 @@
           <w:numId w:val="4"/>
         </w:numPr>
       </w:pPr>
-      <w:bookmarkStart w:id="939" w:name="_Toc370376430"/>
-      <w:bookmarkStart w:id="940" w:name="_Toc527025478"/>
-      <w:bookmarkStart w:id="941" w:name="_Toc2843247"/>
-      <w:bookmarkEnd w:id="939"/>
+      <w:bookmarkStart w:id="948" w:name="_Toc370376430"/>
+      <w:bookmarkStart w:id="949" w:name="_Toc527025478"/>
+      <w:bookmarkStart w:id="950" w:name="_Toc2843247"/>
+      <w:bookmarkEnd w:id="948"/>
       <w:r>
         <w:t>Link information</w:t>
       </w:r>
-      <w:bookmarkEnd w:id="940"/>
-      <w:bookmarkEnd w:id="941"/>
+      <w:bookmarkEnd w:id="949"/>
+      <w:bookmarkEnd w:id="950"/>
     </w:p>
     <w:p>
       <w:r>
@@ -22063,13 +22104,13 @@
           <w:numId w:val="4"/>
         </w:numPr>
       </w:pPr>
-      <w:bookmarkStart w:id="942" w:name="_Toc527025479"/>
-      <w:bookmarkStart w:id="943" w:name="_Toc2843248"/>
+      <w:bookmarkStart w:id="951" w:name="_Toc527025479"/>
+      <w:bookmarkStart w:id="952" w:name="_Toc2843248"/>
       <w:r>
         <w:t>Environment Value</w:t>
       </w:r>
-      <w:bookmarkEnd w:id="942"/>
-      <w:bookmarkEnd w:id="943"/>
+      <w:bookmarkEnd w:id="951"/>
+      <w:bookmarkEnd w:id="952"/>
     </w:p>
     <w:p>
       <w:r>
@@ -22284,13 +22325,13 @@
           <w:numId w:val="4"/>
         </w:numPr>
       </w:pPr>
-      <w:bookmarkStart w:id="944" w:name="_Toc527025480"/>
-      <w:bookmarkStart w:id="945" w:name="_Toc2843249"/>
+      <w:bookmarkStart w:id="953" w:name="_Toc527025480"/>
+      <w:bookmarkStart w:id="954" w:name="_Toc2843249"/>
       <w:r>
         <w:t>Configuration String</w:t>
       </w:r>
-      <w:bookmarkEnd w:id="944"/>
-      <w:bookmarkEnd w:id="945"/>
+      <w:bookmarkEnd w:id="953"/>
+      <w:bookmarkEnd w:id="954"/>
     </w:p>
     <w:p>
       <w:r>
@@ -22452,13 +22493,13 @@
           <w:numId w:val="4"/>
         </w:numPr>
       </w:pPr>
-      <w:bookmarkStart w:id="946" w:name="_Toc527025481"/>
-      <w:bookmarkStart w:id="947" w:name="_Toc2843250"/>
+      <w:bookmarkStart w:id="955" w:name="_Toc527025481"/>
+      <w:bookmarkStart w:id="956" w:name="_Toc2843250"/>
       <w:r>
         <w:t>Process information</w:t>
       </w:r>
-      <w:bookmarkEnd w:id="946"/>
-      <w:bookmarkEnd w:id="947"/>
+      <w:bookmarkEnd w:id="955"/>
+      <w:bookmarkEnd w:id="956"/>
     </w:p>
     <w:p>
       <w:r>
@@ -22614,13 +22655,13 @@
           <w:numId w:val="4"/>
         </w:numPr>
       </w:pPr>
-      <w:bookmarkStart w:id="948" w:name="_Toc527025482"/>
-      <w:bookmarkStart w:id="949" w:name="_Toc2843251"/>
+      <w:bookmarkStart w:id="957" w:name="_Toc527025482"/>
+      <w:bookmarkStart w:id="958" w:name="_Toc2843251"/>
       <w:r>
         <w:t>Discovery Information</w:t>
       </w:r>
-      <w:bookmarkEnd w:id="948"/>
-      <w:bookmarkEnd w:id="949"/>
+      <w:bookmarkEnd w:id="957"/>
+      <w:bookmarkEnd w:id="958"/>
     </w:p>
     <w:p>
       <w:r>
@@ -22664,7 +22705,6 @@
               <w:rPr>
                 <w:rFonts w:asciiTheme="minorHAnsi" w:eastAsiaTheme="minorEastAsia" w:hAnsiTheme="minorHAnsi"/>
               </w:rPr>
-              <w:lastRenderedPageBreak/>
               <w:t>Request:</w:t>
             </w:r>
           </w:p>
@@ -22776,13 +22816,13 @@
           <w:numId w:val="4"/>
         </w:numPr>
       </w:pPr>
-      <w:bookmarkStart w:id="950" w:name="_Toc527025483"/>
-      <w:bookmarkStart w:id="951" w:name="_Toc2843252"/>
+      <w:bookmarkStart w:id="959" w:name="_Toc527025483"/>
+      <w:bookmarkStart w:id="960" w:name="_Toc2843252"/>
       <w:r>
         <w:t>Subsystems</w:t>
       </w:r>
-      <w:bookmarkEnd w:id="950"/>
-      <w:bookmarkEnd w:id="951"/>
+      <w:bookmarkEnd w:id="959"/>
+      <w:bookmarkEnd w:id="960"/>
     </w:p>
     <w:p>
       <w:r>
@@ -22889,6 +22929,7 @@
               <w:rPr>
                 <w:rFonts w:asciiTheme="minorHAnsi" w:eastAsiaTheme="minorEastAsia" w:hAnsiTheme="minorHAnsi"/>
               </w:rPr>
+              <w:lastRenderedPageBreak/>
               <w:t>Success:</w:t>
             </w:r>
           </w:p>
@@ -22943,15 +22984,15 @@
           <w:numId w:val="4"/>
         </w:numPr>
       </w:pPr>
-      <w:bookmarkStart w:id="952" w:name="_Toc370376431"/>
-      <w:bookmarkStart w:id="953" w:name="_Toc527025484"/>
-      <w:bookmarkStart w:id="954" w:name="_Toc2843253"/>
-      <w:bookmarkEnd w:id="952"/>
+      <w:bookmarkStart w:id="961" w:name="_Toc370376431"/>
+      <w:bookmarkStart w:id="962" w:name="_Toc527025484"/>
+      <w:bookmarkStart w:id="963" w:name="_Toc2843253"/>
+      <w:bookmarkEnd w:id="961"/>
       <w:r>
         <w:t>Activate Plugin</w:t>
       </w:r>
-      <w:bookmarkEnd w:id="953"/>
-      <w:bookmarkEnd w:id="954"/>
+      <w:bookmarkEnd w:id="962"/>
+      <w:bookmarkEnd w:id="963"/>
     </w:p>
     <w:p>
       <w:pPr>
@@ -23209,15 +23250,15 @@
           <w:numId w:val="4"/>
         </w:numPr>
       </w:pPr>
-      <w:bookmarkStart w:id="955" w:name="_Toc370376432"/>
-      <w:bookmarkStart w:id="956" w:name="_Toc527025485"/>
-      <w:bookmarkStart w:id="957" w:name="_Toc2843254"/>
-      <w:bookmarkEnd w:id="955"/>
+      <w:bookmarkStart w:id="964" w:name="_Toc370376432"/>
+      <w:bookmarkStart w:id="965" w:name="_Toc527025485"/>
+      <w:bookmarkStart w:id="966" w:name="_Toc2843254"/>
+      <w:bookmarkEnd w:id="964"/>
       <w:r>
         <w:t>Deactivate Plugin</w:t>
       </w:r>
-      <w:bookmarkEnd w:id="956"/>
-      <w:bookmarkEnd w:id="957"/>
+      <w:bookmarkEnd w:id="965"/>
+      <w:bookmarkEnd w:id="966"/>
     </w:p>
     <w:p>
       <w:pPr>
@@ -23397,8 +23438,8 @@
                 <w:rFonts w:ascii="Courier" w:hAnsi="Courier"/>
               </w:rPr>
             </w:pPr>
-            <w:bookmarkStart w:id="958" w:name="__DdeLink__12318_2123697851"/>
-            <w:bookmarkEnd w:id="958"/>
+            <w:bookmarkStart w:id="967" w:name="__DdeLink__12318_2123697851"/>
+            <w:bookmarkEnd w:id="967"/>
             <w:r>
               <w:rPr>
                 <w:rFonts w:ascii="Courier" w:hAnsi="Courier"/>
@@ -23452,18 +23493,18 @@
           <w:numId w:val="4"/>
         </w:numPr>
       </w:pPr>
-      <w:bookmarkStart w:id="959" w:name="_Toc527025486"/>
-      <w:bookmarkStart w:id="960" w:name="_Toc2843255"/>
+      <w:bookmarkStart w:id="968" w:name="_Toc527025486"/>
+      <w:bookmarkStart w:id="969" w:name="_Toc2843255"/>
       <w:r>
         <w:t>Reload Configuration</w:t>
       </w:r>
-      <w:bookmarkEnd w:id="959"/>
-      <w:bookmarkEnd w:id="960"/>
+      <w:bookmarkEnd w:id="968"/>
+      <w:bookmarkEnd w:id="969"/>
       <w:r>
         <w:t xml:space="preserve"> </w:t>
       </w:r>
-      <w:bookmarkStart w:id="961" w:name="_Toc3703764301"/>
-      <w:bookmarkEnd w:id="961"/>
+      <w:bookmarkStart w:id="970" w:name="_Toc3703764301"/>
+      <w:bookmarkEnd w:id="970"/>
     </w:p>
     <w:p/>
     <w:p>
@@ -23625,7 +23666,6 @@
               <w:pStyle w:val="Textintable"/>
             </w:pPr>
             <w:r>
-              <w:lastRenderedPageBreak/>
               <w:t>Failure</w:t>
             </w:r>
           </w:p>
@@ -23674,21 +23714,21 @@
           <w:numId w:val="4"/>
         </w:numPr>
       </w:pPr>
-      <w:bookmarkStart w:id="962" w:name="_Toc370376433"/>
-      <w:bookmarkStart w:id="963" w:name="_Ref496257042"/>
-      <w:bookmarkStart w:id="964" w:name="_Ref496257033"/>
-      <w:bookmarkStart w:id="965" w:name="_Ref496256992"/>
-      <w:bookmarkStart w:id="966" w:name="_Toc527025487"/>
-      <w:bookmarkStart w:id="967" w:name="_Toc2843256"/>
-      <w:bookmarkEnd w:id="962"/>
-      <w:bookmarkEnd w:id="963"/>
-      <w:bookmarkEnd w:id="964"/>
-      <w:bookmarkEnd w:id="965"/>
+      <w:bookmarkStart w:id="971" w:name="_Toc370376433"/>
+      <w:bookmarkStart w:id="972" w:name="_Ref496257042"/>
+      <w:bookmarkStart w:id="973" w:name="_Ref496257033"/>
+      <w:bookmarkStart w:id="974" w:name="_Ref496256992"/>
+      <w:bookmarkStart w:id="975" w:name="_Toc527025487"/>
+      <w:bookmarkStart w:id="976" w:name="_Toc2843256"/>
+      <w:bookmarkEnd w:id="971"/>
+      <w:bookmarkEnd w:id="972"/>
+      <w:bookmarkEnd w:id="973"/>
+      <w:bookmarkEnd w:id="974"/>
       <w:r>
         <w:t>Events</w:t>
       </w:r>
-      <w:bookmarkEnd w:id="966"/>
-      <w:bookmarkEnd w:id="967"/>
+      <w:bookmarkEnd w:id="975"/>
+      <w:bookmarkEnd w:id="976"/>
     </w:p>
     <w:p>
       <w:pPr>
@@ -23712,15 +23752,16 @@
           <w:numId w:val="4"/>
         </w:numPr>
       </w:pPr>
-      <w:bookmarkStart w:id="968" w:name="_Toc370376434"/>
-      <w:bookmarkStart w:id="969" w:name="_Toc527025488"/>
-      <w:bookmarkStart w:id="970" w:name="_Toc2843257"/>
-      <w:bookmarkEnd w:id="968"/>
-      <w:r>
+      <w:bookmarkStart w:id="977" w:name="_Toc370376434"/>
+      <w:bookmarkStart w:id="978" w:name="_Toc527025488"/>
+      <w:bookmarkStart w:id="979" w:name="_Toc2843257"/>
+      <w:bookmarkEnd w:id="977"/>
+      <w:r>
+        <w:lastRenderedPageBreak/>
         <w:t>Controller notification forwarder event</w:t>
       </w:r>
-      <w:bookmarkEnd w:id="969"/>
-      <w:bookmarkEnd w:id="970"/>
+      <w:bookmarkEnd w:id="978"/>
+      <w:bookmarkEnd w:id="979"/>
     </w:p>
     <w:p>
       <w:pPr>
@@ -23867,15 +23908,15 @@
           <w:numId w:val="4"/>
         </w:numPr>
       </w:pPr>
-      <w:bookmarkStart w:id="971" w:name="_Toc370376435"/>
-      <w:bookmarkStart w:id="972" w:name="_Toc527025489"/>
-      <w:bookmarkStart w:id="973" w:name="_Toc2843258"/>
-      <w:bookmarkEnd w:id="971"/>
+      <w:bookmarkStart w:id="980" w:name="_Toc370376435"/>
+      <w:bookmarkStart w:id="981" w:name="_Toc527025489"/>
+      <w:bookmarkStart w:id="982" w:name="_Toc2843258"/>
+      <w:bookmarkEnd w:id="980"/>
       <w:r>
         <w:t>State change event</w:t>
       </w:r>
-      <w:bookmarkEnd w:id="972"/>
-      <w:bookmarkEnd w:id="973"/>
+      <w:bookmarkEnd w:id="981"/>
+      <w:bookmarkEnd w:id="982"/>
     </w:p>
     <w:p>
       <w:pPr>
@@ -24239,15 +24280,15 @@
           <w:numId w:val="4"/>
         </w:numPr>
       </w:pPr>
-      <w:bookmarkStart w:id="974" w:name="_Toc370376436"/>
-      <w:bookmarkStart w:id="975" w:name="_Toc527025490"/>
-      <w:bookmarkStart w:id="976" w:name="_Toc2843259"/>
-      <w:bookmarkEnd w:id="974"/>
+      <w:bookmarkStart w:id="983" w:name="_Toc370376436"/>
+      <w:bookmarkStart w:id="984" w:name="_Toc527025490"/>
+      <w:bookmarkStart w:id="985" w:name="_Toc2843259"/>
+      <w:bookmarkEnd w:id="983"/>
       <w:r>
         <w:t>JSON definitions</w:t>
       </w:r>
-      <w:bookmarkEnd w:id="975"/>
-      <w:bookmarkEnd w:id="976"/>
+      <w:bookmarkEnd w:id="984"/>
+      <w:bookmarkEnd w:id="985"/>
     </w:p>
     <w:p>
       <w:pPr>
@@ -24257,10 +24298,10 @@
           <w:numId w:val="4"/>
         </w:numPr>
       </w:pPr>
-      <w:bookmarkStart w:id="977" w:name="_Toc370376437"/>
-      <w:bookmarkStart w:id="978" w:name="_Toc527025491"/>
-      <w:bookmarkStart w:id="979" w:name="_Toc2843260"/>
-      <w:bookmarkEnd w:id="977"/>
+      <w:bookmarkStart w:id="986" w:name="_Toc370376437"/>
+      <w:bookmarkStart w:id="987" w:name="_Toc527025491"/>
+      <w:bookmarkStart w:id="988" w:name="_Toc2843260"/>
+      <w:bookmarkEnd w:id="986"/>
       <w:r>
         <w:t>Plugin information (</w:t>
       </w:r>
@@ -24272,8 +24313,8 @@
       <w:r>
         <w:t>)</w:t>
       </w:r>
-      <w:bookmarkEnd w:id="978"/>
-      <w:bookmarkEnd w:id="979"/>
+      <w:bookmarkEnd w:id="987"/>
+      <w:bookmarkEnd w:id="988"/>
     </w:p>
     <w:tbl>
       <w:tblPr>
@@ -24458,7 +24499,6 @@
             </w:pPr>
             <w:proofErr w:type="spellStart"/>
             <w:r>
-              <w:lastRenderedPageBreak/>
               <w:t>processedrequest</w:t>
             </w:r>
             <w:proofErr w:type="spellEnd"/>
@@ -24666,6 +24706,7 @@
               <w:pStyle w:val="Textintable"/>
             </w:pPr>
             <w:r>
+              <w:lastRenderedPageBreak/>
               <w:t>hash</w:t>
             </w:r>
           </w:p>
@@ -24708,10 +24749,10 @@
           <w:numId w:val="4"/>
         </w:numPr>
       </w:pPr>
-      <w:bookmarkStart w:id="980" w:name="_Toc370376438"/>
-      <w:bookmarkStart w:id="981" w:name="_Toc527025492"/>
-      <w:bookmarkStart w:id="982" w:name="_Toc2843261"/>
-      <w:bookmarkEnd w:id="980"/>
+      <w:bookmarkStart w:id="989" w:name="_Toc370376438"/>
+      <w:bookmarkStart w:id="990" w:name="_Toc527025492"/>
+      <w:bookmarkStart w:id="991" w:name="_Toc2843261"/>
+      <w:bookmarkEnd w:id="989"/>
       <w:r>
         <w:t>Link information(</w:t>
       </w:r>
@@ -24723,8 +24764,8 @@
       <w:r>
         <w:t>)</w:t>
       </w:r>
-      <w:bookmarkEnd w:id="981"/>
-      <w:bookmarkEnd w:id="982"/>
+      <w:bookmarkEnd w:id="990"/>
+      <w:bookmarkEnd w:id="991"/>
     </w:p>
     <w:tbl>
       <w:tblPr>
@@ -26683,6 +26724,9 @@
   <w15:person w15:author="Pierre Wielders">
     <w15:presenceInfo w15:providerId="Windows Live" w15:userId="fee13a4505504495"/>
   </w15:person>
+  <w15:person w15:author="Fransen">
+    <w15:presenceInfo w15:providerId="None" w15:userId="Fransen"/>
+  </w15:person>
 </w15:people>
 </file>
 
@@ -26698,7 +26742,7 @@
     </w:rPrDefault>
     <w:pPrDefault/>
   </w:docDefaults>
-  <w:latentStyles w:defLockedState="0" w:defUIPriority="99" w:defSemiHidden="0" w:defUnhideWhenUsed="0" w:defQFormat="0" w:count="375">
+  <w:latentStyles w:defLockedState="0" w:defUIPriority="99" w:defSemiHidden="0" w:defUnhideWhenUsed="0" w:defQFormat="0" w:count="376">
     <w:lsdException w:name="Normal" w:uiPriority="0" w:qFormat="1"/>
     <w:lsdException w:name="heading 1" w:uiPriority="9" w:qFormat="1"/>
     <w:lsdException w:name="heading 2" w:semiHidden="1" w:uiPriority="9" w:unhideWhenUsed="1" w:qFormat="1"/>
@@ -26804,7 +26848,6 @@
     <w:lsdException w:name="HTML Sample" w:semiHidden="1" w:unhideWhenUsed="1"/>
     <w:lsdException w:name="HTML Typewriter" w:semiHidden="1" w:unhideWhenUsed="1"/>
     <w:lsdException w:name="HTML Variable" w:semiHidden="1" w:unhideWhenUsed="1"/>
-    <w:lsdException w:name="Normal Table" w:semiHidden="1" w:unhideWhenUsed="1"/>
     <w:lsdException w:name="annotation subject" w:semiHidden="1" w:unhideWhenUsed="1"/>
     <w:lsdException w:name="No List" w:semiHidden="1" w:unhideWhenUsed="1"/>
     <w:lsdException w:name="Outline List 1" w:semiHidden="1" w:unhideWhenUsed="1"/>
@@ -26851,10 +26894,8 @@
     <w:lsdException w:name="Table Subtle 2" w:semiHidden="1" w:unhideWhenUsed="1"/>
     <w:lsdException w:name="Table Web 1" w:semiHidden="1" w:unhideWhenUsed="1"/>
     <w:lsdException w:name="Table Web 2" w:semiHidden="1" w:unhideWhenUsed="1"/>
-    <w:lsdException w:name="Table Web 3" w:semiHidden="1" w:unhideWhenUsed="1"/>
     <w:lsdException w:name="Balloon Text" w:semiHidden="1" w:unhideWhenUsed="1"/>
     <w:lsdException w:name="Table Grid" w:uiPriority="59"/>
-    <w:lsdException w:name="Table Theme" w:semiHidden="1" w:unhideWhenUsed="1"/>
     <w:lsdException w:name="Placeholder Text" w:semiHidden="1"/>
     <w:lsdException w:name="No Spacing" w:uiPriority="0"/>
     <w:lsdException w:name="Light Shading" w:uiPriority="60"/>
@@ -27074,6 +27115,7 @@
     <w:lsdException w:name="Smart Hyperlink" w:semiHidden="1" w:unhideWhenUsed="1"/>
     <w:lsdException w:name="Hashtag" w:semiHidden="1" w:unhideWhenUsed="1"/>
     <w:lsdException w:name="Unresolved Mention" w:semiHidden="1" w:unhideWhenUsed="1"/>
+    <w:lsdException w:name="Smart Link" w:semiHidden="1" w:unhideWhenUsed="1"/>
   </w:latentStyles>
   <w:style w:type="paragraph" w:default="1" w:styleId="Standaard">
     <w:name w:val="Normal"/>
@@ -34665,7 +34707,7 @@
 </file>
 
 <file path=customXml/itemProps1.xml><?xml version="1.0" encoding="utf-8"?>
-<ds:datastoreItem xmlns:ds="http://schemas.openxmlformats.org/officeDocument/2006/customXml" ds:itemID="{9D2E4B27-7FE2-4326-B69A-4CBCB128885C}">
+<ds:datastoreItem xmlns:ds="http://schemas.openxmlformats.org/officeDocument/2006/customXml" ds:itemID="{20757286-A08A-4535-B6A5-B78736BC8650}">
   <ds:schemaRefs>
     <ds:schemaRef ds:uri="http://schemas.openxmlformats.org/officeDocument/2006/bibliography"/>
   </ds:schemaRefs>

</xml_diff>

<commit_message>
[JSONRPC] Update documentation for correct protocol version tag name
</commit_message>
<xml_diff>
--- a/doc/WPE - API - WPEFramework.docx
+++ b/doc/WPE - API - WPEFramework.docx
@@ -517,7 +517,7 @@
         </w:tc>
         <w:tc>
           <w:tcPr>
-            <w:tcW w:w="4949" w:type="dxa"/>
+            <w:tcW w:w="4950" w:type="dxa"/>
             <w:tcBorders>
               <w:bottom w:val="single" w:sz="4" w:space="0" w:color="D9D9D9"/>
             </w:tcBorders>
@@ -601,7 +601,7 @@
         </w:tc>
         <w:tc>
           <w:tcPr>
-            <w:tcW w:w="4949" w:type="dxa"/>
+            <w:tcW w:w="4950" w:type="dxa"/>
             <w:tcBorders>
               <w:top w:val="single" w:sz="4" w:space="0" w:color="D9D9D9"/>
               <w:bottom w:val="single" w:sz="4" w:space="0" w:color="D9D9D9"/>
@@ -678,7 +678,7 @@
         </w:tc>
         <w:tc>
           <w:tcPr>
-            <w:tcW w:w="4949" w:type="dxa"/>
+            <w:tcW w:w="4950" w:type="dxa"/>
             <w:tcBorders>
               <w:top w:val="single" w:sz="4" w:space="0" w:color="D9D9D9"/>
               <w:bottom w:val="single" w:sz="4" w:space="0" w:color="D9D9D9"/>
@@ -757,7 +757,7 @@
         </w:tc>
         <w:tc>
           <w:tcPr>
-            <w:tcW w:w="4949" w:type="dxa"/>
+            <w:tcW w:w="4950" w:type="dxa"/>
             <w:tcBorders>
               <w:top w:val="single" w:sz="4" w:space="0" w:color="D9D9D9"/>
               <w:bottom w:val="single" w:sz="4" w:space="0" w:color="D9D9D9"/>
@@ -842,7 +842,7 @@
         </w:tc>
         <w:tc>
           <w:tcPr>
-            <w:tcW w:w="4949" w:type="dxa"/>
+            <w:tcW w:w="4950" w:type="dxa"/>
             <w:tcBorders>
               <w:top w:val="single" w:sz="4" w:space="0" w:color="D9D9D9"/>
               <w:bottom w:val="single" w:sz="4" w:space="0" w:color="D9D9D9"/>
@@ -921,7 +921,7 @@
         </w:tc>
         <w:tc>
           <w:tcPr>
-            <w:tcW w:w="4949" w:type="dxa"/>
+            <w:tcW w:w="4950" w:type="dxa"/>
             <w:tcBorders>
               <w:top w:val="single" w:sz="4" w:space="0" w:color="D9D9D9"/>
               <w:bottom w:val="single" w:sz="4" w:space="0" w:color="D9D9D9"/>
@@ -988,7 +988,7 @@
         </w:tc>
         <w:tc>
           <w:tcPr>
-            <w:tcW w:w="4949" w:type="dxa"/>
+            <w:tcW w:w="4950" w:type="dxa"/>
             <w:shd w:val="clear" w:color="auto" w:fill="auto"/>
           </w:tcPr>
           <w:p>
@@ -1057,7 +1057,7 @@
         </w:tc>
         <w:tc>
           <w:tcPr>
-            <w:tcW w:w="4949" w:type="dxa"/>
+            <w:tcW w:w="4950" w:type="dxa"/>
             <w:shd w:val="clear" w:color="auto" w:fill="auto"/>
           </w:tcPr>
           <w:p>
@@ -1129,7 +1129,7 @@
         </w:tc>
         <w:tc>
           <w:tcPr>
-            <w:tcW w:w="4949" w:type="dxa"/>
+            <w:tcW w:w="4950" w:type="dxa"/>
             <w:tcBorders>
               <w:bottom w:val="single" w:sz="4" w:space="0" w:color="D9D9D9"/>
             </w:tcBorders>
@@ -1145,7 +1145,126 @@
           </w:p>
         </w:tc>
       </w:tr>
+      <w:tr>
+        <w:trPr>
+          <w:trHeight w:val="151"/>
+          <w:ins w:id="0" w:author="Fransen" w:date="2019-04-14T19:47:00Z"/>
+        </w:trPr>
+        <w:tc>
+          <w:tcPr>
+            <w:tcW w:w="979" w:type="dxa"/>
+            <w:tcBorders>
+              <w:bottom w:val="single" w:sz="4" w:space="0" w:color="D9D9D9"/>
+            </w:tcBorders>
+            <w:shd w:val="clear" w:color="auto" w:fill="auto"/>
+          </w:tcPr>
+          <w:p>
+            <w:pPr>
+              <w:pStyle w:val="Textintable"/>
+              <w:rPr>
+                <w:ins w:id="1" w:author="Fransen" w:date="2019-04-14T19:47:00Z"/>
+              </w:rPr>
+            </w:pPr>
+            <w:ins w:id="2" w:author="Fransen" w:date="2019-04-14T19:47:00Z">
+              <w:r>
+                <w:t>0.</w:t>
+              </w:r>
+              <w:r>
+                <w:t>9</w:t>
+              </w:r>
+            </w:ins>
+          </w:p>
+        </w:tc>
+        <w:tc>
+          <w:tcPr>
+            <w:tcW w:w="1259" w:type="dxa"/>
+            <w:tcBorders>
+              <w:bottom w:val="single" w:sz="4" w:space="0" w:color="D9D9D9"/>
+            </w:tcBorders>
+            <w:shd w:val="clear" w:color="auto" w:fill="auto"/>
+          </w:tcPr>
+          <w:p>
+            <w:pPr>
+              <w:pStyle w:val="Textintable"/>
+              <w:rPr>
+                <w:ins w:id="3" w:author="Fransen" w:date="2019-04-14T19:47:00Z"/>
+              </w:rPr>
+            </w:pPr>
+            <w:ins w:id="4" w:author="Fransen" w:date="2019-04-14T19:48:00Z">
+              <w:r>
+                <w:t>14</w:t>
+              </w:r>
+            </w:ins>
+            <w:ins w:id="5" w:author="Fransen" w:date="2019-04-14T19:47:00Z">
+              <w:r>
+                <w:t>-0</w:t>
+              </w:r>
+            </w:ins>
+            <w:ins w:id="6" w:author="Fransen" w:date="2019-04-14T19:48:00Z">
+              <w:r>
+                <w:t>4</w:t>
+              </w:r>
+            </w:ins>
+            <w:ins w:id="7" w:author="Fransen" w:date="2019-04-14T19:47:00Z">
+              <w:r>
+                <w:t>-2019</w:t>
+              </w:r>
+            </w:ins>
+          </w:p>
+        </w:tc>
+        <w:tc>
+          <w:tcPr>
+            <w:tcW w:w="1542" w:type="dxa"/>
+            <w:tcBorders>
+              <w:bottom w:val="single" w:sz="4" w:space="0" w:color="D9D9D9"/>
+            </w:tcBorders>
+            <w:shd w:val="clear" w:color="auto" w:fill="auto"/>
+          </w:tcPr>
+          <w:p>
+            <w:pPr>
+              <w:pStyle w:val="Textintable"/>
+              <w:rPr>
+                <w:ins w:id="8" w:author="Fransen" w:date="2019-04-14T19:47:00Z"/>
+              </w:rPr>
+            </w:pPr>
+            <w:ins w:id="9" w:author="Fransen" w:date="2019-04-14T19:48:00Z">
+              <w:r>
+                <w:t>M. Fransen</w:t>
+              </w:r>
+            </w:ins>
+          </w:p>
+        </w:tc>
+        <w:tc>
+          <w:tcPr>
+            <w:tcW w:w="4950" w:type="dxa"/>
+            <w:tcBorders>
+              <w:bottom w:val="single" w:sz="4" w:space="0" w:color="D9D9D9"/>
+            </w:tcBorders>
+            <w:shd w:val="clear" w:color="auto" w:fill="auto"/>
+          </w:tcPr>
+          <w:p>
+            <w:pPr>
+              <w:pStyle w:val="Textintable"/>
+              <w:rPr>
+                <w:ins w:id="10" w:author="Fransen" w:date="2019-04-14T19:47:00Z"/>
+              </w:rPr>
+            </w:pPr>
+            <w:ins w:id="11" w:author="Fransen" w:date="2019-04-14T19:48:00Z">
+              <w:r>
+                <w:t>Small JSONRPC corrections</w:t>
+              </w:r>
+            </w:ins>
+          </w:p>
+        </w:tc>
+      </w:tr>
     </w:tbl>
+    <w:p>
+      <w:pPr>
+        <w:rPr>
+          <w:ins w:id="12" w:author="Fransen" w:date="2019-04-14T19:47:00Z"/>
+        </w:rPr>
+      </w:pPr>
+    </w:p>
     <w:p/>
     <w:p>
       <w:pPr>
@@ -1155,9 +1274,11 @@
       <w:r>
         <w:br w:type="page"/>
       </w:r>
+      <w:bookmarkStart w:id="13" w:name="_GoBack"/>
+      <w:bookmarkEnd w:id="13"/>
     </w:p>
-    <w:bookmarkStart w:id="0" w:name="_Toc527025451" w:displacedByCustomXml="next"/>
-    <w:bookmarkStart w:id="1" w:name="_Toc2843214" w:displacedByCustomXml="next"/>
+    <w:bookmarkStart w:id="14" w:name="_Toc2843214" w:displacedByCustomXml="next"/>
+    <w:bookmarkStart w:id="15" w:name="_Toc527025451" w:displacedByCustomXml="next"/>
     <w:sdt>
       <w:sdtPr>
         <w:rPr>
@@ -1183,8 +1304,8 @@
           <w:r>
             <w:t>Table of Contents</w:t>
           </w:r>
-          <w:bookmarkEnd w:id="1"/>
-          <w:bookmarkEnd w:id="0"/>
+          <w:bookmarkEnd w:id="15"/>
+          <w:bookmarkEnd w:id="14"/>
         </w:p>
         <w:p>
           <w:pPr>
@@ -1198,7 +1319,6 @@
               <w:bCs w:val="0"/>
               <w:noProof/>
               <w:szCs w:val="22"/>
-              <w:lang/>
             </w:rPr>
           </w:pPr>
           <w:r>
@@ -1280,7 +1400,6 @@
               <w:bCs w:val="0"/>
               <w:noProof/>
               <w:szCs w:val="22"/>
-              <w:lang/>
             </w:rPr>
           </w:pPr>
           <w:hyperlink w:anchor="_Toc2843215" w:history="1">
@@ -1298,7 +1417,6 @@
                 <w:bCs w:val="0"/>
                 <w:noProof/>
                 <w:szCs w:val="22"/>
-                <w:lang/>
               </w:rPr>
               <w:tab/>
             </w:r>
@@ -1363,7 +1481,6 @@
               <w:rFonts w:asciiTheme="minorHAnsi" w:hAnsiTheme="minorHAnsi"/>
               <w:noProof/>
               <w:sz w:val="22"/>
-              <w:lang/>
             </w:rPr>
           </w:pPr>
           <w:hyperlink w:anchor="_Toc2843216" w:history="1">
@@ -1379,7 +1496,6 @@
                 <w:rFonts w:asciiTheme="minorHAnsi" w:hAnsiTheme="minorHAnsi"/>
                 <w:noProof/>
                 <w:sz w:val="22"/>
-                <w:lang/>
               </w:rPr>
               <w:tab/>
             </w:r>
@@ -1444,7 +1560,6 @@
               <w:rFonts w:asciiTheme="minorHAnsi" w:hAnsiTheme="minorHAnsi"/>
               <w:noProof/>
               <w:sz w:val="22"/>
-              <w:lang/>
             </w:rPr>
           </w:pPr>
           <w:hyperlink w:anchor="_Toc2843217" w:history="1">
@@ -1460,7 +1575,6 @@
                 <w:rFonts w:asciiTheme="minorHAnsi" w:hAnsiTheme="minorHAnsi"/>
                 <w:noProof/>
                 <w:sz w:val="22"/>
-                <w:lang/>
               </w:rPr>
               <w:tab/>
             </w:r>
@@ -1525,7 +1639,6 @@
               <w:rFonts w:asciiTheme="minorHAnsi" w:hAnsiTheme="minorHAnsi"/>
               <w:noProof/>
               <w:sz w:val="22"/>
-              <w:lang/>
             </w:rPr>
           </w:pPr>
           <w:hyperlink w:anchor="_Toc2843218" w:history="1">
@@ -1541,7 +1654,6 @@
                 <w:rFonts w:asciiTheme="minorHAnsi" w:hAnsiTheme="minorHAnsi"/>
                 <w:noProof/>
                 <w:sz w:val="22"/>
-                <w:lang/>
               </w:rPr>
               <w:tab/>
             </w:r>
@@ -1606,7 +1718,6 @@
               <w:rFonts w:asciiTheme="minorHAnsi" w:hAnsiTheme="minorHAnsi"/>
               <w:noProof/>
               <w:sz w:val="22"/>
-              <w:lang/>
             </w:rPr>
           </w:pPr>
           <w:hyperlink w:anchor="_Toc2843219" w:history="1">
@@ -1622,7 +1733,6 @@
                 <w:rFonts w:asciiTheme="minorHAnsi" w:hAnsiTheme="minorHAnsi"/>
                 <w:noProof/>
                 <w:sz w:val="22"/>
-                <w:lang/>
               </w:rPr>
               <w:tab/>
             </w:r>
@@ -1687,7 +1797,6 @@
               <w:rFonts w:asciiTheme="minorHAnsi" w:hAnsiTheme="minorHAnsi"/>
               <w:noProof/>
               <w:sz w:val="22"/>
-              <w:lang/>
             </w:rPr>
           </w:pPr>
           <w:hyperlink w:anchor="_Toc2843220" w:history="1">
@@ -1703,7 +1812,6 @@
                 <w:rFonts w:asciiTheme="minorHAnsi" w:hAnsiTheme="minorHAnsi"/>
                 <w:noProof/>
                 <w:sz w:val="22"/>
-                <w:lang/>
               </w:rPr>
               <w:tab/>
             </w:r>
@@ -1768,7 +1876,6 @@
               <w:rFonts w:asciiTheme="minorHAnsi" w:hAnsiTheme="minorHAnsi"/>
               <w:noProof/>
               <w:sz w:val="22"/>
-              <w:lang/>
             </w:rPr>
           </w:pPr>
           <w:hyperlink w:anchor="_Toc2843221" w:history="1">
@@ -1784,7 +1891,6 @@
                 <w:rFonts w:asciiTheme="minorHAnsi" w:hAnsiTheme="minorHAnsi"/>
                 <w:noProof/>
                 <w:sz w:val="22"/>
-                <w:lang/>
               </w:rPr>
               <w:tab/>
             </w:r>
@@ -1849,7 +1955,6 @@
               <w:rFonts w:asciiTheme="minorHAnsi" w:hAnsiTheme="minorHAnsi"/>
               <w:noProof/>
               <w:sz w:val="22"/>
-              <w:lang/>
             </w:rPr>
           </w:pPr>
           <w:hyperlink w:anchor="_Toc2843222" w:history="1">
@@ -1865,7 +1970,6 @@
                 <w:rFonts w:asciiTheme="minorHAnsi" w:hAnsiTheme="minorHAnsi"/>
                 <w:noProof/>
                 <w:sz w:val="22"/>
-                <w:lang/>
               </w:rPr>
               <w:tab/>
             </w:r>
@@ -1930,7 +2034,6 @@
               <w:rFonts w:asciiTheme="minorHAnsi" w:hAnsiTheme="minorHAnsi"/>
               <w:noProof/>
               <w:sz w:val="22"/>
-              <w:lang/>
             </w:rPr>
           </w:pPr>
           <w:hyperlink w:anchor="_Toc2843223" w:history="1">
@@ -1946,7 +2049,6 @@
                 <w:rFonts w:asciiTheme="minorHAnsi" w:hAnsiTheme="minorHAnsi"/>
                 <w:noProof/>
                 <w:sz w:val="22"/>
-                <w:lang/>
               </w:rPr>
               <w:tab/>
             </w:r>
@@ -2013,7 +2115,6 @@
               <w:bCs w:val="0"/>
               <w:noProof/>
               <w:szCs w:val="22"/>
-              <w:lang/>
             </w:rPr>
           </w:pPr>
           <w:hyperlink w:anchor="_Toc2843224" w:history="1">
@@ -2031,7 +2132,6 @@
                 <w:bCs w:val="0"/>
                 <w:noProof/>
                 <w:szCs w:val="22"/>
-                <w:lang/>
               </w:rPr>
               <w:tab/>
             </w:r>
@@ -2096,7 +2196,6 @@
               <w:rFonts w:asciiTheme="minorHAnsi" w:hAnsiTheme="minorHAnsi"/>
               <w:noProof/>
               <w:sz w:val="22"/>
-              <w:lang/>
             </w:rPr>
           </w:pPr>
           <w:hyperlink w:anchor="_Toc2843225" w:history="1">
@@ -2112,7 +2211,6 @@
                 <w:rFonts w:asciiTheme="minorHAnsi" w:hAnsiTheme="minorHAnsi"/>
                 <w:noProof/>
                 <w:sz w:val="22"/>
-                <w:lang/>
               </w:rPr>
               <w:tab/>
             </w:r>
@@ -2177,7 +2275,6 @@
               <w:rFonts w:asciiTheme="minorHAnsi" w:hAnsiTheme="minorHAnsi"/>
               <w:noProof/>
               <w:sz w:val="22"/>
-              <w:lang/>
             </w:rPr>
           </w:pPr>
           <w:hyperlink w:anchor="_Toc2843226" w:history="1">
@@ -2193,7 +2290,6 @@
                 <w:rFonts w:asciiTheme="minorHAnsi" w:hAnsiTheme="minorHAnsi"/>
                 <w:noProof/>
                 <w:sz w:val="22"/>
-                <w:lang/>
               </w:rPr>
               <w:tab/>
             </w:r>
@@ -2258,7 +2354,6 @@
               <w:rFonts w:asciiTheme="minorHAnsi" w:hAnsiTheme="minorHAnsi"/>
               <w:noProof/>
               <w:sz w:val="22"/>
-              <w:lang/>
             </w:rPr>
           </w:pPr>
           <w:hyperlink w:anchor="_Toc2843227" w:history="1">
@@ -2274,7 +2369,6 @@
                 <w:rFonts w:asciiTheme="minorHAnsi" w:hAnsiTheme="minorHAnsi"/>
                 <w:noProof/>
                 <w:sz w:val="22"/>
-                <w:lang/>
               </w:rPr>
               <w:tab/>
             </w:r>
@@ -2339,7 +2433,6 @@
               <w:rFonts w:asciiTheme="minorHAnsi" w:hAnsiTheme="minorHAnsi"/>
               <w:noProof/>
               <w:sz w:val="22"/>
-              <w:lang/>
             </w:rPr>
           </w:pPr>
           <w:hyperlink w:anchor="_Toc2843228" w:history="1">
@@ -2355,7 +2448,6 @@
                 <w:rFonts w:asciiTheme="minorHAnsi" w:hAnsiTheme="minorHAnsi"/>
                 <w:noProof/>
                 <w:sz w:val="22"/>
-                <w:lang/>
               </w:rPr>
               <w:tab/>
             </w:r>
@@ -2420,7 +2512,6 @@
               <w:rFonts w:asciiTheme="minorHAnsi" w:hAnsiTheme="minorHAnsi"/>
               <w:noProof/>
               <w:sz w:val="22"/>
-              <w:lang/>
             </w:rPr>
           </w:pPr>
           <w:hyperlink w:anchor="_Toc2843229" w:history="1">
@@ -2436,7 +2527,6 @@
                 <w:rFonts w:asciiTheme="minorHAnsi" w:hAnsiTheme="minorHAnsi"/>
                 <w:noProof/>
                 <w:sz w:val="22"/>
-                <w:lang/>
               </w:rPr>
               <w:tab/>
             </w:r>
@@ -2501,7 +2591,6 @@
               <w:rFonts w:asciiTheme="minorHAnsi" w:hAnsiTheme="minorHAnsi"/>
               <w:noProof/>
               <w:sz w:val="22"/>
-              <w:lang/>
             </w:rPr>
           </w:pPr>
           <w:hyperlink w:anchor="_Toc2843230" w:history="1">
@@ -2517,7 +2606,6 @@
                 <w:rFonts w:asciiTheme="minorHAnsi" w:hAnsiTheme="minorHAnsi"/>
                 <w:noProof/>
                 <w:sz w:val="22"/>
-                <w:lang/>
               </w:rPr>
               <w:tab/>
             </w:r>
@@ -2582,7 +2670,6 @@
               <w:rFonts w:asciiTheme="minorHAnsi" w:hAnsiTheme="minorHAnsi"/>
               <w:noProof/>
               <w:sz w:val="22"/>
-              <w:lang/>
             </w:rPr>
           </w:pPr>
           <w:hyperlink w:anchor="_Toc2843231" w:history="1">
@@ -2598,7 +2685,6 @@
                 <w:rFonts w:asciiTheme="minorHAnsi" w:hAnsiTheme="minorHAnsi"/>
                 <w:noProof/>
                 <w:sz w:val="22"/>
-                <w:lang/>
               </w:rPr>
               <w:tab/>
             </w:r>
@@ -2663,7 +2749,6 @@
               <w:rFonts w:asciiTheme="minorHAnsi" w:hAnsiTheme="minorHAnsi"/>
               <w:noProof/>
               <w:sz w:val="22"/>
-              <w:lang/>
             </w:rPr>
           </w:pPr>
           <w:hyperlink w:anchor="_Toc2843232" w:history="1">
@@ -2679,7 +2764,6 @@
                 <w:rFonts w:asciiTheme="minorHAnsi" w:hAnsiTheme="minorHAnsi"/>
                 <w:noProof/>
                 <w:sz w:val="22"/>
-                <w:lang/>
               </w:rPr>
               <w:tab/>
             </w:r>
@@ -2744,7 +2828,6 @@
               <w:rFonts w:asciiTheme="minorHAnsi" w:hAnsiTheme="minorHAnsi"/>
               <w:noProof/>
               <w:sz w:val="22"/>
-              <w:lang/>
             </w:rPr>
           </w:pPr>
           <w:hyperlink w:anchor="_Toc2843233" w:history="1">
@@ -2760,7 +2843,6 @@
                 <w:rFonts w:asciiTheme="minorHAnsi" w:hAnsiTheme="minorHAnsi"/>
                 <w:noProof/>
                 <w:sz w:val="22"/>
-                <w:lang/>
               </w:rPr>
               <w:tab/>
             </w:r>
@@ -2827,7 +2909,6 @@
               <w:bCs w:val="0"/>
               <w:noProof/>
               <w:szCs w:val="22"/>
-              <w:lang/>
             </w:rPr>
           </w:pPr>
           <w:hyperlink w:anchor="_Toc2843234" w:history="1">
@@ -2845,7 +2926,6 @@
                 <w:bCs w:val="0"/>
                 <w:noProof/>
                 <w:szCs w:val="22"/>
-                <w:lang/>
               </w:rPr>
               <w:tab/>
             </w:r>
@@ -2910,7 +2990,6 @@
               <w:rFonts w:asciiTheme="minorHAnsi" w:hAnsiTheme="minorHAnsi"/>
               <w:noProof/>
               <w:sz w:val="22"/>
-              <w:lang/>
             </w:rPr>
           </w:pPr>
           <w:hyperlink w:anchor="_Toc2843235" w:history="1">
@@ -2926,7 +3005,6 @@
                 <w:rFonts w:asciiTheme="minorHAnsi" w:hAnsiTheme="minorHAnsi"/>
                 <w:noProof/>
                 <w:sz w:val="22"/>
-                <w:lang/>
               </w:rPr>
               <w:tab/>
             </w:r>
@@ -2991,7 +3069,6 @@
               <w:rFonts w:asciiTheme="minorHAnsi" w:hAnsiTheme="minorHAnsi"/>
               <w:noProof/>
               <w:sz w:val="22"/>
-              <w:lang/>
             </w:rPr>
           </w:pPr>
           <w:hyperlink w:anchor="_Toc2843236" w:history="1">
@@ -3007,7 +3084,6 @@
                 <w:rFonts w:asciiTheme="minorHAnsi" w:hAnsiTheme="minorHAnsi"/>
                 <w:noProof/>
                 <w:sz w:val="22"/>
-                <w:lang/>
               </w:rPr>
               <w:tab/>
             </w:r>
@@ -3072,7 +3148,6 @@
               <w:rFonts w:asciiTheme="minorHAnsi" w:hAnsiTheme="minorHAnsi"/>
               <w:noProof/>
               <w:sz w:val="22"/>
-              <w:lang/>
             </w:rPr>
           </w:pPr>
           <w:hyperlink w:anchor="_Toc2843237" w:history="1">
@@ -3088,7 +3163,6 @@
                 <w:rFonts w:asciiTheme="minorHAnsi" w:hAnsiTheme="minorHAnsi"/>
                 <w:noProof/>
                 <w:sz w:val="22"/>
-                <w:lang/>
               </w:rPr>
               <w:tab/>
             </w:r>
@@ -3153,7 +3227,6 @@
               <w:rFonts w:asciiTheme="minorHAnsi" w:hAnsiTheme="minorHAnsi"/>
               <w:noProof/>
               <w:sz w:val="22"/>
-              <w:lang/>
             </w:rPr>
           </w:pPr>
           <w:hyperlink w:anchor="_Toc2843238" w:history="1">
@@ -3169,7 +3242,6 @@
                 <w:rFonts w:asciiTheme="minorHAnsi" w:hAnsiTheme="minorHAnsi"/>
                 <w:noProof/>
                 <w:sz w:val="22"/>
-                <w:lang/>
               </w:rPr>
               <w:tab/>
             </w:r>
@@ -3234,7 +3306,6 @@
               <w:rFonts w:asciiTheme="minorHAnsi" w:hAnsiTheme="minorHAnsi"/>
               <w:noProof/>
               <w:sz w:val="22"/>
-              <w:lang/>
             </w:rPr>
           </w:pPr>
           <w:hyperlink w:anchor="_Toc2843239" w:history="1">
@@ -3250,7 +3321,6 @@
                 <w:rFonts w:asciiTheme="minorHAnsi" w:hAnsiTheme="minorHAnsi"/>
                 <w:noProof/>
                 <w:sz w:val="22"/>
-                <w:lang/>
               </w:rPr>
               <w:tab/>
             </w:r>
@@ -3317,7 +3387,6 @@
               <w:bCs w:val="0"/>
               <w:noProof/>
               <w:szCs w:val="22"/>
-              <w:lang/>
             </w:rPr>
           </w:pPr>
           <w:hyperlink w:anchor="_Toc2843240" w:history="1">
@@ -3335,7 +3404,6 @@
                 <w:bCs w:val="0"/>
                 <w:noProof/>
                 <w:szCs w:val="22"/>
-                <w:lang/>
               </w:rPr>
               <w:tab/>
             </w:r>
@@ -3400,7 +3468,6 @@
               <w:rFonts w:asciiTheme="minorHAnsi" w:hAnsiTheme="minorHAnsi"/>
               <w:noProof/>
               <w:sz w:val="22"/>
-              <w:lang/>
             </w:rPr>
           </w:pPr>
           <w:hyperlink w:anchor="_Toc2843241" w:history="1">
@@ -3416,7 +3483,6 @@
                 <w:rFonts w:asciiTheme="minorHAnsi" w:hAnsiTheme="minorHAnsi"/>
                 <w:noProof/>
                 <w:sz w:val="22"/>
-                <w:lang/>
               </w:rPr>
               <w:tab/>
             </w:r>
@@ -3481,7 +3547,6 @@
               <w:rFonts w:asciiTheme="minorHAnsi" w:hAnsiTheme="minorHAnsi"/>
               <w:noProof/>
               <w:sz w:val="22"/>
-              <w:lang/>
             </w:rPr>
           </w:pPr>
           <w:hyperlink w:anchor="_Toc2843242" w:history="1">
@@ -3497,7 +3562,6 @@
                 <w:rFonts w:asciiTheme="minorHAnsi" w:hAnsiTheme="minorHAnsi"/>
                 <w:noProof/>
                 <w:sz w:val="22"/>
-                <w:lang/>
               </w:rPr>
               <w:tab/>
             </w:r>
@@ -3562,7 +3626,6 @@
               <w:rFonts w:asciiTheme="minorHAnsi" w:hAnsiTheme="minorHAnsi"/>
               <w:noProof/>
               <w:sz w:val="22"/>
-              <w:lang/>
             </w:rPr>
           </w:pPr>
           <w:hyperlink w:anchor="_Toc2843243" w:history="1">
@@ -3578,7 +3641,6 @@
                 <w:rFonts w:asciiTheme="minorHAnsi" w:hAnsiTheme="minorHAnsi"/>
                 <w:noProof/>
                 <w:sz w:val="22"/>
-                <w:lang/>
               </w:rPr>
               <w:tab/>
             </w:r>
@@ -3643,7 +3705,6 @@
               <w:rFonts w:asciiTheme="minorHAnsi" w:hAnsiTheme="minorHAnsi"/>
               <w:noProof/>
               <w:sz w:val="22"/>
-              <w:lang/>
             </w:rPr>
           </w:pPr>
           <w:hyperlink w:anchor="_Toc2843244" w:history="1">
@@ -3659,7 +3720,6 @@
                 <w:rFonts w:asciiTheme="minorHAnsi" w:hAnsiTheme="minorHAnsi"/>
                 <w:noProof/>
                 <w:sz w:val="22"/>
-                <w:lang/>
               </w:rPr>
               <w:tab/>
             </w:r>
@@ -3724,7 +3784,6 @@
               <w:rFonts w:asciiTheme="minorHAnsi" w:hAnsiTheme="minorHAnsi"/>
               <w:noProof/>
               <w:sz w:val="22"/>
-              <w:lang/>
             </w:rPr>
           </w:pPr>
           <w:hyperlink w:anchor="_Toc2843245" w:history="1">
@@ -3740,7 +3799,6 @@
                 <w:rFonts w:asciiTheme="minorHAnsi" w:hAnsiTheme="minorHAnsi"/>
                 <w:noProof/>
                 <w:sz w:val="22"/>
-                <w:lang/>
               </w:rPr>
               <w:tab/>
             </w:r>
@@ -3805,7 +3863,6 @@
               <w:rFonts w:asciiTheme="minorHAnsi" w:hAnsiTheme="minorHAnsi"/>
               <w:noProof/>
               <w:sz w:val="22"/>
-              <w:lang/>
             </w:rPr>
           </w:pPr>
           <w:hyperlink w:anchor="_Toc2843246" w:history="1">
@@ -3821,7 +3878,6 @@
                 <w:rFonts w:asciiTheme="minorHAnsi" w:hAnsiTheme="minorHAnsi"/>
                 <w:noProof/>
                 <w:sz w:val="22"/>
-                <w:lang/>
               </w:rPr>
               <w:tab/>
             </w:r>
@@ -3886,7 +3942,6 @@
               <w:rFonts w:asciiTheme="minorHAnsi" w:hAnsiTheme="minorHAnsi"/>
               <w:noProof/>
               <w:sz w:val="22"/>
-              <w:lang/>
             </w:rPr>
           </w:pPr>
           <w:hyperlink w:anchor="_Toc2843247" w:history="1">
@@ -3902,7 +3957,6 @@
                 <w:rFonts w:asciiTheme="minorHAnsi" w:hAnsiTheme="minorHAnsi"/>
                 <w:noProof/>
                 <w:sz w:val="22"/>
-                <w:lang/>
               </w:rPr>
               <w:tab/>
             </w:r>
@@ -3967,7 +4021,6 @@
               <w:rFonts w:asciiTheme="minorHAnsi" w:hAnsiTheme="minorHAnsi"/>
               <w:noProof/>
               <w:sz w:val="22"/>
-              <w:lang/>
             </w:rPr>
           </w:pPr>
           <w:hyperlink w:anchor="_Toc2843248" w:history="1">
@@ -3983,7 +4036,6 @@
                 <w:rFonts w:asciiTheme="minorHAnsi" w:hAnsiTheme="minorHAnsi"/>
                 <w:noProof/>
                 <w:sz w:val="22"/>
-                <w:lang/>
               </w:rPr>
               <w:tab/>
             </w:r>
@@ -4048,7 +4100,6 @@
               <w:rFonts w:asciiTheme="minorHAnsi" w:hAnsiTheme="minorHAnsi"/>
               <w:noProof/>
               <w:sz w:val="22"/>
-              <w:lang/>
             </w:rPr>
           </w:pPr>
           <w:hyperlink w:anchor="_Toc2843249" w:history="1">
@@ -4064,7 +4115,6 @@
                 <w:rFonts w:asciiTheme="minorHAnsi" w:hAnsiTheme="minorHAnsi"/>
                 <w:noProof/>
                 <w:sz w:val="22"/>
-                <w:lang/>
               </w:rPr>
               <w:tab/>
             </w:r>
@@ -4129,7 +4179,6 @@
               <w:rFonts w:asciiTheme="minorHAnsi" w:hAnsiTheme="minorHAnsi"/>
               <w:noProof/>
               <w:sz w:val="22"/>
-              <w:lang/>
             </w:rPr>
           </w:pPr>
           <w:hyperlink w:anchor="_Toc2843250" w:history="1">
@@ -4145,7 +4194,6 @@
                 <w:rFonts w:asciiTheme="minorHAnsi" w:hAnsiTheme="minorHAnsi"/>
                 <w:noProof/>
                 <w:sz w:val="22"/>
-                <w:lang/>
               </w:rPr>
               <w:tab/>
             </w:r>
@@ -4210,7 +4258,6 @@
               <w:rFonts w:asciiTheme="minorHAnsi" w:hAnsiTheme="minorHAnsi"/>
               <w:noProof/>
               <w:sz w:val="22"/>
-              <w:lang/>
             </w:rPr>
           </w:pPr>
           <w:hyperlink w:anchor="_Toc2843251" w:history="1">
@@ -4226,7 +4273,6 @@
                 <w:rFonts w:asciiTheme="minorHAnsi" w:hAnsiTheme="minorHAnsi"/>
                 <w:noProof/>
                 <w:sz w:val="22"/>
-                <w:lang/>
               </w:rPr>
               <w:tab/>
             </w:r>
@@ -4291,7 +4337,6 @@
               <w:rFonts w:asciiTheme="minorHAnsi" w:hAnsiTheme="minorHAnsi"/>
               <w:noProof/>
               <w:sz w:val="22"/>
-              <w:lang/>
             </w:rPr>
           </w:pPr>
           <w:hyperlink w:anchor="_Toc2843252" w:history="1">
@@ -4307,7 +4352,6 @@
                 <w:rFonts w:asciiTheme="minorHAnsi" w:hAnsiTheme="minorHAnsi"/>
                 <w:noProof/>
                 <w:sz w:val="22"/>
-                <w:lang/>
               </w:rPr>
               <w:tab/>
             </w:r>
@@ -4372,7 +4416,6 @@
               <w:rFonts w:asciiTheme="minorHAnsi" w:hAnsiTheme="minorHAnsi"/>
               <w:noProof/>
               <w:sz w:val="22"/>
-              <w:lang/>
             </w:rPr>
           </w:pPr>
           <w:hyperlink w:anchor="_Toc2843253" w:history="1">
@@ -4388,7 +4431,6 @@
                 <w:rFonts w:asciiTheme="minorHAnsi" w:hAnsiTheme="minorHAnsi"/>
                 <w:noProof/>
                 <w:sz w:val="22"/>
-                <w:lang/>
               </w:rPr>
               <w:tab/>
             </w:r>
@@ -4453,7 +4495,6 @@
               <w:rFonts w:asciiTheme="minorHAnsi" w:hAnsiTheme="minorHAnsi"/>
               <w:noProof/>
               <w:sz w:val="22"/>
-              <w:lang/>
             </w:rPr>
           </w:pPr>
           <w:hyperlink w:anchor="_Toc2843254" w:history="1">
@@ -4469,7 +4510,6 @@
                 <w:rFonts w:asciiTheme="minorHAnsi" w:hAnsiTheme="minorHAnsi"/>
                 <w:noProof/>
                 <w:sz w:val="22"/>
-                <w:lang/>
               </w:rPr>
               <w:tab/>
             </w:r>
@@ -4534,7 +4574,6 @@
               <w:rFonts w:asciiTheme="minorHAnsi" w:hAnsiTheme="minorHAnsi"/>
               <w:noProof/>
               <w:sz w:val="22"/>
-              <w:lang/>
             </w:rPr>
           </w:pPr>
           <w:hyperlink w:anchor="_Toc2843255" w:history="1">
@@ -4550,7 +4589,6 @@
                 <w:rFonts w:asciiTheme="minorHAnsi" w:hAnsiTheme="minorHAnsi"/>
                 <w:noProof/>
                 <w:sz w:val="22"/>
-                <w:lang/>
               </w:rPr>
               <w:tab/>
             </w:r>
@@ -4615,7 +4653,6 @@
               <w:rFonts w:asciiTheme="minorHAnsi" w:hAnsiTheme="minorHAnsi"/>
               <w:noProof/>
               <w:sz w:val="22"/>
-              <w:lang/>
             </w:rPr>
           </w:pPr>
           <w:hyperlink w:anchor="_Toc2843256" w:history="1">
@@ -4631,7 +4668,6 @@
                 <w:rFonts w:asciiTheme="minorHAnsi" w:hAnsiTheme="minorHAnsi"/>
                 <w:noProof/>
                 <w:sz w:val="22"/>
-                <w:lang/>
               </w:rPr>
               <w:tab/>
             </w:r>
@@ -4696,7 +4732,6 @@
               <w:rFonts w:asciiTheme="minorHAnsi" w:hAnsiTheme="minorHAnsi"/>
               <w:noProof/>
               <w:sz w:val="22"/>
-              <w:lang/>
             </w:rPr>
           </w:pPr>
           <w:hyperlink w:anchor="_Toc2843257" w:history="1">
@@ -4712,7 +4747,6 @@
                 <w:rFonts w:asciiTheme="minorHAnsi" w:hAnsiTheme="minorHAnsi"/>
                 <w:noProof/>
                 <w:sz w:val="22"/>
-                <w:lang/>
               </w:rPr>
               <w:tab/>
             </w:r>
@@ -4777,7 +4811,6 @@
               <w:rFonts w:asciiTheme="minorHAnsi" w:hAnsiTheme="minorHAnsi"/>
               <w:noProof/>
               <w:sz w:val="22"/>
-              <w:lang/>
             </w:rPr>
           </w:pPr>
           <w:hyperlink w:anchor="_Toc2843258" w:history="1">
@@ -4793,7 +4826,6 @@
                 <w:rFonts w:asciiTheme="minorHAnsi" w:hAnsiTheme="minorHAnsi"/>
                 <w:noProof/>
                 <w:sz w:val="22"/>
-                <w:lang/>
               </w:rPr>
               <w:tab/>
             </w:r>
@@ -4858,7 +4890,6 @@
               <w:rFonts w:asciiTheme="minorHAnsi" w:hAnsiTheme="minorHAnsi"/>
               <w:noProof/>
               <w:sz w:val="22"/>
-              <w:lang/>
             </w:rPr>
           </w:pPr>
           <w:hyperlink w:anchor="_Toc2843259" w:history="1">
@@ -4874,7 +4905,6 @@
                 <w:rFonts w:asciiTheme="minorHAnsi" w:hAnsiTheme="minorHAnsi"/>
                 <w:noProof/>
                 <w:sz w:val="22"/>
-                <w:lang/>
               </w:rPr>
               <w:tab/>
             </w:r>
@@ -4939,7 +4969,6 @@
               <w:rFonts w:asciiTheme="minorHAnsi" w:hAnsiTheme="minorHAnsi"/>
               <w:noProof/>
               <w:sz w:val="22"/>
-              <w:lang/>
             </w:rPr>
           </w:pPr>
           <w:hyperlink w:anchor="_Toc2843260" w:history="1">
@@ -4955,7 +4984,6 @@
                 <w:rFonts w:asciiTheme="minorHAnsi" w:hAnsiTheme="minorHAnsi"/>
                 <w:noProof/>
                 <w:sz w:val="22"/>
-                <w:lang/>
               </w:rPr>
               <w:tab/>
             </w:r>
@@ -5020,7 +5048,6 @@
               <w:rFonts w:asciiTheme="minorHAnsi" w:hAnsiTheme="minorHAnsi"/>
               <w:noProof/>
               <w:sz w:val="22"/>
-              <w:lang/>
             </w:rPr>
           </w:pPr>
           <w:hyperlink w:anchor="_Toc2843261" w:history="1">
@@ -5036,7 +5063,6 @@
                 <w:rFonts w:asciiTheme="minorHAnsi" w:hAnsiTheme="minorHAnsi"/>
                 <w:noProof/>
                 <w:sz w:val="22"/>
-                <w:lang/>
               </w:rPr>
               <w:tab/>
             </w:r>
@@ -5140,28 +5166,28 @@
               <w:numId w:val="4"/>
             </w:numPr>
           </w:pPr>
-          <w:bookmarkStart w:id="2" w:name="_Toc2778834"/>
-          <w:bookmarkStart w:id="3" w:name="_Toc2778835"/>
-          <w:bookmarkStart w:id="4" w:name="_Toc2778836"/>
-          <w:bookmarkStart w:id="5" w:name="_Toc2778837"/>
-          <w:bookmarkStart w:id="6" w:name="_Toc2778838"/>
-          <w:bookmarkStart w:id="7" w:name="_Toc2778839"/>
-          <w:bookmarkStart w:id="8" w:name="_Toc370376406"/>
-          <w:bookmarkStart w:id="9" w:name="_Toc527025452"/>
-          <w:bookmarkStart w:id="10" w:name="_Toc2843215"/>
-          <w:bookmarkEnd w:id="2"/>
-          <w:bookmarkEnd w:id="3"/>
-          <w:bookmarkEnd w:id="4"/>
-          <w:bookmarkEnd w:id="5"/>
-          <w:bookmarkEnd w:id="6"/>
-          <w:bookmarkEnd w:id="7"/>
-          <w:bookmarkEnd w:id="8"/>
+          <w:bookmarkStart w:id="16" w:name="_Toc2778834"/>
+          <w:bookmarkStart w:id="17" w:name="_Toc2778835"/>
+          <w:bookmarkStart w:id="18" w:name="_Toc2778836"/>
+          <w:bookmarkStart w:id="19" w:name="_Toc2778837"/>
+          <w:bookmarkStart w:id="20" w:name="_Toc2778838"/>
+          <w:bookmarkStart w:id="21" w:name="_Toc2778839"/>
+          <w:bookmarkStart w:id="22" w:name="_Toc370376406"/>
+          <w:bookmarkStart w:id="23" w:name="_Toc527025452"/>
+          <w:bookmarkStart w:id="24" w:name="_Toc2843215"/>
+          <w:bookmarkEnd w:id="16"/>
+          <w:bookmarkEnd w:id="17"/>
+          <w:bookmarkEnd w:id="18"/>
+          <w:bookmarkEnd w:id="19"/>
+          <w:bookmarkEnd w:id="20"/>
+          <w:bookmarkEnd w:id="21"/>
+          <w:bookmarkEnd w:id="22"/>
           <w:r>
             <w:lastRenderedPageBreak/>
             <w:t>Introduction</w:t>
           </w:r>
-          <w:bookmarkEnd w:id="9"/>
-          <w:bookmarkEnd w:id="10"/>
+          <w:bookmarkEnd w:id="23"/>
+          <w:bookmarkEnd w:id="24"/>
         </w:p>
         <w:p>
           <w:pPr>
@@ -5171,30 +5197,30 @@
               <w:numId w:val="4"/>
             </w:numPr>
           </w:pPr>
-          <w:bookmarkStart w:id="11" w:name="_Toc370376407"/>
-          <w:bookmarkStart w:id="12" w:name="_Toc496167958"/>
-          <w:bookmarkStart w:id="13" w:name="_Toc527025453"/>
-          <w:bookmarkStart w:id="14" w:name="_Toc2843216"/>
-          <w:bookmarkEnd w:id="11"/>
-          <w:bookmarkEnd w:id="12"/>
+          <w:bookmarkStart w:id="25" w:name="_Toc370376407"/>
+          <w:bookmarkStart w:id="26" w:name="_Toc496167958"/>
+          <w:bookmarkStart w:id="27" w:name="_Toc527025453"/>
+          <w:bookmarkStart w:id="28" w:name="_Toc2843216"/>
+          <w:bookmarkEnd w:id="25"/>
+          <w:bookmarkEnd w:id="26"/>
           <w:r>
             <w:t>Scope</w:t>
           </w:r>
-          <w:bookmarkEnd w:id="13"/>
-          <w:bookmarkEnd w:id="14"/>
+          <w:bookmarkEnd w:id="27"/>
+          <w:bookmarkEnd w:id="28"/>
         </w:p>
         <w:p>
           <w:pPr>
             <w:jc w:val="both"/>
           </w:pPr>
-          <w:bookmarkStart w:id="15" w:name="_Toc257375109"/>
-          <w:bookmarkStart w:id="16" w:name="_Toc256864924"/>
-          <w:bookmarkStart w:id="17" w:name="_Toc243726659"/>
-          <w:bookmarkStart w:id="18" w:name="_Toc243726522"/>
-          <w:bookmarkEnd w:id="15"/>
-          <w:bookmarkEnd w:id="16"/>
-          <w:bookmarkEnd w:id="17"/>
-          <w:bookmarkEnd w:id="18"/>
+          <w:bookmarkStart w:id="29" w:name="_Toc257375109"/>
+          <w:bookmarkStart w:id="30" w:name="_Toc256864924"/>
+          <w:bookmarkStart w:id="31" w:name="_Toc243726659"/>
+          <w:bookmarkStart w:id="32" w:name="_Toc243726522"/>
+          <w:bookmarkEnd w:id="29"/>
+          <w:bookmarkEnd w:id="30"/>
+          <w:bookmarkEnd w:id="31"/>
+          <w:bookmarkEnd w:id="32"/>
           <w:r>
             <w:t xml:space="preserve">This document describes the </w:t>
           </w:r>
@@ -5362,18 +5388,18 @@
               <w:numId w:val="4"/>
             </w:numPr>
           </w:pPr>
-          <w:bookmarkStart w:id="19" w:name="_Toc496167959"/>
-          <w:bookmarkStart w:id="20" w:name="_Toc370376408"/>
-          <w:bookmarkStart w:id="21" w:name="_Toc527025454"/>
-          <w:bookmarkStart w:id="22" w:name="_Toc2843217"/>
-          <w:bookmarkEnd w:id="19"/>
-          <w:bookmarkEnd w:id="20"/>
+          <w:bookmarkStart w:id="33" w:name="_Toc496167959"/>
+          <w:bookmarkStart w:id="34" w:name="_Toc370376408"/>
+          <w:bookmarkStart w:id="35" w:name="_Toc527025454"/>
+          <w:bookmarkStart w:id="36" w:name="_Toc2843217"/>
+          <w:bookmarkEnd w:id="33"/>
+          <w:bookmarkEnd w:id="34"/>
           <w:r>
             <w:lastRenderedPageBreak/>
             <w:t>Context</w:t>
           </w:r>
-          <w:bookmarkEnd w:id="21"/>
-          <w:bookmarkEnd w:id="22"/>
+          <w:bookmarkEnd w:id="35"/>
+          <w:bookmarkEnd w:id="36"/>
         </w:p>
         <w:p>
           <w:pPr>
@@ -5396,8 +5422,8 @@
           <w:r>
             <w:fldChar w:fldCharType="end"/>
           </w:r>
-          <w:bookmarkStart w:id="23" w:name="OLE_LINK17"/>
-          <w:bookmarkStart w:id="24" w:name="OLE_LINK14"/>
+          <w:bookmarkStart w:id="37" w:name="OLE_LINK17"/>
+          <w:bookmarkStart w:id="38" w:name="OLE_LINK14"/>
           <w:r>
             <w:t xml:space="preserve"> provides a unified web-based interface with a consistent navigation model. In this model, plugins (custom or generic) are controlled and queried, through the </w:t>
           </w:r>
@@ -5421,8 +5447,8 @@
           <w:r>
             <w:t xml:space="preserve"> application.</w:t>
           </w:r>
-          <w:bookmarkEnd w:id="23"/>
-          <w:bookmarkEnd w:id="24"/>
+          <w:bookmarkEnd w:id="37"/>
+          <w:bookmarkEnd w:id="38"/>
         </w:p>
         <w:p>
           <w:r>
@@ -5568,17 +5594,17 @@
               <w:numId w:val="4"/>
             </w:numPr>
           </w:pPr>
-          <w:bookmarkStart w:id="25" w:name="_Toc496167960"/>
-          <w:bookmarkStart w:id="26" w:name="_Toc370376409"/>
-          <w:bookmarkStart w:id="27" w:name="_Toc527025455"/>
-          <w:bookmarkStart w:id="28" w:name="_Toc2843218"/>
-          <w:bookmarkEnd w:id="25"/>
-          <w:bookmarkEnd w:id="26"/>
+          <w:bookmarkStart w:id="39" w:name="_Toc496167960"/>
+          <w:bookmarkStart w:id="40" w:name="_Toc370376409"/>
+          <w:bookmarkStart w:id="41" w:name="_Toc527025455"/>
+          <w:bookmarkStart w:id="42" w:name="_Toc2843218"/>
+          <w:bookmarkEnd w:id="39"/>
+          <w:bookmarkEnd w:id="40"/>
           <w:r>
             <w:t>Case sensitivity</w:t>
           </w:r>
-          <w:bookmarkEnd w:id="27"/>
-          <w:bookmarkEnd w:id="28"/>
+          <w:bookmarkEnd w:id="41"/>
+          <w:bookmarkEnd w:id="42"/>
         </w:p>
         <w:p>
           <w:pPr>
@@ -5601,22 +5627,22 @@
               <w:numId w:val="4"/>
             </w:numPr>
           </w:pPr>
-          <w:bookmarkStart w:id="29" w:name="_Toc527025456"/>
-          <w:bookmarkStart w:id="30" w:name="_Toc2843219"/>
-          <w:bookmarkStart w:id="31" w:name="_Toc370376410"/>
-          <w:bookmarkStart w:id="32" w:name="_Toc496167961"/>
-          <w:bookmarkStart w:id="33" w:name="_Toc343778510"/>
+          <w:bookmarkStart w:id="43" w:name="_Toc527025456"/>
+          <w:bookmarkStart w:id="44" w:name="_Toc2843219"/>
+          <w:bookmarkStart w:id="45" w:name="_Toc370376410"/>
+          <w:bookmarkStart w:id="46" w:name="_Toc496167961"/>
+          <w:bookmarkStart w:id="47" w:name="_Toc343778510"/>
           <w:r>
             <w:t>Acronyms, Abbreviations and Terms</w:t>
           </w:r>
-          <w:bookmarkEnd w:id="29"/>
-          <w:bookmarkEnd w:id="30"/>
+          <w:bookmarkEnd w:id="43"/>
+          <w:bookmarkEnd w:id="44"/>
           <w:r>
             <w:t xml:space="preserve"> </w:t>
           </w:r>
-          <w:bookmarkEnd w:id="31"/>
-          <w:bookmarkEnd w:id="32"/>
-          <w:bookmarkEnd w:id="33"/>
+          <w:bookmarkEnd w:id="45"/>
+          <w:bookmarkEnd w:id="46"/>
+          <w:bookmarkEnd w:id="47"/>
         </w:p>
         <w:p>
           <w:pPr>
@@ -6031,26 +6057,26 @@
           <w:numId w:val="4"/>
         </w:numPr>
       </w:pPr>
-      <w:bookmarkStart w:id="34" w:name="_Toc284413616"/>
-      <w:bookmarkStart w:id="35" w:name="_Toc284413649"/>
-      <w:bookmarkStart w:id="36" w:name="_Toc287455215"/>
-      <w:bookmarkStart w:id="37" w:name="_Toc343778511"/>
-      <w:bookmarkStart w:id="38" w:name="_Toc496167962"/>
-      <w:bookmarkStart w:id="39" w:name="_Toc370376411"/>
-      <w:bookmarkStart w:id="40" w:name="_Toc527025457"/>
-      <w:bookmarkStart w:id="41" w:name="_Toc2843220"/>
-      <w:bookmarkEnd w:id="34"/>
-      <w:bookmarkEnd w:id="35"/>
-      <w:bookmarkEnd w:id="36"/>
-      <w:bookmarkEnd w:id="37"/>
-      <w:bookmarkEnd w:id="38"/>
-      <w:bookmarkEnd w:id="39"/>
+      <w:bookmarkStart w:id="48" w:name="_Toc284413616"/>
+      <w:bookmarkStart w:id="49" w:name="_Toc284413649"/>
+      <w:bookmarkStart w:id="50" w:name="_Toc287455215"/>
+      <w:bookmarkStart w:id="51" w:name="_Toc343778511"/>
+      <w:bookmarkStart w:id="52" w:name="_Toc496167962"/>
+      <w:bookmarkStart w:id="53" w:name="_Toc370376411"/>
+      <w:bookmarkStart w:id="54" w:name="_Toc527025457"/>
+      <w:bookmarkStart w:id="55" w:name="_Toc2843220"/>
+      <w:bookmarkEnd w:id="48"/>
+      <w:bookmarkEnd w:id="49"/>
+      <w:bookmarkEnd w:id="50"/>
+      <w:bookmarkEnd w:id="51"/>
+      <w:bookmarkEnd w:id="52"/>
+      <w:bookmarkEnd w:id="53"/>
       <w:r>
         <w:lastRenderedPageBreak/>
         <w:t>Standards</w:t>
       </w:r>
-      <w:bookmarkEnd w:id="40"/>
-      <w:bookmarkEnd w:id="41"/>
+      <w:bookmarkEnd w:id="54"/>
+      <w:bookmarkEnd w:id="55"/>
     </w:p>
     <w:p>
       <w:pPr>
@@ -6175,59 +6201,18 @@
           <w:numId w:val="4"/>
         </w:numPr>
       </w:pPr>
-      <w:bookmarkStart w:id="42" w:name="_Toc254779149"/>
-      <w:bookmarkStart w:id="43" w:name="_Toc284413650"/>
-      <w:bookmarkStart w:id="44" w:name="_Toc287455216"/>
-      <w:bookmarkStart w:id="45" w:name="_Ref245109717"/>
-      <w:bookmarkStart w:id="46" w:name="_Toc343778512"/>
-      <w:bookmarkStart w:id="47" w:name="_Toc496167963"/>
-      <w:bookmarkStart w:id="48" w:name="_Toc254783248"/>
-      <w:bookmarkStart w:id="49" w:name="_Toc284413617"/>
-      <w:bookmarkStart w:id="50" w:name="_Toc254789302"/>
-      <w:bookmarkStart w:id="51" w:name="_Toc370376412"/>
-      <w:bookmarkStart w:id="52" w:name="_Toc527025458"/>
-      <w:bookmarkStart w:id="53" w:name="_Toc2843221"/>
-      <w:bookmarkEnd w:id="42"/>
-      <w:bookmarkEnd w:id="43"/>
-      <w:bookmarkEnd w:id="44"/>
-      <w:bookmarkEnd w:id="45"/>
-      <w:bookmarkEnd w:id="46"/>
-      <w:bookmarkEnd w:id="47"/>
-      <w:bookmarkEnd w:id="48"/>
-      <w:bookmarkEnd w:id="49"/>
-      <w:bookmarkEnd w:id="50"/>
-      <w:bookmarkEnd w:id="51"/>
-      <w:r>
-        <w:t>References</w:t>
-      </w:r>
-      <w:bookmarkEnd w:id="52"/>
-      <w:bookmarkEnd w:id="53"/>
-    </w:p>
-    <w:p>
-      <w:pPr>
-        <w:jc w:val="both"/>
-      </w:pPr>
-      <w:r>
-        <w:t>This section lists the references made in this document:</w:t>
-      </w:r>
-    </w:p>
-    <w:p>
-      <w:pPr>
-        <w:jc w:val="both"/>
-      </w:pPr>
-      <w:bookmarkStart w:id="54" w:name="_Toc163981245"/>
-      <w:bookmarkStart w:id="55" w:name="_Toc254789303"/>
-      <w:bookmarkStart w:id="56" w:name="_Toc343778513"/>
-      <w:bookmarkStart w:id="57" w:name="_Toc287455217"/>
-      <w:bookmarkStart w:id="58" w:name="_Toc162930686"/>
-      <w:bookmarkStart w:id="59" w:name="_Toc158781276"/>
-      <w:bookmarkStart w:id="60" w:name="_Toc191645940"/>
-      <w:bookmarkStart w:id="61" w:name="_Toc254783249"/>
-      <w:bookmarkStart w:id="62" w:name="_Toc284413651"/>
-      <w:bookmarkStart w:id="63" w:name="_Toc254779150"/>
-      <w:bookmarkStart w:id="64" w:name="_Toc284413618"/>
-      <w:bookmarkEnd w:id="54"/>
-      <w:bookmarkEnd w:id="55"/>
+      <w:bookmarkStart w:id="56" w:name="_Toc254779149"/>
+      <w:bookmarkStart w:id="57" w:name="_Toc284413650"/>
+      <w:bookmarkStart w:id="58" w:name="_Toc287455216"/>
+      <w:bookmarkStart w:id="59" w:name="_Ref245109717"/>
+      <w:bookmarkStart w:id="60" w:name="_Toc343778512"/>
+      <w:bookmarkStart w:id="61" w:name="_Toc496167963"/>
+      <w:bookmarkStart w:id="62" w:name="_Toc254783248"/>
+      <w:bookmarkStart w:id="63" w:name="_Toc284413617"/>
+      <w:bookmarkStart w:id="64" w:name="_Toc254789302"/>
+      <w:bookmarkStart w:id="65" w:name="_Toc370376412"/>
+      <w:bookmarkStart w:id="66" w:name="_Toc527025458"/>
+      <w:bookmarkStart w:id="67" w:name="_Toc2843221"/>
       <w:bookmarkEnd w:id="56"/>
       <w:bookmarkEnd w:id="57"/>
       <w:bookmarkEnd w:id="58"/>
@@ -6237,6 +6222,47 @@
       <w:bookmarkEnd w:id="62"/>
       <w:bookmarkEnd w:id="63"/>
       <w:bookmarkEnd w:id="64"/>
+      <w:bookmarkEnd w:id="65"/>
+      <w:r>
+        <w:t>References</w:t>
+      </w:r>
+      <w:bookmarkEnd w:id="66"/>
+      <w:bookmarkEnd w:id="67"/>
+    </w:p>
+    <w:p>
+      <w:pPr>
+        <w:jc w:val="both"/>
+      </w:pPr>
+      <w:r>
+        <w:t>This section lists the references made in this document:</w:t>
+      </w:r>
+    </w:p>
+    <w:p>
+      <w:pPr>
+        <w:jc w:val="both"/>
+      </w:pPr>
+      <w:bookmarkStart w:id="68" w:name="_Toc163981245"/>
+      <w:bookmarkStart w:id="69" w:name="_Toc254789303"/>
+      <w:bookmarkStart w:id="70" w:name="_Toc343778513"/>
+      <w:bookmarkStart w:id="71" w:name="_Toc287455217"/>
+      <w:bookmarkStart w:id="72" w:name="_Toc162930686"/>
+      <w:bookmarkStart w:id="73" w:name="_Toc158781276"/>
+      <w:bookmarkStart w:id="74" w:name="_Toc191645940"/>
+      <w:bookmarkStart w:id="75" w:name="_Toc254783249"/>
+      <w:bookmarkStart w:id="76" w:name="_Toc284413651"/>
+      <w:bookmarkStart w:id="77" w:name="_Toc254779150"/>
+      <w:bookmarkStart w:id="78" w:name="_Toc284413618"/>
+      <w:bookmarkEnd w:id="68"/>
+      <w:bookmarkEnd w:id="69"/>
+      <w:bookmarkEnd w:id="70"/>
+      <w:bookmarkEnd w:id="71"/>
+      <w:bookmarkEnd w:id="72"/>
+      <w:bookmarkEnd w:id="73"/>
+      <w:bookmarkEnd w:id="74"/>
+      <w:bookmarkEnd w:id="75"/>
+      <w:bookmarkEnd w:id="76"/>
+      <w:bookmarkEnd w:id="77"/>
+      <w:bookmarkEnd w:id="78"/>
     </w:p>
     <w:tbl>
       <w:tblPr>
@@ -6278,7 +6304,7 @@
                 </w:rPr>
                 <w:t>[W</w:t>
               </w:r>
-              <w:bookmarkStart w:id="65" w:name="WPEFRAMEWORK1"/>
+              <w:bookmarkStart w:id="79" w:name="WPEFRAMEWORK1"/>
               <w:r>
                 <w:rPr>
                   <w:rStyle w:val="InternetLink"/>
@@ -6286,7 +6312,7 @@
                 <w:t>PEF]</w:t>
               </w:r>
             </w:hyperlink>
-            <w:bookmarkEnd w:id="65"/>
+            <w:bookmarkEnd w:id="79"/>
           </w:p>
         </w:tc>
         <w:tc>
@@ -6488,7 +6514,7 @@
               <w:pStyle w:val="Textintable"/>
             </w:pPr>
             <w:hyperlink r:id="rId18">
-              <w:bookmarkStart w:id="66" w:name="__DdeLink__38113_162242424"/>
+              <w:bookmarkStart w:id="80" w:name="__DdeLink__38113_162242424"/>
               <w:r>
                 <w:rPr>
                   <w:rStyle w:val="InternetLink"/>
@@ -6496,7 +6522,7 @@
                 <w:t>[ISO-639-2]</w:t>
               </w:r>
             </w:hyperlink>
-            <w:bookmarkEnd w:id="66"/>
+            <w:bookmarkEnd w:id="80"/>
           </w:p>
         </w:tc>
         <w:tc>
@@ -6635,39 +6661,39 @@
           <w:numId w:val="4"/>
         </w:numPr>
       </w:pPr>
-      <w:bookmarkStart w:id="67" w:name="_Toc1629306861"/>
-      <w:bookmarkStart w:id="68" w:name="_Toc2547791501"/>
-      <w:bookmarkStart w:id="69" w:name="_Toc3437785131"/>
-      <w:bookmarkStart w:id="70" w:name="_Toc2547893031"/>
-      <w:bookmarkStart w:id="71" w:name="_Toc2844136181"/>
-      <w:bookmarkStart w:id="72" w:name="_Toc1587812761"/>
-      <w:bookmarkStart w:id="73" w:name="_Toc2547832491"/>
-      <w:bookmarkStart w:id="74" w:name="_Toc496167964"/>
-      <w:bookmarkStart w:id="75" w:name="_Toc1916459401"/>
-      <w:bookmarkStart w:id="76" w:name="_Toc2844136511"/>
-      <w:bookmarkStart w:id="77" w:name="_Toc1639812451"/>
-      <w:bookmarkStart w:id="78" w:name="_Toc2874552171"/>
-      <w:bookmarkStart w:id="79" w:name="_Toc370376413"/>
-      <w:bookmarkStart w:id="80" w:name="_Toc527025459"/>
-      <w:bookmarkStart w:id="81" w:name="_Toc2843222"/>
-      <w:bookmarkEnd w:id="67"/>
-      <w:bookmarkEnd w:id="68"/>
-      <w:bookmarkEnd w:id="69"/>
-      <w:bookmarkEnd w:id="70"/>
-      <w:bookmarkEnd w:id="71"/>
-      <w:bookmarkEnd w:id="72"/>
-      <w:bookmarkEnd w:id="73"/>
-      <w:bookmarkEnd w:id="74"/>
-      <w:bookmarkEnd w:id="75"/>
-      <w:bookmarkEnd w:id="76"/>
-      <w:bookmarkEnd w:id="77"/>
-      <w:bookmarkEnd w:id="78"/>
-      <w:bookmarkEnd w:id="79"/>
+      <w:bookmarkStart w:id="81" w:name="_Toc1629306861"/>
+      <w:bookmarkStart w:id="82" w:name="_Toc2547791501"/>
+      <w:bookmarkStart w:id="83" w:name="_Toc3437785131"/>
+      <w:bookmarkStart w:id="84" w:name="_Toc2547893031"/>
+      <w:bookmarkStart w:id="85" w:name="_Toc2844136181"/>
+      <w:bookmarkStart w:id="86" w:name="_Toc1587812761"/>
+      <w:bookmarkStart w:id="87" w:name="_Toc2547832491"/>
+      <w:bookmarkStart w:id="88" w:name="_Toc496167964"/>
+      <w:bookmarkStart w:id="89" w:name="_Toc1916459401"/>
+      <w:bookmarkStart w:id="90" w:name="_Toc2844136511"/>
+      <w:bookmarkStart w:id="91" w:name="_Toc1639812451"/>
+      <w:bookmarkStart w:id="92" w:name="_Toc2874552171"/>
+      <w:bookmarkStart w:id="93" w:name="_Toc370376413"/>
+      <w:bookmarkStart w:id="94" w:name="_Toc527025459"/>
+      <w:bookmarkStart w:id="95" w:name="_Toc2843222"/>
+      <w:bookmarkEnd w:id="81"/>
+      <w:bookmarkEnd w:id="82"/>
+      <w:bookmarkEnd w:id="83"/>
+      <w:bookmarkEnd w:id="84"/>
+      <w:bookmarkEnd w:id="85"/>
+      <w:bookmarkEnd w:id="86"/>
+      <w:bookmarkEnd w:id="87"/>
+      <w:bookmarkEnd w:id="88"/>
+      <w:bookmarkEnd w:id="89"/>
+      <w:bookmarkEnd w:id="90"/>
+      <w:bookmarkEnd w:id="91"/>
+      <w:bookmarkEnd w:id="92"/>
+      <w:bookmarkEnd w:id="93"/>
       <w:r>
         <w:t>Open Issues</w:t>
       </w:r>
-      <w:bookmarkEnd w:id="80"/>
-      <w:bookmarkEnd w:id="81"/>
+      <w:bookmarkEnd w:id="94"/>
+      <w:bookmarkEnd w:id="95"/>
     </w:p>
     <w:p>
       <w:r>
@@ -6696,57 +6722,57 @@
           <w:numId w:val="4"/>
         </w:numPr>
       </w:pPr>
-      <w:bookmarkStart w:id="82" w:name="_Toc370376414"/>
-      <w:bookmarkStart w:id="83" w:name="_Toc343778514"/>
-      <w:bookmarkStart w:id="84" w:name="_Toc496167965"/>
-      <w:bookmarkStart w:id="85" w:name="_Toc258410912"/>
-      <w:bookmarkStart w:id="86" w:name="_Toc287455218"/>
-      <w:bookmarkStart w:id="87" w:name="_Toc284413619"/>
-      <w:bookmarkStart w:id="88" w:name="_Toc258404206"/>
-      <w:bookmarkStart w:id="89" w:name="_Toc258408158"/>
-      <w:bookmarkStart w:id="90" w:name="_Toc284413652"/>
-      <w:bookmarkStart w:id="91" w:name="_Toc527025460"/>
-      <w:bookmarkStart w:id="92" w:name="_Toc2843223"/>
-      <w:bookmarkEnd w:id="82"/>
-      <w:bookmarkEnd w:id="83"/>
-      <w:bookmarkEnd w:id="84"/>
-      <w:bookmarkEnd w:id="85"/>
-      <w:bookmarkEnd w:id="86"/>
-      <w:bookmarkEnd w:id="87"/>
-      <w:bookmarkEnd w:id="88"/>
-      <w:bookmarkEnd w:id="89"/>
-      <w:bookmarkEnd w:id="90"/>
-      <w:r>
-        <w:t>Limitations</w:t>
-      </w:r>
-      <w:bookmarkEnd w:id="91"/>
-      <w:bookmarkEnd w:id="92"/>
-    </w:p>
-    <w:p>
-      <w:r>
-        <w:t>The information described in this document is preliminary and subject to change in the future.</w:t>
-      </w:r>
-    </w:p>
-    <w:p>
-      <w:bookmarkStart w:id="93" w:name="_Toc120097066"/>
-      <w:bookmarkStart w:id="94" w:name="_Toc254779152"/>
-      <w:bookmarkStart w:id="95" w:name="_Toc254783251"/>
-      <w:bookmarkStart w:id="96" w:name="_Toc254789305"/>
-      <w:bookmarkStart w:id="97" w:name="_Toc287455219"/>
-      <w:bookmarkStart w:id="98" w:name="_Toc284413620"/>
-      <w:bookmarkStart w:id="99" w:name="_Toc284413653"/>
-      <w:bookmarkStart w:id="100" w:name="_Toc343778515"/>
-      <w:r>
-        <w:t>Legend:</w:t>
-      </w:r>
-      <w:bookmarkEnd w:id="93"/>
-      <w:bookmarkEnd w:id="94"/>
-      <w:bookmarkEnd w:id="95"/>
+      <w:bookmarkStart w:id="96" w:name="_Toc370376414"/>
+      <w:bookmarkStart w:id="97" w:name="_Toc343778514"/>
+      <w:bookmarkStart w:id="98" w:name="_Toc496167965"/>
+      <w:bookmarkStart w:id="99" w:name="_Toc258410912"/>
+      <w:bookmarkStart w:id="100" w:name="_Toc287455218"/>
+      <w:bookmarkStart w:id="101" w:name="_Toc284413619"/>
+      <w:bookmarkStart w:id="102" w:name="_Toc258404206"/>
+      <w:bookmarkStart w:id="103" w:name="_Toc258408158"/>
+      <w:bookmarkStart w:id="104" w:name="_Toc284413652"/>
+      <w:bookmarkStart w:id="105" w:name="_Toc527025460"/>
+      <w:bookmarkStart w:id="106" w:name="_Toc2843223"/>
       <w:bookmarkEnd w:id="96"/>
       <w:bookmarkEnd w:id="97"/>
       <w:bookmarkEnd w:id="98"/>
       <w:bookmarkEnd w:id="99"/>
       <w:bookmarkEnd w:id="100"/>
+      <w:bookmarkEnd w:id="101"/>
+      <w:bookmarkEnd w:id="102"/>
+      <w:bookmarkEnd w:id="103"/>
+      <w:bookmarkEnd w:id="104"/>
+      <w:r>
+        <w:t>Limitations</w:t>
+      </w:r>
+      <w:bookmarkEnd w:id="105"/>
+      <w:bookmarkEnd w:id="106"/>
+    </w:p>
+    <w:p>
+      <w:r>
+        <w:t>The information described in this document is preliminary and subject to change in the future.</w:t>
+      </w:r>
+    </w:p>
+    <w:p>
+      <w:bookmarkStart w:id="107" w:name="_Toc120097066"/>
+      <w:bookmarkStart w:id="108" w:name="_Toc254779152"/>
+      <w:bookmarkStart w:id="109" w:name="_Toc254783251"/>
+      <w:bookmarkStart w:id="110" w:name="_Toc254789305"/>
+      <w:bookmarkStart w:id="111" w:name="_Toc287455219"/>
+      <w:bookmarkStart w:id="112" w:name="_Toc284413620"/>
+      <w:bookmarkStart w:id="113" w:name="_Toc284413653"/>
+      <w:bookmarkStart w:id="114" w:name="_Toc343778515"/>
+      <w:r>
+        <w:t>Legend:</w:t>
+      </w:r>
+      <w:bookmarkEnd w:id="107"/>
+      <w:bookmarkEnd w:id="108"/>
+      <w:bookmarkEnd w:id="109"/>
+      <w:bookmarkEnd w:id="110"/>
+      <w:bookmarkEnd w:id="111"/>
+      <w:bookmarkEnd w:id="112"/>
+      <w:bookmarkEnd w:id="113"/>
+      <w:bookmarkEnd w:id="114"/>
     </w:p>
     <w:p/>
     <w:p>
@@ -6755,771 +6781,757 @@
           <w:b/>
         </w:rPr>
       </w:pPr>
-      <w:bookmarkStart w:id="101" w:name="_Toc236814542"/>
-      <w:bookmarkStart w:id="102" w:name="_Toc237156499"/>
-      <w:bookmarkStart w:id="103" w:name="_Toc237145329"/>
-      <w:bookmarkStart w:id="104" w:name="_Toc237144695"/>
-      <w:bookmarkStart w:id="105" w:name="_Toc237156498"/>
-      <w:bookmarkStart w:id="106" w:name="_Toc236815170"/>
-      <w:bookmarkStart w:id="107" w:name="_Toc237145328"/>
-      <w:bookmarkStart w:id="108" w:name="_Toc237067201"/>
-      <w:bookmarkStart w:id="109" w:name="_Toc237068240"/>
-      <w:bookmarkStart w:id="110" w:name="_Toc237048783"/>
-      <w:bookmarkStart w:id="111" w:name="_Toc237156484"/>
-      <w:bookmarkStart w:id="112" w:name="_Toc237156483"/>
-      <w:bookmarkStart w:id="113" w:name="_Toc237156500"/>
-      <w:bookmarkStart w:id="114" w:name="_Toc237144696"/>
-      <w:bookmarkStart w:id="115" w:name="_Toc236813274"/>
-      <w:bookmarkStart w:id="116" w:name="_Toc236812641"/>
-      <w:bookmarkStart w:id="117" w:name="_Toc236812007"/>
-      <w:bookmarkStart w:id="118" w:name="_Toc236814540"/>
-      <w:bookmarkStart w:id="119" w:name="_Toc236810738"/>
-      <w:bookmarkStart w:id="120" w:name="_Toc237328906"/>
-      <w:bookmarkStart w:id="121" w:name="_Toc236813908"/>
-      <w:bookmarkStart w:id="122" w:name="_Toc237328274"/>
-      <w:bookmarkStart w:id="123" w:name="_Toc236811373"/>
-      <w:bookmarkStart w:id="124" w:name="_Toc236811371"/>
-      <w:bookmarkStart w:id="125" w:name="_Toc236815140"/>
-      <w:bookmarkStart w:id="126" w:name="_Toc236813207"/>
-      <w:bookmarkStart w:id="127" w:name="_Toc237067185"/>
-      <w:bookmarkStart w:id="128" w:name="_Toc236814541"/>
-      <w:bookmarkStart w:id="129" w:name="_Toc236813907"/>
-      <w:bookmarkStart w:id="130" w:name="_Toc236813273"/>
-      <w:bookmarkStart w:id="131" w:name="_Toc236812640"/>
-      <w:bookmarkStart w:id="132" w:name="_Toc236812006"/>
-      <w:bookmarkStart w:id="133" w:name="_Toc236811357"/>
-      <w:bookmarkStart w:id="134" w:name="_Toc237328890"/>
-      <w:bookmarkStart w:id="135" w:name="_Toc236812005"/>
-      <w:bookmarkStart w:id="136" w:name="_Toc237328272"/>
-      <w:bookmarkStart w:id="137" w:name="_Toc237067200"/>
-      <w:bookmarkStart w:id="138" w:name="_Toc237145327"/>
-      <w:bookmarkStart w:id="139" w:name="_Toc237144694"/>
-      <w:bookmarkStart w:id="140" w:name="_Toc237068239"/>
-      <w:bookmarkStart w:id="141" w:name="_Toc237068238"/>
-      <w:bookmarkStart w:id="142" w:name="_Toc236811991"/>
-      <w:bookmarkStart w:id="143" w:name="_Toc236815168"/>
-      <w:bookmarkStart w:id="144" w:name="_Toc237048781"/>
-      <w:bookmarkStart w:id="145" w:name="_Toc237328907"/>
-      <w:bookmarkStart w:id="146" w:name="_Toc237067199"/>
-      <w:bookmarkStart w:id="147" w:name="_Toc236812639"/>
-      <w:bookmarkStart w:id="148" w:name="_Toc236813890"/>
-      <w:bookmarkStart w:id="149" w:name="_Toc237328904"/>
-      <w:bookmarkStart w:id="150" w:name="_Toc237328271"/>
-      <w:bookmarkStart w:id="151" w:name="_Toc237156497"/>
-      <w:bookmarkStart w:id="152" w:name="_Toc237145326"/>
-      <w:bookmarkStart w:id="153" w:name="_Toc237144693"/>
-      <w:bookmarkStart w:id="154" w:name="_Toc237068237"/>
-      <w:bookmarkStart w:id="155" w:name="_Toc236813905"/>
-      <w:bookmarkStart w:id="156" w:name="_Toc237328242"/>
-      <w:bookmarkStart w:id="157" w:name="_Toc237145312"/>
-      <w:bookmarkStart w:id="158" w:name="_Toc237145313"/>
-      <w:bookmarkStart w:id="159" w:name="_Toc237144680"/>
-      <w:bookmarkStart w:id="160" w:name="_Toc236815169"/>
-      <w:bookmarkStart w:id="161" w:name="_Toc236812638"/>
-      <w:bookmarkStart w:id="162" w:name="_Toc236812004"/>
-      <w:bookmarkStart w:id="163" w:name="_Toc236811370"/>
-      <w:bookmarkStart w:id="164" w:name="_Toc236810735"/>
-      <w:bookmarkStart w:id="165" w:name="_Toc236814478"/>
-      <w:bookmarkStart w:id="166" w:name="_Toc236811372"/>
-      <w:bookmarkStart w:id="167" w:name="_Toc236813891"/>
-      <w:bookmarkStart w:id="168" w:name="_Toc236814525"/>
-      <w:bookmarkStart w:id="169" w:name="_Toc236812624"/>
-      <w:bookmarkStart w:id="170" w:name="_Toc236814524"/>
-      <w:bookmarkStart w:id="171" w:name="_Toc237068221"/>
-      <w:bookmarkStart w:id="172" w:name="_Toc236811990"/>
-      <w:bookmarkStart w:id="173" w:name="_Toc237048764"/>
-      <w:bookmarkStart w:id="174" w:name="_Toc236815154"/>
-      <w:bookmarkStart w:id="175" w:name="_Toc236814526"/>
-      <w:bookmarkStart w:id="176" w:name="_Toc236813892"/>
-      <w:bookmarkStart w:id="177" w:name="_Toc236813258"/>
-      <w:bookmarkStart w:id="178" w:name="_Toc236812625"/>
-      <w:bookmarkStart w:id="179" w:name="_Toc237328258"/>
-      <w:bookmarkStart w:id="180" w:name="_Toc237328273"/>
-      <w:bookmarkStart w:id="181" w:name="_Toc236810722"/>
-      <w:bookmarkStart w:id="182" w:name="_Toc236813906"/>
-      <w:bookmarkStart w:id="183" w:name="_Toc237048767"/>
-      <w:bookmarkStart w:id="184" w:name="_Toc236813272"/>
-      <w:bookmarkStart w:id="185" w:name="_Toc237048782"/>
-      <w:bookmarkStart w:id="186" w:name="_Toc237144679"/>
-      <w:bookmarkStart w:id="187" w:name="_Toc237068223"/>
-      <w:bookmarkStart w:id="188" w:name="_Toc237067184"/>
-      <w:bookmarkStart w:id="189" w:name="_Toc237048766"/>
-      <w:bookmarkStart w:id="190" w:name="_Toc236815153"/>
-      <w:bookmarkStart w:id="191" w:name="_Toc237067198"/>
-      <w:bookmarkStart w:id="192" w:name="_Toc237048780"/>
-      <w:bookmarkStart w:id="193" w:name="_Toc236815167"/>
-      <w:bookmarkStart w:id="194" w:name="_Toc236814539"/>
-      <w:bookmarkStart w:id="195" w:name="_Toc236810721"/>
-      <w:bookmarkStart w:id="196" w:name="_Toc237328889"/>
-      <w:bookmarkStart w:id="197" w:name="_Toc237328256"/>
-      <w:bookmarkStart w:id="198" w:name="_Toc237156482"/>
-      <w:bookmarkStart w:id="199" w:name="_Toc237145311"/>
-      <w:bookmarkStart w:id="200" w:name="_Toc237144678"/>
-      <w:bookmarkStart w:id="201" w:name="_Toc237068222"/>
-      <w:bookmarkStart w:id="202" w:name="_Toc237067183"/>
-      <w:bookmarkStart w:id="203" w:name="_Toc237328891"/>
-      <w:bookmarkStart w:id="204" w:name="_Toc236813841"/>
-      <w:bookmarkStart w:id="205" w:name="_Toc237068172"/>
-      <w:bookmarkStart w:id="206" w:name="_Toc236812475"/>
-      <w:bookmarkStart w:id="207" w:name="_Toc236813256"/>
-      <w:bookmarkStart w:id="208" w:name="_Toc236812623"/>
-      <w:bookmarkStart w:id="209" w:name="_Toc236811989"/>
-      <w:bookmarkStart w:id="210" w:name="_Toc236811355"/>
-      <w:bookmarkStart w:id="211" w:name="_Toc236810720"/>
-      <w:bookmarkStart w:id="212" w:name="_Toc237328888"/>
-      <w:bookmarkStart w:id="213" w:name="_Toc237328255"/>
-      <w:bookmarkStart w:id="214" w:name="_Toc237156481"/>
-      <w:bookmarkStart w:id="215" w:name="_Toc237048765"/>
-      <w:bookmarkStart w:id="216" w:name="_Toc236812622"/>
-      <w:bookmarkStart w:id="217" w:name="_Toc236811873"/>
-      <w:bookmarkStart w:id="218" w:name="_Toc236811213"/>
-      <w:bookmarkStart w:id="219" w:name="_Toc237156468"/>
-      <w:bookmarkStart w:id="220" w:name="_Toc236813255"/>
-      <w:bookmarkStart w:id="221" w:name="_Toc237067172"/>
-      <w:bookmarkStart w:id="222" w:name="_Toc237156471"/>
-      <w:bookmarkStart w:id="223" w:name="_Toc236815141"/>
-      <w:bookmarkStart w:id="224" w:name="_Toc236815151"/>
-      <w:bookmarkStart w:id="225" w:name="_Toc236814523"/>
-      <w:bookmarkStart w:id="226" w:name="_Toc236813889"/>
-      <w:bookmarkStart w:id="227" w:name="_Toc237156469"/>
-      <w:bookmarkStart w:id="228" w:name="_Toc236810737"/>
-      <w:bookmarkStart w:id="229" w:name="_Toc237145297"/>
-      <w:bookmarkStart w:id="230" w:name="_Toc236810719"/>
-      <w:bookmarkStart w:id="231" w:name="_Toc236814511"/>
-      <w:bookmarkStart w:id="232" w:name="_Toc237328875"/>
-      <w:bookmarkStart w:id="233" w:name="_Toc237067170"/>
-      <w:bookmarkStart w:id="234" w:name="_Toc237145300"/>
-      <w:bookmarkStart w:id="235" w:name="_Toc237068211"/>
-      <w:bookmarkStart w:id="236" w:name="_Toc237048754"/>
-      <w:bookmarkStart w:id="237" w:name="_Toc236814513"/>
-      <w:bookmarkStart w:id="238" w:name="_Toc236813879"/>
-      <w:bookmarkStart w:id="239" w:name="_Toc236815152"/>
-      <w:bookmarkStart w:id="240" w:name="_Toc237328878"/>
-      <w:bookmarkStart w:id="241" w:name="_Toc236811356"/>
-      <w:bookmarkStart w:id="242" w:name="_Toc236811344"/>
-      <w:bookmarkStart w:id="243" w:name="_Toc236810709"/>
-      <w:bookmarkStart w:id="244" w:name="_Toc237328877"/>
-      <w:bookmarkStart w:id="245" w:name="_Toc237328244"/>
-      <w:bookmarkStart w:id="246" w:name="_Toc237156470"/>
-      <w:bookmarkStart w:id="247" w:name="_Toc237145299"/>
-      <w:bookmarkStart w:id="248" w:name="_Toc237144666"/>
-      <w:bookmarkStart w:id="249" w:name="_Toc237068210"/>
-      <w:bookmarkStart w:id="250" w:name="_Toc237145298"/>
-      <w:bookmarkStart w:id="251" w:name="_Toc236813245"/>
-      <w:bookmarkStart w:id="252" w:name="_Toc237068224"/>
-      <w:bookmarkStart w:id="253" w:name="_Toc236815139"/>
-      <w:bookmarkStart w:id="254" w:name="_Toc236813878"/>
-      <w:bookmarkStart w:id="255" w:name="_Toc236813244"/>
-      <w:bookmarkStart w:id="256" w:name="_Toc236812611"/>
-      <w:bookmarkStart w:id="257" w:name="_Toc236811977"/>
-      <w:bookmarkStart w:id="258" w:name="_Toc236811343"/>
-      <w:bookmarkStart w:id="259" w:name="_Toc236810708"/>
-      <w:bookmarkStart w:id="260" w:name="_Toc237328876"/>
-      <w:bookmarkStart w:id="261" w:name="_Toc237328243"/>
-      <w:bookmarkStart w:id="262" w:name="_Toc237067171"/>
-      <w:bookmarkStart w:id="263" w:name="_Toc237328905"/>
-      <w:bookmarkStart w:id="264" w:name="_Toc237048752"/>
-      <w:bookmarkStart w:id="265" w:name="_Toc237068208"/>
-      <w:bookmarkStart w:id="266" w:name="_Toc236813877"/>
-      <w:bookmarkStart w:id="267" w:name="_Toc236813243"/>
-      <w:bookmarkStart w:id="268" w:name="_Toc236812610"/>
-      <w:bookmarkStart w:id="269" w:name="_Toc236811976"/>
-      <w:bookmarkStart w:id="270" w:name="_Toc236811342"/>
-      <w:bookmarkStart w:id="271" w:name="_Toc236812612"/>
-      <w:bookmarkStart w:id="272" w:name="_Toc237328245"/>
-      <w:bookmarkStart w:id="273" w:name="_Toc237145310"/>
-      <w:bookmarkStart w:id="274" w:name="_Toc236811988"/>
-      <w:bookmarkStart w:id="275" w:name="_Toc236814512"/>
-      <w:bookmarkStart w:id="276" w:name="_Toc237144664"/>
-      <w:bookmarkStart w:id="277" w:name="_Toc237068209"/>
-      <w:bookmarkStart w:id="278" w:name="_Toc237067169"/>
-      <w:bookmarkStart w:id="279" w:name="_Toc237048751"/>
-      <w:bookmarkStart w:id="280" w:name="_Toc236815138"/>
-      <w:bookmarkStart w:id="281" w:name="_Toc236814510"/>
-      <w:bookmarkStart w:id="282" w:name="_Toc236813876"/>
-      <w:bookmarkStart w:id="283" w:name="_Toc236810707"/>
-      <w:bookmarkStart w:id="284" w:name="_Toc236811978"/>
-      <w:bookmarkStart w:id="285" w:name="_Toc237048753"/>
-      <w:bookmarkStart w:id="286" w:name="_Toc236813257"/>
-      <w:bookmarkStart w:id="287" w:name="_Toc237328257"/>
-      <w:bookmarkStart w:id="288" w:name="_Toc236815105"/>
-      <w:bookmarkStart w:id="289" w:name="_Toc236813875"/>
-      <w:bookmarkStart w:id="290" w:name="_Toc237328874"/>
-      <w:bookmarkStart w:id="291" w:name="_Toc237328241"/>
-      <w:bookmarkStart w:id="292" w:name="_Toc237156467"/>
-      <w:bookmarkStart w:id="293" w:name="_Toc237145296"/>
-      <w:bookmarkStart w:id="294" w:name="_Toc237144665"/>
-      <w:bookmarkStart w:id="295" w:name="_Toc237328231"/>
-      <w:bookmarkStart w:id="296" w:name="_Toc237144677"/>
-      <w:bookmarkStart w:id="297" w:name="_Toc237048750"/>
-      <w:bookmarkStart w:id="298" w:name="_Toc237144667"/>
-      <w:bookmarkStart w:id="299" w:name="_Toc236814509"/>
-      <w:bookmarkStart w:id="300" w:name="_Toc237068175"/>
-      <w:bookmarkStart w:id="301" w:name="_Toc236813241"/>
-      <w:bookmarkStart w:id="302" w:name="_Toc236812608"/>
-      <w:bookmarkStart w:id="303" w:name="_Toc236811974"/>
-      <w:bookmarkStart w:id="304" w:name="_Toc236811340"/>
-      <w:bookmarkStart w:id="305" w:name="_Toc236810705"/>
-      <w:bookmarkStart w:id="306" w:name="_Toc237144663"/>
-      <w:bookmarkStart w:id="307" w:name="_Toc237145285"/>
-      <w:bookmarkStart w:id="308" w:name="_Toc237067133"/>
-      <w:bookmarkStart w:id="309" w:name="_Toc237068196"/>
-      <w:bookmarkStart w:id="310" w:name="_Toc236811975"/>
-      <w:bookmarkStart w:id="311" w:name="_Toc237048739"/>
-      <w:bookmarkStart w:id="312" w:name="_Toc237068194"/>
-      <w:bookmarkStart w:id="313" w:name="_Toc237048740"/>
-      <w:bookmarkStart w:id="314" w:name="_Toc236815127"/>
-      <w:bookmarkStart w:id="315" w:name="_Toc236814499"/>
-      <w:bookmarkStart w:id="316" w:name="_Toc236813865"/>
-      <w:bookmarkStart w:id="317" w:name="_Toc236813231"/>
-      <w:bookmarkStart w:id="318" w:name="_Toc237328864"/>
-      <w:bookmarkStart w:id="319" w:name="_Toc236811964"/>
-      <w:bookmarkStart w:id="320" w:name="_Toc237144650"/>
-      <w:bookmarkStart w:id="321" w:name="_Toc236810695"/>
-      <w:bookmarkStart w:id="322" w:name="_Toc237328860"/>
-      <w:bookmarkStart w:id="323" w:name="_Toc237328230"/>
-      <w:bookmarkStart w:id="324" w:name="_Toc237145283"/>
-      <w:bookmarkStart w:id="325" w:name="_Toc237144652"/>
-      <w:bookmarkStart w:id="326" w:name="_Toc237067157"/>
-      <w:bookmarkStart w:id="327" w:name="_Toc236815126"/>
-      <w:bookmarkStart w:id="328" w:name="_Toc236814498"/>
-      <w:bookmarkStart w:id="329" w:name="_Toc236811330"/>
-      <w:bookmarkStart w:id="330" w:name="_Toc237068207"/>
-      <w:bookmarkStart w:id="331" w:name="_Toc237328811"/>
-      <w:bookmarkStart w:id="332" w:name="_Toc237067168"/>
-      <w:bookmarkStart w:id="333" w:name="_Toc236810690"/>
-      <w:bookmarkStart w:id="334" w:name="_Toc237067182"/>
-      <w:bookmarkStart w:id="335" w:name="_Toc237048738"/>
-      <w:bookmarkStart w:id="336" w:name="_Toc236811329"/>
-      <w:bookmarkStart w:id="337" w:name="_Toc236810694"/>
-      <w:bookmarkStart w:id="338" w:name="_Toc237328862"/>
-      <w:bookmarkStart w:id="339" w:name="_Toc237328229"/>
-      <w:bookmarkStart w:id="340" w:name="_Toc237156455"/>
-      <w:bookmarkStart w:id="341" w:name="_Toc237145284"/>
-      <w:bookmarkStart w:id="342" w:name="_Toc237144651"/>
-      <w:bookmarkStart w:id="343" w:name="_Toc237068195"/>
-      <w:bookmarkStart w:id="344" w:name="_Toc236811327"/>
-      <w:bookmarkStart w:id="345" w:name="_Toc236813862"/>
-      <w:bookmarkStart w:id="346" w:name="_Toc237067155"/>
-      <w:bookmarkStart w:id="347" w:name="_Toc237145282"/>
-      <w:bookmarkStart w:id="348" w:name="_Toc236812597"/>
-      <w:bookmarkStart w:id="349" w:name="_Toc237328861"/>
-      <w:bookmarkStart w:id="350" w:name="_Toc236810693"/>
-      <w:bookmarkStart w:id="351" w:name="_Toc236811328"/>
-      <w:bookmarkStart w:id="352" w:name="_Toc236811341"/>
-      <w:bookmarkStart w:id="353" w:name="_Toc236811962"/>
-      <w:bookmarkStart w:id="354" w:name="_Toc236813229"/>
-      <w:bookmarkStart w:id="355" w:name="_Toc236815123"/>
-      <w:bookmarkStart w:id="356" w:name="_Toc237067156"/>
-      <w:bookmarkStart w:id="357" w:name="_Toc236813863"/>
-      <w:bookmarkStart w:id="358" w:name="_Toc236813230"/>
-      <w:bookmarkStart w:id="359" w:name="_Toc237144649"/>
-      <w:bookmarkStart w:id="360" w:name="_Toc236815125"/>
-      <w:bookmarkStart w:id="361" w:name="_Toc236814497"/>
-      <w:bookmarkStart w:id="362" w:name="_Toc236813228"/>
-      <w:bookmarkStart w:id="363" w:name="_Toc236812595"/>
-      <w:bookmarkStart w:id="364" w:name="_Toc237156454"/>
-      <w:bookmarkStart w:id="365" w:name="_Toc237328228"/>
-      <w:bookmarkStart w:id="366" w:name="_Toc236814496"/>
-      <w:bookmarkStart w:id="367" w:name="_Toc236812596"/>
-      <w:bookmarkStart w:id="368" w:name="_Toc237328227"/>
-      <w:bookmarkStart w:id="369" w:name="_Toc236811963"/>
-      <w:bookmarkStart w:id="370" w:name="_Toc237048737"/>
-      <w:bookmarkStart w:id="371" w:name="_Toc237156456"/>
-      <w:bookmarkStart w:id="372" w:name="_Toc237068193"/>
-      <w:bookmarkStart w:id="373" w:name="_Toc237067154"/>
-      <w:bookmarkStart w:id="374" w:name="_Toc237048736"/>
-      <w:bookmarkStart w:id="375" w:name="_Toc236812609"/>
-      <w:bookmarkStart w:id="376" w:name="_Toc237328843"/>
-      <w:bookmarkStart w:id="377" w:name="_Toc236811961"/>
-      <w:bookmarkStart w:id="378" w:name="_Toc237068192"/>
-      <w:bookmarkStart w:id="379" w:name="_Toc236813864"/>
-      <w:bookmarkStart w:id="380" w:name="_Toc237067153"/>
-      <w:bookmarkStart w:id="381" w:name="_Toc237067158"/>
-      <w:bookmarkStart w:id="382" w:name="_Toc237068174"/>
-      <w:bookmarkStart w:id="383" w:name="_Toc236813227"/>
-      <w:bookmarkStart w:id="384" w:name="_Toc236812594"/>
-      <w:bookmarkStart w:id="385" w:name="_Toc236811960"/>
-      <w:bookmarkStart w:id="386" w:name="_Toc236811326"/>
-      <w:bookmarkStart w:id="387" w:name="_Toc236810691"/>
-      <w:bookmarkStart w:id="388" w:name="_Toc237328859"/>
-      <w:bookmarkStart w:id="389" w:name="_Toc237328226"/>
-      <w:bookmarkStart w:id="390" w:name="_Toc237156452"/>
-      <w:bookmarkStart w:id="391" w:name="_Toc237145281"/>
-      <w:bookmarkStart w:id="392" w:name="_Toc236810672"/>
-      <w:bookmarkStart w:id="393" w:name="_Toc237144630"/>
-      <w:bookmarkStart w:id="394" w:name="_Toc237328863"/>
-      <w:bookmarkStart w:id="395" w:name="_Toc237048735"/>
-      <w:bookmarkStart w:id="396" w:name="_Toc236815122"/>
-      <w:bookmarkStart w:id="397" w:name="_Toc236814494"/>
-      <w:bookmarkStart w:id="398" w:name="_Toc236813860"/>
-      <w:bookmarkStart w:id="399" w:name="_Toc236813226"/>
-      <w:bookmarkStart w:id="400" w:name="_Toc236812593"/>
-      <w:bookmarkStart w:id="401" w:name="_Toc236811959"/>
-      <w:bookmarkStart w:id="402" w:name="_Toc236811325"/>
-      <w:bookmarkStart w:id="403" w:name="_Toc236812598"/>
-      <w:bookmarkStart w:id="404" w:name="_Toc237156457"/>
-      <w:bookmarkStart w:id="405" w:name="_Toc236815137"/>
-      <w:bookmarkStart w:id="406" w:name="_Toc236814495"/>
-      <w:bookmarkStart w:id="407" w:name="_Toc237144648"/>
-      <w:bookmarkStart w:id="408" w:name="_Toc237144653"/>
-      <w:bookmarkStart w:id="409" w:name="_Toc236813861"/>
-      <w:bookmarkStart w:id="410" w:name="_Toc237328210"/>
-      <w:bookmarkStart w:id="411" w:name="_Toc237156436"/>
-      <w:bookmarkStart w:id="412" w:name="_Toc237145265"/>
-      <w:bookmarkStart w:id="413" w:name="_Toc237144632"/>
-      <w:bookmarkStart w:id="414" w:name="_Toc237068176"/>
-      <w:bookmarkStart w:id="415" w:name="_Toc237067137"/>
-      <w:bookmarkStart w:id="416" w:name="_Toc237048719"/>
-      <w:bookmarkStart w:id="417" w:name="_Toc237156453"/>
-      <w:bookmarkStart w:id="418" w:name="_Toc236811940"/>
-      <w:bookmarkStart w:id="419" w:name="_Toc236813210"/>
-      <w:bookmarkStart w:id="420" w:name="_Toc236814477"/>
-      <w:bookmarkStart w:id="421" w:name="_Toc237328207"/>
-      <w:bookmarkStart w:id="422" w:name="_Toc236811943"/>
-      <w:bookmarkStart w:id="423" w:name="_Toc236811309"/>
-      <w:bookmarkStart w:id="424" w:name="_Toc236810674"/>
-      <w:bookmarkStart w:id="425" w:name="_Toc237328842"/>
-      <w:bookmarkStart w:id="426" w:name="_Toc237328209"/>
-      <w:bookmarkStart w:id="427" w:name="_Toc237156435"/>
-      <w:bookmarkStart w:id="428" w:name="_Toc237145264"/>
-      <w:bookmarkStart w:id="429" w:name="_Toc236810706"/>
-      <w:bookmarkStart w:id="430" w:name="_Toc236813843"/>
-      <w:bookmarkStart w:id="431" w:name="_Toc236813209"/>
-      <w:bookmarkStart w:id="432" w:name="_Toc236812576"/>
-      <w:bookmarkStart w:id="433" w:name="_Toc236811942"/>
-      <w:bookmarkStart w:id="434" w:name="_Toc236811308"/>
-      <w:bookmarkStart w:id="435" w:name="_Toc236810673"/>
-      <w:bookmarkStart w:id="436" w:name="_Toc237328841"/>
-      <w:bookmarkStart w:id="437" w:name="_Toc237328208"/>
-      <w:bookmarkStart w:id="438" w:name="_Toc237156434"/>
-      <w:bookmarkStart w:id="439" w:name="_Toc237145286"/>
-      <w:bookmarkStart w:id="440" w:name="_Toc237068197"/>
-      <w:bookmarkStart w:id="441" w:name="_Toc237067136"/>
-      <w:bookmarkStart w:id="442" w:name="_Toc237067135"/>
-      <w:bookmarkStart w:id="443" w:name="_Toc237048717"/>
-      <w:bookmarkStart w:id="444" w:name="_Toc236815104"/>
-      <w:bookmarkStart w:id="445" w:name="_Toc236814476"/>
-      <w:bookmarkStart w:id="446" w:name="_Toc236813842"/>
-      <w:bookmarkStart w:id="447" w:name="_Toc236813208"/>
-      <w:bookmarkStart w:id="448" w:name="_Toc236812575"/>
-      <w:bookmarkStart w:id="449" w:name="_Toc236811941"/>
-      <w:bookmarkStart w:id="450" w:name="_Toc237048718"/>
-      <w:bookmarkStart w:id="451" w:name="_Toc237145263"/>
-      <w:bookmarkStart w:id="452" w:name="_Toc237328840"/>
-      <w:bookmarkStart w:id="453" w:name="_Toc236813271"/>
-      <w:bookmarkStart w:id="454" w:name="_Toc237156433"/>
-      <w:bookmarkStart w:id="455" w:name="_Toc237145262"/>
-      <w:bookmarkStart w:id="456" w:name="_Toc237144629"/>
-      <w:bookmarkStart w:id="457" w:name="_Toc237068173"/>
-      <w:bookmarkStart w:id="458" w:name="_Toc237067134"/>
-      <w:bookmarkStart w:id="459" w:name="_Toc237048716"/>
-      <w:bookmarkStart w:id="460" w:name="_Toc236815103"/>
-      <w:bookmarkStart w:id="461" w:name="_Toc237144631"/>
-      <w:bookmarkStart w:id="462" w:name="_Toc236815106"/>
-      <w:bookmarkStart w:id="463" w:name="_Toc236815124"/>
-      <w:bookmarkStart w:id="464" w:name="_Toc236812577"/>
-      <w:bookmarkStart w:id="465" w:name="_Toc236810736"/>
-      <w:bookmarkStart w:id="466" w:name="_Toc236810671"/>
-      <w:bookmarkStart w:id="467" w:name="_Toc237328839"/>
-      <w:bookmarkStart w:id="468" w:name="_Toc237156432"/>
-      <w:bookmarkStart w:id="469" w:name="_Toc237145261"/>
-      <w:bookmarkStart w:id="470" w:name="_Toc236811306"/>
-      <w:bookmarkStart w:id="471" w:name="_Toc236814475"/>
-      <w:bookmarkStart w:id="472" w:name="_Toc237328206"/>
-      <w:bookmarkStart w:id="473" w:name="_Toc237156404"/>
-      <w:bookmarkStart w:id="474" w:name="_Toc237144628"/>
-      <w:bookmarkStart w:id="475" w:name="_Toc237328810"/>
-      <w:bookmarkStart w:id="476" w:name="_Toc237144600"/>
-      <w:bookmarkStart w:id="477" w:name="_Toc236810692"/>
-      <w:bookmarkStart w:id="478" w:name="_Toc236815074"/>
-      <w:bookmarkStart w:id="479" w:name="_Toc237048715"/>
-      <w:bookmarkStart w:id="480" w:name="_Toc236813812"/>
-      <w:bookmarkStart w:id="481" w:name="_Toc236813840"/>
-      <w:bookmarkStart w:id="482" w:name="_Toc236813206"/>
-      <w:bookmarkStart w:id="483" w:name="_Toc236812573"/>
-      <w:bookmarkStart w:id="484" w:name="_Toc236811939"/>
-      <w:bookmarkStart w:id="485" w:name="_Toc237328109"/>
-      <w:bookmarkStart w:id="486" w:name="_Toc236811245"/>
-      <w:bookmarkStart w:id="487" w:name="_Toc237068141"/>
-      <w:bookmarkStart w:id="488" w:name="_Toc236813844"/>
-      <w:bookmarkStart w:id="489" w:name="_Toc237156401"/>
-      <w:bookmarkStart w:id="490" w:name="_Toc236815072"/>
-      <w:bookmarkStart w:id="491" w:name="_Toc237068144"/>
-      <w:bookmarkStart w:id="492" w:name="_Toc237067105"/>
-      <w:bookmarkStart w:id="493" w:name="_Toc237048687"/>
-      <w:bookmarkStart w:id="494" w:name="_Toc236814446"/>
-      <w:bookmarkStart w:id="495" w:name="_Toc236813178"/>
-      <w:bookmarkStart w:id="496" w:name="_Toc236812545"/>
-      <w:bookmarkStart w:id="497" w:name="_Toc236811305"/>
-      <w:bookmarkStart w:id="498" w:name="_Toc236811277"/>
-      <w:bookmarkStart w:id="499" w:name="_Toc236810642"/>
-      <w:bookmarkStart w:id="500" w:name="_Toc236812544"/>
-      <w:bookmarkStart w:id="501" w:name="_Toc237328177"/>
-      <w:bookmarkStart w:id="502" w:name="_Toc237156403"/>
-      <w:bookmarkStart w:id="503" w:name="_Toc237145232"/>
-      <w:bookmarkStart w:id="504" w:name="_Toc237144599"/>
-      <w:bookmarkStart w:id="505" w:name="_Toc237068143"/>
-      <w:bookmarkStart w:id="506" w:name="_Toc237067104"/>
-      <w:bookmarkStart w:id="507" w:name="_Toc237048686"/>
-      <w:bookmarkStart w:id="508" w:name="_Toc236815073"/>
-      <w:bookmarkStart w:id="509" w:name="_Toc236811240"/>
-      <w:bookmarkStart w:id="510" w:name="_Toc236815038"/>
-      <w:bookmarkStart w:id="511" w:name="_Toc236813776"/>
-      <w:bookmarkStart w:id="512" w:name="_Toc237144597"/>
-      <w:bookmarkStart w:id="513" w:name="_Toc236811910"/>
-      <w:bookmarkStart w:id="514" w:name="_Toc236811276"/>
-      <w:bookmarkStart w:id="515" w:name="_Toc236810641"/>
-      <w:bookmarkStart w:id="516" w:name="_Toc237328809"/>
-      <w:bookmarkStart w:id="517" w:name="_Toc237328176"/>
-      <w:bookmarkStart w:id="518" w:name="_Toc237156402"/>
-      <w:bookmarkStart w:id="519" w:name="_Toc237145231"/>
-      <w:bookmarkStart w:id="520" w:name="_Toc237144598"/>
-      <w:bookmarkStart w:id="521" w:name="_Toc236814442"/>
-      <w:bookmarkStart w:id="522" w:name="_Toc236811307"/>
-      <w:bookmarkStart w:id="523" w:name="_Toc237328142"/>
-      <w:bookmarkStart w:id="524" w:name="_Toc236813176"/>
-      <w:bookmarkStart w:id="525" w:name="_Toc236812543"/>
-      <w:bookmarkStart w:id="526" w:name="_Toc236811909"/>
-      <w:bookmarkStart w:id="527" w:name="_Toc236811275"/>
-      <w:bookmarkStart w:id="528" w:name="_Toc236810640"/>
-      <w:bookmarkStart w:id="529" w:name="_Toc237328808"/>
-      <w:bookmarkStart w:id="530" w:name="_Toc237328175"/>
-      <w:bookmarkStart w:id="531" w:name="_Toc237145233"/>
-      <w:bookmarkStart w:id="532" w:name="_Toc236811911"/>
-      <w:bookmarkStart w:id="533" w:name="_Toc236810670"/>
-      <w:bookmarkStart w:id="534" w:name="_Toc237144567"/>
-      <w:bookmarkStart w:id="535" w:name="_Toc236813810"/>
-      <w:bookmarkStart w:id="536" w:name="_Toc237048684"/>
-      <w:bookmarkStart w:id="537" w:name="_Toc236815071"/>
-      <w:bookmarkStart w:id="538" w:name="_Toc236814443"/>
-      <w:bookmarkStart w:id="539" w:name="_Toc236813809"/>
-      <w:bookmarkStart w:id="540" w:name="_Toc236813175"/>
-      <w:bookmarkStart w:id="541" w:name="_Toc236812542"/>
-      <w:bookmarkStart w:id="542" w:name="_Toc236811908"/>
-      <w:bookmarkStart w:id="543" w:name="_Toc236811274"/>
-      <w:bookmarkStart w:id="544" w:name="_Toc237144568"/>
-      <w:bookmarkStart w:id="545" w:name="_Toc236814410"/>
-      <w:bookmarkStart w:id="546" w:name="_Toc236813142"/>
-      <w:bookmarkStart w:id="547" w:name="_Toc236813174"/>
-      <w:bookmarkStart w:id="548" w:name="_Toc237328807"/>
-      <w:bookmarkStart w:id="549" w:name="_Toc237328174"/>
-      <w:bookmarkStart w:id="550" w:name="_Toc237156400"/>
-      <w:bookmarkStart w:id="551" w:name="_Toc237145229"/>
-      <w:bookmarkStart w:id="552" w:name="_Toc237144596"/>
-      <w:bookmarkStart w:id="553" w:name="_Toc237068140"/>
-      <w:bookmarkStart w:id="554" w:name="_Toc237067101"/>
-      <w:bookmarkStart w:id="555" w:name="_Toc237048683"/>
-      <w:bookmarkStart w:id="556" w:name="_Toc236814445"/>
-      <w:bookmarkStart w:id="557" w:name="_Toc237156366"/>
-      <w:bookmarkStart w:id="558" w:name="_Toc237048650"/>
-      <w:bookmarkStart w:id="559" w:name="_Toc236810607"/>
-      <w:bookmarkStart w:id="560" w:name="_Toc236812541"/>
-      <w:bookmarkStart w:id="561" w:name="_Toc236811907"/>
-      <w:bookmarkStart w:id="562" w:name="_Toc236811273"/>
-      <w:bookmarkStart w:id="563" w:name="_Toc236810638"/>
-      <w:bookmarkStart w:id="564" w:name="_Toc237328779"/>
-      <w:bookmarkStart w:id="565" w:name="_Toc237328146"/>
-      <w:bookmarkStart w:id="566" w:name="_Toc237156372"/>
-      <w:bookmarkStart w:id="567" w:name="_Toc237145201"/>
-      <w:bookmarkStart w:id="568" w:name="_Toc236810610"/>
-      <w:bookmarkStart w:id="569" w:name="_Toc236814444"/>
-      <w:bookmarkStart w:id="570" w:name="_Toc237328145"/>
-      <w:bookmarkStart w:id="571" w:name="_Toc236813808"/>
-      <w:bookmarkStart w:id="572" w:name="_Toc237048655"/>
-      <w:bookmarkStart w:id="573" w:name="_Toc236815042"/>
-      <w:bookmarkStart w:id="574" w:name="_Toc236814414"/>
-      <w:bookmarkStart w:id="575" w:name="_Toc236813780"/>
-      <w:bookmarkStart w:id="576" w:name="_Toc236813146"/>
-      <w:bookmarkStart w:id="577" w:name="_Toc237048651"/>
-      <w:bookmarkStart w:id="578" w:name="_Toc236811876"/>
-      <w:bookmarkStart w:id="579" w:name="_Toc237067071"/>
-      <w:bookmarkStart w:id="580" w:name="_Toc236811242"/>
-      <w:bookmarkStart w:id="581" w:name="_Toc237145199"/>
-      <w:bookmarkStart w:id="582" w:name="_Toc237144565"/>
-      <w:bookmarkStart w:id="583" w:name="_Toc237156371"/>
-      <w:bookmarkStart w:id="584" w:name="_Toc237145200"/>
-      <w:bookmarkStart w:id="585" w:name="_Toc237068111"/>
-      <w:bookmarkStart w:id="586" w:name="_Toc237328776"/>
-      <w:bookmarkStart w:id="587" w:name="_Toc237328777"/>
-      <w:bookmarkStart w:id="588" w:name="_Toc236815040"/>
-      <w:bookmarkStart w:id="589" w:name="_Toc236812513"/>
-      <w:bookmarkStart w:id="590" w:name="_Toc237067072"/>
-      <w:bookmarkStart w:id="591" w:name="_Toc237048653"/>
-      <w:bookmarkStart w:id="592" w:name="_Toc236813779"/>
-      <w:bookmarkStart w:id="593" w:name="_Toc237145198"/>
-      <w:bookmarkStart w:id="594" w:name="_Toc236813145"/>
-      <w:bookmarkStart w:id="595" w:name="_Toc237328144"/>
-      <w:bookmarkStart w:id="596" w:name="_Toc237068110"/>
-      <w:bookmarkStart w:id="597" w:name="_Toc237156370"/>
-      <w:bookmarkStart w:id="598" w:name="_Toc237144566"/>
-      <w:bookmarkStart w:id="599" w:name="_Toc236811878"/>
-      <w:bookmarkStart w:id="600" w:name="_Toc236811879"/>
-      <w:bookmarkStart w:id="601" w:name="_Toc237328143"/>
-      <w:bookmarkStart w:id="602" w:name="_Toc236812512"/>
-      <w:bookmarkStart w:id="603" w:name="_Toc236814412"/>
-      <w:bookmarkStart w:id="604" w:name="_Toc237156369"/>
-      <w:bookmarkStart w:id="605" w:name="_Toc237328140"/>
-      <w:bookmarkStart w:id="606" w:name="_Toc236814409"/>
-      <w:bookmarkStart w:id="607" w:name="_Toc236810609"/>
-      <w:bookmarkStart w:id="608" w:name="_Toc237328775"/>
-      <w:bookmarkStart w:id="609" w:name="_Toc236813778"/>
-      <w:bookmarkStart w:id="610" w:name="_Toc236813144"/>
-      <w:bookmarkStart w:id="611" w:name="_Toc236812511"/>
-      <w:bookmarkStart w:id="612" w:name="_Toc236811877"/>
-      <w:bookmarkStart w:id="613" w:name="_Toc236811243"/>
-      <w:bookmarkStart w:id="614" w:name="_Toc236810608"/>
-      <w:bookmarkStart w:id="615" w:name="_Toc236814413"/>
-      <w:bookmarkStart w:id="616" w:name="_Toc236811244"/>
-      <w:bookmarkStart w:id="617" w:name="_Toc237068112"/>
-      <w:bookmarkStart w:id="618" w:name="_Toc237145195"/>
-      <w:bookmarkStart w:id="619" w:name="_Toc237068109"/>
-      <w:bookmarkStart w:id="620" w:name="_Toc237067070"/>
-      <w:bookmarkStart w:id="621" w:name="_Toc237048652"/>
-      <w:bookmarkStart w:id="622" w:name="_Toc236815039"/>
-      <w:bookmarkStart w:id="623" w:name="_Toc236814411"/>
-      <w:bookmarkStart w:id="624" w:name="_Toc236813777"/>
-      <w:bookmarkStart w:id="625" w:name="_Toc237048654"/>
-      <w:bookmarkStart w:id="626" w:name="_Toc236812510"/>
-      <w:bookmarkStart w:id="627" w:name="_Toc236815041"/>
-      <w:bookmarkStart w:id="628" w:name="_Toc237067073"/>
-      <w:bookmarkStart w:id="629" w:name="_Toc236812509"/>
-      <w:bookmarkStart w:id="630" w:name="_Toc237328778"/>
-      <w:bookmarkStart w:id="631" w:name="_Toc236811875"/>
-      <w:bookmarkStart w:id="632" w:name="_Toc237156368"/>
-      <w:bookmarkStart w:id="633" w:name="_Toc237145197"/>
-      <w:bookmarkStart w:id="634" w:name="_Toc237144564"/>
-      <w:bookmarkStart w:id="635" w:name="_Toc237068108"/>
-      <w:bookmarkStart w:id="636" w:name="_Toc237067069"/>
-      <w:bookmarkStart w:id="637" w:name="_Toc236813143"/>
-      <w:bookmarkStart w:id="638" w:name="_Toc237144563"/>
-      <w:bookmarkStart w:id="639" w:name="_Toc237068107"/>
-      <w:bookmarkStart w:id="640" w:name="_Toc237067068"/>
-      <w:bookmarkStart w:id="641" w:name="_Toc236810604"/>
-      <w:bookmarkStart w:id="642" w:name="_Toc236811241"/>
-      <w:bookmarkStart w:id="643" w:name="_Toc236810606"/>
-      <w:bookmarkStart w:id="644" w:name="_Toc237328774"/>
-      <w:bookmarkStart w:id="645" w:name="_Toc237328141"/>
-      <w:bookmarkStart w:id="646" w:name="_Toc237156367"/>
-      <w:bookmarkStart w:id="647" w:name="_Toc237048685"/>
-      <w:bookmarkStart w:id="648" w:name="_Toc236812574"/>
-      <w:bookmarkStart w:id="649" w:name="_Toc237328773"/>
-      <w:bookmarkStart w:id="650" w:name="_Toc236810605"/>
-      <w:bookmarkStart w:id="651" w:name="_Toc236810639"/>
-      <w:bookmarkStart w:id="652" w:name="_Toc236815037"/>
-      <w:bookmarkStart w:id="653" w:name="_Toc236814384"/>
-      <w:bookmarkStart w:id="654" w:name="_Toc236813775"/>
-      <w:bookmarkStart w:id="655" w:name="_Toc236813141"/>
-      <w:bookmarkStart w:id="656" w:name="_Toc236812508"/>
-      <w:bookmarkStart w:id="657" w:name="_Toc236811874"/>
-      <w:bookmarkStart w:id="658" w:name="_Toc237145196"/>
-      <w:bookmarkStart w:id="659" w:name="_Toc236815070"/>
-      <w:bookmarkStart w:id="660" w:name="_Toc237048622"/>
-      <w:bookmarkStart w:id="661" w:name="_Toc237067103"/>
-      <w:bookmarkStart w:id="662" w:name="_Toc236811847"/>
-      <w:bookmarkStart w:id="663" w:name="_Toc236813177"/>
-      <w:bookmarkStart w:id="664" w:name="_Toc236815011"/>
-      <w:bookmarkStart w:id="665" w:name="_Toc237328114"/>
-      <w:bookmarkStart w:id="666" w:name="_Toc237328111"/>
-      <w:bookmarkStart w:id="667" w:name="_Toc237048624"/>
-      <w:bookmarkStart w:id="668" w:name="_Toc237144562"/>
-      <w:bookmarkStart w:id="669" w:name="_Toc237068106"/>
-      <w:bookmarkStart w:id="670" w:name="_Toc237067067"/>
-      <w:bookmarkStart w:id="671" w:name="_Toc237048649"/>
-      <w:bookmarkStart w:id="672" w:name="_Toc236815036"/>
-      <w:bookmarkStart w:id="673" w:name="_Toc236814408"/>
-      <w:bookmarkStart w:id="674" w:name="_Toc236813774"/>
-      <w:bookmarkStart w:id="675" w:name="_Toc236810572"/>
-      <w:bookmarkStart w:id="676" w:name="_Toc237145169"/>
-      <w:bookmarkStart w:id="677" w:name="_Toc236813750"/>
-      <w:bookmarkStart w:id="678" w:name="_Toc236813747"/>
-      <w:bookmarkStart w:id="679" w:name="_Toc236813113"/>
-      <w:bookmarkStart w:id="680" w:name="_Toc237328749"/>
-      <w:bookmarkStart w:id="681" w:name="_Toc237328116"/>
-      <w:bookmarkStart w:id="682" w:name="_Toc237156342"/>
-      <w:bookmarkStart w:id="683" w:name="_Toc237145171"/>
-      <w:bookmarkStart w:id="684" w:name="_Toc237144538"/>
-      <w:bookmarkStart w:id="685" w:name="_Toc237068082"/>
-      <w:bookmarkStart w:id="686" w:name="_Toc237067043"/>
-      <w:bookmarkStart w:id="687" w:name="_Toc236812478"/>
-      <w:bookmarkStart w:id="688" w:name="_Toc236813116"/>
-      <w:bookmarkStart w:id="689" w:name="_Toc236811849"/>
-      <w:bookmarkStart w:id="690" w:name="_Toc236811215"/>
-      <w:bookmarkStart w:id="691" w:name="_Toc236810580"/>
-      <w:bookmarkStart w:id="692" w:name="_Toc237328748"/>
-      <w:bookmarkStart w:id="693" w:name="_Toc237328115"/>
-      <w:bookmarkStart w:id="694" w:name="_Toc237156341"/>
-      <w:bookmarkStart w:id="695" w:name="_Toc237145170"/>
-      <w:bookmarkStart w:id="696" w:name="_Toc237328747"/>
-      <w:bookmarkStart w:id="697" w:name="_Toc236815012"/>
-      <w:bookmarkStart w:id="698" w:name="_Toc237068078"/>
-      <w:bookmarkStart w:id="699" w:name="_Toc237067036"/>
-      <w:bookmarkStart w:id="700" w:name="_Toc236811239"/>
-      <w:bookmarkStart w:id="701" w:name="_Toc236814383"/>
-      <w:bookmarkStart w:id="702" w:name="_Toc236813749"/>
-      <w:bookmarkStart w:id="703" w:name="_Toc236813115"/>
-      <w:bookmarkStart w:id="704" w:name="_Toc236812482"/>
-      <w:bookmarkStart w:id="705" w:name="_Toc236811848"/>
-      <w:bookmarkStart w:id="706" w:name="_Toc236811214"/>
-      <w:bookmarkStart w:id="707" w:name="_Toc236810579"/>
-      <w:bookmarkStart w:id="708" w:name="_Toc237144537"/>
-      <w:bookmarkStart w:id="709" w:name="_Toc236811208"/>
-      <w:bookmarkStart w:id="710" w:name="_Toc237144531"/>
-      <w:bookmarkStart w:id="711" w:name="_Toc237048621"/>
-      <w:bookmarkStart w:id="712" w:name="_Toc237144536"/>
-      <w:bookmarkStart w:id="713" w:name="_Toc237068080"/>
-      <w:bookmarkStart w:id="714" w:name="_Toc237067041"/>
-      <w:bookmarkStart w:id="715" w:name="_Toc237048623"/>
-      <w:bookmarkStart w:id="716" w:name="_Toc236815010"/>
-      <w:bookmarkStart w:id="717" w:name="_Toc236814382"/>
-      <w:bookmarkStart w:id="718" w:name="_Toc236813748"/>
-      <w:bookmarkStart w:id="719" w:name="_Toc237048625"/>
-      <w:bookmarkStart w:id="720" w:name="_Toc236813140"/>
-      <w:bookmarkStart w:id="721" w:name="_Toc237068081"/>
-      <w:bookmarkStart w:id="722" w:name="_Toc236810578"/>
-      <w:bookmarkStart w:id="723" w:name="_Toc236814474"/>
-      <w:bookmarkStart w:id="724" w:name="_Toc237328113"/>
-      <w:bookmarkStart w:id="725" w:name="_Toc237145168"/>
-      <w:bookmarkStart w:id="726" w:name="_Toc237144535"/>
-      <w:bookmarkStart w:id="727" w:name="_Toc237067040"/>
-      <w:bookmarkStart w:id="728" w:name="_Toc237328746"/>
-      <w:bookmarkStart w:id="729" w:name="_Toc236813114"/>
-      <w:bookmarkStart w:id="730" w:name="_Toc237156339"/>
-      <w:bookmarkStart w:id="731" w:name="_Toc236812481"/>
-      <w:bookmarkStart w:id="732" w:name="_Toc237068079"/>
-      <w:bookmarkStart w:id="733" w:name="_Toc236813242"/>
-      <w:bookmarkStart w:id="734" w:name="_Toc236812483"/>
-      <w:bookmarkStart w:id="735" w:name="_Toc236812477"/>
-      <w:bookmarkStart w:id="736" w:name="_Toc236812480"/>
-      <w:bookmarkStart w:id="737" w:name="_Toc236811846"/>
-      <w:bookmarkStart w:id="738" w:name="_Toc236811212"/>
-      <w:bookmarkStart w:id="739" w:name="_Toc236810577"/>
-      <w:bookmarkStart w:id="740" w:name="_Toc237328745"/>
-      <w:bookmarkStart w:id="741" w:name="_Toc237328112"/>
-      <w:bookmarkStart w:id="742" w:name="_Toc237156338"/>
-      <w:bookmarkStart w:id="743" w:name="_Toc236810576"/>
-      <w:bookmarkStart w:id="744" w:name="_Toc236811354"/>
-      <w:bookmarkStart w:id="745" w:name="_Toc236815102"/>
-      <w:bookmarkStart w:id="746" w:name="_Toc237067039"/>
-      <w:bookmarkStart w:id="747" w:name="_Toc237145230"/>
-      <w:bookmarkStart w:id="748" w:name="_Toc236815008"/>
-      <w:bookmarkStart w:id="749" w:name="_Toc236814380"/>
-      <w:bookmarkStart w:id="750" w:name="_Toc236813746"/>
-      <w:bookmarkStart w:id="751" w:name="_Toc236813112"/>
-      <w:bookmarkStart w:id="752" w:name="_Toc236812479"/>
-      <w:bookmarkStart w:id="753" w:name="_Toc236811845"/>
-      <w:bookmarkStart w:id="754" w:name="_Toc236811211"/>
-      <w:bookmarkStart w:id="755" w:name="_Toc237145167"/>
-      <w:bookmarkStart w:id="756" w:name="_Toc237328744"/>
-      <w:bookmarkStart w:id="757" w:name="_Toc237156340"/>
-      <w:bookmarkStart w:id="758" w:name="_Toc236811207"/>
-      <w:bookmarkStart w:id="759" w:name="_Toc237144533"/>
-      <w:bookmarkStart w:id="760" w:name="_Toc237068077"/>
-      <w:bookmarkStart w:id="761" w:name="_Toc237067038"/>
-      <w:bookmarkStart w:id="762" w:name="_Toc237048620"/>
-      <w:bookmarkStart w:id="763" w:name="_Toc236815007"/>
-      <w:bookmarkStart w:id="764" w:name="_Toc237328741"/>
-      <w:bookmarkStart w:id="765" w:name="_Toc237328108"/>
-      <w:bookmarkStart w:id="766" w:name="_Toc236813111"/>
-      <w:bookmarkStart w:id="767" w:name="_Toc236811841"/>
-      <w:bookmarkStart w:id="768" w:name="_Toc236811844"/>
-      <w:bookmarkStart w:id="769" w:name="_Toc236813741"/>
-      <w:bookmarkStart w:id="770" w:name="_Toc237068076"/>
-      <w:bookmarkStart w:id="771" w:name="_Toc237328743"/>
-      <w:bookmarkStart w:id="772" w:name="_Toc237156336"/>
-      <w:bookmarkStart w:id="773" w:name="_Toc237144532"/>
-      <w:bookmarkStart w:id="774" w:name="_Toc237067037"/>
-      <w:bookmarkStart w:id="775" w:name="_Toc237048619"/>
-      <w:bookmarkStart w:id="776" w:name="_Toc236814379"/>
-      <w:bookmarkStart w:id="777" w:name="_Toc236815009"/>
-      <w:bookmarkStart w:id="778" w:name="_Toc237067042"/>
-      <w:bookmarkStart w:id="779" w:name="_Toc237144534"/>
-      <w:bookmarkStart w:id="780" w:name="_Toc237145166"/>
-      <w:bookmarkStart w:id="781" w:name="_Toc236812507"/>
-      <w:bookmarkStart w:id="782" w:name="_Toc236813811"/>
-      <w:bookmarkStart w:id="783" w:name="_Toc237328107"/>
-      <w:bookmarkStart w:id="784" w:name="_Toc237067102"/>
-      <w:bookmarkStart w:id="785" w:name="_Toc236811843"/>
-      <w:bookmarkStart w:id="786" w:name="_Toc236811209"/>
-      <w:bookmarkStart w:id="787" w:name="_Toc236810574"/>
-      <w:bookmarkStart w:id="788" w:name="_Toc237328742"/>
-      <w:bookmarkStart w:id="789" w:name="_Toc236811842"/>
-      <w:bookmarkStart w:id="790" w:name="_Toc237328178"/>
-      <w:bookmarkStart w:id="791" w:name="_Toc236810573"/>
-      <w:bookmarkStart w:id="792" w:name="_Toc237068142"/>
-      <w:bookmarkStart w:id="793" w:name="_Toc237068075"/>
-      <w:bookmarkStart w:id="794" w:name="_Toc236813110"/>
-      <w:bookmarkStart w:id="795" w:name="_Toc237048618"/>
-      <w:bookmarkStart w:id="796" w:name="_Toc236815005"/>
-      <w:bookmarkStart w:id="797" w:name="_Toc236814377"/>
-      <w:bookmarkStart w:id="798" w:name="_Toc236813743"/>
-      <w:bookmarkStart w:id="799" w:name="_Toc236813109"/>
-      <w:bookmarkStart w:id="800" w:name="_Toc236812476"/>
-      <w:bookmarkStart w:id="801" w:name="_Toc236815006"/>
-      <w:bookmarkStart w:id="802" w:name="_Toc237328110"/>
-      <w:bookmarkStart w:id="803" w:name="_Toc236814378"/>
-      <w:bookmarkStart w:id="804" w:name="_Toc237145165"/>
-      <w:bookmarkStart w:id="805" w:name="_Toc236814381"/>
-      <w:bookmarkStart w:id="806" w:name="_Toc237328739"/>
-      <w:bookmarkStart w:id="807" w:name="_Toc237144528"/>
-      <w:bookmarkStart w:id="808" w:name="_Toc237156334"/>
-      <w:bookmarkStart w:id="809" w:name="_Toc236815004"/>
-      <w:bookmarkStart w:id="810" w:name="_Toc236814376"/>
-      <w:bookmarkStart w:id="811" w:name="_Toc236813742"/>
-      <w:bookmarkStart w:id="812" w:name="_Toc236813108"/>
-      <w:bookmarkStart w:id="813" w:name="_Toc237067035"/>
-      <w:bookmarkStart w:id="814" w:name="_Toc236814375"/>
-      <w:bookmarkStart w:id="815" w:name="_Toc237048617"/>
-      <w:bookmarkStart w:id="816" w:name="_Toc236814374"/>
-      <w:bookmarkStart w:id="817" w:name="_Toc237144530"/>
-      <w:bookmarkStart w:id="818" w:name="_Global_operation"/>
-      <w:bookmarkStart w:id="819" w:name="_Toc237156333"/>
-      <w:bookmarkStart w:id="820" w:name="_Toc237145162"/>
-      <w:bookmarkStart w:id="821" w:name="_Toc237144529"/>
-      <w:bookmarkStart w:id="822" w:name="_Toc237068073"/>
-      <w:bookmarkStart w:id="823" w:name="_Toc237156335"/>
-      <w:bookmarkStart w:id="824" w:name="_Toc237067034"/>
-      <w:bookmarkStart w:id="825" w:name="_Toc237145164"/>
-      <w:bookmarkStart w:id="826" w:name="_Toc236813745"/>
-      <w:bookmarkStart w:id="827" w:name="_Toc237156337"/>
-      <w:bookmarkStart w:id="828" w:name="_Toc236811210"/>
-      <w:bookmarkStart w:id="829" w:name="_Toc237328740"/>
-      <w:bookmarkStart w:id="830" w:name="_Toc237145161"/>
-      <w:bookmarkStart w:id="831" w:name="_Toc236813107"/>
-      <w:bookmarkStart w:id="832" w:name="_Toc236812474"/>
-      <w:bookmarkStart w:id="833" w:name="_Toc236811840"/>
-      <w:bookmarkStart w:id="834" w:name="_Toc236811206"/>
-      <w:bookmarkStart w:id="835" w:name="_Toc236810571"/>
-      <w:bookmarkStart w:id="836" w:name="_Toc237068072"/>
-      <w:bookmarkStart w:id="837" w:name="_Toc237328106"/>
-      <w:bookmarkStart w:id="838" w:name="_Toc237156332"/>
-      <w:bookmarkStart w:id="839" w:name="_Toc236810575"/>
-      <w:bookmarkStart w:id="840" w:name="_Toc237145163"/>
-      <w:bookmarkStart w:id="841" w:name="_Toc237068074"/>
-      <w:bookmarkStart w:id="842" w:name="_Toc237048616"/>
-      <w:bookmarkStart w:id="843" w:name="_Toc236811839"/>
-      <w:bookmarkStart w:id="844" w:name="_Toc236812473"/>
-      <w:bookmarkStart w:id="845" w:name="_Toc236813106"/>
-      <w:bookmarkStart w:id="846" w:name="_Toc236815003"/>
-      <w:bookmarkStart w:id="847" w:name="_Toc236813740"/>
-      <w:bookmarkStart w:id="848" w:name="_Toc236815002"/>
-      <w:bookmarkStart w:id="849" w:name="_Toc237067033"/>
-      <w:bookmarkStart w:id="850" w:name="_Toc236813744"/>
-      <w:bookmarkStart w:id="851" w:name="_Toc237048615"/>
-      <w:bookmarkEnd w:id="101"/>
-      <w:bookmarkEnd w:id="102"/>
-      <w:bookmarkEnd w:id="103"/>
-      <w:bookmarkEnd w:id="104"/>
-      <w:bookmarkEnd w:id="105"/>
-      <w:bookmarkEnd w:id="106"/>
-      <w:bookmarkEnd w:id="107"/>
-      <w:bookmarkEnd w:id="108"/>
-      <w:bookmarkEnd w:id="109"/>
-      <w:bookmarkEnd w:id="110"/>
-      <w:bookmarkEnd w:id="111"/>
-      <w:bookmarkEnd w:id="112"/>
-      <w:bookmarkEnd w:id="113"/>
-      <w:bookmarkEnd w:id="114"/>
+      <w:bookmarkStart w:id="115" w:name="_Toc236814542"/>
+      <w:bookmarkStart w:id="116" w:name="_Toc237156499"/>
+      <w:bookmarkStart w:id="117" w:name="_Toc237145329"/>
+      <w:bookmarkStart w:id="118" w:name="_Toc237144695"/>
+      <w:bookmarkStart w:id="119" w:name="_Toc237156498"/>
+      <w:bookmarkStart w:id="120" w:name="_Toc236815170"/>
+      <w:bookmarkStart w:id="121" w:name="_Toc237145328"/>
+      <w:bookmarkStart w:id="122" w:name="_Toc237067201"/>
+      <w:bookmarkStart w:id="123" w:name="_Toc237068240"/>
+      <w:bookmarkStart w:id="124" w:name="_Toc237048783"/>
+      <w:bookmarkStart w:id="125" w:name="_Toc237156484"/>
+      <w:bookmarkStart w:id="126" w:name="_Toc237156483"/>
+      <w:bookmarkStart w:id="127" w:name="_Toc237156500"/>
+      <w:bookmarkStart w:id="128" w:name="_Toc237144696"/>
+      <w:bookmarkStart w:id="129" w:name="_Toc236813274"/>
+      <w:bookmarkStart w:id="130" w:name="_Toc236812641"/>
+      <w:bookmarkStart w:id="131" w:name="_Toc236812007"/>
+      <w:bookmarkStart w:id="132" w:name="_Toc236814540"/>
+      <w:bookmarkStart w:id="133" w:name="_Toc236810738"/>
+      <w:bookmarkStart w:id="134" w:name="_Toc237328906"/>
+      <w:bookmarkStart w:id="135" w:name="_Toc236813908"/>
+      <w:bookmarkStart w:id="136" w:name="_Toc237328274"/>
+      <w:bookmarkStart w:id="137" w:name="_Toc236811373"/>
+      <w:bookmarkStart w:id="138" w:name="_Toc236811371"/>
+      <w:bookmarkStart w:id="139" w:name="_Toc236815140"/>
+      <w:bookmarkStart w:id="140" w:name="_Toc236813207"/>
+      <w:bookmarkStart w:id="141" w:name="_Toc237067185"/>
+      <w:bookmarkStart w:id="142" w:name="_Toc236814541"/>
+      <w:bookmarkStart w:id="143" w:name="_Toc236813907"/>
+      <w:bookmarkStart w:id="144" w:name="_Toc236813273"/>
+      <w:bookmarkStart w:id="145" w:name="_Toc236812640"/>
+      <w:bookmarkStart w:id="146" w:name="_Toc236812006"/>
+      <w:bookmarkStart w:id="147" w:name="_Toc236811357"/>
+      <w:bookmarkStart w:id="148" w:name="_Toc237328890"/>
+      <w:bookmarkStart w:id="149" w:name="_Toc236812005"/>
+      <w:bookmarkStart w:id="150" w:name="_Toc237328272"/>
+      <w:bookmarkStart w:id="151" w:name="_Toc237067200"/>
+      <w:bookmarkStart w:id="152" w:name="_Toc237145327"/>
+      <w:bookmarkStart w:id="153" w:name="_Toc237144694"/>
+      <w:bookmarkStart w:id="154" w:name="_Toc237068239"/>
+      <w:bookmarkStart w:id="155" w:name="_Toc237068238"/>
+      <w:bookmarkStart w:id="156" w:name="_Toc236811991"/>
+      <w:bookmarkStart w:id="157" w:name="_Toc236815168"/>
+      <w:bookmarkStart w:id="158" w:name="_Toc237048781"/>
+      <w:bookmarkStart w:id="159" w:name="_Toc237328907"/>
+      <w:bookmarkStart w:id="160" w:name="_Toc237067199"/>
+      <w:bookmarkStart w:id="161" w:name="_Toc236812639"/>
+      <w:bookmarkStart w:id="162" w:name="_Toc236813890"/>
+      <w:bookmarkStart w:id="163" w:name="_Toc237328904"/>
+      <w:bookmarkStart w:id="164" w:name="_Toc237328271"/>
+      <w:bookmarkStart w:id="165" w:name="_Toc237156497"/>
+      <w:bookmarkStart w:id="166" w:name="_Toc237145326"/>
+      <w:bookmarkStart w:id="167" w:name="_Toc237144693"/>
+      <w:bookmarkStart w:id="168" w:name="_Toc237068237"/>
+      <w:bookmarkStart w:id="169" w:name="_Toc236813905"/>
+      <w:bookmarkStart w:id="170" w:name="_Toc237328242"/>
+      <w:bookmarkStart w:id="171" w:name="_Toc237145312"/>
+      <w:bookmarkStart w:id="172" w:name="_Toc237145313"/>
+      <w:bookmarkStart w:id="173" w:name="_Toc237144680"/>
+      <w:bookmarkStart w:id="174" w:name="_Toc236815169"/>
+      <w:bookmarkStart w:id="175" w:name="_Toc236812638"/>
+      <w:bookmarkStart w:id="176" w:name="_Toc236812004"/>
+      <w:bookmarkStart w:id="177" w:name="_Toc236811370"/>
+      <w:bookmarkStart w:id="178" w:name="_Toc236810735"/>
+      <w:bookmarkStart w:id="179" w:name="_Toc236814478"/>
+      <w:bookmarkStart w:id="180" w:name="_Toc236811372"/>
+      <w:bookmarkStart w:id="181" w:name="_Toc236813891"/>
+      <w:bookmarkStart w:id="182" w:name="_Toc236814525"/>
+      <w:bookmarkStart w:id="183" w:name="_Toc236812624"/>
+      <w:bookmarkStart w:id="184" w:name="_Toc236814524"/>
+      <w:bookmarkStart w:id="185" w:name="_Toc237068221"/>
+      <w:bookmarkStart w:id="186" w:name="_Toc236811990"/>
+      <w:bookmarkStart w:id="187" w:name="_Toc237048764"/>
+      <w:bookmarkStart w:id="188" w:name="_Toc236815154"/>
+      <w:bookmarkStart w:id="189" w:name="_Toc236814526"/>
+      <w:bookmarkStart w:id="190" w:name="_Toc236813892"/>
+      <w:bookmarkStart w:id="191" w:name="_Toc236813258"/>
+      <w:bookmarkStart w:id="192" w:name="_Toc236812625"/>
+      <w:bookmarkStart w:id="193" w:name="_Toc237328258"/>
+      <w:bookmarkStart w:id="194" w:name="_Toc237328273"/>
+      <w:bookmarkStart w:id="195" w:name="_Toc236810722"/>
+      <w:bookmarkStart w:id="196" w:name="_Toc236813906"/>
+      <w:bookmarkStart w:id="197" w:name="_Toc237048767"/>
+      <w:bookmarkStart w:id="198" w:name="_Toc236813272"/>
+      <w:bookmarkStart w:id="199" w:name="_Toc237048782"/>
+      <w:bookmarkStart w:id="200" w:name="_Toc237144679"/>
+      <w:bookmarkStart w:id="201" w:name="_Toc237068223"/>
+      <w:bookmarkStart w:id="202" w:name="_Toc237067184"/>
+      <w:bookmarkStart w:id="203" w:name="_Toc237048766"/>
+      <w:bookmarkStart w:id="204" w:name="_Toc236815153"/>
+      <w:bookmarkStart w:id="205" w:name="_Toc237067198"/>
+      <w:bookmarkStart w:id="206" w:name="_Toc237048780"/>
+      <w:bookmarkStart w:id="207" w:name="_Toc236815167"/>
+      <w:bookmarkStart w:id="208" w:name="_Toc236814539"/>
+      <w:bookmarkStart w:id="209" w:name="_Toc236810721"/>
+      <w:bookmarkStart w:id="210" w:name="_Toc237328889"/>
+      <w:bookmarkStart w:id="211" w:name="_Toc237328256"/>
+      <w:bookmarkStart w:id="212" w:name="_Toc237156482"/>
+      <w:bookmarkStart w:id="213" w:name="_Toc237145311"/>
+      <w:bookmarkStart w:id="214" w:name="_Toc237144678"/>
+      <w:bookmarkStart w:id="215" w:name="_Toc237068222"/>
+      <w:bookmarkStart w:id="216" w:name="_Toc237067183"/>
+      <w:bookmarkStart w:id="217" w:name="_Toc237328891"/>
+      <w:bookmarkStart w:id="218" w:name="_Toc236813841"/>
+      <w:bookmarkStart w:id="219" w:name="_Toc237068172"/>
+      <w:bookmarkStart w:id="220" w:name="_Toc236812475"/>
+      <w:bookmarkStart w:id="221" w:name="_Toc236813256"/>
+      <w:bookmarkStart w:id="222" w:name="_Toc236812623"/>
+      <w:bookmarkStart w:id="223" w:name="_Toc236811989"/>
+      <w:bookmarkStart w:id="224" w:name="_Toc236811355"/>
+      <w:bookmarkStart w:id="225" w:name="_Toc236810720"/>
+      <w:bookmarkStart w:id="226" w:name="_Toc237328888"/>
+      <w:bookmarkStart w:id="227" w:name="_Toc237328255"/>
+      <w:bookmarkStart w:id="228" w:name="_Toc237156481"/>
+      <w:bookmarkStart w:id="229" w:name="_Toc237048765"/>
+      <w:bookmarkStart w:id="230" w:name="_Toc236812622"/>
+      <w:bookmarkStart w:id="231" w:name="_Toc236811873"/>
+      <w:bookmarkStart w:id="232" w:name="_Toc236811213"/>
+      <w:bookmarkStart w:id="233" w:name="_Toc237156468"/>
+      <w:bookmarkStart w:id="234" w:name="_Toc236813255"/>
+      <w:bookmarkStart w:id="235" w:name="_Toc237067172"/>
+      <w:bookmarkStart w:id="236" w:name="_Toc237156471"/>
+      <w:bookmarkStart w:id="237" w:name="_Toc236815141"/>
+      <w:bookmarkStart w:id="238" w:name="_Toc236815151"/>
+      <w:bookmarkStart w:id="239" w:name="_Toc236814523"/>
+      <w:bookmarkStart w:id="240" w:name="_Toc236813889"/>
+      <w:bookmarkStart w:id="241" w:name="_Toc237156469"/>
+      <w:bookmarkStart w:id="242" w:name="_Toc236810737"/>
+      <w:bookmarkStart w:id="243" w:name="_Toc237145297"/>
+      <w:bookmarkStart w:id="244" w:name="_Toc236810719"/>
+      <w:bookmarkStart w:id="245" w:name="_Toc236814511"/>
+      <w:bookmarkStart w:id="246" w:name="_Toc237328875"/>
+      <w:bookmarkStart w:id="247" w:name="_Toc237067170"/>
+      <w:bookmarkStart w:id="248" w:name="_Toc237145300"/>
+      <w:bookmarkStart w:id="249" w:name="_Toc237068211"/>
+      <w:bookmarkStart w:id="250" w:name="_Toc237048754"/>
+      <w:bookmarkStart w:id="251" w:name="_Toc236814513"/>
+      <w:bookmarkStart w:id="252" w:name="_Toc236813879"/>
+      <w:bookmarkStart w:id="253" w:name="_Toc236815152"/>
+      <w:bookmarkStart w:id="254" w:name="_Toc237328878"/>
+      <w:bookmarkStart w:id="255" w:name="_Toc236811356"/>
+      <w:bookmarkStart w:id="256" w:name="_Toc236811344"/>
+      <w:bookmarkStart w:id="257" w:name="_Toc236810709"/>
+      <w:bookmarkStart w:id="258" w:name="_Toc237328877"/>
+      <w:bookmarkStart w:id="259" w:name="_Toc237328244"/>
+      <w:bookmarkStart w:id="260" w:name="_Toc237156470"/>
+      <w:bookmarkStart w:id="261" w:name="_Toc237145299"/>
+      <w:bookmarkStart w:id="262" w:name="_Toc237144666"/>
+      <w:bookmarkStart w:id="263" w:name="_Toc237068210"/>
+      <w:bookmarkStart w:id="264" w:name="_Toc237145298"/>
+      <w:bookmarkStart w:id="265" w:name="_Toc236813245"/>
+      <w:bookmarkStart w:id="266" w:name="_Toc237068224"/>
+      <w:bookmarkStart w:id="267" w:name="_Toc236815139"/>
+      <w:bookmarkStart w:id="268" w:name="_Toc236813878"/>
+      <w:bookmarkStart w:id="269" w:name="_Toc236813244"/>
+      <w:bookmarkStart w:id="270" w:name="_Toc236812611"/>
+      <w:bookmarkStart w:id="271" w:name="_Toc236811977"/>
+      <w:bookmarkStart w:id="272" w:name="_Toc236811343"/>
+      <w:bookmarkStart w:id="273" w:name="_Toc236810708"/>
+      <w:bookmarkStart w:id="274" w:name="_Toc237328876"/>
+      <w:bookmarkStart w:id="275" w:name="_Toc237328243"/>
+      <w:bookmarkStart w:id="276" w:name="_Toc237067171"/>
+      <w:bookmarkStart w:id="277" w:name="_Toc237328905"/>
+      <w:bookmarkStart w:id="278" w:name="_Toc237048752"/>
+      <w:bookmarkStart w:id="279" w:name="_Toc237068208"/>
+      <w:bookmarkStart w:id="280" w:name="_Toc236813877"/>
+      <w:bookmarkStart w:id="281" w:name="_Toc236813243"/>
+      <w:bookmarkStart w:id="282" w:name="_Toc236812610"/>
+      <w:bookmarkStart w:id="283" w:name="_Toc236811976"/>
+      <w:bookmarkStart w:id="284" w:name="_Toc236811342"/>
+      <w:bookmarkStart w:id="285" w:name="_Toc236812612"/>
+      <w:bookmarkStart w:id="286" w:name="_Toc237328245"/>
+      <w:bookmarkStart w:id="287" w:name="_Toc237145310"/>
+      <w:bookmarkStart w:id="288" w:name="_Toc236811988"/>
+      <w:bookmarkStart w:id="289" w:name="_Toc236814512"/>
+      <w:bookmarkStart w:id="290" w:name="_Toc237144664"/>
+      <w:bookmarkStart w:id="291" w:name="_Toc237068209"/>
+      <w:bookmarkStart w:id="292" w:name="_Toc237067169"/>
+      <w:bookmarkStart w:id="293" w:name="_Toc237048751"/>
+      <w:bookmarkStart w:id="294" w:name="_Toc236815138"/>
+      <w:bookmarkStart w:id="295" w:name="_Toc236814510"/>
+      <w:bookmarkStart w:id="296" w:name="_Toc236813876"/>
+      <w:bookmarkStart w:id="297" w:name="_Toc236810707"/>
+      <w:bookmarkStart w:id="298" w:name="_Toc236811978"/>
+      <w:bookmarkStart w:id="299" w:name="_Toc237048753"/>
+      <w:bookmarkStart w:id="300" w:name="_Toc236813257"/>
+      <w:bookmarkStart w:id="301" w:name="_Toc237328257"/>
+      <w:bookmarkStart w:id="302" w:name="_Toc236815105"/>
+      <w:bookmarkStart w:id="303" w:name="_Toc236813875"/>
+      <w:bookmarkStart w:id="304" w:name="_Toc237328874"/>
+      <w:bookmarkStart w:id="305" w:name="_Toc237328241"/>
+      <w:bookmarkStart w:id="306" w:name="_Toc237156467"/>
+      <w:bookmarkStart w:id="307" w:name="_Toc237145296"/>
+      <w:bookmarkStart w:id="308" w:name="_Toc237144665"/>
+      <w:bookmarkStart w:id="309" w:name="_Toc237328231"/>
+      <w:bookmarkStart w:id="310" w:name="_Toc237144677"/>
+      <w:bookmarkStart w:id="311" w:name="_Toc237048750"/>
+      <w:bookmarkStart w:id="312" w:name="_Toc237144667"/>
+      <w:bookmarkStart w:id="313" w:name="_Toc236814509"/>
+      <w:bookmarkStart w:id="314" w:name="_Toc237068175"/>
+      <w:bookmarkStart w:id="315" w:name="_Toc236813241"/>
+      <w:bookmarkStart w:id="316" w:name="_Toc236812608"/>
+      <w:bookmarkStart w:id="317" w:name="_Toc236811974"/>
+      <w:bookmarkStart w:id="318" w:name="_Toc236811340"/>
+      <w:bookmarkStart w:id="319" w:name="_Toc236810705"/>
+      <w:bookmarkStart w:id="320" w:name="_Toc237144663"/>
+      <w:bookmarkStart w:id="321" w:name="_Toc237145285"/>
+      <w:bookmarkStart w:id="322" w:name="_Toc237067133"/>
+      <w:bookmarkStart w:id="323" w:name="_Toc237068196"/>
+      <w:bookmarkStart w:id="324" w:name="_Toc236811975"/>
+      <w:bookmarkStart w:id="325" w:name="_Toc237048739"/>
+      <w:bookmarkStart w:id="326" w:name="_Toc237068194"/>
+      <w:bookmarkStart w:id="327" w:name="_Toc237048740"/>
+      <w:bookmarkStart w:id="328" w:name="_Toc236815127"/>
+      <w:bookmarkStart w:id="329" w:name="_Toc236814499"/>
+      <w:bookmarkStart w:id="330" w:name="_Toc236813865"/>
+      <w:bookmarkStart w:id="331" w:name="_Toc236813231"/>
+      <w:bookmarkStart w:id="332" w:name="_Toc237328864"/>
+      <w:bookmarkStart w:id="333" w:name="_Toc236811964"/>
+      <w:bookmarkStart w:id="334" w:name="_Toc237144650"/>
+      <w:bookmarkStart w:id="335" w:name="_Toc236810695"/>
+      <w:bookmarkStart w:id="336" w:name="_Toc237328860"/>
+      <w:bookmarkStart w:id="337" w:name="_Toc237328230"/>
+      <w:bookmarkStart w:id="338" w:name="_Toc237145283"/>
+      <w:bookmarkStart w:id="339" w:name="_Toc237144652"/>
+      <w:bookmarkStart w:id="340" w:name="_Toc237067157"/>
+      <w:bookmarkStart w:id="341" w:name="_Toc236815126"/>
+      <w:bookmarkStart w:id="342" w:name="_Toc236814498"/>
+      <w:bookmarkStart w:id="343" w:name="_Toc236811330"/>
+      <w:bookmarkStart w:id="344" w:name="_Toc237068207"/>
+      <w:bookmarkStart w:id="345" w:name="_Toc237328811"/>
+      <w:bookmarkStart w:id="346" w:name="_Toc237067168"/>
+      <w:bookmarkStart w:id="347" w:name="_Toc236810690"/>
+      <w:bookmarkStart w:id="348" w:name="_Toc237067182"/>
+      <w:bookmarkStart w:id="349" w:name="_Toc237048738"/>
+      <w:bookmarkStart w:id="350" w:name="_Toc236811329"/>
+      <w:bookmarkStart w:id="351" w:name="_Toc236810694"/>
+      <w:bookmarkStart w:id="352" w:name="_Toc237328862"/>
+      <w:bookmarkStart w:id="353" w:name="_Toc237328229"/>
+      <w:bookmarkStart w:id="354" w:name="_Toc237156455"/>
+      <w:bookmarkStart w:id="355" w:name="_Toc237145284"/>
+      <w:bookmarkStart w:id="356" w:name="_Toc237144651"/>
+      <w:bookmarkStart w:id="357" w:name="_Toc237068195"/>
+      <w:bookmarkStart w:id="358" w:name="_Toc236811327"/>
+      <w:bookmarkStart w:id="359" w:name="_Toc236813862"/>
+      <w:bookmarkStart w:id="360" w:name="_Toc237067155"/>
+      <w:bookmarkStart w:id="361" w:name="_Toc237145282"/>
+      <w:bookmarkStart w:id="362" w:name="_Toc236812597"/>
+      <w:bookmarkStart w:id="363" w:name="_Toc237328861"/>
+      <w:bookmarkStart w:id="364" w:name="_Toc236810693"/>
+      <w:bookmarkStart w:id="365" w:name="_Toc236811328"/>
+      <w:bookmarkStart w:id="366" w:name="_Toc236811341"/>
+      <w:bookmarkStart w:id="367" w:name="_Toc236811962"/>
+      <w:bookmarkStart w:id="368" w:name="_Toc236813229"/>
+      <w:bookmarkStart w:id="369" w:name="_Toc236815123"/>
+      <w:bookmarkStart w:id="370" w:name="_Toc237067156"/>
+      <w:bookmarkStart w:id="371" w:name="_Toc236813863"/>
+      <w:bookmarkStart w:id="372" w:name="_Toc236813230"/>
+      <w:bookmarkStart w:id="373" w:name="_Toc237144649"/>
+      <w:bookmarkStart w:id="374" w:name="_Toc236815125"/>
+      <w:bookmarkStart w:id="375" w:name="_Toc236814497"/>
+      <w:bookmarkStart w:id="376" w:name="_Toc236813228"/>
+      <w:bookmarkStart w:id="377" w:name="_Toc236812595"/>
+      <w:bookmarkStart w:id="378" w:name="_Toc237156454"/>
+      <w:bookmarkStart w:id="379" w:name="_Toc237328228"/>
+      <w:bookmarkStart w:id="380" w:name="_Toc236814496"/>
+      <w:bookmarkStart w:id="381" w:name="_Toc236812596"/>
+      <w:bookmarkStart w:id="382" w:name="_Toc237328227"/>
+      <w:bookmarkStart w:id="383" w:name="_Toc236811963"/>
+      <w:bookmarkStart w:id="384" w:name="_Toc237048737"/>
+      <w:bookmarkStart w:id="385" w:name="_Toc237156456"/>
+      <w:bookmarkStart w:id="386" w:name="_Toc237068193"/>
+      <w:bookmarkStart w:id="387" w:name="_Toc237067154"/>
+      <w:bookmarkStart w:id="388" w:name="_Toc237048736"/>
+      <w:bookmarkStart w:id="389" w:name="_Toc236812609"/>
+      <w:bookmarkStart w:id="390" w:name="_Toc237328843"/>
+      <w:bookmarkStart w:id="391" w:name="_Toc236811961"/>
+      <w:bookmarkStart w:id="392" w:name="_Toc237068192"/>
+      <w:bookmarkStart w:id="393" w:name="_Toc236813864"/>
+      <w:bookmarkStart w:id="394" w:name="_Toc237067153"/>
+      <w:bookmarkStart w:id="395" w:name="_Toc237067158"/>
+      <w:bookmarkStart w:id="396" w:name="_Toc237068174"/>
+      <w:bookmarkStart w:id="397" w:name="_Toc236813227"/>
+      <w:bookmarkStart w:id="398" w:name="_Toc236812594"/>
+      <w:bookmarkStart w:id="399" w:name="_Toc236811960"/>
+      <w:bookmarkStart w:id="400" w:name="_Toc236811326"/>
+      <w:bookmarkStart w:id="401" w:name="_Toc236810691"/>
+      <w:bookmarkStart w:id="402" w:name="_Toc237328859"/>
+      <w:bookmarkStart w:id="403" w:name="_Toc237328226"/>
+      <w:bookmarkStart w:id="404" w:name="_Toc237156452"/>
+      <w:bookmarkStart w:id="405" w:name="_Toc237145281"/>
+      <w:bookmarkStart w:id="406" w:name="_Toc236810672"/>
+      <w:bookmarkStart w:id="407" w:name="_Toc237144630"/>
+      <w:bookmarkStart w:id="408" w:name="_Toc237328863"/>
+      <w:bookmarkStart w:id="409" w:name="_Toc237048735"/>
+      <w:bookmarkStart w:id="410" w:name="_Toc236815122"/>
+      <w:bookmarkStart w:id="411" w:name="_Toc236814494"/>
+      <w:bookmarkStart w:id="412" w:name="_Toc236813860"/>
+      <w:bookmarkStart w:id="413" w:name="_Toc236813226"/>
+      <w:bookmarkStart w:id="414" w:name="_Toc236812593"/>
+      <w:bookmarkStart w:id="415" w:name="_Toc236811959"/>
+      <w:bookmarkStart w:id="416" w:name="_Toc236811325"/>
+      <w:bookmarkStart w:id="417" w:name="_Toc236812598"/>
+      <w:bookmarkStart w:id="418" w:name="_Toc237156457"/>
+      <w:bookmarkStart w:id="419" w:name="_Toc236815137"/>
+      <w:bookmarkStart w:id="420" w:name="_Toc236814495"/>
+      <w:bookmarkStart w:id="421" w:name="_Toc237144648"/>
+      <w:bookmarkStart w:id="422" w:name="_Toc237144653"/>
+      <w:bookmarkStart w:id="423" w:name="_Toc236813861"/>
+      <w:bookmarkStart w:id="424" w:name="_Toc237328210"/>
+      <w:bookmarkStart w:id="425" w:name="_Toc237156436"/>
+      <w:bookmarkStart w:id="426" w:name="_Toc237145265"/>
+      <w:bookmarkStart w:id="427" w:name="_Toc237144632"/>
+      <w:bookmarkStart w:id="428" w:name="_Toc237068176"/>
+      <w:bookmarkStart w:id="429" w:name="_Toc237067137"/>
+      <w:bookmarkStart w:id="430" w:name="_Toc237048719"/>
+      <w:bookmarkStart w:id="431" w:name="_Toc237156453"/>
+      <w:bookmarkStart w:id="432" w:name="_Toc236811940"/>
+      <w:bookmarkStart w:id="433" w:name="_Toc236813210"/>
+      <w:bookmarkStart w:id="434" w:name="_Toc236814477"/>
+      <w:bookmarkStart w:id="435" w:name="_Toc237328207"/>
+      <w:bookmarkStart w:id="436" w:name="_Toc236811943"/>
+      <w:bookmarkStart w:id="437" w:name="_Toc236811309"/>
+      <w:bookmarkStart w:id="438" w:name="_Toc236810674"/>
+      <w:bookmarkStart w:id="439" w:name="_Toc237328842"/>
+      <w:bookmarkStart w:id="440" w:name="_Toc237328209"/>
+      <w:bookmarkStart w:id="441" w:name="_Toc237156435"/>
+      <w:bookmarkStart w:id="442" w:name="_Toc237145264"/>
+      <w:bookmarkStart w:id="443" w:name="_Toc236810706"/>
+      <w:bookmarkStart w:id="444" w:name="_Toc236813843"/>
+      <w:bookmarkStart w:id="445" w:name="_Toc236813209"/>
+      <w:bookmarkStart w:id="446" w:name="_Toc236812576"/>
+      <w:bookmarkStart w:id="447" w:name="_Toc236811942"/>
+      <w:bookmarkStart w:id="448" w:name="_Toc236811308"/>
+      <w:bookmarkStart w:id="449" w:name="_Toc236810673"/>
+      <w:bookmarkStart w:id="450" w:name="_Toc237328841"/>
+      <w:bookmarkStart w:id="451" w:name="_Toc237328208"/>
+      <w:bookmarkStart w:id="452" w:name="_Toc237156434"/>
+      <w:bookmarkStart w:id="453" w:name="_Toc237145286"/>
+      <w:bookmarkStart w:id="454" w:name="_Toc237068197"/>
+      <w:bookmarkStart w:id="455" w:name="_Toc237067136"/>
+      <w:bookmarkStart w:id="456" w:name="_Toc237067135"/>
+      <w:bookmarkStart w:id="457" w:name="_Toc237048717"/>
+      <w:bookmarkStart w:id="458" w:name="_Toc236815104"/>
+      <w:bookmarkStart w:id="459" w:name="_Toc236814476"/>
+      <w:bookmarkStart w:id="460" w:name="_Toc236813842"/>
+      <w:bookmarkStart w:id="461" w:name="_Toc236813208"/>
+      <w:bookmarkStart w:id="462" w:name="_Toc236812575"/>
+      <w:bookmarkStart w:id="463" w:name="_Toc236811941"/>
+      <w:bookmarkStart w:id="464" w:name="_Toc237048718"/>
+      <w:bookmarkStart w:id="465" w:name="_Toc237145263"/>
+      <w:bookmarkStart w:id="466" w:name="_Toc237328840"/>
+      <w:bookmarkStart w:id="467" w:name="_Toc236813271"/>
+      <w:bookmarkStart w:id="468" w:name="_Toc237156433"/>
+      <w:bookmarkStart w:id="469" w:name="_Toc237145262"/>
+      <w:bookmarkStart w:id="470" w:name="_Toc237144629"/>
+      <w:bookmarkStart w:id="471" w:name="_Toc237068173"/>
+      <w:bookmarkStart w:id="472" w:name="_Toc237067134"/>
+      <w:bookmarkStart w:id="473" w:name="_Toc237048716"/>
+      <w:bookmarkStart w:id="474" w:name="_Toc236815103"/>
+      <w:bookmarkStart w:id="475" w:name="_Toc237144631"/>
+      <w:bookmarkStart w:id="476" w:name="_Toc236815106"/>
+      <w:bookmarkStart w:id="477" w:name="_Toc236815124"/>
+      <w:bookmarkStart w:id="478" w:name="_Toc236812577"/>
+      <w:bookmarkStart w:id="479" w:name="_Toc236810736"/>
+      <w:bookmarkStart w:id="480" w:name="_Toc236810671"/>
+      <w:bookmarkStart w:id="481" w:name="_Toc237328839"/>
+      <w:bookmarkStart w:id="482" w:name="_Toc237156432"/>
+      <w:bookmarkStart w:id="483" w:name="_Toc237145261"/>
+      <w:bookmarkStart w:id="484" w:name="_Toc236811306"/>
+      <w:bookmarkStart w:id="485" w:name="_Toc236814475"/>
+      <w:bookmarkStart w:id="486" w:name="_Toc237328206"/>
+      <w:bookmarkStart w:id="487" w:name="_Toc237156404"/>
+      <w:bookmarkStart w:id="488" w:name="_Toc237144628"/>
+      <w:bookmarkStart w:id="489" w:name="_Toc237328810"/>
+      <w:bookmarkStart w:id="490" w:name="_Toc237144600"/>
+      <w:bookmarkStart w:id="491" w:name="_Toc236810692"/>
+      <w:bookmarkStart w:id="492" w:name="_Toc236815074"/>
+      <w:bookmarkStart w:id="493" w:name="_Toc237048715"/>
+      <w:bookmarkStart w:id="494" w:name="_Toc236813812"/>
+      <w:bookmarkStart w:id="495" w:name="_Toc236813840"/>
+      <w:bookmarkStart w:id="496" w:name="_Toc236813206"/>
+      <w:bookmarkStart w:id="497" w:name="_Toc236812573"/>
+      <w:bookmarkStart w:id="498" w:name="_Toc236811939"/>
+      <w:bookmarkStart w:id="499" w:name="_Toc237328109"/>
+      <w:bookmarkStart w:id="500" w:name="_Toc236811245"/>
+      <w:bookmarkStart w:id="501" w:name="_Toc237068141"/>
+      <w:bookmarkStart w:id="502" w:name="_Toc236813844"/>
+      <w:bookmarkStart w:id="503" w:name="_Toc237156401"/>
+      <w:bookmarkStart w:id="504" w:name="_Toc236815072"/>
+      <w:bookmarkStart w:id="505" w:name="_Toc237068144"/>
+      <w:bookmarkStart w:id="506" w:name="_Toc237067105"/>
+      <w:bookmarkStart w:id="507" w:name="_Toc237048687"/>
+      <w:bookmarkStart w:id="508" w:name="_Toc236814446"/>
+      <w:bookmarkStart w:id="509" w:name="_Toc236813178"/>
+      <w:bookmarkStart w:id="510" w:name="_Toc236812545"/>
+      <w:bookmarkStart w:id="511" w:name="_Toc236811305"/>
+      <w:bookmarkStart w:id="512" w:name="_Toc236811277"/>
+      <w:bookmarkStart w:id="513" w:name="_Toc236810642"/>
+      <w:bookmarkStart w:id="514" w:name="_Toc236812544"/>
+      <w:bookmarkStart w:id="515" w:name="_Toc237328177"/>
+      <w:bookmarkStart w:id="516" w:name="_Toc237156403"/>
+      <w:bookmarkStart w:id="517" w:name="_Toc237145232"/>
+      <w:bookmarkStart w:id="518" w:name="_Toc237144599"/>
+      <w:bookmarkStart w:id="519" w:name="_Toc237068143"/>
+      <w:bookmarkStart w:id="520" w:name="_Toc237067104"/>
+      <w:bookmarkStart w:id="521" w:name="_Toc237048686"/>
+      <w:bookmarkStart w:id="522" w:name="_Toc236815073"/>
+      <w:bookmarkStart w:id="523" w:name="_Toc236811240"/>
+      <w:bookmarkStart w:id="524" w:name="_Toc236815038"/>
+      <w:bookmarkStart w:id="525" w:name="_Toc236813776"/>
+      <w:bookmarkStart w:id="526" w:name="_Toc237144597"/>
+      <w:bookmarkStart w:id="527" w:name="_Toc236811910"/>
+      <w:bookmarkStart w:id="528" w:name="_Toc236811276"/>
+      <w:bookmarkStart w:id="529" w:name="_Toc236810641"/>
+      <w:bookmarkStart w:id="530" w:name="_Toc237328809"/>
+      <w:bookmarkStart w:id="531" w:name="_Toc237328176"/>
+      <w:bookmarkStart w:id="532" w:name="_Toc237156402"/>
+      <w:bookmarkStart w:id="533" w:name="_Toc237145231"/>
+      <w:bookmarkStart w:id="534" w:name="_Toc237144598"/>
+      <w:bookmarkStart w:id="535" w:name="_Toc236814442"/>
+      <w:bookmarkStart w:id="536" w:name="_Toc236811307"/>
+      <w:bookmarkStart w:id="537" w:name="_Toc237328142"/>
+      <w:bookmarkStart w:id="538" w:name="_Toc236813176"/>
+      <w:bookmarkStart w:id="539" w:name="_Toc236812543"/>
+      <w:bookmarkStart w:id="540" w:name="_Toc236811909"/>
+      <w:bookmarkStart w:id="541" w:name="_Toc236811275"/>
+      <w:bookmarkStart w:id="542" w:name="_Toc236810640"/>
+      <w:bookmarkStart w:id="543" w:name="_Toc237328808"/>
+      <w:bookmarkStart w:id="544" w:name="_Toc237328175"/>
+      <w:bookmarkStart w:id="545" w:name="_Toc237145233"/>
+      <w:bookmarkStart w:id="546" w:name="_Toc236811911"/>
+      <w:bookmarkStart w:id="547" w:name="_Toc236810670"/>
+      <w:bookmarkStart w:id="548" w:name="_Toc237144567"/>
+      <w:bookmarkStart w:id="549" w:name="_Toc236813810"/>
+      <w:bookmarkStart w:id="550" w:name="_Toc237048684"/>
+      <w:bookmarkStart w:id="551" w:name="_Toc236815071"/>
+      <w:bookmarkStart w:id="552" w:name="_Toc236814443"/>
+      <w:bookmarkStart w:id="553" w:name="_Toc236813809"/>
+      <w:bookmarkStart w:id="554" w:name="_Toc236813175"/>
+      <w:bookmarkStart w:id="555" w:name="_Toc236812542"/>
+      <w:bookmarkStart w:id="556" w:name="_Toc236811908"/>
+      <w:bookmarkStart w:id="557" w:name="_Toc236811274"/>
+      <w:bookmarkStart w:id="558" w:name="_Toc237144568"/>
+      <w:bookmarkStart w:id="559" w:name="_Toc236814410"/>
+      <w:bookmarkStart w:id="560" w:name="_Toc236813142"/>
+      <w:bookmarkStart w:id="561" w:name="_Toc236813174"/>
+      <w:bookmarkStart w:id="562" w:name="_Toc237328807"/>
+      <w:bookmarkStart w:id="563" w:name="_Toc237328174"/>
+      <w:bookmarkStart w:id="564" w:name="_Toc237156400"/>
+      <w:bookmarkStart w:id="565" w:name="_Toc237145229"/>
+      <w:bookmarkStart w:id="566" w:name="_Toc237144596"/>
+      <w:bookmarkStart w:id="567" w:name="_Toc237068140"/>
+      <w:bookmarkStart w:id="568" w:name="_Toc237067101"/>
+      <w:bookmarkStart w:id="569" w:name="_Toc237048683"/>
+      <w:bookmarkStart w:id="570" w:name="_Toc236814445"/>
+      <w:bookmarkStart w:id="571" w:name="_Toc237156366"/>
+      <w:bookmarkStart w:id="572" w:name="_Toc237048650"/>
+      <w:bookmarkStart w:id="573" w:name="_Toc236810607"/>
+      <w:bookmarkStart w:id="574" w:name="_Toc236812541"/>
+      <w:bookmarkStart w:id="575" w:name="_Toc236811907"/>
+      <w:bookmarkStart w:id="576" w:name="_Toc236811273"/>
+      <w:bookmarkStart w:id="577" w:name="_Toc236810638"/>
+      <w:bookmarkStart w:id="578" w:name="_Toc237328779"/>
+      <w:bookmarkStart w:id="579" w:name="_Toc237328146"/>
+      <w:bookmarkStart w:id="580" w:name="_Toc237156372"/>
+      <w:bookmarkStart w:id="581" w:name="_Toc237145201"/>
+      <w:bookmarkStart w:id="582" w:name="_Toc236810610"/>
+      <w:bookmarkStart w:id="583" w:name="_Toc236814444"/>
+      <w:bookmarkStart w:id="584" w:name="_Toc237328145"/>
+      <w:bookmarkStart w:id="585" w:name="_Toc236813808"/>
+      <w:bookmarkStart w:id="586" w:name="_Toc237048655"/>
+      <w:bookmarkStart w:id="587" w:name="_Toc236815042"/>
+      <w:bookmarkStart w:id="588" w:name="_Toc236814414"/>
+      <w:bookmarkStart w:id="589" w:name="_Toc236813780"/>
+      <w:bookmarkStart w:id="590" w:name="_Toc236813146"/>
+      <w:bookmarkStart w:id="591" w:name="_Toc237048651"/>
+      <w:bookmarkStart w:id="592" w:name="_Toc236811876"/>
+      <w:bookmarkStart w:id="593" w:name="_Toc237067071"/>
+      <w:bookmarkStart w:id="594" w:name="_Toc236811242"/>
+      <w:bookmarkStart w:id="595" w:name="_Toc237145199"/>
+      <w:bookmarkStart w:id="596" w:name="_Toc237144565"/>
+      <w:bookmarkStart w:id="597" w:name="_Toc237156371"/>
+      <w:bookmarkStart w:id="598" w:name="_Toc237145200"/>
+      <w:bookmarkStart w:id="599" w:name="_Toc237068111"/>
+      <w:bookmarkStart w:id="600" w:name="_Toc237328776"/>
+      <w:bookmarkStart w:id="601" w:name="_Toc237328777"/>
+      <w:bookmarkStart w:id="602" w:name="_Toc236815040"/>
+      <w:bookmarkStart w:id="603" w:name="_Toc236812513"/>
+      <w:bookmarkStart w:id="604" w:name="_Toc237067072"/>
+      <w:bookmarkStart w:id="605" w:name="_Toc237048653"/>
+      <w:bookmarkStart w:id="606" w:name="_Toc236813779"/>
+      <w:bookmarkStart w:id="607" w:name="_Toc237145198"/>
+      <w:bookmarkStart w:id="608" w:name="_Toc236813145"/>
+      <w:bookmarkStart w:id="609" w:name="_Toc237328144"/>
+      <w:bookmarkStart w:id="610" w:name="_Toc237068110"/>
+      <w:bookmarkStart w:id="611" w:name="_Toc237156370"/>
+      <w:bookmarkStart w:id="612" w:name="_Toc237144566"/>
+      <w:bookmarkStart w:id="613" w:name="_Toc236811878"/>
+      <w:bookmarkStart w:id="614" w:name="_Toc236811879"/>
+      <w:bookmarkStart w:id="615" w:name="_Toc237328143"/>
+      <w:bookmarkStart w:id="616" w:name="_Toc236812512"/>
+      <w:bookmarkStart w:id="617" w:name="_Toc236814412"/>
+      <w:bookmarkStart w:id="618" w:name="_Toc237156369"/>
+      <w:bookmarkStart w:id="619" w:name="_Toc237328140"/>
+      <w:bookmarkStart w:id="620" w:name="_Toc236814409"/>
+      <w:bookmarkStart w:id="621" w:name="_Toc236810609"/>
+      <w:bookmarkStart w:id="622" w:name="_Toc237328775"/>
+      <w:bookmarkStart w:id="623" w:name="_Toc236813778"/>
+      <w:bookmarkStart w:id="624" w:name="_Toc236813144"/>
+      <w:bookmarkStart w:id="625" w:name="_Toc236812511"/>
+      <w:bookmarkStart w:id="626" w:name="_Toc236811877"/>
+      <w:bookmarkStart w:id="627" w:name="_Toc236811243"/>
+      <w:bookmarkStart w:id="628" w:name="_Toc236810608"/>
+      <w:bookmarkStart w:id="629" w:name="_Toc236814413"/>
+      <w:bookmarkStart w:id="630" w:name="_Toc236811244"/>
+      <w:bookmarkStart w:id="631" w:name="_Toc237068112"/>
+      <w:bookmarkStart w:id="632" w:name="_Toc237145195"/>
+      <w:bookmarkStart w:id="633" w:name="_Toc237068109"/>
+      <w:bookmarkStart w:id="634" w:name="_Toc237067070"/>
+      <w:bookmarkStart w:id="635" w:name="_Toc237048652"/>
+      <w:bookmarkStart w:id="636" w:name="_Toc236815039"/>
+      <w:bookmarkStart w:id="637" w:name="_Toc236814411"/>
+      <w:bookmarkStart w:id="638" w:name="_Toc236813777"/>
+      <w:bookmarkStart w:id="639" w:name="_Toc237048654"/>
+      <w:bookmarkStart w:id="640" w:name="_Toc236812510"/>
+      <w:bookmarkStart w:id="641" w:name="_Toc236815041"/>
+      <w:bookmarkStart w:id="642" w:name="_Toc237067073"/>
+      <w:bookmarkStart w:id="643" w:name="_Toc236812509"/>
+      <w:bookmarkStart w:id="644" w:name="_Toc237328778"/>
+      <w:bookmarkStart w:id="645" w:name="_Toc236811875"/>
+      <w:bookmarkStart w:id="646" w:name="_Toc237156368"/>
+      <w:bookmarkStart w:id="647" w:name="_Toc237145197"/>
+      <w:bookmarkStart w:id="648" w:name="_Toc237144564"/>
+      <w:bookmarkStart w:id="649" w:name="_Toc237068108"/>
+      <w:bookmarkStart w:id="650" w:name="_Toc237067069"/>
+      <w:bookmarkStart w:id="651" w:name="_Toc236813143"/>
+      <w:bookmarkStart w:id="652" w:name="_Toc237144563"/>
+      <w:bookmarkStart w:id="653" w:name="_Toc237068107"/>
+      <w:bookmarkStart w:id="654" w:name="_Toc237067068"/>
+      <w:bookmarkStart w:id="655" w:name="_Toc236810604"/>
+      <w:bookmarkStart w:id="656" w:name="_Toc236811241"/>
+      <w:bookmarkStart w:id="657" w:name="_Toc236810606"/>
+      <w:bookmarkStart w:id="658" w:name="_Toc237328774"/>
+      <w:bookmarkStart w:id="659" w:name="_Toc237328141"/>
+      <w:bookmarkStart w:id="660" w:name="_Toc237156367"/>
+      <w:bookmarkStart w:id="661" w:name="_Toc237048685"/>
+      <w:bookmarkStart w:id="662" w:name="_Toc236812574"/>
+      <w:bookmarkStart w:id="663" w:name="_Toc237328773"/>
+      <w:bookmarkStart w:id="664" w:name="_Toc236810605"/>
+      <w:bookmarkStart w:id="665" w:name="_Toc236810639"/>
+      <w:bookmarkStart w:id="666" w:name="_Toc236815037"/>
+      <w:bookmarkStart w:id="667" w:name="_Toc236814384"/>
+      <w:bookmarkStart w:id="668" w:name="_Toc236813775"/>
+      <w:bookmarkStart w:id="669" w:name="_Toc236813141"/>
+      <w:bookmarkStart w:id="670" w:name="_Toc236812508"/>
+      <w:bookmarkStart w:id="671" w:name="_Toc236811874"/>
+      <w:bookmarkStart w:id="672" w:name="_Toc237145196"/>
+      <w:bookmarkStart w:id="673" w:name="_Toc236815070"/>
+      <w:bookmarkStart w:id="674" w:name="_Toc237048622"/>
+      <w:bookmarkStart w:id="675" w:name="_Toc237067103"/>
+      <w:bookmarkStart w:id="676" w:name="_Toc236811847"/>
+      <w:bookmarkStart w:id="677" w:name="_Toc236813177"/>
+      <w:bookmarkStart w:id="678" w:name="_Toc236815011"/>
+      <w:bookmarkStart w:id="679" w:name="_Toc237328114"/>
+      <w:bookmarkStart w:id="680" w:name="_Toc237328111"/>
+      <w:bookmarkStart w:id="681" w:name="_Toc237048624"/>
+      <w:bookmarkStart w:id="682" w:name="_Toc237144562"/>
+      <w:bookmarkStart w:id="683" w:name="_Toc237068106"/>
+      <w:bookmarkStart w:id="684" w:name="_Toc237067067"/>
+      <w:bookmarkStart w:id="685" w:name="_Toc237048649"/>
+      <w:bookmarkStart w:id="686" w:name="_Toc236815036"/>
+      <w:bookmarkStart w:id="687" w:name="_Toc236814408"/>
+      <w:bookmarkStart w:id="688" w:name="_Toc236813774"/>
+      <w:bookmarkStart w:id="689" w:name="_Toc236810572"/>
+      <w:bookmarkStart w:id="690" w:name="_Toc237145169"/>
+      <w:bookmarkStart w:id="691" w:name="_Toc236813750"/>
+      <w:bookmarkStart w:id="692" w:name="_Toc236813747"/>
+      <w:bookmarkStart w:id="693" w:name="_Toc236813113"/>
+      <w:bookmarkStart w:id="694" w:name="_Toc237328749"/>
+      <w:bookmarkStart w:id="695" w:name="_Toc237328116"/>
+      <w:bookmarkStart w:id="696" w:name="_Toc237156342"/>
+      <w:bookmarkStart w:id="697" w:name="_Toc237145171"/>
+      <w:bookmarkStart w:id="698" w:name="_Toc237144538"/>
+      <w:bookmarkStart w:id="699" w:name="_Toc237068082"/>
+      <w:bookmarkStart w:id="700" w:name="_Toc237067043"/>
+      <w:bookmarkStart w:id="701" w:name="_Toc236812478"/>
+      <w:bookmarkStart w:id="702" w:name="_Toc236813116"/>
+      <w:bookmarkStart w:id="703" w:name="_Toc236811849"/>
+      <w:bookmarkStart w:id="704" w:name="_Toc236811215"/>
+      <w:bookmarkStart w:id="705" w:name="_Toc236810580"/>
+      <w:bookmarkStart w:id="706" w:name="_Toc237328748"/>
+      <w:bookmarkStart w:id="707" w:name="_Toc237328115"/>
+      <w:bookmarkStart w:id="708" w:name="_Toc237156341"/>
+      <w:bookmarkStart w:id="709" w:name="_Toc237145170"/>
+      <w:bookmarkStart w:id="710" w:name="_Toc237328747"/>
+      <w:bookmarkStart w:id="711" w:name="_Toc236815012"/>
+      <w:bookmarkStart w:id="712" w:name="_Toc237068078"/>
+      <w:bookmarkStart w:id="713" w:name="_Toc237067036"/>
+      <w:bookmarkStart w:id="714" w:name="_Toc236811239"/>
+      <w:bookmarkStart w:id="715" w:name="_Toc236814383"/>
+      <w:bookmarkStart w:id="716" w:name="_Toc236813749"/>
+      <w:bookmarkStart w:id="717" w:name="_Toc236813115"/>
+      <w:bookmarkStart w:id="718" w:name="_Toc236812482"/>
+      <w:bookmarkStart w:id="719" w:name="_Toc236811848"/>
+      <w:bookmarkStart w:id="720" w:name="_Toc236811214"/>
+      <w:bookmarkStart w:id="721" w:name="_Toc236810579"/>
+      <w:bookmarkStart w:id="722" w:name="_Toc237144537"/>
+      <w:bookmarkStart w:id="723" w:name="_Toc236811208"/>
+      <w:bookmarkStart w:id="724" w:name="_Toc237144531"/>
+      <w:bookmarkStart w:id="725" w:name="_Toc237048621"/>
+      <w:bookmarkStart w:id="726" w:name="_Toc237144536"/>
+      <w:bookmarkStart w:id="727" w:name="_Toc237068080"/>
+      <w:bookmarkStart w:id="728" w:name="_Toc237067041"/>
+      <w:bookmarkStart w:id="729" w:name="_Toc237048623"/>
+      <w:bookmarkStart w:id="730" w:name="_Toc236815010"/>
+      <w:bookmarkStart w:id="731" w:name="_Toc236814382"/>
+      <w:bookmarkStart w:id="732" w:name="_Toc236813748"/>
+      <w:bookmarkStart w:id="733" w:name="_Toc237048625"/>
+      <w:bookmarkStart w:id="734" w:name="_Toc236813140"/>
+      <w:bookmarkStart w:id="735" w:name="_Toc237068081"/>
+      <w:bookmarkStart w:id="736" w:name="_Toc236810578"/>
+      <w:bookmarkStart w:id="737" w:name="_Toc236814474"/>
+      <w:bookmarkStart w:id="738" w:name="_Toc237328113"/>
+      <w:bookmarkStart w:id="739" w:name="_Toc237145168"/>
+      <w:bookmarkStart w:id="740" w:name="_Toc237144535"/>
+      <w:bookmarkStart w:id="741" w:name="_Toc237067040"/>
+      <w:bookmarkStart w:id="742" w:name="_Toc237328746"/>
+      <w:bookmarkStart w:id="743" w:name="_Toc236813114"/>
+      <w:bookmarkStart w:id="744" w:name="_Toc237156339"/>
+      <w:bookmarkStart w:id="745" w:name="_Toc236812481"/>
+      <w:bookmarkStart w:id="746" w:name="_Toc237068079"/>
+      <w:bookmarkStart w:id="747" w:name="_Toc236813242"/>
+      <w:bookmarkStart w:id="748" w:name="_Toc236812483"/>
+      <w:bookmarkStart w:id="749" w:name="_Toc236812477"/>
+      <w:bookmarkStart w:id="750" w:name="_Toc236812480"/>
+      <w:bookmarkStart w:id="751" w:name="_Toc236811846"/>
+      <w:bookmarkStart w:id="752" w:name="_Toc236811212"/>
+      <w:bookmarkStart w:id="753" w:name="_Toc236810577"/>
+      <w:bookmarkStart w:id="754" w:name="_Toc237328745"/>
+      <w:bookmarkStart w:id="755" w:name="_Toc237328112"/>
+      <w:bookmarkStart w:id="756" w:name="_Toc237156338"/>
+      <w:bookmarkStart w:id="757" w:name="_Toc236810576"/>
+      <w:bookmarkStart w:id="758" w:name="_Toc236811354"/>
+      <w:bookmarkStart w:id="759" w:name="_Toc236815102"/>
+      <w:bookmarkStart w:id="760" w:name="_Toc237067039"/>
+      <w:bookmarkStart w:id="761" w:name="_Toc237145230"/>
+      <w:bookmarkStart w:id="762" w:name="_Toc236815008"/>
+      <w:bookmarkStart w:id="763" w:name="_Toc236814380"/>
+      <w:bookmarkStart w:id="764" w:name="_Toc236813746"/>
+      <w:bookmarkStart w:id="765" w:name="_Toc236813112"/>
+      <w:bookmarkStart w:id="766" w:name="_Toc236812479"/>
+      <w:bookmarkStart w:id="767" w:name="_Toc236811845"/>
+      <w:bookmarkStart w:id="768" w:name="_Toc236811211"/>
+      <w:bookmarkStart w:id="769" w:name="_Toc237145167"/>
+      <w:bookmarkStart w:id="770" w:name="_Toc237328744"/>
+      <w:bookmarkStart w:id="771" w:name="_Toc237156340"/>
+      <w:bookmarkStart w:id="772" w:name="_Toc236811207"/>
+      <w:bookmarkStart w:id="773" w:name="_Toc237144533"/>
+      <w:bookmarkStart w:id="774" w:name="_Toc237068077"/>
+      <w:bookmarkStart w:id="775" w:name="_Toc237067038"/>
+      <w:bookmarkStart w:id="776" w:name="_Toc237048620"/>
+      <w:bookmarkStart w:id="777" w:name="_Toc236815007"/>
+      <w:bookmarkStart w:id="778" w:name="_Toc237328741"/>
+      <w:bookmarkStart w:id="779" w:name="_Toc237328108"/>
+      <w:bookmarkStart w:id="780" w:name="_Toc236813111"/>
+      <w:bookmarkStart w:id="781" w:name="_Toc236811841"/>
+      <w:bookmarkStart w:id="782" w:name="_Toc236811844"/>
+      <w:bookmarkStart w:id="783" w:name="_Toc236813741"/>
+      <w:bookmarkStart w:id="784" w:name="_Toc237068076"/>
+      <w:bookmarkStart w:id="785" w:name="_Toc237328743"/>
+      <w:bookmarkStart w:id="786" w:name="_Toc237156336"/>
+      <w:bookmarkStart w:id="787" w:name="_Toc237144532"/>
+      <w:bookmarkStart w:id="788" w:name="_Toc237067037"/>
+      <w:bookmarkStart w:id="789" w:name="_Toc237048619"/>
+      <w:bookmarkStart w:id="790" w:name="_Toc236814379"/>
+      <w:bookmarkStart w:id="791" w:name="_Toc236815009"/>
+      <w:bookmarkStart w:id="792" w:name="_Toc237067042"/>
+      <w:bookmarkStart w:id="793" w:name="_Toc237144534"/>
+      <w:bookmarkStart w:id="794" w:name="_Toc237145166"/>
+      <w:bookmarkStart w:id="795" w:name="_Toc236812507"/>
+      <w:bookmarkStart w:id="796" w:name="_Toc236813811"/>
+      <w:bookmarkStart w:id="797" w:name="_Toc237328107"/>
+      <w:bookmarkStart w:id="798" w:name="_Toc237067102"/>
+      <w:bookmarkStart w:id="799" w:name="_Toc236811843"/>
+      <w:bookmarkStart w:id="800" w:name="_Toc236811209"/>
+      <w:bookmarkStart w:id="801" w:name="_Toc236810574"/>
+      <w:bookmarkStart w:id="802" w:name="_Toc237328742"/>
+      <w:bookmarkStart w:id="803" w:name="_Toc236811842"/>
+      <w:bookmarkStart w:id="804" w:name="_Toc237328178"/>
+      <w:bookmarkStart w:id="805" w:name="_Toc236810573"/>
+      <w:bookmarkStart w:id="806" w:name="_Toc237068142"/>
+      <w:bookmarkStart w:id="807" w:name="_Toc237068075"/>
+      <w:bookmarkStart w:id="808" w:name="_Toc236813110"/>
+      <w:bookmarkStart w:id="809" w:name="_Toc237048618"/>
+      <w:bookmarkStart w:id="810" w:name="_Toc236815005"/>
+      <w:bookmarkStart w:id="811" w:name="_Toc236814377"/>
+      <w:bookmarkStart w:id="812" w:name="_Toc236813743"/>
+      <w:bookmarkStart w:id="813" w:name="_Toc236813109"/>
+      <w:bookmarkStart w:id="814" w:name="_Toc236812476"/>
+      <w:bookmarkStart w:id="815" w:name="_Toc236815006"/>
+      <w:bookmarkStart w:id="816" w:name="_Toc237328110"/>
+      <w:bookmarkStart w:id="817" w:name="_Toc236814378"/>
+      <w:bookmarkStart w:id="818" w:name="_Toc237145165"/>
+      <w:bookmarkStart w:id="819" w:name="_Toc236814381"/>
+      <w:bookmarkStart w:id="820" w:name="_Toc237328739"/>
+      <w:bookmarkStart w:id="821" w:name="_Toc237144528"/>
+      <w:bookmarkStart w:id="822" w:name="_Toc237156334"/>
+      <w:bookmarkStart w:id="823" w:name="_Toc236815004"/>
+      <w:bookmarkStart w:id="824" w:name="_Toc236814376"/>
+      <w:bookmarkStart w:id="825" w:name="_Toc236813742"/>
+      <w:bookmarkStart w:id="826" w:name="_Toc236813108"/>
+      <w:bookmarkStart w:id="827" w:name="_Toc237067035"/>
+      <w:bookmarkStart w:id="828" w:name="_Toc236814375"/>
+      <w:bookmarkStart w:id="829" w:name="_Toc237048617"/>
+      <w:bookmarkStart w:id="830" w:name="_Toc236814374"/>
+      <w:bookmarkStart w:id="831" w:name="_Toc237144530"/>
+      <w:bookmarkStart w:id="832" w:name="_Global_operation"/>
+      <w:bookmarkStart w:id="833" w:name="_Toc237156333"/>
+      <w:bookmarkStart w:id="834" w:name="_Toc237145162"/>
+      <w:bookmarkStart w:id="835" w:name="_Toc237144529"/>
+      <w:bookmarkStart w:id="836" w:name="_Toc237068073"/>
+      <w:bookmarkStart w:id="837" w:name="_Toc237156335"/>
+      <w:bookmarkStart w:id="838" w:name="_Toc237067034"/>
+      <w:bookmarkStart w:id="839" w:name="_Toc237145164"/>
+      <w:bookmarkStart w:id="840" w:name="_Toc236813745"/>
+      <w:bookmarkStart w:id="841" w:name="_Toc237156337"/>
+      <w:bookmarkStart w:id="842" w:name="_Toc236811210"/>
+      <w:bookmarkStart w:id="843" w:name="_Toc237328740"/>
+      <w:bookmarkStart w:id="844" w:name="_Toc237145161"/>
+      <w:bookmarkStart w:id="845" w:name="_Toc236813107"/>
+      <w:bookmarkStart w:id="846" w:name="_Toc236812474"/>
+      <w:bookmarkStart w:id="847" w:name="_Toc236811840"/>
+      <w:bookmarkStart w:id="848" w:name="_Toc236811206"/>
+      <w:bookmarkStart w:id="849" w:name="_Toc236810571"/>
+      <w:bookmarkStart w:id="850" w:name="_Toc237068072"/>
+      <w:bookmarkStart w:id="851" w:name="_Toc237328106"/>
+      <w:bookmarkStart w:id="852" w:name="_Toc237156332"/>
+      <w:bookmarkStart w:id="853" w:name="_Toc236810575"/>
+      <w:bookmarkStart w:id="854" w:name="_Toc237145163"/>
+      <w:bookmarkStart w:id="855" w:name="_Toc237068074"/>
+      <w:bookmarkStart w:id="856" w:name="_Toc237048616"/>
+      <w:bookmarkStart w:id="857" w:name="_Toc236811839"/>
+      <w:bookmarkStart w:id="858" w:name="_Toc236812473"/>
+      <w:bookmarkStart w:id="859" w:name="_Toc236813106"/>
+      <w:bookmarkStart w:id="860" w:name="_Toc236815003"/>
+      <w:bookmarkStart w:id="861" w:name="_Toc236813740"/>
+      <w:bookmarkStart w:id="862" w:name="_Toc236815002"/>
+      <w:bookmarkStart w:id="863" w:name="_Toc237067033"/>
+      <w:bookmarkStart w:id="864" w:name="_Toc236813744"/>
+      <w:bookmarkStart w:id="865" w:name="_Toc237048615"/>
       <w:bookmarkEnd w:id="115"/>
       <w:bookmarkEnd w:id="116"/>
       <w:bookmarkEnd w:id="117"/>
@@ -8257,6 +8269,20 @@
       <w:bookmarkEnd w:id="849"/>
       <w:bookmarkEnd w:id="850"/>
       <w:bookmarkEnd w:id="851"/>
+      <w:bookmarkEnd w:id="852"/>
+      <w:bookmarkEnd w:id="853"/>
+      <w:bookmarkEnd w:id="854"/>
+      <w:bookmarkEnd w:id="855"/>
+      <w:bookmarkEnd w:id="856"/>
+      <w:bookmarkEnd w:id="857"/>
+      <w:bookmarkEnd w:id="858"/>
+      <w:bookmarkEnd w:id="859"/>
+      <w:bookmarkEnd w:id="860"/>
+      <w:bookmarkEnd w:id="861"/>
+      <w:bookmarkEnd w:id="862"/>
+      <w:bookmarkEnd w:id="863"/>
+      <w:bookmarkEnd w:id="864"/>
+      <w:bookmarkEnd w:id="865"/>
       <w:r>
         <w:rPr>
           <w:noProof/>
@@ -8386,32 +8412,32 @@
           <w:numId w:val="4"/>
         </w:numPr>
       </w:pPr>
-      <w:bookmarkStart w:id="852" w:name="_Toc284413654"/>
-      <w:bookmarkStart w:id="853" w:name="_Toc254779153"/>
-      <w:bookmarkStart w:id="854" w:name="_Toc370376415"/>
-      <w:bookmarkStart w:id="855" w:name="_Toc496167966"/>
-      <w:bookmarkStart w:id="856" w:name="_Toc284413621"/>
-      <w:bookmarkStart w:id="857" w:name="_Toc287455220"/>
-      <w:bookmarkStart w:id="858" w:name="_Toc343778516"/>
-      <w:bookmarkStart w:id="859" w:name="_Toc254789306"/>
-      <w:bookmarkStart w:id="860" w:name="_Toc254783252"/>
-      <w:bookmarkStart w:id="861" w:name="_Toc527025461"/>
-      <w:bookmarkStart w:id="862" w:name="_Toc2843224"/>
-      <w:bookmarkEnd w:id="852"/>
-      <w:bookmarkEnd w:id="853"/>
-      <w:bookmarkEnd w:id="854"/>
-      <w:bookmarkEnd w:id="855"/>
-      <w:bookmarkEnd w:id="856"/>
-      <w:bookmarkEnd w:id="857"/>
-      <w:bookmarkEnd w:id="858"/>
-      <w:bookmarkEnd w:id="859"/>
-      <w:bookmarkEnd w:id="860"/>
+      <w:bookmarkStart w:id="866" w:name="_Toc284413654"/>
+      <w:bookmarkStart w:id="867" w:name="_Toc254779153"/>
+      <w:bookmarkStart w:id="868" w:name="_Toc370376415"/>
+      <w:bookmarkStart w:id="869" w:name="_Toc496167966"/>
+      <w:bookmarkStart w:id="870" w:name="_Toc284413621"/>
+      <w:bookmarkStart w:id="871" w:name="_Toc287455220"/>
+      <w:bookmarkStart w:id="872" w:name="_Toc343778516"/>
+      <w:bookmarkStart w:id="873" w:name="_Toc254789306"/>
+      <w:bookmarkStart w:id="874" w:name="_Toc254783252"/>
+      <w:bookmarkStart w:id="875" w:name="_Toc527025461"/>
+      <w:bookmarkStart w:id="876" w:name="_Toc2843224"/>
+      <w:bookmarkEnd w:id="866"/>
+      <w:bookmarkEnd w:id="867"/>
+      <w:bookmarkEnd w:id="868"/>
+      <w:bookmarkEnd w:id="869"/>
+      <w:bookmarkEnd w:id="870"/>
+      <w:bookmarkEnd w:id="871"/>
+      <w:bookmarkEnd w:id="872"/>
+      <w:bookmarkEnd w:id="873"/>
+      <w:bookmarkEnd w:id="874"/>
       <w:r>
         <w:lastRenderedPageBreak/>
         <w:t>Basic Concepts</w:t>
       </w:r>
-      <w:bookmarkEnd w:id="861"/>
-      <w:bookmarkEnd w:id="862"/>
+      <w:bookmarkEnd w:id="875"/>
+      <w:bookmarkEnd w:id="876"/>
     </w:p>
     <w:p>
       <w:pPr>
@@ -8421,15 +8447,15 @@
           <w:numId w:val="4"/>
         </w:numPr>
       </w:pPr>
-      <w:bookmarkStart w:id="863" w:name="_Toc370376416"/>
-      <w:bookmarkStart w:id="864" w:name="_Toc527025462"/>
-      <w:bookmarkStart w:id="865" w:name="_Toc2843225"/>
-      <w:bookmarkEnd w:id="863"/>
+      <w:bookmarkStart w:id="877" w:name="_Toc370376416"/>
+      <w:bookmarkStart w:id="878" w:name="_Toc527025462"/>
+      <w:bookmarkStart w:id="879" w:name="_Toc2843225"/>
+      <w:bookmarkEnd w:id="877"/>
       <w:r>
         <w:t>JSONRPC API calls</w:t>
       </w:r>
-      <w:bookmarkEnd w:id="864"/>
-      <w:bookmarkEnd w:id="865"/>
+      <w:bookmarkEnd w:id="878"/>
+      <w:bookmarkEnd w:id="879"/>
     </w:p>
     <w:p>
       <w:pPr>
@@ -8748,17 +8774,17 @@
           <w:numId w:val="4"/>
         </w:numPr>
       </w:pPr>
-      <w:bookmarkStart w:id="866" w:name="_Ref2842051"/>
-      <w:bookmarkStart w:id="867" w:name="_Ref2842056"/>
-      <w:bookmarkStart w:id="868" w:name="_Ref2842061"/>
-      <w:bookmarkStart w:id="869" w:name="_Toc2843226"/>
+      <w:bookmarkStart w:id="880" w:name="_Ref2842051"/>
+      <w:bookmarkStart w:id="881" w:name="_Ref2842056"/>
+      <w:bookmarkStart w:id="882" w:name="_Ref2842061"/>
+      <w:bookmarkStart w:id="883" w:name="_Toc2843226"/>
       <w:r>
         <w:t>Designator definition</w:t>
       </w:r>
-      <w:bookmarkEnd w:id="866"/>
-      <w:bookmarkEnd w:id="867"/>
-      <w:bookmarkEnd w:id="868"/>
-      <w:bookmarkEnd w:id="869"/>
+      <w:bookmarkEnd w:id="880"/>
+      <w:bookmarkEnd w:id="881"/>
+      <w:bookmarkEnd w:id="882"/>
+      <w:bookmarkEnd w:id="883"/>
     </w:p>
     <w:p>
       <w:pPr>
@@ -9250,8 +9276,8 @@
         </w:rPr>
         <w:t xml:space="preserve">It is allowed to send a </w:t>
       </w:r>
-      <w:commentRangeStart w:id="870"/>
-      <w:commentRangeStart w:id="871"/>
+      <w:commentRangeStart w:id="884"/>
+      <w:commentRangeStart w:id="885"/>
       <w:r>
         <w:rPr>
           <w:lang w:eastAsia="ar-SA"/>
@@ -9270,7 +9296,7 @@
         </w:rPr>
         <w:t xml:space="preserve">&lt;method&gt; </w:t>
       </w:r>
-      <w:commentRangeEnd w:id="870"/>
+      <w:commentRangeEnd w:id="884"/>
       <w:r>
         <w:rPr>
           <w:rStyle w:val="Verwijzingopmerking"/>
@@ -9278,9 +9304,9 @@
           <w:bCs/>
           <w:lang w:val="en-GB" w:eastAsia="en-US"/>
         </w:rPr>
-        <w:commentReference w:id="870"/>
-      </w:r>
-      <w:commentRangeEnd w:id="871"/>
+        <w:commentReference w:id="884"/>
+      </w:r>
+      <w:commentRangeEnd w:id="885"/>
       <w:r>
         <w:rPr>
           <w:rStyle w:val="Verwijzingopmerking"/>
@@ -9288,7 +9314,7 @@
           <w:bCs/>
           <w:lang w:val="en-GB" w:eastAsia="en-US"/>
         </w:rPr>
-        <w:commentReference w:id="871"/>
+        <w:commentReference w:id="885"/>
       </w:r>
       <w:r>
         <w:rPr>
@@ -9305,16 +9331,16 @@
           <w:numId w:val="4"/>
         </w:numPr>
       </w:pPr>
-      <w:bookmarkStart w:id="872" w:name="_Ref2068139"/>
-      <w:bookmarkStart w:id="873" w:name="_Toc2843227"/>
+      <w:bookmarkStart w:id="886" w:name="_Ref2068139"/>
+      <w:bookmarkStart w:id="887" w:name="_Toc2843227"/>
       <w:r>
         <w:t>Synchronous I</w:t>
       </w:r>
       <w:r>
         <w:t>nvocation</w:t>
       </w:r>
-      <w:bookmarkEnd w:id="872"/>
-      <w:bookmarkEnd w:id="873"/>
+      <w:bookmarkEnd w:id="886"/>
+      <w:bookmarkEnd w:id="887"/>
     </w:p>
     <w:p>
       <w:pPr>
@@ -9415,7 +9441,34 @@
                                 <w:rFonts w:ascii="Courier" w:hAnsi="Courier"/>
                                 <w:color w:val="000000" w:themeColor="text1"/>
                               </w:rPr>
-                              <w:t xml:space="preserve">  “version”: “2.0”,</w:t>
+                              <w:t xml:space="preserve">  “</w:t>
+                            </w:r>
+                            <w:proofErr w:type="spellStart"/>
+                            <w:del w:id="888" w:author="Fransen" w:date="2019-04-14T19:46:00Z">
+                              <w:r>
+                                <w:rPr>
+                                  <w:rFonts w:ascii="Courier" w:hAnsi="Courier"/>
+                                  <w:color w:val="000000" w:themeColor="text1"/>
+                                </w:rPr>
+                                <w:delText>version</w:delText>
+                              </w:r>
+                            </w:del>
+                            <w:ins w:id="889" w:author="Fransen" w:date="2019-04-14T19:46:00Z">
+                              <w:r>
+                                <w:rPr>
+                                  <w:rFonts w:ascii="Courier" w:hAnsi="Courier"/>
+                                  <w:color w:val="000000" w:themeColor="text1"/>
+                                </w:rPr>
+                                <w:t>jsonrpc</w:t>
+                              </w:r>
+                            </w:ins>
+                            <w:proofErr w:type="spellEnd"/>
+                            <w:r>
+                              <w:rPr>
+                                <w:rFonts w:ascii="Courier" w:hAnsi="Courier"/>
+                                <w:color w:val="000000" w:themeColor="text1"/>
+                              </w:rPr>
+                              <w:t>”: “2.0”,</w:t>
                             </w:r>
                           </w:p>
                           <w:p>
@@ -9583,7 +9636,34 @@
                           <w:rFonts w:ascii="Courier" w:hAnsi="Courier"/>
                           <w:color w:val="000000" w:themeColor="text1"/>
                         </w:rPr>
-                        <w:t xml:space="preserve">  “version”: “2.0”,</w:t>
+                        <w:t xml:space="preserve">  “</w:t>
+                      </w:r>
+                      <w:proofErr w:type="spellStart"/>
+                      <w:del w:id="890" w:author="Fransen" w:date="2019-04-14T19:46:00Z">
+                        <w:r>
+                          <w:rPr>
+                            <w:rFonts w:ascii="Courier" w:hAnsi="Courier"/>
+                            <w:color w:val="000000" w:themeColor="text1"/>
+                          </w:rPr>
+                          <w:delText>version</w:delText>
+                        </w:r>
+                      </w:del>
+                      <w:ins w:id="891" w:author="Fransen" w:date="2019-04-14T19:46:00Z">
+                        <w:r>
+                          <w:rPr>
+                            <w:rFonts w:ascii="Courier" w:hAnsi="Courier"/>
+                            <w:color w:val="000000" w:themeColor="text1"/>
+                          </w:rPr>
+                          <w:t>jsonrpc</w:t>
+                        </w:r>
+                      </w:ins>
+                      <w:proofErr w:type="spellEnd"/>
+                      <w:r>
+                        <w:rPr>
+                          <w:rFonts w:ascii="Courier" w:hAnsi="Courier"/>
+                          <w:color w:val="000000" w:themeColor="text1"/>
+                        </w:rPr>
+                        <w:t>”: “2.0”,</w:t>
                       </w:r>
                     </w:p>
                     <w:p>
@@ -9798,7 +9878,34 @@
                                 <w:rFonts w:ascii="Courier" w:hAnsi="Courier"/>
                                 <w:color w:val="000000" w:themeColor="text1"/>
                               </w:rPr>
-                              <w:t xml:space="preserve">  “version”: “2.0”,</w:t>
+                              <w:t xml:space="preserve">  “</w:t>
+                            </w:r>
+                            <w:proofErr w:type="spellStart"/>
+                            <w:del w:id="892" w:author="Fransen" w:date="2019-04-14T19:46:00Z">
+                              <w:r>
+                                <w:rPr>
+                                  <w:rFonts w:ascii="Courier" w:hAnsi="Courier"/>
+                                  <w:color w:val="000000" w:themeColor="text1"/>
+                                </w:rPr>
+                                <w:delText>version</w:delText>
+                              </w:r>
+                            </w:del>
+                            <w:ins w:id="893" w:author="Fransen" w:date="2019-04-14T19:46:00Z">
+                              <w:r>
+                                <w:rPr>
+                                  <w:rFonts w:ascii="Courier" w:hAnsi="Courier"/>
+                                  <w:color w:val="000000" w:themeColor="text1"/>
+                                </w:rPr>
+                                <w:t>jsonrpc</w:t>
+                              </w:r>
+                            </w:ins>
+                            <w:proofErr w:type="spellEnd"/>
+                            <w:r>
+                              <w:rPr>
+                                <w:rFonts w:ascii="Courier" w:hAnsi="Courier"/>
+                                <w:color w:val="000000" w:themeColor="text1"/>
+                              </w:rPr>
+                              <w:t>”: “2.0”,</w:t>
                             </w:r>
                           </w:p>
                           <w:p>
@@ -9920,7 +10027,34 @@
                           <w:rFonts w:ascii="Courier" w:hAnsi="Courier"/>
                           <w:color w:val="000000" w:themeColor="text1"/>
                         </w:rPr>
-                        <w:t xml:space="preserve">  “version”: “2.0”,</w:t>
+                        <w:t xml:space="preserve">  “</w:t>
+                      </w:r>
+                      <w:proofErr w:type="spellStart"/>
+                      <w:del w:id="894" w:author="Fransen" w:date="2019-04-14T19:46:00Z">
+                        <w:r>
+                          <w:rPr>
+                            <w:rFonts w:ascii="Courier" w:hAnsi="Courier"/>
+                            <w:color w:val="000000" w:themeColor="text1"/>
+                          </w:rPr>
+                          <w:delText>version</w:delText>
+                        </w:r>
+                      </w:del>
+                      <w:ins w:id="895" w:author="Fransen" w:date="2019-04-14T19:46:00Z">
+                        <w:r>
+                          <w:rPr>
+                            <w:rFonts w:ascii="Courier" w:hAnsi="Courier"/>
+                            <w:color w:val="000000" w:themeColor="text1"/>
+                          </w:rPr>
+                          <w:t>jsonrpc</w:t>
+                        </w:r>
+                      </w:ins>
+                      <w:proofErr w:type="spellEnd"/>
+                      <w:r>
+                        <w:rPr>
+                          <w:rFonts w:ascii="Courier" w:hAnsi="Courier"/>
+                          <w:color w:val="000000" w:themeColor="text1"/>
+                        </w:rPr>
+                        <w:t>”: “2.0”,</w:t>
                       </w:r>
                     </w:p>
                     <w:p>
@@ -10337,7 +10471,34 @@
                                 <w:rFonts w:ascii="Courier" w:hAnsi="Courier"/>
                                 <w:color w:val="000000" w:themeColor="text1"/>
                               </w:rPr>
-                              <w:t xml:space="preserve">  “version”: “2.0”,</w:t>
+                              <w:t xml:space="preserve">  “</w:t>
+                            </w:r>
+                            <w:proofErr w:type="spellStart"/>
+                            <w:del w:id="896" w:author="Fransen" w:date="2019-04-14T19:46:00Z">
+                              <w:r>
+                                <w:rPr>
+                                  <w:rFonts w:ascii="Courier" w:hAnsi="Courier"/>
+                                  <w:color w:val="000000" w:themeColor="text1"/>
+                                </w:rPr>
+                                <w:delText>version</w:delText>
+                              </w:r>
+                            </w:del>
+                            <w:ins w:id="897" w:author="Fransen" w:date="2019-04-14T19:46:00Z">
+                              <w:r>
+                                <w:rPr>
+                                  <w:rFonts w:ascii="Courier" w:hAnsi="Courier"/>
+                                  <w:color w:val="000000" w:themeColor="text1"/>
+                                </w:rPr>
+                                <w:t>jsonrpc</w:t>
+                              </w:r>
+                            </w:ins>
+                            <w:proofErr w:type="spellEnd"/>
+                            <w:r>
+                              <w:rPr>
+                                <w:rFonts w:ascii="Courier" w:hAnsi="Courier"/>
+                                <w:color w:val="000000" w:themeColor="text1"/>
+                              </w:rPr>
+                              <w:t>”: “2.0”,</w:t>
                             </w:r>
                           </w:p>
                           <w:p>
@@ -10503,7 +10664,34 @@
                           <w:rFonts w:ascii="Courier" w:hAnsi="Courier"/>
                           <w:color w:val="000000" w:themeColor="text1"/>
                         </w:rPr>
-                        <w:t xml:space="preserve">  “version”: “2.0”,</w:t>
+                        <w:t xml:space="preserve">  “</w:t>
+                      </w:r>
+                      <w:proofErr w:type="spellStart"/>
+                      <w:del w:id="898" w:author="Fransen" w:date="2019-04-14T19:46:00Z">
+                        <w:r>
+                          <w:rPr>
+                            <w:rFonts w:ascii="Courier" w:hAnsi="Courier"/>
+                            <w:color w:val="000000" w:themeColor="text1"/>
+                          </w:rPr>
+                          <w:delText>version</w:delText>
+                        </w:r>
+                      </w:del>
+                      <w:ins w:id="899" w:author="Fransen" w:date="2019-04-14T19:46:00Z">
+                        <w:r>
+                          <w:rPr>
+                            <w:rFonts w:ascii="Courier" w:hAnsi="Courier"/>
+                            <w:color w:val="000000" w:themeColor="text1"/>
+                          </w:rPr>
+                          <w:t>jsonrpc</w:t>
+                        </w:r>
+                      </w:ins>
+                      <w:proofErr w:type="spellEnd"/>
+                      <w:r>
+                        <w:rPr>
+                          <w:rFonts w:ascii="Courier" w:hAnsi="Courier"/>
+                          <w:color w:val="000000" w:themeColor="text1"/>
+                        </w:rPr>
+                        <w:t>”: “2.0”,</w:t>
                       </w:r>
                     </w:p>
                     <w:p>
@@ -10718,7 +10906,34 @@
                                 <w:rFonts w:ascii="Courier" w:hAnsi="Courier"/>
                                 <w:color w:val="000000" w:themeColor="text1"/>
                               </w:rPr>
-                              <w:t xml:space="preserve">  “version”: “2.0”,</w:t>
+                              <w:t xml:space="preserve">  “</w:t>
+                            </w:r>
+                            <w:proofErr w:type="spellStart"/>
+                            <w:ins w:id="900" w:author="Fransen" w:date="2019-04-14T19:46:00Z">
+                              <w:r>
+                                <w:rPr>
+                                  <w:rFonts w:ascii="Courier" w:hAnsi="Courier"/>
+                                  <w:color w:val="000000" w:themeColor="text1"/>
+                                </w:rPr>
+                                <w:t>jsonrpc</w:t>
+                              </w:r>
+                            </w:ins>
+                            <w:proofErr w:type="spellEnd"/>
+                            <w:del w:id="901" w:author="Fransen" w:date="2019-04-14T19:46:00Z">
+                              <w:r>
+                                <w:rPr>
+                                  <w:rFonts w:ascii="Courier" w:hAnsi="Courier"/>
+                                  <w:color w:val="000000" w:themeColor="text1"/>
+                                </w:rPr>
+                                <w:delText>version</w:delText>
+                              </w:r>
+                            </w:del>
+                            <w:r>
+                              <w:rPr>
+                                <w:rFonts w:ascii="Courier" w:hAnsi="Courier"/>
+                                <w:color w:val="000000" w:themeColor="text1"/>
+                              </w:rPr>
+                              <w:t>”: “2.0”,</w:t>
                             </w:r>
                           </w:p>
                           <w:p>
@@ -10854,7 +11069,34 @@
                           <w:rFonts w:ascii="Courier" w:hAnsi="Courier"/>
                           <w:color w:val="000000" w:themeColor="text1"/>
                         </w:rPr>
-                        <w:t xml:space="preserve">  “version”: “2.0”,</w:t>
+                        <w:t xml:space="preserve">  “</w:t>
+                      </w:r>
+                      <w:proofErr w:type="spellStart"/>
+                      <w:ins w:id="902" w:author="Fransen" w:date="2019-04-14T19:46:00Z">
+                        <w:r>
+                          <w:rPr>
+                            <w:rFonts w:ascii="Courier" w:hAnsi="Courier"/>
+                            <w:color w:val="000000" w:themeColor="text1"/>
+                          </w:rPr>
+                          <w:t>jsonrpc</w:t>
+                        </w:r>
+                      </w:ins>
+                      <w:proofErr w:type="spellEnd"/>
+                      <w:del w:id="903" w:author="Fransen" w:date="2019-04-14T19:46:00Z">
+                        <w:r>
+                          <w:rPr>
+                            <w:rFonts w:ascii="Courier" w:hAnsi="Courier"/>
+                            <w:color w:val="000000" w:themeColor="text1"/>
+                          </w:rPr>
+                          <w:delText>version</w:delText>
+                        </w:r>
+                      </w:del>
+                      <w:r>
+                        <w:rPr>
+                          <w:rFonts w:ascii="Courier" w:hAnsi="Courier"/>
+                          <w:color w:val="000000" w:themeColor="text1"/>
+                        </w:rPr>
+                        <w:t>”: “2.0”,</w:t>
                       </w:r>
                     </w:p>
                     <w:p>
@@ -10966,13 +11208,13 @@
           <w:numId w:val="4"/>
         </w:numPr>
       </w:pPr>
-      <w:bookmarkStart w:id="874" w:name="_Ref2068693"/>
-      <w:bookmarkStart w:id="875" w:name="_Toc2843228"/>
+      <w:bookmarkStart w:id="904" w:name="_Ref2068693"/>
+      <w:bookmarkStart w:id="905" w:name="_Toc2843228"/>
       <w:r>
         <w:t>A-Synchronous notifications/callback</w:t>
       </w:r>
-      <w:bookmarkEnd w:id="874"/>
-      <w:bookmarkEnd w:id="875"/>
+      <w:bookmarkEnd w:id="904"/>
+      <w:bookmarkEnd w:id="905"/>
     </w:p>
     <w:p>
       <w:pPr>
@@ -11060,7 +11302,34 @@
                                 <w:rFonts w:ascii="Courier" w:hAnsi="Courier"/>
                                 <w:color w:val="000000" w:themeColor="text1"/>
                               </w:rPr>
-                              <w:t xml:space="preserve">  “version”: “2.0”,</w:t>
+                              <w:t xml:space="preserve">  “</w:t>
+                            </w:r>
+                            <w:proofErr w:type="spellStart"/>
+                            <w:ins w:id="906" w:author="Fransen" w:date="2019-04-14T19:46:00Z">
+                              <w:r>
+                                <w:rPr>
+                                  <w:rFonts w:ascii="Courier" w:hAnsi="Courier"/>
+                                  <w:color w:val="000000" w:themeColor="text1"/>
+                                </w:rPr>
+                                <w:t>jsonrpc</w:t>
+                              </w:r>
+                            </w:ins>
+                            <w:proofErr w:type="spellEnd"/>
+                            <w:del w:id="907" w:author="Fransen" w:date="2019-04-14T19:46:00Z">
+                              <w:r>
+                                <w:rPr>
+                                  <w:rFonts w:ascii="Courier" w:hAnsi="Courier"/>
+                                  <w:color w:val="000000" w:themeColor="text1"/>
+                                </w:rPr>
+                                <w:delText>version</w:delText>
+                              </w:r>
+                            </w:del>
+                            <w:r>
+                              <w:rPr>
+                                <w:rFonts w:ascii="Courier" w:hAnsi="Courier"/>
+                                <w:color w:val="000000" w:themeColor="text1"/>
+                              </w:rPr>
+                              <w:t>”: “2.0”,</w:t>
                             </w:r>
                           </w:p>
                           <w:p>
@@ -11140,7 +11409,7 @@
                               </w:rPr>
                               <w:t>”, “</w:t>
                             </w:r>
-                            <w:del w:id="876" w:author="Fransen" w:date="2019-04-06T16:36:00Z">
+                            <w:del w:id="908" w:author="Fransen" w:date="2019-04-06T16:36:00Z">
                               <w:r>
                                 <w:rPr>
                                   <w:rFonts w:ascii="Courier" w:hAnsi="Courier"/>
@@ -11149,7 +11418,7 @@
                                 <w:delText>space</w:delText>
                               </w:r>
                             </w:del>
-                            <w:ins w:id="877" w:author="Fransen" w:date="2019-04-06T16:36:00Z">
+                            <w:ins w:id="909" w:author="Fransen" w:date="2019-04-06T16:36:00Z">
                               <w:r>
                                 <w:rPr>
                                   <w:rFonts w:ascii="Courier" w:hAnsi="Courier"/>
@@ -11158,8 +11427,6 @@
                                 <w:t>id</w:t>
                               </w:r>
                             </w:ins>
-                            <w:bookmarkStart w:id="878" w:name="_GoBack"/>
-                            <w:bookmarkEnd w:id="878"/>
                             <w:r>
                               <w:rPr>
                                 <w:rFonts w:ascii="Courier" w:hAnsi="Courier"/>
@@ -11283,7 +11550,34 @@
                           <w:rFonts w:ascii="Courier" w:hAnsi="Courier"/>
                           <w:color w:val="000000" w:themeColor="text1"/>
                         </w:rPr>
-                        <w:t xml:space="preserve">  “version”: “2.0”,</w:t>
+                        <w:t xml:space="preserve">  “</w:t>
+                      </w:r>
+                      <w:proofErr w:type="spellStart"/>
+                      <w:ins w:id="910" w:author="Fransen" w:date="2019-04-14T19:46:00Z">
+                        <w:r>
+                          <w:rPr>
+                            <w:rFonts w:ascii="Courier" w:hAnsi="Courier"/>
+                            <w:color w:val="000000" w:themeColor="text1"/>
+                          </w:rPr>
+                          <w:t>jsonrpc</w:t>
+                        </w:r>
+                      </w:ins>
+                      <w:proofErr w:type="spellEnd"/>
+                      <w:del w:id="911" w:author="Fransen" w:date="2019-04-14T19:46:00Z">
+                        <w:r>
+                          <w:rPr>
+                            <w:rFonts w:ascii="Courier" w:hAnsi="Courier"/>
+                            <w:color w:val="000000" w:themeColor="text1"/>
+                          </w:rPr>
+                          <w:delText>version</w:delText>
+                        </w:r>
+                      </w:del>
+                      <w:r>
+                        <w:rPr>
+                          <w:rFonts w:ascii="Courier" w:hAnsi="Courier"/>
+                          <w:color w:val="000000" w:themeColor="text1"/>
+                        </w:rPr>
+                        <w:t>”: “2.0”,</w:t>
                       </w:r>
                     </w:p>
                     <w:p>
@@ -11363,7 +11657,7 @@
                         </w:rPr>
                         <w:t>”, “</w:t>
                       </w:r>
-                      <w:del w:id="879" w:author="Fransen" w:date="2019-04-06T16:36:00Z">
+                      <w:del w:id="912" w:author="Fransen" w:date="2019-04-06T16:36:00Z">
                         <w:r>
                           <w:rPr>
                             <w:rFonts w:ascii="Courier" w:hAnsi="Courier"/>
@@ -11372,7 +11666,7 @@
                           <w:delText>space</w:delText>
                         </w:r>
                       </w:del>
-                      <w:ins w:id="880" w:author="Fransen" w:date="2019-04-06T16:36:00Z">
+                      <w:ins w:id="913" w:author="Fransen" w:date="2019-04-06T16:36:00Z">
                         <w:r>
                           <w:rPr>
                             <w:rFonts w:ascii="Courier" w:hAnsi="Courier"/>
@@ -11381,8 +11675,6 @@
                           <w:t>id</w:t>
                         </w:r>
                       </w:ins>
-                      <w:bookmarkStart w:id="881" w:name="_GoBack"/>
-                      <w:bookmarkEnd w:id="881"/>
                       <w:r>
                         <w:rPr>
                           <w:rFonts w:ascii="Courier" w:hAnsi="Courier"/>
@@ -11553,7 +11845,34 @@
                                 <w:rFonts w:ascii="Courier" w:hAnsi="Courier"/>
                                 <w:color w:val="000000" w:themeColor="text1"/>
                               </w:rPr>
-                              <w:t xml:space="preserve">  “version”: “V2.0”,</w:t>
+                              <w:t xml:space="preserve">  “</w:t>
+                            </w:r>
+                            <w:proofErr w:type="spellStart"/>
+                            <w:ins w:id="914" w:author="Fransen" w:date="2019-04-14T19:47:00Z">
+                              <w:r>
+                                <w:rPr>
+                                  <w:rFonts w:ascii="Courier" w:hAnsi="Courier"/>
+                                  <w:color w:val="000000" w:themeColor="text1"/>
+                                </w:rPr>
+                                <w:t>jsonrpc</w:t>
+                              </w:r>
+                            </w:ins>
+                            <w:proofErr w:type="spellEnd"/>
+                            <w:del w:id="915" w:author="Fransen" w:date="2019-04-14T19:47:00Z">
+                              <w:r>
+                                <w:rPr>
+                                  <w:rFonts w:ascii="Courier" w:hAnsi="Courier"/>
+                                  <w:color w:val="000000" w:themeColor="text1"/>
+                                </w:rPr>
+                                <w:delText>version</w:delText>
+                              </w:r>
+                            </w:del>
+                            <w:r>
+                              <w:rPr>
+                                <w:rFonts w:ascii="Courier" w:hAnsi="Courier"/>
+                                <w:color w:val="000000" w:themeColor="text1"/>
+                              </w:rPr>
+                              <w:t>”: “V2.0”,</w:t>
                             </w:r>
                           </w:p>
                           <w:p>
@@ -11689,7 +12008,34 @@
                           <w:rFonts w:ascii="Courier" w:hAnsi="Courier"/>
                           <w:color w:val="000000" w:themeColor="text1"/>
                         </w:rPr>
-                        <w:t xml:space="preserve">  “version”: “V2.0”,</w:t>
+                        <w:t xml:space="preserve">  “</w:t>
+                      </w:r>
+                      <w:proofErr w:type="spellStart"/>
+                      <w:ins w:id="916" w:author="Fransen" w:date="2019-04-14T19:47:00Z">
+                        <w:r>
+                          <w:rPr>
+                            <w:rFonts w:ascii="Courier" w:hAnsi="Courier"/>
+                            <w:color w:val="000000" w:themeColor="text1"/>
+                          </w:rPr>
+                          <w:t>jsonrpc</w:t>
+                        </w:r>
+                      </w:ins>
+                      <w:proofErr w:type="spellEnd"/>
+                      <w:del w:id="917" w:author="Fransen" w:date="2019-04-14T19:47:00Z">
+                        <w:r>
+                          <w:rPr>
+                            <w:rFonts w:ascii="Courier" w:hAnsi="Courier"/>
+                            <w:color w:val="000000" w:themeColor="text1"/>
+                          </w:rPr>
+                          <w:delText>version</w:delText>
+                        </w:r>
+                      </w:del>
+                      <w:r>
+                        <w:rPr>
+                          <w:rFonts w:ascii="Courier" w:hAnsi="Courier"/>
+                          <w:color w:val="000000" w:themeColor="text1"/>
+                        </w:rPr>
+                        <w:t>”: “V2.0”,</w:t>
                       </w:r>
                     </w:p>
                     <w:p>
@@ -11893,7 +12239,34 @@
                                 <w:rFonts w:ascii="Courier" w:hAnsi="Courier"/>
                                 <w:color w:val="000000" w:themeColor="text1"/>
                               </w:rPr>
-                              <w:t xml:space="preserve">  “version”: “2.0”,</w:t>
+                              <w:t xml:space="preserve">  “</w:t>
+                            </w:r>
+                            <w:proofErr w:type="spellStart"/>
+                            <w:ins w:id="918" w:author="Fransen" w:date="2019-04-14T19:47:00Z">
+                              <w:r>
+                                <w:rPr>
+                                  <w:rFonts w:ascii="Courier" w:hAnsi="Courier"/>
+                                  <w:color w:val="000000" w:themeColor="text1"/>
+                                </w:rPr>
+                                <w:t>jsonrpc</w:t>
+                              </w:r>
+                            </w:ins>
+                            <w:proofErr w:type="spellEnd"/>
+                            <w:del w:id="919" w:author="Fransen" w:date="2019-04-14T19:47:00Z">
+                              <w:r>
+                                <w:rPr>
+                                  <w:rFonts w:ascii="Courier" w:hAnsi="Courier"/>
+                                  <w:color w:val="000000" w:themeColor="text1"/>
+                                </w:rPr>
+                                <w:delText>version</w:delText>
+                              </w:r>
+                            </w:del>
+                            <w:r>
+                              <w:rPr>
+                                <w:rFonts w:ascii="Courier" w:hAnsi="Courier"/>
+                                <w:color w:val="000000" w:themeColor="text1"/>
+                              </w:rPr>
+                              <w:t>”: “2.0”,</w:t>
                             </w:r>
                           </w:p>
                           <w:p>
@@ -12043,7 +12416,34 @@
                           <w:rFonts w:ascii="Courier" w:hAnsi="Courier"/>
                           <w:color w:val="000000" w:themeColor="text1"/>
                         </w:rPr>
-                        <w:t xml:space="preserve">  “version”: “2.0”,</w:t>
+                        <w:t xml:space="preserve">  “</w:t>
+                      </w:r>
+                      <w:proofErr w:type="spellStart"/>
+                      <w:ins w:id="920" w:author="Fransen" w:date="2019-04-14T19:47:00Z">
+                        <w:r>
+                          <w:rPr>
+                            <w:rFonts w:ascii="Courier" w:hAnsi="Courier"/>
+                            <w:color w:val="000000" w:themeColor="text1"/>
+                          </w:rPr>
+                          <w:t>jsonrpc</w:t>
+                        </w:r>
+                      </w:ins>
+                      <w:proofErr w:type="spellEnd"/>
+                      <w:del w:id="921" w:author="Fransen" w:date="2019-04-14T19:47:00Z">
+                        <w:r>
+                          <w:rPr>
+                            <w:rFonts w:ascii="Courier" w:hAnsi="Courier"/>
+                            <w:color w:val="000000" w:themeColor="text1"/>
+                          </w:rPr>
+                          <w:delText>version</w:delText>
+                        </w:r>
+                      </w:del>
+                      <w:r>
+                        <w:rPr>
+                          <w:rFonts w:ascii="Courier" w:hAnsi="Courier"/>
+                          <w:color w:val="000000" w:themeColor="text1"/>
+                        </w:rPr>
+                        <w:t>”: “2.0”,</w:t>
                       </w:r>
                     </w:p>
                     <w:p>
@@ -12274,7 +12674,34 @@
                                 <w:rFonts w:ascii="Courier" w:hAnsi="Courier"/>
                                 <w:color w:val="000000" w:themeColor="text1"/>
                               </w:rPr>
-                              <w:t xml:space="preserve">  “version”: “2.0”,</w:t>
+                              <w:t xml:space="preserve">  “</w:t>
+                            </w:r>
+                            <w:proofErr w:type="spellStart"/>
+                            <w:ins w:id="922" w:author="Fransen" w:date="2019-04-14T19:47:00Z">
+                              <w:r>
+                                <w:rPr>
+                                  <w:rFonts w:ascii="Courier" w:hAnsi="Courier"/>
+                                  <w:color w:val="000000" w:themeColor="text1"/>
+                                </w:rPr>
+                                <w:t>jsonrpc</w:t>
+                              </w:r>
+                            </w:ins>
+                            <w:proofErr w:type="spellEnd"/>
+                            <w:del w:id="923" w:author="Fransen" w:date="2019-04-14T19:47:00Z">
+                              <w:r>
+                                <w:rPr>
+                                  <w:rFonts w:ascii="Courier" w:hAnsi="Courier"/>
+                                  <w:color w:val="000000" w:themeColor="text1"/>
+                                </w:rPr>
+                                <w:delText>version</w:delText>
+                              </w:r>
+                            </w:del>
+                            <w:r>
+                              <w:rPr>
+                                <w:rFonts w:ascii="Courier" w:hAnsi="Courier"/>
+                                <w:color w:val="000000" w:themeColor="text1"/>
+                              </w:rPr>
+                              <w:t>”: “2.0”,</w:t>
                             </w:r>
                           </w:p>
                           <w:p>
@@ -12354,7 +12781,7 @@
                               </w:rPr>
                               <w:t>”, “</w:t>
                             </w:r>
-                            <w:del w:id="882" w:author="Fransen" w:date="2019-04-06T16:36:00Z">
+                            <w:del w:id="924" w:author="Fransen" w:date="2019-04-06T16:36:00Z">
                               <w:r>
                                 <w:rPr>
                                   <w:rFonts w:ascii="Courier" w:hAnsi="Courier"/>
@@ -12363,7 +12790,7 @@
                                 <w:delText>space</w:delText>
                               </w:r>
                             </w:del>
-                            <w:ins w:id="883" w:author="Fransen" w:date="2019-04-06T16:36:00Z">
+                            <w:ins w:id="925" w:author="Fransen" w:date="2019-04-06T16:36:00Z">
                               <w:r>
                                 <w:rPr>
                                   <w:rFonts w:ascii="Courier" w:hAnsi="Courier"/>
@@ -12495,7 +12922,34 @@
                           <w:rFonts w:ascii="Courier" w:hAnsi="Courier"/>
                           <w:color w:val="000000" w:themeColor="text1"/>
                         </w:rPr>
-                        <w:t xml:space="preserve">  “version”: “2.0”,</w:t>
+                        <w:t xml:space="preserve">  “</w:t>
+                      </w:r>
+                      <w:proofErr w:type="spellStart"/>
+                      <w:ins w:id="926" w:author="Fransen" w:date="2019-04-14T19:47:00Z">
+                        <w:r>
+                          <w:rPr>
+                            <w:rFonts w:ascii="Courier" w:hAnsi="Courier"/>
+                            <w:color w:val="000000" w:themeColor="text1"/>
+                          </w:rPr>
+                          <w:t>jsonrpc</w:t>
+                        </w:r>
+                      </w:ins>
+                      <w:proofErr w:type="spellEnd"/>
+                      <w:del w:id="927" w:author="Fransen" w:date="2019-04-14T19:47:00Z">
+                        <w:r>
+                          <w:rPr>
+                            <w:rFonts w:ascii="Courier" w:hAnsi="Courier"/>
+                            <w:color w:val="000000" w:themeColor="text1"/>
+                          </w:rPr>
+                          <w:delText>version</w:delText>
+                        </w:r>
+                      </w:del>
+                      <w:r>
+                        <w:rPr>
+                          <w:rFonts w:ascii="Courier" w:hAnsi="Courier"/>
+                          <w:color w:val="000000" w:themeColor="text1"/>
+                        </w:rPr>
+                        <w:t>”: “2.0”,</w:t>
                       </w:r>
                     </w:p>
                     <w:p>
@@ -12575,7 +13029,7 @@
                         </w:rPr>
                         <w:t>”, “</w:t>
                       </w:r>
-                      <w:del w:id="884" w:author="Fransen" w:date="2019-04-06T16:36:00Z">
+                      <w:del w:id="928" w:author="Fransen" w:date="2019-04-06T16:36:00Z">
                         <w:r>
                           <w:rPr>
                             <w:rFonts w:ascii="Courier" w:hAnsi="Courier"/>
@@ -12584,7 +13038,7 @@
                           <w:delText>space</w:delText>
                         </w:r>
                       </w:del>
-                      <w:ins w:id="885" w:author="Fransen" w:date="2019-04-06T16:36:00Z">
+                      <w:ins w:id="929" w:author="Fransen" w:date="2019-04-06T16:36:00Z">
                         <w:r>
                           <w:rPr>
                             <w:rFonts w:ascii="Courier" w:hAnsi="Courier"/>
@@ -12763,7 +13217,34 @@
                                 <w:rFonts w:ascii="Courier" w:hAnsi="Courier"/>
                                 <w:color w:val="000000" w:themeColor="text1"/>
                               </w:rPr>
-                              <w:t xml:space="preserve">  “version”: “2.0”,</w:t>
+                              <w:t xml:space="preserve">  “</w:t>
+                            </w:r>
+                            <w:proofErr w:type="spellStart"/>
+                            <w:ins w:id="930" w:author="Fransen" w:date="2019-04-14T19:47:00Z">
+                              <w:r>
+                                <w:rPr>
+                                  <w:rFonts w:ascii="Courier" w:hAnsi="Courier"/>
+                                  <w:color w:val="000000" w:themeColor="text1"/>
+                                </w:rPr>
+                                <w:t>jsonrpc</w:t>
+                              </w:r>
+                            </w:ins>
+                            <w:proofErr w:type="spellEnd"/>
+                            <w:del w:id="931" w:author="Fransen" w:date="2019-04-14T19:47:00Z">
+                              <w:r>
+                                <w:rPr>
+                                  <w:rFonts w:ascii="Courier" w:hAnsi="Courier"/>
+                                  <w:color w:val="000000" w:themeColor="text1"/>
+                                </w:rPr>
+                                <w:delText>version</w:delText>
+                              </w:r>
+                            </w:del>
+                            <w:r>
+                              <w:rPr>
+                                <w:rFonts w:ascii="Courier" w:hAnsi="Courier"/>
+                                <w:color w:val="000000" w:themeColor="text1"/>
+                              </w:rPr>
+                              <w:t>”: “2.0”,</w:t>
                             </w:r>
                           </w:p>
                           <w:p>
@@ -12899,7 +13380,34 @@
                           <w:rFonts w:ascii="Courier" w:hAnsi="Courier"/>
                           <w:color w:val="000000" w:themeColor="text1"/>
                         </w:rPr>
-                        <w:t xml:space="preserve">  “version”: “2.0”,</w:t>
+                        <w:t xml:space="preserve">  “</w:t>
+                      </w:r>
+                      <w:proofErr w:type="spellStart"/>
+                      <w:ins w:id="932" w:author="Fransen" w:date="2019-04-14T19:47:00Z">
+                        <w:r>
+                          <w:rPr>
+                            <w:rFonts w:ascii="Courier" w:hAnsi="Courier"/>
+                            <w:color w:val="000000" w:themeColor="text1"/>
+                          </w:rPr>
+                          <w:t>jsonrpc</w:t>
+                        </w:r>
+                      </w:ins>
+                      <w:proofErr w:type="spellEnd"/>
+                      <w:del w:id="933" w:author="Fransen" w:date="2019-04-14T19:47:00Z">
+                        <w:r>
+                          <w:rPr>
+                            <w:rFonts w:ascii="Courier" w:hAnsi="Courier"/>
+                            <w:color w:val="000000" w:themeColor="text1"/>
+                          </w:rPr>
+                          <w:delText>version</w:delText>
+                        </w:r>
+                      </w:del>
+                      <w:r>
+                        <w:rPr>
+                          <w:rFonts w:ascii="Courier" w:hAnsi="Courier"/>
+                          <w:color w:val="000000" w:themeColor="text1"/>
+                        </w:rPr>
+                        <w:t>”: “2.0”,</w:t>
                       </w:r>
                     </w:p>
                     <w:p>
@@ -13011,7 +13519,7 @@
           <w:numId w:val="4"/>
         </w:numPr>
       </w:pPr>
-      <w:bookmarkStart w:id="886" w:name="_Toc2843229"/>
+      <w:bookmarkStart w:id="934" w:name="_Toc2843229"/>
       <w:r>
         <w:t xml:space="preserve">JSONRPC over HTTP </w:t>
       </w:r>
@@ -13023,7 +13531,7 @@
       <w:r>
         <w:t xml:space="preserve"> API</w:t>
       </w:r>
-      <w:bookmarkEnd w:id="886"/>
+      <w:bookmarkEnd w:id="934"/>
     </w:p>
     <w:p>
       <w:pPr>
@@ -13597,11 +14105,11 @@
           <w:numId w:val="4"/>
         </w:numPr>
       </w:pPr>
-      <w:bookmarkStart w:id="887" w:name="_Toc2843230"/>
+      <w:bookmarkStart w:id="935" w:name="_Toc2843230"/>
       <w:r>
         <w:t>JSONRPC over WebSocket API</w:t>
       </w:r>
-      <w:bookmarkEnd w:id="887"/>
+      <w:bookmarkEnd w:id="935"/>
     </w:p>
     <w:p>
       <w:pPr>
@@ -14171,13 +14679,13 @@
           <w:numId w:val="4"/>
         </w:numPr>
       </w:pPr>
-      <w:bookmarkStart w:id="888" w:name="_Ref2064111"/>
-      <w:bookmarkStart w:id="889" w:name="_Toc2843231"/>
+      <w:bookmarkStart w:id="936" w:name="_Ref2064111"/>
+      <w:bookmarkStart w:id="937" w:name="_Toc2843231"/>
       <w:r>
         <w:t>RESTful API calls [deprecated]</w:t>
       </w:r>
-      <w:bookmarkEnd w:id="888"/>
-      <w:bookmarkEnd w:id="889"/>
+      <w:bookmarkEnd w:id="936"/>
+      <w:bookmarkEnd w:id="937"/>
     </w:p>
     <w:p/>
     <w:p>
@@ -15577,19 +16085,19 @@
           <w:numId w:val="4"/>
         </w:numPr>
       </w:pPr>
-      <w:bookmarkStart w:id="890" w:name="_Toc370376417"/>
-      <w:bookmarkStart w:id="891" w:name="_Toc527025463"/>
-      <w:bookmarkStart w:id="892" w:name="_Ref2064276"/>
-      <w:bookmarkStart w:id="893" w:name="_Ref2064282"/>
-      <w:bookmarkStart w:id="894" w:name="_Toc2843232"/>
-      <w:bookmarkEnd w:id="890"/>
+      <w:bookmarkStart w:id="938" w:name="_Toc370376417"/>
+      <w:bookmarkStart w:id="939" w:name="_Toc527025463"/>
+      <w:bookmarkStart w:id="940" w:name="_Ref2064276"/>
+      <w:bookmarkStart w:id="941" w:name="_Ref2064282"/>
+      <w:bookmarkStart w:id="942" w:name="_Toc2843232"/>
+      <w:bookmarkEnd w:id="938"/>
       <w:r>
         <w:t>Web sockets</w:t>
       </w:r>
-      <w:bookmarkEnd w:id="891"/>
-      <w:bookmarkEnd w:id="892"/>
-      <w:bookmarkEnd w:id="893"/>
-      <w:bookmarkEnd w:id="894"/>
+      <w:bookmarkEnd w:id="939"/>
+      <w:bookmarkEnd w:id="940"/>
+      <w:bookmarkEnd w:id="941"/>
+      <w:bookmarkEnd w:id="942"/>
     </w:p>
     <w:p>
       <w:pPr>
@@ -16118,13 +16626,13 @@
         </w:numPr>
         <w:jc w:val="both"/>
       </w:pPr>
-      <w:bookmarkStart w:id="895" w:name="_Toc527025464"/>
-      <w:bookmarkStart w:id="896" w:name="_Toc2843233"/>
+      <w:bookmarkStart w:id="943" w:name="_Toc527025464"/>
+      <w:bookmarkStart w:id="944" w:name="_Toc2843233"/>
       <w:r>
         <w:t>Subsystems</w:t>
       </w:r>
-      <w:bookmarkEnd w:id="895"/>
-      <w:bookmarkEnd w:id="896"/>
+      <w:bookmarkEnd w:id="943"/>
+      <w:bookmarkEnd w:id="944"/>
     </w:p>
     <w:p>
       <w:pPr>
@@ -18391,18 +18899,18 @@
           <w:numId w:val="4"/>
         </w:numPr>
       </w:pPr>
-      <w:bookmarkStart w:id="897" w:name="_Toc2778859"/>
-      <w:bookmarkStart w:id="898" w:name="_Toc2778860"/>
-      <w:bookmarkStart w:id="899" w:name="_Toc2778861"/>
-      <w:bookmarkStart w:id="900" w:name="_Toc496167967"/>
-      <w:bookmarkStart w:id="901" w:name="_Toc370376418"/>
-      <w:bookmarkStart w:id="902" w:name="_Toc527025465"/>
-      <w:bookmarkStart w:id="903" w:name="_Toc2843234"/>
-      <w:bookmarkEnd w:id="897"/>
-      <w:bookmarkEnd w:id="898"/>
-      <w:bookmarkEnd w:id="899"/>
-      <w:bookmarkEnd w:id="900"/>
-      <w:bookmarkEnd w:id="901"/>
+      <w:bookmarkStart w:id="945" w:name="_Toc2778859"/>
+      <w:bookmarkStart w:id="946" w:name="_Toc2778860"/>
+      <w:bookmarkStart w:id="947" w:name="_Toc2778861"/>
+      <w:bookmarkStart w:id="948" w:name="_Toc496167967"/>
+      <w:bookmarkStart w:id="949" w:name="_Toc370376418"/>
+      <w:bookmarkStart w:id="950" w:name="_Toc527025465"/>
+      <w:bookmarkStart w:id="951" w:name="_Toc2843234"/>
+      <w:bookmarkEnd w:id="945"/>
+      <w:bookmarkEnd w:id="946"/>
+      <w:bookmarkEnd w:id="947"/>
+      <w:bookmarkEnd w:id="948"/>
+      <w:bookmarkEnd w:id="949"/>
       <w:proofErr w:type="spellStart"/>
       <w:r>
         <w:lastRenderedPageBreak/>
@@ -18412,8 +18920,8 @@
       <w:r>
         <w:t xml:space="preserve"> Application</w:t>
       </w:r>
-      <w:bookmarkEnd w:id="902"/>
-      <w:bookmarkEnd w:id="903"/>
+      <w:bookmarkEnd w:id="950"/>
+      <w:bookmarkEnd w:id="951"/>
     </w:p>
     <w:p>
       <w:pPr>
@@ -18423,17 +18931,17 @@
           <w:numId w:val="4"/>
         </w:numPr>
       </w:pPr>
-      <w:bookmarkStart w:id="904" w:name="_Toc496167968"/>
-      <w:bookmarkStart w:id="905" w:name="_Toc370376419"/>
-      <w:bookmarkStart w:id="906" w:name="_Toc527025466"/>
-      <w:bookmarkStart w:id="907" w:name="_Toc2843235"/>
-      <w:bookmarkEnd w:id="904"/>
-      <w:bookmarkEnd w:id="905"/>
+      <w:bookmarkStart w:id="952" w:name="_Toc496167968"/>
+      <w:bookmarkStart w:id="953" w:name="_Toc370376419"/>
+      <w:bookmarkStart w:id="954" w:name="_Toc527025466"/>
+      <w:bookmarkStart w:id="955" w:name="_Toc2843235"/>
+      <w:bookmarkEnd w:id="952"/>
+      <w:bookmarkEnd w:id="953"/>
       <w:r>
         <w:t>Startup parameters</w:t>
       </w:r>
-      <w:bookmarkEnd w:id="906"/>
-      <w:bookmarkEnd w:id="907"/>
+      <w:bookmarkEnd w:id="954"/>
+      <w:bookmarkEnd w:id="955"/>
     </w:p>
     <w:p>
       <w:pPr>
@@ -18443,17 +18951,17 @@
           <w:numId w:val="4"/>
         </w:numPr>
       </w:pPr>
-      <w:bookmarkStart w:id="908" w:name="_Toc370376420"/>
-      <w:bookmarkStart w:id="909" w:name="_Toc496167969"/>
-      <w:bookmarkStart w:id="910" w:name="_Toc527025467"/>
-      <w:bookmarkStart w:id="911" w:name="_Toc2843236"/>
-      <w:bookmarkEnd w:id="908"/>
-      <w:bookmarkEnd w:id="909"/>
+      <w:bookmarkStart w:id="956" w:name="_Toc370376420"/>
+      <w:bookmarkStart w:id="957" w:name="_Toc496167969"/>
+      <w:bookmarkStart w:id="958" w:name="_Toc527025467"/>
+      <w:bookmarkStart w:id="959" w:name="_Toc2843236"/>
+      <w:bookmarkEnd w:id="956"/>
+      <w:bookmarkEnd w:id="957"/>
       <w:r>
         <w:t>Configuration</w:t>
       </w:r>
-      <w:bookmarkEnd w:id="910"/>
-      <w:bookmarkEnd w:id="911"/>
+      <w:bookmarkEnd w:id="958"/>
+      <w:bookmarkEnd w:id="959"/>
     </w:p>
     <w:p>
       <w:pPr>
@@ -18491,15 +18999,15 @@
           <w:numId w:val="4"/>
         </w:numPr>
       </w:pPr>
-      <w:bookmarkStart w:id="912" w:name="_Toc370376421"/>
-      <w:bookmarkStart w:id="913" w:name="_Toc527025468"/>
-      <w:bookmarkStart w:id="914" w:name="_Toc2843237"/>
+      <w:bookmarkStart w:id="960" w:name="_Toc370376421"/>
+      <w:bookmarkStart w:id="961" w:name="_Toc527025468"/>
+      <w:bookmarkStart w:id="962" w:name="_Toc2843237"/>
       <w:r>
         <w:t>Main configuration</w:t>
       </w:r>
-      <w:bookmarkEnd w:id="912"/>
-      <w:bookmarkEnd w:id="913"/>
-      <w:bookmarkEnd w:id="914"/>
+      <w:bookmarkEnd w:id="960"/>
+      <w:bookmarkEnd w:id="961"/>
+      <w:bookmarkEnd w:id="962"/>
       <w:r>
         <w:tab/>
       </w:r>
@@ -19711,15 +20219,15 @@
           <w:numId w:val="4"/>
         </w:numPr>
       </w:pPr>
-      <w:bookmarkStart w:id="915" w:name="_Toc370376422"/>
-      <w:bookmarkStart w:id="916" w:name="_Toc527025469"/>
-      <w:bookmarkStart w:id="917" w:name="_Toc2843238"/>
-      <w:bookmarkEnd w:id="915"/>
+      <w:bookmarkStart w:id="963" w:name="_Toc370376422"/>
+      <w:bookmarkStart w:id="964" w:name="_Toc527025469"/>
+      <w:bookmarkStart w:id="965" w:name="_Toc2843238"/>
+      <w:bookmarkEnd w:id="963"/>
       <w:r>
         <w:t>Plugin</w:t>
       </w:r>
-      <w:bookmarkEnd w:id="916"/>
-      <w:bookmarkEnd w:id="917"/>
+      <w:bookmarkEnd w:id="964"/>
+      <w:bookmarkEnd w:id="965"/>
     </w:p>
     <w:tbl>
       <w:tblPr>
@@ -20129,20 +20637,20 @@
           <w:numId w:val="4"/>
         </w:numPr>
       </w:pPr>
-      <w:bookmarkStart w:id="918" w:name="_Toc370376423"/>
-      <w:bookmarkStart w:id="919" w:name="_Toc527025470"/>
-      <w:bookmarkStart w:id="920" w:name="_Toc2843239"/>
-      <w:bookmarkStart w:id="921" w:name="__DdeLink__4420_3333340783"/>
+      <w:bookmarkStart w:id="966" w:name="_Toc370376423"/>
+      <w:bookmarkStart w:id="967" w:name="_Toc527025470"/>
+      <w:bookmarkStart w:id="968" w:name="_Toc2843239"/>
+      <w:bookmarkStart w:id="969" w:name="__DdeLink__4420_3333340783"/>
       <w:r>
         <w:t>Process</w:t>
       </w:r>
-      <w:bookmarkEnd w:id="918"/>
-      <w:bookmarkEnd w:id="919"/>
-      <w:bookmarkEnd w:id="920"/>
+      <w:bookmarkEnd w:id="966"/>
+      <w:bookmarkEnd w:id="967"/>
+      <w:bookmarkEnd w:id="968"/>
       <w:r>
         <w:t xml:space="preserve"> </w:t>
       </w:r>
-      <w:bookmarkEnd w:id="921"/>
+      <w:bookmarkEnd w:id="969"/>
     </w:p>
     <w:tbl>
       <w:tblPr>
@@ -20362,20 +20870,20 @@
           <w:numId w:val="4"/>
         </w:numPr>
       </w:pPr>
-      <w:bookmarkStart w:id="922" w:name="_Toc2778868"/>
-      <w:bookmarkStart w:id="923" w:name="_Toc370376424"/>
-      <w:bookmarkStart w:id="924" w:name="_Toc496167970"/>
-      <w:bookmarkStart w:id="925" w:name="_Toc527025471"/>
-      <w:bookmarkStart w:id="926" w:name="_Toc2843240"/>
-      <w:bookmarkEnd w:id="922"/>
-      <w:bookmarkEnd w:id="923"/>
-      <w:bookmarkEnd w:id="924"/>
+      <w:bookmarkStart w:id="970" w:name="_Toc2778868"/>
+      <w:bookmarkStart w:id="971" w:name="_Toc370376424"/>
+      <w:bookmarkStart w:id="972" w:name="_Toc496167970"/>
+      <w:bookmarkStart w:id="973" w:name="_Toc527025471"/>
+      <w:bookmarkStart w:id="974" w:name="_Toc2843240"/>
+      <w:bookmarkEnd w:id="970"/>
+      <w:bookmarkEnd w:id="971"/>
+      <w:bookmarkEnd w:id="972"/>
       <w:r>
         <w:lastRenderedPageBreak/>
         <w:t>Controller Plugin</w:t>
       </w:r>
-      <w:bookmarkEnd w:id="925"/>
-      <w:bookmarkEnd w:id="926"/>
+      <w:bookmarkEnd w:id="973"/>
+      <w:bookmarkEnd w:id="974"/>
     </w:p>
     <w:p>
       <w:pPr>
@@ -20458,19 +20966,19 @@
           <w:numId w:val="4"/>
         </w:numPr>
       </w:pPr>
-      <w:bookmarkStart w:id="927" w:name="_Toc370376425"/>
-      <w:bookmarkStart w:id="928" w:name="_Ref496195423"/>
-      <w:bookmarkStart w:id="929" w:name="_Toc496167971"/>
-      <w:bookmarkStart w:id="930" w:name="_Toc527025472"/>
-      <w:bookmarkStart w:id="931" w:name="_Toc2843241"/>
-      <w:bookmarkEnd w:id="927"/>
-      <w:bookmarkEnd w:id="928"/>
-      <w:bookmarkEnd w:id="929"/>
+      <w:bookmarkStart w:id="975" w:name="_Toc370376425"/>
+      <w:bookmarkStart w:id="976" w:name="_Ref496195423"/>
+      <w:bookmarkStart w:id="977" w:name="_Toc496167971"/>
+      <w:bookmarkStart w:id="978" w:name="_Toc527025472"/>
+      <w:bookmarkStart w:id="979" w:name="_Toc2843241"/>
+      <w:bookmarkEnd w:id="975"/>
+      <w:bookmarkEnd w:id="976"/>
+      <w:bookmarkEnd w:id="977"/>
       <w:r>
         <w:t>Activate/Deactivate state-diagram</w:t>
       </w:r>
-      <w:bookmarkEnd w:id="930"/>
-      <w:bookmarkEnd w:id="931"/>
+      <w:bookmarkEnd w:id="978"/>
+      <w:bookmarkEnd w:id="979"/>
     </w:p>
     <w:p>
       <w:pPr>
@@ -20786,18 +21294,18 @@
           <w:numId w:val="4"/>
         </w:numPr>
       </w:pPr>
-      <w:bookmarkStart w:id="932" w:name="__DdeLink__17767_2994574191"/>
-      <w:bookmarkStart w:id="933" w:name="_Toc2843242"/>
-      <w:bookmarkEnd w:id="932"/>
+      <w:bookmarkStart w:id="980" w:name="__DdeLink__17767_2994574191"/>
+      <w:bookmarkStart w:id="981" w:name="_Toc2843242"/>
+      <w:bookmarkEnd w:id="980"/>
       <w:r>
         <w:lastRenderedPageBreak/>
         <w:t>Configuration</w:t>
       </w:r>
-      <w:bookmarkEnd w:id="933"/>
+      <w:bookmarkEnd w:id="981"/>
     </w:p>
     <w:p>
-      <w:bookmarkStart w:id="934" w:name="__DdeLink__17767_29945741911"/>
-      <w:bookmarkEnd w:id="934"/>
+      <w:bookmarkStart w:id="982" w:name="__DdeLink__17767_29945741911"/>
+      <w:bookmarkEnd w:id="982"/>
     </w:p>
     <w:tbl>
       <w:tblPr>
@@ -21331,21 +21839,21 @@
           <w:numId w:val="4"/>
         </w:numPr>
       </w:pPr>
-      <w:bookmarkStart w:id="935" w:name="_Toc370376426"/>
-      <w:bookmarkStart w:id="936" w:name="_Toc496167972"/>
-      <w:bookmarkStart w:id="937" w:name="_Toc527025473"/>
-      <w:bookmarkStart w:id="938" w:name="_Toc2843243"/>
-      <w:bookmarkEnd w:id="935"/>
-      <w:bookmarkEnd w:id="936"/>
-      <w:bookmarkEnd w:id="937"/>
+      <w:bookmarkStart w:id="983" w:name="_Toc370376426"/>
+      <w:bookmarkStart w:id="984" w:name="_Toc496167972"/>
+      <w:bookmarkStart w:id="985" w:name="_Toc527025473"/>
+      <w:bookmarkStart w:id="986" w:name="_Toc2843243"/>
+      <w:bookmarkEnd w:id="983"/>
+      <w:bookmarkEnd w:id="984"/>
+      <w:bookmarkEnd w:id="985"/>
       <w:r>
         <w:t>Application Programming Interface (API)</w:t>
       </w:r>
-      <w:bookmarkStart w:id="939" w:name="_Toc527025474"/>
-      <w:bookmarkStart w:id="940" w:name="_Toc370376427"/>
-      <w:bookmarkEnd w:id="938"/>
-      <w:bookmarkEnd w:id="939"/>
-      <w:bookmarkEnd w:id="940"/>
+      <w:bookmarkStart w:id="987" w:name="_Toc527025474"/>
+      <w:bookmarkStart w:id="988" w:name="_Toc370376427"/>
+      <w:bookmarkEnd w:id="986"/>
+      <w:bookmarkEnd w:id="987"/>
+      <w:bookmarkEnd w:id="988"/>
     </w:p>
     <w:p>
       <w:pPr>
@@ -21364,7 +21872,7 @@
       <w:r>
         <w:fldChar w:fldCharType="separate"/>
       </w:r>
-      <w:bookmarkStart w:id="941" w:name="_Toc2843244"/>
+      <w:bookmarkStart w:id="989" w:name="_Toc2843244"/>
       <w:proofErr w:type="spellStart"/>
       <w:r>
         <w:t>WPEFramework</w:t>
@@ -21373,12 +21881,12 @@
       <w:r>
         <w:fldChar w:fldCharType="end"/>
       </w:r>
-      <w:bookmarkStart w:id="942" w:name="_Toc527025475"/>
+      <w:bookmarkStart w:id="990" w:name="_Toc527025475"/>
       <w:r>
         <w:t xml:space="preserve"> status information</w:t>
       </w:r>
-      <w:bookmarkEnd w:id="941"/>
-      <w:bookmarkEnd w:id="942"/>
+      <w:bookmarkEnd w:id="989"/>
+      <w:bookmarkEnd w:id="990"/>
     </w:p>
     <w:p>
       <w:pPr>
@@ -21567,15 +22075,15 @@
           <w:numId w:val="4"/>
         </w:numPr>
       </w:pPr>
-      <w:bookmarkStart w:id="943" w:name="_Toc370376429"/>
-      <w:bookmarkStart w:id="944" w:name="_Toc527025476"/>
-      <w:bookmarkStart w:id="945" w:name="_Toc2843245"/>
-      <w:bookmarkEnd w:id="943"/>
+      <w:bookmarkStart w:id="991" w:name="_Toc370376429"/>
+      <w:bookmarkStart w:id="992" w:name="_Toc527025476"/>
+      <w:bookmarkStart w:id="993" w:name="_Toc2843245"/>
+      <w:bookmarkEnd w:id="991"/>
       <w:r>
         <w:t>Plugin Information</w:t>
       </w:r>
-      <w:bookmarkEnd w:id="944"/>
-      <w:bookmarkEnd w:id="945"/>
+      <w:bookmarkEnd w:id="992"/>
+      <w:bookmarkEnd w:id="993"/>
     </w:p>
     <w:p>
       <w:r>
@@ -21740,14 +22248,14 @@
           <w:numId w:val="4"/>
         </w:numPr>
       </w:pPr>
-      <w:bookmarkStart w:id="946" w:name="_Toc527025477"/>
-      <w:bookmarkStart w:id="947" w:name="_Toc2843246"/>
+      <w:bookmarkStart w:id="994" w:name="_Toc527025477"/>
+      <w:bookmarkStart w:id="995" w:name="_Toc2843246"/>
       <w:r>
         <w:lastRenderedPageBreak/>
         <w:t>All Plugins Information</w:t>
       </w:r>
-      <w:bookmarkEnd w:id="946"/>
-      <w:bookmarkEnd w:id="947"/>
+      <w:bookmarkEnd w:id="994"/>
+      <w:bookmarkEnd w:id="995"/>
     </w:p>
     <w:p>
       <w:r>
@@ -21914,15 +22422,15 @@
           <w:numId w:val="4"/>
         </w:numPr>
       </w:pPr>
-      <w:bookmarkStart w:id="948" w:name="_Toc370376430"/>
-      <w:bookmarkStart w:id="949" w:name="_Toc527025478"/>
-      <w:bookmarkStart w:id="950" w:name="_Toc2843247"/>
-      <w:bookmarkEnd w:id="948"/>
+      <w:bookmarkStart w:id="996" w:name="_Toc370376430"/>
+      <w:bookmarkStart w:id="997" w:name="_Toc527025478"/>
+      <w:bookmarkStart w:id="998" w:name="_Toc2843247"/>
+      <w:bookmarkEnd w:id="996"/>
       <w:r>
         <w:t>Link information</w:t>
       </w:r>
-      <w:bookmarkEnd w:id="949"/>
-      <w:bookmarkEnd w:id="950"/>
+      <w:bookmarkEnd w:id="997"/>
+      <w:bookmarkEnd w:id="998"/>
     </w:p>
     <w:p>
       <w:r>
@@ -22104,13 +22612,13 @@
           <w:numId w:val="4"/>
         </w:numPr>
       </w:pPr>
-      <w:bookmarkStart w:id="951" w:name="_Toc527025479"/>
-      <w:bookmarkStart w:id="952" w:name="_Toc2843248"/>
+      <w:bookmarkStart w:id="999" w:name="_Toc527025479"/>
+      <w:bookmarkStart w:id="1000" w:name="_Toc2843248"/>
       <w:r>
         <w:t>Environment Value</w:t>
       </w:r>
-      <w:bookmarkEnd w:id="951"/>
-      <w:bookmarkEnd w:id="952"/>
+      <w:bookmarkEnd w:id="999"/>
+      <w:bookmarkEnd w:id="1000"/>
     </w:p>
     <w:p>
       <w:r>
@@ -22325,13 +22833,13 @@
           <w:numId w:val="4"/>
         </w:numPr>
       </w:pPr>
-      <w:bookmarkStart w:id="953" w:name="_Toc527025480"/>
-      <w:bookmarkStart w:id="954" w:name="_Toc2843249"/>
+      <w:bookmarkStart w:id="1001" w:name="_Toc527025480"/>
+      <w:bookmarkStart w:id="1002" w:name="_Toc2843249"/>
       <w:r>
         <w:t>Configuration String</w:t>
       </w:r>
-      <w:bookmarkEnd w:id="953"/>
-      <w:bookmarkEnd w:id="954"/>
+      <w:bookmarkEnd w:id="1001"/>
+      <w:bookmarkEnd w:id="1002"/>
     </w:p>
     <w:p>
       <w:r>
@@ -22493,13 +23001,13 @@
           <w:numId w:val="4"/>
         </w:numPr>
       </w:pPr>
-      <w:bookmarkStart w:id="955" w:name="_Toc527025481"/>
-      <w:bookmarkStart w:id="956" w:name="_Toc2843250"/>
+      <w:bookmarkStart w:id="1003" w:name="_Toc527025481"/>
+      <w:bookmarkStart w:id="1004" w:name="_Toc2843250"/>
       <w:r>
         <w:t>Process information</w:t>
       </w:r>
-      <w:bookmarkEnd w:id="955"/>
-      <w:bookmarkEnd w:id="956"/>
+      <w:bookmarkEnd w:id="1003"/>
+      <w:bookmarkEnd w:id="1004"/>
     </w:p>
     <w:p>
       <w:r>
@@ -22655,13 +23163,13 @@
           <w:numId w:val="4"/>
         </w:numPr>
       </w:pPr>
-      <w:bookmarkStart w:id="957" w:name="_Toc527025482"/>
-      <w:bookmarkStart w:id="958" w:name="_Toc2843251"/>
+      <w:bookmarkStart w:id="1005" w:name="_Toc527025482"/>
+      <w:bookmarkStart w:id="1006" w:name="_Toc2843251"/>
       <w:r>
         <w:t>Discovery Information</w:t>
       </w:r>
-      <w:bookmarkEnd w:id="957"/>
-      <w:bookmarkEnd w:id="958"/>
+      <w:bookmarkEnd w:id="1005"/>
+      <w:bookmarkEnd w:id="1006"/>
     </w:p>
     <w:p>
       <w:r>
@@ -22816,13 +23324,13 @@
           <w:numId w:val="4"/>
         </w:numPr>
       </w:pPr>
-      <w:bookmarkStart w:id="959" w:name="_Toc527025483"/>
-      <w:bookmarkStart w:id="960" w:name="_Toc2843252"/>
+      <w:bookmarkStart w:id="1007" w:name="_Toc527025483"/>
+      <w:bookmarkStart w:id="1008" w:name="_Toc2843252"/>
       <w:r>
         <w:t>Subsystems</w:t>
       </w:r>
-      <w:bookmarkEnd w:id="959"/>
-      <w:bookmarkEnd w:id="960"/>
+      <w:bookmarkEnd w:id="1007"/>
+      <w:bookmarkEnd w:id="1008"/>
     </w:p>
     <w:p>
       <w:r>
@@ -22984,15 +23492,15 @@
           <w:numId w:val="4"/>
         </w:numPr>
       </w:pPr>
-      <w:bookmarkStart w:id="961" w:name="_Toc370376431"/>
-      <w:bookmarkStart w:id="962" w:name="_Toc527025484"/>
-      <w:bookmarkStart w:id="963" w:name="_Toc2843253"/>
-      <w:bookmarkEnd w:id="961"/>
+      <w:bookmarkStart w:id="1009" w:name="_Toc370376431"/>
+      <w:bookmarkStart w:id="1010" w:name="_Toc527025484"/>
+      <w:bookmarkStart w:id="1011" w:name="_Toc2843253"/>
+      <w:bookmarkEnd w:id="1009"/>
       <w:r>
         <w:t>Activate Plugin</w:t>
       </w:r>
-      <w:bookmarkEnd w:id="962"/>
-      <w:bookmarkEnd w:id="963"/>
+      <w:bookmarkEnd w:id="1010"/>
+      <w:bookmarkEnd w:id="1011"/>
     </w:p>
     <w:p>
       <w:pPr>
@@ -23250,15 +23758,15 @@
           <w:numId w:val="4"/>
         </w:numPr>
       </w:pPr>
-      <w:bookmarkStart w:id="964" w:name="_Toc370376432"/>
-      <w:bookmarkStart w:id="965" w:name="_Toc527025485"/>
-      <w:bookmarkStart w:id="966" w:name="_Toc2843254"/>
-      <w:bookmarkEnd w:id="964"/>
+      <w:bookmarkStart w:id="1012" w:name="_Toc370376432"/>
+      <w:bookmarkStart w:id="1013" w:name="_Toc527025485"/>
+      <w:bookmarkStart w:id="1014" w:name="_Toc2843254"/>
+      <w:bookmarkEnd w:id="1012"/>
       <w:r>
         <w:t>Deactivate Plugin</w:t>
       </w:r>
-      <w:bookmarkEnd w:id="965"/>
-      <w:bookmarkEnd w:id="966"/>
+      <w:bookmarkEnd w:id="1013"/>
+      <w:bookmarkEnd w:id="1014"/>
     </w:p>
     <w:p>
       <w:pPr>
@@ -23438,8 +23946,8 @@
                 <w:rFonts w:ascii="Courier" w:hAnsi="Courier"/>
               </w:rPr>
             </w:pPr>
-            <w:bookmarkStart w:id="967" w:name="__DdeLink__12318_2123697851"/>
-            <w:bookmarkEnd w:id="967"/>
+            <w:bookmarkStart w:id="1015" w:name="__DdeLink__12318_2123697851"/>
+            <w:bookmarkEnd w:id="1015"/>
             <w:r>
               <w:rPr>
                 <w:rFonts w:ascii="Courier" w:hAnsi="Courier"/>
@@ -23493,18 +24001,18 @@
           <w:numId w:val="4"/>
         </w:numPr>
       </w:pPr>
-      <w:bookmarkStart w:id="968" w:name="_Toc527025486"/>
-      <w:bookmarkStart w:id="969" w:name="_Toc2843255"/>
+      <w:bookmarkStart w:id="1016" w:name="_Toc527025486"/>
+      <w:bookmarkStart w:id="1017" w:name="_Toc2843255"/>
       <w:r>
         <w:t>Reload Configuration</w:t>
       </w:r>
-      <w:bookmarkEnd w:id="968"/>
-      <w:bookmarkEnd w:id="969"/>
+      <w:bookmarkEnd w:id="1016"/>
+      <w:bookmarkEnd w:id="1017"/>
       <w:r>
         <w:t xml:space="preserve"> </w:t>
       </w:r>
-      <w:bookmarkStart w:id="970" w:name="_Toc3703764301"/>
-      <w:bookmarkEnd w:id="970"/>
+      <w:bookmarkStart w:id="1018" w:name="_Toc3703764301"/>
+      <w:bookmarkEnd w:id="1018"/>
     </w:p>
     <w:p/>
     <w:p>
@@ -23714,21 +24222,21 @@
           <w:numId w:val="4"/>
         </w:numPr>
       </w:pPr>
-      <w:bookmarkStart w:id="971" w:name="_Toc370376433"/>
-      <w:bookmarkStart w:id="972" w:name="_Ref496257042"/>
-      <w:bookmarkStart w:id="973" w:name="_Ref496257033"/>
-      <w:bookmarkStart w:id="974" w:name="_Ref496256992"/>
-      <w:bookmarkStart w:id="975" w:name="_Toc527025487"/>
-      <w:bookmarkStart w:id="976" w:name="_Toc2843256"/>
-      <w:bookmarkEnd w:id="971"/>
-      <w:bookmarkEnd w:id="972"/>
-      <w:bookmarkEnd w:id="973"/>
-      <w:bookmarkEnd w:id="974"/>
+      <w:bookmarkStart w:id="1019" w:name="_Toc370376433"/>
+      <w:bookmarkStart w:id="1020" w:name="_Ref496257042"/>
+      <w:bookmarkStart w:id="1021" w:name="_Ref496257033"/>
+      <w:bookmarkStart w:id="1022" w:name="_Ref496256992"/>
+      <w:bookmarkStart w:id="1023" w:name="_Toc527025487"/>
+      <w:bookmarkStart w:id="1024" w:name="_Toc2843256"/>
+      <w:bookmarkEnd w:id="1019"/>
+      <w:bookmarkEnd w:id="1020"/>
+      <w:bookmarkEnd w:id="1021"/>
+      <w:bookmarkEnd w:id="1022"/>
       <w:r>
         <w:t>Events</w:t>
       </w:r>
-      <w:bookmarkEnd w:id="975"/>
-      <w:bookmarkEnd w:id="976"/>
+      <w:bookmarkEnd w:id="1023"/>
+      <w:bookmarkEnd w:id="1024"/>
     </w:p>
     <w:p>
       <w:pPr>
@@ -23752,16 +24260,16 @@
           <w:numId w:val="4"/>
         </w:numPr>
       </w:pPr>
-      <w:bookmarkStart w:id="977" w:name="_Toc370376434"/>
-      <w:bookmarkStart w:id="978" w:name="_Toc527025488"/>
-      <w:bookmarkStart w:id="979" w:name="_Toc2843257"/>
-      <w:bookmarkEnd w:id="977"/>
+      <w:bookmarkStart w:id="1025" w:name="_Toc370376434"/>
+      <w:bookmarkStart w:id="1026" w:name="_Toc527025488"/>
+      <w:bookmarkStart w:id="1027" w:name="_Toc2843257"/>
+      <w:bookmarkEnd w:id="1025"/>
       <w:r>
         <w:lastRenderedPageBreak/>
         <w:t>Controller notification forwarder event</w:t>
       </w:r>
-      <w:bookmarkEnd w:id="978"/>
-      <w:bookmarkEnd w:id="979"/>
+      <w:bookmarkEnd w:id="1026"/>
+      <w:bookmarkEnd w:id="1027"/>
     </w:p>
     <w:p>
       <w:pPr>
@@ -23908,15 +24416,15 @@
           <w:numId w:val="4"/>
         </w:numPr>
       </w:pPr>
-      <w:bookmarkStart w:id="980" w:name="_Toc370376435"/>
-      <w:bookmarkStart w:id="981" w:name="_Toc527025489"/>
-      <w:bookmarkStart w:id="982" w:name="_Toc2843258"/>
-      <w:bookmarkEnd w:id="980"/>
+      <w:bookmarkStart w:id="1028" w:name="_Toc370376435"/>
+      <w:bookmarkStart w:id="1029" w:name="_Toc527025489"/>
+      <w:bookmarkStart w:id="1030" w:name="_Toc2843258"/>
+      <w:bookmarkEnd w:id="1028"/>
       <w:r>
         <w:t>State change event</w:t>
       </w:r>
-      <w:bookmarkEnd w:id="981"/>
-      <w:bookmarkEnd w:id="982"/>
+      <w:bookmarkEnd w:id="1029"/>
+      <w:bookmarkEnd w:id="1030"/>
     </w:p>
     <w:p>
       <w:pPr>
@@ -24280,15 +24788,15 @@
           <w:numId w:val="4"/>
         </w:numPr>
       </w:pPr>
-      <w:bookmarkStart w:id="983" w:name="_Toc370376436"/>
-      <w:bookmarkStart w:id="984" w:name="_Toc527025490"/>
-      <w:bookmarkStart w:id="985" w:name="_Toc2843259"/>
-      <w:bookmarkEnd w:id="983"/>
+      <w:bookmarkStart w:id="1031" w:name="_Toc370376436"/>
+      <w:bookmarkStart w:id="1032" w:name="_Toc527025490"/>
+      <w:bookmarkStart w:id="1033" w:name="_Toc2843259"/>
+      <w:bookmarkEnd w:id="1031"/>
       <w:r>
         <w:t>JSON definitions</w:t>
       </w:r>
-      <w:bookmarkEnd w:id="984"/>
-      <w:bookmarkEnd w:id="985"/>
+      <w:bookmarkEnd w:id="1032"/>
+      <w:bookmarkEnd w:id="1033"/>
     </w:p>
     <w:p>
       <w:pPr>
@@ -24298,10 +24806,10 @@
           <w:numId w:val="4"/>
         </w:numPr>
       </w:pPr>
-      <w:bookmarkStart w:id="986" w:name="_Toc370376437"/>
-      <w:bookmarkStart w:id="987" w:name="_Toc527025491"/>
-      <w:bookmarkStart w:id="988" w:name="_Toc2843260"/>
-      <w:bookmarkEnd w:id="986"/>
+      <w:bookmarkStart w:id="1034" w:name="_Toc370376437"/>
+      <w:bookmarkStart w:id="1035" w:name="_Toc527025491"/>
+      <w:bookmarkStart w:id="1036" w:name="_Toc2843260"/>
+      <w:bookmarkEnd w:id="1034"/>
       <w:r>
         <w:t>Plugin information (</w:t>
       </w:r>
@@ -24313,8 +24821,8 @@
       <w:r>
         <w:t>)</w:t>
       </w:r>
-      <w:bookmarkEnd w:id="987"/>
-      <w:bookmarkEnd w:id="988"/>
+      <w:bookmarkEnd w:id="1035"/>
+      <w:bookmarkEnd w:id="1036"/>
     </w:p>
     <w:tbl>
       <w:tblPr>
@@ -24749,10 +25257,10 @@
           <w:numId w:val="4"/>
         </w:numPr>
       </w:pPr>
-      <w:bookmarkStart w:id="989" w:name="_Toc370376438"/>
-      <w:bookmarkStart w:id="990" w:name="_Toc527025492"/>
-      <w:bookmarkStart w:id="991" w:name="_Toc2843261"/>
-      <w:bookmarkEnd w:id="989"/>
+      <w:bookmarkStart w:id="1037" w:name="_Toc370376438"/>
+      <w:bookmarkStart w:id="1038" w:name="_Toc527025492"/>
+      <w:bookmarkStart w:id="1039" w:name="_Toc2843261"/>
+      <w:bookmarkEnd w:id="1037"/>
       <w:r>
         <w:t>Link information(</w:t>
       </w:r>
@@ -24764,8 +25272,8 @@
       <w:r>
         <w:t>)</w:t>
       </w:r>
-      <w:bookmarkEnd w:id="990"/>
-      <w:bookmarkEnd w:id="991"/>
+      <w:bookmarkEnd w:id="1038"/>
+      <w:bookmarkEnd w:id="1039"/>
     </w:p>
     <w:tbl>
       <w:tblPr>
@@ -25090,7 +25598,7 @@
 
 <file path=word/comments.xml><?xml version="1.0" encoding="utf-8"?>
 <w:comments xmlns:wpc="http://schemas.microsoft.com/office/word/2010/wordprocessingCanvas" xmlns:cx="http://schemas.microsoft.com/office/drawing/2014/chartex" xmlns:cx1="http://schemas.microsoft.com/office/drawing/2015/9/8/chartex" xmlns:cx2="http://schemas.microsoft.com/office/drawing/2015/10/21/chartex" xmlns:cx3="http://schemas.microsoft.com/office/drawing/2016/5/9/chartex" xmlns:cx4="http://schemas.microsoft.com/office/drawing/2016/5/10/chartex" xmlns:cx5="http://schemas.microsoft.com/office/drawing/2016/5/11/chartex" xmlns:cx6="http://schemas.microsoft.com/office/drawing/2016/5/12/chartex" xmlns:cx7="http://schemas.microsoft.com/office/drawing/2016/5/13/chartex" xmlns:cx8="http://schemas.microsoft.com/office/drawing/2016/5/14/chartex" xmlns:mc="http://schemas.openxmlformats.org/markup-compatibility/2006" xmlns:aink="http://schemas.microsoft.com/office/drawing/2016/ink" xmlns:am3d="http://schemas.microsoft.com/office/drawing/2017/model3d" xmlns:o="urn:schemas-microsoft-com:office:office" xmlns:r="http://schemas.openxmlformats.org/officeDocument/2006/relationships" xmlns:m="http://schemas.openxmlformats.org/officeDocument/2006/math" xmlns:v="urn:schemas-microsoft-com:vml" xmlns:wp14="http://schemas.microsoft.com/office/word/2010/wordprocessingDrawing" xmlns:wp="http://schemas.openxmlformats.org/drawingml/2006/wordprocessingDrawing" xmlns:w10="urn:schemas-microsoft-com:office:word" xmlns:w="http://schemas.openxmlformats.org/wordprocessingml/2006/main" xmlns:w14="http://schemas.microsoft.com/office/word/2010/wordml" xmlns:w15="http://schemas.microsoft.com/office/word/2012/wordml" xmlns:w16cid="http://schemas.microsoft.com/office/word/2016/wordml/cid" xmlns:w16se="http://schemas.microsoft.com/office/word/2015/wordml/symex" xmlns:wpg="http://schemas.microsoft.com/office/word/2010/wordprocessingGroup" xmlns:wpi="http://schemas.microsoft.com/office/word/2010/wordprocessingInk" xmlns:wne="http://schemas.microsoft.com/office/word/2006/wordml" xmlns:wps="http://schemas.microsoft.com/office/word/2010/wordprocessingShape" mc:Ignorable="w14 w15 w16se w16cid wp14">
-  <w:comment w:id="870" w:author="Damian Danyłko" w:date="2019-03-06T15:25:00Z" w:initials="DD">
+  <w:comment w:id="884" w:author="Damian Danyłko" w:date="2019-03-06T15:25:00Z" w:initials="DD">
     <w:p>
       <w:pPr>
         <w:pStyle w:val="Tekstopmerking"/>
@@ -25106,7 +25614,7 @@
       </w:r>
     </w:p>
   </w:comment>
-  <w:comment w:id="871" w:author="Pierre Wielders" w:date="2019-03-07T09:21:00Z" w:initials="PW">
+  <w:comment w:id="885" w:author="Pierre Wielders" w:date="2019-03-07T09:21:00Z" w:initials="PW">
     <w:p>
       <w:pPr>
         <w:pStyle w:val="Tekstopmerking"/>
@@ -26718,14 +27226,14 @@
 
 <file path=word/people.xml><?xml version="1.0" encoding="utf-8"?>
 <w15:people xmlns:wpc="http://schemas.microsoft.com/office/word/2010/wordprocessingCanvas" xmlns:cx="http://schemas.microsoft.com/office/drawing/2014/chartex" xmlns:cx1="http://schemas.microsoft.com/office/drawing/2015/9/8/chartex" xmlns:cx2="http://schemas.microsoft.com/office/drawing/2015/10/21/chartex" xmlns:cx3="http://schemas.microsoft.com/office/drawing/2016/5/9/chartex" xmlns:cx4="http://schemas.microsoft.com/office/drawing/2016/5/10/chartex" xmlns:cx5="http://schemas.microsoft.com/office/drawing/2016/5/11/chartex" xmlns:cx6="http://schemas.microsoft.com/office/drawing/2016/5/12/chartex" xmlns:cx7="http://schemas.microsoft.com/office/drawing/2016/5/13/chartex" xmlns:cx8="http://schemas.microsoft.com/office/drawing/2016/5/14/chartex" xmlns:mc="http://schemas.openxmlformats.org/markup-compatibility/2006" xmlns:aink="http://schemas.microsoft.com/office/drawing/2016/ink" xmlns:am3d="http://schemas.microsoft.com/office/drawing/2017/model3d" xmlns:o="urn:schemas-microsoft-com:office:office" xmlns:r="http://schemas.openxmlformats.org/officeDocument/2006/relationships" xmlns:m="http://schemas.openxmlformats.org/officeDocument/2006/math" xmlns:v="urn:schemas-microsoft-com:vml" xmlns:wp14="http://schemas.microsoft.com/office/word/2010/wordprocessingDrawing" xmlns:wp="http://schemas.openxmlformats.org/drawingml/2006/wordprocessingDrawing" xmlns:w10="urn:schemas-microsoft-com:office:word" xmlns:w="http://schemas.openxmlformats.org/wordprocessingml/2006/main" xmlns:w14="http://schemas.microsoft.com/office/word/2010/wordml" xmlns:w15="http://schemas.microsoft.com/office/word/2012/wordml" xmlns:w16cid="http://schemas.microsoft.com/office/word/2016/wordml/cid" xmlns:w16se="http://schemas.microsoft.com/office/word/2015/wordml/symex" xmlns:wpg="http://schemas.microsoft.com/office/word/2010/wordprocessingGroup" xmlns:wpi="http://schemas.microsoft.com/office/word/2010/wordprocessingInk" xmlns:wne="http://schemas.microsoft.com/office/word/2006/wordml" xmlns:wps="http://schemas.microsoft.com/office/word/2010/wordprocessingShape" mc:Ignorable="w14 w15 w16se w16cid wp14">
+  <w15:person w15:author="Fransen">
+    <w15:presenceInfo w15:providerId="None" w15:userId="Fransen"/>
+  </w15:person>
   <w15:person w15:author="Damian Danyłko">
     <w15:presenceInfo w15:providerId="AD" w15:userId="S::d.danylko@metrological.com::3f02eba6-044b-4713-9c8a-e845238173bd"/>
   </w15:person>
   <w15:person w15:author="Pierre Wielders">
     <w15:presenceInfo w15:providerId="Windows Live" w15:userId="fee13a4505504495"/>
-  </w15:person>
-  <w15:person w15:author="Fransen">
-    <w15:presenceInfo w15:providerId="None" w15:userId="Fransen"/>
   </w15:person>
 </w15:people>
 </file>
@@ -26848,6 +27356,7 @@
     <w:lsdException w:name="HTML Sample" w:semiHidden="1" w:unhideWhenUsed="1"/>
     <w:lsdException w:name="HTML Typewriter" w:semiHidden="1" w:unhideWhenUsed="1"/>
     <w:lsdException w:name="HTML Variable" w:semiHidden="1" w:unhideWhenUsed="1"/>
+    <w:lsdException w:name="Normal Table" w:semiHidden="1" w:unhideWhenUsed="1"/>
     <w:lsdException w:name="annotation subject" w:semiHidden="1" w:unhideWhenUsed="1"/>
     <w:lsdException w:name="No List" w:semiHidden="1" w:unhideWhenUsed="1"/>
     <w:lsdException w:name="Outline List 1" w:semiHidden="1" w:unhideWhenUsed="1"/>
@@ -26894,8 +27403,10 @@
     <w:lsdException w:name="Table Subtle 2" w:semiHidden="1" w:unhideWhenUsed="1"/>
     <w:lsdException w:name="Table Web 1" w:semiHidden="1" w:unhideWhenUsed="1"/>
     <w:lsdException w:name="Table Web 2" w:semiHidden="1" w:unhideWhenUsed="1"/>
+    <w:lsdException w:name="Table Web 3" w:semiHidden="1" w:unhideWhenUsed="1"/>
     <w:lsdException w:name="Balloon Text" w:semiHidden="1" w:unhideWhenUsed="1"/>
     <w:lsdException w:name="Table Grid" w:uiPriority="59"/>
+    <w:lsdException w:name="Table Theme" w:semiHidden="1" w:unhideWhenUsed="1"/>
     <w:lsdException w:name="Placeholder Text" w:semiHidden="1"/>
     <w:lsdException w:name="No Spacing" w:uiPriority="0"/>
     <w:lsdException w:name="Light Shading" w:uiPriority="60"/>
@@ -27371,7 +27882,6 @@
   <w:style w:type="character" w:default="1" w:styleId="Standaardalinea-lettertype">
     <w:name w:val="Default Paragraph Font"/>
     <w:uiPriority w:val="1"/>
-    <w:semiHidden/>
     <w:unhideWhenUsed/>
   </w:style>
   <w:style w:type="table" w:default="1" w:styleId="Standaardtabel">
@@ -34707,7 +35217,7 @@
 </file>
 
 <file path=customXml/itemProps1.xml><?xml version="1.0" encoding="utf-8"?>
-<ds:datastoreItem xmlns:ds="http://schemas.openxmlformats.org/officeDocument/2006/customXml" ds:itemID="{20757286-A08A-4535-B6A5-B78736BC8650}">
+<ds:datastoreItem xmlns:ds="http://schemas.openxmlformats.org/officeDocument/2006/customXml" ds:itemID="{1708B39F-5E1D-40E3-9833-75C9AC92EEB2}">
   <ds:schemaRefs>
     <ds:schemaRef ds:uri="http://schemas.openxmlformats.org/officeDocument/2006/bibliography"/>
   </ds:schemaRefs>

</xml_diff>

<commit_message>
Minor update to state section
</commit_message>
<xml_diff>
--- a/doc/WPE - API - WPEFramework.docx
+++ b/doc/WPE - API - WPEFramework.docx
@@ -1,6 +1,6 @@
 
 <file path=word/document.xml><?xml version="1.0" encoding="utf-8"?>
-<w:document xmlns:wpc="http://schemas.microsoft.com/office/word/2010/wordprocessingCanvas" xmlns:cx="http://schemas.microsoft.com/office/drawing/2014/chartex" xmlns:cx1="http://schemas.microsoft.com/office/drawing/2015/9/8/chartex" xmlns:cx2="http://schemas.microsoft.com/office/drawing/2015/10/21/chartex" xmlns:cx3="http://schemas.microsoft.com/office/drawing/2016/5/9/chartex" xmlns:cx4="http://schemas.microsoft.com/office/drawing/2016/5/10/chartex" xmlns:cx5="http://schemas.microsoft.com/office/drawing/2016/5/11/chartex" xmlns:cx6="http://schemas.microsoft.com/office/drawing/2016/5/12/chartex" xmlns:cx7="http://schemas.microsoft.com/office/drawing/2016/5/13/chartex" xmlns:cx8="http://schemas.microsoft.com/office/drawing/2016/5/14/chartex" xmlns:mc="http://schemas.openxmlformats.org/markup-compatibility/2006" xmlns:aink="http://schemas.microsoft.com/office/drawing/2016/ink" xmlns:am3d="http://schemas.microsoft.com/office/drawing/2017/model3d" xmlns:o="urn:schemas-microsoft-com:office:office" xmlns:r="http://schemas.openxmlformats.org/officeDocument/2006/relationships" xmlns:m="http://schemas.openxmlformats.org/officeDocument/2006/math" xmlns:v="urn:schemas-microsoft-com:vml" xmlns:wp14="http://schemas.microsoft.com/office/word/2010/wordprocessingDrawing" xmlns:wp="http://schemas.openxmlformats.org/drawingml/2006/wordprocessingDrawing" xmlns:w10="urn:schemas-microsoft-com:office:word" xmlns:w="http://schemas.openxmlformats.org/wordprocessingml/2006/main" xmlns:w14="http://schemas.microsoft.com/office/word/2010/wordml" xmlns:w15="http://schemas.microsoft.com/office/word/2012/wordml" xmlns:w16cid="http://schemas.microsoft.com/office/word/2016/wordml/cid" xmlns:w16se="http://schemas.microsoft.com/office/word/2015/wordml/symex" xmlns:wpg="http://schemas.microsoft.com/office/word/2010/wordprocessingGroup" xmlns:wpi="http://schemas.microsoft.com/office/word/2010/wordprocessingInk" xmlns:wne="http://schemas.microsoft.com/office/word/2006/wordml" xmlns:wps="http://schemas.microsoft.com/office/word/2010/wordprocessingShape" mc:Ignorable="w14 w15 w16se w16cid wp14">
+<w:document xmlns:wpc="http://schemas.microsoft.com/office/word/2010/wordprocessingCanvas" xmlns:cx="http://schemas.microsoft.com/office/drawing/2014/chartex" xmlns:cx1="http://schemas.microsoft.com/office/drawing/2015/9/8/chartex" xmlns:cx2="http://schemas.microsoft.com/office/drawing/2015/10/21/chartex" xmlns:cx3="http://schemas.microsoft.com/office/drawing/2016/5/9/chartex" xmlns:cx4="http://schemas.microsoft.com/office/drawing/2016/5/10/chartex" xmlns:cx5="http://schemas.microsoft.com/office/drawing/2016/5/11/chartex" xmlns:cx6="http://schemas.microsoft.com/office/drawing/2016/5/12/chartex" xmlns:cx7="http://schemas.microsoft.com/office/drawing/2016/5/13/chartex" xmlns:cx8="http://schemas.microsoft.com/office/drawing/2016/5/14/chartex" xmlns:mc="http://schemas.openxmlformats.org/markup-compatibility/2006" xmlns:aink="http://schemas.microsoft.com/office/drawing/2016/ink" xmlns:am3d="http://schemas.microsoft.com/office/drawing/2017/model3d" xmlns:o="urn:schemas-microsoft-com:office:office" xmlns:oel="http://schemas.microsoft.com/office/2019/extlst" xmlns:r="http://schemas.openxmlformats.org/officeDocument/2006/relationships" xmlns:m="http://schemas.openxmlformats.org/officeDocument/2006/math" xmlns:v="urn:schemas-microsoft-com:vml" xmlns:wp14="http://schemas.microsoft.com/office/word/2010/wordprocessingDrawing" xmlns:wp="http://schemas.openxmlformats.org/drawingml/2006/wordprocessingDrawing" xmlns:w10="urn:schemas-microsoft-com:office:word" xmlns:w="http://schemas.openxmlformats.org/wordprocessingml/2006/main" xmlns:w14="http://schemas.microsoft.com/office/word/2010/wordml" xmlns:w15="http://schemas.microsoft.com/office/word/2012/wordml" xmlns:w16cex="http://schemas.microsoft.com/office/word/2018/wordml/cex" xmlns:w16cid="http://schemas.microsoft.com/office/word/2016/wordml/cid" xmlns:w16="http://schemas.microsoft.com/office/word/2018/wordml" xmlns:w16sdtdh="http://schemas.microsoft.com/office/word/2020/wordml/sdtdatahash" xmlns:w16se="http://schemas.microsoft.com/office/word/2015/wordml/symex" xmlns:wpg="http://schemas.microsoft.com/office/word/2010/wordprocessingGroup" xmlns:wpi="http://schemas.microsoft.com/office/word/2010/wordprocessingInk" xmlns:wne="http://schemas.microsoft.com/office/word/2006/wordml" xmlns:wps="http://schemas.microsoft.com/office/word/2010/wordprocessingShape" mc:Ignorable="w14 w15 w16se w16cid w16 w16cex w16sdtdh wp14">
   <w:body>
     <w:p>
       <w:pPr>
@@ -109,7 +109,7 @@
                         <w:txbxContent>
                           <w:p>
                             <w:pPr>
-                              <w:pStyle w:val="Titel"/>
+                              <w:pStyle w:val="Title"/>
                               <w:rPr>
                                 <w:color w:val="000000"/>
                               </w:rPr>
@@ -137,7 +137,7 @@
                           </w:p>
                           <w:p>
                             <w:pPr>
-                              <w:pStyle w:val="Ondertitel"/>
+                              <w:pStyle w:val="Subtitle"/>
                               <w:rPr>
                                 <w:color w:val="000000"/>
                               </w:rPr>
@@ -402,7 +402,7 @@
     </w:p>
     <w:p>
       <w:pPr>
-        <w:pStyle w:val="Tekstopmerking"/>
+        <w:pStyle w:val="CommentText"/>
         <w:spacing w:before="240" w:after="240"/>
         <w:rPr>
           <w:sz w:val="36"/>
@@ -1225,6 +1225,67 @@
         <w:tc>
           <w:tcPr>
             <w:tcW w:w="979" w:type="dxa"/>
+            <w:shd w:val="clear" w:color="auto" w:fill="auto"/>
+          </w:tcPr>
+          <w:p>
+            <w:pPr>
+              <w:pStyle w:val="Textintable"/>
+            </w:pPr>
+            <w:r>
+              <w:t>0.91</w:t>
+            </w:r>
+          </w:p>
+        </w:tc>
+        <w:tc>
+          <w:tcPr>
+            <w:tcW w:w="1259" w:type="dxa"/>
+            <w:shd w:val="clear" w:color="auto" w:fill="auto"/>
+          </w:tcPr>
+          <w:p>
+            <w:pPr>
+              <w:pStyle w:val="Textintable"/>
+            </w:pPr>
+            <w:r>
+              <w:t>22-08-2019</w:t>
+            </w:r>
+          </w:p>
+        </w:tc>
+        <w:tc>
+          <w:tcPr>
+            <w:tcW w:w="1542" w:type="dxa"/>
+            <w:shd w:val="clear" w:color="auto" w:fill="auto"/>
+          </w:tcPr>
+          <w:p>
+            <w:pPr>
+              <w:pStyle w:val="Textintable"/>
+            </w:pPr>
+            <w:r>
+              <w:t>M. Fransen</w:t>
+            </w:r>
+          </w:p>
+        </w:tc>
+        <w:tc>
+          <w:tcPr>
+            <w:tcW w:w="4950" w:type="dxa"/>
+            <w:shd w:val="clear" w:color="auto" w:fill="auto"/>
+          </w:tcPr>
+          <w:p>
+            <w:pPr>
+              <w:pStyle w:val="Textintable"/>
+            </w:pPr>
+            <w:r>
+              <w:t>Describe resumed state option for services</w:t>
+            </w:r>
+          </w:p>
+        </w:tc>
+      </w:tr>
+      <w:tr>
+        <w:trPr>
+          <w:trHeight w:val="151"/>
+        </w:trPr>
+        <w:tc>
+          <w:tcPr>
+            <w:tcW w:w="979" w:type="dxa"/>
             <w:tcBorders>
               <w:bottom w:val="single" w:sz="4" w:space="0" w:color="D9D9D9"/>
             </w:tcBorders>
@@ -1235,7 +1296,7 @@
               <w:pStyle w:val="Textintable"/>
             </w:pPr>
             <w:r>
-              <w:t>0.91</w:t>
+              <w:t>0.92</w:t>
             </w:r>
           </w:p>
         </w:tc>
@@ -1252,7 +1313,7 @@
               <w:pStyle w:val="Textintable"/>
             </w:pPr>
             <w:r>
-              <w:t>22-08-2019</w:t>
+              <w:t>07-11-2022</w:t>
             </w:r>
           </w:p>
         </w:tc>
@@ -1269,7 +1330,13 @@
               <w:pStyle w:val="Textintable"/>
             </w:pPr>
             <w:r>
-              <w:t>M. Fransen</w:t>
+              <w:t>V.</w:t>
+            </w:r>
+            <w:r>
+              <w:t xml:space="preserve"> </w:t>
+            </w:r>
+            <w:r>
+              <w:t>Aslan</w:t>
             </w:r>
           </w:p>
         </w:tc>
@@ -1286,7 +1353,7 @@
               <w:pStyle w:val="Textintable"/>
             </w:pPr>
             <w:r>
-              <w:t>Describe resumed state option for services</w:t>
+              <w:t>Minor update to state section</w:t>
             </w:r>
           </w:p>
         </w:tc>
@@ -1322,7 +1389,7 @@
       <w:sdtContent>
         <w:p>
           <w:pPr>
-            <w:pStyle w:val="Kopvaninhoudsopgave"/>
+            <w:pStyle w:val="TOCHeading"/>
           </w:pPr>
           <w:r>
             <w:t>Table of Contents</w:t>
@@ -1332,7 +1399,7 @@
         </w:p>
         <w:p>
           <w:pPr>
-            <w:pStyle w:val="Inhopg1"/>
+            <w:pStyle w:val="TOC1"/>
             <w:tabs>
               <w:tab w:val="right" w:leader="dot" w:pos="8720"/>
             </w:tabs>
@@ -1413,7 +1480,7 @@
         </w:p>
         <w:p>
           <w:pPr>
-            <w:pStyle w:val="Inhopg1"/>
+            <w:pStyle w:val="TOC1"/>
             <w:tabs>
               <w:tab w:val="left" w:pos="570"/>
               <w:tab w:val="right" w:leader="dot" w:pos="8720"/>
@@ -1498,7 +1565,7 @@
         </w:p>
         <w:p>
           <w:pPr>
-            <w:pStyle w:val="Inhopg2"/>
+            <w:pStyle w:val="TOC2"/>
             <w:tabs>
               <w:tab w:val="left" w:pos="760"/>
               <w:tab w:val="right" w:leader="dot" w:pos="8720"/>
@@ -1579,7 +1646,7 @@
         </w:p>
         <w:p>
           <w:pPr>
-            <w:pStyle w:val="Inhopg2"/>
+            <w:pStyle w:val="TOC2"/>
             <w:tabs>
               <w:tab w:val="left" w:pos="760"/>
               <w:tab w:val="right" w:leader="dot" w:pos="8720"/>
@@ -1660,7 +1727,7 @@
         </w:p>
         <w:p>
           <w:pPr>
-            <w:pStyle w:val="Inhopg2"/>
+            <w:pStyle w:val="TOC2"/>
             <w:tabs>
               <w:tab w:val="left" w:pos="760"/>
               <w:tab w:val="right" w:leader="dot" w:pos="8720"/>
@@ -1741,7 +1808,7 @@
         </w:p>
         <w:p>
           <w:pPr>
-            <w:pStyle w:val="Inhopg2"/>
+            <w:pStyle w:val="TOC2"/>
             <w:tabs>
               <w:tab w:val="left" w:pos="760"/>
               <w:tab w:val="right" w:leader="dot" w:pos="8720"/>
@@ -1822,7 +1889,7 @@
         </w:p>
         <w:p>
           <w:pPr>
-            <w:pStyle w:val="Inhopg2"/>
+            <w:pStyle w:val="TOC2"/>
             <w:tabs>
               <w:tab w:val="left" w:pos="760"/>
               <w:tab w:val="right" w:leader="dot" w:pos="8720"/>
@@ -1903,7 +1970,7 @@
         </w:p>
         <w:p>
           <w:pPr>
-            <w:pStyle w:val="Inhopg2"/>
+            <w:pStyle w:val="TOC2"/>
             <w:tabs>
               <w:tab w:val="left" w:pos="760"/>
               <w:tab w:val="right" w:leader="dot" w:pos="8720"/>
@@ -1984,7 +2051,7 @@
         </w:p>
         <w:p>
           <w:pPr>
-            <w:pStyle w:val="Inhopg2"/>
+            <w:pStyle w:val="TOC2"/>
             <w:tabs>
               <w:tab w:val="left" w:pos="760"/>
               <w:tab w:val="right" w:leader="dot" w:pos="8720"/>
@@ -2065,7 +2132,7 @@
         </w:p>
         <w:p>
           <w:pPr>
-            <w:pStyle w:val="Inhopg2"/>
+            <w:pStyle w:val="TOC2"/>
             <w:tabs>
               <w:tab w:val="left" w:pos="760"/>
               <w:tab w:val="right" w:leader="dot" w:pos="8720"/>
@@ -2146,7 +2213,7 @@
         </w:p>
         <w:p>
           <w:pPr>
-            <w:pStyle w:val="Inhopg1"/>
+            <w:pStyle w:val="TOC1"/>
             <w:tabs>
               <w:tab w:val="left" w:pos="570"/>
               <w:tab w:val="right" w:leader="dot" w:pos="8720"/>
@@ -2231,7 +2298,7 @@
         </w:p>
         <w:p>
           <w:pPr>
-            <w:pStyle w:val="Inhopg2"/>
+            <w:pStyle w:val="TOC2"/>
             <w:tabs>
               <w:tab w:val="left" w:pos="760"/>
               <w:tab w:val="right" w:leader="dot" w:pos="8720"/>
@@ -2312,7 +2379,7 @@
         </w:p>
         <w:p>
           <w:pPr>
-            <w:pStyle w:val="Inhopg3"/>
+            <w:pStyle w:val="TOC3"/>
             <w:tabs>
               <w:tab w:val="left" w:pos="1140"/>
               <w:tab w:val="right" w:leader="dot" w:pos="8720"/>
@@ -2393,7 +2460,7 @@
         </w:p>
         <w:p>
           <w:pPr>
-            <w:pStyle w:val="Inhopg3"/>
+            <w:pStyle w:val="TOC3"/>
             <w:tabs>
               <w:tab w:val="left" w:pos="1140"/>
               <w:tab w:val="right" w:leader="dot" w:pos="8720"/>
@@ -2474,7 +2541,7 @@
         </w:p>
         <w:p>
           <w:pPr>
-            <w:pStyle w:val="Inhopg3"/>
+            <w:pStyle w:val="TOC3"/>
             <w:tabs>
               <w:tab w:val="left" w:pos="1140"/>
               <w:tab w:val="right" w:leader="dot" w:pos="8720"/>
@@ -2555,7 +2622,7 @@
         </w:p>
         <w:p>
           <w:pPr>
-            <w:pStyle w:val="Inhopg3"/>
+            <w:pStyle w:val="TOC3"/>
             <w:tabs>
               <w:tab w:val="left" w:pos="1140"/>
               <w:tab w:val="right" w:leader="dot" w:pos="8720"/>
@@ -2636,7 +2703,7 @@
         </w:p>
         <w:p>
           <w:pPr>
-            <w:pStyle w:val="Inhopg3"/>
+            <w:pStyle w:val="TOC3"/>
             <w:tabs>
               <w:tab w:val="left" w:pos="1140"/>
               <w:tab w:val="right" w:leader="dot" w:pos="8720"/>
@@ -2717,7 +2784,7 @@
         </w:p>
         <w:p>
           <w:pPr>
-            <w:pStyle w:val="Inhopg2"/>
+            <w:pStyle w:val="TOC2"/>
             <w:tabs>
               <w:tab w:val="left" w:pos="760"/>
               <w:tab w:val="right" w:leader="dot" w:pos="8720"/>
@@ -2798,7 +2865,7 @@
         </w:p>
         <w:p>
           <w:pPr>
-            <w:pStyle w:val="Inhopg2"/>
+            <w:pStyle w:val="TOC2"/>
             <w:tabs>
               <w:tab w:val="left" w:pos="760"/>
               <w:tab w:val="right" w:leader="dot" w:pos="8720"/>
@@ -2879,7 +2946,7 @@
         </w:p>
         <w:p>
           <w:pPr>
-            <w:pStyle w:val="Inhopg2"/>
+            <w:pStyle w:val="TOC2"/>
             <w:tabs>
               <w:tab w:val="left" w:pos="760"/>
               <w:tab w:val="right" w:leader="dot" w:pos="8720"/>
@@ -2960,7 +3027,7 @@
         </w:p>
         <w:p>
           <w:pPr>
-            <w:pStyle w:val="Inhopg1"/>
+            <w:pStyle w:val="TOC1"/>
             <w:tabs>
               <w:tab w:val="left" w:pos="570"/>
               <w:tab w:val="right" w:leader="dot" w:pos="8720"/>
@@ -3045,7 +3112,7 @@
         </w:p>
         <w:p>
           <w:pPr>
-            <w:pStyle w:val="Inhopg2"/>
+            <w:pStyle w:val="TOC2"/>
             <w:tabs>
               <w:tab w:val="left" w:pos="760"/>
               <w:tab w:val="right" w:leader="dot" w:pos="8720"/>
@@ -3126,7 +3193,7 @@
         </w:p>
         <w:p>
           <w:pPr>
-            <w:pStyle w:val="Inhopg2"/>
+            <w:pStyle w:val="TOC2"/>
             <w:tabs>
               <w:tab w:val="left" w:pos="760"/>
               <w:tab w:val="right" w:leader="dot" w:pos="8720"/>
@@ -3207,7 +3274,7 @@
         </w:p>
         <w:p>
           <w:pPr>
-            <w:pStyle w:val="Inhopg3"/>
+            <w:pStyle w:val="TOC3"/>
             <w:tabs>
               <w:tab w:val="left" w:pos="1140"/>
               <w:tab w:val="right" w:leader="dot" w:pos="8720"/>
@@ -3288,7 +3355,7 @@
         </w:p>
         <w:p>
           <w:pPr>
-            <w:pStyle w:val="Inhopg3"/>
+            <w:pStyle w:val="TOC3"/>
             <w:tabs>
               <w:tab w:val="left" w:pos="1140"/>
               <w:tab w:val="right" w:leader="dot" w:pos="8720"/>
@@ -3369,7 +3436,7 @@
         </w:p>
         <w:p>
           <w:pPr>
-            <w:pStyle w:val="Inhopg3"/>
+            <w:pStyle w:val="TOC3"/>
             <w:tabs>
               <w:tab w:val="left" w:pos="1140"/>
               <w:tab w:val="right" w:leader="dot" w:pos="8720"/>
@@ -3450,7 +3517,7 @@
         </w:p>
         <w:p>
           <w:pPr>
-            <w:pStyle w:val="Inhopg1"/>
+            <w:pStyle w:val="TOC1"/>
             <w:tabs>
               <w:tab w:val="left" w:pos="570"/>
               <w:tab w:val="right" w:leader="dot" w:pos="8720"/>
@@ -3535,7 +3602,7 @@
         </w:p>
         <w:p>
           <w:pPr>
-            <w:pStyle w:val="Inhopg2"/>
+            <w:pStyle w:val="TOC2"/>
             <w:tabs>
               <w:tab w:val="left" w:pos="760"/>
               <w:tab w:val="right" w:leader="dot" w:pos="8720"/>
@@ -3616,7 +3683,7 @@
         </w:p>
         <w:p>
           <w:pPr>
-            <w:pStyle w:val="Inhopg2"/>
+            <w:pStyle w:val="TOC2"/>
             <w:tabs>
               <w:tab w:val="left" w:pos="760"/>
               <w:tab w:val="right" w:leader="dot" w:pos="8720"/>
@@ -3697,7 +3764,7 @@
         </w:p>
         <w:p>
           <w:pPr>
-            <w:pStyle w:val="Inhopg2"/>
+            <w:pStyle w:val="TOC2"/>
             <w:tabs>
               <w:tab w:val="left" w:pos="760"/>
               <w:tab w:val="right" w:leader="dot" w:pos="8720"/>
@@ -3778,7 +3845,7 @@
         </w:p>
         <w:p>
           <w:pPr>
-            <w:pStyle w:val="Inhopg3"/>
+            <w:pStyle w:val="TOC3"/>
             <w:tabs>
               <w:tab w:val="left" w:pos="1140"/>
               <w:tab w:val="right" w:leader="dot" w:pos="8720"/>
@@ -3859,7 +3926,7 @@
         </w:p>
         <w:p>
           <w:pPr>
-            <w:pStyle w:val="Inhopg3"/>
+            <w:pStyle w:val="TOC3"/>
             <w:tabs>
               <w:tab w:val="left" w:pos="1140"/>
               <w:tab w:val="right" w:leader="dot" w:pos="8720"/>
@@ -3940,7 +4007,7 @@
         </w:p>
         <w:p>
           <w:pPr>
-            <w:pStyle w:val="Inhopg3"/>
+            <w:pStyle w:val="TOC3"/>
             <w:tabs>
               <w:tab w:val="left" w:pos="1140"/>
               <w:tab w:val="right" w:leader="dot" w:pos="8720"/>
@@ -4021,7 +4088,7 @@
         </w:p>
         <w:p>
           <w:pPr>
-            <w:pStyle w:val="Inhopg3"/>
+            <w:pStyle w:val="TOC3"/>
             <w:tabs>
               <w:tab w:val="left" w:pos="1140"/>
               <w:tab w:val="right" w:leader="dot" w:pos="8720"/>
@@ -4102,7 +4169,7 @@
         </w:p>
         <w:p>
           <w:pPr>
-            <w:pStyle w:val="Inhopg3"/>
+            <w:pStyle w:val="TOC3"/>
             <w:tabs>
               <w:tab w:val="left" w:pos="1140"/>
               <w:tab w:val="right" w:leader="dot" w:pos="8720"/>
@@ -4183,7 +4250,7 @@
         </w:p>
         <w:p>
           <w:pPr>
-            <w:pStyle w:val="Inhopg3"/>
+            <w:pStyle w:val="TOC3"/>
             <w:tabs>
               <w:tab w:val="left" w:pos="1140"/>
               <w:tab w:val="right" w:leader="dot" w:pos="8720"/>
@@ -4264,7 +4331,7 @@
         </w:p>
         <w:p>
           <w:pPr>
-            <w:pStyle w:val="Inhopg3"/>
+            <w:pStyle w:val="TOC3"/>
             <w:tabs>
               <w:tab w:val="left" w:pos="1140"/>
               <w:tab w:val="right" w:leader="dot" w:pos="8720"/>
@@ -4345,7 +4412,7 @@
         </w:p>
         <w:p>
           <w:pPr>
-            <w:pStyle w:val="Inhopg3"/>
+            <w:pStyle w:val="TOC3"/>
             <w:tabs>
               <w:tab w:val="left" w:pos="1140"/>
               <w:tab w:val="right" w:leader="dot" w:pos="8720"/>
@@ -4426,7 +4493,7 @@
         </w:p>
         <w:p>
           <w:pPr>
-            <w:pStyle w:val="Inhopg3"/>
+            <w:pStyle w:val="TOC3"/>
             <w:tabs>
               <w:tab w:val="left" w:pos="1140"/>
               <w:tab w:val="right" w:leader="dot" w:pos="8720"/>
@@ -4507,7 +4574,7 @@
         </w:p>
         <w:p>
           <w:pPr>
-            <w:pStyle w:val="Inhopg3"/>
+            <w:pStyle w:val="TOC3"/>
             <w:tabs>
               <w:tab w:val="left" w:pos="1330"/>
               <w:tab w:val="right" w:leader="dot" w:pos="8720"/>
@@ -4588,7 +4655,7 @@
         </w:p>
         <w:p>
           <w:pPr>
-            <w:pStyle w:val="Inhopg3"/>
+            <w:pStyle w:val="TOC3"/>
             <w:tabs>
               <w:tab w:val="left" w:pos="1330"/>
               <w:tab w:val="right" w:leader="dot" w:pos="8720"/>
@@ -4669,7 +4736,7 @@
         </w:p>
         <w:p>
           <w:pPr>
-            <w:pStyle w:val="Inhopg3"/>
+            <w:pStyle w:val="TOC3"/>
             <w:tabs>
               <w:tab w:val="left" w:pos="1330"/>
               <w:tab w:val="right" w:leader="dot" w:pos="8720"/>
@@ -4750,7 +4817,7 @@
         </w:p>
         <w:p>
           <w:pPr>
-            <w:pStyle w:val="Inhopg2"/>
+            <w:pStyle w:val="TOC2"/>
             <w:tabs>
               <w:tab w:val="left" w:pos="760"/>
               <w:tab w:val="right" w:leader="dot" w:pos="8720"/>
@@ -4831,7 +4898,7 @@
         </w:p>
         <w:p>
           <w:pPr>
-            <w:pStyle w:val="Inhopg3"/>
+            <w:pStyle w:val="TOC3"/>
             <w:tabs>
               <w:tab w:val="left" w:pos="1140"/>
               <w:tab w:val="right" w:leader="dot" w:pos="8720"/>
@@ -4912,7 +4979,7 @@
         </w:p>
         <w:p>
           <w:pPr>
-            <w:pStyle w:val="Inhopg3"/>
+            <w:pStyle w:val="TOC3"/>
             <w:tabs>
               <w:tab w:val="left" w:pos="1140"/>
               <w:tab w:val="right" w:leader="dot" w:pos="8720"/>
@@ -4993,7 +5060,7 @@
         </w:p>
         <w:p>
           <w:pPr>
-            <w:pStyle w:val="Inhopg2"/>
+            <w:pStyle w:val="TOC2"/>
             <w:tabs>
               <w:tab w:val="left" w:pos="760"/>
               <w:tab w:val="right" w:leader="dot" w:pos="8720"/>
@@ -5074,7 +5141,7 @@
         </w:p>
         <w:p>
           <w:pPr>
-            <w:pStyle w:val="Inhopg3"/>
+            <w:pStyle w:val="TOC3"/>
             <w:tabs>
               <w:tab w:val="left" w:pos="1140"/>
               <w:tab w:val="right" w:leader="dot" w:pos="8720"/>
@@ -5155,7 +5222,7 @@
         </w:p>
         <w:p>
           <w:pPr>
-            <w:pStyle w:val="Inhopg3"/>
+            <w:pStyle w:val="TOC3"/>
             <w:tabs>
               <w:tab w:val="left" w:pos="1140"/>
               <w:tab w:val="right" w:leader="dot" w:pos="8720"/>
@@ -5278,7 +5345,7 @@
         <w:p/>
         <w:p>
           <w:pPr>
-            <w:pStyle w:val="Kop1"/>
+            <w:pStyle w:val="Heading1"/>
             <w:numPr>
               <w:ilvl w:val="0"/>
               <w:numId w:val="4"/>
@@ -5309,7 +5376,7 @@
         </w:p>
         <w:p>
           <w:pPr>
-            <w:pStyle w:val="Kop2"/>
+            <w:pStyle w:val="Heading2"/>
             <w:numPr>
               <w:ilvl w:val="1"/>
               <w:numId w:val="4"/>
@@ -5453,7 +5520,7 @@
         </w:p>
         <w:p>
           <w:pPr>
-            <w:pStyle w:val="Bijschrift"/>
+            <w:pStyle w:val="Caption"/>
           </w:pPr>
           <w:r>
             <w:t xml:space="preserve">Figure </w:t>
@@ -5500,7 +5567,7 @@
         <w:p/>
         <w:p>
           <w:pPr>
-            <w:pStyle w:val="Kop2"/>
+            <w:pStyle w:val="Heading2"/>
             <w:numPr>
               <w:ilvl w:val="1"/>
               <w:numId w:val="4"/>
@@ -5595,7 +5662,7 @@
         </w:p>
         <w:p>
           <w:pPr>
-            <w:pStyle w:val="Lijstalinea"/>
+            <w:pStyle w:val="ListParagraph"/>
             <w:widowControl/>
             <w:numPr>
               <w:ilvl w:val="0"/>
@@ -5609,7 +5676,7 @@
         </w:p>
         <w:p>
           <w:pPr>
-            <w:pStyle w:val="Lijstalinea"/>
+            <w:pStyle w:val="ListParagraph"/>
             <w:widowControl/>
             <w:numPr>
               <w:ilvl w:val="0"/>
@@ -5623,7 +5690,7 @@
         </w:p>
         <w:p>
           <w:pPr>
-            <w:pStyle w:val="Lijstalinea"/>
+            <w:pStyle w:val="ListParagraph"/>
             <w:widowControl/>
             <w:numPr>
               <w:ilvl w:val="0"/>
@@ -5657,7 +5724,7 @@
         </w:p>
         <w:p>
           <w:pPr>
-            <w:pStyle w:val="Lijstalinea"/>
+            <w:pStyle w:val="ListParagraph"/>
             <w:widowControl/>
             <w:numPr>
               <w:ilvl w:val="0"/>
@@ -5671,7 +5738,7 @@
         </w:p>
         <w:p>
           <w:pPr>
-            <w:pStyle w:val="Lijstalinea"/>
+            <w:pStyle w:val="ListParagraph"/>
             <w:widowControl/>
             <w:numPr>
               <w:ilvl w:val="0"/>
@@ -5706,7 +5773,7 @@
         </w:p>
         <w:p>
           <w:pPr>
-            <w:pStyle w:val="Kop2"/>
+            <w:pStyle w:val="Heading2"/>
             <w:numPr>
               <w:ilvl w:val="1"/>
               <w:numId w:val="4"/>
@@ -5739,28 +5806,28 @@
         </w:p>
         <w:p>
           <w:pPr>
-            <w:pStyle w:val="Kop2"/>
+            <w:pStyle w:val="Heading2"/>
             <w:numPr>
               <w:ilvl w:val="1"/>
               <w:numId w:val="4"/>
             </w:numPr>
           </w:pPr>
           <w:bookmarkStart w:id="29" w:name="_Toc527025456"/>
-          <w:bookmarkStart w:id="30" w:name="_Toc370376410"/>
-          <w:bookmarkStart w:id="31" w:name="_Toc496167961"/>
-          <w:bookmarkStart w:id="32" w:name="_Toc343778510"/>
-          <w:bookmarkStart w:id="33" w:name="_Toc17380357"/>
+          <w:bookmarkStart w:id="30" w:name="_Toc17380357"/>
+          <w:bookmarkStart w:id="31" w:name="_Toc370376410"/>
+          <w:bookmarkStart w:id="32" w:name="_Toc496167961"/>
+          <w:bookmarkStart w:id="33" w:name="_Toc343778510"/>
           <w:r>
             <w:t>Acronyms, Abbreviations and Terms</w:t>
           </w:r>
           <w:bookmarkEnd w:id="29"/>
-          <w:bookmarkEnd w:id="33"/>
+          <w:bookmarkEnd w:id="30"/>
           <w:r>
             <w:t xml:space="preserve"> </w:t>
           </w:r>
-          <w:bookmarkEnd w:id="30"/>
           <w:bookmarkEnd w:id="31"/>
           <w:bookmarkEnd w:id="32"/>
+          <w:bookmarkEnd w:id="33"/>
         </w:p>
         <w:p>
           <w:pPr>
@@ -5774,7 +5841,7 @@
     </w:sdt>
     <w:tbl>
       <w:tblPr>
-        <w:tblStyle w:val="Tabelraster"/>
+        <w:tblStyle w:val="TableGrid"/>
         <w:tblW w:w="8761" w:type="dxa"/>
         <w:tblInd w:w="165" w:type="dxa"/>
         <w:tblCellMar>
@@ -5972,7 +6039,7 @@
     </w:p>
     <w:tbl>
       <w:tblPr>
-        <w:tblStyle w:val="Tabelraster"/>
+        <w:tblStyle w:val="TableGrid"/>
         <w:tblW w:w="8761" w:type="dxa"/>
         <w:tblInd w:w="165" w:type="dxa"/>
         <w:tblCellMar>
@@ -6169,7 +6236,7 @@
     <w:p/>
     <w:p>
       <w:pPr>
-        <w:pStyle w:val="Kop2"/>
+        <w:pStyle w:val="Heading2"/>
         <w:numPr>
           <w:ilvl w:val="1"/>
           <w:numId w:val="4"/>
@@ -6313,7 +6380,7 @@
     </w:p>
     <w:p>
       <w:pPr>
-        <w:pStyle w:val="Kop2"/>
+        <w:pStyle w:val="Heading2"/>
         <w:numPr>
           <w:ilvl w:val="1"/>
           <w:numId w:val="4"/>
@@ -6384,7 +6451,7 @@
     </w:p>
     <w:tbl>
       <w:tblPr>
-        <w:tblStyle w:val="Tabelraster"/>
+        <w:tblStyle w:val="TableGrid"/>
         <w:tblW w:w="8931" w:type="dxa"/>
         <w:tblInd w:w="142" w:type="dxa"/>
         <w:tblCellMar>
@@ -6773,7 +6840,7 @@
     </w:p>
     <w:p>
       <w:pPr>
-        <w:pStyle w:val="Kop2"/>
+        <w:pStyle w:val="Heading2"/>
         <w:numPr>
           <w:ilvl w:val="1"/>
           <w:numId w:val="4"/>
@@ -6820,7 +6887,7 @@
     </w:p>
     <w:p>
       <w:pPr>
-        <w:pStyle w:val="Lijstalinea"/>
+        <w:pStyle w:val="ListParagraph"/>
         <w:widowControl/>
         <w:numPr>
           <w:ilvl w:val="0"/>
@@ -6834,7 +6901,7 @@
     </w:p>
     <w:p>
       <w:pPr>
-        <w:pStyle w:val="Kop2"/>
+        <w:pStyle w:val="Heading2"/>
         <w:numPr>
           <w:ilvl w:val="1"/>
           <w:numId w:val="4"/>
@@ -8524,7 +8591,7 @@
     <w:p/>
     <w:p>
       <w:pPr>
-        <w:pStyle w:val="Kop1"/>
+        <w:pStyle w:val="Heading1"/>
         <w:numPr>
           <w:ilvl w:val="0"/>
           <w:numId w:val="4"/>
@@ -8559,7 +8626,7 @@
     </w:p>
     <w:p>
       <w:pPr>
-        <w:pStyle w:val="Kop2"/>
+        <w:pStyle w:val="Heading2"/>
         <w:numPr>
           <w:ilvl w:val="1"/>
           <w:numId w:val="4"/>
@@ -8886,7 +8953,7 @@
     </w:p>
     <w:p>
       <w:pPr>
-        <w:pStyle w:val="Kop3"/>
+        <w:pStyle w:val="Heading3"/>
         <w:numPr>
           <w:ilvl w:val="2"/>
           <w:numId w:val="4"/>
@@ -9417,7 +9484,7 @@
       <w:commentRangeEnd w:id="870"/>
       <w:r>
         <w:rPr>
-          <w:rStyle w:val="Verwijzingopmerking"/>
+          <w:rStyle w:val="CommentReference"/>
           <w:rFonts w:eastAsia="Times New Roman" w:cs="Times New Roman"/>
           <w:bCs/>
           <w:lang w:val="en-GB" w:eastAsia="en-US"/>
@@ -9427,7 +9494,7 @@
       <w:commentRangeEnd w:id="871"/>
       <w:r>
         <w:rPr>
-          <w:rStyle w:val="Verwijzingopmerking"/>
+          <w:rStyle w:val="CommentReference"/>
           <w:rFonts w:eastAsia="Times New Roman" w:cs="Times New Roman"/>
           <w:bCs/>
           <w:lang w:val="en-GB" w:eastAsia="en-US"/>
@@ -9443,7 +9510,7 @@
     </w:p>
     <w:p>
       <w:pPr>
-        <w:pStyle w:val="Kop3"/>
+        <w:pStyle w:val="Heading3"/>
         <w:numPr>
           <w:ilvl w:val="2"/>
           <w:numId w:val="4"/>
@@ -11120,7 +11187,7 @@
     </w:p>
     <w:p>
       <w:pPr>
-        <w:pStyle w:val="Kop3"/>
+        <w:pStyle w:val="Heading3"/>
         <w:numPr>
           <w:ilvl w:val="2"/>
           <w:numId w:val="4"/>
@@ -12941,7 +13008,7 @@
     </w:p>
     <w:p>
       <w:pPr>
-        <w:pStyle w:val="Kop3"/>
+        <w:pStyle w:val="Heading3"/>
         <w:numPr>
           <w:ilvl w:val="2"/>
           <w:numId w:val="4"/>
@@ -13122,7 +13189,7 @@
     <w:p/>
     <w:tbl>
       <w:tblPr>
-        <w:tblStyle w:val="Tabelraster"/>
+        <w:tblStyle w:val="TableGrid"/>
         <w:tblW w:w="8931" w:type="dxa"/>
         <w:tblInd w:w="137" w:type="dxa"/>
         <w:tblCellMar>
@@ -13527,7 +13594,7 @@
     </w:p>
     <w:p>
       <w:pPr>
-        <w:pStyle w:val="Kop3"/>
+        <w:pStyle w:val="Heading3"/>
         <w:numPr>
           <w:ilvl w:val="2"/>
           <w:numId w:val="4"/>
@@ -13939,7 +14006,7 @@
     <w:p/>
     <w:tbl>
       <w:tblPr>
-        <w:tblStyle w:val="Tabelraster"/>
+        <w:tblStyle w:val="TableGrid"/>
         <w:tblW w:w="8931" w:type="dxa"/>
         <w:tblInd w:w="137" w:type="dxa"/>
         <w:tblCellMar>
@@ -14101,7 +14168,7 @@
     <w:p/>
     <w:p>
       <w:pPr>
-        <w:pStyle w:val="Kop2"/>
+        <w:pStyle w:val="Heading2"/>
         <w:numPr>
           <w:ilvl w:val="1"/>
           <w:numId w:val="4"/>
@@ -14177,7 +14244,7 @@
     </w:p>
     <w:tbl>
       <w:tblPr>
-        <w:tblStyle w:val="Tabelraster"/>
+        <w:tblStyle w:val="TableGrid"/>
         <w:tblW w:w="8761" w:type="dxa"/>
         <w:tblInd w:w="165" w:type="dxa"/>
         <w:tblCellMar>
@@ -15507,7 +15574,7 @@
     <w:p/>
     <w:p>
       <w:pPr>
-        <w:pStyle w:val="Kop2"/>
+        <w:pStyle w:val="Heading2"/>
         <w:numPr>
           <w:ilvl w:val="1"/>
           <w:numId w:val="4"/>
@@ -15620,7 +15687,7 @@
     <w:p/>
     <w:tbl>
       <w:tblPr>
-        <w:tblStyle w:val="Tabelraster"/>
+        <w:tblStyle w:val="TableGrid"/>
         <w:tblW w:w="8931" w:type="dxa"/>
         <w:tblInd w:w="137" w:type="dxa"/>
         <w:tblCellMar>
@@ -16047,7 +16114,7 @@
     </w:p>
     <w:p>
       <w:pPr>
-        <w:pStyle w:val="Kop2"/>
+        <w:pStyle w:val="Heading2"/>
         <w:numPr>
           <w:ilvl w:val="1"/>
           <w:numId w:val="4"/>
@@ -18267,7 +18334,7 @@
     </w:tbl>
     <w:p>
       <w:pPr>
-        <w:pStyle w:val="Bijschrift"/>
+        <w:pStyle w:val="Caption"/>
       </w:pPr>
       <w:r>
         <w:t xml:space="preserve">Table </w:t>
@@ -18321,7 +18388,7 @@
     </w:p>
     <w:p>
       <w:pPr>
-        <w:pStyle w:val="Kop1"/>
+        <w:pStyle w:val="Heading1"/>
         <w:numPr>
           <w:ilvl w:val="0"/>
           <w:numId w:val="4"/>
@@ -18353,7 +18420,7 @@
     </w:p>
     <w:p>
       <w:pPr>
-        <w:pStyle w:val="Kop2"/>
+        <w:pStyle w:val="Heading2"/>
         <w:numPr>
           <w:ilvl w:val="1"/>
           <w:numId w:val="4"/>
@@ -18373,7 +18440,7 @@
     </w:p>
     <w:p>
       <w:pPr>
-        <w:pStyle w:val="Kop2"/>
+        <w:pStyle w:val="Heading2"/>
         <w:numPr>
           <w:ilvl w:val="1"/>
           <w:numId w:val="4"/>
@@ -18421,7 +18488,7 @@
     </w:p>
     <w:p>
       <w:pPr>
-        <w:pStyle w:val="Kop3"/>
+        <w:pStyle w:val="Heading3"/>
         <w:numPr>
           <w:ilvl w:val="2"/>
           <w:numId w:val="4"/>
@@ -18442,7 +18509,7 @@
     </w:p>
     <w:tbl>
       <w:tblPr>
-        <w:tblStyle w:val="Tabelraster"/>
+        <w:tblStyle w:val="TableGrid"/>
         <w:tblW w:w="8931" w:type="dxa"/>
         <w:tblInd w:w="137" w:type="dxa"/>
         <w:tblCellMar>
@@ -18818,15 +18885,7 @@
               <w:jc w:val="both"/>
             </w:pPr>
             <w:r>
-              <w:t xml:space="preserve">Path to the location where information can be stored over reboots. The path is always </w:t>
-            </w:r>
-            <w:proofErr w:type="spellStart"/>
-            <w:r>
-              <w:t>postfixed</w:t>
-            </w:r>
-            <w:proofErr w:type="spellEnd"/>
-            <w:r>
-              <w:t xml:space="preserve"> by the callsign of the plugin.</w:t>
+              <w:t>Path to the location where information can be stored over reboots. The path is always postfixed by the callsign of the plugin.</w:t>
             </w:r>
           </w:p>
           <w:p>
@@ -19641,7 +19700,7 @@
     </w:tbl>
     <w:p>
       <w:pPr>
-        <w:pStyle w:val="Kop3"/>
+        <w:pStyle w:val="Heading3"/>
         <w:numPr>
           <w:ilvl w:val="2"/>
           <w:numId w:val="4"/>
@@ -19659,7 +19718,7 @@
     </w:p>
     <w:tbl>
       <w:tblPr>
-        <w:tblStyle w:val="Tabelraster"/>
+        <w:tblStyle w:val="TableGrid"/>
         <w:tblW w:w="8931" w:type="dxa"/>
         <w:tblInd w:w="137" w:type="dxa"/>
         <w:tblCellMar>
@@ -19915,11 +19974,11 @@
               <w:t xml:space="preserve">in the Resumed state </w:t>
             </w:r>
             <w:r>
-              <w:t>however when a</w:t>
+              <w:t xml:space="preserve">however when </w:t>
             </w:r>
             <w:proofErr w:type="spellStart"/>
             <w:r>
-              <w:t>utostart</w:t>
+              <w:t>autostart</w:t>
             </w:r>
             <w:proofErr w:type="spellEnd"/>
             <w:r>
@@ -20039,8 +20098,6 @@
             <w:r>
               <w:t>plugin is started because of system startup or started by any other means (e.g. by the RESTful API). If resumed is set to true it will always start in Resumed state.</w:t>
             </w:r>
-            <w:bookmarkStart w:id="908" w:name="_GoBack"/>
-            <w:bookmarkEnd w:id="908"/>
           </w:p>
         </w:tc>
       </w:tr>
@@ -20227,23 +20284,23 @@
     </w:tbl>
     <w:p>
       <w:pPr>
-        <w:pStyle w:val="Kop3"/>
+        <w:pStyle w:val="Heading3"/>
         <w:numPr>
           <w:ilvl w:val="2"/>
           <w:numId w:val="4"/>
         </w:numPr>
       </w:pPr>
-      <w:bookmarkStart w:id="909" w:name="_Toc370376423"/>
-      <w:bookmarkStart w:id="910" w:name="_Toc527025470"/>
+      <w:bookmarkStart w:id="908" w:name="_Toc370376423"/>
+      <w:bookmarkStart w:id="909" w:name="_Toc527025470"/>
+      <w:bookmarkStart w:id="910" w:name="_Toc17380377"/>
       <w:bookmarkStart w:id="911" w:name="__DdeLink__4420_3333340783"/>
-      <w:bookmarkStart w:id="912" w:name="_Toc17380377"/>
       <w:r>
         <w:lastRenderedPageBreak/>
         <w:t>Process</w:t>
       </w:r>
+      <w:bookmarkEnd w:id="908"/>
       <w:bookmarkEnd w:id="909"/>
       <w:bookmarkEnd w:id="910"/>
-      <w:bookmarkEnd w:id="912"/>
       <w:r>
         <w:t xml:space="preserve"> </w:t>
       </w:r>
@@ -20251,7 +20308,7 @@
     </w:p>
     <w:tbl>
       <w:tblPr>
-        <w:tblStyle w:val="Tabelraster"/>
+        <w:tblStyle w:val="TableGrid"/>
         <w:tblW w:w="8931" w:type="dxa"/>
         <w:tblInd w:w="137" w:type="dxa"/>
         <w:tblCellMar>
@@ -20461,25 +20518,25 @@
     </w:tbl>
     <w:p>
       <w:pPr>
-        <w:pStyle w:val="Kop1"/>
+        <w:pStyle w:val="Heading1"/>
         <w:numPr>
           <w:ilvl w:val="0"/>
           <w:numId w:val="4"/>
         </w:numPr>
       </w:pPr>
-      <w:bookmarkStart w:id="913" w:name="_Toc2778868"/>
-      <w:bookmarkStart w:id="914" w:name="_Toc370376424"/>
-      <w:bookmarkStart w:id="915" w:name="_Toc496167970"/>
-      <w:bookmarkStart w:id="916" w:name="_Toc527025471"/>
-      <w:bookmarkStart w:id="917" w:name="_Toc17380378"/>
+      <w:bookmarkStart w:id="912" w:name="_Toc2778868"/>
+      <w:bookmarkStart w:id="913" w:name="_Toc370376424"/>
+      <w:bookmarkStart w:id="914" w:name="_Toc496167970"/>
+      <w:bookmarkStart w:id="915" w:name="_Toc527025471"/>
+      <w:bookmarkStart w:id="916" w:name="_Toc17380378"/>
+      <w:bookmarkEnd w:id="912"/>
       <w:bookmarkEnd w:id="913"/>
       <w:bookmarkEnd w:id="914"/>
+      <w:r>
+        <w:t>Controller Plugin</w:t>
+      </w:r>
       <w:bookmarkEnd w:id="915"/>
-      <w:r>
-        <w:t>Controller Plugin</w:t>
-      </w:r>
       <w:bookmarkEnd w:id="916"/>
-      <w:bookmarkEnd w:id="917"/>
     </w:p>
     <w:p>
       <w:pPr>
@@ -20556,28 +20613,28 @@
     </w:p>
     <w:p>
       <w:pPr>
-        <w:pStyle w:val="Kop2"/>
+        <w:pStyle w:val="Heading2"/>
         <w:numPr>
           <w:ilvl w:val="1"/>
           <w:numId w:val="4"/>
         </w:numPr>
       </w:pPr>
-      <w:bookmarkStart w:id="918" w:name="_Toc370376425"/>
-      <w:bookmarkStart w:id="919" w:name="_Ref496195423"/>
-      <w:bookmarkStart w:id="920" w:name="_Toc496167971"/>
-      <w:bookmarkStart w:id="921" w:name="_Toc527025472"/>
-      <w:bookmarkStart w:id="922" w:name="_Ref17378989"/>
-      <w:bookmarkStart w:id="923" w:name="_Toc17380379"/>
+      <w:bookmarkStart w:id="917" w:name="_Toc370376425"/>
+      <w:bookmarkStart w:id="918" w:name="_Ref496195423"/>
+      <w:bookmarkStart w:id="919" w:name="_Toc496167971"/>
+      <w:bookmarkStart w:id="920" w:name="_Toc527025472"/>
+      <w:bookmarkStart w:id="921" w:name="_Ref17378989"/>
+      <w:bookmarkStart w:id="922" w:name="_Toc17380379"/>
+      <w:bookmarkEnd w:id="917"/>
       <w:bookmarkEnd w:id="918"/>
       <w:bookmarkEnd w:id="919"/>
-      <w:bookmarkEnd w:id="920"/>
       <w:r>
         <w:lastRenderedPageBreak/>
         <w:t>Activate/Deactivate state-diagram</w:t>
       </w:r>
+      <w:bookmarkEnd w:id="920"/>
       <w:bookmarkEnd w:id="921"/>
       <w:bookmarkEnd w:id="922"/>
-      <w:bookmarkEnd w:id="923"/>
     </w:p>
     <w:p>
       <w:pPr>
@@ -20644,7 +20701,7 @@
                         <w:txbxContent>
                           <w:p>
                             <w:pPr>
-                              <w:pStyle w:val="Bijschrift"/>
+                              <w:pStyle w:val="Caption"/>
                             </w:pPr>
                             <w:r>
                               <w:t xml:space="preserve">Figure </w:t>
@@ -20794,6 +20851,14 @@
       <w:r>
         <w:t xml:space="preserve"> goes through a sequence of states when it is being Activated or Deactivated. The Activation and Deactivation of a plugin can be triggered via the Controller Plugin API (see </w:t>
       </w:r>
+      <w:hyperlink r:id="rId28" w:history="1">
+        <w:r>
+          <w:rPr>
+            <w:rStyle w:val="Hyperlink"/>
+          </w:rPr>
+          <w:t>Controller API</w:t>
+        </w:r>
+      </w:hyperlink>
       <w:r>
         <w:fldChar w:fldCharType="begin"/>
       </w:r>
@@ -20806,63 +20871,6 @@
       <w:r>
         <w:fldChar w:fldCharType="separate"/>
       </w:r>
-      <w:proofErr w:type="spellStart"/>
-      <w:r>
-        <w:rPr>
-          <w:b/>
-          <w:bCs/>
-        </w:rPr>
-        <w:t>Fout</w:t>
-      </w:r>
-      <w:proofErr w:type="spellEnd"/>
-      <w:r>
-        <w:rPr>
-          <w:b/>
-          <w:bCs/>
-        </w:rPr>
-        <w:t xml:space="preserve">! </w:t>
-      </w:r>
-      <w:proofErr w:type="spellStart"/>
-      <w:r>
-        <w:rPr>
-          <w:b/>
-          <w:bCs/>
-        </w:rPr>
-        <w:t>Verwijzingsbron</w:t>
-      </w:r>
-      <w:proofErr w:type="spellEnd"/>
-      <w:r>
-        <w:rPr>
-          <w:b/>
-          <w:bCs/>
-        </w:rPr>
-        <w:t xml:space="preserve"> </w:t>
-      </w:r>
-      <w:proofErr w:type="spellStart"/>
-      <w:r>
-        <w:rPr>
-          <w:b/>
-          <w:bCs/>
-        </w:rPr>
-        <w:t>niet</w:t>
-      </w:r>
-      <w:proofErr w:type="spellEnd"/>
-      <w:r>
-        <w:rPr>
-          <w:b/>
-          <w:bCs/>
-        </w:rPr>
-        <w:t xml:space="preserve"> </w:t>
-      </w:r>
-      <w:proofErr w:type="spellStart"/>
-      <w:r>
-        <w:rPr>
-          <w:b/>
-          <w:bCs/>
-        </w:rPr>
-        <w:t>gevonden</w:t>
-      </w:r>
-      <w:proofErr w:type="spellEnd"/>
       <w:r>
         <w:rPr>
           <w:b/>
@@ -20881,35 +20889,64 @@
       <w:pPr>
         <w:jc w:val="both"/>
       </w:pPr>
-      <w:r>
-        <w:t>The states Deactivated, Activating, Activated and Deactivating are controlled by the Controller plugin. The sub-states, suspended and resumed are controlled by the plugin self. To change these states, the API on the plugin needs to be called. For the details, see the specific plugin that have suspend and resume behavior.</w:t>
-      </w:r>
     </w:p>
     <w:p>
       <w:pPr>
-        <w:pStyle w:val="Kop2"/>
+        <w:jc w:val="both"/>
+      </w:pPr>
+    </w:p>
+    <w:p>
+      <w:pPr>
+        <w:jc w:val="both"/>
+      </w:pPr>
+    </w:p>
+    <w:p>
+      <w:pPr>
+        <w:jc w:val="both"/>
+      </w:pPr>
+      <w:r>
+        <w:t>The states Deactivated, Activating, Activated and Deactivating are controlled by the Controller plugin. The sub-states, suspended and resumed are controlled by the plugin self. To change these states, the API on the plugin needs to be called. For the details, see the specific plugin that have suspend and resume behavior.</w:t>
+      </w:r>
+    </w:p>
+    <w:p>
+      <w:pPr>
+        <w:widowControl/>
+        <w:spacing w:line="240" w:lineRule="auto"/>
+      </w:pPr>
+      <w:r>
+        <w:br w:type="page"/>
+      </w:r>
+    </w:p>
+    <w:p>
+      <w:pPr>
+        <w:jc w:val="both"/>
+      </w:pPr>
+    </w:p>
+    <w:p>
+      <w:pPr>
+        <w:pStyle w:val="Heading2"/>
         <w:numPr>
           <w:ilvl w:val="1"/>
           <w:numId w:val="4"/>
         </w:numPr>
       </w:pPr>
-      <w:bookmarkStart w:id="924" w:name="__DdeLink__17767_2994574191"/>
-      <w:bookmarkStart w:id="925" w:name="_Ref17379203"/>
-      <w:bookmarkStart w:id="926" w:name="_Toc17380380"/>
+      <w:bookmarkStart w:id="923" w:name="__DdeLink__17767_2994574191"/>
+      <w:bookmarkStart w:id="924" w:name="_Ref17379203"/>
+      <w:bookmarkStart w:id="925" w:name="_Toc17380380"/>
+      <w:bookmarkEnd w:id="923"/>
+      <w:r>
+        <w:t>Configuration</w:t>
+      </w:r>
       <w:bookmarkEnd w:id="924"/>
-      <w:r>
-        <w:t>Configuration</w:t>
-      </w:r>
       <w:bookmarkEnd w:id="925"/>
-      <w:bookmarkEnd w:id="926"/>
     </w:p>
     <w:p>
-      <w:bookmarkStart w:id="927" w:name="__DdeLink__17767_29945741911"/>
-      <w:bookmarkEnd w:id="927"/>
+      <w:bookmarkStart w:id="926" w:name="__DdeLink__17767_29945741911"/>
+      <w:bookmarkEnd w:id="926"/>
     </w:p>
     <w:tbl>
       <w:tblPr>
-        <w:tblStyle w:val="Tabelraster"/>
+        <w:tblStyle w:val="TableGrid"/>
         <w:tblW w:w="8931" w:type="dxa"/>
         <w:tblInd w:w="137" w:type="dxa"/>
         <w:tblCellMar>
@@ -21155,7 +21192,6 @@
               <w:pStyle w:val="Textintable"/>
             </w:pPr>
             <w:r>
-              <w:lastRenderedPageBreak/>
               <w:t>configuration</w:t>
             </w:r>
           </w:p>
@@ -21199,7 +21235,7 @@
     </w:p>
     <w:tbl>
       <w:tblPr>
-        <w:tblStyle w:val="Tabelraster"/>
+        <w:tblStyle w:val="TableGrid"/>
         <w:tblW w:w="8931" w:type="dxa"/>
         <w:tblInd w:w="137" w:type="dxa"/>
         <w:tblCellMar>
@@ -21434,31 +21470,31 @@
     </w:tbl>
     <w:p>
       <w:pPr>
-        <w:pStyle w:val="Kop2"/>
+        <w:pStyle w:val="Heading2"/>
         <w:numPr>
           <w:ilvl w:val="1"/>
           <w:numId w:val="4"/>
         </w:numPr>
       </w:pPr>
-      <w:bookmarkStart w:id="928" w:name="_Toc370376426"/>
-      <w:bookmarkStart w:id="929" w:name="_Toc496167972"/>
-      <w:bookmarkStart w:id="930" w:name="_Toc527025473"/>
-      <w:bookmarkStart w:id="931" w:name="_Toc17380381"/>
+      <w:bookmarkStart w:id="927" w:name="_Toc370376426"/>
+      <w:bookmarkStart w:id="928" w:name="_Toc496167972"/>
+      <w:bookmarkStart w:id="929" w:name="_Toc527025473"/>
+      <w:bookmarkStart w:id="930" w:name="_Toc17380381"/>
+      <w:bookmarkEnd w:id="927"/>
       <w:bookmarkEnd w:id="928"/>
       <w:bookmarkEnd w:id="929"/>
+      <w:r>
+        <w:t>Application Programming Interface (API)</w:t>
+      </w:r>
+      <w:bookmarkStart w:id="931" w:name="_Toc527025474"/>
+      <w:bookmarkStart w:id="932" w:name="_Toc370376427"/>
       <w:bookmarkEnd w:id="930"/>
-      <w:r>
-        <w:t>Application Programming Interface (API)</w:t>
-      </w:r>
-      <w:bookmarkStart w:id="932" w:name="_Toc527025474"/>
-      <w:bookmarkStart w:id="933" w:name="_Toc370376427"/>
       <w:bookmarkEnd w:id="931"/>
       <w:bookmarkEnd w:id="932"/>
-      <w:bookmarkEnd w:id="933"/>
     </w:p>
     <w:p>
       <w:pPr>
-        <w:pStyle w:val="Kop3"/>
+        <w:pStyle w:val="Heading3"/>
         <w:numPr>
           <w:ilvl w:val="2"/>
           <w:numId w:val="4"/>
@@ -21473,7 +21509,7 @@
       <w:r>
         <w:fldChar w:fldCharType="separate"/>
       </w:r>
-      <w:bookmarkStart w:id="934" w:name="_Toc17380382"/>
+      <w:bookmarkStart w:id="933" w:name="_Toc17380382"/>
       <w:proofErr w:type="spellStart"/>
       <w:r>
         <w:t>WPEFramework</w:t>
@@ -21482,12 +21518,12 @@
       <w:r>
         <w:fldChar w:fldCharType="end"/>
       </w:r>
-      <w:bookmarkStart w:id="935" w:name="_Toc527025475"/>
+      <w:bookmarkStart w:id="934" w:name="_Toc527025475"/>
       <w:r>
         <w:t xml:space="preserve"> status information</w:t>
       </w:r>
+      <w:bookmarkEnd w:id="933"/>
       <w:bookmarkEnd w:id="934"/>
-      <w:bookmarkEnd w:id="935"/>
     </w:p>
     <w:p>
       <w:pPr>
@@ -21499,7 +21535,7 @@
     </w:p>
     <w:tbl>
       <w:tblPr>
-        <w:tblStyle w:val="Tabelraster"/>
+        <w:tblStyle w:val="TableGrid"/>
         <w:tblW w:w="8931" w:type="dxa"/>
         <w:tblInd w:w="137" w:type="dxa"/>
         <w:tblCellMar>
@@ -21670,21 +21706,21 @@
     <w:p/>
     <w:p>
       <w:pPr>
-        <w:pStyle w:val="Kop3"/>
+        <w:pStyle w:val="Heading3"/>
         <w:numPr>
           <w:ilvl w:val="2"/>
           <w:numId w:val="4"/>
         </w:numPr>
       </w:pPr>
-      <w:bookmarkStart w:id="936" w:name="_Toc370376429"/>
-      <w:bookmarkStart w:id="937" w:name="_Toc527025476"/>
-      <w:bookmarkStart w:id="938" w:name="_Toc17380383"/>
+      <w:bookmarkStart w:id="935" w:name="_Toc370376429"/>
+      <w:bookmarkStart w:id="936" w:name="_Toc527025476"/>
+      <w:bookmarkStart w:id="937" w:name="_Toc17380383"/>
+      <w:bookmarkEnd w:id="935"/>
+      <w:r>
+        <w:t>Plugin Information</w:t>
+      </w:r>
       <w:bookmarkEnd w:id="936"/>
-      <w:r>
-        <w:t>Plugin Information</w:t>
-      </w:r>
       <w:bookmarkEnd w:id="937"/>
-      <w:bookmarkEnd w:id="938"/>
     </w:p>
     <w:p>
       <w:r>
@@ -21693,7 +21729,7 @@
     </w:p>
     <w:tbl>
       <w:tblPr>
-        <w:tblStyle w:val="Tabelraster"/>
+        <w:tblStyle w:val="TableGrid"/>
         <w:tblW w:w="8931" w:type="dxa"/>
         <w:tblInd w:w="137" w:type="dxa"/>
         <w:tblCellMar>
@@ -21781,6 +21817,7 @@
               <w:pStyle w:val="Textintable"/>
             </w:pPr>
             <w:r>
+              <w:lastRenderedPageBreak/>
               <w:t>Success:</w:t>
             </w:r>
           </w:p>
@@ -21843,19 +21880,19 @@
     </w:tbl>
     <w:p>
       <w:pPr>
-        <w:pStyle w:val="Kop3"/>
+        <w:pStyle w:val="Heading3"/>
         <w:numPr>
           <w:ilvl w:val="2"/>
           <w:numId w:val="4"/>
         </w:numPr>
       </w:pPr>
-      <w:bookmarkStart w:id="939" w:name="_Toc527025477"/>
-      <w:bookmarkStart w:id="940" w:name="_Toc17380384"/>
+      <w:bookmarkStart w:id="938" w:name="_Toc527025477"/>
+      <w:bookmarkStart w:id="939" w:name="_Toc17380384"/>
       <w:r>
         <w:t>All Plugins Information</w:t>
       </w:r>
+      <w:bookmarkEnd w:id="938"/>
       <w:bookmarkEnd w:id="939"/>
-      <w:bookmarkEnd w:id="940"/>
     </w:p>
     <w:p>
       <w:r>
@@ -21865,7 +21902,7 @@
     <w:p/>
     <w:tbl>
       <w:tblPr>
-        <w:tblStyle w:val="Tabelraster"/>
+        <w:tblStyle w:val="TableGrid"/>
         <w:tblW w:w="8930" w:type="dxa"/>
         <w:tblInd w:w="171" w:type="dxa"/>
         <w:tblCellMar>
@@ -22016,21 +22053,21 @@
     </w:tbl>
     <w:p>
       <w:pPr>
-        <w:pStyle w:val="Kop3"/>
+        <w:pStyle w:val="Heading3"/>
         <w:numPr>
           <w:ilvl w:val="2"/>
           <w:numId w:val="4"/>
         </w:numPr>
       </w:pPr>
-      <w:bookmarkStart w:id="941" w:name="_Toc370376430"/>
-      <w:bookmarkStart w:id="942" w:name="_Toc527025478"/>
-      <w:bookmarkStart w:id="943" w:name="_Toc17380385"/>
+      <w:bookmarkStart w:id="940" w:name="_Toc370376430"/>
+      <w:bookmarkStart w:id="941" w:name="_Toc527025478"/>
+      <w:bookmarkStart w:id="942" w:name="_Toc17380385"/>
+      <w:bookmarkEnd w:id="940"/>
+      <w:r>
+        <w:t>Link information</w:t>
+      </w:r>
       <w:bookmarkEnd w:id="941"/>
-      <w:r>
-        <w:t>Link information</w:t>
-      </w:r>
       <w:bookmarkEnd w:id="942"/>
-      <w:bookmarkEnd w:id="943"/>
     </w:p>
     <w:p>
       <w:r>
@@ -22040,7 +22077,7 @@
     <w:p/>
     <w:tbl>
       <w:tblPr>
-        <w:tblStyle w:val="Tabelraster"/>
+        <w:tblStyle w:val="TableGrid"/>
         <w:tblW w:w="8931" w:type="dxa"/>
         <w:tblInd w:w="137" w:type="dxa"/>
         <w:tblCellMar>
@@ -22072,7 +22109,6 @@
               <w:pStyle w:val="Textintable"/>
             </w:pPr>
             <w:r>
-              <w:lastRenderedPageBreak/>
               <w:t>Request:</w:t>
             </w:r>
           </w:p>
@@ -22207,19 +22243,19 @@
     </w:tbl>
     <w:p>
       <w:pPr>
-        <w:pStyle w:val="Kop3"/>
+        <w:pStyle w:val="Heading3"/>
         <w:numPr>
           <w:ilvl w:val="2"/>
           <w:numId w:val="4"/>
         </w:numPr>
       </w:pPr>
-      <w:bookmarkStart w:id="944" w:name="_Toc527025479"/>
-      <w:bookmarkStart w:id="945" w:name="_Toc17380386"/>
+      <w:bookmarkStart w:id="943" w:name="_Toc527025479"/>
+      <w:bookmarkStart w:id="944" w:name="_Toc17380386"/>
       <w:r>
         <w:t>Environment Value</w:t>
       </w:r>
+      <w:bookmarkEnd w:id="943"/>
       <w:bookmarkEnd w:id="944"/>
-      <w:bookmarkEnd w:id="945"/>
     </w:p>
     <w:p>
       <w:r>
@@ -22229,7 +22265,7 @@
     <w:p/>
     <w:tbl>
       <w:tblPr>
-        <w:tblStyle w:val="Tabelraster"/>
+        <w:tblStyle w:val="TableGrid"/>
         <w:tblW w:w="8930" w:type="dxa"/>
         <w:tblInd w:w="171" w:type="dxa"/>
         <w:tblCellMar>
@@ -22428,19 +22464,19 @@
     </w:tbl>
     <w:p>
       <w:pPr>
-        <w:pStyle w:val="Kop3"/>
+        <w:pStyle w:val="Heading3"/>
         <w:numPr>
           <w:ilvl w:val="2"/>
           <w:numId w:val="4"/>
         </w:numPr>
       </w:pPr>
-      <w:bookmarkStart w:id="946" w:name="_Toc527025480"/>
-      <w:bookmarkStart w:id="947" w:name="_Toc17380387"/>
+      <w:bookmarkStart w:id="945" w:name="_Toc527025480"/>
+      <w:bookmarkStart w:id="946" w:name="_Toc17380387"/>
       <w:r>
         <w:t>Configuration String</w:t>
       </w:r>
+      <w:bookmarkEnd w:id="945"/>
       <w:bookmarkEnd w:id="946"/>
-      <w:bookmarkEnd w:id="947"/>
     </w:p>
     <w:p>
       <w:r>
@@ -22450,7 +22486,7 @@
     <w:p/>
     <w:tbl>
       <w:tblPr>
-        <w:tblStyle w:val="Tabelraster"/>
+        <w:tblStyle w:val="TableGrid"/>
         <w:tblW w:w="8930" w:type="dxa"/>
         <w:tblInd w:w="171" w:type="dxa"/>
         <w:tblCellMar>
@@ -22596,19 +22632,19 @@
     </w:tbl>
     <w:p>
       <w:pPr>
-        <w:pStyle w:val="Kop3"/>
+        <w:pStyle w:val="Heading3"/>
         <w:numPr>
           <w:ilvl w:val="2"/>
           <w:numId w:val="4"/>
         </w:numPr>
       </w:pPr>
-      <w:bookmarkStart w:id="948" w:name="_Toc527025481"/>
-      <w:bookmarkStart w:id="949" w:name="_Toc17380388"/>
+      <w:bookmarkStart w:id="947" w:name="_Toc527025481"/>
+      <w:bookmarkStart w:id="948" w:name="_Toc17380388"/>
       <w:r>
         <w:t>Process information</w:t>
       </w:r>
+      <w:bookmarkEnd w:id="947"/>
       <w:bookmarkEnd w:id="948"/>
-      <w:bookmarkEnd w:id="949"/>
     </w:p>
     <w:p>
       <w:r>
@@ -22618,7 +22654,7 @@
     <w:p/>
     <w:tbl>
       <w:tblPr>
-        <w:tblStyle w:val="Tabelraster"/>
+        <w:tblStyle w:val="TableGrid"/>
         <w:tblW w:w="8930" w:type="dxa"/>
         <w:tblInd w:w="171" w:type="dxa"/>
         <w:tblCellMar>
@@ -22758,19 +22794,19 @@
     </w:tbl>
     <w:p>
       <w:pPr>
-        <w:pStyle w:val="Kop3"/>
+        <w:pStyle w:val="Heading3"/>
         <w:numPr>
           <w:ilvl w:val="2"/>
           <w:numId w:val="4"/>
         </w:numPr>
       </w:pPr>
-      <w:bookmarkStart w:id="950" w:name="_Toc527025482"/>
-      <w:bookmarkStart w:id="951" w:name="_Toc17380389"/>
+      <w:bookmarkStart w:id="949" w:name="_Toc527025482"/>
+      <w:bookmarkStart w:id="950" w:name="_Toc17380389"/>
       <w:r>
         <w:t>Discovery Information</w:t>
       </w:r>
+      <w:bookmarkEnd w:id="949"/>
       <w:bookmarkEnd w:id="950"/>
-      <w:bookmarkEnd w:id="951"/>
     </w:p>
     <w:p>
       <w:r>
@@ -22779,7 +22815,7 @@
     </w:p>
     <w:tbl>
       <w:tblPr>
-        <w:tblStyle w:val="Tabelraster"/>
+        <w:tblStyle w:val="TableGrid"/>
         <w:tblW w:w="8930" w:type="dxa"/>
         <w:tblInd w:w="171" w:type="dxa"/>
         <w:tblCellMar>
@@ -22919,19 +22955,20 @@
     </w:tbl>
     <w:p>
       <w:pPr>
-        <w:pStyle w:val="Kop3"/>
+        <w:pStyle w:val="Heading3"/>
         <w:numPr>
           <w:ilvl w:val="2"/>
           <w:numId w:val="4"/>
         </w:numPr>
       </w:pPr>
-      <w:bookmarkStart w:id="952" w:name="_Toc527025483"/>
-      <w:bookmarkStart w:id="953" w:name="_Toc17380390"/>
-      <w:r>
+      <w:bookmarkStart w:id="951" w:name="_Toc527025483"/>
+      <w:bookmarkStart w:id="952" w:name="_Toc17380390"/>
+      <w:r>
+        <w:lastRenderedPageBreak/>
         <w:t>Subsystems</w:t>
       </w:r>
+      <w:bookmarkEnd w:id="951"/>
       <w:bookmarkEnd w:id="952"/>
-      <w:bookmarkEnd w:id="953"/>
     </w:p>
     <w:p>
       <w:r>
@@ -22941,7 +22978,7 @@
     <w:p/>
     <w:tbl>
       <w:tblPr>
-        <w:tblStyle w:val="Tabelraster"/>
+        <w:tblStyle w:val="TableGrid"/>
         <w:tblW w:w="8930" w:type="dxa"/>
         <w:tblInd w:w="171" w:type="dxa"/>
         <w:tblCellMar>
@@ -23086,21 +23123,21 @@
     </w:tbl>
     <w:p>
       <w:pPr>
-        <w:pStyle w:val="Kop3"/>
+        <w:pStyle w:val="Heading3"/>
         <w:numPr>
           <w:ilvl w:val="2"/>
           <w:numId w:val="4"/>
         </w:numPr>
       </w:pPr>
-      <w:bookmarkStart w:id="954" w:name="_Toc370376431"/>
-      <w:bookmarkStart w:id="955" w:name="_Toc527025484"/>
-      <w:bookmarkStart w:id="956" w:name="_Toc17380391"/>
+      <w:bookmarkStart w:id="953" w:name="_Toc370376431"/>
+      <w:bookmarkStart w:id="954" w:name="_Toc527025484"/>
+      <w:bookmarkStart w:id="955" w:name="_Toc17380391"/>
+      <w:bookmarkEnd w:id="953"/>
+      <w:r>
+        <w:t>Activate Plugin</w:t>
+      </w:r>
       <w:bookmarkEnd w:id="954"/>
-      <w:r>
-        <w:t>Activate Plugin</w:t>
-      </w:r>
       <w:bookmarkEnd w:id="955"/>
-      <w:bookmarkEnd w:id="956"/>
     </w:p>
     <w:p>
       <w:pPr>
@@ -23113,7 +23150,7 @@
     <w:p/>
     <w:tbl>
       <w:tblPr>
-        <w:tblStyle w:val="Tabelraster"/>
+        <w:tblStyle w:val="TableGrid"/>
         <w:tblW w:w="8931" w:type="dxa"/>
         <w:tblInd w:w="137" w:type="dxa"/>
         <w:tblCellMar>
@@ -23198,7 +23235,6 @@
               <w:pStyle w:val="Textintable"/>
             </w:pPr>
             <w:r>
-              <w:lastRenderedPageBreak/>
               <w:t>Success:</w:t>
             </w:r>
           </w:p>
@@ -23353,21 +23389,21 @@
     </w:tbl>
     <w:p>
       <w:pPr>
-        <w:pStyle w:val="Kop3"/>
+        <w:pStyle w:val="Heading3"/>
         <w:numPr>
           <w:ilvl w:val="2"/>
           <w:numId w:val="4"/>
         </w:numPr>
       </w:pPr>
-      <w:bookmarkStart w:id="957" w:name="_Toc370376432"/>
-      <w:bookmarkStart w:id="958" w:name="_Toc527025485"/>
-      <w:bookmarkStart w:id="959" w:name="_Toc17380392"/>
+      <w:bookmarkStart w:id="956" w:name="_Toc370376432"/>
+      <w:bookmarkStart w:id="957" w:name="_Toc527025485"/>
+      <w:bookmarkStart w:id="958" w:name="_Toc17380392"/>
+      <w:bookmarkEnd w:id="956"/>
+      <w:r>
+        <w:t>Deactivate Plugin</w:t>
+      </w:r>
       <w:bookmarkEnd w:id="957"/>
-      <w:r>
-        <w:t>Deactivate Plugin</w:t>
-      </w:r>
       <w:bookmarkEnd w:id="958"/>
-      <w:bookmarkEnd w:id="959"/>
     </w:p>
     <w:p>
       <w:pPr>
@@ -23380,7 +23416,7 @@
     <w:p/>
     <w:tbl>
       <w:tblPr>
-        <w:tblStyle w:val="Tabelraster"/>
+        <w:tblStyle w:val="TableGrid"/>
         <w:tblW w:w="8931" w:type="dxa"/>
         <w:tblInd w:w="137" w:type="dxa"/>
         <w:tblCellMar>
@@ -23547,8 +23583,8 @@
                 <w:rFonts w:ascii="Courier" w:hAnsi="Courier"/>
               </w:rPr>
             </w:pPr>
-            <w:bookmarkStart w:id="960" w:name="__DdeLink__12318_2123697851"/>
-            <w:bookmarkEnd w:id="960"/>
+            <w:bookmarkStart w:id="959" w:name="__DdeLink__12318_2123697851"/>
+            <w:bookmarkEnd w:id="959"/>
             <w:r>
               <w:rPr>
                 <w:rFonts w:ascii="Courier" w:hAnsi="Courier"/>
@@ -23596,24 +23632,24 @@
     </w:tbl>
     <w:p>
       <w:pPr>
-        <w:pStyle w:val="Kop3"/>
+        <w:pStyle w:val="Heading3"/>
         <w:numPr>
           <w:ilvl w:val="2"/>
           <w:numId w:val="4"/>
         </w:numPr>
       </w:pPr>
-      <w:bookmarkStart w:id="961" w:name="_Toc527025486"/>
-      <w:bookmarkStart w:id="962" w:name="_Toc17380393"/>
+      <w:bookmarkStart w:id="960" w:name="_Toc527025486"/>
+      <w:bookmarkStart w:id="961" w:name="_Toc17380393"/>
       <w:r>
         <w:t>Reload Configuration</w:t>
       </w:r>
+      <w:bookmarkEnd w:id="960"/>
       <w:bookmarkEnd w:id="961"/>
+      <w:r>
+        <w:t xml:space="preserve"> </w:t>
+      </w:r>
+      <w:bookmarkStart w:id="962" w:name="_Toc3703764301"/>
       <w:bookmarkEnd w:id="962"/>
-      <w:r>
-        <w:t xml:space="preserve"> </w:t>
-      </w:r>
-      <w:bookmarkStart w:id="963" w:name="_Toc3703764301"/>
-      <w:bookmarkEnd w:id="963"/>
     </w:p>
     <w:p/>
     <w:p>
@@ -23624,7 +23660,7 @@
     <w:p/>
     <w:tbl>
       <w:tblPr>
-        <w:tblStyle w:val="Tabelraster"/>
+        <w:tblStyle w:val="TableGrid"/>
         <w:tblW w:w="8931" w:type="dxa"/>
         <w:tblInd w:w="137" w:type="dxa"/>
         <w:tblCellMar>
@@ -23817,27 +23853,28 @@
     </w:tbl>
     <w:p>
       <w:pPr>
-        <w:pStyle w:val="Kop2"/>
+        <w:pStyle w:val="Heading2"/>
         <w:numPr>
           <w:ilvl w:val="1"/>
           <w:numId w:val="4"/>
         </w:numPr>
       </w:pPr>
-      <w:bookmarkStart w:id="964" w:name="_Toc370376433"/>
-      <w:bookmarkStart w:id="965" w:name="_Ref496257042"/>
-      <w:bookmarkStart w:id="966" w:name="_Ref496257033"/>
-      <w:bookmarkStart w:id="967" w:name="_Ref496256992"/>
-      <w:bookmarkStart w:id="968" w:name="_Toc527025487"/>
-      <w:bookmarkStart w:id="969" w:name="_Toc17380394"/>
+      <w:bookmarkStart w:id="963" w:name="_Toc370376433"/>
+      <w:bookmarkStart w:id="964" w:name="_Ref496257042"/>
+      <w:bookmarkStart w:id="965" w:name="_Ref496257033"/>
+      <w:bookmarkStart w:id="966" w:name="_Ref496256992"/>
+      <w:bookmarkStart w:id="967" w:name="_Toc527025487"/>
+      <w:bookmarkStart w:id="968" w:name="_Toc17380394"/>
+      <w:bookmarkEnd w:id="963"/>
       <w:bookmarkEnd w:id="964"/>
       <w:bookmarkEnd w:id="965"/>
       <w:bookmarkEnd w:id="966"/>
+      <w:r>
+        <w:lastRenderedPageBreak/>
+        <w:t>Events</w:t>
+      </w:r>
       <w:bookmarkEnd w:id="967"/>
-      <w:r>
-        <w:t>Events</w:t>
-      </w:r>
       <w:bookmarkEnd w:id="968"/>
-      <w:bookmarkEnd w:id="969"/>
     </w:p>
     <w:p>
       <w:pPr>
@@ -23855,21 +23892,21 @@
     </w:p>
     <w:p>
       <w:pPr>
-        <w:pStyle w:val="Kop3"/>
+        <w:pStyle w:val="Heading3"/>
         <w:numPr>
           <w:ilvl w:val="2"/>
           <w:numId w:val="4"/>
         </w:numPr>
       </w:pPr>
-      <w:bookmarkStart w:id="970" w:name="_Toc370376434"/>
-      <w:bookmarkStart w:id="971" w:name="_Toc527025488"/>
-      <w:bookmarkStart w:id="972" w:name="_Toc17380395"/>
+      <w:bookmarkStart w:id="969" w:name="_Toc370376434"/>
+      <w:bookmarkStart w:id="970" w:name="_Toc527025488"/>
+      <w:bookmarkStart w:id="971" w:name="_Toc17380395"/>
+      <w:bookmarkEnd w:id="969"/>
+      <w:r>
+        <w:t>Controller notification forwarder event</w:t>
+      </w:r>
       <w:bookmarkEnd w:id="970"/>
-      <w:r>
-        <w:t>Controller notification forwarder event</w:t>
-      </w:r>
       <w:bookmarkEnd w:id="971"/>
-      <w:bookmarkEnd w:id="972"/>
     </w:p>
     <w:p>
       <w:pPr>
@@ -23891,7 +23928,7 @@
     </w:p>
     <w:tbl>
       <w:tblPr>
-        <w:tblStyle w:val="Tabelraster"/>
+        <w:tblStyle w:val="TableGrid"/>
         <w:tblW w:w="8931" w:type="dxa"/>
         <w:tblInd w:w="137" w:type="dxa"/>
         <w:tblCellMar>
@@ -24010,22 +24047,21 @@
     </w:tbl>
     <w:p>
       <w:pPr>
-        <w:pStyle w:val="Kop3"/>
+        <w:pStyle w:val="Heading3"/>
         <w:numPr>
           <w:ilvl w:val="2"/>
           <w:numId w:val="4"/>
         </w:numPr>
       </w:pPr>
-      <w:bookmarkStart w:id="973" w:name="_Toc370376435"/>
-      <w:bookmarkStart w:id="974" w:name="_Toc527025489"/>
-      <w:bookmarkStart w:id="975" w:name="_Toc17380396"/>
+      <w:bookmarkStart w:id="972" w:name="_Toc370376435"/>
+      <w:bookmarkStart w:id="973" w:name="_Toc527025489"/>
+      <w:bookmarkStart w:id="974" w:name="_Toc17380396"/>
+      <w:bookmarkEnd w:id="972"/>
+      <w:r>
+        <w:t>State change event</w:t>
+      </w:r>
       <w:bookmarkEnd w:id="973"/>
-      <w:r>
-        <w:lastRenderedPageBreak/>
-        <w:t>State change event</w:t>
-      </w:r>
       <w:bookmarkEnd w:id="974"/>
-      <w:bookmarkEnd w:id="975"/>
     </w:p>
     <w:p>
       <w:pPr>
@@ -24071,7 +24107,7 @@
     </w:p>
     <w:tbl>
       <w:tblPr>
-        <w:tblStyle w:val="Tabelraster"/>
+        <w:tblStyle w:val="TableGrid"/>
         <w:tblW w:w="8931" w:type="dxa"/>
         <w:tblInd w:w="137" w:type="dxa"/>
         <w:tblCellMar>
@@ -24383,51 +24419,51 @@
     </w:tbl>
     <w:p>
       <w:pPr>
-        <w:pStyle w:val="Kop2"/>
+        <w:pStyle w:val="Heading2"/>
         <w:numPr>
           <w:ilvl w:val="1"/>
           <w:numId w:val="4"/>
         </w:numPr>
       </w:pPr>
-      <w:bookmarkStart w:id="976" w:name="_Toc370376436"/>
-      <w:bookmarkStart w:id="977" w:name="_Toc527025490"/>
-      <w:bookmarkStart w:id="978" w:name="_Toc17380397"/>
+      <w:bookmarkStart w:id="975" w:name="_Toc370376436"/>
+      <w:bookmarkStart w:id="976" w:name="_Toc527025490"/>
+      <w:bookmarkStart w:id="977" w:name="_Toc17380397"/>
+      <w:bookmarkEnd w:id="975"/>
+      <w:r>
+        <w:t>JSON definitions</w:t>
+      </w:r>
       <w:bookmarkEnd w:id="976"/>
-      <w:r>
-        <w:t>JSON definitions</w:t>
-      </w:r>
       <w:bookmarkEnd w:id="977"/>
-      <w:bookmarkEnd w:id="978"/>
     </w:p>
     <w:p>
       <w:pPr>
-        <w:pStyle w:val="Kop3"/>
+        <w:pStyle w:val="Heading3"/>
         <w:numPr>
           <w:ilvl w:val="2"/>
           <w:numId w:val="4"/>
         </w:numPr>
       </w:pPr>
-      <w:bookmarkStart w:id="979" w:name="_Toc370376437"/>
-      <w:bookmarkStart w:id="980" w:name="_Toc527025491"/>
-      <w:bookmarkStart w:id="981" w:name="_Toc17380398"/>
+      <w:bookmarkStart w:id="978" w:name="_Toc370376437"/>
+      <w:bookmarkStart w:id="979" w:name="_Toc527025491"/>
+      <w:bookmarkStart w:id="980" w:name="_Toc17380398"/>
+      <w:bookmarkEnd w:id="978"/>
+      <w:r>
+        <w:t>Plugin information (</w:t>
+      </w:r>
+      <w:proofErr w:type="spellStart"/>
+      <w:r>
+        <w:t>plugin_info</w:t>
+      </w:r>
+      <w:proofErr w:type="spellEnd"/>
+      <w:r>
+        <w:t>)</w:t>
+      </w:r>
       <w:bookmarkEnd w:id="979"/>
-      <w:r>
-        <w:t>Plugin information (</w:t>
-      </w:r>
-      <w:proofErr w:type="spellStart"/>
-      <w:r>
-        <w:t>plugin_info</w:t>
-      </w:r>
-      <w:proofErr w:type="spellEnd"/>
-      <w:r>
-        <w:t>)</w:t>
-      </w:r>
       <w:bookmarkEnd w:id="980"/>
-      <w:bookmarkEnd w:id="981"/>
     </w:p>
     <w:tbl>
       <w:tblPr>
-        <w:tblStyle w:val="Tabelraster"/>
+        <w:tblStyle w:val="TableGrid"/>
         <w:tblW w:w="8931" w:type="dxa"/>
         <w:tblInd w:w="137" w:type="dxa"/>
         <w:tblCellMar>
@@ -24661,6 +24697,7 @@
             </w:pPr>
             <w:proofErr w:type="spellStart"/>
             <w:r>
+              <w:lastRenderedPageBreak/>
               <w:t>processedobjects</w:t>
             </w:r>
             <w:proofErr w:type="spellEnd"/>
@@ -24851,33 +24888,33 @@
     </w:tbl>
     <w:p>
       <w:pPr>
-        <w:pStyle w:val="Kop3"/>
+        <w:pStyle w:val="Heading3"/>
         <w:numPr>
           <w:ilvl w:val="2"/>
           <w:numId w:val="4"/>
         </w:numPr>
       </w:pPr>
-      <w:bookmarkStart w:id="982" w:name="_Toc370376438"/>
-      <w:bookmarkStart w:id="983" w:name="_Toc527025492"/>
-      <w:bookmarkStart w:id="984" w:name="_Toc17380399"/>
+      <w:bookmarkStart w:id="981" w:name="_Toc370376438"/>
+      <w:bookmarkStart w:id="982" w:name="_Toc527025492"/>
+      <w:bookmarkStart w:id="983" w:name="_Toc17380399"/>
+      <w:bookmarkEnd w:id="981"/>
+      <w:r>
+        <w:t>Link information(</w:t>
+      </w:r>
+      <w:proofErr w:type="spellStart"/>
+      <w:r>
+        <w:t>link_info</w:t>
+      </w:r>
+      <w:proofErr w:type="spellEnd"/>
+      <w:r>
+        <w:t>)</w:t>
+      </w:r>
       <w:bookmarkEnd w:id="982"/>
-      <w:r>
-        <w:t>Link information(</w:t>
-      </w:r>
-      <w:proofErr w:type="spellStart"/>
-      <w:r>
-        <w:t>link_info</w:t>
-      </w:r>
-      <w:proofErr w:type="spellEnd"/>
-      <w:r>
-        <w:t>)</w:t>
-      </w:r>
       <w:bookmarkEnd w:id="983"/>
-      <w:bookmarkEnd w:id="984"/>
     </w:p>
     <w:tbl>
       <w:tblPr>
-        <w:tblStyle w:val="Tabelraster"/>
+        <w:tblStyle w:val="TableGrid"/>
         <w:tblW w:w="8931" w:type="dxa"/>
         <w:tblInd w:w="137" w:type="dxa"/>
         <w:tblCellMar>
@@ -25046,7 +25083,6 @@
               <w:pStyle w:val="Textintable"/>
             </w:pPr>
             <w:r>
-              <w:lastRenderedPageBreak/>
               <w:t>Id</w:t>
             </w:r>
           </w:p>
@@ -25186,7 +25222,7 @@
     </w:tbl>
     <w:p/>
     <w:sectPr>
-      <w:footerReference w:type="default" r:id="rId28"/>
+      <w:footerReference w:type="default" r:id="rId29"/>
       <w:pgSz w:w="11906" w:h="16838"/>
       <w:pgMar w:top="1361" w:right="1588" w:bottom="1702" w:left="1588" w:header="0" w:footer="708" w:gutter="0"/>
       <w:cols w:space="720"/>
@@ -25198,15 +25234,15 @@
 </file>
 
 <file path=word/comments.xml><?xml version="1.0" encoding="utf-8"?>
-<w:comments xmlns:wpc="http://schemas.microsoft.com/office/word/2010/wordprocessingCanvas" xmlns:cx="http://schemas.microsoft.com/office/drawing/2014/chartex" xmlns:cx1="http://schemas.microsoft.com/office/drawing/2015/9/8/chartex" xmlns:cx2="http://schemas.microsoft.com/office/drawing/2015/10/21/chartex" xmlns:cx3="http://schemas.microsoft.com/office/drawing/2016/5/9/chartex" xmlns:cx4="http://schemas.microsoft.com/office/drawing/2016/5/10/chartex" xmlns:cx5="http://schemas.microsoft.com/office/drawing/2016/5/11/chartex" xmlns:cx6="http://schemas.microsoft.com/office/drawing/2016/5/12/chartex" xmlns:cx7="http://schemas.microsoft.com/office/drawing/2016/5/13/chartex" xmlns:cx8="http://schemas.microsoft.com/office/drawing/2016/5/14/chartex" xmlns:mc="http://schemas.openxmlformats.org/markup-compatibility/2006" xmlns:aink="http://schemas.microsoft.com/office/drawing/2016/ink" xmlns:am3d="http://schemas.microsoft.com/office/drawing/2017/model3d" xmlns:o="urn:schemas-microsoft-com:office:office" xmlns:r="http://schemas.openxmlformats.org/officeDocument/2006/relationships" xmlns:m="http://schemas.openxmlformats.org/officeDocument/2006/math" xmlns:v="urn:schemas-microsoft-com:vml" xmlns:wp14="http://schemas.microsoft.com/office/word/2010/wordprocessingDrawing" xmlns:wp="http://schemas.openxmlformats.org/drawingml/2006/wordprocessingDrawing" xmlns:w10="urn:schemas-microsoft-com:office:word" xmlns:w="http://schemas.openxmlformats.org/wordprocessingml/2006/main" xmlns:w14="http://schemas.microsoft.com/office/word/2010/wordml" xmlns:w15="http://schemas.microsoft.com/office/word/2012/wordml" xmlns:w16cid="http://schemas.microsoft.com/office/word/2016/wordml/cid" xmlns:w16se="http://schemas.microsoft.com/office/word/2015/wordml/symex" xmlns:wpg="http://schemas.microsoft.com/office/word/2010/wordprocessingGroup" xmlns:wpi="http://schemas.microsoft.com/office/word/2010/wordprocessingInk" xmlns:wne="http://schemas.microsoft.com/office/word/2006/wordml" xmlns:wps="http://schemas.microsoft.com/office/word/2010/wordprocessingShape" mc:Ignorable="w14 w15 w16se w16cid wp14">
+<w:comments xmlns:wpc="http://schemas.microsoft.com/office/word/2010/wordprocessingCanvas" xmlns:cx="http://schemas.microsoft.com/office/drawing/2014/chartex" xmlns:cx1="http://schemas.microsoft.com/office/drawing/2015/9/8/chartex" xmlns:cx2="http://schemas.microsoft.com/office/drawing/2015/10/21/chartex" xmlns:cx3="http://schemas.microsoft.com/office/drawing/2016/5/9/chartex" xmlns:cx4="http://schemas.microsoft.com/office/drawing/2016/5/10/chartex" xmlns:cx5="http://schemas.microsoft.com/office/drawing/2016/5/11/chartex" xmlns:cx6="http://schemas.microsoft.com/office/drawing/2016/5/12/chartex" xmlns:cx7="http://schemas.microsoft.com/office/drawing/2016/5/13/chartex" xmlns:cx8="http://schemas.microsoft.com/office/drawing/2016/5/14/chartex" xmlns:mc="http://schemas.openxmlformats.org/markup-compatibility/2006" xmlns:aink="http://schemas.microsoft.com/office/drawing/2016/ink" xmlns:am3d="http://schemas.microsoft.com/office/drawing/2017/model3d" xmlns:o="urn:schemas-microsoft-com:office:office" xmlns:oel="http://schemas.microsoft.com/office/2019/extlst" xmlns:r="http://schemas.openxmlformats.org/officeDocument/2006/relationships" xmlns:m="http://schemas.openxmlformats.org/officeDocument/2006/math" xmlns:v="urn:schemas-microsoft-com:vml" xmlns:wp14="http://schemas.microsoft.com/office/word/2010/wordprocessingDrawing" xmlns:wp="http://schemas.openxmlformats.org/drawingml/2006/wordprocessingDrawing" xmlns:w10="urn:schemas-microsoft-com:office:word" xmlns:w="http://schemas.openxmlformats.org/wordprocessingml/2006/main" xmlns:w14="http://schemas.microsoft.com/office/word/2010/wordml" xmlns:w15="http://schemas.microsoft.com/office/word/2012/wordml" xmlns:w16cex="http://schemas.microsoft.com/office/word/2018/wordml/cex" xmlns:w16cid="http://schemas.microsoft.com/office/word/2016/wordml/cid" xmlns:w16="http://schemas.microsoft.com/office/word/2018/wordml" xmlns:w16sdtdh="http://schemas.microsoft.com/office/word/2020/wordml/sdtdatahash" xmlns:w16se="http://schemas.microsoft.com/office/word/2015/wordml/symex" xmlns:wpg="http://schemas.microsoft.com/office/word/2010/wordprocessingGroup" xmlns:wpi="http://schemas.microsoft.com/office/word/2010/wordprocessingInk" xmlns:wne="http://schemas.microsoft.com/office/word/2006/wordml" xmlns:wps="http://schemas.microsoft.com/office/word/2010/wordprocessingShape" mc:Ignorable="w14 w15 w16se w16cid w16 w16cex w16sdtdh wp14">
   <w:comment w:id="870" w:author="Damian Danyłko" w:date="2019-03-06T15:25:00Z" w:initials="DD">
     <w:p>
       <w:pPr>
-        <w:pStyle w:val="Tekstopmerking"/>
+        <w:pStyle w:val="CommentText"/>
       </w:pPr>
       <w:r>
         <w:rPr>
-          <w:rStyle w:val="Verwijzingopmerking"/>
+          <w:rStyle w:val="CommentReference"/>
         </w:rPr>
         <w:annotationRef/>
       </w:r>
@@ -25218,11 +25254,11 @@
   <w:comment w:id="871" w:author="Pierre Wielders" w:date="2019-03-07T09:21:00Z" w:initials="PW">
     <w:p>
       <w:pPr>
-        <w:pStyle w:val="Tekstopmerking"/>
+        <w:pStyle w:val="CommentText"/>
       </w:pPr>
       <w:r>
         <w:rPr>
-          <w:rStyle w:val="Verwijzingopmerking"/>
+          <w:rStyle w:val="CommentReference"/>
         </w:rPr>
         <w:annotationRef/>
       </w:r>
@@ -25232,7 +25268,7 @@
     </w:p>
     <w:p>
       <w:pPr>
-        <w:pStyle w:val="Tekstopmerking"/>
+        <w:pStyle w:val="CommentText"/>
       </w:pPr>
     </w:p>
   </w:comment>
@@ -25240,21 +25276,21 @@
 </file>
 
 <file path=word/commentsExtended.xml><?xml version="1.0" encoding="utf-8"?>
-<w15:commentsEx xmlns:wpc="http://schemas.microsoft.com/office/word/2010/wordprocessingCanvas" xmlns:cx="http://schemas.microsoft.com/office/drawing/2014/chartex" xmlns:cx1="http://schemas.microsoft.com/office/drawing/2015/9/8/chartex" xmlns:cx2="http://schemas.microsoft.com/office/drawing/2015/10/21/chartex" xmlns:cx3="http://schemas.microsoft.com/office/drawing/2016/5/9/chartex" xmlns:cx4="http://schemas.microsoft.com/office/drawing/2016/5/10/chartex" xmlns:cx5="http://schemas.microsoft.com/office/drawing/2016/5/11/chartex" xmlns:cx6="http://schemas.microsoft.com/office/drawing/2016/5/12/chartex" xmlns:cx7="http://schemas.microsoft.com/office/drawing/2016/5/13/chartex" xmlns:cx8="http://schemas.microsoft.com/office/drawing/2016/5/14/chartex" xmlns:mc="http://schemas.openxmlformats.org/markup-compatibility/2006" xmlns:aink="http://schemas.microsoft.com/office/drawing/2016/ink" xmlns:am3d="http://schemas.microsoft.com/office/drawing/2017/model3d" xmlns:o="urn:schemas-microsoft-com:office:office" xmlns:r="http://schemas.openxmlformats.org/officeDocument/2006/relationships" xmlns:m="http://schemas.openxmlformats.org/officeDocument/2006/math" xmlns:v="urn:schemas-microsoft-com:vml" xmlns:wp14="http://schemas.microsoft.com/office/word/2010/wordprocessingDrawing" xmlns:wp="http://schemas.openxmlformats.org/drawingml/2006/wordprocessingDrawing" xmlns:w10="urn:schemas-microsoft-com:office:word" xmlns:w="http://schemas.openxmlformats.org/wordprocessingml/2006/main" xmlns:w14="http://schemas.microsoft.com/office/word/2010/wordml" xmlns:w15="http://schemas.microsoft.com/office/word/2012/wordml" xmlns:w16cid="http://schemas.microsoft.com/office/word/2016/wordml/cid" xmlns:w16se="http://schemas.microsoft.com/office/word/2015/wordml/symex" xmlns:wpg="http://schemas.microsoft.com/office/word/2010/wordprocessingGroup" xmlns:wpi="http://schemas.microsoft.com/office/word/2010/wordprocessingInk" xmlns:wne="http://schemas.microsoft.com/office/word/2006/wordml" xmlns:wps="http://schemas.microsoft.com/office/word/2010/wordprocessingShape" mc:Ignorable="w14 w15 w16se w16cid wp14">
+<w15:commentsEx xmlns:wpc="http://schemas.microsoft.com/office/word/2010/wordprocessingCanvas" xmlns:cx="http://schemas.microsoft.com/office/drawing/2014/chartex" xmlns:cx1="http://schemas.microsoft.com/office/drawing/2015/9/8/chartex" xmlns:cx2="http://schemas.microsoft.com/office/drawing/2015/10/21/chartex" xmlns:cx3="http://schemas.microsoft.com/office/drawing/2016/5/9/chartex" xmlns:cx4="http://schemas.microsoft.com/office/drawing/2016/5/10/chartex" xmlns:cx5="http://schemas.microsoft.com/office/drawing/2016/5/11/chartex" xmlns:cx6="http://schemas.microsoft.com/office/drawing/2016/5/12/chartex" xmlns:cx7="http://schemas.microsoft.com/office/drawing/2016/5/13/chartex" xmlns:cx8="http://schemas.microsoft.com/office/drawing/2016/5/14/chartex" xmlns:mc="http://schemas.openxmlformats.org/markup-compatibility/2006" xmlns:aink="http://schemas.microsoft.com/office/drawing/2016/ink" xmlns:am3d="http://schemas.microsoft.com/office/drawing/2017/model3d" xmlns:o="urn:schemas-microsoft-com:office:office" xmlns:oel="http://schemas.microsoft.com/office/2019/extlst" xmlns:r="http://schemas.openxmlformats.org/officeDocument/2006/relationships" xmlns:m="http://schemas.openxmlformats.org/officeDocument/2006/math" xmlns:v="urn:schemas-microsoft-com:vml" xmlns:wp14="http://schemas.microsoft.com/office/word/2010/wordprocessingDrawing" xmlns:wp="http://schemas.openxmlformats.org/drawingml/2006/wordprocessingDrawing" xmlns:w10="urn:schemas-microsoft-com:office:word" xmlns:w="http://schemas.openxmlformats.org/wordprocessingml/2006/main" xmlns:w14="http://schemas.microsoft.com/office/word/2010/wordml" xmlns:w15="http://schemas.microsoft.com/office/word/2012/wordml" xmlns:w16cex="http://schemas.microsoft.com/office/word/2018/wordml/cex" xmlns:w16cid="http://schemas.microsoft.com/office/word/2016/wordml/cid" xmlns:w16="http://schemas.microsoft.com/office/word/2018/wordml" xmlns:w16sdtdh="http://schemas.microsoft.com/office/word/2020/wordml/sdtdatahash" xmlns:w16se="http://schemas.microsoft.com/office/word/2015/wordml/symex" xmlns:wpg="http://schemas.microsoft.com/office/word/2010/wordprocessingGroup" xmlns:wpi="http://schemas.microsoft.com/office/word/2010/wordprocessingInk" xmlns:wne="http://schemas.microsoft.com/office/word/2006/wordml" xmlns:wps="http://schemas.microsoft.com/office/word/2010/wordprocessingShape" mc:Ignorable="w14 w15 w16se w16cid w16 w16cex w16sdtdh wp14">
   <w15:commentEx w15:paraId="5FEFB6A0" w15:done="0"/>
   <w15:commentEx w15:paraId="5D0FFEDF" w15:paraIdParent="5FEFB6A0" w15:done="0"/>
 </w15:commentsEx>
 </file>
 
 <file path=word/commentsIds.xml><?xml version="1.0" encoding="utf-8"?>
-<w16cid:commentsIds xmlns:wpc="http://schemas.microsoft.com/office/word/2010/wordprocessingCanvas" xmlns:cx="http://schemas.microsoft.com/office/drawing/2014/chartex" xmlns:cx1="http://schemas.microsoft.com/office/drawing/2015/9/8/chartex" xmlns:cx2="http://schemas.microsoft.com/office/drawing/2015/10/21/chartex" xmlns:cx3="http://schemas.microsoft.com/office/drawing/2016/5/9/chartex" xmlns:cx4="http://schemas.microsoft.com/office/drawing/2016/5/10/chartex" xmlns:cx5="http://schemas.microsoft.com/office/drawing/2016/5/11/chartex" xmlns:cx6="http://schemas.microsoft.com/office/drawing/2016/5/12/chartex" xmlns:cx7="http://schemas.microsoft.com/office/drawing/2016/5/13/chartex" xmlns:cx8="http://schemas.microsoft.com/office/drawing/2016/5/14/chartex" xmlns:mc="http://schemas.openxmlformats.org/markup-compatibility/2006" xmlns:aink="http://schemas.microsoft.com/office/drawing/2016/ink" xmlns:am3d="http://schemas.microsoft.com/office/drawing/2017/model3d" xmlns:o="urn:schemas-microsoft-com:office:office" xmlns:r="http://schemas.openxmlformats.org/officeDocument/2006/relationships" xmlns:m="http://schemas.openxmlformats.org/officeDocument/2006/math" xmlns:v="urn:schemas-microsoft-com:vml" xmlns:wp14="http://schemas.microsoft.com/office/word/2010/wordprocessingDrawing" xmlns:wp="http://schemas.openxmlformats.org/drawingml/2006/wordprocessingDrawing" xmlns:w10="urn:schemas-microsoft-com:office:word" xmlns:w="http://schemas.openxmlformats.org/wordprocessingml/2006/main" xmlns:w14="http://schemas.microsoft.com/office/word/2010/wordml" xmlns:w15="http://schemas.microsoft.com/office/word/2012/wordml" xmlns:w16cid="http://schemas.microsoft.com/office/word/2016/wordml/cid" xmlns:w16se="http://schemas.microsoft.com/office/word/2015/wordml/symex" xmlns:wpg="http://schemas.microsoft.com/office/word/2010/wordprocessingGroup" xmlns:wpi="http://schemas.microsoft.com/office/word/2010/wordprocessingInk" xmlns:wne="http://schemas.microsoft.com/office/word/2006/wordml" xmlns:wps="http://schemas.microsoft.com/office/word/2010/wordprocessingShape" mc:Ignorable="w14 w15 w16se w16cid wp14">
+<w16cid:commentsIds xmlns:wpc="http://schemas.microsoft.com/office/word/2010/wordprocessingCanvas" xmlns:cx="http://schemas.microsoft.com/office/drawing/2014/chartex" xmlns:cx1="http://schemas.microsoft.com/office/drawing/2015/9/8/chartex" xmlns:cx2="http://schemas.microsoft.com/office/drawing/2015/10/21/chartex" xmlns:cx3="http://schemas.microsoft.com/office/drawing/2016/5/9/chartex" xmlns:cx4="http://schemas.microsoft.com/office/drawing/2016/5/10/chartex" xmlns:cx5="http://schemas.microsoft.com/office/drawing/2016/5/11/chartex" xmlns:cx6="http://schemas.microsoft.com/office/drawing/2016/5/12/chartex" xmlns:cx7="http://schemas.microsoft.com/office/drawing/2016/5/13/chartex" xmlns:cx8="http://schemas.microsoft.com/office/drawing/2016/5/14/chartex" xmlns:mc="http://schemas.openxmlformats.org/markup-compatibility/2006" xmlns:aink="http://schemas.microsoft.com/office/drawing/2016/ink" xmlns:am3d="http://schemas.microsoft.com/office/drawing/2017/model3d" xmlns:o="urn:schemas-microsoft-com:office:office" xmlns:oel="http://schemas.microsoft.com/office/2019/extlst" xmlns:r="http://schemas.openxmlformats.org/officeDocument/2006/relationships" xmlns:m="http://schemas.openxmlformats.org/officeDocument/2006/math" xmlns:v="urn:schemas-microsoft-com:vml" xmlns:wp14="http://schemas.microsoft.com/office/word/2010/wordprocessingDrawing" xmlns:wp="http://schemas.openxmlformats.org/drawingml/2006/wordprocessingDrawing" xmlns:w10="urn:schemas-microsoft-com:office:word" xmlns:w="http://schemas.openxmlformats.org/wordprocessingml/2006/main" xmlns:w14="http://schemas.microsoft.com/office/word/2010/wordml" xmlns:w15="http://schemas.microsoft.com/office/word/2012/wordml" xmlns:w16cex="http://schemas.microsoft.com/office/word/2018/wordml/cex" xmlns:w16cid="http://schemas.microsoft.com/office/word/2016/wordml/cid" xmlns:w16="http://schemas.microsoft.com/office/word/2018/wordml" xmlns:w16sdtdh="http://schemas.microsoft.com/office/word/2020/wordml/sdtdatahash" xmlns:w16se="http://schemas.microsoft.com/office/word/2015/wordml/symex" xmlns:wpg="http://schemas.microsoft.com/office/word/2010/wordprocessingGroup" xmlns:wpi="http://schemas.microsoft.com/office/word/2010/wordprocessingInk" xmlns:wne="http://schemas.microsoft.com/office/word/2006/wordml" xmlns:wps="http://schemas.microsoft.com/office/word/2010/wordprocessingShape" mc:Ignorable="w14 w15 w16se w16cid w16 w16cex w16sdtdh wp14">
   <w16cid:commentId w16cid:paraId="5FEFB6A0" w16cid:durableId="202A64D8"/>
   <w16cid:commentId w16cid:paraId="5D0FFEDF" w16cid:durableId="202B6128"/>
 </w16cid:commentsIds>
 </file>
 
 <file path=word/endnotes.xml><?xml version="1.0" encoding="utf-8"?>
-<w:endnotes xmlns:wpc="http://schemas.microsoft.com/office/word/2010/wordprocessingCanvas" xmlns:cx="http://schemas.microsoft.com/office/drawing/2014/chartex" xmlns:cx1="http://schemas.microsoft.com/office/drawing/2015/9/8/chartex" xmlns:cx2="http://schemas.microsoft.com/office/drawing/2015/10/21/chartex" xmlns:cx3="http://schemas.microsoft.com/office/drawing/2016/5/9/chartex" xmlns:cx4="http://schemas.microsoft.com/office/drawing/2016/5/10/chartex" xmlns:cx5="http://schemas.microsoft.com/office/drawing/2016/5/11/chartex" xmlns:cx6="http://schemas.microsoft.com/office/drawing/2016/5/12/chartex" xmlns:cx7="http://schemas.microsoft.com/office/drawing/2016/5/13/chartex" xmlns:cx8="http://schemas.microsoft.com/office/drawing/2016/5/14/chartex" xmlns:mc="http://schemas.openxmlformats.org/markup-compatibility/2006" xmlns:aink="http://schemas.microsoft.com/office/drawing/2016/ink" xmlns:am3d="http://schemas.microsoft.com/office/drawing/2017/model3d" xmlns:o="urn:schemas-microsoft-com:office:office" xmlns:r="http://schemas.openxmlformats.org/officeDocument/2006/relationships" xmlns:m="http://schemas.openxmlformats.org/officeDocument/2006/math" xmlns:v="urn:schemas-microsoft-com:vml" xmlns:wp14="http://schemas.microsoft.com/office/word/2010/wordprocessingDrawing" xmlns:wp="http://schemas.openxmlformats.org/drawingml/2006/wordprocessingDrawing" xmlns:w10="urn:schemas-microsoft-com:office:word" xmlns:w="http://schemas.openxmlformats.org/wordprocessingml/2006/main" xmlns:w14="http://schemas.microsoft.com/office/word/2010/wordml" xmlns:w15="http://schemas.microsoft.com/office/word/2012/wordml" xmlns:w16cid="http://schemas.microsoft.com/office/word/2016/wordml/cid" xmlns:w16se="http://schemas.microsoft.com/office/word/2015/wordml/symex" xmlns:wpg="http://schemas.microsoft.com/office/word/2010/wordprocessingGroup" xmlns:wpi="http://schemas.microsoft.com/office/word/2010/wordprocessingInk" xmlns:wne="http://schemas.microsoft.com/office/word/2006/wordml" xmlns:wps="http://schemas.microsoft.com/office/word/2010/wordprocessingShape" mc:Ignorable="w14 w15 w16se w16cid wp14">
+<w:endnotes xmlns:wpc="http://schemas.microsoft.com/office/word/2010/wordprocessingCanvas" xmlns:cx="http://schemas.microsoft.com/office/drawing/2014/chartex" xmlns:cx1="http://schemas.microsoft.com/office/drawing/2015/9/8/chartex" xmlns:cx2="http://schemas.microsoft.com/office/drawing/2015/10/21/chartex" xmlns:cx3="http://schemas.microsoft.com/office/drawing/2016/5/9/chartex" xmlns:cx4="http://schemas.microsoft.com/office/drawing/2016/5/10/chartex" xmlns:cx5="http://schemas.microsoft.com/office/drawing/2016/5/11/chartex" xmlns:cx6="http://schemas.microsoft.com/office/drawing/2016/5/12/chartex" xmlns:cx7="http://schemas.microsoft.com/office/drawing/2016/5/13/chartex" xmlns:cx8="http://schemas.microsoft.com/office/drawing/2016/5/14/chartex" xmlns:mc="http://schemas.openxmlformats.org/markup-compatibility/2006" xmlns:aink="http://schemas.microsoft.com/office/drawing/2016/ink" xmlns:am3d="http://schemas.microsoft.com/office/drawing/2017/model3d" xmlns:o="urn:schemas-microsoft-com:office:office" xmlns:oel="http://schemas.microsoft.com/office/2019/extlst" xmlns:r="http://schemas.openxmlformats.org/officeDocument/2006/relationships" xmlns:m="http://schemas.openxmlformats.org/officeDocument/2006/math" xmlns:v="urn:schemas-microsoft-com:vml" xmlns:wp14="http://schemas.microsoft.com/office/word/2010/wordprocessingDrawing" xmlns:wp="http://schemas.openxmlformats.org/drawingml/2006/wordprocessingDrawing" xmlns:w10="urn:schemas-microsoft-com:office:word" xmlns:w="http://schemas.openxmlformats.org/wordprocessingml/2006/main" xmlns:w14="http://schemas.microsoft.com/office/word/2010/wordml" xmlns:w15="http://schemas.microsoft.com/office/word/2012/wordml" xmlns:w16cex="http://schemas.microsoft.com/office/word/2018/wordml/cex" xmlns:w16cid="http://schemas.microsoft.com/office/word/2016/wordml/cid" xmlns:w16="http://schemas.microsoft.com/office/word/2018/wordml" xmlns:w16sdtdh="http://schemas.microsoft.com/office/word/2020/wordml/sdtdatahash" xmlns:w16se="http://schemas.microsoft.com/office/word/2015/wordml/symex" xmlns:wpg="http://schemas.microsoft.com/office/word/2010/wordprocessingGroup" xmlns:wpi="http://schemas.microsoft.com/office/word/2010/wordprocessingInk" xmlns:wne="http://schemas.microsoft.com/office/word/2006/wordml" xmlns:wps="http://schemas.microsoft.com/office/word/2010/wordprocessingShape" mc:Ignorable="w14 w15 w16se w16cid w16 w16cex w16sdtdh wp14">
   <w:endnote w:type="separator" w:id="-1">
     <w:p>
       <w:pPr>
@@ -25279,10 +25315,10 @@
 </file>
 
 <file path=word/footer1.xml><?xml version="1.0" encoding="utf-8"?>
-<w:ftr xmlns:wpc="http://schemas.microsoft.com/office/word/2010/wordprocessingCanvas" xmlns:cx="http://schemas.microsoft.com/office/drawing/2014/chartex" xmlns:cx1="http://schemas.microsoft.com/office/drawing/2015/9/8/chartex" xmlns:cx2="http://schemas.microsoft.com/office/drawing/2015/10/21/chartex" xmlns:cx3="http://schemas.microsoft.com/office/drawing/2016/5/9/chartex" xmlns:cx4="http://schemas.microsoft.com/office/drawing/2016/5/10/chartex" xmlns:cx5="http://schemas.microsoft.com/office/drawing/2016/5/11/chartex" xmlns:cx6="http://schemas.microsoft.com/office/drawing/2016/5/12/chartex" xmlns:cx7="http://schemas.microsoft.com/office/drawing/2016/5/13/chartex" xmlns:cx8="http://schemas.microsoft.com/office/drawing/2016/5/14/chartex" xmlns:mc="http://schemas.openxmlformats.org/markup-compatibility/2006" xmlns:aink="http://schemas.microsoft.com/office/drawing/2016/ink" xmlns:am3d="http://schemas.microsoft.com/office/drawing/2017/model3d" xmlns:o="urn:schemas-microsoft-com:office:office" xmlns:r="http://schemas.openxmlformats.org/officeDocument/2006/relationships" xmlns:m="http://schemas.openxmlformats.org/officeDocument/2006/math" xmlns:v="urn:schemas-microsoft-com:vml" xmlns:wp14="http://schemas.microsoft.com/office/word/2010/wordprocessingDrawing" xmlns:wp="http://schemas.openxmlformats.org/drawingml/2006/wordprocessingDrawing" xmlns:w10="urn:schemas-microsoft-com:office:word" xmlns:w="http://schemas.openxmlformats.org/wordprocessingml/2006/main" xmlns:w14="http://schemas.microsoft.com/office/word/2010/wordml" xmlns:w15="http://schemas.microsoft.com/office/word/2012/wordml" xmlns:w16cid="http://schemas.microsoft.com/office/word/2016/wordml/cid" xmlns:w16se="http://schemas.microsoft.com/office/word/2015/wordml/symex" xmlns:wpg="http://schemas.microsoft.com/office/word/2010/wordprocessingGroup" xmlns:wpi="http://schemas.microsoft.com/office/word/2010/wordprocessingInk" xmlns:wne="http://schemas.microsoft.com/office/word/2006/wordml" xmlns:wps="http://schemas.microsoft.com/office/word/2010/wordprocessingShape" mc:Ignorable="w14 w15 w16se w16cid wp14">
+<w:ftr xmlns:wpc="http://schemas.microsoft.com/office/word/2010/wordprocessingCanvas" xmlns:cx="http://schemas.microsoft.com/office/drawing/2014/chartex" xmlns:cx1="http://schemas.microsoft.com/office/drawing/2015/9/8/chartex" xmlns:cx2="http://schemas.microsoft.com/office/drawing/2015/10/21/chartex" xmlns:cx3="http://schemas.microsoft.com/office/drawing/2016/5/9/chartex" xmlns:cx4="http://schemas.microsoft.com/office/drawing/2016/5/10/chartex" xmlns:cx5="http://schemas.microsoft.com/office/drawing/2016/5/11/chartex" xmlns:cx6="http://schemas.microsoft.com/office/drawing/2016/5/12/chartex" xmlns:cx7="http://schemas.microsoft.com/office/drawing/2016/5/13/chartex" xmlns:cx8="http://schemas.microsoft.com/office/drawing/2016/5/14/chartex" xmlns:mc="http://schemas.openxmlformats.org/markup-compatibility/2006" xmlns:aink="http://schemas.microsoft.com/office/drawing/2016/ink" xmlns:am3d="http://schemas.microsoft.com/office/drawing/2017/model3d" xmlns:o="urn:schemas-microsoft-com:office:office" xmlns:oel="http://schemas.microsoft.com/office/2019/extlst" xmlns:r="http://schemas.openxmlformats.org/officeDocument/2006/relationships" xmlns:m="http://schemas.openxmlformats.org/officeDocument/2006/math" xmlns:v="urn:schemas-microsoft-com:vml" xmlns:wp14="http://schemas.microsoft.com/office/word/2010/wordprocessingDrawing" xmlns:wp="http://schemas.openxmlformats.org/drawingml/2006/wordprocessingDrawing" xmlns:w10="urn:schemas-microsoft-com:office:word" xmlns:w="http://schemas.openxmlformats.org/wordprocessingml/2006/main" xmlns:w14="http://schemas.microsoft.com/office/word/2010/wordml" xmlns:w15="http://schemas.microsoft.com/office/word/2012/wordml" xmlns:w16cex="http://schemas.microsoft.com/office/word/2018/wordml/cex" xmlns:w16cid="http://schemas.microsoft.com/office/word/2016/wordml/cid" xmlns:w16="http://schemas.microsoft.com/office/word/2018/wordml" xmlns:w16sdtdh="http://schemas.microsoft.com/office/word/2020/wordml/sdtdatahash" xmlns:w16se="http://schemas.microsoft.com/office/word/2015/wordml/symex" xmlns:wpg="http://schemas.microsoft.com/office/word/2010/wordprocessingGroup" xmlns:wpi="http://schemas.microsoft.com/office/word/2010/wordprocessingInk" xmlns:wne="http://schemas.microsoft.com/office/word/2006/wordml" xmlns:wps="http://schemas.microsoft.com/office/word/2010/wordprocessingShape" mc:Ignorable="w14 w15 w16se w16cid w16 w16cex w16sdtdh wp14">
   <w:p>
     <w:pPr>
-      <w:pStyle w:val="Voettekst"/>
+      <w:pStyle w:val="Footer"/>
       <w:tabs>
         <w:tab w:val="clear" w:pos="4703"/>
         <w:tab w:val="clear" w:pos="9406"/>
@@ -25385,7 +25421,7 @@
                       <w:txbxContent>
                         <w:p>
                           <w:pPr>
-                            <w:pStyle w:val="Voettekst"/>
+                            <w:pStyle w:val="Footer"/>
                             <w:tabs>
                               <w:tab w:val="center" w:pos="4182"/>
                             </w:tabs>
@@ -25769,7 +25805,7 @@
 </file>
 
 <file path=word/footnotes.xml><?xml version="1.0" encoding="utf-8"?>
-<w:footnotes xmlns:wpc="http://schemas.microsoft.com/office/word/2010/wordprocessingCanvas" xmlns:cx="http://schemas.microsoft.com/office/drawing/2014/chartex" xmlns:cx1="http://schemas.microsoft.com/office/drawing/2015/9/8/chartex" xmlns:cx2="http://schemas.microsoft.com/office/drawing/2015/10/21/chartex" xmlns:cx3="http://schemas.microsoft.com/office/drawing/2016/5/9/chartex" xmlns:cx4="http://schemas.microsoft.com/office/drawing/2016/5/10/chartex" xmlns:cx5="http://schemas.microsoft.com/office/drawing/2016/5/11/chartex" xmlns:cx6="http://schemas.microsoft.com/office/drawing/2016/5/12/chartex" xmlns:cx7="http://schemas.microsoft.com/office/drawing/2016/5/13/chartex" xmlns:cx8="http://schemas.microsoft.com/office/drawing/2016/5/14/chartex" xmlns:mc="http://schemas.openxmlformats.org/markup-compatibility/2006" xmlns:aink="http://schemas.microsoft.com/office/drawing/2016/ink" xmlns:am3d="http://schemas.microsoft.com/office/drawing/2017/model3d" xmlns:o="urn:schemas-microsoft-com:office:office" xmlns:r="http://schemas.openxmlformats.org/officeDocument/2006/relationships" xmlns:m="http://schemas.openxmlformats.org/officeDocument/2006/math" xmlns:v="urn:schemas-microsoft-com:vml" xmlns:wp14="http://schemas.microsoft.com/office/word/2010/wordprocessingDrawing" xmlns:wp="http://schemas.openxmlformats.org/drawingml/2006/wordprocessingDrawing" xmlns:w10="urn:schemas-microsoft-com:office:word" xmlns:w="http://schemas.openxmlformats.org/wordprocessingml/2006/main" xmlns:w14="http://schemas.microsoft.com/office/word/2010/wordml" xmlns:w15="http://schemas.microsoft.com/office/word/2012/wordml" xmlns:w16cid="http://schemas.microsoft.com/office/word/2016/wordml/cid" xmlns:w16se="http://schemas.microsoft.com/office/word/2015/wordml/symex" xmlns:wpg="http://schemas.microsoft.com/office/word/2010/wordprocessingGroup" xmlns:wpi="http://schemas.microsoft.com/office/word/2010/wordprocessingInk" xmlns:wne="http://schemas.microsoft.com/office/word/2006/wordml" xmlns:wps="http://schemas.microsoft.com/office/word/2010/wordprocessingShape" mc:Ignorable="w14 w15 w16se w16cid wp14">
+<w:footnotes xmlns:wpc="http://schemas.microsoft.com/office/word/2010/wordprocessingCanvas" xmlns:cx="http://schemas.microsoft.com/office/drawing/2014/chartex" xmlns:cx1="http://schemas.microsoft.com/office/drawing/2015/9/8/chartex" xmlns:cx2="http://schemas.microsoft.com/office/drawing/2015/10/21/chartex" xmlns:cx3="http://schemas.microsoft.com/office/drawing/2016/5/9/chartex" xmlns:cx4="http://schemas.microsoft.com/office/drawing/2016/5/10/chartex" xmlns:cx5="http://schemas.microsoft.com/office/drawing/2016/5/11/chartex" xmlns:cx6="http://schemas.microsoft.com/office/drawing/2016/5/12/chartex" xmlns:cx7="http://schemas.microsoft.com/office/drawing/2016/5/13/chartex" xmlns:cx8="http://schemas.microsoft.com/office/drawing/2016/5/14/chartex" xmlns:mc="http://schemas.openxmlformats.org/markup-compatibility/2006" xmlns:aink="http://schemas.microsoft.com/office/drawing/2016/ink" xmlns:am3d="http://schemas.microsoft.com/office/drawing/2017/model3d" xmlns:o="urn:schemas-microsoft-com:office:office" xmlns:oel="http://schemas.microsoft.com/office/2019/extlst" xmlns:r="http://schemas.openxmlformats.org/officeDocument/2006/relationships" xmlns:m="http://schemas.openxmlformats.org/officeDocument/2006/math" xmlns:v="urn:schemas-microsoft-com:vml" xmlns:wp14="http://schemas.microsoft.com/office/word/2010/wordprocessingDrawing" xmlns:wp="http://schemas.openxmlformats.org/drawingml/2006/wordprocessingDrawing" xmlns:w10="urn:schemas-microsoft-com:office:word" xmlns:w="http://schemas.openxmlformats.org/wordprocessingml/2006/main" xmlns:w14="http://schemas.microsoft.com/office/word/2010/wordml" xmlns:w15="http://schemas.microsoft.com/office/word/2012/wordml" xmlns:w16cex="http://schemas.microsoft.com/office/word/2018/wordml/cex" xmlns:w16cid="http://schemas.microsoft.com/office/word/2016/wordml/cid" xmlns:w16="http://schemas.microsoft.com/office/word/2018/wordml" xmlns:w16sdtdh="http://schemas.microsoft.com/office/word/2020/wordml/sdtdatahash" xmlns:w16se="http://schemas.microsoft.com/office/word/2015/wordml/symex" xmlns:wpg="http://schemas.microsoft.com/office/word/2010/wordprocessingGroup" xmlns:wpi="http://schemas.microsoft.com/office/word/2010/wordprocessingInk" xmlns:wne="http://schemas.microsoft.com/office/word/2006/wordml" xmlns:wps="http://schemas.microsoft.com/office/word/2010/wordprocessingShape" mc:Ignorable="w14 w15 w16se w16cid w16 w16cex w16sdtdh wp14">
   <w:footnote w:type="separator" w:id="-1">
     <w:p>
       <w:pPr>
@@ -25794,7 +25830,7 @@
 </file>
 
 <file path=word/numbering.xml><?xml version="1.0" encoding="utf-8"?>
-<w:numbering xmlns:wpc="http://schemas.microsoft.com/office/word/2010/wordprocessingCanvas" xmlns:cx="http://schemas.microsoft.com/office/drawing/2014/chartex" xmlns:cx1="http://schemas.microsoft.com/office/drawing/2015/9/8/chartex" xmlns:cx2="http://schemas.microsoft.com/office/drawing/2015/10/21/chartex" xmlns:cx3="http://schemas.microsoft.com/office/drawing/2016/5/9/chartex" xmlns:cx4="http://schemas.microsoft.com/office/drawing/2016/5/10/chartex" xmlns:cx5="http://schemas.microsoft.com/office/drawing/2016/5/11/chartex" xmlns:cx6="http://schemas.microsoft.com/office/drawing/2016/5/12/chartex" xmlns:cx7="http://schemas.microsoft.com/office/drawing/2016/5/13/chartex" xmlns:cx8="http://schemas.microsoft.com/office/drawing/2016/5/14/chartex" xmlns:mc="http://schemas.openxmlformats.org/markup-compatibility/2006" xmlns:aink="http://schemas.microsoft.com/office/drawing/2016/ink" xmlns:am3d="http://schemas.microsoft.com/office/drawing/2017/model3d" xmlns:o="urn:schemas-microsoft-com:office:office" xmlns:r="http://schemas.openxmlformats.org/officeDocument/2006/relationships" xmlns:m="http://schemas.openxmlformats.org/officeDocument/2006/math" xmlns:v="urn:schemas-microsoft-com:vml" xmlns:wp14="http://schemas.microsoft.com/office/word/2010/wordprocessingDrawing" xmlns:wp="http://schemas.openxmlformats.org/drawingml/2006/wordprocessingDrawing" xmlns:w10="urn:schemas-microsoft-com:office:word" xmlns:w="http://schemas.openxmlformats.org/wordprocessingml/2006/main" xmlns:w14="http://schemas.microsoft.com/office/word/2010/wordml" xmlns:w15="http://schemas.microsoft.com/office/word/2012/wordml" xmlns:w16cid="http://schemas.microsoft.com/office/word/2016/wordml/cid" xmlns:w16se="http://schemas.microsoft.com/office/word/2015/wordml/symex" xmlns:wpg="http://schemas.microsoft.com/office/word/2010/wordprocessingGroup" xmlns:wpi="http://schemas.microsoft.com/office/word/2010/wordprocessingInk" xmlns:wne="http://schemas.microsoft.com/office/word/2006/wordml" xmlns:wps="http://schemas.microsoft.com/office/word/2010/wordprocessingShape" mc:Ignorable="w14 w15 w16se w16cid wp14">
+<w:numbering xmlns:wpc="http://schemas.microsoft.com/office/word/2010/wordprocessingCanvas" xmlns:cx="http://schemas.microsoft.com/office/drawing/2014/chartex" xmlns:cx1="http://schemas.microsoft.com/office/drawing/2015/9/8/chartex" xmlns:cx2="http://schemas.microsoft.com/office/drawing/2015/10/21/chartex" xmlns:cx3="http://schemas.microsoft.com/office/drawing/2016/5/9/chartex" xmlns:cx4="http://schemas.microsoft.com/office/drawing/2016/5/10/chartex" xmlns:cx5="http://schemas.microsoft.com/office/drawing/2016/5/11/chartex" xmlns:cx6="http://schemas.microsoft.com/office/drawing/2016/5/12/chartex" xmlns:cx7="http://schemas.microsoft.com/office/drawing/2016/5/13/chartex" xmlns:cx8="http://schemas.microsoft.com/office/drawing/2016/5/14/chartex" xmlns:mc="http://schemas.openxmlformats.org/markup-compatibility/2006" xmlns:aink="http://schemas.microsoft.com/office/drawing/2016/ink" xmlns:am3d="http://schemas.microsoft.com/office/drawing/2017/model3d" xmlns:o="urn:schemas-microsoft-com:office:office" xmlns:oel="http://schemas.microsoft.com/office/2019/extlst" xmlns:r="http://schemas.openxmlformats.org/officeDocument/2006/relationships" xmlns:m="http://schemas.openxmlformats.org/officeDocument/2006/math" xmlns:v="urn:schemas-microsoft-com:vml" xmlns:wp14="http://schemas.microsoft.com/office/word/2010/wordprocessingDrawing" xmlns:wp="http://schemas.openxmlformats.org/drawingml/2006/wordprocessingDrawing" xmlns:w10="urn:schemas-microsoft-com:office:word" xmlns:w="http://schemas.openxmlformats.org/wordprocessingml/2006/main" xmlns:w14="http://schemas.microsoft.com/office/word/2010/wordml" xmlns:w15="http://schemas.microsoft.com/office/word/2012/wordml" xmlns:w16cex="http://schemas.microsoft.com/office/word/2018/wordml/cex" xmlns:w16cid="http://schemas.microsoft.com/office/word/2016/wordml/cid" xmlns:w16="http://schemas.microsoft.com/office/word/2018/wordml" xmlns:w16sdtdh="http://schemas.microsoft.com/office/word/2020/wordml/sdtdatahash" xmlns:w16se="http://schemas.microsoft.com/office/word/2015/wordml/symex" xmlns:wpg="http://schemas.microsoft.com/office/word/2010/wordprocessingGroup" xmlns:wpi="http://schemas.microsoft.com/office/word/2010/wordprocessingInk" xmlns:wne="http://schemas.microsoft.com/office/word/2006/wordml" xmlns:wps="http://schemas.microsoft.com/office/word/2010/wordprocessingShape" mc:Ignorable="w14 w15 w16se w16cid w16 w16cex w16sdtdh wp14">
   <w:abstractNum w:abstractNumId="0" w15:restartNumberingAfterBreak="0">
     <w:nsid w:val="05455A16"/>
     <w:multiLevelType w:val="multilevel"/>
@@ -26299,7 +26335,7 @@
     <w:lvl w:ilvl="0">
       <w:start w:val="1"/>
       <w:numFmt w:val="decimal"/>
-      <w:pStyle w:val="Kop1"/>
+      <w:pStyle w:val="Heading1"/>
       <w:lvlText w:val="%1."/>
       <w:lvlJc w:val="left"/>
       <w:pPr>
@@ -26309,7 +26345,7 @@
     <w:lvl w:ilvl="1">
       <w:start w:val="1"/>
       <w:numFmt w:val="decimal"/>
-      <w:pStyle w:val="Kop2"/>
+      <w:pStyle w:val="Heading2"/>
       <w:lvlText w:val="%1.%2"/>
       <w:lvlJc w:val="left"/>
       <w:pPr>
@@ -26319,7 +26355,7 @@
     <w:lvl w:ilvl="2">
       <w:start w:val="1"/>
       <w:numFmt w:val="decimal"/>
-      <w:pStyle w:val="Kop3"/>
+      <w:pStyle w:val="Heading3"/>
       <w:lvlText w:val="%1.%2.%3"/>
       <w:lvlJc w:val="left"/>
       <w:pPr>
@@ -26329,7 +26365,7 @@
     <w:lvl w:ilvl="3">
       <w:start w:val="1"/>
       <w:numFmt w:val="decimal"/>
-      <w:pStyle w:val="Kop4"/>
+      <w:pStyle w:val="Heading4"/>
       <w:lvlText w:val="%1.%2.%3.%4"/>
       <w:lvlJc w:val="left"/>
       <w:pPr>
@@ -26339,7 +26375,7 @@
     <w:lvl w:ilvl="4">
       <w:start w:val="1"/>
       <w:numFmt w:val="decimal"/>
-      <w:pStyle w:val="Kop5"/>
+      <w:pStyle w:val="Heading5"/>
       <w:lvlText w:val="%1.%2.%3.%4.%5"/>
       <w:lvlJc w:val="left"/>
       <w:pPr>
@@ -26349,7 +26385,7 @@
     <w:lvl w:ilvl="5">
       <w:start w:val="1"/>
       <w:numFmt w:val="decimal"/>
-      <w:pStyle w:val="Kop6"/>
+      <w:pStyle w:val="Heading6"/>
       <w:lvlText w:val="%1.%2.%3.%4.%5.%6"/>
       <w:lvlJc w:val="left"/>
       <w:pPr>
@@ -26359,7 +26395,7 @@
     <w:lvl w:ilvl="6">
       <w:start w:val="1"/>
       <w:numFmt w:val="decimal"/>
-      <w:pStyle w:val="Kop7"/>
+      <w:pStyle w:val="Heading7"/>
       <w:lvlText w:val="%1.%2.%3.%4.%5.%6.%7"/>
       <w:lvlJc w:val="left"/>
       <w:pPr>
@@ -26369,7 +26405,7 @@
     <w:lvl w:ilvl="7">
       <w:start w:val="1"/>
       <w:numFmt w:val="decimal"/>
-      <w:pStyle w:val="Kop8"/>
+      <w:pStyle w:val="Heading8"/>
       <w:lvlText w:val="%1.%2.%3.%4.%5.%6.%7.%8"/>
       <w:lvlJc w:val="left"/>
       <w:pPr>
@@ -26379,7 +26415,7 @@
     <w:lvl w:ilvl="8">
       <w:start w:val="1"/>
       <w:numFmt w:val="decimal"/>
-      <w:pStyle w:val="Kop9"/>
+      <w:pStyle w:val="Heading9"/>
       <w:lvlText w:val="%1.%2.%3.%4.%5.%6.%7.%8.%9"/>
       <w:lvlJc w:val="left"/>
       <w:pPr>
@@ -26887,38 +26923,38 @@
       </w:rPr>
     </w:lvl>
   </w:abstractNum>
-  <w:num w:numId="1">
+  <w:num w:numId="1" w16cid:durableId="246307175">
     <w:abstractNumId w:val="4"/>
   </w:num>
-  <w:num w:numId="2">
+  <w:num w:numId="2" w16cid:durableId="952133680">
     <w:abstractNumId w:val="5"/>
   </w:num>
-  <w:num w:numId="3">
+  <w:num w:numId="3" w16cid:durableId="1146120228">
     <w:abstractNumId w:val="2"/>
   </w:num>
-  <w:num w:numId="4">
+  <w:num w:numId="4" w16cid:durableId="2012637633">
     <w:abstractNumId w:val="0"/>
   </w:num>
-  <w:num w:numId="5">
+  <w:num w:numId="5" w16cid:durableId="1228106114">
     <w:abstractNumId w:val="6"/>
   </w:num>
-  <w:num w:numId="6">
+  <w:num w:numId="6" w16cid:durableId="1034237446">
     <w:abstractNumId w:val="8"/>
   </w:num>
-  <w:num w:numId="7">
+  <w:num w:numId="7" w16cid:durableId="46757154">
     <w:abstractNumId w:val="3"/>
   </w:num>
-  <w:num w:numId="8">
+  <w:num w:numId="8" w16cid:durableId="1112439284">
     <w:abstractNumId w:val="1"/>
   </w:num>
-  <w:num w:numId="9">
+  <w:num w:numId="9" w16cid:durableId="529801472">
     <w:abstractNumId w:val="7"/>
   </w:num>
 </w:numbering>
 </file>
 
 <file path=word/people.xml><?xml version="1.0" encoding="utf-8"?>
-<w15:people xmlns:wpc="http://schemas.microsoft.com/office/word/2010/wordprocessingCanvas" xmlns:cx="http://schemas.microsoft.com/office/drawing/2014/chartex" xmlns:cx1="http://schemas.microsoft.com/office/drawing/2015/9/8/chartex" xmlns:cx2="http://schemas.microsoft.com/office/drawing/2015/10/21/chartex" xmlns:cx3="http://schemas.microsoft.com/office/drawing/2016/5/9/chartex" xmlns:cx4="http://schemas.microsoft.com/office/drawing/2016/5/10/chartex" xmlns:cx5="http://schemas.microsoft.com/office/drawing/2016/5/11/chartex" xmlns:cx6="http://schemas.microsoft.com/office/drawing/2016/5/12/chartex" xmlns:cx7="http://schemas.microsoft.com/office/drawing/2016/5/13/chartex" xmlns:cx8="http://schemas.microsoft.com/office/drawing/2016/5/14/chartex" xmlns:mc="http://schemas.openxmlformats.org/markup-compatibility/2006" xmlns:aink="http://schemas.microsoft.com/office/drawing/2016/ink" xmlns:am3d="http://schemas.microsoft.com/office/drawing/2017/model3d" xmlns:o="urn:schemas-microsoft-com:office:office" xmlns:r="http://schemas.openxmlformats.org/officeDocument/2006/relationships" xmlns:m="http://schemas.openxmlformats.org/officeDocument/2006/math" xmlns:v="urn:schemas-microsoft-com:vml" xmlns:wp14="http://schemas.microsoft.com/office/word/2010/wordprocessingDrawing" xmlns:wp="http://schemas.openxmlformats.org/drawingml/2006/wordprocessingDrawing" xmlns:w10="urn:schemas-microsoft-com:office:word" xmlns:w="http://schemas.openxmlformats.org/wordprocessingml/2006/main" xmlns:w14="http://schemas.microsoft.com/office/word/2010/wordml" xmlns:w15="http://schemas.microsoft.com/office/word/2012/wordml" xmlns:w16cid="http://schemas.microsoft.com/office/word/2016/wordml/cid" xmlns:w16se="http://schemas.microsoft.com/office/word/2015/wordml/symex" xmlns:wpg="http://schemas.microsoft.com/office/word/2010/wordprocessingGroup" xmlns:wpi="http://schemas.microsoft.com/office/word/2010/wordprocessingInk" xmlns:wne="http://schemas.microsoft.com/office/word/2006/wordml" xmlns:wps="http://schemas.microsoft.com/office/word/2010/wordprocessingShape" mc:Ignorable="w14 w15 w16se w16cid wp14">
+<w15:people xmlns:wpc="http://schemas.microsoft.com/office/word/2010/wordprocessingCanvas" xmlns:cx="http://schemas.microsoft.com/office/drawing/2014/chartex" xmlns:cx1="http://schemas.microsoft.com/office/drawing/2015/9/8/chartex" xmlns:cx2="http://schemas.microsoft.com/office/drawing/2015/10/21/chartex" xmlns:cx3="http://schemas.microsoft.com/office/drawing/2016/5/9/chartex" xmlns:cx4="http://schemas.microsoft.com/office/drawing/2016/5/10/chartex" xmlns:cx5="http://schemas.microsoft.com/office/drawing/2016/5/11/chartex" xmlns:cx6="http://schemas.microsoft.com/office/drawing/2016/5/12/chartex" xmlns:cx7="http://schemas.microsoft.com/office/drawing/2016/5/13/chartex" xmlns:cx8="http://schemas.microsoft.com/office/drawing/2016/5/14/chartex" xmlns:mc="http://schemas.openxmlformats.org/markup-compatibility/2006" xmlns:aink="http://schemas.microsoft.com/office/drawing/2016/ink" xmlns:am3d="http://schemas.microsoft.com/office/drawing/2017/model3d" xmlns:o="urn:schemas-microsoft-com:office:office" xmlns:oel="http://schemas.microsoft.com/office/2019/extlst" xmlns:r="http://schemas.openxmlformats.org/officeDocument/2006/relationships" xmlns:m="http://schemas.openxmlformats.org/officeDocument/2006/math" xmlns:v="urn:schemas-microsoft-com:vml" xmlns:wp14="http://schemas.microsoft.com/office/word/2010/wordprocessingDrawing" xmlns:wp="http://schemas.openxmlformats.org/drawingml/2006/wordprocessingDrawing" xmlns:w10="urn:schemas-microsoft-com:office:word" xmlns:w="http://schemas.openxmlformats.org/wordprocessingml/2006/main" xmlns:w14="http://schemas.microsoft.com/office/word/2010/wordml" xmlns:w15="http://schemas.microsoft.com/office/word/2012/wordml" xmlns:w16cex="http://schemas.microsoft.com/office/word/2018/wordml/cex" xmlns:w16cid="http://schemas.microsoft.com/office/word/2016/wordml/cid" xmlns:w16="http://schemas.microsoft.com/office/word/2018/wordml" xmlns:w16sdtdh="http://schemas.microsoft.com/office/word/2020/wordml/sdtdatahash" xmlns:w16se="http://schemas.microsoft.com/office/word/2015/wordml/symex" xmlns:wpg="http://schemas.microsoft.com/office/word/2010/wordprocessingGroup" xmlns:wpi="http://schemas.microsoft.com/office/word/2010/wordprocessingInk" xmlns:wne="http://schemas.microsoft.com/office/word/2006/wordml" xmlns:wps="http://schemas.microsoft.com/office/word/2010/wordprocessingShape" mc:Ignorable="w14 w15 w16se w16cid w16 w16cex w16sdtdh wp14">
   <w15:person w15:author="Damian Danyłko">
     <w15:presenceInfo w15:providerId="AD" w15:userId="S::d.danylko@metrological.com::3f02eba6-044b-4713-9c8a-e845238173bd"/>
   </w15:person>
@@ -26929,7 +26965,7 @@
 </file>
 
 <file path=word/styles.xml><?xml version="1.0" encoding="utf-8"?>
-<w:styles xmlns:mc="http://schemas.openxmlformats.org/markup-compatibility/2006" xmlns:r="http://schemas.openxmlformats.org/officeDocument/2006/relationships" xmlns:w="http://schemas.openxmlformats.org/wordprocessingml/2006/main" xmlns:w14="http://schemas.microsoft.com/office/word/2010/wordml" xmlns:w15="http://schemas.microsoft.com/office/word/2012/wordml" xmlns:w16cid="http://schemas.microsoft.com/office/word/2016/wordml/cid" xmlns:w16se="http://schemas.microsoft.com/office/word/2015/wordml/symex" mc:Ignorable="w14 w15 w16se w16cid">
+<w:styles xmlns:mc="http://schemas.openxmlformats.org/markup-compatibility/2006" xmlns:r="http://schemas.openxmlformats.org/officeDocument/2006/relationships" xmlns:w="http://schemas.openxmlformats.org/wordprocessingml/2006/main" xmlns:w14="http://schemas.microsoft.com/office/word/2010/wordml" xmlns:w15="http://schemas.microsoft.com/office/word/2012/wordml" xmlns:w16cex="http://schemas.microsoft.com/office/word/2018/wordml/cex" xmlns:w16cid="http://schemas.microsoft.com/office/word/2016/wordml/cid" xmlns:w16="http://schemas.microsoft.com/office/word/2018/wordml" xmlns:w16sdtdh="http://schemas.microsoft.com/office/word/2020/wordml/sdtdatahash" xmlns:w16se="http://schemas.microsoft.com/office/word/2015/wordml/symex" mc:Ignorable="w14 w15 w16se w16cid w16 w16cex w16sdtdh">
   <w:docDefaults>
     <w:rPrDefault>
       <w:rPr>
@@ -27318,7 +27354,7 @@
     <w:lsdException w:name="Unresolved Mention" w:semiHidden="1" w:unhideWhenUsed="1"/>
     <w:lsdException w:name="Smart Link" w:semiHidden="1" w:unhideWhenUsed="1"/>
   </w:latentStyles>
-  <w:style w:type="paragraph" w:default="1" w:styleId="Standaard">
+  <w:style w:type="paragraph" w:default="1" w:styleId="Normal">
     <w:name w:val="Normal"/>
     <w:qFormat/>
     <w:rsid w:val="0033427D"/>
@@ -27333,11 +27369,11 @@
       <w:lang w:eastAsia="ja-JP"/>
     </w:rPr>
   </w:style>
-  <w:style w:type="paragraph" w:styleId="Kop1">
+  <w:style w:type="paragraph" w:styleId="Heading1">
     <w:name w:val="heading 1"/>
-    <w:basedOn w:val="Standaard"/>
-    <w:next w:val="Standaard"/>
-    <w:link w:val="Kop1Char"/>
+    <w:basedOn w:val="Normal"/>
+    <w:next w:val="Normal"/>
+    <w:link w:val="Heading1Char"/>
     <w:uiPriority w:val="9"/>
     <w:qFormat/>
     <w:rsid w:val="00724019"/>
@@ -27359,11 +27395,11 @@
       <w:szCs w:val="40"/>
     </w:rPr>
   </w:style>
-  <w:style w:type="paragraph" w:styleId="Kop2">
+  <w:style w:type="paragraph" w:styleId="Heading2">
     <w:name w:val="heading 2"/>
-    <w:basedOn w:val="Standaard"/>
-    <w:next w:val="Standaard"/>
-    <w:link w:val="Kop2Char"/>
+    <w:basedOn w:val="Normal"/>
+    <w:next w:val="Normal"/>
+    <w:link w:val="Heading2Char"/>
     <w:uiPriority w:val="9"/>
     <w:unhideWhenUsed/>
     <w:qFormat/>
@@ -27388,11 +27424,11 @@
       <w:lang w:eastAsia="ar-SA"/>
     </w:rPr>
   </w:style>
-  <w:style w:type="paragraph" w:styleId="Kop3">
+  <w:style w:type="paragraph" w:styleId="Heading3">
     <w:name w:val="heading 3"/>
-    <w:basedOn w:val="Kop2"/>
-    <w:next w:val="Standaard"/>
-    <w:link w:val="Kop3Char"/>
+    <w:basedOn w:val="Heading2"/>
+    <w:next w:val="Normal"/>
+    <w:link w:val="Heading3Char"/>
     <w:uiPriority w:val="9"/>
     <w:unhideWhenUsed/>
     <w:qFormat/>
@@ -27407,11 +27443,11 @@
       <w:sz w:val="22"/>
     </w:rPr>
   </w:style>
-  <w:style w:type="paragraph" w:styleId="Kop4">
+  <w:style w:type="paragraph" w:styleId="Heading4">
     <w:name w:val="heading 4"/>
-    <w:basedOn w:val="Standaard"/>
-    <w:next w:val="Standaard"/>
-    <w:link w:val="Kop4Char"/>
+    <w:basedOn w:val="Normal"/>
+    <w:next w:val="Normal"/>
+    <w:link w:val="Heading4Char"/>
     <w:uiPriority w:val="9"/>
     <w:semiHidden/>
     <w:unhideWhenUsed/>
@@ -27436,11 +27472,11 @@
       <w:color w:val="4F81BD" w:themeColor="accent1"/>
     </w:rPr>
   </w:style>
-  <w:style w:type="paragraph" w:styleId="Kop5">
+  <w:style w:type="paragraph" w:styleId="Heading5">
     <w:name w:val="heading 5"/>
-    <w:basedOn w:val="Standaard"/>
-    <w:next w:val="Standaard"/>
-    <w:link w:val="Kop5Char"/>
+    <w:basedOn w:val="Normal"/>
+    <w:next w:val="Normal"/>
+    <w:link w:val="Heading5Char"/>
     <w:uiPriority w:val="9"/>
     <w:semiHidden/>
     <w:unhideWhenUsed/>
@@ -27461,11 +27497,11 @@
       <w:color w:val="365F91" w:themeColor="accent1" w:themeShade="BF"/>
     </w:rPr>
   </w:style>
-  <w:style w:type="paragraph" w:styleId="Kop6">
+  <w:style w:type="paragraph" w:styleId="Heading6">
     <w:name w:val="heading 6"/>
-    <w:basedOn w:val="Standaard"/>
-    <w:next w:val="Standaard"/>
-    <w:link w:val="Kop6Char"/>
+    <w:basedOn w:val="Normal"/>
+    <w:next w:val="Normal"/>
+    <w:link w:val="Heading6Char"/>
     <w:uiPriority w:val="9"/>
     <w:semiHidden/>
     <w:unhideWhenUsed/>
@@ -27486,11 +27522,11 @@
       <w:color w:val="243F60" w:themeColor="accent1" w:themeShade="7F"/>
     </w:rPr>
   </w:style>
-  <w:style w:type="paragraph" w:styleId="Kop7">
+  <w:style w:type="paragraph" w:styleId="Heading7">
     <w:name w:val="heading 7"/>
-    <w:basedOn w:val="Standaard"/>
-    <w:next w:val="Standaard"/>
-    <w:link w:val="Kop7Char"/>
+    <w:basedOn w:val="Normal"/>
+    <w:next w:val="Normal"/>
+    <w:link w:val="Heading7Char"/>
     <w:uiPriority w:val="9"/>
     <w:semiHidden/>
     <w:unhideWhenUsed/>
@@ -27513,11 +27549,11 @@
       <w:color w:val="243F60" w:themeColor="accent1" w:themeShade="7F"/>
     </w:rPr>
   </w:style>
-  <w:style w:type="paragraph" w:styleId="Kop8">
+  <w:style w:type="paragraph" w:styleId="Heading8">
     <w:name w:val="heading 8"/>
-    <w:basedOn w:val="Standaard"/>
-    <w:next w:val="Standaard"/>
-    <w:link w:val="Kop8Char"/>
+    <w:basedOn w:val="Normal"/>
+    <w:next w:val="Normal"/>
+    <w:link w:val="Heading8Char"/>
     <w:uiPriority w:val="9"/>
     <w:semiHidden/>
     <w:unhideWhenUsed/>
@@ -27540,11 +27576,11 @@
       <w:szCs w:val="21"/>
     </w:rPr>
   </w:style>
-  <w:style w:type="paragraph" w:styleId="Kop9">
+  <w:style w:type="paragraph" w:styleId="Heading9">
     <w:name w:val="heading 9"/>
-    <w:basedOn w:val="Standaard"/>
-    <w:next w:val="Standaard"/>
-    <w:link w:val="Kop9Char"/>
+    <w:basedOn w:val="Normal"/>
+    <w:next w:val="Normal"/>
+    <w:link w:val="Heading9Char"/>
     <w:uiPriority w:val="9"/>
     <w:semiHidden/>
     <w:unhideWhenUsed/>
@@ -27569,13 +27605,13 @@
       <w:szCs w:val="21"/>
     </w:rPr>
   </w:style>
-  <w:style w:type="character" w:default="1" w:styleId="Standaardalinea-lettertype">
+  <w:style w:type="character" w:default="1" w:styleId="DefaultParagraphFont">
     <w:name w:val="Default Paragraph Font"/>
     <w:uiPriority w:val="1"/>
     <w:semiHidden/>
     <w:unhideWhenUsed/>
   </w:style>
-  <w:style w:type="table" w:default="1" w:styleId="Standaardtabel">
+  <w:style w:type="table" w:default="1" w:styleId="TableNormal">
     <w:name w:val="Normal Table"/>
     <w:uiPriority w:val="99"/>
     <w:semiHidden/>
@@ -27590,16 +27626,16 @@
       </w:tblCellMar>
     </w:tblPr>
   </w:style>
-  <w:style w:type="numbering" w:default="1" w:styleId="Geenlijst">
+  <w:style w:type="numbering" w:default="1" w:styleId="NoList">
     <w:name w:val="No List"/>
     <w:uiPriority w:val="99"/>
     <w:semiHidden/>
     <w:unhideWhenUsed/>
   </w:style>
-  <w:style w:type="character" w:customStyle="1" w:styleId="Kop1Char">
-    <w:name w:val="Kop 1 Char"/>
-    <w:basedOn w:val="Standaardalinea-lettertype"/>
-    <w:link w:val="Kop1"/>
+  <w:style w:type="character" w:customStyle="1" w:styleId="Heading1Char">
+    <w:name w:val="Heading 1 Char"/>
+    <w:basedOn w:val="DefaultParagraphFont"/>
+    <w:link w:val="Heading1"/>
     <w:uiPriority w:val="9"/>
     <w:qFormat/>
     <w:rsid w:val="00724019"/>
@@ -27612,10 +27648,10 @@
       <w:lang w:eastAsia="ja-JP"/>
     </w:rPr>
   </w:style>
-  <w:style w:type="character" w:customStyle="1" w:styleId="Kop2Char">
-    <w:name w:val="Kop 2 Char"/>
-    <w:basedOn w:val="Standaardalinea-lettertype"/>
-    <w:link w:val="Kop2"/>
+  <w:style w:type="character" w:customStyle="1" w:styleId="Heading2Char">
+    <w:name w:val="Heading 2 Char"/>
+    <w:basedOn w:val="DefaultParagraphFont"/>
+    <w:link w:val="Heading2"/>
     <w:uiPriority w:val="9"/>
     <w:qFormat/>
     <w:rsid w:val="00724019"/>
@@ -27629,10 +27665,10 @@
       <w:lang w:eastAsia="ar-SA"/>
     </w:rPr>
   </w:style>
-  <w:style w:type="character" w:customStyle="1" w:styleId="VoettekstChar">
-    <w:name w:val="Voettekst Char"/>
-    <w:basedOn w:val="Standaardalinea-lettertype"/>
-    <w:link w:val="Voettekst"/>
+  <w:style w:type="character" w:customStyle="1" w:styleId="FooterChar">
+    <w:name w:val="Footer Char"/>
+    <w:basedOn w:val="DefaultParagraphFont"/>
+    <w:link w:val="Footer"/>
     <w:uiPriority w:val="99"/>
     <w:qFormat/>
     <w:rsid w:val="00AC4E27"/>
@@ -27643,19 +27679,19 @@
       <w:lang w:eastAsia="ja-JP"/>
     </w:rPr>
   </w:style>
-  <w:style w:type="character" w:styleId="Paginanummer">
+  <w:style w:type="character" w:styleId="PageNumber">
     <w:name w:val="page number"/>
-    <w:basedOn w:val="Standaardalinea-lettertype"/>
+    <w:basedOn w:val="DefaultParagraphFont"/>
     <w:uiPriority w:val="99"/>
     <w:semiHidden/>
     <w:unhideWhenUsed/>
     <w:qFormat/>
     <w:rsid w:val="00AC4E27"/>
   </w:style>
-  <w:style w:type="character" w:customStyle="1" w:styleId="VoetnoottekstChar">
-    <w:name w:val="Voetnoottekst Char"/>
-    <w:basedOn w:val="Standaardalinea-lettertype"/>
-    <w:link w:val="Voetnoottekst"/>
+  <w:style w:type="character" w:customStyle="1" w:styleId="FootnoteTextChar">
+    <w:name w:val="Footnote Text Char"/>
+    <w:basedOn w:val="DefaultParagraphFont"/>
+    <w:link w:val="FootnoteText"/>
     <w:uiPriority w:val="99"/>
     <w:qFormat/>
     <w:rsid w:val="00AC4E27"/>
@@ -27666,7 +27702,7 @@
   </w:style>
   <w:style w:type="character" w:customStyle="1" w:styleId="FootnoteCharacters">
     <w:name w:val="Footnote Characters"/>
-    <w:basedOn w:val="Standaardalinea-lettertype"/>
+    <w:basedOn w:val="DefaultParagraphFont"/>
     <w:uiPriority w:val="99"/>
     <w:unhideWhenUsed/>
     <w:qFormat/>
@@ -27681,10 +27717,10 @@
       <w:vertAlign w:val="superscript"/>
     </w:rPr>
   </w:style>
-  <w:style w:type="character" w:customStyle="1" w:styleId="KoptekstChar">
-    <w:name w:val="Koptekst Char"/>
-    <w:basedOn w:val="Standaardalinea-lettertype"/>
-    <w:link w:val="Koptekst"/>
+  <w:style w:type="character" w:customStyle="1" w:styleId="HeaderChar">
+    <w:name w:val="Header Char"/>
+    <w:basedOn w:val="DefaultParagraphFont"/>
+    <w:link w:val="Header"/>
     <w:uiPriority w:val="99"/>
     <w:qFormat/>
     <w:rsid w:val="00515401"/>
@@ -27695,10 +27731,10 @@
       <w:lang w:eastAsia="ja-JP"/>
     </w:rPr>
   </w:style>
-  <w:style w:type="character" w:customStyle="1" w:styleId="BallontekstChar">
-    <w:name w:val="Ballontekst Char"/>
-    <w:basedOn w:val="Standaardalinea-lettertype"/>
-    <w:link w:val="Ballontekst"/>
+  <w:style w:type="character" w:customStyle="1" w:styleId="BalloonTextChar">
+    <w:name w:val="Balloon Text Char"/>
+    <w:basedOn w:val="DefaultParagraphFont"/>
+    <w:link w:val="BalloonText"/>
     <w:uiPriority w:val="99"/>
     <w:semiHidden/>
     <w:qFormat/>
@@ -27712,7 +27748,7 @@
   </w:style>
   <w:style w:type="character" w:customStyle="1" w:styleId="InternetLink">
     <w:name w:val="Internet Link"/>
-    <w:basedOn w:val="Standaardalinea-lettertype"/>
+    <w:basedOn w:val="DefaultParagraphFont"/>
     <w:uiPriority w:val="99"/>
     <w:unhideWhenUsed/>
     <w:rsid w:val="0070472D"/>
@@ -27721,9 +27757,9 @@
       <w:u w:val="single"/>
     </w:rPr>
   </w:style>
-  <w:style w:type="character" w:styleId="Tekstvantijdelijkeaanduiding">
+  <w:style w:type="character" w:styleId="PlaceholderText">
     <w:name w:val="Placeholder Text"/>
-    <w:basedOn w:val="Standaardalinea-lettertype"/>
+    <w:basedOn w:val="DefaultParagraphFont"/>
     <w:uiPriority w:val="99"/>
     <w:semiHidden/>
     <w:qFormat/>
@@ -27732,10 +27768,10 @@
       <w:color w:val="808080"/>
     </w:rPr>
   </w:style>
-  <w:style w:type="character" w:customStyle="1" w:styleId="GeenafstandChar">
-    <w:name w:val="Geen afstand Char"/>
-    <w:basedOn w:val="Standaardalinea-lettertype"/>
-    <w:link w:val="Geenafstand"/>
+  <w:style w:type="character" w:customStyle="1" w:styleId="NoSpacingChar">
+    <w:name w:val="No Spacing Char"/>
+    <w:basedOn w:val="DefaultParagraphFont"/>
+    <w:link w:val="NoSpacing"/>
     <w:qFormat/>
     <w:rsid w:val="00DE02D1"/>
     <w:rPr>
@@ -27744,10 +27780,10 @@
       <w:szCs w:val="22"/>
     </w:rPr>
   </w:style>
-  <w:style w:type="character" w:customStyle="1" w:styleId="TitelChar">
-    <w:name w:val="Titel Char"/>
-    <w:basedOn w:val="Standaardalinea-lettertype"/>
-    <w:link w:val="Titel"/>
+  <w:style w:type="character" w:customStyle="1" w:styleId="TitleChar">
+    <w:name w:val="Title Char"/>
+    <w:basedOn w:val="DefaultParagraphFont"/>
+    <w:link w:val="Title"/>
     <w:uiPriority w:val="10"/>
     <w:qFormat/>
     <w:rsid w:val="007148B6"/>
@@ -27758,10 +27794,10 @@
       <w:lang w:eastAsia="ja-JP"/>
     </w:rPr>
   </w:style>
-  <w:style w:type="character" w:customStyle="1" w:styleId="OndertitelChar">
-    <w:name w:val="Ondertitel Char"/>
-    <w:basedOn w:val="Standaardalinea-lettertype"/>
-    <w:link w:val="Ondertitel"/>
+  <w:style w:type="character" w:customStyle="1" w:styleId="SubtitleChar">
+    <w:name w:val="Subtitle Char"/>
+    <w:basedOn w:val="DefaultParagraphFont"/>
+    <w:link w:val="Subtitle"/>
     <w:uiPriority w:val="11"/>
     <w:qFormat/>
     <w:rsid w:val="003F5FAA"/>
@@ -27773,7 +27809,7 @@
       <w:lang w:eastAsia="ja-JP"/>
     </w:rPr>
   </w:style>
-  <w:style w:type="character" w:styleId="Subtielebenadrukking">
+  <w:style w:type="character" w:styleId="SubtleEmphasis">
     <w:name w:val="Subtle Emphasis"/>
     <w:uiPriority w:val="19"/>
     <w:qFormat/>
@@ -27785,10 +27821,10 @@
       <w:szCs w:val="32"/>
     </w:rPr>
   </w:style>
-  <w:style w:type="character" w:customStyle="1" w:styleId="Kop3Char">
-    <w:name w:val="Kop 3 Char"/>
-    <w:basedOn w:val="Standaardalinea-lettertype"/>
-    <w:link w:val="Kop3"/>
+  <w:style w:type="character" w:customStyle="1" w:styleId="Heading3Char">
+    <w:name w:val="Heading 3 Char"/>
+    <w:basedOn w:val="DefaultParagraphFont"/>
+    <w:link w:val="Heading3"/>
     <w:uiPriority w:val="9"/>
     <w:qFormat/>
     <w:rsid w:val="006826BA"/>
@@ -27802,10 +27838,10 @@
       <w:lang w:eastAsia="ar-SA"/>
     </w:rPr>
   </w:style>
-  <w:style w:type="character" w:customStyle="1" w:styleId="LijstalineaChar">
-    <w:name w:val="Lijstalinea Char"/>
-    <w:basedOn w:val="Standaardalinea-lettertype"/>
-    <w:link w:val="Lijstalinea"/>
+  <w:style w:type="character" w:customStyle="1" w:styleId="ListParagraphChar">
+    <w:name w:val="List Paragraph Char"/>
+    <w:basedOn w:val="DefaultParagraphFont"/>
+    <w:link w:val="ListParagraph"/>
     <w:uiPriority w:val="34"/>
     <w:qFormat/>
     <w:rsid w:val="00A57632"/>
@@ -27818,13 +27854,13 @@
   </w:style>
   <w:style w:type="character" w:customStyle="1" w:styleId="apple-style-span">
     <w:name w:val="apple-style-span"/>
-    <w:basedOn w:val="Standaardalinea-lettertype"/>
+    <w:basedOn w:val="DefaultParagraphFont"/>
     <w:qFormat/>
     <w:rsid w:val="00EB2D47"/>
   </w:style>
-  <w:style w:type="character" w:styleId="GevolgdeHyperlink">
+  <w:style w:type="character" w:styleId="FollowedHyperlink">
     <w:name w:val="FollowedHyperlink"/>
-    <w:basedOn w:val="Standaardalinea-lettertype"/>
+    <w:basedOn w:val="DefaultParagraphFont"/>
     <w:uiPriority w:val="99"/>
     <w:semiHidden/>
     <w:unhideWhenUsed/>
@@ -27835,10 +27871,10 @@
       <w:u w:val="single"/>
     </w:rPr>
   </w:style>
-  <w:style w:type="character" w:customStyle="1" w:styleId="Kop4Char">
-    <w:name w:val="Kop 4 Char"/>
-    <w:basedOn w:val="Standaardalinea-lettertype"/>
-    <w:link w:val="Kop4"/>
+  <w:style w:type="character" w:customStyle="1" w:styleId="Heading4Char">
+    <w:name w:val="Heading 4 Char"/>
+    <w:basedOn w:val="DefaultParagraphFont"/>
+    <w:link w:val="Heading4"/>
     <w:uiPriority w:val="9"/>
     <w:semiHidden/>
     <w:qFormat/>
@@ -27857,17 +27893,17 @@
   </w:style>
   <w:style w:type="character" w:customStyle="1" w:styleId="Revisie">
     <w:name w:val="$Revisie"/>
-    <w:basedOn w:val="Standaardalinea-lettertype"/>
+    <w:basedOn w:val="DefaultParagraphFont"/>
     <w:qFormat/>
     <w:rsid w:val="00EF7ECA"/>
     <w:rPr>
       <w:rFonts w:cs="Times New Roman"/>
     </w:rPr>
   </w:style>
-  <w:style w:type="character" w:customStyle="1" w:styleId="TekstopmerkingChar">
-    <w:name w:val="Tekst opmerking Char"/>
-    <w:basedOn w:val="Standaardalinea-lettertype"/>
-    <w:link w:val="Tekstopmerking"/>
+  <w:style w:type="character" w:customStyle="1" w:styleId="CommentTextChar">
+    <w:name w:val="Comment Text Char"/>
+    <w:basedOn w:val="DefaultParagraphFont"/>
+    <w:link w:val="CommentText"/>
     <w:semiHidden/>
     <w:qFormat/>
     <w:rsid w:val="000D2737"/>
@@ -27879,10 +27915,10 @@
       <w:lang w:val="en-GB" w:eastAsia="en-US"/>
     </w:rPr>
   </w:style>
-  <w:style w:type="character" w:customStyle="1" w:styleId="Kop5Char">
-    <w:name w:val="Kop 5 Char"/>
-    <w:basedOn w:val="Standaardalinea-lettertype"/>
-    <w:link w:val="Kop5"/>
+  <w:style w:type="character" w:customStyle="1" w:styleId="Heading5Char">
+    <w:name w:val="Heading 5 Char"/>
+    <w:basedOn w:val="DefaultParagraphFont"/>
+    <w:link w:val="Heading5"/>
     <w:uiPriority w:val="9"/>
     <w:semiHidden/>
     <w:qFormat/>
@@ -27895,10 +27931,10 @@
       <w:lang w:eastAsia="ja-JP"/>
     </w:rPr>
   </w:style>
-  <w:style w:type="character" w:customStyle="1" w:styleId="Kop6Char">
-    <w:name w:val="Kop 6 Char"/>
-    <w:basedOn w:val="Standaardalinea-lettertype"/>
-    <w:link w:val="Kop6"/>
+  <w:style w:type="character" w:customStyle="1" w:styleId="Heading6Char">
+    <w:name w:val="Heading 6 Char"/>
+    <w:basedOn w:val="DefaultParagraphFont"/>
+    <w:link w:val="Heading6"/>
     <w:uiPriority w:val="9"/>
     <w:semiHidden/>
     <w:qFormat/>
@@ -27911,10 +27947,10 @@
       <w:lang w:eastAsia="ja-JP"/>
     </w:rPr>
   </w:style>
-  <w:style w:type="character" w:customStyle="1" w:styleId="Kop7Char">
-    <w:name w:val="Kop 7 Char"/>
-    <w:basedOn w:val="Standaardalinea-lettertype"/>
-    <w:link w:val="Kop7"/>
+  <w:style w:type="character" w:customStyle="1" w:styleId="Heading7Char">
+    <w:name w:val="Heading 7 Char"/>
+    <w:basedOn w:val="DefaultParagraphFont"/>
+    <w:link w:val="Heading7"/>
     <w:uiPriority w:val="9"/>
     <w:semiHidden/>
     <w:qFormat/>
@@ -27929,10 +27965,10 @@
       <w:lang w:eastAsia="ja-JP"/>
     </w:rPr>
   </w:style>
-  <w:style w:type="character" w:customStyle="1" w:styleId="Kop8Char">
-    <w:name w:val="Kop 8 Char"/>
-    <w:basedOn w:val="Standaardalinea-lettertype"/>
-    <w:link w:val="Kop8"/>
+  <w:style w:type="character" w:customStyle="1" w:styleId="Heading8Char">
+    <w:name w:val="Heading 8 Char"/>
+    <w:basedOn w:val="DefaultParagraphFont"/>
+    <w:link w:val="Heading8"/>
     <w:uiPriority w:val="9"/>
     <w:semiHidden/>
     <w:qFormat/>
@@ -27945,10 +27981,10 @@
       <w:lang w:eastAsia="ja-JP"/>
     </w:rPr>
   </w:style>
-  <w:style w:type="character" w:customStyle="1" w:styleId="Kop9Char">
-    <w:name w:val="Kop 9 Char"/>
-    <w:basedOn w:val="Standaardalinea-lettertype"/>
-    <w:link w:val="Kop9"/>
+  <w:style w:type="character" w:customStyle="1" w:styleId="Heading9Char">
+    <w:name w:val="Heading 9 Char"/>
+    <w:basedOn w:val="DefaultParagraphFont"/>
+    <w:link w:val="Heading9"/>
     <w:uiPriority w:val="9"/>
     <w:semiHidden/>
     <w:qFormat/>
@@ -27965,43 +28001,43 @@
   </w:style>
   <w:style w:type="character" w:customStyle="1" w:styleId="pl-k">
     <w:name w:val="pl-k"/>
-    <w:basedOn w:val="Standaardalinea-lettertype"/>
+    <w:basedOn w:val="DefaultParagraphFont"/>
     <w:qFormat/>
     <w:rsid w:val="001512FF"/>
   </w:style>
   <w:style w:type="character" w:customStyle="1" w:styleId="pl-en">
     <w:name w:val="pl-en"/>
-    <w:basedOn w:val="Standaardalinea-lettertype"/>
+    <w:basedOn w:val="DefaultParagraphFont"/>
     <w:qFormat/>
     <w:rsid w:val="001512FF"/>
   </w:style>
   <w:style w:type="character" w:customStyle="1" w:styleId="pl-s">
     <w:name w:val="pl-s"/>
-    <w:basedOn w:val="Standaardalinea-lettertype"/>
+    <w:basedOn w:val="DefaultParagraphFont"/>
     <w:qFormat/>
     <w:rsid w:val="001512FF"/>
   </w:style>
   <w:style w:type="character" w:customStyle="1" w:styleId="pl-pds">
     <w:name w:val="pl-pds"/>
-    <w:basedOn w:val="Standaardalinea-lettertype"/>
+    <w:basedOn w:val="DefaultParagraphFont"/>
     <w:qFormat/>
     <w:rsid w:val="001512FF"/>
   </w:style>
   <w:style w:type="character" w:customStyle="1" w:styleId="pl-smi">
     <w:name w:val="pl-smi"/>
-    <w:basedOn w:val="Standaardalinea-lettertype"/>
+    <w:basedOn w:val="DefaultParagraphFont"/>
     <w:qFormat/>
     <w:rsid w:val="001512FF"/>
   </w:style>
   <w:style w:type="character" w:customStyle="1" w:styleId="pl-c1">
     <w:name w:val="pl-c1"/>
-    <w:basedOn w:val="Standaardalinea-lettertype"/>
+    <w:basedOn w:val="DefaultParagraphFont"/>
     <w:qFormat/>
     <w:rsid w:val="001512FF"/>
   </w:style>
   <w:style w:type="character" w:customStyle="1" w:styleId="pl-c">
     <w:name w:val="pl-c"/>
-    <w:basedOn w:val="Standaardalinea-lettertype"/>
+    <w:basedOn w:val="DefaultParagraphFont"/>
     <w:qFormat/>
     <w:rsid w:val="005D7D58"/>
   </w:style>
@@ -33702,8 +33738,8 @@
   </w:style>
   <w:style w:type="paragraph" w:customStyle="1" w:styleId="Heading">
     <w:name w:val="Heading"/>
-    <w:basedOn w:val="Standaard"/>
-    <w:next w:val="Plattetekst"/>
+    <w:basedOn w:val="Normal"/>
+    <w:next w:val="BodyText"/>
     <w:qFormat/>
     <w:pPr>
       <w:keepNext/>
@@ -33715,24 +33751,24 @@
       <w:szCs w:val="28"/>
     </w:rPr>
   </w:style>
-  <w:style w:type="paragraph" w:styleId="Plattetekst">
+  <w:style w:type="paragraph" w:styleId="BodyText">
     <w:name w:val="Body Text"/>
-    <w:basedOn w:val="Standaard"/>
+    <w:basedOn w:val="Normal"/>
     <w:pPr>
       <w:spacing w:after="140" w:line="288" w:lineRule="auto"/>
     </w:pPr>
   </w:style>
-  <w:style w:type="paragraph" w:styleId="Lijst">
+  <w:style w:type="paragraph" w:styleId="List">
     <w:name w:val="List"/>
-    <w:basedOn w:val="Plattetekst"/>
+    <w:basedOn w:val="BodyText"/>
     <w:rPr>
       <w:rFonts w:cs="FreeSans"/>
     </w:rPr>
   </w:style>
-  <w:style w:type="paragraph" w:styleId="Bijschrift">
+  <w:style w:type="paragraph" w:styleId="Caption">
     <w:name w:val="caption"/>
-    <w:basedOn w:val="Standaard"/>
-    <w:next w:val="Standaard"/>
+    <w:basedOn w:val="Normal"/>
+    <w:next w:val="Normal"/>
     <w:uiPriority w:val="35"/>
     <w:unhideWhenUsed/>
     <w:qFormat/>
@@ -33749,7 +33785,7 @@
   </w:style>
   <w:style w:type="paragraph" w:customStyle="1" w:styleId="Index">
     <w:name w:val="Index"/>
-    <w:basedOn w:val="Standaard"/>
+    <w:basedOn w:val="Normal"/>
     <w:qFormat/>
     <w:pPr>
       <w:suppressLineNumbers/>
@@ -33758,10 +33794,10 @@
       <w:rFonts w:cs="FreeSans"/>
     </w:rPr>
   </w:style>
-  <w:style w:type="paragraph" w:styleId="Lijstalinea">
+  <w:style w:type="paragraph" w:styleId="ListParagraph">
     <w:name w:val="List Paragraph"/>
-    <w:basedOn w:val="Standaard"/>
-    <w:link w:val="LijstalineaChar"/>
+    <w:basedOn w:val="Normal"/>
+    <w:link w:val="ListParagraphChar"/>
     <w:uiPriority w:val="34"/>
     <w:qFormat/>
     <w:rsid w:val="00300A45"/>
@@ -33770,10 +33806,10 @@
       <w:contextualSpacing/>
     </w:pPr>
   </w:style>
-  <w:style w:type="paragraph" w:styleId="Voettekst">
+  <w:style w:type="paragraph" w:styleId="Footer">
     <w:name w:val="footer"/>
-    <w:basedOn w:val="Standaard"/>
-    <w:link w:val="VoettekstChar"/>
+    <w:basedOn w:val="Normal"/>
+    <w:link w:val="FooterChar"/>
     <w:uiPriority w:val="99"/>
     <w:unhideWhenUsed/>
     <w:rsid w:val="00AC4E27"/>
@@ -33784,10 +33820,10 @@
       </w:tabs>
     </w:pPr>
   </w:style>
-  <w:style w:type="paragraph" w:styleId="Voetnoottekst">
+  <w:style w:type="paragraph" w:styleId="FootnoteText">
     <w:name w:val="footnote text"/>
-    <w:basedOn w:val="Standaard"/>
-    <w:link w:val="VoetnoottekstChar"/>
+    <w:basedOn w:val="Normal"/>
+    <w:link w:val="FootnoteTextChar"/>
     <w:uiPriority w:val="99"/>
     <w:unhideWhenUsed/>
     <w:qFormat/>
@@ -33797,10 +33833,10 @@
       <w:szCs w:val="24"/>
     </w:rPr>
   </w:style>
-  <w:style w:type="paragraph" w:styleId="Koptekst">
+  <w:style w:type="paragraph" w:styleId="Header">
     <w:name w:val="header"/>
-    <w:basedOn w:val="Standaard"/>
-    <w:link w:val="KoptekstChar"/>
+    <w:basedOn w:val="Normal"/>
+    <w:link w:val="HeaderChar"/>
     <w:uiPriority w:val="99"/>
     <w:unhideWhenUsed/>
     <w:rsid w:val="00515401"/>
@@ -33811,10 +33847,10 @@
       </w:tabs>
     </w:pPr>
   </w:style>
-  <w:style w:type="paragraph" w:styleId="Ballontekst">
+  <w:style w:type="paragraph" w:styleId="BalloonText">
     <w:name w:val="Balloon Text"/>
-    <w:basedOn w:val="Standaard"/>
-    <w:link w:val="BallontekstChar"/>
+    <w:basedOn w:val="Normal"/>
+    <w:link w:val="BalloonTextChar"/>
     <w:uiPriority w:val="99"/>
     <w:semiHidden/>
     <w:unhideWhenUsed/>
@@ -33826,9 +33862,9 @@
       <w:szCs w:val="18"/>
     </w:rPr>
   </w:style>
-  <w:style w:type="paragraph" w:styleId="Geenafstand">
+  <w:style w:type="paragraph" w:styleId="NoSpacing">
     <w:name w:val="No Spacing"/>
-    <w:link w:val="GeenafstandChar"/>
+    <w:link w:val="NoSpacingChar"/>
     <w:qFormat/>
     <w:rsid w:val="00DE02D1"/>
     <w:rPr>
@@ -33837,11 +33873,11 @@
       <w:szCs w:val="22"/>
     </w:rPr>
   </w:style>
-  <w:style w:type="paragraph" w:styleId="Titel">
+  <w:style w:type="paragraph" w:styleId="Title">
     <w:name w:val="Title"/>
-    <w:basedOn w:val="Standaard"/>
-    <w:next w:val="Standaard"/>
-    <w:link w:val="TitelChar"/>
+    <w:basedOn w:val="Normal"/>
+    <w:next w:val="Normal"/>
+    <w:link w:val="TitleChar"/>
     <w:uiPriority w:val="10"/>
     <w:qFormat/>
     <w:rsid w:val="007148B6"/>
@@ -33854,11 +33890,11 @@
       <w:szCs w:val="88"/>
     </w:rPr>
   </w:style>
-  <w:style w:type="paragraph" w:styleId="Ondertitel">
+  <w:style w:type="paragraph" w:styleId="Subtitle">
     <w:name w:val="Subtitle"/>
-    <w:basedOn w:val="Standaard"/>
-    <w:next w:val="Standaard"/>
-    <w:link w:val="OndertitelChar"/>
+    <w:basedOn w:val="Normal"/>
+    <w:next w:val="Normal"/>
+    <w:link w:val="SubtitleChar"/>
     <w:uiPriority w:val="11"/>
     <w:qFormat/>
     <w:rsid w:val="003F5FAA"/>
@@ -33871,7 +33907,7 @@
   </w:style>
   <w:style w:type="paragraph" w:customStyle="1" w:styleId="Textintable">
     <w:name w:val="Text in table"/>
-    <w:basedOn w:val="Standaard"/>
+    <w:basedOn w:val="Normal"/>
     <w:qFormat/>
     <w:rsid w:val="003F5FAA"/>
     <w:pPr>
@@ -33883,10 +33919,10 @@
       <w:szCs w:val="18"/>
     </w:rPr>
   </w:style>
-  <w:style w:type="paragraph" w:styleId="Inhopg1">
+  <w:style w:type="paragraph" w:styleId="TOC1">
     <w:name w:val="toc 1"/>
-    <w:basedOn w:val="Standaard"/>
-    <w:next w:val="Standaard"/>
+    <w:basedOn w:val="Normal"/>
+    <w:next w:val="Normal"/>
     <w:uiPriority w:val="39"/>
     <w:rsid w:val="00724019"/>
     <w:pPr>
@@ -33899,10 +33935,10 @@
       <w:szCs w:val="24"/>
     </w:rPr>
   </w:style>
-  <w:style w:type="paragraph" w:styleId="Inhopg2">
+  <w:style w:type="paragraph" w:styleId="TOC2">
     <w:name w:val="toc 2"/>
-    <w:basedOn w:val="Standaard"/>
-    <w:next w:val="Standaard"/>
+    <w:basedOn w:val="Normal"/>
+    <w:next w:val="Normal"/>
     <w:uiPriority w:val="39"/>
     <w:rsid w:val="00C26775"/>
     <w:pPr>
@@ -33913,10 +33949,10 @@
       <w:szCs w:val="22"/>
     </w:rPr>
   </w:style>
-  <w:style w:type="paragraph" w:styleId="Tekstopmerking">
+  <w:style w:type="paragraph" w:styleId="CommentText">
     <w:name w:val="annotation text"/>
-    <w:basedOn w:val="Standaard"/>
-    <w:link w:val="TekstopmerkingChar"/>
+    <w:basedOn w:val="Normal"/>
+    <w:link w:val="CommentTextChar"/>
     <w:semiHidden/>
     <w:qFormat/>
     <w:rsid w:val="000D2737"/>
@@ -33932,10 +33968,10 @@
       <w:lang w:val="en-GB" w:eastAsia="en-US"/>
     </w:rPr>
   </w:style>
-  <w:style w:type="paragraph" w:styleId="Kopvaninhoudsopgave">
+  <w:style w:type="paragraph" w:styleId="TOCHeading">
     <w:name w:val="TOC Heading"/>
-    <w:basedOn w:val="Kop1"/>
-    <w:next w:val="Standaard"/>
+    <w:basedOn w:val="Heading1"/>
+    <w:next w:val="Normal"/>
     <w:uiPriority w:val="39"/>
     <w:unhideWhenUsed/>
     <w:qFormat/>
@@ -33953,10 +33989,10 @@
       <w:lang w:eastAsia="en-US"/>
     </w:rPr>
   </w:style>
-  <w:style w:type="paragraph" w:styleId="Inhopg3">
+  <w:style w:type="paragraph" w:styleId="TOC3">
     <w:name w:val="toc 3"/>
-    <w:basedOn w:val="Standaard"/>
-    <w:next w:val="Standaard"/>
+    <w:basedOn w:val="Normal"/>
+    <w:next w:val="Normal"/>
     <w:autoRedefine/>
     <w:uiPriority w:val="39"/>
     <w:unhideWhenUsed/>
@@ -33969,10 +34005,10 @@
       <w:szCs w:val="22"/>
     </w:rPr>
   </w:style>
-  <w:style w:type="paragraph" w:styleId="Inhopg4">
+  <w:style w:type="paragraph" w:styleId="TOC4">
     <w:name w:val="toc 4"/>
-    <w:basedOn w:val="Standaard"/>
-    <w:next w:val="Standaard"/>
+    <w:basedOn w:val="Normal"/>
+    <w:next w:val="Normal"/>
     <w:autoRedefine/>
     <w:uiPriority w:val="39"/>
     <w:unhideWhenUsed/>
@@ -33986,10 +34022,10 @@
       <w:szCs w:val="18"/>
     </w:rPr>
   </w:style>
-  <w:style w:type="paragraph" w:styleId="Inhopg5">
+  <w:style w:type="paragraph" w:styleId="TOC5">
     <w:name w:val="toc 5"/>
-    <w:basedOn w:val="Standaard"/>
-    <w:next w:val="Standaard"/>
+    <w:basedOn w:val="Normal"/>
+    <w:next w:val="Normal"/>
     <w:autoRedefine/>
     <w:uiPriority w:val="39"/>
     <w:unhideWhenUsed/>
@@ -34003,10 +34039,10 @@
       <w:szCs w:val="18"/>
     </w:rPr>
   </w:style>
-  <w:style w:type="paragraph" w:styleId="Inhopg6">
+  <w:style w:type="paragraph" w:styleId="TOC6">
     <w:name w:val="toc 6"/>
-    <w:basedOn w:val="Standaard"/>
-    <w:next w:val="Standaard"/>
+    <w:basedOn w:val="Normal"/>
+    <w:next w:val="Normal"/>
     <w:autoRedefine/>
     <w:uiPriority w:val="39"/>
     <w:unhideWhenUsed/>
@@ -34020,10 +34056,10 @@
       <w:szCs w:val="18"/>
     </w:rPr>
   </w:style>
-  <w:style w:type="paragraph" w:styleId="Inhopg7">
+  <w:style w:type="paragraph" w:styleId="TOC7">
     <w:name w:val="toc 7"/>
-    <w:basedOn w:val="Standaard"/>
-    <w:next w:val="Standaard"/>
+    <w:basedOn w:val="Normal"/>
+    <w:next w:val="Normal"/>
     <w:autoRedefine/>
     <w:uiPriority w:val="39"/>
     <w:unhideWhenUsed/>
@@ -34037,10 +34073,10 @@
       <w:szCs w:val="18"/>
     </w:rPr>
   </w:style>
-  <w:style w:type="paragraph" w:styleId="Inhopg8">
+  <w:style w:type="paragraph" w:styleId="TOC8">
     <w:name w:val="toc 8"/>
-    <w:basedOn w:val="Standaard"/>
-    <w:next w:val="Standaard"/>
+    <w:basedOn w:val="Normal"/>
+    <w:next w:val="Normal"/>
     <w:autoRedefine/>
     <w:uiPriority w:val="39"/>
     <w:unhideWhenUsed/>
@@ -34054,10 +34090,10 @@
       <w:szCs w:val="18"/>
     </w:rPr>
   </w:style>
-  <w:style w:type="paragraph" w:styleId="Inhopg9">
+  <w:style w:type="paragraph" w:styleId="TOC9">
     <w:name w:val="toc 9"/>
-    <w:basedOn w:val="Standaard"/>
-    <w:next w:val="Standaard"/>
+    <w:basedOn w:val="Normal"/>
+    <w:next w:val="Normal"/>
     <w:autoRedefine/>
     <w:uiPriority w:val="39"/>
     <w:unhideWhenUsed/>
@@ -34073,12 +34109,12 @@
   </w:style>
   <w:style w:type="paragraph" w:customStyle="1" w:styleId="FrameContents">
     <w:name w:val="Frame Contents"/>
-    <w:basedOn w:val="Standaard"/>
+    <w:basedOn w:val="Normal"/>
     <w:qFormat/>
   </w:style>
   <w:style w:type="paragraph" w:customStyle="1" w:styleId="TableContents">
     <w:name w:val="Table Contents"/>
-    <w:basedOn w:val="Standaard"/>
+    <w:basedOn w:val="Normal"/>
     <w:qFormat/>
   </w:style>
   <w:style w:type="paragraph" w:customStyle="1" w:styleId="TableHeading">
@@ -34094,9 +34130,9 @@
     <w:qFormat/>
     <w:rsid w:val="00E14D83"/>
   </w:style>
-  <w:style w:type="table" w:styleId="Tabelraster">
+  <w:style w:type="table" w:styleId="TableGrid">
     <w:name w:val="Table Grid"/>
-    <w:basedOn w:val="Standaardtabel"/>
+    <w:basedOn w:val="TableNormal"/>
     <w:uiPriority w:val="59"/>
     <w:rsid w:val="000C0EFD"/>
     <w:rPr>
@@ -34114,9 +34150,9 @@
       </w:tblBorders>
     </w:tblPr>
   </w:style>
-  <w:style w:type="table" w:styleId="Lichtearcering-accent1">
+  <w:style w:type="table" w:styleId="LightShading-Accent1">
     <w:name w:val="Light Shading Accent 1"/>
-    <w:basedOn w:val="Standaardtabel"/>
+    <w:basedOn w:val="TableNormal"/>
     <w:uiPriority w:val="60"/>
     <w:rsid w:val="00F51131"/>
     <w:rPr>
@@ -34207,9 +34243,9 @@
       </w:tcPr>
     </w:tblStylePr>
   </w:style>
-  <w:style w:type="table" w:styleId="Lichtearcering">
+  <w:style w:type="table" w:styleId="LightShading">
     <w:name w:val="Light Shading"/>
-    <w:basedOn w:val="Standaardtabel"/>
+    <w:basedOn w:val="TableNormal"/>
     <w:uiPriority w:val="60"/>
     <w:rsid w:val="00F51131"/>
     <w:rPr>
@@ -34300,9 +34336,9 @@
       </w:tcPr>
     </w:tblStylePr>
   </w:style>
-  <w:style w:type="table" w:styleId="Gemiddeldearcering2">
+  <w:style w:type="table" w:styleId="MediumShading2">
     <w:name w:val="Medium Shading 2"/>
-    <w:basedOn w:val="Standaardtabel"/>
+    <w:basedOn w:val="TableNormal"/>
     <w:uiPriority w:val="64"/>
     <w:rsid w:val="00553D63"/>
     <w:tblPr>
@@ -34439,9 +34475,9 @@
       </w:tcPr>
     </w:tblStylePr>
   </w:style>
-  <w:style w:type="table" w:styleId="Kleurrijkraster-accent5">
+  <w:style w:type="table" w:styleId="ColourfulGridAccent5">
     <w:name w:val="Colorful Grid Accent 5"/>
-    <w:basedOn w:val="Standaardtabel"/>
+    <w:basedOn w:val="TableNormal"/>
     <w:uiPriority w:val="73"/>
     <w:rsid w:val="00553D63"/>
     <w:rPr>
@@ -34509,9 +34545,9 @@
       </w:tcPr>
     </w:tblStylePr>
   </w:style>
-  <w:style w:type="character" w:styleId="Verwijzingopmerking">
+  <w:style w:type="character" w:styleId="CommentReference">
     <w:name w:val="annotation reference"/>
-    <w:basedOn w:val="Standaardalinea-lettertype"/>
+    <w:basedOn w:val="DefaultParagraphFont"/>
     <w:uiPriority w:val="99"/>
     <w:semiHidden/>
     <w:unhideWhenUsed/>
@@ -34521,11 +34557,11 @@
       <w:szCs w:val="16"/>
     </w:rPr>
   </w:style>
-  <w:style w:type="paragraph" w:styleId="Onderwerpvanopmerking">
+  <w:style w:type="paragraph" w:styleId="CommentSubject">
     <w:name w:val="annotation subject"/>
-    <w:basedOn w:val="Tekstopmerking"/>
-    <w:next w:val="Tekstopmerking"/>
-    <w:link w:val="OnderwerpvanopmerkingChar"/>
+    <w:basedOn w:val="CommentText"/>
+    <w:next w:val="CommentText"/>
+    <w:link w:val="CommentSubjectChar"/>
     <w:uiPriority w:val="99"/>
     <w:semiHidden/>
     <w:unhideWhenUsed/>
@@ -34541,10 +34577,10 @@
       <w:lang w:val="en-US" w:eastAsia="ja-JP"/>
     </w:rPr>
   </w:style>
-  <w:style w:type="character" w:customStyle="1" w:styleId="OnderwerpvanopmerkingChar">
-    <w:name w:val="Onderwerp van opmerking Char"/>
-    <w:basedOn w:val="TekstopmerkingChar"/>
-    <w:link w:val="Onderwerpvanopmerking"/>
+  <w:style w:type="character" w:customStyle="1" w:styleId="CommentSubjectChar">
+    <w:name w:val="Comment Subject Char"/>
+    <w:basedOn w:val="CommentTextChar"/>
+    <w:link w:val="CommentSubject"/>
     <w:uiPriority w:val="99"/>
     <w:semiHidden/>
     <w:rsid w:val="00EF3BC2"/>
@@ -34559,7 +34595,7 @@
   </w:style>
   <w:style w:type="character" w:styleId="Hyperlink">
     <w:name w:val="Hyperlink"/>
-    <w:basedOn w:val="Standaardalinea-lettertype"/>
+    <w:basedOn w:val="DefaultParagraphFont"/>
     <w:uiPriority w:val="99"/>
     <w:unhideWhenUsed/>
     <w:rsid w:val="00E305C4"/>
@@ -34568,9 +34604,9 @@
       <w:u w:val="single"/>
     </w:rPr>
   </w:style>
-  <w:style w:type="character" w:styleId="Onopgelostemelding">
+  <w:style w:type="character" w:styleId="UnresolvedMention">
     <w:name w:val="Unresolved Mention"/>
-    <w:basedOn w:val="Standaardalinea-lettertype"/>
+    <w:basedOn w:val="DefaultParagraphFont"/>
     <w:uiPriority w:val="99"/>
     <w:semiHidden/>
     <w:unhideWhenUsed/>

</xml_diff>

<commit_message>
Minor update to state section (#1142)
</commit_message>
<xml_diff>
--- a/doc/WPE - API - WPEFramework.docx
+++ b/doc/WPE - API - WPEFramework.docx
@@ -1,6 +1,6 @@
 
 <file path=word/document.xml><?xml version="1.0" encoding="utf-8"?>
-<w:document xmlns:wpc="http://schemas.microsoft.com/office/word/2010/wordprocessingCanvas" xmlns:cx="http://schemas.microsoft.com/office/drawing/2014/chartex" xmlns:cx1="http://schemas.microsoft.com/office/drawing/2015/9/8/chartex" xmlns:cx2="http://schemas.microsoft.com/office/drawing/2015/10/21/chartex" xmlns:cx3="http://schemas.microsoft.com/office/drawing/2016/5/9/chartex" xmlns:cx4="http://schemas.microsoft.com/office/drawing/2016/5/10/chartex" xmlns:cx5="http://schemas.microsoft.com/office/drawing/2016/5/11/chartex" xmlns:cx6="http://schemas.microsoft.com/office/drawing/2016/5/12/chartex" xmlns:cx7="http://schemas.microsoft.com/office/drawing/2016/5/13/chartex" xmlns:cx8="http://schemas.microsoft.com/office/drawing/2016/5/14/chartex" xmlns:mc="http://schemas.openxmlformats.org/markup-compatibility/2006" xmlns:aink="http://schemas.microsoft.com/office/drawing/2016/ink" xmlns:am3d="http://schemas.microsoft.com/office/drawing/2017/model3d" xmlns:o="urn:schemas-microsoft-com:office:office" xmlns:r="http://schemas.openxmlformats.org/officeDocument/2006/relationships" xmlns:m="http://schemas.openxmlformats.org/officeDocument/2006/math" xmlns:v="urn:schemas-microsoft-com:vml" xmlns:wp14="http://schemas.microsoft.com/office/word/2010/wordprocessingDrawing" xmlns:wp="http://schemas.openxmlformats.org/drawingml/2006/wordprocessingDrawing" xmlns:w10="urn:schemas-microsoft-com:office:word" xmlns:w="http://schemas.openxmlformats.org/wordprocessingml/2006/main" xmlns:w14="http://schemas.microsoft.com/office/word/2010/wordml" xmlns:w15="http://schemas.microsoft.com/office/word/2012/wordml" xmlns:w16cid="http://schemas.microsoft.com/office/word/2016/wordml/cid" xmlns:w16se="http://schemas.microsoft.com/office/word/2015/wordml/symex" xmlns:wpg="http://schemas.microsoft.com/office/word/2010/wordprocessingGroup" xmlns:wpi="http://schemas.microsoft.com/office/word/2010/wordprocessingInk" xmlns:wne="http://schemas.microsoft.com/office/word/2006/wordml" xmlns:wps="http://schemas.microsoft.com/office/word/2010/wordprocessingShape" mc:Ignorable="w14 w15 w16se w16cid wp14">
+<w:document xmlns:wpc="http://schemas.microsoft.com/office/word/2010/wordprocessingCanvas" xmlns:cx="http://schemas.microsoft.com/office/drawing/2014/chartex" xmlns:cx1="http://schemas.microsoft.com/office/drawing/2015/9/8/chartex" xmlns:cx2="http://schemas.microsoft.com/office/drawing/2015/10/21/chartex" xmlns:cx3="http://schemas.microsoft.com/office/drawing/2016/5/9/chartex" xmlns:cx4="http://schemas.microsoft.com/office/drawing/2016/5/10/chartex" xmlns:cx5="http://schemas.microsoft.com/office/drawing/2016/5/11/chartex" xmlns:cx6="http://schemas.microsoft.com/office/drawing/2016/5/12/chartex" xmlns:cx7="http://schemas.microsoft.com/office/drawing/2016/5/13/chartex" xmlns:cx8="http://schemas.microsoft.com/office/drawing/2016/5/14/chartex" xmlns:mc="http://schemas.openxmlformats.org/markup-compatibility/2006" xmlns:aink="http://schemas.microsoft.com/office/drawing/2016/ink" xmlns:am3d="http://schemas.microsoft.com/office/drawing/2017/model3d" xmlns:o="urn:schemas-microsoft-com:office:office" xmlns:oel="http://schemas.microsoft.com/office/2019/extlst" xmlns:r="http://schemas.openxmlformats.org/officeDocument/2006/relationships" xmlns:m="http://schemas.openxmlformats.org/officeDocument/2006/math" xmlns:v="urn:schemas-microsoft-com:vml" xmlns:wp14="http://schemas.microsoft.com/office/word/2010/wordprocessingDrawing" xmlns:wp="http://schemas.openxmlformats.org/drawingml/2006/wordprocessingDrawing" xmlns:w10="urn:schemas-microsoft-com:office:word" xmlns:w="http://schemas.openxmlformats.org/wordprocessingml/2006/main" xmlns:w14="http://schemas.microsoft.com/office/word/2010/wordml" xmlns:w15="http://schemas.microsoft.com/office/word/2012/wordml" xmlns:w16cex="http://schemas.microsoft.com/office/word/2018/wordml/cex" xmlns:w16cid="http://schemas.microsoft.com/office/word/2016/wordml/cid" xmlns:w16="http://schemas.microsoft.com/office/word/2018/wordml" xmlns:w16sdtdh="http://schemas.microsoft.com/office/word/2020/wordml/sdtdatahash" xmlns:w16se="http://schemas.microsoft.com/office/word/2015/wordml/symex" xmlns:wpg="http://schemas.microsoft.com/office/word/2010/wordprocessingGroup" xmlns:wpi="http://schemas.microsoft.com/office/word/2010/wordprocessingInk" xmlns:wne="http://schemas.microsoft.com/office/word/2006/wordml" xmlns:wps="http://schemas.microsoft.com/office/word/2010/wordprocessingShape" mc:Ignorable="w14 w15 w16se w16cid w16 w16cex w16sdtdh wp14">
   <w:body>
     <w:p>
       <w:pPr>
@@ -109,7 +109,7 @@
                         <w:txbxContent>
                           <w:p>
                             <w:pPr>
-                              <w:pStyle w:val="Titel"/>
+                              <w:pStyle w:val="Title"/>
                               <w:rPr>
                                 <w:color w:val="000000"/>
                               </w:rPr>
@@ -137,7 +137,7 @@
                           </w:p>
                           <w:p>
                             <w:pPr>
-                              <w:pStyle w:val="Ondertitel"/>
+                              <w:pStyle w:val="Subtitle"/>
                               <w:rPr>
                                 <w:color w:val="000000"/>
                               </w:rPr>
@@ -402,7 +402,7 @@
     </w:p>
     <w:p>
       <w:pPr>
-        <w:pStyle w:val="Tekstopmerking"/>
+        <w:pStyle w:val="CommentText"/>
         <w:spacing w:before="240" w:after="240"/>
         <w:rPr>
           <w:sz w:val="36"/>
@@ -1225,6 +1225,67 @@
         <w:tc>
           <w:tcPr>
             <w:tcW w:w="979" w:type="dxa"/>
+            <w:shd w:val="clear" w:color="auto" w:fill="auto"/>
+          </w:tcPr>
+          <w:p>
+            <w:pPr>
+              <w:pStyle w:val="Textintable"/>
+            </w:pPr>
+            <w:r>
+              <w:t>0.91</w:t>
+            </w:r>
+          </w:p>
+        </w:tc>
+        <w:tc>
+          <w:tcPr>
+            <w:tcW w:w="1259" w:type="dxa"/>
+            <w:shd w:val="clear" w:color="auto" w:fill="auto"/>
+          </w:tcPr>
+          <w:p>
+            <w:pPr>
+              <w:pStyle w:val="Textintable"/>
+            </w:pPr>
+            <w:r>
+              <w:t>22-08-2019</w:t>
+            </w:r>
+          </w:p>
+        </w:tc>
+        <w:tc>
+          <w:tcPr>
+            <w:tcW w:w="1542" w:type="dxa"/>
+            <w:shd w:val="clear" w:color="auto" w:fill="auto"/>
+          </w:tcPr>
+          <w:p>
+            <w:pPr>
+              <w:pStyle w:val="Textintable"/>
+            </w:pPr>
+            <w:r>
+              <w:t>M. Fransen</w:t>
+            </w:r>
+          </w:p>
+        </w:tc>
+        <w:tc>
+          <w:tcPr>
+            <w:tcW w:w="4950" w:type="dxa"/>
+            <w:shd w:val="clear" w:color="auto" w:fill="auto"/>
+          </w:tcPr>
+          <w:p>
+            <w:pPr>
+              <w:pStyle w:val="Textintable"/>
+            </w:pPr>
+            <w:r>
+              <w:t>Describe resumed state option for services</w:t>
+            </w:r>
+          </w:p>
+        </w:tc>
+      </w:tr>
+      <w:tr>
+        <w:trPr>
+          <w:trHeight w:val="151"/>
+        </w:trPr>
+        <w:tc>
+          <w:tcPr>
+            <w:tcW w:w="979" w:type="dxa"/>
             <w:tcBorders>
               <w:bottom w:val="single" w:sz="4" w:space="0" w:color="D9D9D9"/>
             </w:tcBorders>
@@ -1235,7 +1296,7 @@
               <w:pStyle w:val="Textintable"/>
             </w:pPr>
             <w:r>
-              <w:t>0.91</w:t>
+              <w:t>0.92</w:t>
             </w:r>
           </w:p>
         </w:tc>
@@ -1252,7 +1313,7 @@
               <w:pStyle w:val="Textintable"/>
             </w:pPr>
             <w:r>
-              <w:t>22-08-2019</w:t>
+              <w:t>07-11-2022</w:t>
             </w:r>
           </w:p>
         </w:tc>
@@ -1269,7 +1330,13 @@
               <w:pStyle w:val="Textintable"/>
             </w:pPr>
             <w:r>
-              <w:t>M. Fransen</w:t>
+              <w:t>V.</w:t>
+            </w:r>
+            <w:r>
+              <w:t xml:space="preserve"> </w:t>
+            </w:r>
+            <w:r>
+              <w:t>Aslan</w:t>
             </w:r>
           </w:p>
         </w:tc>
@@ -1286,7 +1353,7 @@
               <w:pStyle w:val="Textintable"/>
             </w:pPr>
             <w:r>
-              <w:t>Describe resumed state option for services</w:t>
+              <w:t>Minor update to state section</w:t>
             </w:r>
           </w:p>
         </w:tc>
@@ -1322,7 +1389,7 @@
       <w:sdtContent>
         <w:p>
           <w:pPr>
-            <w:pStyle w:val="Kopvaninhoudsopgave"/>
+            <w:pStyle w:val="TOCHeading"/>
           </w:pPr>
           <w:r>
             <w:t>Table of Contents</w:t>
@@ -1332,7 +1399,7 @@
         </w:p>
         <w:p>
           <w:pPr>
-            <w:pStyle w:val="Inhopg1"/>
+            <w:pStyle w:val="TOC1"/>
             <w:tabs>
               <w:tab w:val="right" w:leader="dot" w:pos="8720"/>
             </w:tabs>
@@ -1413,7 +1480,7 @@
         </w:p>
         <w:p>
           <w:pPr>
-            <w:pStyle w:val="Inhopg1"/>
+            <w:pStyle w:val="TOC1"/>
             <w:tabs>
               <w:tab w:val="left" w:pos="570"/>
               <w:tab w:val="right" w:leader="dot" w:pos="8720"/>
@@ -1498,7 +1565,7 @@
         </w:p>
         <w:p>
           <w:pPr>
-            <w:pStyle w:val="Inhopg2"/>
+            <w:pStyle w:val="TOC2"/>
             <w:tabs>
               <w:tab w:val="left" w:pos="760"/>
               <w:tab w:val="right" w:leader="dot" w:pos="8720"/>
@@ -1579,7 +1646,7 @@
         </w:p>
         <w:p>
           <w:pPr>
-            <w:pStyle w:val="Inhopg2"/>
+            <w:pStyle w:val="TOC2"/>
             <w:tabs>
               <w:tab w:val="left" w:pos="760"/>
               <w:tab w:val="right" w:leader="dot" w:pos="8720"/>
@@ -1660,7 +1727,7 @@
         </w:p>
         <w:p>
           <w:pPr>
-            <w:pStyle w:val="Inhopg2"/>
+            <w:pStyle w:val="TOC2"/>
             <w:tabs>
               <w:tab w:val="left" w:pos="760"/>
               <w:tab w:val="right" w:leader="dot" w:pos="8720"/>
@@ -1741,7 +1808,7 @@
         </w:p>
         <w:p>
           <w:pPr>
-            <w:pStyle w:val="Inhopg2"/>
+            <w:pStyle w:val="TOC2"/>
             <w:tabs>
               <w:tab w:val="left" w:pos="760"/>
               <w:tab w:val="right" w:leader="dot" w:pos="8720"/>
@@ -1822,7 +1889,7 @@
         </w:p>
         <w:p>
           <w:pPr>
-            <w:pStyle w:val="Inhopg2"/>
+            <w:pStyle w:val="TOC2"/>
             <w:tabs>
               <w:tab w:val="left" w:pos="760"/>
               <w:tab w:val="right" w:leader="dot" w:pos="8720"/>
@@ -1903,7 +1970,7 @@
         </w:p>
         <w:p>
           <w:pPr>
-            <w:pStyle w:val="Inhopg2"/>
+            <w:pStyle w:val="TOC2"/>
             <w:tabs>
               <w:tab w:val="left" w:pos="760"/>
               <w:tab w:val="right" w:leader="dot" w:pos="8720"/>
@@ -1984,7 +2051,7 @@
         </w:p>
         <w:p>
           <w:pPr>
-            <w:pStyle w:val="Inhopg2"/>
+            <w:pStyle w:val="TOC2"/>
             <w:tabs>
               <w:tab w:val="left" w:pos="760"/>
               <w:tab w:val="right" w:leader="dot" w:pos="8720"/>
@@ -2065,7 +2132,7 @@
         </w:p>
         <w:p>
           <w:pPr>
-            <w:pStyle w:val="Inhopg2"/>
+            <w:pStyle w:val="TOC2"/>
             <w:tabs>
               <w:tab w:val="left" w:pos="760"/>
               <w:tab w:val="right" w:leader="dot" w:pos="8720"/>
@@ -2146,7 +2213,7 @@
         </w:p>
         <w:p>
           <w:pPr>
-            <w:pStyle w:val="Inhopg1"/>
+            <w:pStyle w:val="TOC1"/>
             <w:tabs>
               <w:tab w:val="left" w:pos="570"/>
               <w:tab w:val="right" w:leader="dot" w:pos="8720"/>
@@ -2231,7 +2298,7 @@
         </w:p>
         <w:p>
           <w:pPr>
-            <w:pStyle w:val="Inhopg2"/>
+            <w:pStyle w:val="TOC2"/>
             <w:tabs>
               <w:tab w:val="left" w:pos="760"/>
               <w:tab w:val="right" w:leader="dot" w:pos="8720"/>
@@ -2312,7 +2379,7 @@
         </w:p>
         <w:p>
           <w:pPr>
-            <w:pStyle w:val="Inhopg3"/>
+            <w:pStyle w:val="TOC3"/>
             <w:tabs>
               <w:tab w:val="left" w:pos="1140"/>
               <w:tab w:val="right" w:leader="dot" w:pos="8720"/>
@@ -2393,7 +2460,7 @@
         </w:p>
         <w:p>
           <w:pPr>
-            <w:pStyle w:val="Inhopg3"/>
+            <w:pStyle w:val="TOC3"/>
             <w:tabs>
               <w:tab w:val="left" w:pos="1140"/>
               <w:tab w:val="right" w:leader="dot" w:pos="8720"/>
@@ -2474,7 +2541,7 @@
         </w:p>
         <w:p>
           <w:pPr>
-            <w:pStyle w:val="Inhopg3"/>
+            <w:pStyle w:val="TOC3"/>
             <w:tabs>
               <w:tab w:val="left" w:pos="1140"/>
               <w:tab w:val="right" w:leader="dot" w:pos="8720"/>
@@ -2555,7 +2622,7 @@
         </w:p>
         <w:p>
           <w:pPr>
-            <w:pStyle w:val="Inhopg3"/>
+            <w:pStyle w:val="TOC3"/>
             <w:tabs>
               <w:tab w:val="left" w:pos="1140"/>
               <w:tab w:val="right" w:leader="dot" w:pos="8720"/>
@@ -2636,7 +2703,7 @@
         </w:p>
         <w:p>
           <w:pPr>
-            <w:pStyle w:val="Inhopg3"/>
+            <w:pStyle w:val="TOC3"/>
             <w:tabs>
               <w:tab w:val="left" w:pos="1140"/>
               <w:tab w:val="right" w:leader="dot" w:pos="8720"/>
@@ -2717,7 +2784,7 @@
         </w:p>
         <w:p>
           <w:pPr>
-            <w:pStyle w:val="Inhopg2"/>
+            <w:pStyle w:val="TOC2"/>
             <w:tabs>
               <w:tab w:val="left" w:pos="760"/>
               <w:tab w:val="right" w:leader="dot" w:pos="8720"/>
@@ -2798,7 +2865,7 @@
         </w:p>
         <w:p>
           <w:pPr>
-            <w:pStyle w:val="Inhopg2"/>
+            <w:pStyle w:val="TOC2"/>
             <w:tabs>
               <w:tab w:val="left" w:pos="760"/>
               <w:tab w:val="right" w:leader="dot" w:pos="8720"/>
@@ -2879,7 +2946,7 @@
         </w:p>
         <w:p>
           <w:pPr>
-            <w:pStyle w:val="Inhopg2"/>
+            <w:pStyle w:val="TOC2"/>
             <w:tabs>
               <w:tab w:val="left" w:pos="760"/>
               <w:tab w:val="right" w:leader="dot" w:pos="8720"/>
@@ -2960,7 +3027,7 @@
         </w:p>
         <w:p>
           <w:pPr>
-            <w:pStyle w:val="Inhopg1"/>
+            <w:pStyle w:val="TOC1"/>
             <w:tabs>
               <w:tab w:val="left" w:pos="570"/>
               <w:tab w:val="right" w:leader="dot" w:pos="8720"/>
@@ -3045,7 +3112,7 @@
         </w:p>
         <w:p>
           <w:pPr>
-            <w:pStyle w:val="Inhopg2"/>
+            <w:pStyle w:val="TOC2"/>
             <w:tabs>
               <w:tab w:val="left" w:pos="760"/>
               <w:tab w:val="right" w:leader="dot" w:pos="8720"/>
@@ -3126,7 +3193,7 @@
         </w:p>
         <w:p>
           <w:pPr>
-            <w:pStyle w:val="Inhopg2"/>
+            <w:pStyle w:val="TOC2"/>
             <w:tabs>
               <w:tab w:val="left" w:pos="760"/>
               <w:tab w:val="right" w:leader="dot" w:pos="8720"/>
@@ -3207,7 +3274,7 @@
         </w:p>
         <w:p>
           <w:pPr>
-            <w:pStyle w:val="Inhopg3"/>
+            <w:pStyle w:val="TOC3"/>
             <w:tabs>
               <w:tab w:val="left" w:pos="1140"/>
               <w:tab w:val="right" w:leader="dot" w:pos="8720"/>
@@ -3288,7 +3355,7 @@
         </w:p>
         <w:p>
           <w:pPr>
-            <w:pStyle w:val="Inhopg3"/>
+            <w:pStyle w:val="TOC3"/>
             <w:tabs>
               <w:tab w:val="left" w:pos="1140"/>
               <w:tab w:val="right" w:leader="dot" w:pos="8720"/>
@@ -3369,7 +3436,7 @@
         </w:p>
         <w:p>
           <w:pPr>
-            <w:pStyle w:val="Inhopg3"/>
+            <w:pStyle w:val="TOC3"/>
             <w:tabs>
               <w:tab w:val="left" w:pos="1140"/>
               <w:tab w:val="right" w:leader="dot" w:pos="8720"/>
@@ -3450,7 +3517,7 @@
         </w:p>
         <w:p>
           <w:pPr>
-            <w:pStyle w:val="Inhopg1"/>
+            <w:pStyle w:val="TOC1"/>
             <w:tabs>
               <w:tab w:val="left" w:pos="570"/>
               <w:tab w:val="right" w:leader="dot" w:pos="8720"/>
@@ -3535,7 +3602,7 @@
         </w:p>
         <w:p>
           <w:pPr>
-            <w:pStyle w:val="Inhopg2"/>
+            <w:pStyle w:val="TOC2"/>
             <w:tabs>
               <w:tab w:val="left" w:pos="760"/>
               <w:tab w:val="right" w:leader="dot" w:pos="8720"/>
@@ -3616,7 +3683,7 @@
         </w:p>
         <w:p>
           <w:pPr>
-            <w:pStyle w:val="Inhopg2"/>
+            <w:pStyle w:val="TOC2"/>
             <w:tabs>
               <w:tab w:val="left" w:pos="760"/>
               <w:tab w:val="right" w:leader="dot" w:pos="8720"/>
@@ -3697,7 +3764,7 @@
         </w:p>
         <w:p>
           <w:pPr>
-            <w:pStyle w:val="Inhopg2"/>
+            <w:pStyle w:val="TOC2"/>
             <w:tabs>
               <w:tab w:val="left" w:pos="760"/>
               <w:tab w:val="right" w:leader="dot" w:pos="8720"/>
@@ -3778,7 +3845,7 @@
         </w:p>
         <w:p>
           <w:pPr>
-            <w:pStyle w:val="Inhopg3"/>
+            <w:pStyle w:val="TOC3"/>
             <w:tabs>
               <w:tab w:val="left" w:pos="1140"/>
               <w:tab w:val="right" w:leader="dot" w:pos="8720"/>
@@ -3859,7 +3926,7 @@
         </w:p>
         <w:p>
           <w:pPr>
-            <w:pStyle w:val="Inhopg3"/>
+            <w:pStyle w:val="TOC3"/>
             <w:tabs>
               <w:tab w:val="left" w:pos="1140"/>
               <w:tab w:val="right" w:leader="dot" w:pos="8720"/>
@@ -3940,7 +4007,7 @@
         </w:p>
         <w:p>
           <w:pPr>
-            <w:pStyle w:val="Inhopg3"/>
+            <w:pStyle w:val="TOC3"/>
             <w:tabs>
               <w:tab w:val="left" w:pos="1140"/>
               <w:tab w:val="right" w:leader="dot" w:pos="8720"/>
@@ -4021,7 +4088,7 @@
         </w:p>
         <w:p>
           <w:pPr>
-            <w:pStyle w:val="Inhopg3"/>
+            <w:pStyle w:val="TOC3"/>
             <w:tabs>
               <w:tab w:val="left" w:pos="1140"/>
               <w:tab w:val="right" w:leader="dot" w:pos="8720"/>
@@ -4102,7 +4169,7 @@
         </w:p>
         <w:p>
           <w:pPr>
-            <w:pStyle w:val="Inhopg3"/>
+            <w:pStyle w:val="TOC3"/>
             <w:tabs>
               <w:tab w:val="left" w:pos="1140"/>
               <w:tab w:val="right" w:leader="dot" w:pos="8720"/>
@@ -4183,7 +4250,7 @@
         </w:p>
         <w:p>
           <w:pPr>
-            <w:pStyle w:val="Inhopg3"/>
+            <w:pStyle w:val="TOC3"/>
             <w:tabs>
               <w:tab w:val="left" w:pos="1140"/>
               <w:tab w:val="right" w:leader="dot" w:pos="8720"/>
@@ -4264,7 +4331,7 @@
         </w:p>
         <w:p>
           <w:pPr>
-            <w:pStyle w:val="Inhopg3"/>
+            <w:pStyle w:val="TOC3"/>
             <w:tabs>
               <w:tab w:val="left" w:pos="1140"/>
               <w:tab w:val="right" w:leader="dot" w:pos="8720"/>
@@ -4345,7 +4412,7 @@
         </w:p>
         <w:p>
           <w:pPr>
-            <w:pStyle w:val="Inhopg3"/>
+            <w:pStyle w:val="TOC3"/>
             <w:tabs>
               <w:tab w:val="left" w:pos="1140"/>
               <w:tab w:val="right" w:leader="dot" w:pos="8720"/>
@@ -4426,7 +4493,7 @@
         </w:p>
         <w:p>
           <w:pPr>
-            <w:pStyle w:val="Inhopg3"/>
+            <w:pStyle w:val="TOC3"/>
             <w:tabs>
               <w:tab w:val="left" w:pos="1140"/>
               <w:tab w:val="right" w:leader="dot" w:pos="8720"/>
@@ -4507,7 +4574,7 @@
         </w:p>
         <w:p>
           <w:pPr>
-            <w:pStyle w:val="Inhopg3"/>
+            <w:pStyle w:val="TOC3"/>
             <w:tabs>
               <w:tab w:val="left" w:pos="1330"/>
               <w:tab w:val="right" w:leader="dot" w:pos="8720"/>
@@ -4588,7 +4655,7 @@
         </w:p>
         <w:p>
           <w:pPr>
-            <w:pStyle w:val="Inhopg3"/>
+            <w:pStyle w:val="TOC3"/>
             <w:tabs>
               <w:tab w:val="left" w:pos="1330"/>
               <w:tab w:val="right" w:leader="dot" w:pos="8720"/>
@@ -4669,7 +4736,7 @@
         </w:p>
         <w:p>
           <w:pPr>
-            <w:pStyle w:val="Inhopg3"/>
+            <w:pStyle w:val="TOC3"/>
             <w:tabs>
               <w:tab w:val="left" w:pos="1330"/>
               <w:tab w:val="right" w:leader="dot" w:pos="8720"/>
@@ -4750,7 +4817,7 @@
         </w:p>
         <w:p>
           <w:pPr>
-            <w:pStyle w:val="Inhopg2"/>
+            <w:pStyle w:val="TOC2"/>
             <w:tabs>
               <w:tab w:val="left" w:pos="760"/>
               <w:tab w:val="right" w:leader="dot" w:pos="8720"/>
@@ -4831,7 +4898,7 @@
         </w:p>
         <w:p>
           <w:pPr>
-            <w:pStyle w:val="Inhopg3"/>
+            <w:pStyle w:val="TOC3"/>
             <w:tabs>
               <w:tab w:val="left" w:pos="1140"/>
               <w:tab w:val="right" w:leader="dot" w:pos="8720"/>
@@ -4912,7 +4979,7 @@
         </w:p>
         <w:p>
           <w:pPr>
-            <w:pStyle w:val="Inhopg3"/>
+            <w:pStyle w:val="TOC3"/>
             <w:tabs>
               <w:tab w:val="left" w:pos="1140"/>
               <w:tab w:val="right" w:leader="dot" w:pos="8720"/>
@@ -4993,7 +5060,7 @@
         </w:p>
         <w:p>
           <w:pPr>
-            <w:pStyle w:val="Inhopg2"/>
+            <w:pStyle w:val="TOC2"/>
             <w:tabs>
               <w:tab w:val="left" w:pos="760"/>
               <w:tab w:val="right" w:leader="dot" w:pos="8720"/>
@@ -5074,7 +5141,7 @@
         </w:p>
         <w:p>
           <w:pPr>
-            <w:pStyle w:val="Inhopg3"/>
+            <w:pStyle w:val="TOC3"/>
             <w:tabs>
               <w:tab w:val="left" w:pos="1140"/>
               <w:tab w:val="right" w:leader="dot" w:pos="8720"/>
@@ -5155,7 +5222,7 @@
         </w:p>
         <w:p>
           <w:pPr>
-            <w:pStyle w:val="Inhopg3"/>
+            <w:pStyle w:val="TOC3"/>
             <w:tabs>
               <w:tab w:val="left" w:pos="1140"/>
               <w:tab w:val="right" w:leader="dot" w:pos="8720"/>
@@ -5278,7 +5345,7 @@
         <w:p/>
         <w:p>
           <w:pPr>
-            <w:pStyle w:val="Kop1"/>
+            <w:pStyle w:val="Heading1"/>
             <w:numPr>
               <w:ilvl w:val="0"/>
               <w:numId w:val="4"/>
@@ -5309,7 +5376,7 @@
         </w:p>
         <w:p>
           <w:pPr>
-            <w:pStyle w:val="Kop2"/>
+            <w:pStyle w:val="Heading2"/>
             <w:numPr>
               <w:ilvl w:val="1"/>
               <w:numId w:val="4"/>
@@ -5453,7 +5520,7 @@
         </w:p>
         <w:p>
           <w:pPr>
-            <w:pStyle w:val="Bijschrift"/>
+            <w:pStyle w:val="Caption"/>
           </w:pPr>
           <w:r>
             <w:t xml:space="preserve">Figure </w:t>
@@ -5500,7 +5567,7 @@
         <w:p/>
         <w:p>
           <w:pPr>
-            <w:pStyle w:val="Kop2"/>
+            <w:pStyle w:val="Heading2"/>
             <w:numPr>
               <w:ilvl w:val="1"/>
               <w:numId w:val="4"/>
@@ -5595,7 +5662,7 @@
         </w:p>
         <w:p>
           <w:pPr>
-            <w:pStyle w:val="Lijstalinea"/>
+            <w:pStyle w:val="ListParagraph"/>
             <w:widowControl/>
             <w:numPr>
               <w:ilvl w:val="0"/>
@@ -5609,7 +5676,7 @@
         </w:p>
         <w:p>
           <w:pPr>
-            <w:pStyle w:val="Lijstalinea"/>
+            <w:pStyle w:val="ListParagraph"/>
             <w:widowControl/>
             <w:numPr>
               <w:ilvl w:val="0"/>
@@ -5623,7 +5690,7 @@
         </w:p>
         <w:p>
           <w:pPr>
-            <w:pStyle w:val="Lijstalinea"/>
+            <w:pStyle w:val="ListParagraph"/>
             <w:widowControl/>
             <w:numPr>
               <w:ilvl w:val="0"/>
@@ -5657,7 +5724,7 @@
         </w:p>
         <w:p>
           <w:pPr>
-            <w:pStyle w:val="Lijstalinea"/>
+            <w:pStyle w:val="ListParagraph"/>
             <w:widowControl/>
             <w:numPr>
               <w:ilvl w:val="0"/>
@@ -5671,7 +5738,7 @@
         </w:p>
         <w:p>
           <w:pPr>
-            <w:pStyle w:val="Lijstalinea"/>
+            <w:pStyle w:val="ListParagraph"/>
             <w:widowControl/>
             <w:numPr>
               <w:ilvl w:val="0"/>
@@ -5706,7 +5773,7 @@
         </w:p>
         <w:p>
           <w:pPr>
-            <w:pStyle w:val="Kop2"/>
+            <w:pStyle w:val="Heading2"/>
             <w:numPr>
               <w:ilvl w:val="1"/>
               <w:numId w:val="4"/>
@@ -5739,28 +5806,28 @@
         </w:p>
         <w:p>
           <w:pPr>
-            <w:pStyle w:val="Kop2"/>
+            <w:pStyle w:val="Heading2"/>
             <w:numPr>
               <w:ilvl w:val="1"/>
               <w:numId w:val="4"/>
             </w:numPr>
           </w:pPr>
           <w:bookmarkStart w:id="29" w:name="_Toc527025456"/>
-          <w:bookmarkStart w:id="30" w:name="_Toc370376410"/>
-          <w:bookmarkStart w:id="31" w:name="_Toc496167961"/>
-          <w:bookmarkStart w:id="32" w:name="_Toc343778510"/>
-          <w:bookmarkStart w:id="33" w:name="_Toc17380357"/>
+          <w:bookmarkStart w:id="30" w:name="_Toc17380357"/>
+          <w:bookmarkStart w:id="31" w:name="_Toc370376410"/>
+          <w:bookmarkStart w:id="32" w:name="_Toc496167961"/>
+          <w:bookmarkStart w:id="33" w:name="_Toc343778510"/>
           <w:r>
             <w:t>Acronyms, Abbreviations and Terms</w:t>
           </w:r>
           <w:bookmarkEnd w:id="29"/>
-          <w:bookmarkEnd w:id="33"/>
+          <w:bookmarkEnd w:id="30"/>
           <w:r>
             <w:t xml:space="preserve"> </w:t>
           </w:r>
-          <w:bookmarkEnd w:id="30"/>
           <w:bookmarkEnd w:id="31"/>
           <w:bookmarkEnd w:id="32"/>
+          <w:bookmarkEnd w:id="33"/>
         </w:p>
         <w:p>
           <w:pPr>
@@ -5774,7 +5841,7 @@
     </w:sdt>
     <w:tbl>
       <w:tblPr>
-        <w:tblStyle w:val="Tabelraster"/>
+        <w:tblStyle w:val="TableGrid"/>
         <w:tblW w:w="8761" w:type="dxa"/>
         <w:tblInd w:w="165" w:type="dxa"/>
         <w:tblCellMar>
@@ -5972,7 +6039,7 @@
     </w:p>
     <w:tbl>
       <w:tblPr>
-        <w:tblStyle w:val="Tabelraster"/>
+        <w:tblStyle w:val="TableGrid"/>
         <w:tblW w:w="8761" w:type="dxa"/>
         <w:tblInd w:w="165" w:type="dxa"/>
         <w:tblCellMar>
@@ -6169,7 +6236,7 @@
     <w:p/>
     <w:p>
       <w:pPr>
-        <w:pStyle w:val="Kop2"/>
+        <w:pStyle w:val="Heading2"/>
         <w:numPr>
           <w:ilvl w:val="1"/>
           <w:numId w:val="4"/>
@@ -6313,7 +6380,7 @@
     </w:p>
     <w:p>
       <w:pPr>
-        <w:pStyle w:val="Kop2"/>
+        <w:pStyle w:val="Heading2"/>
         <w:numPr>
           <w:ilvl w:val="1"/>
           <w:numId w:val="4"/>
@@ -6384,7 +6451,7 @@
     </w:p>
     <w:tbl>
       <w:tblPr>
-        <w:tblStyle w:val="Tabelraster"/>
+        <w:tblStyle w:val="TableGrid"/>
         <w:tblW w:w="8931" w:type="dxa"/>
         <w:tblInd w:w="142" w:type="dxa"/>
         <w:tblCellMar>
@@ -6773,7 +6840,7 @@
     </w:p>
     <w:p>
       <w:pPr>
-        <w:pStyle w:val="Kop2"/>
+        <w:pStyle w:val="Heading2"/>
         <w:numPr>
           <w:ilvl w:val="1"/>
           <w:numId w:val="4"/>
@@ -6820,7 +6887,7 @@
     </w:p>
     <w:p>
       <w:pPr>
-        <w:pStyle w:val="Lijstalinea"/>
+        <w:pStyle w:val="ListParagraph"/>
         <w:widowControl/>
         <w:numPr>
           <w:ilvl w:val="0"/>
@@ -6834,7 +6901,7 @@
     </w:p>
     <w:p>
       <w:pPr>
-        <w:pStyle w:val="Kop2"/>
+        <w:pStyle w:val="Heading2"/>
         <w:numPr>
           <w:ilvl w:val="1"/>
           <w:numId w:val="4"/>
@@ -8524,7 +8591,7 @@
     <w:p/>
     <w:p>
       <w:pPr>
-        <w:pStyle w:val="Kop1"/>
+        <w:pStyle w:val="Heading1"/>
         <w:numPr>
           <w:ilvl w:val="0"/>
           <w:numId w:val="4"/>
@@ -8559,7 +8626,7 @@
     </w:p>
     <w:p>
       <w:pPr>
-        <w:pStyle w:val="Kop2"/>
+        <w:pStyle w:val="Heading2"/>
         <w:numPr>
           <w:ilvl w:val="1"/>
           <w:numId w:val="4"/>
@@ -8886,7 +8953,7 @@
     </w:p>
     <w:p>
       <w:pPr>
-        <w:pStyle w:val="Kop3"/>
+        <w:pStyle w:val="Heading3"/>
         <w:numPr>
           <w:ilvl w:val="2"/>
           <w:numId w:val="4"/>
@@ -9417,7 +9484,7 @@
       <w:commentRangeEnd w:id="870"/>
       <w:r>
         <w:rPr>
-          <w:rStyle w:val="Verwijzingopmerking"/>
+          <w:rStyle w:val="CommentReference"/>
           <w:rFonts w:eastAsia="Times New Roman" w:cs="Times New Roman"/>
           <w:bCs/>
           <w:lang w:val="en-GB" w:eastAsia="en-US"/>
@@ -9427,7 +9494,7 @@
       <w:commentRangeEnd w:id="871"/>
       <w:r>
         <w:rPr>
-          <w:rStyle w:val="Verwijzingopmerking"/>
+          <w:rStyle w:val="CommentReference"/>
           <w:rFonts w:eastAsia="Times New Roman" w:cs="Times New Roman"/>
           <w:bCs/>
           <w:lang w:val="en-GB" w:eastAsia="en-US"/>
@@ -9443,7 +9510,7 @@
     </w:p>
     <w:p>
       <w:pPr>
-        <w:pStyle w:val="Kop3"/>
+        <w:pStyle w:val="Heading3"/>
         <w:numPr>
           <w:ilvl w:val="2"/>
           <w:numId w:val="4"/>
@@ -11120,7 +11187,7 @@
     </w:p>
     <w:p>
       <w:pPr>
-        <w:pStyle w:val="Kop3"/>
+        <w:pStyle w:val="Heading3"/>
         <w:numPr>
           <w:ilvl w:val="2"/>
           <w:numId w:val="4"/>
@@ -12941,7 +13008,7 @@
     </w:p>
     <w:p>
       <w:pPr>
-        <w:pStyle w:val="Kop3"/>
+        <w:pStyle w:val="Heading3"/>
         <w:numPr>
           <w:ilvl w:val="2"/>
           <w:numId w:val="4"/>
@@ -13122,7 +13189,7 @@
     <w:p/>
     <w:tbl>
       <w:tblPr>
-        <w:tblStyle w:val="Tabelraster"/>
+        <w:tblStyle w:val="TableGrid"/>
         <w:tblW w:w="8931" w:type="dxa"/>
         <w:tblInd w:w="137" w:type="dxa"/>
         <w:tblCellMar>
@@ -13527,7 +13594,7 @@
     </w:p>
     <w:p>
       <w:pPr>
-        <w:pStyle w:val="Kop3"/>
+        <w:pStyle w:val="Heading3"/>
         <w:numPr>
           <w:ilvl w:val="2"/>
           <w:numId w:val="4"/>
@@ -13939,7 +14006,7 @@
     <w:p/>
     <w:tbl>
       <w:tblPr>
-        <w:tblStyle w:val="Tabelraster"/>
+        <w:tblStyle w:val="TableGrid"/>
         <w:tblW w:w="8931" w:type="dxa"/>
         <w:tblInd w:w="137" w:type="dxa"/>
         <w:tblCellMar>
@@ -14101,7 +14168,7 @@
     <w:p/>
     <w:p>
       <w:pPr>
-        <w:pStyle w:val="Kop2"/>
+        <w:pStyle w:val="Heading2"/>
         <w:numPr>
           <w:ilvl w:val="1"/>
           <w:numId w:val="4"/>
@@ -14177,7 +14244,7 @@
     </w:p>
     <w:tbl>
       <w:tblPr>
-        <w:tblStyle w:val="Tabelraster"/>
+        <w:tblStyle w:val="TableGrid"/>
         <w:tblW w:w="8761" w:type="dxa"/>
         <w:tblInd w:w="165" w:type="dxa"/>
         <w:tblCellMar>
@@ -15507,7 +15574,7 @@
     <w:p/>
     <w:p>
       <w:pPr>
-        <w:pStyle w:val="Kop2"/>
+        <w:pStyle w:val="Heading2"/>
         <w:numPr>
           <w:ilvl w:val="1"/>
           <w:numId w:val="4"/>
@@ -15620,7 +15687,7 @@
     <w:p/>
     <w:tbl>
       <w:tblPr>
-        <w:tblStyle w:val="Tabelraster"/>
+        <w:tblStyle w:val="TableGrid"/>
         <w:tblW w:w="8931" w:type="dxa"/>
         <w:tblInd w:w="137" w:type="dxa"/>
         <w:tblCellMar>
@@ -16047,7 +16114,7 @@
     </w:p>
     <w:p>
       <w:pPr>
-        <w:pStyle w:val="Kop2"/>
+        <w:pStyle w:val="Heading2"/>
         <w:numPr>
           <w:ilvl w:val="1"/>
           <w:numId w:val="4"/>
@@ -18267,7 +18334,7 @@
     </w:tbl>
     <w:p>
       <w:pPr>
-        <w:pStyle w:val="Bijschrift"/>
+        <w:pStyle w:val="Caption"/>
       </w:pPr>
       <w:r>
         <w:t xml:space="preserve">Table </w:t>
@@ -18321,7 +18388,7 @@
     </w:p>
     <w:p>
       <w:pPr>
-        <w:pStyle w:val="Kop1"/>
+        <w:pStyle w:val="Heading1"/>
         <w:numPr>
           <w:ilvl w:val="0"/>
           <w:numId w:val="4"/>
@@ -18353,7 +18420,7 @@
     </w:p>
     <w:p>
       <w:pPr>
-        <w:pStyle w:val="Kop2"/>
+        <w:pStyle w:val="Heading2"/>
         <w:numPr>
           <w:ilvl w:val="1"/>
           <w:numId w:val="4"/>
@@ -18373,7 +18440,7 @@
     </w:p>
     <w:p>
       <w:pPr>
-        <w:pStyle w:val="Kop2"/>
+        <w:pStyle w:val="Heading2"/>
         <w:numPr>
           <w:ilvl w:val="1"/>
           <w:numId w:val="4"/>
@@ -18421,7 +18488,7 @@
     </w:p>
     <w:p>
       <w:pPr>
-        <w:pStyle w:val="Kop3"/>
+        <w:pStyle w:val="Heading3"/>
         <w:numPr>
           <w:ilvl w:val="2"/>
           <w:numId w:val="4"/>
@@ -18442,7 +18509,7 @@
     </w:p>
     <w:tbl>
       <w:tblPr>
-        <w:tblStyle w:val="Tabelraster"/>
+        <w:tblStyle w:val="TableGrid"/>
         <w:tblW w:w="8931" w:type="dxa"/>
         <w:tblInd w:w="137" w:type="dxa"/>
         <w:tblCellMar>
@@ -18818,15 +18885,7 @@
               <w:jc w:val="both"/>
             </w:pPr>
             <w:r>
-              <w:t xml:space="preserve">Path to the location where information can be stored over reboots. The path is always </w:t>
-            </w:r>
-            <w:proofErr w:type="spellStart"/>
-            <w:r>
-              <w:t>postfixed</w:t>
-            </w:r>
-            <w:proofErr w:type="spellEnd"/>
-            <w:r>
-              <w:t xml:space="preserve"> by the callsign of the plugin.</w:t>
+              <w:t>Path to the location where information can be stored over reboots. The path is always postfixed by the callsign of the plugin.</w:t>
             </w:r>
           </w:p>
           <w:p>
@@ -19641,7 +19700,7 @@
     </w:tbl>
     <w:p>
       <w:pPr>
-        <w:pStyle w:val="Kop3"/>
+        <w:pStyle w:val="Heading3"/>
         <w:numPr>
           <w:ilvl w:val="2"/>
           <w:numId w:val="4"/>
@@ -19659,7 +19718,7 @@
     </w:p>
     <w:tbl>
       <w:tblPr>
-        <w:tblStyle w:val="Tabelraster"/>
+        <w:tblStyle w:val="TableGrid"/>
         <w:tblW w:w="8931" w:type="dxa"/>
         <w:tblInd w:w="137" w:type="dxa"/>
         <w:tblCellMar>
@@ -19915,11 +19974,11 @@
               <w:t xml:space="preserve">in the Resumed state </w:t>
             </w:r>
             <w:r>
-              <w:t>however when a</w:t>
+              <w:t xml:space="preserve">however when </w:t>
             </w:r>
             <w:proofErr w:type="spellStart"/>
             <w:r>
-              <w:t>utostart</w:t>
+              <w:t>autostart</w:t>
             </w:r>
             <w:proofErr w:type="spellEnd"/>
             <w:r>
@@ -20039,8 +20098,6 @@
             <w:r>
               <w:t>plugin is started because of system startup or started by any other means (e.g. by the RESTful API). If resumed is set to true it will always start in Resumed state.</w:t>
             </w:r>
-            <w:bookmarkStart w:id="908" w:name="_GoBack"/>
-            <w:bookmarkEnd w:id="908"/>
           </w:p>
         </w:tc>
       </w:tr>
@@ -20227,23 +20284,23 @@
     </w:tbl>
     <w:p>
       <w:pPr>
-        <w:pStyle w:val="Kop3"/>
+        <w:pStyle w:val="Heading3"/>
         <w:numPr>
           <w:ilvl w:val="2"/>
           <w:numId w:val="4"/>
         </w:numPr>
       </w:pPr>
-      <w:bookmarkStart w:id="909" w:name="_Toc370376423"/>
-      <w:bookmarkStart w:id="910" w:name="_Toc527025470"/>
+      <w:bookmarkStart w:id="908" w:name="_Toc370376423"/>
+      <w:bookmarkStart w:id="909" w:name="_Toc527025470"/>
+      <w:bookmarkStart w:id="910" w:name="_Toc17380377"/>
       <w:bookmarkStart w:id="911" w:name="__DdeLink__4420_3333340783"/>
-      <w:bookmarkStart w:id="912" w:name="_Toc17380377"/>
       <w:r>
         <w:lastRenderedPageBreak/>
         <w:t>Process</w:t>
       </w:r>
+      <w:bookmarkEnd w:id="908"/>
       <w:bookmarkEnd w:id="909"/>
       <w:bookmarkEnd w:id="910"/>
-      <w:bookmarkEnd w:id="912"/>
       <w:r>
         <w:t xml:space="preserve"> </w:t>
       </w:r>
@@ -20251,7 +20308,7 @@
     </w:p>
     <w:tbl>
       <w:tblPr>
-        <w:tblStyle w:val="Tabelraster"/>
+        <w:tblStyle w:val="TableGrid"/>
         <w:tblW w:w="8931" w:type="dxa"/>
         <w:tblInd w:w="137" w:type="dxa"/>
         <w:tblCellMar>
@@ -20461,25 +20518,25 @@
     </w:tbl>
     <w:p>
       <w:pPr>
-        <w:pStyle w:val="Kop1"/>
+        <w:pStyle w:val="Heading1"/>
         <w:numPr>
           <w:ilvl w:val="0"/>
           <w:numId w:val="4"/>
         </w:numPr>
       </w:pPr>
-      <w:bookmarkStart w:id="913" w:name="_Toc2778868"/>
-      <w:bookmarkStart w:id="914" w:name="_Toc370376424"/>
-      <w:bookmarkStart w:id="915" w:name="_Toc496167970"/>
-      <w:bookmarkStart w:id="916" w:name="_Toc527025471"/>
-      <w:bookmarkStart w:id="917" w:name="_Toc17380378"/>
+      <w:bookmarkStart w:id="912" w:name="_Toc2778868"/>
+      <w:bookmarkStart w:id="913" w:name="_Toc370376424"/>
+      <w:bookmarkStart w:id="914" w:name="_Toc496167970"/>
+      <w:bookmarkStart w:id="915" w:name="_Toc527025471"/>
+      <w:bookmarkStart w:id="916" w:name="_Toc17380378"/>
+      <w:bookmarkEnd w:id="912"/>
       <w:bookmarkEnd w:id="913"/>
       <w:bookmarkEnd w:id="914"/>
+      <w:r>
+        <w:t>Controller Plugin</w:t>
+      </w:r>
       <w:bookmarkEnd w:id="915"/>
-      <w:r>
-        <w:t>Controller Plugin</w:t>
-      </w:r>
       <w:bookmarkEnd w:id="916"/>
-      <w:bookmarkEnd w:id="917"/>
     </w:p>
     <w:p>
       <w:pPr>
@@ -20556,28 +20613,28 @@
     </w:p>
     <w:p>
       <w:pPr>
-        <w:pStyle w:val="Kop2"/>
+        <w:pStyle w:val="Heading2"/>
         <w:numPr>
           <w:ilvl w:val="1"/>
           <w:numId w:val="4"/>
         </w:numPr>
       </w:pPr>
-      <w:bookmarkStart w:id="918" w:name="_Toc370376425"/>
-      <w:bookmarkStart w:id="919" w:name="_Ref496195423"/>
-      <w:bookmarkStart w:id="920" w:name="_Toc496167971"/>
-      <w:bookmarkStart w:id="921" w:name="_Toc527025472"/>
-      <w:bookmarkStart w:id="922" w:name="_Ref17378989"/>
-      <w:bookmarkStart w:id="923" w:name="_Toc17380379"/>
+      <w:bookmarkStart w:id="917" w:name="_Toc370376425"/>
+      <w:bookmarkStart w:id="918" w:name="_Ref496195423"/>
+      <w:bookmarkStart w:id="919" w:name="_Toc496167971"/>
+      <w:bookmarkStart w:id="920" w:name="_Toc527025472"/>
+      <w:bookmarkStart w:id="921" w:name="_Ref17378989"/>
+      <w:bookmarkStart w:id="922" w:name="_Toc17380379"/>
+      <w:bookmarkEnd w:id="917"/>
       <w:bookmarkEnd w:id="918"/>
       <w:bookmarkEnd w:id="919"/>
-      <w:bookmarkEnd w:id="920"/>
       <w:r>
         <w:lastRenderedPageBreak/>
         <w:t>Activate/Deactivate state-diagram</w:t>
       </w:r>
+      <w:bookmarkEnd w:id="920"/>
       <w:bookmarkEnd w:id="921"/>
       <w:bookmarkEnd w:id="922"/>
-      <w:bookmarkEnd w:id="923"/>
     </w:p>
     <w:p>
       <w:pPr>
@@ -20644,7 +20701,7 @@
                         <w:txbxContent>
                           <w:p>
                             <w:pPr>
-                              <w:pStyle w:val="Bijschrift"/>
+                              <w:pStyle w:val="Caption"/>
                             </w:pPr>
                             <w:r>
                               <w:t xml:space="preserve">Figure </w:t>
@@ -20794,6 +20851,14 @@
       <w:r>
         <w:t xml:space="preserve"> goes through a sequence of states when it is being Activated or Deactivated. The Activation and Deactivation of a plugin can be triggered via the Controller Plugin API (see </w:t>
       </w:r>
+      <w:hyperlink r:id="rId28" w:history="1">
+        <w:r>
+          <w:rPr>
+            <w:rStyle w:val="Hyperlink"/>
+          </w:rPr>
+          <w:t>Controller API</w:t>
+        </w:r>
+      </w:hyperlink>
       <w:r>
         <w:fldChar w:fldCharType="begin"/>
       </w:r>
@@ -20806,63 +20871,6 @@
       <w:r>
         <w:fldChar w:fldCharType="separate"/>
       </w:r>
-      <w:proofErr w:type="spellStart"/>
-      <w:r>
-        <w:rPr>
-          <w:b/>
-          <w:bCs/>
-        </w:rPr>
-        <w:t>Fout</w:t>
-      </w:r>
-      <w:proofErr w:type="spellEnd"/>
-      <w:r>
-        <w:rPr>
-          <w:b/>
-          <w:bCs/>
-        </w:rPr>
-        <w:t xml:space="preserve">! </w:t>
-      </w:r>
-      <w:proofErr w:type="spellStart"/>
-      <w:r>
-        <w:rPr>
-          <w:b/>
-          <w:bCs/>
-        </w:rPr>
-        <w:t>Verwijzingsbron</w:t>
-      </w:r>
-      <w:proofErr w:type="spellEnd"/>
-      <w:r>
-        <w:rPr>
-          <w:b/>
-          <w:bCs/>
-        </w:rPr>
-        <w:t xml:space="preserve"> </w:t>
-      </w:r>
-      <w:proofErr w:type="spellStart"/>
-      <w:r>
-        <w:rPr>
-          <w:b/>
-          <w:bCs/>
-        </w:rPr>
-        <w:t>niet</w:t>
-      </w:r>
-      <w:proofErr w:type="spellEnd"/>
-      <w:r>
-        <w:rPr>
-          <w:b/>
-          <w:bCs/>
-        </w:rPr>
-        <w:t xml:space="preserve"> </w:t>
-      </w:r>
-      <w:proofErr w:type="spellStart"/>
-      <w:r>
-        <w:rPr>
-          <w:b/>
-          <w:bCs/>
-        </w:rPr>
-        <w:t>gevonden</w:t>
-      </w:r>
-      <w:proofErr w:type="spellEnd"/>
       <w:r>
         <w:rPr>
           <w:b/>
@@ -20881,35 +20889,64 @@
       <w:pPr>
         <w:jc w:val="both"/>
       </w:pPr>
-      <w:r>
-        <w:t>The states Deactivated, Activating, Activated and Deactivating are controlled by the Controller plugin. The sub-states, suspended and resumed are controlled by the plugin self. To change these states, the API on the plugin needs to be called. For the details, see the specific plugin that have suspend and resume behavior.</w:t>
-      </w:r>
     </w:p>
     <w:p>
       <w:pPr>
-        <w:pStyle w:val="Kop2"/>
+        <w:jc w:val="both"/>
+      </w:pPr>
+    </w:p>
+    <w:p>
+      <w:pPr>
+        <w:jc w:val="both"/>
+      </w:pPr>
+    </w:p>
+    <w:p>
+      <w:pPr>
+        <w:jc w:val="both"/>
+      </w:pPr>
+      <w:r>
+        <w:t>The states Deactivated, Activating, Activated and Deactivating are controlled by the Controller plugin. The sub-states, suspended and resumed are controlled by the plugin self. To change these states, the API on the plugin needs to be called. For the details, see the specific plugin that have suspend and resume behavior.</w:t>
+      </w:r>
+    </w:p>
+    <w:p>
+      <w:pPr>
+        <w:widowControl/>
+        <w:spacing w:line="240" w:lineRule="auto"/>
+      </w:pPr>
+      <w:r>
+        <w:br w:type="page"/>
+      </w:r>
+    </w:p>
+    <w:p>
+      <w:pPr>
+        <w:jc w:val="both"/>
+      </w:pPr>
+    </w:p>
+    <w:p>
+      <w:pPr>
+        <w:pStyle w:val="Heading2"/>
         <w:numPr>
           <w:ilvl w:val="1"/>
           <w:numId w:val="4"/>
         </w:numPr>
       </w:pPr>
-      <w:bookmarkStart w:id="924" w:name="__DdeLink__17767_2994574191"/>
-      <w:bookmarkStart w:id="925" w:name="_Ref17379203"/>
-      <w:bookmarkStart w:id="926" w:name="_Toc17380380"/>
+      <w:bookmarkStart w:id="923" w:name="__DdeLink__17767_2994574191"/>
+      <w:bookmarkStart w:id="924" w:name="_Ref17379203"/>
+      <w:bookmarkStart w:id="925" w:name="_Toc17380380"/>
+      <w:bookmarkEnd w:id="923"/>
+      <w:r>
+        <w:t>Configuration</w:t>
+      </w:r>
       <w:bookmarkEnd w:id="924"/>
-      <w:r>
-        <w:t>Configuration</w:t>
-      </w:r>
       <w:bookmarkEnd w:id="925"/>
-      <w:bookmarkEnd w:id="926"/>
     </w:p>
     <w:p>
-      <w:bookmarkStart w:id="927" w:name="__DdeLink__17767_29945741911"/>
-      <w:bookmarkEnd w:id="927"/>
+      <w:bookmarkStart w:id="926" w:name="__DdeLink__17767_29945741911"/>
+      <w:bookmarkEnd w:id="926"/>
     </w:p>
     <w:tbl>
       <w:tblPr>
-        <w:tblStyle w:val="Tabelraster"/>
+        <w:tblStyle w:val="TableGrid"/>
         <w:tblW w:w="8931" w:type="dxa"/>
         <w:tblInd w:w="137" w:type="dxa"/>
         <w:tblCellMar>
@@ -21155,7 +21192,6 @@
               <w:pStyle w:val="Textintable"/>
             </w:pPr>
             <w:r>
-              <w:lastRenderedPageBreak/>
               <w:t>configuration</w:t>
             </w:r>
           </w:p>
@@ -21199,7 +21235,7 @@
     </w:p>
     <w:tbl>
       <w:tblPr>
-        <w:tblStyle w:val="Tabelraster"/>
+        <w:tblStyle w:val="TableGrid"/>
         <w:tblW w:w="8931" w:type="dxa"/>
         <w:tblInd w:w="137" w:type="dxa"/>
         <w:tblCellMar>
@@ -21434,31 +21470,31 @@
     </w:tbl>
     <w:p>
       <w:pPr>
-        <w:pStyle w:val="Kop2"/>
+        <w:pStyle w:val="Heading2"/>
         <w:numPr>
           <w:ilvl w:val="1"/>
           <w:numId w:val="4"/>
         </w:numPr>
       </w:pPr>
-      <w:bookmarkStart w:id="928" w:name="_Toc370376426"/>
-      <w:bookmarkStart w:id="929" w:name="_Toc496167972"/>
-      <w:bookmarkStart w:id="930" w:name="_Toc527025473"/>
-      <w:bookmarkStart w:id="931" w:name="_Toc17380381"/>
+      <w:bookmarkStart w:id="927" w:name="_Toc370376426"/>
+      <w:bookmarkStart w:id="928" w:name="_Toc496167972"/>
+      <w:bookmarkStart w:id="929" w:name="_Toc527025473"/>
+      <w:bookmarkStart w:id="930" w:name="_Toc17380381"/>
+      <w:bookmarkEnd w:id="927"/>
       <w:bookmarkEnd w:id="928"/>
       <w:bookmarkEnd w:id="929"/>
+      <w:r>
+        <w:t>Application Programming Interface (API)</w:t>
+      </w:r>
+      <w:bookmarkStart w:id="931" w:name="_Toc527025474"/>
+      <w:bookmarkStart w:id="932" w:name="_Toc370376427"/>
       <w:bookmarkEnd w:id="930"/>
-      <w:r>
-        <w:t>Application Programming Interface (API)</w:t>
-      </w:r>
-      <w:bookmarkStart w:id="932" w:name="_Toc527025474"/>
-      <w:bookmarkStart w:id="933" w:name="_Toc370376427"/>
       <w:bookmarkEnd w:id="931"/>
       <w:bookmarkEnd w:id="932"/>
-      <w:bookmarkEnd w:id="933"/>
     </w:p>
     <w:p>
       <w:pPr>
-        <w:pStyle w:val="Kop3"/>
+        <w:pStyle w:val="Heading3"/>
         <w:numPr>
           <w:ilvl w:val="2"/>
           <w:numId w:val="4"/>
@@ -21473,7 +21509,7 @@
       <w:r>
         <w:fldChar w:fldCharType="separate"/>
       </w:r>
-      <w:bookmarkStart w:id="934" w:name="_Toc17380382"/>
+      <w:bookmarkStart w:id="933" w:name="_Toc17380382"/>
       <w:proofErr w:type="spellStart"/>
       <w:r>
         <w:t>WPEFramework</w:t>
@@ -21482,12 +21518,12 @@
       <w:r>
         <w:fldChar w:fldCharType="end"/>
       </w:r>
-      <w:bookmarkStart w:id="935" w:name="_Toc527025475"/>
+      <w:bookmarkStart w:id="934" w:name="_Toc527025475"/>
       <w:r>
         <w:t xml:space="preserve"> status information</w:t>
       </w:r>
+      <w:bookmarkEnd w:id="933"/>
       <w:bookmarkEnd w:id="934"/>
-      <w:bookmarkEnd w:id="935"/>
     </w:p>
     <w:p>
       <w:pPr>
@@ -21499,7 +21535,7 @@
     </w:p>
     <w:tbl>
       <w:tblPr>
-        <w:tblStyle w:val="Tabelraster"/>
+        <w:tblStyle w:val="TableGrid"/>
         <w:tblW w:w="8931" w:type="dxa"/>
         <w:tblInd w:w="137" w:type="dxa"/>
         <w:tblCellMar>
@@ -21670,21 +21706,21 @@
     <w:p/>
     <w:p>
       <w:pPr>
-        <w:pStyle w:val="Kop3"/>
+        <w:pStyle w:val="Heading3"/>
         <w:numPr>
           <w:ilvl w:val="2"/>
           <w:numId w:val="4"/>
         </w:numPr>
       </w:pPr>
-      <w:bookmarkStart w:id="936" w:name="_Toc370376429"/>
-      <w:bookmarkStart w:id="937" w:name="_Toc527025476"/>
-      <w:bookmarkStart w:id="938" w:name="_Toc17380383"/>
+      <w:bookmarkStart w:id="935" w:name="_Toc370376429"/>
+      <w:bookmarkStart w:id="936" w:name="_Toc527025476"/>
+      <w:bookmarkStart w:id="937" w:name="_Toc17380383"/>
+      <w:bookmarkEnd w:id="935"/>
+      <w:r>
+        <w:t>Plugin Information</w:t>
+      </w:r>
       <w:bookmarkEnd w:id="936"/>
-      <w:r>
-        <w:t>Plugin Information</w:t>
-      </w:r>
       <w:bookmarkEnd w:id="937"/>
-      <w:bookmarkEnd w:id="938"/>
     </w:p>
     <w:p>
       <w:r>
@@ -21693,7 +21729,7 @@
     </w:p>
     <w:tbl>
       <w:tblPr>
-        <w:tblStyle w:val="Tabelraster"/>
+        <w:tblStyle w:val="TableGrid"/>
         <w:tblW w:w="8931" w:type="dxa"/>
         <w:tblInd w:w="137" w:type="dxa"/>
         <w:tblCellMar>
@@ -21781,6 +21817,7 @@
               <w:pStyle w:val="Textintable"/>
             </w:pPr>
             <w:r>
+              <w:lastRenderedPageBreak/>
               <w:t>Success:</w:t>
             </w:r>
           </w:p>
@@ -21843,19 +21880,19 @@
     </w:tbl>
     <w:p>
       <w:pPr>
-        <w:pStyle w:val="Kop3"/>
+        <w:pStyle w:val="Heading3"/>
         <w:numPr>
           <w:ilvl w:val="2"/>
           <w:numId w:val="4"/>
         </w:numPr>
       </w:pPr>
-      <w:bookmarkStart w:id="939" w:name="_Toc527025477"/>
-      <w:bookmarkStart w:id="940" w:name="_Toc17380384"/>
+      <w:bookmarkStart w:id="938" w:name="_Toc527025477"/>
+      <w:bookmarkStart w:id="939" w:name="_Toc17380384"/>
       <w:r>
         <w:t>All Plugins Information</w:t>
       </w:r>
+      <w:bookmarkEnd w:id="938"/>
       <w:bookmarkEnd w:id="939"/>
-      <w:bookmarkEnd w:id="940"/>
     </w:p>
     <w:p>
       <w:r>
@@ -21865,7 +21902,7 @@
     <w:p/>
     <w:tbl>
       <w:tblPr>
-        <w:tblStyle w:val="Tabelraster"/>
+        <w:tblStyle w:val="TableGrid"/>
         <w:tblW w:w="8930" w:type="dxa"/>
         <w:tblInd w:w="171" w:type="dxa"/>
         <w:tblCellMar>
@@ -22016,21 +22053,21 @@
     </w:tbl>
     <w:p>
       <w:pPr>
-        <w:pStyle w:val="Kop3"/>
+        <w:pStyle w:val="Heading3"/>
         <w:numPr>
           <w:ilvl w:val="2"/>
           <w:numId w:val="4"/>
         </w:numPr>
       </w:pPr>
-      <w:bookmarkStart w:id="941" w:name="_Toc370376430"/>
-      <w:bookmarkStart w:id="942" w:name="_Toc527025478"/>
-      <w:bookmarkStart w:id="943" w:name="_Toc17380385"/>
+      <w:bookmarkStart w:id="940" w:name="_Toc370376430"/>
+      <w:bookmarkStart w:id="941" w:name="_Toc527025478"/>
+      <w:bookmarkStart w:id="942" w:name="_Toc17380385"/>
+      <w:bookmarkEnd w:id="940"/>
+      <w:r>
+        <w:t>Link information</w:t>
+      </w:r>
       <w:bookmarkEnd w:id="941"/>
-      <w:r>
-        <w:t>Link information</w:t>
-      </w:r>
       <w:bookmarkEnd w:id="942"/>
-      <w:bookmarkEnd w:id="943"/>
     </w:p>
     <w:p>
       <w:r>
@@ -22040,7 +22077,7 @@
     <w:p/>
     <w:tbl>
       <w:tblPr>
-        <w:tblStyle w:val="Tabelraster"/>
+        <w:tblStyle w:val="TableGrid"/>
         <w:tblW w:w="8931" w:type="dxa"/>
         <w:tblInd w:w="137" w:type="dxa"/>
         <w:tblCellMar>
@@ -22072,7 +22109,6 @@
               <w:pStyle w:val="Textintable"/>
             </w:pPr>
             <w:r>
-              <w:lastRenderedPageBreak/>
               <w:t>Request:</w:t>
             </w:r>
           </w:p>
@@ -22207,19 +22243,19 @@
     </w:tbl>
     <w:p>
       <w:pPr>
-        <w:pStyle w:val="Kop3"/>
+        <w:pStyle w:val="Heading3"/>
         <w:numPr>
           <w:ilvl w:val="2"/>
           <w:numId w:val="4"/>
         </w:numPr>
       </w:pPr>
-      <w:bookmarkStart w:id="944" w:name="_Toc527025479"/>
-      <w:bookmarkStart w:id="945" w:name="_Toc17380386"/>
+      <w:bookmarkStart w:id="943" w:name="_Toc527025479"/>
+      <w:bookmarkStart w:id="944" w:name="_Toc17380386"/>
       <w:r>
         <w:t>Environment Value</w:t>
       </w:r>
+      <w:bookmarkEnd w:id="943"/>
       <w:bookmarkEnd w:id="944"/>
-      <w:bookmarkEnd w:id="945"/>
     </w:p>
     <w:p>
       <w:r>
@@ -22229,7 +22265,7 @@
     <w:p/>
     <w:tbl>
       <w:tblPr>
-        <w:tblStyle w:val="Tabelraster"/>
+        <w:tblStyle w:val="TableGrid"/>
         <w:tblW w:w="8930" w:type="dxa"/>
         <w:tblInd w:w="171" w:type="dxa"/>
         <w:tblCellMar>
@@ -22428,19 +22464,19 @@
     </w:tbl>
     <w:p>
       <w:pPr>
-        <w:pStyle w:val="Kop3"/>
+        <w:pStyle w:val="Heading3"/>
         <w:numPr>
           <w:ilvl w:val="2"/>
           <w:numId w:val="4"/>
         </w:numPr>
       </w:pPr>
-      <w:bookmarkStart w:id="946" w:name="_Toc527025480"/>
-      <w:bookmarkStart w:id="947" w:name="_Toc17380387"/>
+      <w:bookmarkStart w:id="945" w:name="_Toc527025480"/>
+      <w:bookmarkStart w:id="946" w:name="_Toc17380387"/>
       <w:r>
         <w:t>Configuration String</w:t>
       </w:r>
+      <w:bookmarkEnd w:id="945"/>
       <w:bookmarkEnd w:id="946"/>
-      <w:bookmarkEnd w:id="947"/>
     </w:p>
     <w:p>
       <w:r>
@@ -22450,7 +22486,7 @@
     <w:p/>
     <w:tbl>
       <w:tblPr>
-        <w:tblStyle w:val="Tabelraster"/>
+        <w:tblStyle w:val="TableGrid"/>
         <w:tblW w:w="8930" w:type="dxa"/>
         <w:tblInd w:w="171" w:type="dxa"/>
         <w:tblCellMar>
@@ -22596,19 +22632,19 @@
     </w:tbl>
     <w:p>
       <w:pPr>
-        <w:pStyle w:val="Kop3"/>
+        <w:pStyle w:val="Heading3"/>
         <w:numPr>
           <w:ilvl w:val="2"/>
           <w:numId w:val="4"/>
         </w:numPr>
       </w:pPr>
-      <w:bookmarkStart w:id="948" w:name="_Toc527025481"/>
-      <w:bookmarkStart w:id="949" w:name="_Toc17380388"/>
+      <w:bookmarkStart w:id="947" w:name="_Toc527025481"/>
+      <w:bookmarkStart w:id="948" w:name="_Toc17380388"/>
       <w:r>
         <w:t>Process information</w:t>
       </w:r>
+      <w:bookmarkEnd w:id="947"/>
       <w:bookmarkEnd w:id="948"/>
-      <w:bookmarkEnd w:id="949"/>
     </w:p>
     <w:p>
       <w:r>
@@ -22618,7 +22654,7 @@
     <w:p/>
     <w:tbl>
       <w:tblPr>
-        <w:tblStyle w:val="Tabelraster"/>
+        <w:tblStyle w:val="TableGrid"/>
         <w:tblW w:w="8930" w:type="dxa"/>
         <w:tblInd w:w="171" w:type="dxa"/>
         <w:tblCellMar>
@@ -22758,19 +22794,19 @@
     </w:tbl>
     <w:p>
       <w:pPr>
-        <w:pStyle w:val="Kop3"/>
+        <w:pStyle w:val="Heading3"/>
         <w:numPr>
           <w:ilvl w:val="2"/>
           <w:numId w:val="4"/>
         </w:numPr>
       </w:pPr>
-      <w:bookmarkStart w:id="950" w:name="_Toc527025482"/>
-      <w:bookmarkStart w:id="951" w:name="_Toc17380389"/>
+      <w:bookmarkStart w:id="949" w:name="_Toc527025482"/>
+      <w:bookmarkStart w:id="950" w:name="_Toc17380389"/>
       <w:r>
         <w:t>Discovery Information</w:t>
       </w:r>
+      <w:bookmarkEnd w:id="949"/>
       <w:bookmarkEnd w:id="950"/>
-      <w:bookmarkEnd w:id="951"/>
     </w:p>
     <w:p>
       <w:r>
@@ -22779,7 +22815,7 @@
     </w:p>
     <w:tbl>
       <w:tblPr>
-        <w:tblStyle w:val="Tabelraster"/>
+        <w:tblStyle w:val="TableGrid"/>
         <w:tblW w:w="8930" w:type="dxa"/>
         <w:tblInd w:w="171" w:type="dxa"/>
         <w:tblCellMar>
@@ -22919,19 +22955,20 @@
     </w:tbl>
     <w:p>
       <w:pPr>
-        <w:pStyle w:val="Kop3"/>
+        <w:pStyle w:val="Heading3"/>
         <w:numPr>
           <w:ilvl w:val="2"/>
           <w:numId w:val="4"/>
         </w:numPr>
       </w:pPr>
-      <w:bookmarkStart w:id="952" w:name="_Toc527025483"/>
-      <w:bookmarkStart w:id="953" w:name="_Toc17380390"/>
-      <w:r>
+      <w:bookmarkStart w:id="951" w:name="_Toc527025483"/>
+      <w:bookmarkStart w:id="952" w:name="_Toc17380390"/>
+      <w:r>
+        <w:lastRenderedPageBreak/>
         <w:t>Subsystems</w:t>
       </w:r>
+      <w:bookmarkEnd w:id="951"/>
       <w:bookmarkEnd w:id="952"/>
-      <w:bookmarkEnd w:id="953"/>
     </w:p>
     <w:p>
       <w:r>
@@ -22941,7 +22978,7 @@
     <w:p/>
     <w:tbl>
       <w:tblPr>
-        <w:tblStyle w:val="Tabelraster"/>
+        <w:tblStyle w:val="TableGrid"/>
         <w:tblW w:w="8930" w:type="dxa"/>
         <w:tblInd w:w="171" w:type="dxa"/>
         <w:tblCellMar>
@@ -23086,21 +23123,21 @@
     </w:tbl>
     <w:p>
       <w:pPr>
-        <w:pStyle w:val="Kop3"/>
+        <w:pStyle w:val="Heading3"/>
         <w:numPr>
           <w:ilvl w:val="2"/>
           <w:numId w:val="4"/>
         </w:numPr>
       </w:pPr>
-      <w:bookmarkStart w:id="954" w:name="_Toc370376431"/>
-      <w:bookmarkStart w:id="955" w:name="_Toc527025484"/>
-      <w:bookmarkStart w:id="956" w:name="_Toc17380391"/>
+      <w:bookmarkStart w:id="953" w:name="_Toc370376431"/>
+      <w:bookmarkStart w:id="954" w:name="_Toc527025484"/>
+      <w:bookmarkStart w:id="955" w:name="_Toc17380391"/>
+      <w:bookmarkEnd w:id="953"/>
+      <w:r>
+        <w:t>Activate Plugin</w:t>
+      </w:r>
       <w:bookmarkEnd w:id="954"/>
-      <w:r>
-        <w:t>Activate Plugin</w:t>
-      </w:r>
       <w:bookmarkEnd w:id="955"/>
-      <w:bookmarkEnd w:id="956"/>
     </w:p>
     <w:p>
       <w:pPr>
@@ -23113,7 +23150,7 @@
     <w:p/>
     <w:tbl>
       <w:tblPr>
-        <w:tblStyle w:val="Tabelraster"/>
+        <w:tblStyle w:val="TableGrid"/>
         <w:tblW w:w="8931" w:type="dxa"/>
         <w:tblInd w:w="137" w:type="dxa"/>
         <w:tblCellMar>
@@ -23198,7 +23235,6 @@
               <w:pStyle w:val="Textintable"/>
             </w:pPr>
             <w:r>
-              <w:lastRenderedPageBreak/>
               <w:t>Success:</w:t>
             </w:r>
           </w:p>
@@ -23353,21 +23389,21 @@
     </w:tbl>
     <w:p>
       <w:pPr>
-        <w:pStyle w:val="Kop3"/>
+        <w:pStyle w:val="Heading3"/>
         <w:numPr>
           <w:ilvl w:val="2"/>
           <w:numId w:val="4"/>
         </w:numPr>
       </w:pPr>
-      <w:bookmarkStart w:id="957" w:name="_Toc370376432"/>
-      <w:bookmarkStart w:id="958" w:name="_Toc527025485"/>
-      <w:bookmarkStart w:id="959" w:name="_Toc17380392"/>
+      <w:bookmarkStart w:id="956" w:name="_Toc370376432"/>
+      <w:bookmarkStart w:id="957" w:name="_Toc527025485"/>
+      <w:bookmarkStart w:id="958" w:name="_Toc17380392"/>
+      <w:bookmarkEnd w:id="956"/>
+      <w:r>
+        <w:t>Deactivate Plugin</w:t>
+      </w:r>
       <w:bookmarkEnd w:id="957"/>
-      <w:r>
-        <w:t>Deactivate Plugin</w:t>
-      </w:r>
       <w:bookmarkEnd w:id="958"/>
-      <w:bookmarkEnd w:id="959"/>
     </w:p>
     <w:p>
       <w:pPr>
@@ -23380,7 +23416,7 @@
     <w:p/>
     <w:tbl>
       <w:tblPr>
-        <w:tblStyle w:val="Tabelraster"/>
+        <w:tblStyle w:val="TableGrid"/>
         <w:tblW w:w="8931" w:type="dxa"/>
         <w:tblInd w:w="137" w:type="dxa"/>
         <w:tblCellMar>
@@ -23547,8 +23583,8 @@
                 <w:rFonts w:ascii="Courier" w:hAnsi="Courier"/>
               </w:rPr>
             </w:pPr>
-            <w:bookmarkStart w:id="960" w:name="__DdeLink__12318_2123697851"/>
-            <w:bookmarkEnd w:id="960"/>
+            <w:bookmarkStart w:id="959" w:name="__DdeLink__12318_2123697851"/>
+            <w:bookmarkEnd w:id="959"/>
             <w:r>
               <w:rPr>
                 <w:rFonts w:ascii="Courier" w:hAnsi="Courier"/>
@@ -23596,24 +23632,24 @@
     </w:tbl>
     <w:p>
       <w:pPr>
-        <w:pStyle w:val="Kop3"/>
+        <w:pStyle w:val="Heading3"/>
         <w:numPr>
           <w:ilvl w:val="2"/>
           <w:numId w:val="4"/>
         </w:numPr>
       </w:pPr>
-      <w:bookmarkStart w:id="961" w:name="_Toc527025486"/>
-      <w:bookmarkStart w:id="962" w:name="_Toc17380393"/>
+      <w:bookmarkStart w:id="960" w:name="_Toc527025486"/>
+      <w:bookmarkStart w:id="961" w:name="_Toc17380393"/>
       <w:r>
         <w:t>Reload Configuration</w:t>
       </w:r>
+      <w:bookmarkEnd w:id="960"/>
       <w:bookmarkEnd w:id="961"/>
+      <w:r>
+        <w:t xml:space="preserve"> </w:t>
+      </w:r>
+      <w:bookmarkStart w:id="962" w:name="_Toc3703764301"/>
       <w:bookmarkEnd w:id="962"/>
-      <w:r>
-        <w:t xml:space="preserve"> </w:t>
-      </w:r>
-      <w:bookmarkStart w:id="963" w:name="_Toc3703764301"/>
-      <w:bookmarkEnd w:id="963"/>
     </w:p>
     <w:p/>
     <w:p>
@@ -23624,7 +23660,7 @@
     <w:p/>
     <w:tbl>
       <w:tblPr>
-        <w:tblStyle w:val="Tabelraster"/>
+        <w:tblStyle w:val="TableGrid"/>
         <w:tblW w:w="8931" w:type="dxa"/>
         <w:tblInd w:w="137" w:type="dxa"/>
         <w:tblCellMar>
@@ -23817,27 +23853,28 @@
     </w:tbl>
     <w:p>
       <w:pPr>
-        <w:pStyle w:val="Kop2"/>
+        <w:pStyle w:val="Heading2"/>
         <w:numPr>
           <w:ilvl w:val="1"/>
           <w:numId w:val="4"/>
         </w:numPr>
       </w:pPr>
-      <w:bookmarkStart w:id="964" w:name="_Toc370376433"/>
-      <w:bookmarkStart w:id="965" w:name="_Ref496257042"/>
-      <w:bookmarkStart w:id="966" w:name="_Ref496257033"/>
-      <w:bookmarkStart w:id="967" w:name="_Ref496256992"/>
-      <w:bookmarkStart w:id="968" w:name="_Toc527025487"/>
-      <w:bookmarkStart w:id="969" w:name="_Toc17380394"/>
+      <w:bookmarkStart w:id="963" w:name="_Toc370376433"/>
+      <w:bookmarkStart w:id="964" w:name="_Ref496257042"/>
+      <w:bookmarkStart w:id="965" w:name="_Ref496257033"/>
+      <w:bookmarkStart w:id="966" w:name="_Ref496256992"/>
+      <w:bookmarkStart w:id="967" w:name="_Toc527025487"/>
+      <w:bookmarkStart w:id="968" w:name="_Toc17380394"/>
+      <w:bookmarkEnd w:id="963"/>
       <w:bookmarkEnd w:id="964"/>
       <w:bookmarkEnd w:id="965"/>
       <w:bookmarkEnd w:id="966"/>
+      <w:r>
+        <w:lastRenderedPageBreak/>
+        <w:t>Events</w:t>
+      </w:r>
       <w:bookmarkEnd w:id="967"/>
-      <w:r>
-        <w:t>Events</w:t>
-      </w:r>
       <w:bookmarkEnd w:id="968"/>
-      <w:bookmarkEnd w:id="969"/>
     </w:p>
     <w:p>
       <w:pPr>
@@ -23855,21 +23892,21 @@
     </w:p>
     <w:p>
       <w:pPr>
-        <w:pStyle w:val="Kop3"/>
+        <w:pStyle w:val="Heading3"/>
         <w:numPr>
           <w:ilvl w:val="2"/>
           <w:numId w:val="4"/>
         </w:numPr>
       </w:pPr>
-      <w:bookmarkStart w:id="970" w:name="_Toc370376434"/>
-      <w:bookmarkStart w:id="971" w:name="_Toc527025488"/>
-      <w:bookmarkStart w:id="972" w:name="_Toc17380395"/>
+      <w:bookmarkStart w:id="969" w:name="_Toc370376434"/>
+      <w:bookmarkStart w:id="970" w:name="_Toc527025488"/>
+      <w:bookmarkStart w:id="971" w:name="_Toc17380395"/>
+      <w:bookmarkEnd w:id="969"/>
+      <w:r>
+        <w:t>Controller notification forwarder event</w:t>
+      </w:r>
       <w:bookmarkEnd w:id="970"/>
-      <w:r>
-        <w:t>Controller notification forwarder event</w:t>
-      </w:r>
       <w:bookmarkEnd w:id="971"/>
-      <w:bookmarkEnd w:id="972"/>
     </w:p>
     <w:p>
       <w:pPr>
@@ -23891,7 +23928,7 @@
     </w:p>
     <w:tbl>
       <w:tblPr>
-        <w:tblStyle w:val="Tabelraster"/>
+        <w:tblStyle w:val="TableGrid"/>
         <w:tblW w:w="8931" w:type="dxa"/>
         <w:tblInd w:w="137" w:type="dxa"/>
         <w:tblCellMar>
@@ -24010,22 +24047,21 @@
     </w:tbl>
     <w:p>
       <w:pPr>
-        <w:pStyle w:val="Kop3"/>
+        <w:pStyle w:val="Heading3"/>
         <w:numPr>
           <w:ilvl w:val="2"/>
           <w:numId w:val="4"/>
         </w:numPr>
       </w:pPr>
-      <w:bookmarkStart w:id="973" w:name="_Toc370376435"/>
-      <w:bookmarkStart w:id="974" w:name="_Toc527025489"/>
-      <w:bookmarkStart w:id="975" w:name="_Toc17380396"/>
+      <w:bookmarkStart w:id="972" w:name="_Toc370376435"/>
+      <w:bookmarkStart w:id="973" w:name="_Toc527025489"/>
+      <w:bookmarkStart w:id="974" w:name="_Toc17380396"/>
+      <w:bookmarkEnd w:id="972"/>
+      <w:r>
+        <w:t>State change event</w:t>
+      </w:r>
       <w:bookmarkEnd w:id="973"/>
-      <w:r>
-        <w:lastRenderedPageBreak/>
-        <w:t>State change event</w:t>
-      </w:r>
       <w:bookmarkEnd w:id="974"/>
-      <w:bookmarkEnd w:id="975"/>
     </w:p>
     <w:p>
       <w:pPr>
@@ -24071,7 +24107,7 @@
     </w:p>
     <w:tbl>
       <w:tblPr>
-        <w:tblStyle w:val="Tabelraster"/>
+        <w:tblStyle w:val="TableGrid"/>
         <w:tblW w:w="8931" w:type="dxa"/>
         <w:tblInd w:w="137" w:type="dxa"/>
         <w:tblCellMar>
@@ -24383,51 +24419,51 @@
     </w:tbl>
     <w:p>
       <w:pPr>
-        <w:pStyle w:val="Kop2"/>
+        <w:pStyle w:val="Heading2"/>
         <w:numPr>
           <w:ilvl w:val="1"/>
           <w:numId w:val="4"/>
         </w:numPr>
       </w:pPr>
-      <w:bookmarkStart w:id="976" w:name="_Toc370376436"/>
-      <w:bookmarkStart w:id="977" w:name="_Toc527025490"/>
-      <w:bookmarkStart w:id="978" w:name="_Toc17380397"/>
+      <w:bookmarkStart w:id="975" w:name="_Toc370376436"/>
+      <w:bookmarkStart w:id="976" w:name="_Toc527025490"/>
+      <w:bookmarkStart w:id="977" w:name="_Toc17380397"/>
+      <w:bookmarkEnd w:id="975"/>
+      <w:r>
+        <w:t>JSON definitions</w:t>
+      </w:r>
       <w:bookmarkEnd w:id="976"/>
-      <w:r>
-        <w:t>JSON definitions</w:t>
-      </w:r>
       <w:bookmarkEnd w:id="977"/>
-      <w:bookmarkEnd w:id="978"/>
     </w:p>
     <w:p>
       <w:pPr>
-        <w:pStyle w:val="Kop3"/>
+        <w:pStyle w:val="Heading3"/>
         <w:numPr>
           <w:ilvl w:val="2"/>
           <w:numId w:val="4"/>
         </w:numPr>
       </w:pPr>
-      <w:bookmarkStart w:id="979" w:name="_Toc370376437"/>
-      <w:bookmarkStart w:id="980" w:name="_Toc527025491"/>
-      <w:bookmarkStart w:id="981" w:name="_Toc17380398"/>
+      <w:bookmarkStart w:id="978" w:name="_Toc370376437"/>
+      <w:bookmarkStart w:id="979" w:name="_Toc527025491"/>
+      <w:bookmarkStart w:id="980" w:name="_Toc17380398"/>
+      <w:bookmarkEnd w:id="978"/>
+      <w:r>
+        <w:t>Plugin information (</w:t>
+      </w:r>
+      <w:proofErr w:type="spellStart"/>
+      <w:r>
+        <w:t>plugin_info</w:t>
+      </w:r>
+      <w:proofErr w:type="spellEnd"/>
+      <w:r>
+        <w:t>)</w:t>
+      </w:r>
       <w:bookmarkEnd w:id="979"/>
-      <w:r>
-        <w:t>Plugin information (</w:t>
-      </w:r>
-      <w:proofErr w:type="spellStart"/>
-      <w:r>
-        <w:t>plugin_info</w:t>
-      </w:r>
-      <w:proofErr w:type="spellEnd"/>
-      <w:r>
-        <w:t>)</w:t>
-      </w:r>
       <w:bookmarkEnd w:id="980"/>
-      <w:bookmarkEnd w:id="981"/>
     </w:p>
     <w:tbl>
       <w:tblPr>
-        <w:tblStyle w:val="Tabelraster"/>
+        <w:tblStyle w:val="TableGrid"/>
         <w:tblW w:w="8931" w:type="dxa"/>
         <w:tblInd w:w="137" w:type="dxa"/>
         <w:tblCellMar>
@@ -24661,6 +24697,7 @@
             </w:pPr>
             <w:proofErr w:type="spellStart"/>
             <w:r>
+              <w:lastRenderedPageBreak/>
               <w:t>processedobjects</w:t>
             </w:r>
             <w:proofErr w:type="spellEnd"/>
@@ -24851,33 +24888,33 @@
     </w:tbl>
     <w:p>
       <w:pPr>
-        <w:pStyle w:val="Kop3"/>
+        <w:pStyle w:val="Heading3"/>
         <w:numPr>
           <w:ilvl w:val="2"/>
           <w:numId w:val="4"/>
         </w:numPr>
       </w:pPr>
-      <w:bookmarkStart w:id="982" w:name="_Toc370376438"/>
-      <w:bookmarkStart w:id="983" w:name="_Toc527025492"/>
-      <w:bookmarkStart w:id="984" w:name="_Toc17380399"/>
+      <w:bookmarkStart w:id="981" w:name="_Toc370376438"/>
+      <w:bookmarkStart w:id="982" w:name="_Toc527025492"/>
+      <w:bookmarkStart w:id="983" w:name="_Toc17380399"/>
+      <w:bookmarkEnd w:id="981"/>
+      <w:r>
+        <w:t>Link information(</w:t>
+      </w:r>
+      <w:proofErr w:type="spellStart"/>
+      <w:r>
+        <w:t>link_info</w:t>
+      </w:r>
+      <w:proofErr w:type="spellEnd"/>
+      <w:r>
+        <w:t>)</w:t>
+      </w:r>
       <w:bookmarkEnd w:id="982"/>
-      <w:r>
-        <w:t>Link information(</w:t>
-      </w:r>
-      <w:proofErr w:type="spellStart"/>
-      <w:r>
-        <w:t>link_info</w:t>
-      </w:r>
-      <w:proofErr w:type="spellEnd"/>
-      <w:r>
-        <w:t>)</w:t>
-      </w:r>
       <w:bookmarkEnd w:id="983"/>
-      <w:bookmarkEnd w:id="984"/>
     </w:p>
     <w:tbl>
       <w:tblPr>
-        <w:tblStyle w:val="Tabelraster"/>
+        <w:tblStyle w:val="TableGrid"/>
         <w:tblW w:w="8931" w:type="dxa"/>
         <w:tblInd w:w="137" w:type="dxa"/>
         <w:tblCellMar>
@@ -25046,7 +25083,6 @@
               <w:pStyle w:val="Textintable"/>
             </w:pPr>
             <w:r>
-              <w:lastRenderedPageBreak/>
               <w:t>Id</w:t>
             </w:r>
           </w:p>
@@ -25186,7 +25222,7 @@
     </w:tbl>
     <w:p/>
     <w:sectPr>
-      <w:footerReference w:type="default" r:id="rId28"/>
+      <w:footerReference w:type="default" r:id="rId29"/>
       <w:pgSz w:w="11906" w:h="16838"/>
       <w:pgMar w:top="1361" w:right="1588" w:bottom="1702" w:left="1588" w:header="0" w:footer="708" w:gutter="0"/>
       <w:cols w:space="720"/>
@@ -25198,15 +25234,15 @@
 </file>
 
 <file path=word/comments.xml><?xml version="1.0" encoding="utf-8"?>
-<w:comments xmlns:wpc="http://schemas.microsoft.com/office/word/2010/wordprocessingCanvas" xmlns:cx="http://schemas.microsoft.com/office/drawing/2014/chartex" xmlns:cx1="http://schemas.microsoft.com/office/drawing/2015/9/8/chartex" xmlns:cx2="http://schemas.microsoft.com/office/drawing/2015/10/21/chartex" xmlns:cx3="http://schemas.microsoft.com/office/drawing/2016/5/9/chartex" xmlns:cx4="http://schemas.microsoft.com/office/drawing/2016/5/10/chartex" xmlns:cx5="http://schemas.microsoft.com/office/drawing/2016/5/11/chartex" xmlns:cx6="http://schemas.microsoft.com/office/drawing/2016/5/12/chartex" xmlns:cx7="http://schemas.microsoft.com/office/drawing/2016/5/13/chartex" xmlns:cx8="http://schemas.microsoft.com/office/drawing/2016/5/14/chartex" xmlns:mc="http://schemas.openxmlformats.org/markup-compatibility/2006" xmlns:aink="http://schemas.microsoft.com/office/drawing/2016/ink" xmlns:am3d="http://schemas.microsoft.com/office/drawing/2017/model3d" xmlns:o="urn:schemas-microsoft-com:office:office" xmlns:r="http://schemas.openxmlformats.org/officeDocument/2006/relationships" xmlns:m="http://schemas.openxmlformats.org/officeDocument/2006/math" xmlns:v="urn:schemas-microsoft-com:vml" xmlns:wp14="http://schemas.microsoft.com/office/word/2010/wordprocessingDrawing" xmlns:wp="http://schemas.openxmlformats.org/drawingml/2006/wordprocessingDrawing" xmlns:w10="urn:schemas-microsoft-com:office:word" xmlns:w="http://schemas.openxmlformats.org/wordprocessingml/2006/main" xmlns:w14="http://schemas.microsoft.com/office/word/2010/wordml" xmlns:w15="http://schemas.microsoft.com/office/word/2012/wordml" xmlns:w16cid="http://schemas.microsoft.com/office/word/2016/wordml/cid" xmlns:w16se="http://schemas.microsoft.com/office/word/2015/wordml/symex" xmlns:wpg="http://schemas.microsoft.com/office/word/2010/wordprocessingGroup" xmlns:wpi="http://schemas.microsoft.com/office/word/2010/wordprocessingInk" xmlns:wne="http://schemas.microsoft.com/office/word/2006/wordml" xmlns:wps="http://schemas.microsoft.com/office/word/2010/wordprocessingShape" mc:Ignorable="w14 w15 w16se w16cid wp14">
+<w:comments xmlns:wpc="http://schemas.microsoft.com/office/word/2010/wordprocessingCanvas" xmlns:cx="http://schemas.microsoft.com/office/drawing/2014/chartex" xmlns:cx1="http://schemas.microsoft.com/office/drawing/2015/9/8/chartex" xmlns:cx2="http://schemas.microsoft.com/office/drawing/2015/10/21/chartex" xmlns:cx3="http://schemas.microsoft.com/office/drawing/2016/5/9/chartex" xmlns:cx4="http://schemas.microsoft.com/office/drawing/2016/5/10/chartex" xmlns:cx5="http://schemas.microsoft.com/office/drawing/2016/5/11/chartex" xmlns:cx6="http://schemas.microsoft.com/office/drawing/2016/5/12/chartex" xmlns:cx7="http://schemas.microsoft.com/office/drawing/2016/5/13/chartex" xmlns:cx8="http://schemas.microsoft.com/office/drawing/2016/5/14/chartex" xmlns:mc="http://schemas.openxmlformats.org/markup-compatibility/2006" xmlns:aink="http://schemas.microsoft.com/office/drawing/2016/ink" xmlns:am3d="http://schemas.microsoft.com/office/drawing/2017/model3d" xmlns:o="urn:schemas-microsoft-com:office:office" xmlns:oel="http://schemas.microsoft.com/office/2019/extlst" xmlns:r="http://schemas.openxmlformats.org/officeDocument/2006/relationships" xmlns:m="http://schemas.openxmlformats.org/officeDocument/2006/math" xmlns:v="urn:schemas-microsoft-com:vml" xmlns:wp14="http://schemas.microsoft.com/office/word/2010/wordprocessingDrawing" xmlns:wp="http://schemas.openxmlformats.org/drawingml/2006/wordprocessingDrawing" xmlns:w10="urn:schemas-microsoft-com:office:word" xmlns:w="http://schemas.openxmlformats.org/wordprocessingml/2006/main" xmlns:w14="http://schemas.microsoft.com/office/word/2010/wordml" xmlns:w15="http://schemas.microsoft.com/office/word/2012/wordml" xmlns:w16cex="http://schemas.microsoft.com/office/word/2018/wordml/cex" xmlns:w16cid="http://schemas.microsoft.com/office/word/2016/wordml/cid" xmlns:w16="http://schemas.microsoft.com/office/word/2018/wordml" xmlns:w16sdtdh="http://schemas.microsoft.com/office/word/2020/wordml/sdtdatahash" xmlns:w16se="http://schemas.microsoft.com/office/word/2015/wordml/symex" xmlns:wpg="http://schemas.microsoft.com/office/word/2010/wordprocessingGroup" xmlns:wpi="http://schemas.microsoft.com/office/word/2010/wordprocessingInk" xmlns:wne="http://schemas.microsoft.com/office/word/2006/wordml" xmlns:wps="http://schemas.microsoft.com/office/word/2010/wordprocessingShape" mc:Ignorable="w14 w15 w16se w16cid w16 w16cex w16sdtdh wp14">
   <w:comment w:id="870" w:author="Damian Danyłko" w:date="2019-03-06T15:25:00Z" w:initials="DD">
     <w:p>
       <w:pPr>
-        <w:pStyle w:val="Tekstopmerking"/>
+        <w:pStyle w:val="CommentText"/>
       </w:pPr>
       <w:r>
         <w:rPr>
-          <w:rStyle w:val="Verwijzingopmerking"/>
+          <w:rStyle w:val="CommentReference"/>
         </w:rPr>
         <w:annotationRef/>
       </w:r>
@@ -25218,11 +25254,11 @@
   <w:comment w:id="871" w:author="Pierre Wielders" w:date="2019-03-07T09:21:00Z" w:initials="PW">
     <w:p>
       <w:pPr>
-        <w:pStyle w:val="Tekstopmerking"/>
+        <w:pStyle w:val="CommentText"/>
       </w:pPr>
       <w:r>
         <w:rPr>
-          <w:rStyle w:val="Verwijzingopmerking"/>
+          <w:rStyle w:val="CommentReference"/>
         </w:rPr>
         <w:annotationRef/>
       </w:r>
@@ -25232,7 +25268,7 @@
     </w:p>
     <w:p>
       <w:pPr>
-        <w:pStyle w:val="Tekstopmerking"/>
+        <w:pStyle w:val="CommentText"/>
       </w:pPr>
     </w:p>
   </w:comment>
@@ -25240,21 +25276,21 @@
 </file>
 
 <file path=word/commentsExtended.xml><?xml version="1.0" encoding="utf-8"?>
-<w15:commentsEx xmlns:wpc="http://schemas.microsoft.com/office/word/2010/wordprocessingCanvas" xmlns:cx="http://schemas.microsoft.com/office/drawing/2014/chartex" xmlns:cx1="http://schemas.microsoft.com/office/drawing/2015/9/8/chartex" xmlns:cx2="http://schemas.microsoft.com/office/drawing/2015/10/21/chartex" xmlns:cx3="http://schemas.microsoft.com/office/drawing/2016/5/9/chartex" xmlns:cx4="http://schemas.microsoft.com/office/drawing/2016/5/10/chartex" xmlns:cx5="http://schemas.microsoft.com/office/drawing/2016/5/11/chartex" xmlns:cx6="http://schemas.microsoft.com/office/drawing/2016/5/12/chartex" xmlns:cx7="http://schemas.microsoft.com/office/drawing/2016/5/13/chartex" xmlns:cx8="http://schemas.microsoft.com/office/drawing/2016/5/14/chartex" xmlns:mc="http://schemas.openxmlformats.org/markup-compatibility/2006" xmlns:aink="http://schemas.microsoft.com/office/drawing/2016/ink" xmlns:am3d="http://schemas.microsoft.com/office/drawing/2017/model3d" xmlns:o="urn:schemas-microsoft-com:office:office" xmlns:r="http://schemas.openxmlformats.org/officeDocument/2006/relationships" xmlns:m="http://schemas.openxmlformats.org/officeDocument/2006/math" xmlns:v="urn:schemas-microsoft-com:vml" xmlns:wp14="http://schemas.microsoft.com/office/word/2010/wordprocessingDrawing" xmlns:wp="http://schemas.openxmlformats.org/drawingml/2006/wordprocessingDrawing" xmlns:w10="urn:schemas-microsoft-com:office:word" xmlns:w="http://schemas.openxmlformats.org/wordprocessingml/2006/main" xmlns:w14="http://schemas.microsoft.com/office/word/2010/wordml" xmlns:w15="http://schemas.microsoft.com/office/word/2012/wordml" xmlns:w16cid="http://schemas.microsoft.com/office/word/2016/wordml/cid" xmlns:w16se="http://schemas.microsoft.com/office/word/2015/wordml/symex" xmlns:wpg="http://schemas.microsoft.com/office/word/2010/wordprocessingGroup" xmlns:wpi="http://schemas.microsoft.com/office/word/2010/wordprocessingInk" xmlns:wne="http://schemas.microsoft.com/office/word/2006/wordml" xmlns:wps="http://schemas.microsoft.com/office/word/2010/wordprocessingShape" mc:Ignorable="w14 w15 w16se w16cid wp14">
+<w15:commentsEx xmlns:wpc="http://schemas.microsoft.com/office/word/2010/wordprocessingCanvas" xmlns:cx="http://schemas.microsoft.com/office/drawing/2014/chartex" xmlns:cx1="http://schemas.microsoft.com/office/drawing/2015/9/8/chartex" xmlns:cx2="http://schemas.microsoft.com/office/drawing/2015/10/21/chartex" xmlns:cx3="http://schemas.microsoft.com/office/drawing/2016/5/9/chartex" xmlns:cx4="http://schemas.microsoft.com/office/drawing/2016/5/10/chartex" xmlns:cx5="http://schemas.microsoft.com/office/drawing/2016/5/11/chartex" xmlns:cx6="http://schemas.microsoft.com/office/drawing/2016/5/12/chartex" xmlns:cx7="http://schemas.microsoft.com/office/drawing/2016/5/13/chartex" xmlns:cx8="http://schemas.microsoft.com/office/drawing/2016/5/14/chartex" xmlns:mc="http://schemas.openxmlformats.org/markup-compatibility/2006" xmlns:aink="http://schemas.microsoft.com/office/drawing/2016/ink" xmlns:am3d="http://schemas.microsoft.com/office/drawing/2017/model3d" xmlns:o="urn:schemas-microsoft-com:office:office" xmlns:oel="http://schemas.microsoft.com/office/2019/extlst" xmlns:r="http://schemas.openxmlformats.org/officeDocument/2006/relationships" xmlns:m="http://schemas.openxmlformats.org/officeDocument/2006/math" xmlns:v="urn:schemas-microsoft-com:vml" xmlns:wp14="http://schemas.microsoft.com/office/word/2010/wordprocessingDrawing" xmlns:wp="http://schemas.openxmlformats.org/drawingml/2006/wordprocessingDrawing" xmlns:w10="urn:schemas-microsoft-com:office:word" xmlns:w="http://schemas.openxmlformats.org/wordprocessingml/2006/main" xmlns:w14="http://schemas.microsoft.com/office/word/2010/wordml" xmlns:w15="http://schemas.microsoft.com/office/word/2012/wordml" xmlns:w16cex="http://schemas.microsoft.com/office/word/2018/wordml/cex" xmlns:w16cid="http://schemas.microsoft.com/office/word/2016/wordml/cid" xmlns:w16="http://schemas.microsoft.com/office/word/2018/wordml" xmlns:w16sdtdh="http://schemas.microsoft.com/office/word/2020/wordml/sdtdatahash" xmlns:w16se="http://schemas.microsoft.com/office/word/2015/wordml/symex" xmlns:wpg="http://schemas.microsoft.com/office/word/2010/wordprocessingGroup" xmlns:wpi="http://schemas.microsoft.com/office/word/2010/wordprocessingInk" xmlns:wne="http://schemas.microsoft.com/office/word/2006/wordml" xmlns:wps="http://schemas.microsoft.com/office/word/2010/wordprocessingShape" mc:Ignorable="w14 w15 w16se w16cid w16 w16cex w16sdtdh wp14">
   <w15:commentEx w15:paraId="5FEFB6A0" w15:done="0"/>
   <w15:commentEx w15:paraId="5D0FFEDF" w15:paraIdParent="5FEFB6A0" w15:done="0"/>
 </w15:commentsEx>
 </file>
 
 <file path=word/commentsIds.xml><?xml version="1.0" encoding="utf-8"?>
-<w16cid:commentsIds xmlns:wpc="http://schemas.microsoft.com/office/word/2010/wordprocessingCanvas" xmlns:cx="http://schemas.microsoft.com/office/drawing/2014/chartex" xmlns:cx1="http://schemas.microsoft.com/office/drawing/2015/9/8/chartex" xmlns:cx2="http://schemas.microsoft.com/office/drawing/2015/10/21/chartex" xmlns:cx3="http://schemas.microsoft.com/office/drawing/2016/5/9/chartex" xmlns:cx4="http://schemas.microsoft.com/office/drawing/2016/5/10/chartex" xmlns:cx5="http://schemas.microsoft.com/office/drawing/2016/5/11/chartex" xmlns:cx6="http://schemas.microsoft.com/office/drawing/2016/5/12/chartex" xmlns:cx7="http://schemas.microsoft.com/office/drawing/2016/5/13/chartex" xmlns:cx8="http://schemas.microsoft.com/office/drawing/2016/5/14/chartex" xmlns:mc="http://schemas.openxmlformats.org/markup-compatibility/2006" xmlns:aink="http://schemas.microsoft.com/office/drawing/2016/ink" xmlns:am3d="http://schemas.microsoft.com/office/drawing/2017/model3d" xmlns:o="urn:schemas-microsoft-com:office:office" xmlns:r="http://schemas.openxmlformats.org/officeDocument/2006/relationships" xmlns:m="http://schemas.openxmlformats.org/officeDocument/2006/math" xmlns:v="urn:schemas-microsoft-com:vml" xmlns:wp14="http://schemas.microsoft.com/office/word/2010/wordprocessingDrawing" xmlns:wp="http://schemas.openxmlformats.org/drawingml/2006/wordprocessingDrawing" xmlns:w10="urn:schemas-microsoft-com:office:word" xmlns:w="http://schemas.openxmlformats.org/wordprocessingml/2006/main" xmlns:w14="http://schemas.microsoft.com/office/word/2010/wordml" xmlns:w15="http://schemas.microsoft.com/office/word/2012/wordml" xmlns:w16cid="http://schemas.microsoft.com/office/word/2016/wordml/cid" xmlns:w16se="http://schemas.microsoft.com/office/word/2015/wordml/symex" xmlns:wpg="http://schemas.microsoft.com/office/word/2010/wordprocessingGroup" xmlns:wpi="http://schemas.microsoft.com/office/word/2010/wordprocessingInk" xmlns:wne="http://schemas.microsoft.com/office/word/2006/wordml" xmlns:wps="http://schemas.microsoft.com/office/word/2010/wordprocessingShape" mc:Ignorable="w14 w15 w16se w16cid wp14">
+<w16cid:commentsIds xmlns:wpc="http://schemas.microsoft.com/office/word/2010/wordprocessingCanvas" xmlns:cx="http://schemas.microsoft.com/office/drawing/2014/chartex" xmlns:cx1="http://schemas.microsoft.com/office/drawing/2015/9/8/chartex" xmlns:cx2="http://schemas.microsoft.com/office/drawing/2015/10/21/chartex" xmlns:cx3="http://schemas.microsoft.com/office/drawing/2016/5/9/chartex" xmlns:cx4="http://schemas.microsoft.com/office/drawing/2016/5/10/chartex" xmlns:cx5="http://schemas.microsoft.com/office/drawing/2016/5/11/chartex" xmlns:cx6="http://schemas.microsoft.com/office/drawing/2016/5/12/chartex" xmlns:cx7="http://schemas.microsoft.com/office/drawing/2016/5/13/chartex" xmlns:cx8="http://schemas.microsoft.com/office/drawing/2016/5/14/chartex" xmlns:mc="http://schemas.openxmlformats.org/markup-compatibility/2006" xmlns:aink="http://schemas.microsoft.com/office/drawing/2016/ink" xmlns:am3d="http://schemas.microsoft.com/office/drawing/2017/model3d" xmlns:o="urn:schemas-microsoft-com:office:office" xmlns:oel="http://schemas.microsoft.com/office/2019/extlst" xmlns:r="http://schemas.openxmlformats.org/officeDocument/2006/relationships" xmlns:m="http://schemas.openxmlformats.org/officeDocument/2006/math" xmlns:v="urn:schemas-microsoft-com:vml" xmlns:wp14="http://schemas.microsoft.com/office/word/2010/wordprocessingDrawing" xmlns:wp="http://schemas.openxmlformats.org/drawingml/2006/wordprocessingDrawing" xmlns:w10="urn:schemas-microsoft-com:office:word" xmlns:w="http://schemas.openxmlformats.org/wordprocessingml/2006/main" xmlns:w14="http://schemas.microsoft.com/office/word/2010/wordml" xmlns:w15="http://schemas.microsoft.com/office/word/2012/wordml" xmlns:w16cex="http://schemas.microsoft.com/office/word/2018/wordml/cex" xmlns:w16cid="http://schemas.microsoft.com/office/word/2016/wordml/cid" xmlns:w16="http://schemas.microsoft.com/office/word/2018/wordml" xmlns:w16sdtdh="http://schemas.microsoft.com/office/word/2020/wordml/sdtdatahash" xmlns:w16se="http://schemas.microsoft.com/office/word/2015/wordml/symex" xmlns:wpg="http://schemas.microsoft.com/office/word/2010/wordprocessingGroup" xmlns:wpi="http://schemas.microsoft.com/office/word/2010/wordprocessingInk" xmlns:wne="http://schemas.microsoft.com/office/word/2006/wordml" xmlns:wps="http://schemas.microsoft.com/office/word/2010/wordprocessingShape" mc:Ignorable="w14 w15 w16se w16cid w16 w16cex w16sdtdh wp14">
   <w16cid:commentId w16cid:paraId="5FEFB6A0" w16cid:durableId="202A64D8"/>
   <w16cid:commentId w16cid:paraId="5D0FFEDF" w16cid:durableId="202B6128"/>
 </w16cid:commentsIds>
 </file>
 
 <file path=word/endnotes.xml><?xml version="1.0" encoding="utf-8"?>
-<w:endnotes xmlns:wpc="http://schemas.microsoft.com/office/word/2010/wordprocessingCanvas" xmlns:cx="http://schemas.microsoft.com/office/drawing/2014/chartex" xmlns:cx1="http://schemas.microsoft.com/office/drawing/2015/9/8/chartex" xmlns:cx2="http://schemas.microsoft.com/office/drawing/2015/10/21/chartex" xmlns:cx3="http://schemas.microsoft.com/office/drawing/2016/5/9/chartex" xmlns:cx4="http://schemas.microsoft.com/office/drawing/2016/5/10/chartex" xmlns:cx5="http://schemas.microsoft.com/office/drawing/2016/5/11/chartex" xmlns:cx6="http://schemas.microsoft.com/office/drawing/2016/5/12/chartex" xmlns:cx7="http://schemas.microsoft.com/office/drawing/2016/5/13/chartex" xmlns:cx8="http://schemas.microsoft.com/office/drawing/2016/5/14/chartex" xmlns:mc="http://schemas.openxmlformats.org/markup-compatibility/2006" xmlns:aink="http://schemas.microsoft.com/office/drawing/2016/ink" xmlns:am3d="http://schemas.microsoft.com/office/drawing/2017/model3d" xmlns:o="urn:schemas-microsoft-com:office:office" xmlns:r="http://schemas.openxmlformats.org/officeDocument/2006/relationships" xmlns:m="http://schemas.openxmlformats.org/officeDocument/2006/math" xmlns:v="urn:schemas-microsoft-com:vml" xmlns:wp14="http://schemas.microsoft.com/office/word/2010/wordprocessingDrawing" xmlns:wp="http://schemas.openxmlformats.org/drawingml/2006/wordprocessingDrawing" xmlns:w10="urn:schemas-microsoft-com:office:word" xmlns:w="http://schemas.openxmlformats.org/wordprocessingml/2006/main" xmlns:w14="http://schemas.microsoft.com/office/word/2010/wordml" xmlns:w15="http://schemas.microsoft.com/office/word/2012/wordml" xmlns:w16cid="http://schemas.microsoft.com/office/word/2016/wordml/cid" xmlns:w16se="http://schemas.microsoft.com/office/word/2015/wordml/symex" xmlns:wpg="http://schemas.microsoft.com/office/word/2010/wordprocessingGroup" xmlns:wpi="http://schemas.microsoft.com/office/word/2010/wordprocessingInk" xmlns:wne="http://schemas.microsoft.com/office/word/2006/wordml" xmlns:wps="http://schemas.microsoft.com/office/word/2010/wordprocessingShape" mc:Ignorable="w14 w15 w16se w16cid wp14">
+<w:endnotes xmlns:wpc="http://schemas.microsoft.com/office/word/2010/wordprocessingCanvas" xmlns:cx="http://schemas.microsoft.com/office/drawing/2014/chartex" xmlns:cx1="http://schemas.microsoft.com/office/drawing/2015/9/8/chartex" xmlns:cx2="http://schemas.microsoft.com/office/drawing/2015/10/21/chartex" xmlns:cx3="http://schemas.microsoft.com/office/drawing/2016/5/9/chartex" xmlns:cx4="http://schemas.microsoft.com/office/drawing/2016/5/10/chartex" xmlns:cx5="http://schemas.microsoft.com/office/drawing/2016/5/11/chartex" xmlns:cx6="http://schemas.microsoft.com/office/drawing/2016/5/12/chartex" xmlns:cx7="http://schemas.microsoft.com/office/drawing/2016/5/13/chartex" xmlns:cx8="http://schemas.microsoft.com/office/drawing/2016/5/14/chartex" xmlns:mc="http://schemas.openxmlformats.org/markup-compatibility/2006" xmlns:aink="http://schemas.microsoft.com/office/drawing/2016/ink" xmlns:am3d="http://schemas.microsoft.com/office/drawing/2017/model3d" xmlns:o="urn:schemas-microsoft-com:office:office" xmlns:oel="http://schemas.microsoft.com/office/2019/extlst" xmlns:r="http://schemas.openxmlformats.org/officeDocument/2006/relationships" xmlns:m="http://schemas.openxmlformats.org/officeDocument/2006/math" xmlns:v="urn:schemas-microsoft-com:vml" xmlns:wp14="http://schemas.microsoft.com/office/word/2010/wordprocessingDrawing" xmlns:wp="http://schemas.openxmlformats.org/drawingml/2006/wordprocessingDrawing" xmlns:w10="urn:schemas-microsoft-com:office:word" xmlns:w="http://schemas.openxmlformats.org/wordprocessingml/2006/main" xmlns:w14="http://schemas.microsoft.com/office/word/2010/wordml" xmlns:w15="http://schemas.microsoft.com/office/word/2012/wordml" xmlns:w16cex="http://schemas.microsoft.com/office/word/2018/wordml/cex" xmlns:w16cid="http://schemas.microsoft.com/office/word/2016/wordml/cid" xmlns:w16="http://schemas.microsoft.com/office/word/2018/wordml" xmlns:w16sdtdh="http://schemas.microsoft.com/office/word/2020/wordml/sdtdatahash" xmlns:w16se="http://schemas.microsoft.com/office/word/2015/wordml/symex" xmlns:wpg="http://schemas.microsoft.com/office/word/2010/wordprocessingGroup" xmlns:wpi="http://schemas.microsoft.com/office/word/2010/wordprocessingInk" xmlns:wne="http://schemas.microsoft.com/office/word/2006/wordml" xmlns:wps="http://schemas.microsoft.com/office/word/2010/wordprocessingShape" mc:Ignorable="w14 w15 w16se w16cid w16 w16cex w16sdtdh wp14">
   <w:endnote w:type="separator" w:id="-1">
     <w:p>
       <w:pPr>
@@ -25279,10 +25315,10 @@
 </file>
 
 <file path=word/footer1.xml><?xml version="1.0" encoding="utf-8"?>
-<w:ftr xmlns:wpc="http://schemas.microsoft.com/office/word/2010/wordprocessingCanvas" xmlns:cx="http://schemas.microsoft.com/office/drawing/2014/chartex" xmlns:cx1="http://schemas.microsoft.com/office/drawing/2015/9/8/chartex" xmlns:cx2="http://schemas.microsoft.com/office/drawing/2015/10/21/chartex" xmlns:cx3="http://schemas.microsoft.com/office/drawing/2016/5/9/chartex" xmlns:cx4="http://schemas.microsoft.com/office/drawing/2016/5/10/chartex" xmlns:cx5="http://schemas.microsoft.com/office/drawing/2016/5/11/chartex" xmlns:cx6="http://schemas.microsoft.com/office/drawing/2016/5/12/chartex" xmlns:cx7="http://schemas.microsoft.com/office/drawing/2016/5/13/chartex" xmlns:cx8="http://schemas.microsoft.com/office/drawing/2016/5/14/chartex" xmlns:mc="http://schemas.openxmlformats.org/markup-compatibility/2006" xmlns:aink="http://schemas.microsoft.com/office/drawing/2016/ink" xmlns:am3d="http://schemas.microsoft.com/office/drawing/2017/model3d" xmlns:o="urn:schemas-microsoft-com:office:office" xmlns:r="http://schemas.openxmlformats.org/officeDocument/2006/relationships" xmlns:m="http://schemas.openxmlformats.org/officeDocument/2006/math" xmlns:v="urn:schemas-microsoft-com:vml" xmlns:wp14="http://schemas.microsoft.com/office/word/2010/wordprocessingDrawing" xmlns:wp="http://schemas.openxmlformats.org/drawingml/2006/wordprocessingDrawing" xmlns:w10="urn:schemas-microsoft-com:office:word" xmlns:w="http://schemas.openxmlformats.org/wordprocessingml/2006/main" xmlns:w14="http://schemas.microsoft.com/office/word/2010/wordml" xmlns:w15="http://schemas.microsoft.com/office/word/2012/wordml" xmlns:w16cid="http://schemas.microsoft.com/office/word/2016/wordml/cid" xmlns:w16se="http://schemas.microsoft.com/office/word/2015/wordml/symex" xmlns:wpg="http://schemas.microsoft.com/office/word/2010/wordprocessingGroup" xmlns:wpi="http://schemas.microsoft.com/office/word/2010/wordprocessingInk" xmlns:wne="http://schemas.microsoft.com/office/word/2006/wordml" xmlns:wps="http://schemas.microsoft.com/office/word/2010/wordprocessingShape" mc:Ignorable="w14 w15 w16se w16cid wp14">
+<w:ftr xmlns:wpc="http://schemas.microsoft.com/office/word/2010/wordprocessingCanvas" xmlns:cx="http://schemas.microsoft.com/office/drawing/2014/chartex" xmlns:cx1="http://schemas.microsoft.com/office/drawing/2015/9/8/chartex" xmlns:cx2="http://schemas.microsoft.com/office/drawing/2015/10/21/chartex" xmlns:cx3="http://schemas.microsoft.com/office/drawing/2016/5/9/chartex" xmlns:cx4="http://schemas.microsoft.com/office/drawing/2016/5/10/chartex" xmlns:cx5="http://schemas.microsoft.com/office/drawing/2016/5/11/chartex" xmlns:cx6="http://schemas.microsoft.com/office/drawing/2016/5/12/chartex" xmlns:cx7="http://schemas.microsoft.com/office/drawing/2016/5/13/chartex" xmlns:cx8="http://schemas.microsoft.com/office/drawing/2016/5/14/chartex" xmlns:mc="http://schemas.openxmlformats.org/markup-compatibility/2006" xmlns:aink="http://schemas.microsoft.com/office/drawing/2016/ink" xmlns:am3d="http://schemas.microsoft.com/office/drawing/2017/model3d" xmlns:o="urn:schemas-microsoft-com:office:office" xmlns:oel="http://schemas.microsoft.com/office/2019/extlst" xmlns:r="http://schemas.openxmlformats.org/officeDocument/2006/relationships" xmlns:m="http://schemas.openxmlformats.org/officeDocument/2006/math" xmlns:v="urn:schemas-microsoft-com:vml" xmlns:wp14="http://schemas.microsoft.com/office/word/2010/wordprocessingDrawing" xmlns:wp="http://schemas.openxmlformats.org/drawingml/2006/wordprocessingDrawing" xmlns:w10="urn:schemas-microsoft-com:office:word" xmlns:w="http://schemas.openxmlformats.org/wordprocessingml/2006/main" xmlns:w14="http://schemas.microsoft.com/office/word/2010/wordml" xmlns:w15="http://schemas.microsoft.com/office/word/2012/wordml" xmlns:w16cex="http://schemas.microsoft.com/office/word/2018/wordml/cex" xmlns:w16cid="http://schemas.microsoft.com/office/word/2016/wordml/cid" xmlns:w16="http://schemas.microsoft.com/office/word/2018/wordml" xmlns:w16sdtdh="http://schemas.microsoft.com/office/word/2020/wordml/sdtdatahash" xmlns:w16se="http://schemas.microsoft.com/office/word/2015/wordml/symex" xmlns:wpg="http://schemas.microsoft.com/office/word/2010/wordprocessingGroup" xmlns:wpi="http://schemas.microsoft.com/office/word/2010/wordprocessingInk" xmlns:wne="http://schemas.microsoft.com/office/word/2006/wordml" xmlns:wps="http://schemas.microsoft.com/office/word/2010/wordprocessingShape" mc:Ignorable="w14 w15 w16se w16cid w16 w16cex w16sdtdh wp14">
   <w:p>
     <w:pPr>
-      <w:pStyle w:val="Voettekst"/>
+      <w:pStyle w:val="Footer"/>
       <w:tabs>
         <w:tab w:val="clear" w:pos="4703"/>
         <w:tab w:val="clear" w:pos="9406"/>
@@ -25385,7 +25421,7 @@
                       <w:txbxContent>
                         <w:p>
                           <w:pPr>
-                            <w:pStyle w:val="Voettekst"/>
+                            <w:pStyle w:val="Footer"/>
                             <w:tabs>
                               <w:tab w:val="center" w:pos="4182"/>
                             </w:tabs>
@@ -25769,7 +25805,7 @@
 </file>
 
 <file path=word/footnotes.xml><?xml version="1.0" encoding="utf-8"?>
-<w:footnotes xmlns:wpc="http://schemas.microsoft.com/office/word/2010/wordprocessingCanvas" xmlns:cx="http://schemas.microsoft.com/office/drawing/2014/chartex" xmlns:cx1="http://schemas.microsoft.com/office/drawing/2015/9/8/chartex" xmlns:cx2="http://schemas.microsoft.com/office/drawing/2015/10/21/chartex" xmlns:cx3="http://schemas.microsoft.com/office/drawing/2016/5/9/chartex" xmlns:cx4="http://schemas.microsoft.com/office/drawing/2016/5/10/chartex" xmlns:cx5="http://schemas.microsoft.com/office/drawing/2016/5/11/chartex" xmlns:cx6="http://schemas.microsoft.com/office/drawing/2016/5/12/chartex" xmlns:cx7="http://schemas.microsoft.com/office/drawing/2016/5/13/chartex" xmlns:cx8="http://schemas.microsoft.com/office/drawing/2016/5/14/chartex" xmlns:mc="http://schemas.openxmlformats.org/markup-compatibility/2006" xmlns:aink="http://schemas.microsoft.com/office/drawing/2016/ink" xmlns:am3d="http://schemas.microsoft.com/office/drawing/2017/model3d" xmlns:o="urn:schemas-microsoft-com:office:office" xmlns:r="http://schemas.openxmlformats.org/officeDocument/2006/relationships" xmlns:m="http://schemas.openxmlformats.org/officeDocument/2006/math" xmlns:v="urn:schemas-microsoft-com:vml" xmlns:wp14="http://schemas.microsoft.com/office/word/2010/wordprocessingDrawing" xmlns:wp="http://schemas.openxmlformats.org/drawingml/2006/wordprocessingDrawing" xmlns:w10="urn:schemas-microsoft-com:office:word" xmlns:w="http://schemas.openxmlformats.org/wordprocessingml/2006/main" xmlns:w14="http://schemas.microsoft.com/office/word/2010/wordml" xmlns:w15="http://schemas.microsoft.com/office/word/2012/wordml" xmlns:w16cid="http://schemas.microsoft.com/office/word/2016/wordml/cid" xmlns:w16se="http://schemas.microsoft.com/office/word/2015/wordml/symex" xmlns:wpg="http://schemas.microsoft.com/office/word/2010/wordprocessingGroup" xmlns:wpi="http://schemas.microsoft.com/office/word/2010/wordprocessingInk" xmlns:wne="http://schemas.microsoft.com/office/word/2006/wordml" xmlns:wps="http://schemas.microsoft.com/office/word/2010/wordprocessingShape" mc:Ignorable="w14 w15 w16se w16cid wp14">
+<w:footnotes xmlns:wpc="http://schemas.microsoft.com/office/word/2010/wordprocessingCanvas" xmlns:cx="http://schemas.microsoft.com/office/drawing/2014/chartex" xmlns:cx1="http://schemas.microsoft.com/office/drawing/2015/9/8/chartex" xmlns:cx2="http://schemas.microsoft.com/office/drawing/2015/10/21/chartex" xmlns:cx3="http://schemas.microsoft.com/office/drawing/2016/5/9/chartex" xmlns:cx4="http://schemas.microsoft.com/office/drawing/2016/5/10/chartex" xmlns:cx5="http://schemas.microsoft.com/office/drawing/2016/5/11/chartex" xmlns:cx6="http://schemas.microsoft.com/office/drawing/2016/5/12/chartex" xmlns:cx7="http://schemas.microsoft.com/office/drawing/2016/5/13/chartex" xmlns:cx8="http://schemas.microsoft.com/office/drawing/2016/5/14/chartex" xmlns:mc="http://schemas.openxmlformats.org/markup-compatibility/2006" xmlns:aink="http://schemas.microsoft.com/office/drawing/2016/ink" xmlns:am3d="http://schemas.microsoft.com/office/drawing/2017/model3d" xmlns:o="urn:schemas-microsoft-com:office:office" xmlns:oel="http://schemas.microsoft.com/office/2019/extlst" xmlns:r="http://schemas.openxmlformats.org/officeDocument/2006/relationships" xmlns:m="http://schemas.openxmlformats.org/officeDocument/2006/math" xmlns:v="urn:schemas-microsoft-com:vml" xmlns:wp14="http://schemas.microsoft.com/office/word/2010/wordprocessingDrawing" xmlns:wp="http://schemas.openxmlformats.org/drawingml/2006/wordprocessingDrawing" xmlns:w10="urn:schemas-microsoft-com:office:word" xmlns:w="http://schemas.openxmlformats.org/wordprocessingml/2006/main" xmlns:w14="http://schemas.microsoft.com/office/word/2010/wordml" xmlns:w15="http://schemas.microsoft.com/office/word/2012/wordml" xmlns:w16cex="http://schemas.microsoft.com/office/word/2018/wordml/cex" xmlns:w16cid="http://schemas.microsoft.com/office/word/2016/wordml/cid" xmlns:w16="http://schemas.microsoft.com/office/word/2018/wordml" xmlns:w16sdtdh="http://schemas.microsoft.com/office/word/2020/wordml/sdtdatahash" xmlns:w16se="http://schemas.microsoft.com/office/word/2015/wordml/symex" xmlns:wpg="http://schemas.microsoft.com/office/word/2010/wordprocessingGroup" xmlns:wpi="http://schemas.microsoft.com/office/word/2010/wordprocessingInk" xmlns:wne="http://schemas.microsoft.com/office/word/2006/wordml" xmlns:wps="http://schemas.microsoft.com/office/word/2010/wordprocessingShape" mc:Ignorable="w14 w15 w16se w16cid w16 w16cex w16sdtdh wp14">
   <w:footnote w:type="separator" w:id="-1">
     <w:p>
       <w:pPr>
@@ -25794,7 +25830,7 @@
 </file>
 
 <file path=word/numbering.xml><?xml version="1.0" encoding="utf-8"?>
-<w:numbering xmlns:wpc="http://schemas.microsoft.com/office/word/2010/wordprocessingCanvas" xmlns:cx="http://schemas.microsoft.com/office/drawing/2014/chartex" xmlns:cx1="http://schemas.microsoft.com/office/drawing/2015/9/8/chartex" xmlns:cx2="http://schemas.microsoft.com/office/drawing/2015/10/21/chartex" xmlns:cx3="http://schemas.microsoft.com/office/drawing/2016/5/9/chartex" xmlns:cx4="http://schemas.microsoft.com/office/drawing/2016/5/10/chartex" xmlns:cx5="http://schemas.microsoft.com/office/drawing/2016/5/11/chartex" xmlns:cx6="http://schemas.microsoft.com/office/drawing/2016/5/12/chartex" xmlns:cx7="http://schemas.microsoft.com/office/drawing/2016/5/13/chartex" xmlns:cx8="http://schemas.microsoft.com/office/drawing/2016/5/14/chartex" xmlns:mc="http://schemas.openxmlformats.org/markup-compatibility/2006" xmlns:aink="http://schemas.microsoft.com/office/drawing/2016/ink" xmlns:am3d="http://schemas.microsoft.com/office/drawing/2017/model3d" xmlns:o="urn:schemas-microsoft-com:office:office" xmlns:r="http://schemas.openxmlformats.org/officeDocument/2006/relationships" xmlns:m="http://schemas.openxmlformats.org/officeDocument/2006/math" xmlns:v="urn:schemas-microsoft-com:vml" xmlns:wp14="http://schemas.microsoft.com/office/word/2010/wordprocessingDrawing" xmlns:wp="http://schemas.openxmlformats.org/drawingml/2006/wordprocessingDrawing" xmlns:w10="urn:schemas-microsoft-com:office:word" xmlns:w="http://schemas.openxmlformats.org/wordprocessingml/2006/main" xmlns:w14="http://schemas.microsoft.com/office/word/2010/wordml" xmlns:w15="http://schemas.microsoft.com/office/word/2012/wordml" xmlns:w16cid="http://schemas.microsoft.com/office/word/2016/wordml/cid" xmlns:w16se="http://schemas.microsoft.com/office/word/2015/wordml/symex" xmlns:wpg="http://schemas.microsoft.com/office/word/2010/wordprocessingGroup" xmlns:wpi="http://schemas.microsoft.com/office/word/2010/wordprocessingInk" xmlns:wne="http://schemas.microsoft.com/office/word/2006/wordml" xmlns:wps="http://schemas.microsoft.com/office/word/2010/wordprocessingShape" mc:Ignorable="w14 w15 w16se w16cid wp14">
+<w:numbering xmlns:wpc="http://schemas.microsoft.com/office/word/2010/wordprocessingCanvas" xmlns:cx="http://schemas.microsoft.com/office/drawing/2014/chartex" xmlns:cx1="http://schemas.microsoft.com/office/drawing/2015/9/8/chartex" xmlns:cx2="http://schemas.microsoft.com/office/drawing/2015/10/21/chartex" xmlns:cx3="http://schemas.microsoft.com/office/drawing/2016/5/9/chartex" xmlns:cx4="http://schemas.microsoft.com/office/drawing/2016/5/10/chartex" xmlns:cx5="http://schemas.microsoft.com/office/drawing/2016/5/11/chartex" xmlns:cx6="http://schemas.microsoft.com/office/drawing/2016/5/12/chartex" xmlns:cx7="http://schemas.microsoft.com/office/drawing/2016/5/13/chartex" xmlns:cx8="http://schemas.microsoft.com/office/drawing/2016/5/14/chartex" xmlns:mc="http://schemas.openxmlformats.org/markup-compatibility/2006" xmlns:aink="http://schemas.microsoft.com/office/drawing/2016/ink" xmlns:am3d="http://schemas.microsoft.com/office/drawing/2017/model3d" xmlns:o="urn:schemas-microsoft-com:office:office" xmlns:oel="http://schemas.microsoft.com/office/2019/extlst" xmlns:r="http://schemas.openxmlformats.org/officeDocument/2006/relationships" xmlns:m="http://schemas.openxmlformats.org/officeDocument/2006/math" xmlns:v="urn:schemas-microsoft-com:vml" xmlns:wp14="http://schemas.microsoft.com/office/word/2010/wordprocessingDrawing" xmlns:wp="http://schemas.openxmlformats.org/drawingml/2006/wordprocessingDrawing" xmlns:w10="urn:schemas-microsoft-com:office:word" xmlns:w="http://schemas.openxmlformats.org/wordprocessingml/2006/main" xmlns:w14="http://schemas.microsoft.com/office/word/2010/wordml" xmlns:w15="http://schemas.microsoft.com/office/word/2012/wordml" xmlns:w16cex="http://schemas.microsoft.com/office/word/2018/wordml/cex" xmlns:w16cid="http://schemas.microsoft.com/office/word/2016/wordml/cid" xmlns:w16="http://schemas.microsoft.com/office/word/2018/wordml" xmlns:w16sdtdh="http://schemas.microsoft.com/office/word/2020/wordml/sdtdatahash" xmlns:w16se="http://schemas.microsoft.com/office/word/2015/wordml/symex" xmlns:wpg="http://schemas.microsoft.com/office/word/2010/wordprocessingGroup" xmlns:wpi="http://schemas.microsoft.com/office/word/2010/wordprocessingInk" xmlns:wne="http://schemas.microsoft.com/office/word/2006/wordml" xmlns:wps="http://schemas.microsoft.com/office/word/2010/wordprocessingShape" mc:Ignorable="w14 w15 w16se w16cid w16 w16cex w16sdtdh wp14">
   <w:abstractNum w:abstractNumId="0" w15:restartNumberingAfterBreak="0">
     <w:nsid w:val="05455A16"/>
     <w:multiLevelType w:val="multilevel"/>
@@ -26299,7 +26335,7 @@
     <w:lvl w:ilvl="0">
       <w:start w:val="1"/>
       <w:numFmt w:val="decimal"/>
-      <w:pStyle w:val="Kop1"/>
+      <w:pStyle w:val="Heading1"/>
       <w:lvlText w:val="%1."/>
       <w:lvlJc w:val="left"/>
       <w:pPr>
@@ -26309,7 +26345,7 @@
     <w:lvl w:ilvl="1">
       <w:start w:val="1"/>
       <w:numFmt w:val="decimal"/>
-      <w:pStyle w:val="Kop2"/>
+      <w:pStyle w:val="Heading2"/>
       <w:lvlText w:val="%1.%2"/>
       <w:lvlJc w:val="left"/>
       <w:pPr>
@@ -26319,7 +26355,7 @@
     <w:lvl w:ilvl="2">
       <w:start w:val="1"/>
       <w:numFmt w:val="decimal"/>
-      <w:pStyle w:val="Kop3"/>
+      <w:pStyle w:val="Heading3"/>
       <w:lvlText w:val="%1.%2.%3"/>
       <w:lvlJc w:val="left"/>
       <w:pPr>
@@ -26329,7 +26365,7 @@
     <w:lvl w:ilvl="3">
       <w:start w:val="1"/>
       <w:numFmt w:val="decimal"/>
-      <w:pStyle w:val="Kop4"/>
+      <w:pStyle w:val="Heading4"/>
       <w:lvlText w:val="%1.%2.%3.%4"/>
       <w:lvlJc w:val="left"/>
       <w:pPr>
@@ -26339,7 +26375,7 @@
     <w:lvl w:ilvl="4">
       <w:start w:val="1"/>
       <w:numFmt w:val="decimal"/>
-      <w:pStyle w:val="Kop5"/>
+      <w:pStyle w:val="Heading5"/>
       <w:lvlText w:val="%1.%2.%3.%4.%5"/>
       <w:lvlJc w:val="left"/>
       <w:pPr>
@@ -26349,7 +26385,7 @@
     <w:lvl w:ilvl="5">
       <w:start w:val="1"/>
       <w:numFmt w:val="decimal"/>
-      <w:pStyle w:val="Kop6"/>
+      <w:pStyle w:val="Heading6"/>
       <w:lvlText w:val="%1.%2.%3.%4.%5.%6"/>
       <w:lvlJc w:val="left"/>
       <w:pPr>
@@ -26359,7 +26395,7 @@
     <w:lvl w:ilvl="6">
       <w:start w:val="1"/>
       <w:numFmt w:val="decimal"/>
-      <w:pStyle w:val="Kop7"/>
+      <w:pStyle w:val="Heading7"/>
       <w:lvlText w:val="%1.%2.%3.%4.%5.%6.%7"/>
       <w:lvlJc w:val="left"/>
       <w:pPr>
@@ -26369,7 +26405,7 @@
     <w:lvl w:ilvl="7">
       <w:start w:val="1"/>
       <w:numFmt w:val="decimal"/>
-      <w:pStyle w:val="Kop8"/>
+      <w:pStyle w:val="Heading8"/>
       <w:lvlText w:val="%1.%2.%3.%4.%5.%6.%7.%8"/>
       <w:lvlJc w:val="left"/>
       <w:pPr>
@@ -26379,7 +26415,7 @@
     <w:lvl w:ilvl="8">
       <w:start w:val="1"/>
       <w:numFmt w:val="decimal"/>
-      <w:pStyle w:val="Kop9"/>
+      <w:pStyle w:val="Heading9"/>
       <w:lvlText w:val="%1.%2.%3.%4.%5.%6.%7.%8.%9"/>
       <w:lvlJc w:val="left"/>
       <w:pPr>
@@ -26887,38 +26923,38 @@
       </w:rPr>
     </w:lvl>
   </w:abstractNum>
-  <w:num w:numId="1">
+  <w:num w:numId="1" w16cid:durableId="246307175">
     <w:abstractNumId w:val="4"/>
   </w:num>
-  <w:num w:numId="2">
+  <w:num w:numId="2" w16cid:durableId="952133680">
     <w:abstractNumId w:val="5"/>
   </w:num>
-  <w:num w:numId="3">
+  <w:num w:numId="3" w16cid:durableId="1146120228">
     <w:abstractNumId w:val="2"/>
   </w:num>
-  <w:num w:numId="4">
+  <w:num w:numId="4" w16cid:durableId="2012637633">
     <w:abstractNumId w:val="0"/>
   </w:num>
-  <w:num w:numId="5">
+  <w:num w:numId="5" w16cid:durableId="1228106114">
     <w:abstractNumId w:val="6"/>
   </w:num>
-  <w:num w:numId="6">
+  <w:num w:numId="6" w16cid:durableId="1034237446">
     <w:abstractNumId w:val="8"/>
   </w:num>
-  <w:num w:numId="7">
+  <w:num w:numId="7" w16cid:durableId="46757154">
     <w:abstractNumId w:val="3"/>
   </w:num>
-  <w:num w:numId="8">
+  <w:num w:numId="8" w16cid:durableId="1112439284">
     <w:abstractNumId w:val="1"/>
   </w:num>
-  <w:num w:numId="9">
+  <w:num w:numId="9" w16cid:durableId="529801472">
     <w:abstractNumId w:val="7"/>
   </w:num>
 </w:numbering>
 </file>
 
 <file path=word/people.xml><?xml version="1.0" encoding="utf-8"?>
-<w15:people xmlns:wpc="http://schemas.microsoft.com/office/word/2010/wordprocessingCanvas" xmlns:cx="http://schemas.microsoft.com/office/drawing/2014/chartex" xmlns:cx1="http://schemas.microsoft.com/office/drawing/2015/9/8/chartex" xmlns:cx2="http://schemas.microsoft.com/office/drawing/2015/10/21/chartex" xmlns:cx3="http://schemas.microsoft.com/office/drawing/2016/5/9/chartex" xmlns:cx4="http://schemas.microsoft.com/office/drawing/2016/5/10/chartex" xmlns:cx5="http://schemas.microsoft.com/office/drawing/2016/5/11/chartex" xmlns:cx6="http://schemas.microsoft.com/office/drawing/2016/5/12/chartex" xmlns:cx7="http://schemas.microsoft.com/office/drawing/2016/5/13/chartex" xmlns:cx8="http://schemas.microsoft.com/office/drawing/2016/5/14/chartex" xmlns:mc="http://schemas.openxmlformats.org/markup-compatibility/2006" xmlns:aink="http://schemas.microsoft.com/office/drawing/2016/ink" xmlns:am3d="http://schemas.microsoft.com/office/drawing/2017/model3d" xmlns:o="urn:schemas-microsoft-com:office:office" xmlns:r="http://schemas.openxmlformats.org/officeDocument/2006/relationships" xmlns:m="http://schemas.openxmlformats.org/officeDocument/2006/math" xmlns:v="urn:schemas-microsoft-com:vml" xmlns:wp14="http://schemas.microsoft.com/office/word/2010/wordprocessingDrawing" xmlns:wp="http://schemas.openxmlformats.org/drawingml/2006/wordprocessingDrawing" xmlns:w10="urn:schemas-microsoft-com:office:word" xmlns:w="http://schemas.openxmlformats.org/wordprocessingml/2006/main" xmlns:w14="http://schemas.microsoft.com/office/word/2010/wordml" xmlns:w15="http://schemas.microsoft.com/office/word/2012/wordml" xmlns:w16cid="http://schemas.microsoft.com/office/word/2016/wordml/cid" xmlns:w16se="http://schemas.microsoft.com/office/word/2015/wordml/symex" xmlns:wpg="http://schemas.microsoft.com/office/word/2010/wordprocessingGroup" xmlns:wpi="http://schemas.microsoft.com/office/word/2010/wordprocessingInk" xmlns:wne="http://schemas.microsoft.com/office/word/2006/wordml" xmlns:wps="http://schemas.microsoft.com/office/word/2010/wordprocessingShape" mc:Ignorable="w14 w15 w16se w16cid wp14">
+<w15:people xmlns:wpc="http://schemas.microsoft.com/office/word/2010/wordprocessingCanvas" xmlns:cx="http://schemas.microsoft.com/office/drawing/2014/chartex" xmlns:cx1="http://schemas.microsoft.com/office/drawing/2015/9/8/chartex" xmlns:cx2="http://schemas.microsoft.com/office/drawing/2015/10/21/chartex" xmlns:cx3="http://schemas.microsoft.com/office/drawing/2016/5/9/chartex" xmlns:cx4="http://schemas.microsoft.com/office/drawing/2016/5/10/chartex" xmlns:cx5="http://schemas.microsoft.com/office/drawing/2016/5/11/chartex" xmlns:cx6="http://schemas.microsoft.com/office/drawing/2016/5/12/chartex" xmlns:cx7="http://schemas.microsoft.com/office/drawing/2016/5/13/chartex" xmlns:cx8="http://schemas.microsoft.com/office/drawing/2016/5/14/chartex" xmlns:mc="http://schemas.openxmlformats.org/markup-compatibility/2006" xmlns:aink="http://schemas.microsoft.com/office/drawing/2016/ink" xmlns:am3d="http://schemas.microsoft.com/office/drawing/2017/model3d" xmlns:o="urn:schemas-microsoft-com:office:office" xmlns:oel="http://schemas.microsoft.com/office/2019/extlst" xmlns:r="http://schemas.openxmlformats.org/officeDocument/2006/relationships" xmlns:m="http://schemas.openxmlformats.org/officeDocument/2006/math" xmlns:v="urn:schemas-microsoft-com:vml" xmlns:wp14="http://schemas.microsoft.com/office/word/2010/wordprocessingDrawing" xmlns:wp="http://schemas.openxmlformats.org/drawingml/2006/wordprocessingDrawing" xmlns:w10="urn:schemas-microsoft-com:office:word" xmlns:w="http://schemas.openxmlformats.org/wordprocessingml/2006/main" xmlns:w14="http://schemas.microsoft.com/office/word/2010/wordml" xmlns:w15="http://schemas.microsoft.com/office/word/2012/wordml" xmlns:w16cex="http://schemas.microsoft.com/office/word/2018/wordml/cex" xmlns:w16cid="http://schemas.microsoft.com/office/word/2016/wordml/cid" xmlns:w16="http://schemas.microsoft.com/office/word/2018/wordml" xmlns:w16sdtdh="http://schemas.microsoft.com/office/word/2020/wordml/sdtdatahash" xmlns:w16se="http://schemas.microsoft.com/office/word/2015/wordml/symex" xmlns:wpg="http://schemas.microsoft.com/office/word/2010/wordprocessingGroup" xmlns:wpi="http://schemas.microsoft.com/office/word/2010/wordprocessingInk" xmlns:wne="http://schemas.microsoft.com/office/word/2006/wordml" xmlns:wps="http://schemas.microsoft.com/office/word/2010/wordprocessingShape" mc:Ignorable="w14 w15 w16se w16cid w16 w16cex w16sdtdh wp14">
   <w15:person w15:author="Damian Danyłko">
     <w15:presenceInfo w15:providerId="AD" w15:userId="S::d.danylko@metrological.com::3f02eba6-044b-4713-9c8a-e845238173bd"/>
   </w15:person>
@@ -26929,7 +26965,7 @@
 </file>
 
 <file path=word/styles.xml><?xml version="1.0" encoding="utf-8"?>
-<w:styles xmlns:mc="http://schemas.openxmlformats.org/markup-compatibility/2006" xmlns:r="http://schemas.openxmlformats.org/officeDocument/2006/relationships" xmlns:w="http://schemas.openxmlformats.org/wordprocessingml/2006/main" xmlns:w14="http://schemas.microsoft.com/office/word/2010/wordml" xmlns:w15="http://schemas.microsoft.com/office/word/2012/wordml" xmlns:w16cid="http://schemas.microsoft.com/office/word/2016/wordml/cid" xmlns:w16se="http://schemas.microsoft.com/office/word/2015/wordml/symex" mc:Ignorable="w14 w15 w16se w16cid">
+<w:styles xmlns:mc="http://schemas.openxmlformats.org/markup-compatibility/2006" xmlns:r="http://schemas.openxmlformats.org/officeDocument/2006/relationships" xmlns:w="http://schemas.openxmlformats.org/wordprocessingml/2006/main" xmlns:w14="http://schemas.microsoft.com/office/word/2010/wordml" xmlns:w15="http://schemas.microsoft.com/office/word/2012/wordml" xmlns:w16cex="http://schemas.microsoft.com/office/word/2018/wordml/cex" xmlns:w16cid="http://schemas.microsoft.com/office/word/2016/wordml/cid" xmlns:w16="http://schemas.microsoft.com/office/word/2018/wordml" xmlns:w16sdtdh="http://schemas.microsoft.com/office/word/2020/wordml/sdtdatahash" xmlns:w16se="http://schemas.microsoft.com/office/word/2015/wordml/symex" mc:Ignorable="w14 w15 w16se w16cid w16 w16cex w16sdtdh">
   <w:docDefaults>
     <w:rPrDefault>
       <w:rPr>
@@ -27318,7 +27354,7 @@
     <w:lsdException w:name="Unresolved Mention" w:semiHidden="1" w:unhideWhenUsed="1"/>
     <w:lsdException w:name="Smart Link" w:semiHidden="1" w:unhideWhenUsed="1"/>
   </w:latentStyles>
-  <w:style w:type="paragraph" w:default="1" w:styleId="Standaard">
+  <w:style w:type="paragraph" w:default="1" w:styleId="Normal">
     <w:name w:val="Normal"/>
     <w:qFormat/>
     <w:rsid w:val="0033427D"/>
@@ -27333,11 +27369,11 @@
       <w:lang w:eastAsia="ja-JP"/>
     </w:rPr>
   </w:style>
-  <w:style w:type="paragraph" w:styleId="Kop1">
+  <w:style w:type="paragraph" w:styleId="Heading1">
     <w:name w:val="heading 1"/>
-    <w:basedOn w:val="Standaard"/>
-    <w:next w:val="Standaard"/>
-    <w:link w:val="Kop1Char"/>
+    <w:basedOn w:val="Normal"/>
+    <w:next w:val="Normal"/>
+    <w:link w:val="Heading1Char"/>
     <w:uiPriority w:val="9"/>
     <w:qFormat/>
     <w:rsid w:val="00724019"/>
@@ -27359,11 +27395,11 @@
       <w:szCs w:val="40"/>
     </w:rPr>
   </w:style>
-  <w:style w:type="paragraph" w:styleId="Kop2">
+  <w:style w:type="paragraph" w:styleId="Heading2">
     <w:name w:val="heading 2"/>
-    <w:basedOn w:val="Standaard"/>
-    <w:next w:val="Standaard"/>
-    <w:link w:val="Kop2Char"/>
+    <w:basedOn w:val="Normal"/>
+    <w:next w:val="Normal"/>
+    <w:link w:val="Heading2Char"/>
     <w:uiPriority w:val="9"/>
     <w:unhideWhenUsed/>
     <w:qFormat/>
@@ -27388,11 +27424,11 @@
       <w:lang w:eastAsia="ar-SA"/>
     </w:rPr>
   </w:style>
-  <w:style w:type="paragraph" w:styleId="Kop3">
+  <w:style w:type="paragraph" w:styleId="Heading3">
     <w:name w:val="heading 3"/>
-    <w:basedOn w:val="Kop2"/>
-    <w:next w:val="Standaard"/>
-    <w:link w:val="Kop3Char"/>
+    <w:basedOn w:val="Heading2"/>
+    <w:next w:val="Normal"/>
+    <w:link w:val="Heading3Char"/>
     <w:uiPriority w:val="9"/>
     <w:unhideWhenUsed/>
     <w:qFormat/>
@@ -27407,11 +27443,11 @@
       <w:sz w:val="22"/>
     </w:rPr>
   </w:style>
-  <w:style w:type="paragraph" w:styleId="Kop4">
+  <w:style w:type="paragraph" w:styleId="Heading4">
     <w:name w:val="heading 4"/>
-    <w:basedOn w:val="Standaard"/>
-    <w:next w:val="Standaard"/>
-    <w:link w:val="Kop4Char"/>
+    <w:basedOn w:val="Normal"/>
+    <w:next w:val="Normal"/>
+    <w:link w:val="Heading4Char"/>
     <w:uiPriority w:val="9"/>
     <w:semiHidden/>
     <w:unhideWhenUsed/>
@@ -27436,11 +27472,11 @@
       <w:color w:val="4F81BD" w:themeColor="accent1"/>
     </w:rPr>
   </w:style>
-  <w:style w:type="paragraph" w:styleId="Kop5">
+  <w:style w:type="paragraph" w:styleId="Heading5">
     <w:name w:val="heading 5"/>
-    <w:basedOn w:val="Standaard"/>
-    <w:next w:val="Standaard"/>
-    <w:link w:val="Kop5Char"/>
+    <w:basedOn w:val="Normal"/>
+    <w:next w:val="Normal"/>
+    <w:link w:val="Heading5Char"/>
     <w:uiPriority w:val="9"/>
     <w:semiHidden/>
     <w:unhideWhenUsed/>
@@ -27461,11 +27497,11 @@
       <w:color w:val="365F91" w:themeColor="accent1" w:themeShade="BF"/>
     </w:rPr>
   </w:style>
-  <w:style w:type="paragraph" w:styleId="Kop6">
+  <w:style w:type="paragraph" w:styleId="Heading6">
     <w:name w:val="heading 6"/>
-    <w:basedOn w:val="Standaard"/>
-    <w:next w:val="Standaard"/>
-    <w:link w:val="Kop6Char"/>
+    <w:basedOn w:val="Normal"/>
+    <w:next w:val="Normal"/>
+    <w:link w:val="Heading6Char"/>
     <w:uiPriority w:val="9"/>
     <w:semiHidden/>
     <w:unhideWhenUsed/>
@@ -27486,11 +27522,11 @@
       <w:color w:val="243F60" w:themeColor="accent1" w:themeShade="7F"/>
     </w:rPr>
   </w:style>
-  <w:style w:type="paragraph" w:styleId="Kop7">
+  <w:style w:type="paragraph" w:styleId="Heading7">
     <w:name w:val="heading 7"/>
-    <w:basedOn w:val="Standaard"/>
-    <w:next w:val="Standaard"/>
-    <w:link w:val="Kop7Char"/>
+    <w:basedOn w:val="Normal"/>
+    <w:next w:val="Normal"/>
+    <w:link w:val="Heading7Char"/>
     <w:uiPriority w:val="9"/>
     <w:semiHidden/>
     <w:unhideWhenUsed/>
@@ -27513,11 +27549,11 @@
       <w:color w:val="243F60" w:themeColor="accent1" w:themeShade="7F"/>
     </w:rPr>
   </w:style>
-  <w:style w:type="paragraph" w:styleId="Kop8">
+  <w:style w:type="paragraph" w:styleId="Heading8">
     <w:name w:val="heading 8"/>
-    <w:basedOn w:val="Standaard"/>
-    <w:next w:val="Standaard"/>
-    <w:link w:val="Kop8Char"/>
+    <w:basedOn w:val="Normal"/>
+    <w:next w:val="Normal"/>
+    <w:link w:val="Heading8Char"/>
     <w:uiPriority w:val="9"/>
     <w:semiHidden/>
     <w:unhideWhenUsed/>
@@ -27540,11 +27576,11 @@
       <w:szCs w:val="21"/>
     </w:rPr>
   </w:style>
-  <w:style w:type="paragraph" w:styleId="Kop9">
+  <w:style w:type="paragraph" w:styleId="Heading9">
     <w:name w:val="heading 9"/>
-    <w:basedOn w:val="Standaard"/>
-    <w:next w:val="Standaard"/>
-    <w:link w:val="Kop9Char"/>
+    <w:basedOn w:val="Normal"/>
+    <w:next w:val="Normal"/>
+    <w:link w:val="Heading9Char"/>
     <w:uiPriority w:val="9"/>
     <w:semiHidden/>
     <w:unhideWhenUsed/>
@@ -27569,13 +27605,13 @@
       <w:szCs w:val="21"/>
     </w:rPr>
   </w:style>
-  <w:style w:type="character" w:default="1" w:styleId="Standaardalinea-lettertype">
+  <w:style w:type="character" w:default="1" w:styleId="DefaultParagraphFont">
     <w:name w:val="Default Paragraph Font"/>
     <w:uiPriority w:val="1"/>
     <w:semiHidden/>
     <w:unhideWhenUsed/>
   </w:style>
-  <w:style w:type="table" w:default="1" w:styleId="Standaardtabel">
+  <w:style w:type="table" w:default="1" w:styleId="TableNormal">
     <w:name w:val="Normal Table"/>
     <w:uiPriority w:val="99"/>
     <w:semiHidden/>
@@ -27590,16 +27626,16 @@
       </w:tblCellMar>
     </w:tblPr>
   </w:style>
-  <w:style w:type="numbering" w:default="1" w:styleId="Geenlijst">
+  <w:style w:type="numbering" w:default="1" w:styleId="NoList">
     <w:name w:val="No List"/>
     <w:uiPriority w:val="99"/>
     <w:semiHidden/>
     <w:unhideWhenUsed/>
   </w:style>
-  <w:style w:type="character" w:customStyle="1" w:styleId="Kop1Char">
-    <w:name w:val="Kop 1 Char"/>
-    <w:basedOn w:val="Standaardalinea-lettertype"/>
-    <w:link w:val="Kop1"/>
+  <w:style w:type="character" w:customStyle="1" w:styleId="Heading1Char">
+    <w:name w:val="Heading 1 Char"/>
+    <w:basedOn w:val="DefaultParagraphFont"/>
+    <w:link w:val="Heading1"/>
     <w:uiPriority w:val="9"/>
     <w:qFormat/>
     <w:rsid w:val="00724019"/>
@@ -27612,10 +27648,10 @@
       <w:lang w:eastAsia="ja-JP"/>
     </w:rPr>
   </w:style>
-  <w:style w:type="character" w:customStyle="1" w:styleId="Kop2Char">
-    <w:name w:val="Kop 2 Char"/>
-    <w:basedOn w:val="Standaardalinea-lettertype"/>
-    <w:link w:val="Kop2"/>
+  <w:style w:type="character" w:customStyle="1" w:styleId="Heading2Char">
+    <w:name w:val="Heading 2 Char"/>
+    <w:basedOn w:val="DefaultParagraphFont"/>
+    <w:link w:val="Heading2"/>
     <w:uiPriority w:val="9"/>
     <w:qFormat/>
     <w:rsid w:val="00724019"/>
@@ -27629,10 +27665,10 @@
       <w:lang w:eastAsia="ar-SA"/>
     </w:rPr>
   </w:style>
-  <w:style w:type="character" w:customStyle="1" w:styleId="VoettekstChar">
-    <w:name w:val="Voettekst Char"/>
-    <w:basedOn w:val="Standaardalinea-lettertype"/>
-    <w:link w:val="Voettekst"/>
+  <w:style w:type="character" w:customStyle="1" w:styleId="FooterChar">
+    <w:name w:val="Footer Char"/>
+    <w:basedOn w:val="DefaultParagraphFont"/>
+    <w:link w:val="Footer"/>
     <w:uiPriority w:val="99"/>
     <w:qFormat/>
     <w:rsid w:val="00AC4E27"/>
@@ -27643,19 +27679,19 @@
       <w:lang w:eastAsia="ja-JP"/>
     </w:rPr>
   </w:style>
-  <w:style w:type="character" w:styleId="Paginanummer">
+  <w:style w:type="character" w:styleId="PageNumber">
     <w:name w:val="page number"/>
-    <w:basedOn w:val="Standaardalinea-lettertype"/>
+    <w:basedOn w:val="DefaultParagraphFont"/>
     <w:uiPriority w:val="99"/>
     <w:semiHidden/>
     <w:unhideWhenUsed/>
     <w:qFormat/>
     <w:rsid w:val="00AC4E27"/>
   </w:style>
-  <w:style w:type="character" w:customStyle="1" w:styleId="VoetnoottekstChar">
-    <w:name w:val="Voetnoottekst Char"/>
-    <w:basedOn w:val="Standaardalinea-lettertype"/>
-    <w:link w:val="Voetnoottekst"/>
+  <w:style w:type="character" w:customStyle="1" w:styleId="FootnoteTextChar">
+    <w:name w:val="Footnote Text Char"/>
+    <w:basedOn w:val="DefaultParagraphFont"/>
+    <w:link w:val="FootnoteText"/>
     <w:uiPriority w:val="99"/>
     <w:qFormat/>
     <w:rsid w:val="00AC4E27"/>
@@ -27666,7 +27702,7 @@
   </w:style>
   <w:style w:type="character" w:customStyle="1" w:styleId="FootnoteCharacters">
     <w:name w:val="Footnote Characters"/>
-    <w:basedOn w:val="Standaardalinea-lettertype"/>
+    <w:basedOn w:val="DefaultParagraphFont"/>
     <w:uiPriority w:val="99"/>
     <w:unhideWhenUsed/>
     <w:qFormat/>
@@ -27681,10 +27717,10 @@
       <w:vertAlign w:val="superscript"/>
     </w:rPr>
   </w:style>
-  <w:style w:type="character" w:customStyle="1" w:styleId="KoptekstChar">
-    <w:name w:val="Koptekst Char"/>
-    <w:basedOn w:val="Standaardalinea-lettertype"/>
-    <w:link w:val="Koptekst"/>
+  <w:style w:type="character" w:customStyle="1" w:styleId="HeaderChar">
+    <w:name w:val="Header Char"/>
+    <w:basedOn w:val="DefaultParagraphFont"/>
+    <w:link w:val="Header"/>
     <w:uiPriority w:val="99"/>
     <w:qFormat/>
     <w:rsid w:val="00515401"/>
@@ -27695,10 +27731,10 @@
       <w:lang w:eastAsia="ja-JP"/>
     </w:rPr>
   </w:style>
-  <w:style w:type="character" w:customStyle="1" w:styleId="BallontekstChar">
-    <w:name w:val="Ballontekst Char"/>
-    <w:basedOn w:val="Standaardalinea-lettertype"/>
-    <w:link w:val="Ballontekst"/>
+  <w:style w:type="character" w:customStyle="1" w:styleId="BalloonTextChar">
+    <w:name w:val="Balloon Text Char"/>
+    <w:basedOn w:val="DefaultParagraphFont"/>
+    <w:link w:val="BalloonText"/>
     <w:uiPriority w:val="99"/>
     <w:semiHidden/>
     <w:qFormat/>
@@ -27712,7 +27748,7 @@
   </w:style>
   <w:style w:type="character" w:customStyle="1" w:styleId="InternetLink">
     <w:name w:val="Internet Link"/>
-    <w:basedOn w:val="Standaardalinea-lettertype"/>
+    <w:basedOn w:val="DefaultParagraphFont"/>
     <w:uiPriority w:val="99"/>
     <w:unhideWhenUsed/>
     <w:rsid w:val="0070472D"/>
@@ -27721,9 +27757,9 @@
       <w:u w:val="single"/>
     </w:rPr>
   </w:style>
-  <w:style w:type="character" w:styleId="Tekstvantijdelijkeaanduiding">
+  <w:style w:type="character" w:styleId="PlaceholderText">
     <w:name w:val="Placeholder Text"/>
-    <w:basedOn w:val="Standaardalinea-lettertype"/>
+    <w:basedOn w:val="DefaultParagraphFont"/>
     <w:uiPriority w:val="99"/>
     <w:semiHidden/>
     <w:qFormat/>
@@ -27732,10 +27768,10 @@
       <w:color w:val="808080"/>
     </w:rPr>
   </w:style>
-  <w:style w:type="character" w:customStyle="1" w:styleId="GeenafstandChar">
-    <w:name w:val="Geen afstand Char"/>
-    <w:basedOn w:val="Standaardalinea-lettertype"/>
-    <w:link w:val="Geenafstand"/>
+  <w:style w:type="character" w:customStyle="1" w:styleId="NoSpacingChar">
+    <w:name w:val="No Spacing Char"/>
+    <w:basedOn w:val="DefaultParagraphFont"/>
+    <w:link w:val="NoSpacing"/>
     <w:qFormat/>
     <w:rsid w:val="00DE02D1"/>
     <w:rPr>
@@ -27744,10 +27780,10 @@
       <w:szCs w:val="22"/>
     </w:rPr>
   </w:style>
-  <w:style w:type="character" w:customStyle="1" w:styleId="TitelChar">
-    <w:name w:val="Titel Char"/>
-    <w:basedOn w:val="Standaardalinea-lettertype"/>
-    <w:link w:val="Titel"/>
+  <w:style w:type="character" w:customStyle="1" w:styleId="TitleChar">
+    <w:name w:val="Title Char"/>
+    <w:basedOn w:val="DefaultParagraphFont"/>
+    <w:link w:val="Title"/>
     <w:uiPriority w:val="10"/>
     <w:qFormat/>
     <w:rsid w:val="007148B6"/>
@@ -27758,10 +27794,10 @@
       <w:lang w:eastAsia="ja-JP"/>
     </w:rPr>
   </w:style>
-  <w:style w:type="character" w:customStyle="1" w:styleId="OndertitelChar">
-    <w:name w:val="Ondertitel Char"/>
-    <w:basedOn w:val="Standaardalinea-lettertype"/>
-    <w:link w:val="Ondertitel"/>
+  <w:style w:type="character" w:customStyle="1" w:styleId="SubtitleChar">
+    <w:name w:val="Subtitle Char"/>
+    <w:basedOn w:val="DefaultParagraphFont"/>
+    <w:link w:val="Subtitle"/>
     <w:uiPriority w:val="11"/>
     <w:qFormat/>
     <w:rsid w:val="003F5FAA"/>
@@ -27773,7 +27809,7 @@
       <w:lang w:eastAsia="ja-JP"/>
     </w:rPr>
   </w:style>
-  <w:style w:type="character" w:styleId="Subtielebenadrukking">
+  <w:style w:type="character" w:styleId="SubtleEmphasis">
     <w:name w:val="Subtle Emphasis"/>
     <w:uiPriority w:val="19"/>
     <w:qFormat/>
@@ -27785,10 +27821,10 @@
       <w:szCs w:val="32"/>
     </w:rPr>
   </w:style>
-  <w:style w:type="character" w:customStyle="1" w:styleId="Kop3Char">
-    <w:name w:val="Kop 3 Char"/>
-    <w:basedOn w:val="Standaardalinea-lettertype"/>
-    <w:link w:val="Kop3"/>
+  <w:style w:type="character" w:customStyle="1" w:styleId="Heading3Char">
+    <w:name w:val="Heading 3 Char"/>
+    <w:basedOn w:val="DefaultParagraphFont"/>
+    <w:link w:val="Heading3"/>
     <w:uiPriority w:val="9"/>
     <w:qFormat/>
     <w:rsid w:val="006826BA"/>
@@ -27802,10 +27838,10 @@
       <w:lang w:eastAsia="ar-SA"/>
     </w:rPr>
   </w:style>
-  <w:style w:type="character" w:customStyle="1" w:styleId="LijstalineaChar">
-    <w:name w:val="Lijstalinea Char"/>
-    <w:basedOn w:val="Standaardalinea-lettertype"/>
-    <w:link w:val="Lijstalinea"/>
+  <w:style w:type="character" w:customStyle="1" w:styleId="ListParagraphChar">
+    <w:name w:val="List Paragraph Char"/>
+    <w:basedOn w:val="DefaultParagraphFont"/>
+    <w:link w:val="ListParagraph"/>
     <w:uiPriority w:val="34"/>
     <w:qFormat/>
     <w:rsid w:val="00A57632"/>
@@ -27818,13 +27854,13 @@
   </w:style>
   <w:style w:type="character" w:customStyle="1" w:styleId="apple-style-span">
     <w:name w:val="apple-style-span"/>
-    <w:basedOn w:val="Standaardalinea-lettertype"/>
+    <w:basedOn w:val="DefaultParagraphFont"/>
     <w:qFormat/>
     <w:rsid w:val="00EB2D47"/>
   </w:style>
-  <w:style w:type="character" w:styleId="GevolgdeHyperlink">
+  <w:style w:type="character" w:styleId="FollowedHyperlink">
     <w:name w:val="FollowedHyperlink"/>
-    <w:basedOn w:val="Standaardalinea-lettertype"/>
+    <w:basedOn w:val="DefaultParagraphFont"/>
     <w:uiPriority w:val="99"/>
     <w:semiHidden/>
     <w:unhideWhenUsed/>
@@ -27835,10 +27871,10 @@
       <w:u w:val="single"/>
     </w:rPr>
   </w:style>
-  <w:style w:type="character" w:customStyle="1" w:styleId="Kop4Char">
-    <w:name w:val="Kop 4 Char"/>
-    <w:basedOn w:val="Standaardalinea-lettertype"/>
-    <w:link w:val="Kop4"/>
+  <w:style w:type="character" w:customStyle="1" w:styleId="Heading4Char">
+    <w:name w:val="Heading 4 Char"/>
+    <w:basedOn w:val="DefaultParagraphFont"/>
+    <w:link w:val="Heading4"/>
     <w:uiPriority w:val="9"/>
     <w:semiHidden/>
     <w:qFormat/>
@@ -27857,17 +27893,17 @@
   </w:style>
   <w:style w:type="character" w:customStyle="1" w:styleId="Revisie">
     <w:name w:val="$Revisie"/>
-    <w:basedOn w:val="Standaardalinea-lettertype"/>
+    <w:basedOn w:val="DefaultParagraphFont"/>
     <w:qFormat/>
     <w:rsid w:val="00EF7ECA"/>
     <w:rPr>
       <w:rFonts w:cs="Times New Roman"/>
     </w:rPr>
   </w:style>
-  <w:style w:type="character" w:customStyle="1" w:styleId="TekstopmerkingChar">
-    <w:name w:val="Tekst opmerking Char"/>
-    <w:basedOn w:val="Standaardalinea-lettertype"/>
-    <w:link w:val="Tekstopmerking"/>
+  <w:style w:type="character" w:customStyle="1" w:styleId="CommentTextChar">
+    <w:name w:val="Comment Text Char"/>
+    <w:basedOn w:val="DefaultParagraphFont"/>
+    <w:link w:val="CommentText"/>
     <w:semiHidden/>
     <w:qFormat/>
     <w:rsid w:val="000D2737"/>
@@ -27879,10 +27915,10 @@
       <w:lang w:val="en-GB" w:eastAsia="en-US"/>
     </w:rPr>
   </w:style>
-  <w:style w:type="character" w:customStyle="1" w:styleId="Kop5Char">
-    <w:name w:val="Kop 5 Char"/>
-    <w:basedOn w:val="Standaardalinea-lettertype"/>
-    <w:link w:val="Kop5"/>
+  <w:style w:type="character" w:customStyle="1" w:styleId="Heading5Char">
+    <w:name w:val="Heading 5 Char"/>
+    <w:basedOn w:val="DefaultParagraphFont"/>
+    <w:link w:val="Heading5"/>
     <w:uiPriority w:val="9"/>
     <w:semiHidden/>
     <w:qFormat/>
@@ -27895,10 +27931,10 @@
       <w:lang w:eastAsia="ja-JP"/>
     </w:rPr>
   </w:style>
-  <w:style w:type="character" w:customStyle="1" w:styleId="Kop6Char">
-    <w:name w:val="Kop 6 Char"/>
-    <w:basedOn w:val="Standaardalinea-lettertype"/>
-    <w:link w:val="Kop6"/>
+  <w:style w:type="character" w:customStyle="1" w:styleId="Heading6Char">
+    <w:name w:val="Heading 6 Char"/>
+    <w:basedOn w:val="DefaultParagraphFont"/>
+    <w:link w:val="Heading6"/>
     <w:uiPriority w:val="9"/>
     <w:semiHidden/>
     <w:qFormat/>
@@ -27911,10 +27947,10 @@
       <w:lang w:eastAsia="ja-JP"/>
     </w:rPr>
   </w:style>
-  <w:style w:type="character" w:customStyle="1" w:styleId="Kop7Char">
-    <w:name w:val="Kop 7 Char"/>
-    <w:basedOn w:val="Standaardalinea-lettertype"/>
-    <w:link w:val="Kop7"/>
+  <w:style w:type="character" w:customStyle="1" w:styleId="Heading7Char">
+    <w:name w:val="Heading 7 Char"/>
+    <w:basedOn w:val="DefaultParagraphFont"/>
+    <w:link w:val="Heading7"/>
     <w:uiPriority w:val="9"/>
     <w:semiHidden/>
     <w:qFormat/>
@@ -27929,10 +27965,10 @@
       <w:lang w:eastAsia="ja-JP"/>
     </w:rPr>
   </w:style>
-  <w:style w:type="character" w:customStyle="1" w:styleId="Kop8Char">
-    <w:name w:val="Kop 8 Char"/>
-    <w:basedOn w:val="Standaardalinea-lettertype"/>
-    <w:link w:val="Kop8"/>
+  <w:style w:type="character" w:customStyle="1" w:styleId="Heading8Char">
+    <w:name w:val="Heading 8 Char"/>
+    <w:basedOn w:val="DefaultParagraphFont"/>
+    <w:link w:val="Heading8"/>
     <w:uiPriority w:val="9"/>
     <w:semiHidden/>
     <w:qFormat/>
@@ -27945,10 +27981,10 @@
       <w:lang w:eastAsia="ja-JP"/>
     </w:rPr>
   </w:style>
-  <w:style w:type="character" w:customStyle="1" w:styleId="Kop9Char">
-    <w:name w:val="Kop 9 Char"/>
-    <w:basedOn w:val="Standaardalinea-lettertype"/>
-    <w:link w:val="Kop9"/>
+  <w:style w:type="character" w:customStyle="1" w:styleId="Heading9Char">
+    <w:name w:val="Heading 9 Char"/>
+    <w:basedOn w:val="DefaultParagraphFont"/>
+    <w:link w:val="Heading9"/>
     <w:uiPriority w:val="9"/>
     <w:semiHidden/>
     <w:qFormat/>
@@ -27965,43 +28001,43 @@
   </w:style>
   <w:style w:type="character" w:customStyle="1" w:styleId="pl-k">
     <w:name w:val="pl-k"/>
-    <w:basedOn w:val="Standaardalinea-lettertype"/>
+    <w:basedOn w:val="DefaultParagraphFont"/>
     <w:qFormat/>
     <w:rsid w:val="001512FF"/>
   </w:style>
   <w:style w:type="character" w:customStyle="1" w:styleId="pl-en">
     <w:name w:val="pl-en"/>
-    <w:basedOn w:val="Standaardalinea-lettertype"/>
+    <w:basedOn w:val="DefaultParagraphFont"/>
     <w:qFormat/>
     <w:rsid w:val="001512FF"/>
   </w:style>
   <w:style w:type="character" w:customStyle="1" w:styleId="pl-s">
     <w:name w:val="pl-s"/>
-    <w:basedOn w:val="Standaardalinea-lettertype"/>
+    <w:basedOn w:val="DefaultParagraphFont"/>
     <w:qFormat/>
     <w:rsid w:val="001512FF"/>
   </w:style>
   <w:style w:type="character" w:customStyle="1" w:styleId="pl-pds">
     <w:name w:val="pl-pds"/>
-    <w:basedOn w:val="Standaardalinea-lettertype"/>
+    <w:basedOn w:val="DefaultParagraphFont"/>
     <w:qFormat/>
     <w:rsid w:val="001512FF"/>
   </w:style>
   <w:style w:type="character" w:customStyle="1" w:styleId="pl-smi">
     <w:name w:val="pl-smi"/>
-    <w:basedOn w:val="Standaardalinea-lettertype"/>
+    <w:basedOn w:val="DefaultParagraphFont"/>
     <w:qFormat/>
     <w:rsid w:val="001512FF"/>
   </w:style>
   <w:style w:type="character" w:customStyle="1" w:styleId="pl-c1">
     <w:name w:val="pl-c1"/>
-    <w:basedOn w:val="Standaardalinea-lettertype"/>
+    <w:basedOn w:val="DefaultParagraphFont"/>
     <w:qFormat/>
     <w:rsid w:val="001512FF"/>
   </w:style>
   <w:style w:type="character" w:customStyle="1" w:styleId="pl-c">
     <w:name w:val="pl-c"/>
-    <w:basedOn w:val="Standaardalinea-lettertype"/>
+    <w:basedOn w:val="DefaultParagraphFont"/>
     <w:qFormat/>
     <w:rsid w:val="005D7D58"/>
   </w:style>
@@ -33702,8 +33738,8 @@
   </w:style>
   <w:style w:type="paragraph" w:customStyle="1" w:styleId="Heading">
     <w:name w:val="Heading"/>
-    <w:basedOn w:val="Standaard"/>
-    <w:next w:val="Plattetekst"/>
+    <w:basedOn w:val="Normal"/>
+    <w:next w:val="BodyText"/>
     <w:qFormat/>
     <w:pPr>
       <w:keepNext/>
@@ -33715,24 +33751,24 @@
       <w:szCs w:val="28"/>
     </w:rPr>
   </w:style>
-  <w:style w:type="paragraph" w:styleId="Plattetekst">
+  <w:style w:type="paragraph" w:styleId="BodyText">
     <w:name w:val="Body Text"/>
-    <w:basedOn w:val="Standaard"/>
+    <w:basedOn w:val="Normal"/>
     <w:pPr>
       <w:spacing w:after="140" w:line="288" w:lineRule="auto"/>
     </w:pPr>
   </w:style>
-  <w:style w:type="paragraph" w:styleId="Lijst">
+  <w:style w:type="paragraph" w:styleId="List">
     <w:name w:val="List"/>
-    <w:basedOn w:val="Plattetekst"/>
+    <w:basedOn w:val="BodyText"/>
     <w:rPr>
       <w:rFonts w:cs="FreeSans"/>
     </w:rPr>
   </w:style>
-  <w:style w:type="paragraph" w:styleId="Bijschrift">
+  <w:style w:type="paragraph" w:styleId="Caption">
     <w:name w:val="caption"/>
-    <w:basedOn w:val="Standaard"/>
-    <w:next w:val="Standaard"/>
+    <w:basedOn w:val="Normal"/>
+    <w:next w:val="Normal"/>
     <w:uiPriority w:val="35"/>
     <w:unhideWhenUsed/>
     <w:qFormat/>
@@ -33749,7 +33785,7 @@
   </w:style>
   <w:style w:type="paragraph" w:customStyle="1" w:styleId="Index">
     <w:name w:val="Index"/>
-    <w:basedOn w:val="Standaard"/>
+    <w:basedOn w:val="Normal"/>
     <w:qFormat/>
     <w:pPr>
       <w:suppressLineNumbers/>
@@ -33758,10 +33794,10 @@
       <w:rFonts w:cs="FreeSans"/>
     </w:rPr>
   </w:style>
-  <w:style w:type="paragraph" w:styleId="Lijstalinea">
+  <w:style w:type="paragraph" w:styleId="ListParagraph">
     <w:name w:val="List Paragraph"/>
-    <w:basedOn w:val="Standaard"/>
-    <w:link w:val="LijstalineaChar"/>
+    <w:basedOn w:val="Normal"/>
+    <w:link w:val="ListParagraphChar"/>
     <w:uiPriority w:val="34"/>
     <w:qFormat/>
     <w:rsid w:val="00300A45"/>
@@ -33770,10 +33806,10 @@
       <w:contextualSpacing/>
     </w:pPr>
   </w:style>
-  <w:style w:type="paragraph" w:styleId="Voettekst">
+  <w:style w:type="paragraph" w:styleId="Footer">
     <w:name w:val="footer"/>
-    <w:basedOn w:val="Standaard"/>
-    <w:link w:val="VoettekstChar"/>
+    <w:basedOn w:val="Normal"/>
+    <w:link w:val="FooterChar"/>
     <w:uiPriority w:val="99"/>
     <w:unhideWhenUsed/>
     <w:rsid w:val="00AC4E27"/>
@@ -33784,10 +33820,10 @@
       </w:tabs>
     </w:pPr>
   </w:style>
-  <w:style w:type="paragraph" w:styleId="Voetnoottekst">
+  <w:style w:type="paragraph" w:styleId="FootnoteText">
     <w:name w:val="footnote text"/>
-    <w:basedOn w:val="Standaard"/>
-    <w:link w:val="VoetnoottekstChar"/>
+    <w:basedOn w:val="Normal"/>
+    <w:link w:val="FootnoteTextChar"/>
     <w:uiPriority w:val="99"/>
     <w:unhideWhenUsed/>
     <w:qFormat/>
@@ -33797,10 +33833,10 @@
       <w:szCs w:val="24"/>
     </w:rPr>
   </w:style>
-  <w:style w:type="paragraph" w:styleId="Koptekst">
+  <w:style w:type="paragraph" w:styleId="Header">
     <w:name w:val="header"/>
-    <w:basedOn w:val="Standaard"/>
-    <w:link w:val="KoptekstChar"/>
+    <w:basedOn w:val="Normal"/>
+    <w:link w:val="HeaderChar"/>
     <w:uiPriority w:val="99"/>
     <w:unhideWhenUsed/>
     <w:rsid w:val="00515401"/>
@@ -33811,10 +33847,10 @@
       </w:tabs>
     </w:pPr>
   </w:style>
-  <w:style w:type="paragraph" w:styleId="Ballontekst">
+  <w:style w:type="paragraph" w:styleId="BalloonText">
     <w:name w:val="Balloon Text"/>
-    <w:basedOn w:val="Standaard"/>
-    <w:link w:val="BallontekstChar"/>
+    <w:basedOn w:val="Normal"/>
+    <w:link w:val="BalloonTextChar"/>
     <w:uiPriority w:val="99"/>
     <w:semiHidden/>
     <w:unhideWhenUsed/>
@@ -33826,9 +33862,9 @@
       <w:szCs w:val="18"/>
     </w:rPr>
   </w:style>
-  <w:style w:type="paragraph" w:styleId="Geenafstand">
+  <w:style w:type="paragraph" w:styleId="NoSpacing">
     <w:name w:val="No Spacing"/>
-    <w:link w:val="GeenafstandChar"/>
+    <w:link w:val="NoSpacingChar"/>
     <w:qFormat/>
     <w:rsid w:val="00DE02D1"/>
     <w:rPr>
@@ -33837,11 +33873,11 @@
       <w:szCs w:val="22"/>
     </w:rPr>
   </w:style>
-  <w:style w:type="paragraph" w:styleId="Titel">
+  <w:style w:type="paragraph" w:styleId="Title">
     <w:name w:val="Title"/>
-    <w:basedOn w:val="Standaard"/>
-    <w:next w:val="Standaard"/>
-    <w:link w:val="TitelChar"/>
+    <w:basedOn w:val="Normal"/>
+    <w:next w:val="Normal"/>
+    <w:link w:val="TitleChar"/>
     <w:uiPriority w:val="10"/>
     <w:qFormat/>
     <w:rsid w:val="007148B6"/>
@@ -33854,11 +33890,11 @@
       <w:szCs w:val="88"/>
     </w:rPr>
   </w:style>
-  <w:style w:type="paragraph" w:styleId="Ondertitel">
+  <w:style w:type="paragraph" w:styleId="Subtitle">
     <w:name w:val="Subtitle"/>
-    <w:basedOn w:val="Standaard"/>
-    <w:next w:val="Standaard"/>
-    <w:link w:val="OndertitelChar"/>
+    <w:basedOn w:val="Normal"/>
+    <w:next w:val="Normal"/>
+    <w:link w:val="SubtitleChar"/>
     <w:uiPriority w:val="11"/>
     <w:qFormat/>
     <w:rsid w:val="003F5FAA"/>
@@ -33871,7 +33907,7 @@
   </w:style>
   <w:style w:type="paragraph" w:customStyle="1" w:styleId="Textintable">
     <w:name w:val="Text in table"/>
-    <w:basedOn w:val="Standaard"/>
+    <w:basedOn w:val="Normal"/>
     <w:qFormat/>
     <w:rsid w:val="003F5FAA"/>
     <w:pPr>
@@ -33883,10 +33919,10 @@
       <w:szCs w:val="18"/>
     </w:rPr>
   </w:style>
-  <w:style w:type="paragraph" w:styleId="Inhopg1">
+  <w:style w:type="paragraph" w:styleId="TOC1">
     <w:name w:val="toc 1"/>
-    <w:basedOn w:val="Standaard"/>
-    <w:next w:val="Standaard"/>
+    <w:basedOn w:val="Normal"/>
+    <w:next w:val="Normal"/>
     <w:uiPriority w:val="39"/>
     <w:rsid w:val="00724019"/>
     <w:pPr>
@@ -33899,10 +33935,10 @@
       <w:szCs w:val="24"/>
     </w:rPr>
   </w:style>
-  <w:style w:type="paragraph" w:styleId="Inhopg2">
+  <w:style w:type="paragraph" w:styleId="TOC2">
     <w:name w:val="toc 2"/>
-    <w:basedOn w:val="Standaard"/>
-    <w:next w:val="Standaard"/>
+    <w:basedOn w:val="Normal"/>
+    <w:next w:val="Normal"/>
     <w:uiPriority w:val="39"/>
     <w:rsid w:val="00C26775"/>
     <w:pPr>
@@ -33913,10 +33949,10 @@
       <w:szCs w:val="22"/>
     </w:rPr>
   </w:style>
-  <w:style w:type="paragraph" w:styleId="Tekstopmerking">
+  <w:style w:type="paragraph" w:styleId="CommentText">
     <w:name w:val="annotation text"/>
-    <w:basedOn w:val="Standaard"/>
-    <w:link w:val="TekstopmerkingChar"/>
+    <w:basedOn w:val="Normal"/>
+    <w:link w:val="CommentTextChar"/>
     <w:semiHidden/>
     <w:qFormat/>
     <w:rsid w:val="000D2737"/>
@@ -33932,10 +33968,10 @@
       <w:lang w:val="en-GB" w:eastAsia="en-US"/>
     </w:rPr>
   </w:style>
-  <w:style w:type="paragraph" w:styleId="Kopvaninhoudsopgave">
+  <w:style w:type="paragraph" w:styleId="TOCHeading">
     <w:name w:val="TOC Heading"/>
-    <w:basedOn w:val="Kop1"/>
-    <w:next w:val="Standaard"/>
+    <w:basedOn w:val="Heading1"/>
+    <w:next w:val="Normal"/>
     <w:uiPriority w:val="39"/>
     <w:unhideWhenUsed/>
     <w:qFormat/>
@@ -33953,10 +33989,10 @@
       <w:lang w:eastAsia="en-US"/>
     </w:rPr>
   </w:style>
-  <w:style w:type="paragraph" w:styleId="Inhopg3">
+  <w:style w:type="paragraph" w:styleId="TOC3">
     <w:name w:val="toc 3"/>
-    <w:basedOn w:val="Standaard"/>
-    <w:next w:val="Standaard"/>
+    <w:basedOn w:val="Normal"/>
+    <w:next w:val="Normal"/>
     <w:autoRedefine/>
     <w:uiPriority w:val="39"/>
     <w:unhideWhenUsed/>
@@ -33969,10 +34005,10 @@
       <w:szCs w:val="22"/>
     </w:rPr>
   </w:style>
-  <w:style w:type="paragraph" w:styleId="Inhopg4">
+  <w:style w:type="paragraph" w:styleId="TOC4">
     <w:name w:val="toc 4"/>
-    <w:basedOn w:val="Standaard"/>
-    <w:next w:val="Standaard"/>
+    <w:basedOn w:val="Normal"/>
+    <w:next w:val="Normal"/>
     <w:autoRedefine/>
     <w:uiPriority w:val="39"/>
     <w:unhideWhenUsed/>
@@ -33986,10 +34022,10 @@
       <w:szCs w:val="18"/>
     </w:rPr>
   </w:style>
-  <w:style w:type="paragraph" w:styleId="Inhopg5">
+  <w:style w:type="paragraph" w:styleId="TOC5">
     <w:name w:val="toc 5"/>
-    <w:basedOn w:val="Standaard"/>
-    <w:next w:val="Standaard"/>
+    <w:basedOn w:val="Normal"/>
+    <w:next w:val="Normal"/>
     <w:autoRedefine/>
     <w:uiPriority w:val="39"/>
     <w:unhideWhenUsed/>
@@ -34003,10 +34039,10 @@
       <w:szCs w:val="18"/>
     </w:rPr>
   </w:style>
-  <w:style w:type="paragraph" w:styleId="Inhopg6">
+  <w:style w:type="paragraph" w:styleId="TOC6">
     <w:name w:val="toc 6"/>
-    <w:basedOn w:val="Standaard"/>
-    <w:next w:val="Standaard"/>
+    <w:basedOn w:val="Normal"/>
+    <w:next w:val="Normal"/>
     <w:autoRedefine/>
     <w:uiPriority w:val="39"/>
     <w:unhideWhenUsed/>
@@ -34020,10 +34056,10 @@
       <w:szCs w:val="18"/>
     </w:rPr>
   </w:style>
-  <w:style w:type="paragraph" w:styleId="Inhopg7">
+  <w:style w:type="paragraph" w:styleId="TOC7">
     <w:name w:val="toc 7"/>
-    <w:basedOn w:val="Standaard"/>
-    <w:next w:val="Standaard"/>
+    <w:basedOn w:val="Normal"/>
+    <w:next w:val="Normal"/>
     <w:autoRedefine/>
     <w:uiPriority w:val="39"/>
     <w:unhideWhenUsed/>
@@ -34037,10 +34073,10 @@
       <w:szCs w:val="18"/>
     </w:rPr>
   </w:style>
-  <w:style w:type="paragraph" w:styleId="Inhopg8">
+  <w:style w:type="paragraph" w:styleId="TOC8">
     <w:name w:val="toc 8"/>
-    <w:basedOn w:val="Standaard"/>
-    <w:next w:val="Standaard"/>
+    <w:basedOn w:val="Normal"/>
+    <w:next w:val="Normal"/>
     <w:autoRedefine/>
     <w:uiPriority w:val="39"/>
     <w:unhideWhenUsed/>
@@ -34054,10 +34090,10 @@
       <w:szCs w:val="18"/>
     </w:rPr>
   </w:style>
-  <w:style w:type="paragraph" w:styleId="Inhopg9">
+  <w:style w:type="paragraph" w:styleId="TOC9">
     <w:name w:val="toc 9"/>
-    <w:basedOn w:val="Standaard"/>
-    <w:next w:val="Standaard"/>
+    <w:basedOn w:val="Normal"/>
+    <w:next w:val="Normal"/>
     <w:autoRedefine/>
     <w:uiPriority w:val="39"/>
     <w:unhideWhenUsed/>
@@ -34073,12 +34109,12 @@
   </w:style>
   <w:style w:type="paragraph" w:customStyle="1" w:styleId="FrameContents">
     <w:name w:val="Frame Contents"/>
-    <w:basedOn w:val="Standaard"/>
+    <w:basedOn w:val="Normal"/>
     <w:qFormat/>
   </w:style>
   <w:style w:type="paragraph" w:customStyle="1" w:styleId="TableContents">
     <w:name w:val="Table Contents"/>
-    <w:basedOn w:val="Standaard"/>
+    <w:basedOn w:val="Normal"/>
     <w:qFormat/>
   </w:style>
   <w:style w:type="paragraph" w:customStyle="1" w:styleId="TableHeading">
@@ -34094,9 +34130,9 @@
     <w:qFormat/>
     <w:rsid w:val="00E14D83"/>
   </w:style>
-  <w:style w:type="table" w:styleId="Tabelraster">
+  <w:style w:type="table" w:styleId="TableGrid">
     <w:name w:val="Table Grid"/>
-    <w:basedOn w:val="Standaardtabel"/>
+    <w:basedOn w:val="TableNormal"/>
     <w:uiPriority w:val="59"/>
     <w:rsid w:val="000C0EFD"/>
     <w:rPr>
@@ -34114,9 +34150,9 @@
       </w:tblBorders>
     </w:tblPr>
   </w:style>
-  <w:style w:type="table" w:styleId="Lichtearcering-accent1">
+  <w:style w:type="table" w:styleId="LightShading-Accent1">
     <w:name w:val="Light Shading Accent 1"/>
-    <w:basedOn w:val="Standaardtabel"/>
+    <w:basedOn w:val="TableNormal"/>
     <w:uiPriority w:val="60"/>
     <w:rsid w:val="00F51131"/>
     <w:rPr>
@@ -34207,9 +34243,9 @@
       </w:tcPr>
     </w:tblStylePr>
   </w:style>
-  <w:style w:type="table" w:styleId="Lichtearcering">
+  <w:style w:type="table" w:styleId="LightShading">
     <w:name w:val="Light Shading"/>
-    <w:basedOn w:val="Standaardtabel"/>
+    <w:basedOn w:val="TableNormal"/>
     <w:uiPriority w:val="60"/>
     <w:rsid w:val="00F51131"/>
     <w:rPr>
@@ -34300,9 +34336,9 @@
       </w:tcPr>
     </w:tblStylePr>
   </w:style>
-  <w:style w:type="table" w:styleId="Gemiddeldearcering2">
+  <w:style w:type="table" w:styleId="MediumShading2">
     <w:name w:val="Medium Shading 2"/>
-    <w:basedOn w:val="Standaardtabel"/>
+    <w:basedOn w:val="TableNormal"/>
     <w:uiPriority w:val="64"/>
     <w:rsid w:val="00553D63"/>
     <w:tblPr>
@@ -34439,9 +34475,9 @@
       </w:tcPr>
     </w:tblStylePr>
   </w:style>
-  <w:style w:type="table" w:styleId="Kleurrijkraster-accent5">
+  <w:style w:type="table" w:styleId="ColourfulGridAccent5">
     <w:name w:val="Colorful Grid Accent 5"/>
-    <w:basedOn w:val="Standaardtabel"/>
+    <w:basedOn w:val="TableNormal"/>
     <w:uiPriority w:val="73"/>
     <w:rsid w:val="00553D63"/>
     <w:rPr>
@@ -34509,9 +34545,9 @@
       </w:tcPr>
     </w:tblStylePr>
   </w:style>
-  <w:style w:type="character" w:styleId="Verwijzingopmerking">
+  <w:style w:type="character" w:styleId="CommentReference">
     <w:name w:val="annotation reference"/>
-    <w:basedOn w:val="Standaardalinea-lettertype"/>
+    <w:basedOn w:val="DefaultParagraphFont"/>
     <w:uiPriority w:val="99"/>
     <w:semiHidden/>
     <w:unhideWhenUsed/>
@@ -34521,11 +34557,11 @@
       <w:szCs w:val="16"/>
     </w:rPr>
   </w:style>
-  <w:style w:type="paragraph" w:styleId="Onderwerpvanopmerking">
+  <w:style w:type="paragraph" w:styleId="CommentSubject">
     <w:name w:val="annotation subject"/>
-    <w:basedOn w:val="Tekstopmerking"/>
-    <w:next w:val="Tekstopmerking"/>
-    <w:link w:val="OnderwerpvanopmerkingChar"/>
+    <w:basedOn w:val="CommentText"/>
+    <w:next w:val="CommentText"/>
+    <w:link w:val="CommentSubjectChar"/>
     <w:uiPriority w:val="99"/>
     <w:semiHidden/>
     <w:unhideWhenUsed/>
@@ -34541,10 +34577,10 @@
       <w:lang w:val="en-US" w:eastAsia="ja-JP"/>
     </w:rPr>
   </w:style>
-  <w:style w:type="character" w:customStyle="1" w:styleId="OnderwerpvanopmerkingChar">
-    <w:name w:val="Onderwerp van opmerking Char"/>
-    <w:basedOn w:val="TekstopmerkingChar"/>
-    <w:link w:val="Onderwerpvanopmerking"/>
+  <w:style w:type="character" w:customStyle="1" w:styleId="CommentSubjectChar">
+    <w:name w:val="Comment Subject Char"/>
+    <w:basedOn w:val="CommentTextChar"/>
+    <w:link w:val="CommentSubject"/>
     <w:uiPriority w:val="99"/>
     <w:semiHidden/>
     <w:rsid w:val="00EF3BC2"/>
@@ -34559,7 +34595,7 @@
   </w:style>
   <w:style w:type="character" w:styleId="Hyperlink">
     <w:name w:val="Hyperlink"/>
-    <w:basedOn w:val="Standaardalinea-lettertype"/>
+    <w:basedOn w:val="DefaultParagraphFont"/>
     <w:uiPriority w:val="99"/>
     <w:unhideWhenUsed/>
     <w:rsid w:val="00E305C4"/>
@@ -34568,9 +34604,9 @@
       <w:u w:val="single"/>
     </w:rPr>
   </w:style>
-  <w:style w:type="character" w:styleId="Onopgelostemelding">
+  <w:style w:type="character" w:styleId="UnresolvedMention">
     <w:name w:val="Unresolved Mention"/>
-    <w:basedOn w:val="Standaardalinea-lettertype"/>
+    <w:basedOn w:val="DefaultParagraphFont"/>
     <w:uiPriority w:val="99"/>
     <w:semiHidden/>
     <w:unhideWhenUsed/>

</xml_diff>